<commit_message>
Added initial version of Transfer Notice
</commit_message>
<xml_diff>
--- a/docassemble/MAEvictionDefense/data/templates/SummaryProcessAnswer.docx
+++ b/docassemble/MAEvictionDefense/data/templates/SummaryProcessAnswer.docx
@@ -647,1315 +647,1313 @@
       <w:r>
         <w:t xml:space="preserve"> expired. </w:t>
       </w:r>
+    </w:p>
+    <w:p>
+      <w:pPr>
+        <w:pStyle w:val="ListwithNoSpace"/>
+        <w:numPr>
+          <w:ilvl w:val="0"/>
+          <w:numId w:val="3"/>
+        </w:numPr>
+      </w:pPr>
+      <w:r>
+        <w:t>{%p endif %}</w:t>
+      </w:r>
+    </w:p>
+    <w:p>
+      <w:pPr>
+        <w:pStyle w:val="ListwithNoSpace"/>
+        <w:numPr>
+          <w:ilvl w:val="0"/>
+          <w:numId w:val="3"/>
+        </w:numPr>
+      </w:pPr>
+      <w:r>
+        <w:lastRenderedPageBreak/>
+        <w:t xml:space="preserve">{%p if </w:t>
+      </w:r>
+      <w:proofErr w:type="spellStart"/>
+      <w:r>
+        <w:t>initial_</w:t>
+      </w:r>
+      <w:proofErr w:type="gramStart"/>
+      <w:r>
+        <w:t>defense.varney</w:t>
+      </w:r>
+      <w:proofErr w:type="spellEnd"/>
+      <w:proofErr w:type="gramEnd"/>
+      <w:r>
+        <w:t xml:space="preserve"> %}</w:t>
+      </w:r>
+    </w:p>
+    <w:p>
+      <w:pPr>
+        <w:pStyle w:val="ListwithNoSpace"/>
+        <w:numPr>
+          <w:ilvl w:val="0"/>
+          <w:numId w:val="3"/>
+        </w:numPr>
+      </w:pPr>
+      <w:r>
+        <w:t>The landlord is a corporation or other business entity and this case was not brought by an attorney so it should be dismissed.</w:t>
+      </w:r>
+    </w:p>
+    <w:p>
+      <w:pPr>
+        <w:pStyle w:val="ListwithNoSpace"/>
+        <w:numPr>
+          <w:ilvl w:val="0"/>
+          <w:numId w:val="3"/>
+        </w:numPr>
+      </w:pPr>
+      <w:r>
+        <w:t>{%p endif %}</w:t>
+      </w:r>
+    </w:p>
+    <w:p>
+      <w:pPr>
+        <w:pStyle w:val="ListwithNoSpace"/>
+        <w:numPr>
+          <w:ilvl w:val="0"/>
+          <w:numId w:val="3"/>
+        </w:numPr>
+      </w:pPr>
+      <w:r>
+        <w:t xml:space="preserve">{%p if </w:t>
+      </w:r>
+      <w:proofErr w:type="spellStart"/>
+      <w:r>
+        <w:t>initial_</w:t>
+      </w:r>
+      <w:proofErr w:type="gramStart"/>
+      <w:r>
+        <w:t>defense.defective</w:t>
+      </w:r>
+      <w:proofErr w:type="gramEnd"/>
+      <w:r>
+        <w:t>_summons</w:t>
+      </w:r>
+      <w:proofErr w:type="spellEnd"/>
+      <w:r>
+        <w:t xml:space="preserve"> %}</w:t>
+      </w:r>
+    </w:p>
+    <w:p>
+      <w:pPr>
+        <w:pStyle w:val="ListwithNoSpace"/>
+        <w:numPr>
+          <w:ilvl w:val="0"/>
+          <w:numId w:val="3"/>
+        </w:numPr>
+      </w:pPr>
+      <w:r>
+        <w:t xml:space="preserve">The Summons and Complaint is defective and/or was not properly served/filed. </w:t>
+      </w:r>
+    </w:p>
+    <w:p>
+      <w:pPr>
+        <w:pStyle w:val="ListwithNoSpace"/>
+        <w:numPr>
+          <w:ilvl w:val="0"/>
+          <w:numId w:val="3"/>
+        </w:numPr>
+      </w:pPr>
+      <w:r>
+        <w:t>{%p endif %}</w:t>
+      </w:r>
+    </w:p>
+    <w:p>
+      <w:pPr>
+        <w:pStyle w:val="ListwithNoSpace"/>
+        <w:numPr>
+          <w:ilvl w:val="0"/>
+          <w:numId w:val="3"/>
+        </w:numPr>
+      </w:pPr>
+      <w:r>
+        <w:t xml:space="preserve">{%p if </w:t>
+      </w:r>
+      <w:proofErr w:type="spellStart"/>
+      <w:r>
+        <w:t>eviction_reason</w:t>
+      </w:r>
+      <w:proofErr w:type="spellEnd"/>
+      <w:r>
+        <w:t xml:space="preserve"> == 'nonpayment' and </w:t>
+      </w:r>
+      <w:proofErr w:type="spellStart"/>
+      <w:r>
+        <w:t>initial_</w:t>
+      </w:r>
+      <w:proofErr w:type="gramStart"/>
+      <w:r>
+        <w:t>defense.cure</w:t>
+      </w:r>
+      <w:proofErr w:type="spellEnd"/>
+      <w:proofErr w:type="gramEnd"/>
+      <w:r>
+        <w:t xml:space="preserve"> %}</w:t>
+      </w:r>
+    </w:p>
+    <w:p>
+      <w:pPr>
+        <w:pStyle w:val="ListwithNoSpace"/>
+        <w:numPr>
+          <w:ilvl w:val="0"/>
+          <w:numId w:val="3"/>
+        </w:numPr>
+      </w:pPr>
+      <w:r>
+        <w:t xml:space="preserve">If I have ever owed the landlord rent, I paid or offered to pay it all within the time allowed </w:t>
+      </w:r>
+      <w:r>
+        <w:br/>
+        <w:t>by law.</w:t>
+      </w:r>
+    </w:p>
+    <w:p>
+      <w:pPr>
+        <w:pStyle w:val="ListwithNoSpace"/>
+        <w:numPr>
+          <w:ilvl w:val="0"/>
+          <w:numId w:val="3"/>
+        </w:numPr>
+      </w:pPr>
+      <w:r>
+        <w:t>{%p endif %}</w:t>
+      </w:r>
+    </w:p>
+    <w:p>
+      <w:pPr>
+        <w:pStyle w:val="ListwithNoSpace"/>
+        <w:numPr>
+          <w:ilvl w:val="0"/>
+          <w:numId w:val="3"/>
+        </w:numPr>
+      </w:pPr>
+      <w:r>
+        <w:t xml:space="preserve">{%p if </w:t>
+      </w:r>
+      <w:proofErr w:type="spellStart"/>
+      <w:r>
+        <w:t>initial_defense.new_tenancy</w:t>
+      </w:r>
+      <w:proofErr w:type="spellEnd"/>
+      <w:r>
+        <w:t xml:space="preserve"> %}</w:t>
+      </w:r>
+    </w:p>
+    <w:p>
+      <w:pPr>
+        <w:pStyle w:val="ListwithNoSpace"/>
+        <w:numPr>
+          <w:ilvl w:val="0"/>
+          <w:numId w:val="3"/>
+        </w:numPr>
+      </w:pPr>
+      <w:r>
+        <w:t>Even if my tenancy was terminated, a new tenancy was created by my landlord’s conduct.</w:t>
+      </w:r>
+    </w:p>
+    <w:p>
+      <w:pPr>
+        <w:pStyle w:val="ListwithNoSpace"/>
+        <w:numPr>
+          <w:ilvl w:val="0"/>
+          <w:numId w:val="3"/>
+        </w:numPr>
+      </w:pPr>
+      <w:r>
+        <w:t>{%p endif %}</w:t>
+      </w:r>
+    </w:p>
+    <w:p>
+      <w:pPr>
+        <w:pStyle w:val="ListwithNoSpace"/>
+        <w:numPr>
+          <w:ilvl w:val="0"/>
+          <w:numId w:val="3"/>
+        </w:numPr>
+      </w:pPr>
+      <w:r>
+        <w:t xml:space="preserve">{%p if </w:t>
+      </w:r>
+      <w:proofErr w:type="spellStart"/>
+      <w:r>
+        <w:t>initial_</w:t>
+      </w:r>
+      <w:proofErr w:type="gramStart"/>
+      <w:r>
+        <w:t>defense.inconsistent</w:t>
+      </w:r>
+      <w:proofErr w:type="gramEnd"/>
+      <w:r>
+        <w:t>_reasons</w:t>
+      </w:r>
+      <w:proofErr w:type="spellEnd"/>
+      <w:r>
+        <w:t xml:space="preserve"> %}</w:t>
+      </w:r>
+    </w:p>
+    <w:p>
+      <w:pPr>
+        <w:pStyle w:val="ListwithNoSpace"/>
+        <w:numPr>
+          <w:ilvl w:val="0"/>
+          <w:numId w:val="3"/>
+        </w:numPr>
+      </w:pPr>
+      <w:r>
+        <w:t>The Complaint and the Notice to Quit state inconsistent reasons for eviction.</w:t>
+      </w:r>
+    </w:p>
+    <w:p>
+      <w:pPr>
+        <w:pStyle w:val="ListwithNoSpace"/>
+        <w:numPr>
+          <w:ilvl w:val="0"/>
+          <w:numId w:val="3"/>
+        </w:numPr>
+      </w:pPr>
+      <w:r>
+        <w:t>{%p endif %}</w:t>
+      </w:r>
+    </w:p>
+    <w:p>
+      <w:pPr>
+        <w:pStyle w:val="ListwithNoSpace"/>
+        <w:numPr>
+          <w:ilvl w:val="0"/>
+          <w:numId w:val="3"/>
+        </w:numPr>
+      </w:pPr>
+      <w:r>
+        <w:t xml:space="preserve">{%p if </w:t>
+      </w:r>
+      <w:proofErr w:type="spellStart"/>
+      <w:r>
+        <w:t>initial_defense.no_standing</w:t>
+      </w:r>
+      <w:proofErr w:type="spellEnd"/>
+      <w:r>
+        <w:t xml:space="preserve"> %}</w:t>
+      </w:r>
+    </w:p>
+    <w:p>
+      <w:pPr>
+        <w:pStyle w:val="ListwithNoSpace"/>
+        <w:numPr>
+          <w:ilvl w:val="0"/>
+          <w:numId w:val="3"/>
+        </w:numPr>
+      </w:pPr>
+      <w:r>
+        <w:t>The landlord does not have a superior right to possession and/or does not have standing to bring this action.</w:t>
+      </w:r>
+    </w:p>
+    <w:p>
+      <w:pPr>
+        <w:pStyle w:val="ListwithNoSpace"/>
+        <w:numPr>
+          <w:ilvl w:val="0"/>
+          <w:numId w:val="3"/>
+        </w:numPr>
+      </w:pPr>
+      <w:r>
+        <w:t>{%p endif %}</w:t>
+      </w:r>
+    </w:p>
+    <w:p>
+      <w:pPr>
+        <w:pStyle w:val="ListwithNoSpace"/>
+        <w:numPr>
+          <w:ilvl w:val="0"/>
+          <w:numId w:val="3"/>
+        </w:numPr>
+      </w:pPr>
+      <w:r>
+        <w:t xml:space="preserve">{%p if </w:t>
+      </w:r>
+      <w:proofErr w:type="spellStart"/>
+      <w:r>
+        <w:t>initial_</w:t>
+      </w:r>
+      <w:proofErr w:type="gramStart"/>
+      <w:r>
+        <w:t>defense.custom</w:t>
+      </w:r>
+      <w:proofErr w:type="gramEnd"/>
+      <w:r>
+        <w:t>_reason_for_dismissal</w:t>
+      </w:r>
+      <w:proofErr w:type="spellEnd"/>
+      <w:r>
+        <w:t xml:space="preserve"> %}</w:t>
+      </w:r>
+    </w:p>
+    <w:p>
+      <w:pPr>
+        <w:pStyle w:val="ListwithNoSpace"/>
+        <w:numPr>
+          <w:ilvl w:val="0"/>
+          <w:numId w:val="3"/>
+        </w:numPr>
+      </w:pPr>
+      <w:r>
+        <w:t xml:space="preserve">The landlord’s case should be dismissed because </w:t>
+      </w:r>
+      <w:proofErr w:type="gramStart"/>
+      <w:r>
+        <w:t xml:space="preserve">{{ </w:t>
+      </w:r>
+      <w:proofErr w:type="spellStart"/>
+      <w:r>
+        <w:t>initial</w:t>
+      </w:r>
+      <w:proofErr w:type="gramEnd"/>
+      <w:r>
+        <w:t>_defense.custom_reason_for_dismissal</w:t>
+      </w:r>
+      <w:proofErr w:type="spellEnd"/>
+      <w:r>
+        <w:t xml:space="preserve"> }}.</w:t>
+      </w:r>
+    </w:p>
+    <w:p>
+      <w:pPr>
+        <w:pStyle w:val="ListwithNoSpace"/>
+        <w:numPr>
+          <w:ilvl w:val="0"/>
+          <w:numId w:val="3"/>
+        </w:numPr>
+      </w:pPr>
+      <w:r>
+        <w:t>{%p endif %}</w:t>
+      </w:r>
+    </w:p>
+    <w:p>
+      <w:pPr>
+        <w:pStyle w:val="BodyText"/>
+      </w:pPr>
+    </w:p>
+    <w:p>
+      <w:pPr>
+        <w:pStyle w:val="BodyText"/>
+      </w:pPr>
+      <w:r>
+        <w:t xml:space="preserve">{%p if </w:t>
+      </w:r>
+      <w:proofErr w:type="spellStart"/>
+      <w:proofErr w:type="gramStart"/>
+      <w:r>
+        <w:t>facts.tenant</w:t>
+      </w:r>
+      <w:proofErr w:type="gramEnd"/>
+      <w:r>
+        <w:t>_has_subsidy</w:t>
+      </w:r>
+      <w:proofErr w:type="spellEnd"/>
+      <w:r>
+        <w:t xml:space="preserve"> %}</w:t>
+      </w:r>
+    </w:p>
+    <w:p>
+      <w:pPr>
+        <w:pStyle w:val="Caption"/>
+      </w:pPr>
+      <w:r>
+        <w:t xml:space="preserve">Defense </w:t>
+      </w:r>
+    </w:p>
+    <w:p>
+      <w:pPr>
+        <w:pStyle w:val="CenterTitle"/>
+      </w:pPr>
+      <w:r>
+        <w:t>Failure to Comply with Rules for Public and Subsidized Housing</w:t>
+      </w:r>
+    </w:p>
+    <w:p>
+      <w:pPr>
+        <w:pStyle w:val="CenterTitle"/>
+      </w:pPr>
+    </w:p>
+    <w:p>
+      <w:pPr>
+        <w:pStyle w:val="ListwithNoSpace"/>
+        <w:numPr>
+          <w:ilvl w:val="0"/>
+          <w:numId w:val="3"/>
+        </w:numPr>
+      </w:pPr>
+      <w:r>
+        <w:t>I am a tenant in public or subsidized housing and:</w:t>
+      </w:r>
+    </w:p>
+    <w:p>
+      <w:pPr>
+        <w:pStyle w:val="Listlettered"/>
+        <w:numPr>
+          <w:ilvl w:val="1"/>
+          <w:numId w:val="4"/>
+        </w:numPr>
+      </w:pPr>
+      <w:r>
+        <w:t xml:space="preserve">{%p if </w:t>
+      </w:r>
+      <w:proofErr w:type="spellStart"/>
+      <w:r>
+        <w:t>subsidized_housing.no_proper_termination</w:t>
+      </w:r>
+      <w:proofErr w:type="spellEnd"/>
+      <w:r>
+        <w:t xml:space="preserve"> %}</w:t>
+      </w:r>
+    </w:p>
+    <w:p>
+      <w:pPr>
+        <w:pStyle w:val="BodyText"/>
+        <w:numPr>
+          <w:ilvl w:val="1"/>
+          <w:numId w:val="4"/>
+        </w:numPr>
+        <w:spacing w:after="144"/>
+        <w:contextualSpacing/>
+      </w:pPr>
+      <w:r>
+        <w:t>The landlord did not terminate my tenancy as required by the lease or program rules or use restrictions that apply to the property.</w:t>
+      </w:r>
+    </w:p>
+    <w:p>
+      <w:pPr>
+        <w:pStyle w:val="BodyText"/>
+        <w:numPr>
+          <w:ilvl w:val="1"/>
+          <w:numId w:val="4"/>
+        </w:numPr>
+        <w:spacing w:after="144"/>
+        <w:contextualSpacing/>
+      </w:pPr>
+      <w:r>
+        <w:t>{%p endif %}</w:t>
+      </w:r>
+    </w:p>
+    <w:p>
+      <w:pPr>
+        <w:pStyle w:val="BodyText"/>
+        <w:numPr>
+          <w:ilvl w:val="1"/>
+          <w:numId w:val="4"/>
+        </w:numPr>
+        <w:spacing w:after="144"/>
+        <w:contextualSpacing/>
+      </w:pPr>
+      <w:r>
+        <w:t xml:space="preserve">{%p if </w:t>
+      </w:r>
+      <w:proofErr w:type="spellStart"/>
+      <w:r>
+        <w:t>showifdef</w:t>
+      </w:r>
+      <w:proofErr w:type="spellEnd"/>
+      <w:r>
+        <w:t>('</w:t>
+      </w:r>
+      <w:proofErr w:type="spellStart"/>
+      <w:r>
+        <w:t>subsidized_housing.no_ntq_to_agency</w:t>
+      </w:r>
+      <w:proofErr w:type="spellEnd"/>
+      <w:r>
+        <w:t>') %}</w:t>
+      </w:r>
+    </w:p>
+    <w:p>
+      <w:pPr>
+        <w:pStyle w:val="BodyText"/>
+        <w:numPr>
+          <w:ilvl w:val="1"/>
+          <w:numId w:val="4"/>
+        </w:numPr>
+        <w:spacing w:after="144"/>
+        <w:contextualSpacing/>
+      </w:pPr>
+      <w:r>
+        <w:lastRenderedPageBreak/>
+        <w:t>I am a tenant under the Section 8 Program and the landlord did not provide a copy of the Notice to Quit in a timely way to the agency that oversees my voucher.</w:t>
+      </w:r>
+    </w:p>
+    <w:p>
+      <w:pPr>
+        <w:pStyle w:val="BodyText"/>
+        <w:numPr>
+          <w:ilvl w:val="1"/>
+          <w:numId w:val="4"/>
+        </w:numPr>
+        <w:spacing w:after="144"/>
+        <w:contextualSpacing/>
+      </w:pPr>
+      <w:r>
+        <w:t>{%p endif %}</w:t>
+      </w:r>
+    </w:p>
+    <w:p>
+      <w:pPr>
+        <w:pStyle w:val="BodyText"/>
+        <w:numPr>
+          <w:ilvl w:val="1"/>
+          <w:numId w:val="4"/>
+        </w:numPr>
+        <w:spacing w:after="144"/>
+        <w:contextualSpacing/>
+      </w:pPr>
+      <w:r>
+        <w:t xml:space="preserve">{%p if </w:t>
+      </w:r>
+      <w:proofErr w:type="spellStart"/>
+      <w:r>
+        <w:t>subsidized_housing.no_just_cause</w:t>
+      </w:r>
+      <w:proofErr w:type="spellEnd"/>
+      <w:r>
+        <w:t xml:space="preserve"> %}</w:t>
+      </w:r>
+    </w:p>
+    <w:p>
+      <w:pPr>
+        <w:pStyle w:val="BodyText"/>
+        <w:numPr>
+          <w:ilvl w:val="1"/>
+          <w:numId w:val="4"/>
+        </w:numPr>
+        <w:spacing w:after="144"/>
+        <w:contextualSpacing/>
+      </w:pPr>
+      <w:r>
+        <w:t>I am a tenant in public or subsidized housing and the landlord does not have good cause to evict me as required by the lease and/or program rules.</w:t>
+      </w:r>
+    </w:p>
+    <w:p>
+      <w:pPr>
+        <w:pStyle w:val="BodyText"/>
+        <w:numPr>
+          <w:ilvl w:val="1"/>
+          <w:numId w:val="4"/>
+        </w:numPr>
+        <w:spacing w:after="144"/>
+        <w:contextualSpacing/>
+      </w:pPr>
+      <w:r>
+        <w:t>{%p endif %}</w:t>
+      </w:r>
+    </w:p>
+    <w:p>
+      <w:pPr>
+        <w:pStyle w:val="BodyText"/>
+        <w:numPr>
+          <w:ilvl w:val="1"/>
+          <w:numId w:val="4"/>
+        </w:numPr>
+        <w:spacing w:after="144"/>
+        <w:contextualSpacing/>
+      </w:pPr>
+      <w:r>
+        <w:t xml:space="preserve">{%p if </w:t>
+      </w:r>
+      <w:proofErr w:type="spellStart"/>
+      <w:r>
+        <w:t>showifdef</w:t>
+      </w:r>
+      <w:proofErr w:type="spellEnd"/>
+      <w:r>
+        <w:t>('</w:t>
+      </w:r>
+      <w:proofErr w:type="spellStart"/>
+      <w:r>
+        <w:t>subsidized_housing.no_hearing_or_conference</w:t>
+      </w:r>
+      <w:proofErr w:type="spellEnd"/>
+      <w:r>
+        <w:t>') %}</w:t>
+      </w:r>
+    </w:p>
+    <w:p>
+      <w:pPr>
+        <w:pStyle w:val="BodyText"/>
+        <w:numPr>
+          <w:ilvl w:val="1"/>
+          <w:numId w:val="4"/>
+        </w:numPr>
+        <w:spacing w:after="144"/>
+        <w:contextualSpacing/>
+      </w:pPr>
+      <w:r>
+        <w:t xml:space="preserve">I am a tenant in public or subsidized housing and the landlord did not give me my right to a grievance hearing or conference as required by the lease and/or program rules or I requested a hearing/conference and the process was not completed before I received the complaint. </w:t>
+      </w:r>
+    </w:p>
+    <w:p>
+      <w:pPr>
+        <w:pStyle w:val="BodyText"/>
+        <w:numPr>
+          <w:ilvl w:val="1"/>
+          <w:numId w:val="4"/>
+        </w:numPr>
+        <w:spacing w:after="144"/>
+        <w:contextualSpacing/>
+      </w:pPr>
+      <w:r>
+        <w:t>{%p endif %}</w:t>
+      </w:r>
+    </w:p>
+    <w:p>
+      <w:pPr>
+        <w:pStyle w:val="BodyText"/>
+        <w:numPr>
+          <w:ilvl w:val="1"/>
+          <w:numId w:val="4"/>
+        </w:numPr>
+        <w:spacing w:after="144"/>
+        <w:contextualSpacing/>
+      </w:pPr>
+      <w:r>
+        <w:t xml:space="preserve">{%p if </w:t>
+      </w:r>
+      <w:proofErr w:type="spellStart"/>
+      <w:r>
+        <w:t>subsidized_</w:t>
+      </w:r>
+      <w:proofErr w:type="gramStart"/>
+      <w:r>
+        <w:t>housing.vawa</w:t>
+      </w:r>
+      <w:proofErr w:type="spellEnd"/>
+      <w:proofErr w:type="gramEnd"/>
+      <w:r>
+        <w:t xml:space="preserve"> %}</w:t>
+      </w:r>
+    </w:p>
+    <w:p>
+      <w:pPr>
+        <w:pStyle w:val="BodyText"/>
+        <w:numPr>
+          <w:ilvl w:val="1"/>
+          <w:numId w:val="4"/>
+        </w:numPr>
+        <w:spacing w:after="144"/>
+        <w:contextualSpacing/>
+      </w:pPr>
+      <w:r>
+        <w:t>I reside in federal public housing or subsidized Section 8 or other covered federal housing and have a defense under the Violence Against Women Act (42 U.S.C. 14043e-11).</w:t>
+      </w:r>
+    </w:p>
+    <w:p>
+      <w:pPr>
+        <w:pStyle w:val="BodyText"/>
+        <w:numPr>
+          <w:ilvl w:val="1"/>
+          <w:numId w:val="4"/>
+        </w:numPr>
+        <w:spacing w:after="144"/>
+        <w:contextualSpacing/>
+      </w:pPr>
+      <w:r>
+        <w:t>{%p endif %}</w:t>
+      </w:r>
+    </w:p>
+    <w:p>
+      <w:pPr>
+        <w:pStyle w:val="BodyText"/>
+        <w:spacing w:after="144"/>
+        <w:contextualSpacing/>
+      </w:pPr>
+      <w:r>
+        <w:t>{%p endif %}</w:t>
+      </w:r>
+    </w:p>
+    <w:p>
+      <w:pPr>
+        <w:pStyle w:val="BodyText"/>
+      </w:pPr>
+      <w:r>
+        <w:t xml:space="preserve">{%p if </w:t>
+      </w:r>
+      <w:proofErr w:type="spellStart"/>
+      <w:r>
+        <w:t>retaliation.is_retaliated</w:t>
+      </w:r>
+      <w:proofErr w:type="spellEnd"/>
+      <w:r>
+        <w:t xml:space="preserve"> %}</w:t>
+      </w:r>
+    </w:p>
+    <w:p>
+      <w:pPr>
+        <w:pStyle w:val="BodyText"/>
+      </w:pPr>
+    </w:p>
+    <w:p>
+      <w:pPr>
+        <w:pStyle w:val="Caption"/>
+      </w:pPr>
+      <w:proofErr w:type="gramStart"/>
+      <w:r>
+        <w:t>Defense{</w:t>
+      </w:r>
+      <w:proofErr w:type="gramEnd"/>
+      <w:r>
+        <w:t xml:space="preserve">% if </w:t>
+      </w:r>
+      <w:proofErr w:type="spellStart"/>
+      <w:r>
+        <w:t>plead_counterclaims</w:t>
+      </w:r>
+      <w:proofErr w:type="spellEnd"/>
+      <w:r>
+        <w:t xml:space="preserve"> %} and Counterclaim{% endif %}</w:t>
+      </w:r>
+    </w:p>
+    <w:p>
+      <w:pPr>
+        <w:pStyle w:val="CenterTitle"/>
+      </w:pPr>
+      <w:r>
+        <w:t>Retaliation</w:t>
+      </w:r>
+    </w:p>
+    <w:p>
+      <w:pPr>
+        <w:pStyle w:val="CenterTitle4"/>
+      </w:pPr>
+      <w:r>
+        <w:t>Mass. Gen. Laws c. 239, §2A; c. 186, §18</w:t>
+      </w:r>
+    </w:p>
+    <w:p>
+      <w:pPr>
+        <w:pStyle w:val="ListwithNoSpace"/>
+        <w:numPr>
+          <w:ilvl w:val="0"/>
+          <w:numId w:val="3"/>
+        </w:numPr>
+      </w:pPr>
+      <w:r>
+        <w:t>The landlord is trying to evict me and/or retaliate against me because:</w:t>
+      </w:r>
+    </w:p>
+    <w:p>
+      <w:pPr>
+        <w:pStyle w:val="BodyText"/>
+        <w:numPr>
+          <w:ilvl w:val="1"/>
+          <w:numId w:val="6"/>
+        </w:numPr>
+        <w:spacing w:after="144"/>
+        <w:contextualSpacing/>
+      </w:pPr>
+      <w:r>
+        <w:t xml:space="preserve">{%p if </w:t>
+      </w:r>
+      <w:proofErr w:type="spellStart"/>
+      <w:proofErr w:type="gramStart"/>
+      <w:r>
+        <w:t>retaliation.withheld</w:t>
+      </w:r>
+      <w:proofErr w:type="gramEnd"/>
+      <w:r>
+        <w:t>_rent</w:t>
+      </w:r>
+      <w:proofErr w:type="spellEnd"/>
+      <w:r>
+        <w:t xml:space="preserve"> %}</w:t>
+      </w:r>
+    </w:p>
+    <w:p>
+      <w:pPr>
+        <w:pStyle w:val="BodyText"/>
+        <w:numPr>
+          <w:ilvl w:val="1"/>
+          <w:numId w:val="6"/>
+        </w:numPr>
+        <w:spacing w:after="144"/>
+        <w:contextualSpacing/>
+      </w:pPr>
+      <w:r>
+        <w:t>I withheld rent because of bad conditions, and/or told the landlord about bad conditions.</w:t>
+      </w:r>
+    </w:p>
+    <w:p>
+      <w:pPr>
+        <w:pStyle w:val="BodyText"/>
+        <w:numPr>
+          <w:ilvl w:val="1"/>
+          <w:numId w:val="6"/>
+        </w:numPr>
+        <w:spacing w:after="144"/>
+        <w:contextualSpacing/>
+      </w:pPr>
+      <w:r>
+        <w:t>{%p endif %}</w:t>
+      </w:r>
+    </w:p>
+    <w:p>
+      <w:pPr>
+        <w:pStyle w:val="BodyText"/>
+        <w:numPr>
+          <w:ilvl w:val="1"/>
+          <w:numId w:val="6"/>
+        </w:numPr>
+        <w:spacing w:after="144"/>
+        <w:contextualSpacing/>
+      </w:pPr>
+      <w:r>
+        <w:t xml:space="preserve">{%p if </w:t>
+      </w:r>
+      <w:proofErr w:type="spellStart"/>
+      <w:proofErr w:type="gramStart"/>
+      <w:r>
+        <w:t>retaliation.badconditions</w:t>
+      </w:r>
+      <w:proofErr w:type="gramEnd"/>
+      <w:r>
+        <w:t>_to_landlord</w:t>
+      </w:r>
+      <w:proofErr w:type="spellEnd"/>
+      <w:r>
+        <w:t xml:space="preserve"> %}</w:t>
+      </w:r>
+    </w:p>
+    <w:p>
+      <w:pPr>
+        <w:pStyle w:val="BodyText"/>
+        <w:numPr>
+          <w:ilvl w:val="1"/>
+          <w:numId w:val="6"/>
+        </w:numPr>
+        <w:spacing w:after="144"/>
+        <w:contextualSpacing/>
+      </w:pPr>
+      <w:r>
+        <w:t>I reported bad conditions in writing to the landlord.</w:t>
+      </w:r>
+    </w:p>
+    <w:p>
+      <w:pPr>
+        <w:pStyle w:val="BodyText"/>
+        <w:numPr>
+          <w:ilvl w:val="1"/>
+          <w:numId w:val="6"/>
+        </w:numPr>
+        <w:spacing w:after="144"/>
+        <w:contextualSpacing/>
+      </w:pPr>
+      <w:r>
+        <w:t>{%p endif %}</w:t>
+      </w:r>
+    </w:p>
+    <w:p>
+      <w:pPr>
+        <w:pStyle w:val="BodyText"/>
+        <w:numPr>
+          <w:ilvl w:val="1"/>
+          <w:numId w:val="6"/>
+        </w:numPr>
+        <w:spacing w:after="144"/>
+        <w:contextualSpacing/>
+      </w:pPr>
+      <w:r>
+        <w:t xml:space="preserve">{%p if </w:t>
+      </w:r>
+      <w:proofErr w:type="spellStart"/>
+      <w:proofErr w:type="gramStart"/>
+      <w:r>
+        <w:t>retaliation.badconditions</w:t>
+      </w:r>
+      <w:proofErr w:type="gramEnd"/>
+      <w:r>
+        <w:t>_to_agency</w:t>
+      </w:r>
+      <w:proofErr w:type="spellEnd"/>
+      <w:r>
+        <w:t xml:space="preserve"> %}</w:t>
+      </w:r>
+    </w:p>
+    <w:p>
+      <w:pPr>
+        <w:pStyle w:val="BodyText"/>
+        <w:numPr>
+          <w:ilvl w:val="1"/>
+          <w:numId w:val="6"/>
+        </w:numPr>
+        <w:spacing w:after="144"/>
+        <w:contextualSpacing/>
+      </w:pPr>
+      <w:r>
+        <w:t>I reported bad conditions orally and/or in writing to a public agency.</w:t>
+      </w:r>
+    </w:p>
+    <w:p>
+      <w:pPr>
+        <w:pStyle w:val="BodyText"/>
+        <w:numPr>
+          <w:ilvl w:val="1"/>
+          <w:numId w:val="6"/>
+        </w:numPr>
+        <w:spacing w:after="144"/>
+        <w:contextualSpacing/>
+      </w:pPr>
+      <w:r>
+        <w:t>{%p endif %}</w:t>
+      </w:r>
+    </w:p>
+    <w:p>
+      <w:pPr>
+        <w:pStyle w:val="BodyText"/>
+        <w:numPr>
+          <w:ilvl w:val="1"/>
+          <w:numId w:val="6"/>
+        </w:numPr>
+        <w:spacing w:after="144"/>
+        <w:contextualSpacing/>
+      </w:pPr>
+      <w:r>
+        <w:t xml:space="preserve">{%p if </w:t>
+      </w:r>
+      <w:proofErr w:type="spellStart"/>
+      <w:proofErr w:type="gramStart"/>
+      <w:r>
+        <w:t>retaliation.tenant</w:t>
+      </w:r>
+      <w:proofErr w:type="gramEnd"/>
+      <w:r>
+        <w:t>_union</w:t>
+      </w:r>
+      <w:proofErr w:type="spellEnd"/>
+      <w:r>
+        <w:t xml:space="preserve"> %}</w:t>
+      </w:r>
+    </w:p>
+    <w:p>
+      <w:pPr>
+        <w:pStyle w:val="BodyText"/>
+        <w:numPr>
+          <w:ilvl w:val="1"/>
+          <w:numId w:val="6"/>
+        </w:numPr>
+        <w:spacing w:after="144"/>
+        <w:contextualSpacing/>
+      </w:pPr>
+      <w:r>
+        <w:t>I took part in a tenants’ meeting or organization.</w:t>
+      </w:r>
+    </w:p>
+    <w:p>
+      <w:pPr>
+        <w:pStyle w:val="BodyText"/>
+        <w:numPr>
+          <w:ilvl w:val="1"/>
+          <w:numId w:val="6"/>
+        </w:numPr>
+        <w:spacing w:after="144"/>
+        <w:contextualSpacing/>
+      </w:pPr>
+      <w:r>
+        <w:t>{%p endif %}</w:t>
+      </w:r>
+    </w:p>
+    <w:p>
+      <w:pPr>
+        <w:pStyle w:val="BodyText"/>
+        <w:numPr>
+          <w:ilvl w:val="1"/>
+          <w:numId w:val="6"/>
+        </w:numPr>
+        <w:spacing w:after="144"/>
+        <w:contextualSpacing/>
+      </w:pPr>
+      <w:r>
+        <w:lastRenderedPageBreak/>
+        <w:t xml:space="preserve">{%p if </w:t>
+      </w:r>
+      <w:proofErr w:type="spellStart"/>
+      <w:proofErr w:type="gramStart"/>
+      <w:r>
+        <w:t>retaliation.brought</w:t>
+      </w:r>
+      <w:proofErr w:type="gramEnd"/>
+      <w:r>
+        <w:t>_claim</w:t>
+      </w:r>
+      <w:proofErr w:type="spellEnd"/>
+      <w:r>
+        <w:t xml:space="preserve"> %}</w:t>
+      </w:r>
+    </w:p>
+    <w:p>
+      <w:pPr>
+        <w:pStyle w:val="BodyText"/>
+        <w:numPr>
+          <w:ilvl w:val="1"/>
+          <w:numId w:val="6"/>
+        </w:numPr>
+        <w:spacing w:after="144"/>
+        <w:contextualSpacing/>
+      </w:pPr>
+      <w:r>
+        <w:t>I brought a case/claim against the landlord.</w:t>
+      </w:r>
+    </w:p>
+    <w:p>
+      <w:pPr>
+        <w:pStyle w:val="BodyText"/>
+        <w:numPr>
+          <w:ilvl w:val="1"/>
+          <w:numId w:val="6"/>
+        </w:numPr>
+        <w:spacing w:after="144"/>
+        <w:contextualSpacing/>
+      </w:pPr>
+      <w:r>
+        <w:t>{%p endif %}</w:t>
+      </w:r>
+    </w:p>
+    <w:p>
+      <w:pPr>
+        <w:pStyle w:val="BodyText"/>
+        <w:numPr>
+          <w:ilvl w:val="1"/>
+          <w:numId w:val="6"/>
+        </w:numPr>
+        <w:spacing w:after="144"/>
+        <w:contextualSpacing/>
+      </w:pPr>
+      <w:r>
+        <w:t xml:space="preserve">{%p if </w:t>
+      </w:r>
+      <w:proofErr w:type="spellStart"/>
+      <w:proofErr w:type="gramStart"/>
+      <w:r>
+        <w:t>retaliation.protection</w:t>
+      </w:r>
+      <w:proofErr w:type="gramEnd"/>
+      <w:r>
+        <w:t>_or_prevention_order</w:t>
+      </w:r>
+      <w:proofErr w:type="spellEnd"/>
+      <w:r>
+        <w:t xml:space="preserve"> %}</w:t>
+      </w:r>
+    </w:p>
+    <w:p>
+      <w:pPr>
+        <w:pStyle w:val="BodyText"/>
+        <w:numPr>
+          <w:ilvl w:val="1"/>
+          <w:numId w:val="6"/>
+        </w:numPr>
+        <w:spacing w:after="144"/>
+        <w:contextualSpacing/>
+      </w:pPr>
+      <w:r>
+        <w:t>I or a member of my household took action to obtain a protection order under G.L. c. 209A or a harassment prevention order under G.L. c. 258E;</w:t>
+      </w:r>
+    </w:p>
+    <w:p>
+      <w:pPr>
+        <w:pStyle w:val="BodyText"/>
+        <w:numPr>
+          <w:ilvl w:val="1"/>
+          <w:numId w:val="6"/>
+        </w:numPr>
+        <w:spacing w:after="144"/>
+        <w:contextualSpacing/>
+      </w:pPr>
+      <w:r>
+        <w:t>{%p endif %}</w:t>
+      </w:r>
+    </w:p>
+    <w:p>
+      <w:pPr>
+        <w:pStyle w:val="BodyText"/>
+        <w:numPr>
+          <w:ilvl w:val="1"/>
+          <w:numId w:val="6"/>
+        </w:numPr>
+        <w:spacing w:after="144"/>
+        <w:contextualSpacing/>
+      </w:pPr>
+      <w:r>
+        <w:t xml:space="preserve">{%p if </w:t>
+      </w:r>
+      <w:proofErr w:type="spellStart"/>
+      <w:proofErr w:type="gramStart"/>
+      <w:r>
+        <w:t>retaliation.domestic</w:t>
+      </w:r>
+      <w:proofErr w:type="gramEnd"/>
+      <w:r>
+        <w:t>_violence</w:t>
+      </w:r>
+      <w:proofErr w:type="spellEnd"/>
+      <w:r>
+        <w:t xml:space="preserve"> %}</w:t>
+      </w:r>
+    </w:p>
+    <w:p>
+      <w:pPr>
+        <w:pStyle w:val="BodyText"/>
+        <w:numPr>
+          <w:ilvl w:val="1"/>
+          <w:numId w:val="6"/>
+        </w:numPr>
+        <w:spacing w:after="144"/>
+        <w:contextualSpacing/>
+      </w:pPr>
+      <w:r>
+        <w:t>I or a member of my household reported an incident of domestic violence, rape, sexual assault or stalking to law enforcement or reported a violation of a protection or harassment prevention order.</w:t>
+      </w:r>
+    </w:p>
+    <w:p>
+      <w:pPr>
+        <w:pStyle w:val="BodyText"/>
+        <w:numPr>
+          <w:ilvl w:val="1"/>
+          <w:numId w:val="6"/>
+        </w:numPr>
+        <w:spacing w:after="144"/>
+        <w:contextualSpacing/>
+      </w:pPr>
+      <w:r>
+        <w:t>{%p endif %}</w:t>
+      </w:r>
+    </w:p>
+    <w:p>
+      <w:pPr>
+        <w:pStyle w:val="BodyText"/>
+        <w:numPr>
+          <w:ilvl w:val="1"/>
+          <w:numId w:val="6"/>
+        </w:numPr>
+        <w:spacing w:after="144"/>
+        <w:contextualSpacing/>
+      </w:pPr>
+      <w:r>
+        <w:t xml:space="preserve">{%p if </w:t>
+      </w:r>
+      <w:proofErr w:type="spellStart"/>
+      <w:proofErr w:type="gramStart"/>
+      <w:r>
+        <w:t>retaliation.survivor</w:t>
+      </w:r>
+      <w:proofErr w:type="gramEnd"/>
+      <w:r>
+        <w:t>_rights</w:t>
+      </w:r>
+      <w:proofErr w:type="spellEnd"/>
+      <w:r>
+        <w:t xml:space="preserve"> %}</w:t>
+      </w:r>
+    </w:p>
+    <w:p>
+      <w:pPr>
+        <w:pStyle w:val="BodyText"/>
+        <w:numPr>
+          <w:ilvl w:val="1"/>
+          <w:numId w:val="6"/>
+        </w:numPr>
+        <w:spacing w:after="144"/>
+        <w:contextualSpacing/>
+      </w:pPr>
+      <w:r>
+        <w:t>I am a survivor of abuse, sexual assault, rape or stalking and the landlord is evicting me for exercising my rights to break my lease or change my locks for safety reasons under G.L. c. 186, §§23-29.</w:t>
+      </w:r>
+    </w:p>
+    <w:p>
+      <w:pPr>
+        <w:pStyle w:val="BodyText"/>
+        <w:numPr>
+          <w:ilvl w:val="1"/>
+          <w:numId w:val="6"/>
+        </w:numPr>
+        <w:spacing w:after="144"/>
+        <w:contextualSpacing/>
+      </w:pPr>
+      <w:r>
+        <w:t>{%p endif %}</w:t>
+      </w:r>
+    </w:p>
+    <w:p>
+      <w:pPr>
+        <w:pStyle w:val="BodyText"/>
+        <w:numPr>
+          <w:ilvl w:val="1"/>
+          <w:numId w:val="6"/>
+        </w:numPr>
+        <w:spacing w:after="144"/>
+        <w:contextualSpacing/>
+      </w:pPr>
+      <w:r>
+        <w:t xml:space="preserve">{%p if </w:t>
+      </w:r>
+      <w:proofErr w:type="spellStart"/>
+      <w:r>
+        <w:t>show_retaliation_other</w:t>
+      </w:r>
+      <w:proofErr w:type="spellEnd"/>
+      <w:r>
+        <w:t xml:space="preserve"> %}</w:t>
+      </w:r>
+    </w:p>
+    <w:p>
+      <w:pPr>
+        <w:pStyle w:val="BodyText"/>
+        <w:numPr>
+          <w:ilvl w:val="1"/>
+          <w:numId w:val="6"/>
+        </w:numPr>
+        <w:spacing w:after="144"/>
+        <w:contextualSpacing/>
+      </w:pPr>
+      <w:proofErr w:type="gramStart"/>
+      <w:r>
+        <w:t xml:space="preserve">{{ </w:t>
+      </w:r>
+      <w:proofErr w:type="spellStart"/>
+      <w:r>
+        <w:t>retaliation</w:t>
+      </w:r>
+      <w:proofErr w:type="gramEnd"/>
+      <w:r>
+        <w:t>.other</w:t>
+      </w:r>
+      <w:proofErr w:type="spellEnd"/>
+      <w:r>
+        <w:t xml:space="preserve"> }}</w:t>
+      </w:r>
+    </w:p>
+    <w:p>
+      <w:pPr>
+        <w:pStyle w:val="BodyText"/>
+        <w:numPr>
+          <w:ilvl w:val="1"/>
+          <w:numId w:val="6"/>
+        </w:numPr>
+        <w:spacing w:after="144"/>
+        <w:contextualSpacing/>
+      </w:pPr>
+      <w:r>
+        <w:rPr>
+          <w:rFonts w:ascii="Garamond;serif" w:hAnsi="Garamond;serif"/>
+        </w:rPr>
+        <w:t>{%p endif %}</w:t>
+      </w:r>
+      <w:r>
+        <w:t xml:space="preserve"> </w:t>
+      </w:r>
       <w:bookmarkStart w:id="0" w:name="_GoBack"/>
       <w:bookmarkEnd w:id="0"/>
     </w:p>
     <w:p>
       <w:pPr>
-        <w:pStyle w:val="ListwithNoSpace"/>
-        <w:numPr>
-          <w:ilvl w:val="0"/>
-          <w:numId w:val="3"/>
-        </w:numPr>
-      </w:pPr>
-      <w:r>
-        <w:t>{%p endif %}</w:t>
-      </w:r>
-    </w:p>
-    <w:p>
-      <w:pPr>
-        <w:pStyle w:val="ListwithNoSpace"/>
-        <w:numPr>
-          <w:ilvl w:val="0"/>
-          <w:numId w:val="3"/>
-        </w:numPr>
-      </w:pPr>
-      <w:r>
-        <w:lastRenderedPageBreak/>
-        <w:t xml:space="preserve">{%p if </w:t>
-      </w:r>
-      <w:proofErr w:type="spellStart"/>
-      <w:r>
-        <w:t>initial_</w:t>
-      </w:r>
-      <w:proofErr w:type="gramStart"/>
-      <w:r>
-        <w:t>defense.varney</w:t>
-      </w:r>
-      <w:proofErr w:type="spellEnd"/>
-      <w:proofErr w:type="gramEnd"/>
-      <w:r>
-        <w:t xml:space="preserve"> %}</w:t>
-      </w:r>
-    </w:p>
-    <w:p>
-      <w:pPr>
-        <w:pStyle w:val="ListwithNoSpace"/>
-        <w:numPr>
-          <w:ilvl w:val="0"/>
-          <w:numId w:val="3"/>
-        </w:numPr>
-      </w:pPr>
-      <w:r>
-        <w:t>The landlord is a corporation or other business entity and this case was not brought by an attorney so it should be dismissed.</w:t>
-      </w:r>
-    </w:p>
-    <w:p>
-      <w:pPr>
-        <w:pStyle w:val="ListwithNoSpace"/>
-        <w:numPr>
-          <w:ilvl w:val="0"/>
-          <w:numId w:val="3"/>
-        </w:numPr>
-      </w:pPr>
-      <w:r>
-        <w:t>{%p endif %}</w:t>
-      </w:r>
-    </w:p>
-    <w:p>
-      <w:pPr>
-        <w:pStyle w:val="ListwithNoSpace"/>
-        <w:numPr>
-          <w:ilvl w:val="0"/>
-          <w:numId w:val="3"/>
-        </w:numPr>
-      </w:pPr>
-      <w:r>
-        <w:t xml:space="preserve">{%p if </w:t>
-      </w:r>
-      <w:proofErr w:type="spellStart"/>
-      <w:r>
-        <w:t>initial_</w:t>
-      </w:r>
-      <w:proofErr w:type="gramStart"/>
-      <w:r>
-        <w:t>defense.defective</w:t>
-      </w:r>
-      <w:proofErr w:type="gramEnd"/>
-      <w:r>
-        <w:t>_summons</w:t>
-      </w:r>
-      <w:proofErr w:type="spellEnd"/>
-      <w:r>
-        <w:t xml:space="preserve"> %}</w:t>
-      </w:r>
-    </w:p>
-    <w:p>
-      <w:pPr>
-        <w:pStyle w:val="ListwithNoSpace"/>
-        <w:numPr>
-          <w:ilvl w:val="0"/>
-          <w:numId w:val="3"/>
-        </w:numPr>
-      </w:pPr>
-      <w:r>
-        <w:t xml:space="preserve">The Summons and Complaint is defective and/or was not properly served/filed. </w:t>
-      </w:r>
-    </w:p>
-    <w:p>
-      <w:pPr>
-        <w:pStyle w:val="ListwithNoSpace"/>
-        <w:numPr>
-          <w:ilvl w:val="0"/>
-          <w:numId w:val="3"/>
-        </w:numPr>
-      </w:pPr>
-      <w:r>
-        <w:t>{%p endif %}</w:t>
-      </w:r>
-    </w:p>
-    <w:p>
-      <w:pPr>
-        <w:pStyle w:val="ListwithNoSpace"/>
-        <w:numPr>
-          <w:ilvl w:val="0"/>
-          <w:numId w:val="3"/>
-        </w:numPr>
-      </w:pPr>
-      <w:r>
-        <w:t xml:space="preserve">{%p if </w:t>
-      </w:r>
-      <w:proofErr w:type="spellStart"/>
-      <w:r>
-        <w:t>eviction_reason</w:t>
-      </w:r>
-      <w:proofErr w:type="spellEnd"/>
-      <w:r>
-        <w:t xml:space="preserve"> == 'nonpayment' and </w:t>
-      </w:r>
-      <w:proofErr w:type="spellStart"/>
-      <w:r>
-        <w:t>initial_</w:t>
-      </w:r>
-      <w:proofErr w:type="gramStart"/>
-      <w:r>
-        <w:t>defense.cure</w:t>
-      </w:r>
-      <w:proofErr w:type="spellEnd"/>
-      <w:proofErr w:type="gramEnd"/>
-      <w:r>
-        <w:t xml:space="preserve"> %}</w:t>
-      </w:r>
-    </w:p>
-    <w:p>
-      <w:pPr>
-        <w:pStyle w:val="ListwithNoSpace"/>
-        <w:numPr>
-          <w:ilvl w:val="0"/>
-          <w:numId w:val="3"/>
-        </w:numPr>
-      </w:pPr>
-      <w:r>
-        <w:t xml:space="preserve">If I have ever owed the landlord rent, I paid or offered to pay it all within the time allowed </w:t>
-      </w:r>
-      <w:r>
-        <w:br/>
-        <w:t>by law.</w:t>
-      </w:r>
-    </w:p>
-    <w:p>
-      <w:pPr>
-        <w:pStyle w:val="ListwithNoSpace"/>
-        <w:numPr>
-          <w:ilvl w:val="0"/>
-          <w:numId w:val="3"/>
-        </w:numPr>
-      </w:pPr>
-      <w:r>
-        <w:t>{%p endif %}</w:t>
-      </w:r>
-    </w:p>
-    <w:p>
-      <w:pPr>
-        <w:pStyle w:val="ListwithNoSpace"/>
-        <w:numPr>
-          <w:ilvl w:val="0"/>
-          <w:numId w:val="3"/>
-        </w:numPr>
-      </w:pPr>
-      <w:r>
-        <w:t xml:space="preserve">{%p if </w:t>
-      </w:r>
-      <w:proofErr w:type="spellStart"/>
-      <w:r>
-        <w:t>initial_defense.new_tenancy</w:t>
-      </w:r>
-      <w:proofErr w:type="spellEnd"/>
-      <w:r>
-        <w:t xml:space="preserve"> %}</w:t>
-      </w:r>
-    </w:p>
-    <w:p>
-      <w:pPr>
-        <w:pStyle w:val="ListwithNoSpace"/>
-        <w:numPr>
-          <w:ilvl w:val="0"/>
-          <w:numId w:val="3"/>
-        </w:numPr>
-      </w:pPr>
-      <w:r>
-        <w:t>Even if my tenancy was terminated, a new tenancy was created by my landlord’s conduct.</w:t>
-      </w:r>
-    </w:p>
-    <w:p>
-      <w:pPr>
-        <w:pStyle w:val="ListwithNoSpace"/>
-        <w:numPr>
-          <w:ilvl w:val="0"/>
-          <w:numId w:val="3"/>
-        </w:numPr>
-      </w:pPr>
-      <w:r>
-        <w:t>{%p endif %}</w:t>
-      </w:r>
-    </w:p>
-    <w:p>
-      <w:pPr>
-        <w:pStyle w:val="ListwithNoSpace"/>
-        <w:numPr>
-          <w:ilvl w:val="0"/>
-          <w:numId w:val="3"/>
-        </w:numPr>
-      </w:pPr>
-      <w:r>
-        <w:t xml:space="preserve">{%p if </w:t>
-      </w:r>
-      <w:proofErr w:type="spellStart"/>
-      <w:r>
-        <w:t>initial_</w:t>
-      </w:r>
-      <w:proofErr w:type="gramStart"/>
-      <w:r>
-        <w:t>defense.inconsistent</w:t>
-      </w:r>
-      <w:proofErr w:type="gramEnd"/>
-      <w:r>
-        <w:t>_reasons</w:t>
-      </w:r>
-      <w:proofErr w:type="spellEnd"/>
-      <w:r>
-        <w:t xml:space="preserve"> %}</w:t>
-      </w:r>
-    </w:p>
-    <w:p>
-      <w:pPr>
-        <w:pStyle w:val="ListwithNoSpace"/>
-        <w:numPr>
-          <w:ilvl w:val="0"/>
-          <w:numId w:val="3"/>
-        </w:numPr>
-      </w:pPr>
-      <w:r>
-        <w:t>The Complaint and the Notice to Quit state inconsistent reasons for eviction.</w:t>
-      </w:r>
-    </w:p>
-    <w:p>
-      <w:pPr>
-        <w:pStyle w:val="ListwithNoSpace"/>
-        <w:numPr>
-          <w:ilvl w:val="0"/>
-          <w:numId w:val="3"/>
-        </w:numPr>
-      </w:pPr>
-      <w:r>
-        <w:t>{%p endif %}</w:t>
-      </w:r>
-    </w:p>
-    <w:p>
-      <w:pPr>
-        <w:pStyle w:val="ListwithNoSpace"/>
-        <w:numPr>
-          <w:ilvl w:val="0"/>
-          <w:numId w:val="3"/>
-        </w:numPr>
-      </w:pPr>
-      <w:r>
-        <w:t xml:space="preserve">{%p if </w:t>
-      </w:r>
-      <w:proofErr w:type="spellStart"/>
-      <w:r>
-        <w:t>initial_defense.no_standing</w:t>
-      </w:r>
-      <w:proofErr w:type="spellEnd"/>
-      <w:r>
-        <w:t xml:space="preserve"> %}</w:t>
-      </w:r>
-    </w:p>
-    <w:p>
-      <w:pPr>
-        <w:pStyle w:val="ListwithNoSpace"/>
-        <w:numPr>
-          <w:ilvl w:val="0"/>
-          <w:numId w:val="3"/>
-        </w:numPr>
-      </w:pPr>
-      <w:r>
-        <w:t>The landlord does not have a superior right to possession and/or does not have standing to bring this action.</w:t>
-      </w:r>
-    </w:p>
-    <w:p>
-      <w:pPr>
-        <w:pStyle w:val="ListwithNoSpace"/>
-        <w:numPr>
-          <w:ilvl w:val="0"/>
-          <w:numId w:val="3"/>
-        </w:numPr>
-      </w:pPr>
-      <w:r>
-        <w:t>{%p endif %}</w:t>
-      </w:r>
-    </w:p>
-    <w:p>
-      <w:pPr>
-        <w:pStyle w:val="ListwithNoSpace"/>
-        <w:numPr>
-          <w:ilvl w:val="0"/>
-          <w:numId w:val="3"/>
-        </w:numPr>
-      </w:pPr>
-      <w:r>
-        <w:t xml:space="preserve">{%p if </w:t>
-      </w:r>
-      <w:proofErr w:type="spellStart"/>
-      <w:r>
-        <w:t>initial_</w:t>
-      </w:r>
-      <w:proofErr w:type="gramStart"/>
-      <w:r>
-        <w:t>defense.custom</w:t>
-      </w:r>
-      <w:proofErr w:type="gramEnd"/>
-      <w:r>
-        <w:t>_reason_for_dismissal</w:t>
-      </w:r>
-      <w:proofErr w:type="spellEnd"/>
-      <w:r>
-        <w:t xml:space="preserve"> %}</w:t>
-      </w:r>
-    </w:p>
-    <w:p>
-      <w:pPr>
-        <w:pStyle w:val="ListwithNoSpace"/>
-        <w:numPr>
-          <w:ilvl w:val="0"/>
-          <w:numId w:val="3"/>
-        </w:numPr>
-      </w:pPr>
-      <w:r>
-        <w:t xml:space="preserve">The landlord’s case should be dismissed because </w:t>
-      </w:r>
-      <w:proofErr w:type="gramStart"/>
-      <w:r>
-        <w:t xml:space="preserve">{{ </w:t>
-      </w:r>
-      <w:proofErr w:type="spellStart"/>
-      <w:r>
-        <w:t>initial</w:t>
-      </w:r>
-      <w:proofErr w:type="gramEnd"/>
-      <w:r>
-        <w:t>_defense.custom_reason_for_dismissal</w:t>
-      </w:r>
-      <w:proofErr w:type="spellEnd"/>
-      <w:r>
-        <w:t xml:space="preserve"> }}.</w:t>
-      </w:r>
-    </w:p>
-    <w:p>
-      <w:pPr>
-        <w:pStyle w:val="ListwithNoSpace"/>
-        <w:numPr>
-          <w:ilvl w:val="0"/>
-          <w:numId w:val="3"/>
-        </w:numPr>
-      </w:pPr>
-      <w:r>
-        <w:t>{%p endif %}</w:t>
-      </w:r>
-    </w:p>
-    <w:p>
-      <w:pPr>
-        <w:pStyle w:val="BodyText"/>
-      </w:pPr>
-    </w:p>
-    <w:p>
-      <w:pPr>
-        <w:pStyle w:val="BodyText"/>
-      </w:pPr>
-      <w:r>
-        <w:t xml:space="preserve">{%p if </w:t>
-      </w:r>
-      <w:proofErr w:type="spellStart"/>
-      <w:proofErr w:type="gramStart"/>
-      <w:r>
-        <w:t>facts.tenant</w:t>
-      </w:r>
-      <w:proofErr w:type="gramEnd"/>
-      <w:r>
-        <w:t>_has_subsidy</w:t>
-      </w:r>
-      <w:proofErr w:type="spellEnd"/>
-      <w:r>
-        <w:t xml:space="preserve"> %}</w:t>
-      </w:r>
-    </w:p>
-    <w:p>
-      <w:pPr>
-        <w:pStyle w:val="Caption"/>
-      </w:pPr>
-      <w:r>
-        <w:t xml:space="preserve">Defense </w:t>
-      </w:r>
-    </w:p>
-    <w:p>
-      <w:pPr>
-        <w:pStyle w:val="CenterTitle"/>
-      </w:pPr>
-      <w:r>
-        <w:t>Failure to Comply with Rules for Public and Subsidized Housing</w:t>
-      </w:r>
-    </w:p>
-    <w:p>
-      <w:pPr>
-        <w:pStyle w:val="CenterTitle"/>
-      </w:pPr>
-    </w:p>
-    <w:p>
-      <w:pPr>
-        <w:pStyle w:val="ListwithNoSpace"/>
-        <w:numPr>
-          <w:ilvl w:val="0"/>
-          <w:numId w:val="3"/>
-        </w:numPr>
-      </w:pPr>
-      <w:r>
-        <w:t>I am a tenant in public or subsidized housing and:</w:t>
-      </w:r>
-    </w:p>
-    <w:p>
-      <w:pPr>
-        <w:pStyle w:val="Listlettered"/>
-        <w:numPr>
-          <w:ilvl w:val="1"/>
-          <w:numId w:val="4"/>
-        </w:numPr>
-      </w:pPr>
-      <w:r>
-        <w:t xml:space="preserve">{%p if </w:t>
-      </w:r>
-      <w:proofErr w:type="spellStart"/>
-      <w:r>
-        <w:t>subsidized_housing.no_proper_termination</w:t>
-      </w:r>
-      <w:proofErr w:type="spellEnd"/>
-      <w:r>
-        <w:t xml:space="preserve"> %}</w:t>
-      </w:r>
-    </w:p>
-    <w:p>
-      <w:pPr>
-        <w:pStyle w:val="BodyText"/>
-        <w:numPr>
-          <w:ilvl w:val="1"/>
-          <w:numId w:val="4"/>
-        </w:numPr>
-        <w:spacing w:after="144"/>
-        <w:contextualSpacing/>
-      </w:pPr>
-      <w:r>
-        <w:t>The landlord did not terminate my tenancy as required by the lease or program rules or use restrictions that apply to the property.</w:t>
-      </w:r>
-    </w:p>
-    <w:p>
-      <w:pPr>
-        <w:pStyle w:val="BodyText"/>
-        <w:numPr>
-          <w:ilvl w:val="1"/>
-          <w:numId w:val="4"/>
-        </w:numPr>
-        <w:spacing w:after="144"/>
-        <w:contextualSpacing/>
-      </w:pPr>
-      <w:r>
-        <w:t>{%p endif %}</w:t>
-      </w:r>
-    </w:p>
-    <w:p>
-      <w:pPr>
-        <w:pStyle w:val="BodyText"/>
-        <w:numPr>
-          <w:ilvl w:val="1"/>
-          <w:numId w:val="4"/>
-        </w:numPr>
-        <w:spacing w:after="144"/>
-        <w:contextualSpacing/>
-      </w:pPr>
-      <w:r>
-        <w:t xml:space="preserve">{%p if </w:t>
-      </w:r>
-      <w:proofErr w:type="spellStart"/>
-      <w:r>
-        <w:t>showifdef</w:t>
-      </w:r>
-      <w:proofErr w:type="spellEnd"/>
-      <w:r>
-        <w:t>('</w:t>
-      </w:r>
-      <w:proofErr w:type="spellStart"/>
-      <w:r>
-        <w:t>subsidized_housing.no_ntq_to_agency</w:t>
-      </w:r>
-      <w:proofErr w:type="spellEnd"/>
-      <w:r>
-        <w:t>') %}</w:t>
-      </w:r>
-    </w:p>
-    <w:p>
-      <w:pPr>
-        <w:pStyle w:val="BodyText"/>
-        <w:numPr>
-          <w:ilvl w:val="1"/>
-          <w:numId w:val="4"/>
-        </w:numPr>
-        <w:spacing w:after="144"/>
-        <w:contextualSpacing/>
-      </w:pPr>
-      <w:r>
-        <w:lastRenderedPageBreak/>
-        <w:t>I am a tenant under the Section 8 Program and the landlord did not provide a copy of the Notice to Quit in a timely way to the agency that oversees my voucher.</w:t>
-      </w:r>
-    </w:p>
-    <w:p>
-      <w:pPr>
-        <w:pStyle w:val="BodyText"/>
-        <w:numPr>
-          <w:ilvl w:val="1"/>
-          <w:numId w:val="4"/>
-        </w:numPr>
-        <w:spacing w:after="144"/>
-        <w:contextualSpacing/>
-      </w:pPr>
-      <w:r>
-        <w:t>{%p endif %}</w:t>
-      </w:r>
-    </w:p>
-    <w:p>
-      <w:pPr>
-        <w:pStyle w:val="BodyText"/>
-        <w:numPr>
-          <w:ilvl w:val="1"/>
-          <w:numId w:val="4"/>
-        </w:numPr>
-        <w:spacing w:after="144"/>
-        <w:contextualSpacing/>
-      </w:pPr>
-      <w:r>
-        <w:t xml:space="preserve">{%p if </w:t>
-      </w:r>
-      <w:proofErr w:type="spellStart"/>
-      <w:r>
-        <w:t>subsidized_housing.no_just_cause</w:t>
-      </w:r>
-      <w:proofErr w:type="spellEnd"/>
-      <w:r>
-        <w:t xml:space="preserve"> %}</w:t>
-      </w:r>
-    </w:p>
-    <w:p>
-      <w:pPr>
-        <w:pStyle w:val="BodyText"/>
-        <w:numPr>
-          <w:ilvl w:val="1"/>
-          <w:numId w:val="4"/>
-        </w:numPr>
-        <w:spacing w:after="144"/>
-        <w:contextualSpacing/>
-      </w:pPr>
-      <w:r>
-        <w:t>I am a tenant in public or subsidized housing and the landlord does not have good cause to evict me as required by the lease and/or program rules.</w:t>
-      </w:r>
-    </w:p>
-    <w:p>
-      <w:pPr>
-        <w:pStyle w:val="BodyText"/>
-        <w:numPr>
-          <w:ilvl w:val="1"/>
-          <w:numId w:val="4"/>
-        </w:numPr>
-        <w:spacing w:after="144"/>
-        <w:contextualSpacing/>
-      </w:pPr>
-      <w:r>
-        <w:t>{%p endif %}</w:t>
-      </w:r>
-    </w:p>
-    <w:p>
-      <w:pPr>
-        <w:pStyle w:val="BodyText"/>
-        <w:numPr>
-          <w:ilvl w:val="1"/>
-          <w:numId w:val="4"/>
-        </w:numPr>
-        <w:spacing w:after="144"/>
-        <w:contextualSpacing/>
-      </w:pPr>
-      <w:r>
-        <w:t xml:space="preserve">{%p if </w:t>
-      </w:r>
-      <w:proofErr w:type="spellStart"/>
-      <w:r>
-        <w:t>showifdef</w:t>
-      </w:r>
-      <w:proofErr w:type="spellEnd"/>
-      <w:r>
-        <w:t>('</w:t>
-      </w:r>
-      <w:proofErr w:type="spellStart"/>
-      <w:r>
-        <w:t>subsidized_housing.no_hearing_or_conference</w:t>
-      </w:r>
-      <w:proofErr w:type="spellEnd"/>
-      <w:r>
-        <w:t>') %}</w:t>
-      </w:r>
-    </w:p>
-    <w:p>
-      <w:pPr>
-        <w:pStyle w:val="BodyText"/>
-        <w:numPr>
-          <w:ilvl w:val="1"/>
-          <w:numId w:val="4"/>
-        </w:numPr>
-        <w:spacing w:after="144"/>
-        <w:contextualSpacing/>
-      </w:pPr>
-      <w:r>
-        <w:t xml:space="preserve">I am a tenant in public or subsidized housing and the landlord did not give me my right to a grievance hearing or conference as required by the lease and/or program rules or I requested a hearing/conference and the process was not completed before I received the complaint. </w:t>
-      </w:r>
-    </w:p>
-    <w:p>
-      <w:pPr>
-        <w:pStyle w:val="BodyText"/>
-        <w:numPr>
-          <w:ilvl w:val="1"/>
-          <w:numId w:val="4"/>
-        </w:numPr>
-        <w:spacing w:after="144"/>
-        <w:contextualSpacing/>
-      </w:pPr>
-      <w:r>
-        <w:t>{%p endif %}</w:t>
-      </w:r>
-    </w:p>
-    <w:p>
-      <w:pPr>
-        <w:pStyle w:val="BodyText"/>
-        <w:numPr>
-          <w:ilvl w:val="1"/>
-          <w:numId w:val="4"/>
-        </w:numPr>
-        <w:spacing w:after="144"/>
-        <w:contextualSpacing/>
-      </w:pPr>
-      <w:r>
-        <w:t xml:space="preserve">{%p if </w:t>
-      </w:r>
-      <w:proofErr w:type="spellStart"/>
-      <w:r>
-        <w:t>subsidized_</w:t>
-      </w:r>
-      <w:proofErr w:type="gramStart"/>
-      <w:r>
-        <w:t>housing.vawa</w:t>
-      </w:r>
-      <w:proofErr w:type="spellEnd"/>
-      <w:proofErr w:type="gramEnd"/>
-      <w:r>
-        <w:t xml:space="preserve"> %}</w:t>
-      </w:r>
-    </w:p>
-    <w:p>
-      <w:pPr>
-        <w:pStyle w:val="BodyText"/>
-        <w:numPr>
-          <w:ilvl w:val="1"/>
-          <w:numId w:val="4"/>
-        </w:numPr>
-        <w:spacing w:after="144"/>
-        <w:contextualSpacing/>
-      </w:pPr>
-      <w:r>
-        <w:t>I reside in federal public housing or subsidized Section 8 or other covered federal housing and have a defense under the Violence Against Women Act (42 U.S.C. 14043e-11).</w:t>
-      </w:r>
-    </w:p>
-    <w:p>
-      <w:pPr>
-        <w:pStyle w:val="BodyText"/>
-        <w:numPr>
-          <w:ilvl w:val="1"/>
-          <w:numId w:val="4"/>
-        </w:numPr>
-        <w:spacing w:after="144"/>
-        <w:contextualSpacing/>
-      </w:pPr>
-      <w:r>
-        <w:t>{%p endif %}</w:t>
-      </w:r>
-    </w:p>
-    <w:p>
-      <w:pPr>
-        <w:pStyle w:val="BodyText"/>
-        <w:spacing w:after="144"/>
-        <w:contextualSpacing/>
-      </w:pPr>
-      <w:r>
-        <w:t>{%p endif %}</w:t>
-      </w:r>
-    </w:p>
-    <w:p>
-      <w:pPr>
-        <w:pStyle w:val="BodyText"/>
-      </w:pPr>
-      <w:r>
-        <w:t xml:space="preserve">{%p if </w:t>
-      </w:r>
-      <w:proofErr w:type="spellStart"/>
-      <w:r>
-        <w:t>retaliation.is_retaliated</w:t>
-      </w:r>
-      <w:proofErr w:type="spellEnd"/>
-      <w:r>
-        <w:t xml:space="preserve"> %}</w:t>
-      </w:r>
-    </w:p>
-    <w:p>
-      <w:pPr>
-        <w:pStyle w:val="BodyText"/>
-      </w:pPr>
-    </w:p>
-    <w:p>
-      <w:pPr>
-        <w:pStyle w:val="Caption"/>
-      </w:pPr>
-      <w:proofErr w:type="gramStart"/>
-      <w:r>
-        <w:t>Defense{</w:t>
-      </w:r>
-      <w:proofErr w:type="gramEnd"/>
-      <w:r>
-        <w:t xml:space="preserve">% if </w:t>
-      </w:r>
-      <w:proofErr w:type="spellStart"/>
-      <w:r>
-        <w:t>plead_counterclaims</w:t>
-      </w:r>
-      <w:proofErr w:type="spellEnd"/>
-      <w:r>
-        <w:t xml:space="preserve"> %} and Counterclaim{% endif %}</w:t>
-      </w:r>
-    </w:p>
-    <w:p>
-      <w:pPr>
-        <w:pStyle w:val="CenterTitle"/>
-      </w:pPr>
-      <w:r>
-        <w:t>Retaliation</w:t>
-      </w:r>
-    </w:p>
-    <w:p>
-      <w:pPr>
-        <w:pStyle w:val="CenterTitle4"/>
-      </w:pPr>
-      <w:r>
-        <w:t>Mass. Gen. Laws c. 239, §2A; c. 186, §18</w:t>
-      </w:r>
-    </w:p>
-    <w:p>
-      <w:pPr>
-        <w:pStyle w:val="ListwithNoSpace"/>
-        <w:numPr>
-          <w:ilvl w:val="0"/>
-          <w:numId w:val="3"/>
-        </w:numPr>
-      </w:pPr>
-      <w:r>
-        <w:t>The landlord is trying to evict me and/or retaliate against me because:</w:t>
-      </w:r>
-    </w:p>
-    <w:p>
-      <w:pPr>
-        <w:pStyle w:val="BodyText"/>
-        <w:numPr>
-          <w:ilvl w:val="1"/>
-          <w:numId w:val="6"/>
-        </w:numPr>
-        <w:spacing w:after="144"/>
-        <w:contextualSpacing/>
-      </w:pPr>
-      <w:r>
-        <w:t xml:space="preserve">{%p if </w:t>
-      </w:r>
-      <w:proofErr w:type="spellStart"/>
-      <w:proofErr w:type="gramStart"/>
-      <w:r>
-        <w:t>retaliation.withheld</w:t>
-      </w:r>
-      <w:proofErr w:type="gramEnd"/>
-      <w:r>
-        <w:t>_rent</w:t>
-      </w:r>
-      <w:proofErr w:type="spellEnd"/>
-      <w:r>
-        <w:t xml:space="preserve"> %}</w:t>
-      </w:r>
-    </w:p>
-    <w:p>
-      <w:pPr>
-        <w:pStyle w:val="BodyText"/>
-        <w:numPr>
-          <w:ilvl w:val="1"/>
-          <w:numId w:val="6"/>
-        </w:numPr>
-        <w:spacing w:after="144"/>
-        <w:contextualSpacing/>
-      </w:pPr>
-      <w:r>
-        <w:t>I withheld rent because of bad conditions, and/or told the landlord about bad conditions.</w:t>
-      </w:r>
-    </w:p>
-    <w:p>
-      <w:pPr>
-        <w:pStyle w:val="BodyText"/>
-        <w:numPr>
-          <w:ilvl w:val="1"/>
-          <w:numId w:val="6"/>
-        </w:numPr>
-        <w:spacing w:after="144"/>
-        <w:contextualSpacing/>
-      </w:pPr>
-      <w:r>
-        <w:t>{%p endif %}</w:t>
-      </w:r>
-    </w:p>
-    <w:p>
-      <w:pPr>
-        <w:pStyle w:val="BodyText"/>
-        <w:numPr>
-          <w:ilvl w:val="1"/>
-          <w:numId w:val="6"/>
-        </w:numPr>
-        <w:spacing w:after="144"/>
-        <w:contextualSpacing/>
-      </w:pPr>
-      <w:r>
-        <w:t xml:space="preserve">{%p if </w:t>
-      </w:r>
-      <w:proofErr w:type="spellStart"/>
-      <w:proofErr w:type="gramStart"/>
-      <w:r>
-        <w:t>retaliation.badconditions</w:t>
-      </w:r>
-      <w:proofErr w:type="gramEnd"/>
-      <w:r>
-        <w:t>_to_landlord</w:t>
-      </w:r>
-      <w:proofErr w:type="spellEnd"/>
-      <w:r>
-        <w:t xml:space="preserve"> %}</w:t>
-      </w:r>
-    </w:p>
-    <w:p>
-      <w:pPr>
-        <w:pStyle w:val="BodyText"/>
-        <w:numPr>
-          <w:ilvl w:val="1"/>
-          <w:numId w:val="6"/>
-        </w:numPr>
-        <w:spacing w:after="144"/>
-        <w:contextualSpacing/>
-      </w:pPr>
-      <w:r>
-        <w:t>I reported bad conditions in writing to the landlord.</w:t>
-      </w:r>
-    </w:p>
-    <w:p>
-      <w:pPr>
-        <w:pStyle w:val="BodyText"/>
-        <w:numPr>
-          <w:ilvl w:val="1"/>
-          <w:numId w:val="6"/>
-        </w:numPr>
-        <w:spacing w:after="144"/>
-        <w:contextualSpacing/>
-      </w:pPr>
-      <w:r>
-        <w:t>{%p endif %}</w:t>
-      </w:r>
-    </w:p>
-    <w:p>
-      <w:pPr>
-        <w:pStyle w:val="BodyText"/>
-        <w:numPr>
-          <w:ilvl w:val="1"/>
-          <w:numId w:val="6"/>
-        </w:numPr>
-        <w:spacing w:after="144"/>
-        <w:contextualSpacing/>
-      </w:pPr>
-      <w:r>
-        <w:t xml:space="preserve">{%p if </w:t>
-      </w:r>
-      <w:proofErr w:type="spellStart"/>
-      <w:proofErr w:type="gramStart"/>
-      <w:r>
-        <w:t>retaliation.badconditions</w:t>
-      </w:r>
-      <w:proofErr w:type="gramEnd"/>
-      <w:r>
-        <w:t>_to_agency</w:t>
-      </w:r>
-      <w:proofErr w:type="spellEnd"/>
-      <w:r>
-        <w:t xml:space="preserve"> %}</w:t>
-      </w:r>
-    </w:p>
-    <w:p>
-      <w:pPr>
-        <w:pStyle w:val="BodyText"/>
-        <w:numPr>
-          <w:ilvl w:val="1"/>
-          <w:numId w:val="6"/>
-        </w:numPr>
-        <w:spacing w:after="144"/>
-        <w:contextualSpacing/>
-      </w:pPr>
-      <w:r>
-        <w:t>I reported bad conditions orally and/or in writing to a public agency.</w:t>
-      </w:r>
-    </w:p>
-    <w:p>
-      <w:pPr>
-        <w:pStyle w:val="BodyText"/>
-        <w:numPr>
-          <w:ilvl w:val="1"/>
-          <w:numId w:val="6"/>
-        </w:numPr>
-        <w:spacing w:after="144"/>
-        <w:contextualSpacing/>
-      </w:pPr>
-      <w:r>
-        <w:t>{%p endif %}</w:t>
-      </w:r>
-    </w:p>
-    <w:p>
-      <w:pPr>
-        <w:pStyle w:val="BodyText"/>
-        <w:numPr>
-          <w:ilvl w:val="1"/>
-          <w:numId w:val="6"/>
-        </w:numPr>
-        <w:spacing w:after="144"/>
-        <w:contextualSpacing/>
-      </w:pPr>
-      <w:r>
-        <w:t xml:space="preserve">{%p if </w:t>
-      </w:r>
-      <w:proofErr w:type="spellStart"/>
-      <w:proofErr w:type="gramStart"/>
-      <w:r>
-        <w:t>retaliation.tenant</w:t>
-      </w:r>
-      <w:proofErr w:type="gramEnd"/>
-      <w:r>
-        <w:t>_union</w:t>
-      </w:r>
-      <w:proofErr w:type="spellEnd"/>
-      <w:r>
-        <w:t xml:space="preserve"> %}</w:t>
-      </w:r>
-    </w:p>
-    <w:p>
-      <w:pPr>
-        <w:pStyle w:val="BodyText"/>
-        <w:numPr>
-          <w:ilvl w:val="1"/>
-          <w:numId w:val="6"/>
-        </w:numPr>
-        <w:spacing w:after="144"/>
-        <w:contextualSpacing/>
-      </w:pPr>
-      <w:r>
-        <w:t>I took part in a tenants’ meeting or organization.</w:t>
-      </w:r>
-    </w:p>
-    <w:p>
-      <w:pPr>
-        <w:pStyle w:val="BodyText"/>
-        <w:numPr>
-          <w:ilvl w:val="1"/>
-          <w:numId w:val="6"/>
-        </w:numPr>
-        <w:spacing w:after="144"/>
-        <w:contextualSpacing/>
-      </w:pPr>
-      <w:r>
-        <w:t>{%p endif %}</w:t>
-      </w:r>
-    </w:p>
-    <w:p>
-      <w:pPr>
-        <w:pStyle w:val="BodyText"/>
-        <w:numPr>
-          <w:ilvl w:val="1"/>
-          <w:numId w:val="6"/>
-        </w:numPr>
-        <w:spacing w:after="144"/>
-        <w:contextualSpacing/>
-      </w:pPr>
-      <w:r>
-        <w:lastRenderedPageBreak/>
-        <w:t xml:space="preserve">{%p if </w:t>
-      </w:r>
-      <w:proofErr w:type="spellStart"/>
-      <w:proofErr w:type="gramStart"/>
-      <w:r>
-        <w:t>retaliation.brought</w:t>
-      </w:r>
-      <w:proofErr w:type="gramEnd"/>
-      <w:r>
-        <w:t>_claim</w:t>
-      </w:r>
-      <w:proofErr w:type="spellEnd"/>
-      <w:r>
-        <w:t xml:space="preserve"> %}</w:t>
-      </w:r>
-    </w:p>
-    <w:p>
-      <w:pPr>
-        <w:pStyle w:val="BodyText"/>
-        <w:numPr>
-          <w:ilvl w:val="1"/>
-          <w:numId w:val="6"/>
-        </w:numPr>
-        <w:spacing w:after="144"/>
-        <w:contextualSpacing/>
-      </w:pPr>
-      <w:r>
-        <w:t>I brought a case/claim against the landlord.</w:t>
-      </w:r>
-    </w:p>
-    <w:p>
-      <w:pPr>
-        <w:pStyle w:val="BodyText"/>
-        <w:numPr>
-          <w:ilvl w:val="1"/>
-          <w:numId w:val="6"/>
-        </w:numPr>
-        <w:spacing w:after="144"/>
-        <w:contextualSpacing/>
-      </w:pPr>
-      <w:r>
-        <w:t>{%p endif %}</w:t>
-      </w:r>
-    </w:p>
-    <w:p>
-      <w:pPr>
-        <w:pStyle w:val="BodyText"/>
-        <w:numPr>
-          <w:ilvl w:val="1"/>
-          <w:numId w:val="6"/>
-        </w:numPr>
-        <w:spacing w:after="144"/>
-        <w:contextualSpacing/>
-      </w:pPr>
-      <w:r>
-        <w:t xml:space="preserve">{%p if </w:t>
-      </w:r>
-      <w:proofErr w:type="spellStart"/>
-      <w:proofErr w:type="gramStart"/>
-      <w:r>
-        <w:t>retaliation.protection</w:t>
-      </w:r>
-      <w:proofErr w:type="gramEnd"/>
-      <w:r>
-        <w:t>_or_prevention_order</w:t>
-      </w:r>
-      <w:proofErr w:type="spellEnd"/>
-      <w:r>
-        <w:t xml:space="preserve"> %}</w:t>
-      </w:r>
-    </w:p>
-    <w:p>
-      <w:pPr>
-        <w:pStyle w:val="BodyText"/>
-        <w:numPr>
-          <w:ilvl w:val="1"/>
-          <w:numId w:val="6"/>
-        </w:numPr>
-        <w:spacing w:after="144"/>
-        <w:contextualSpacing/>
-      </w:pPr>
-      <w:r>
-        <w:t>I or a member of my household took action to obtain a protection order under G.L. c. 209A or a harassment prevention order under G.L. c. 258E;</w:t>
-      </w:r>
-    </w:p>
-    <w:p>
-      <w:pPr>
-        <w:pStyle w:val="BodyText"/>
-        <w:numPr>
-          <w:ilvl w:val="1"/>
-          <w:numId w:val="6"/>
-        </w:numPr>
-        <w:spacing w:after="144"/>
-        <w:contextualSpacing/>
-      </w:pPr>
-      <w:r>
-        <w:t>{%p endif %}</w:t>
-      </w:r>
-    </w:p>
-    <w:p>
-      <w:pPr>
-        <w:pStyle w:val="BodyText"/>
-        <w:numPr>
-          <w:ilvl w:val="1"/>
-          <w:numId w:val="6"/>
-        </w:numPr>
-        <w:spacing w:after="144"/>
-        <w:contextualSpacing/>
-      </w:pPr>
-      <w:r>
-        <w:t xml:space="preserve">{%p if </w:t>
-      </w:r>
-      <w:proofErr w:type="spellStart"/>
-      <w:proofErr w:type="gramStart"/>
-      <w:r>
-        <w:t>retaliation.domestic</w:t>
-      </w:r>
-      <w:proofErr w:type="gramEnd"/>
-      <w:r>
-        <w:t>_violence</w:t>
-      </w:r>
-      <w:proofErr w:type="spellEnd"/>
-      <w:r>
-        <w:t xml:space="preserve"> %}</w:t>
-      </w:r>
-    </w:p>
-    <w:p>
-      <w:pPr>
-        <w:pStyle w:val="BodyText"/>
-        <w:numPr>
-          <w:ilvl w:val="1"/>
-          <w:numId w:val="6"/>
-        </w:numPr>
-        <w:spacing w:after="144"/>
-        <w:contextualSpacing/>
-      </w:pPr>
-      <w:r>
-        <w:t>I or a member of my household reported an incident of domestic violence, rape, sexual assault or stalking to law enforcement or reported a violation of a protection or harassment prevention order.</w:t>
-      </w:r>
-    </w:p>
-    <w:p>
-      <w:pPr>
-        <w:pStyle w:val="BodyText"/>
-        <w:numPr>
-          <w:ilvl w:val="1"/>
-          <w:numId w:val="6"/>
-        </w:numPr>
-        <w:spacing w:after="144"/>
-        <w:contextualSpacing/>
-      </w:pPr>
-      <w:r>
-        <w:t>{%p endif %}</w:t>
-      </w:r>
-    </w:p>
-    <w:p>
-      <w:pPr>
-        <w:pStyle w:val="BodyText"/>
-        <w:numPr>
-          <w:ilvl w:val="1"/>
-          <w:numId w:val="6"/>
-        </w:numPr>
-        <w:spacing w:after="144"/>
-        <w:contextualSpacing/>
-      </w:pPr>
-      <w:r>
-        <w:t xml:space="preserve">{%p if </w:t>
-      </w:r>
-      <w:proofErr w:type="spellStart"/>
-      <w:proofErr w:type="gramStart"/>
-      <w:r>
-        <w:t>retaliation.survivor</w:t>
-      </w:r>
-      <w:proofErr w:type="gramEnd"/>
-      <w:r>
-        <w:t>_rights</w:t>
-      </w:r>
-      <w:proofErr w:type="spellEnd"/>
-      <w:r>
-        <w:t xml:space="preserve"> %}</w:t>
-      </w:r>
-    </w:p>
-    <w:p>
-      <w:pPr>
-        <w:pStyle w:val="BodyText"/>
-        <w:numPr>
-          <w:ilvl w:val="1"/>
-          <w:numId w:val="6"/>
-        </w:numPr>
-        <w:spacing w:after="144"/>
-        <w:contextualSpacing/>
-      </w:pPr>
-      <w:r>
-        <w:t>I am a survivor of abuse, sexual assault, rape or stalking and the landlord is evicting me for exercising my rights to break my lease or change my locks for safety reasons under G.L. c. 186, §§23-29.</w:t>
-      </w:r>
-    </w:p>
-    <w:p>
-      <w:pPr>
-        <w:pStyle w:val="BodyText"/>
-        <w:numPr>
-          <w:ilvl w:val="1"/>
-          <w:numId w:val="6"/>
-        </w:numPr>
-        <w:spacing w:after="144"/>
-        <w:contextualSpacing/>
-      </w:pPr>
-      <w:r>
-        <w:t>{%p endif %}</w:t>
-      </w:r>
-    </w:p>
-    <w:p>
-      <w:pPr>
-        <w:pStyle w:val="BodyText"/>
-        <w:numPr>
-          <w:ilvl w:val="1"/>
-          <w:numId w:val="6"/>
-        </w:numPr>
-        <w:spacing w:after="144"/>
-        <w:contextualSpacing/>
-      </w:pPr>
-      <w:r>
-        <w:t xml:space="preserve">{%p if </w:t>
-      </w:r>
-      <w:proofErr w:type="spellStart"/>
-      <w:proofErr w:type="gramStart"/>
-      <w:r>
-        <w:t>retaliation.other</w:t>
-      </w:r>
-      <w:proofErr w:type="spellEnd"/>
-      <w:proofErr w:type="gramEnd"/>
-      <w:r>
-        <w:t xml:space="preserve"> %}</w:t>
-      </w:r>
-    </w:p>
-    <w:p>
-      <w:pPr>
-        <w:pStyle w:val="BodyText"/>
-        <w:numPr>
-          <w:ilvl w:val="1"/>
-          <w:numId w:val="6"/>
-        </w:numPr>
-        <w:spacing w:after="144"/>
-        <w:contextualSpacing/>
-      </w:pPr>
-      <w:proofErr w:type="gramStart"/>
-      <w:r>
-        <w:t xml:space="preserve">{{ </w:t>
-      </w:r>
-      <w:proofErr w:type="spellStart"/>
-      <w:r>
-        <w:t>retaliation</w:t>
-      </w:r>
-      <w:proofErr w:type="gramEnd"/>
-      <w:r>
-        <w:t>.other</w:t>
-      </w:r>
-      <w:proofErr w:type="spellEnd"/>
-      <w:r>
-        <w:t xml:space="preserve"> }}</w:t>
-      </w:r>
-    </w:p>
-    <w:p>
-      <w:pPr>
-        <w:pStyle w:val="BodyText"/>
-        <w:numPr>
-          <w:ilvl w:val="1"/>
-          <w:numId w:val="6"/>
-        </w:numPr>
-        <w:spacing w:after="144"/>
-        <w:contextualSpacing/>
-      </w:pPr>
-      <w:r>
-        <w:rPr>
-          <w:rFonts w:ascii="Garamond;serif" w:hAnsi="Garamond;serif"/>
-        </w:rPr>
-        <w:t>{%p endif %}</w:t>
-      </w:r>
-      <w:r>
-        <w:t xml:space="preserve"> </w:t>
-      </w:r>
-    </w:p>
-    <w:p>
-      <w:pPr>
         <w:pStyle w:val="BodyText"/>
         <w:ind w:left="709"/>
       </w:pPr>
@@ -5934,96 +5932,37 @@
         </w:numPr>
       </w:pPr>
       <w:r>
-        <w:t xml:space="preserve">The plaintiff’s service of a Notice to Quit or other actions to force me to vacate the premises without just cause or without a contract for sale on the property violate </w:t>
-      </w:r>
-    </w:p>
-    <w:p>
-      <w:pPr>
-        <w:pStyle w:val="BodyText"/>
-        <w:numPr>
-          <w:ilvl w:val="0"/>
-          <w:numId w:val="3"/>
-        </w:numPr>
-      </w:pPr>
-      <w:r>
-        <w:t xml:space="preserve">G.L. c. 186A, §2; c. 186, §14; and c. 93A. </w:t>
-      </w:r>
-    </w:p>
-    <w:p>
-      <w:pPr>
-        <w:pStyle w:val="BodyText"/>
-        <w:numPr>
-          <w:ilvl w:val="0"/>
-          <w:numId w:val="3"/>
-        </w:numPr>
-      </w:pPr>
-      <w:r>
-        <w:t>{%p endif %}</w:t>
-      </w:r>
-    </w:p>
-    <w:p>
-      <w:pPr>
-        <w:pStyle w:val="BodyText"/>
-        <w:numPr>
-          <w:ilvl w:val="0"/>
-          <w:numId w:val="3"/>
-        </w:numPr>
-      </w:pPr>
-      <w:r>
-        <w:t xml:space="preserve">{%p if </w:t>
-      </w:r>
-      <w:proofErr w:type="spellStart"/>
-      <w:r>
-        <w:t>postforeclosure.no_just_</w:t>
-      </w:r>
-      <w:proofErr w:type="gramStart"/>
-      <w:r>
-        <w:t>cause.possession</w:t>
-      </w:r>
-      <w:proofErr w:type="gramEnd"/>
-      <w:r>
-        <w:t>_and_damages</w:t>
-      </w:r>
-      <w:proofErr w:type="spellEnd"/>
-      <w:r>
-        <w:t xml:space="preserve"> %}</w:t>
-      </w:r>
-    </w:p>
-    <w:p>
-      <w:pPr>
-        <w:pStyle w:val="BodyText"/>
-        <w:numPr>
-          <w:ilvl w:val="0"/>
-          <w:numId w:val="3"/>
-        </w:numPr>
-      </w:pPr>
-      <w:r>
-        <w:t xml:space="preserve">This defense and counterclaim entitles me to possession and damages under </w:t>
-      </w:r>
-    </w:p>
-    <w:p>
-      <w:pPr>
-        <w:pStyle w:val="BodyText"/>
-        <w:numPr>
-          <w:ilvl w:val="0"/>
-          <w:numId w:val="3"/>
-        </w:numPr>
-      </w:pPr>
-      <w:r>
-        <w:t>G.L. c. 186, §14, and/or c. 93A.</w:t>
-      </w:r>
-    </w:p>
-    <w:p>
-      <w:pPr>
-        <w:pStyle w:val="BodyText"/>
-        <w:numPr>
-          <w:ilvl w:val="0"/>
-          <w:numId w:val="3"/>
-        </w:numPr>
-      </w:pPr>
-      <w:r>
-        <w:t>{%p endif %}</w:t>
-      </w:r>
+        <w:t xml:space="preserve">The plaintiff’s service of a Notice to Quit or other actions to force me to vacate the premises without just cause or without a contract for sale on the property violate G.L. c. 186A, §2; c. 186, §14; and c. 93A. </w:t>
+      </w:r>
+    </w:p>
+    <w:p>
+      <w:pPr>
+        <w:pStyle w:val="BodyText"/>
+        <w:numPr>
+          <w:ilvl w:val="0"/>
+          <w:numId w:val="3"/>
+        </w:numPr>
+      </w:pPr>
+      <w:r>
+        <w:t>{%p endif %}</w:t>
+      </w:r>
+    </w:p>
+    <w:p>
+      <w:pPr>
+        <w:pStyle w:val="BodyText"/>
+        <w:numPr>
+          <w:ilvl w:val="0"/>
+          <w:numId w:val="3"/>
+        </w:numPr>
+      </w:pPr>
+      <w:r>
+        <w:t>This defense and counterclaim entitles me to possession and damages under G.L. c. 186, §14, and/or c. 93A.</w:t>
+      </w:r>
+    </w:p>
+    <w:p>
+      <w:pPr>
+        <w:pStyle w:val="BodyText"/>
+      </w:pPr>
     </w:p>
     <w:p>
       <w:pPr>
@@ -6080,9 +6019,67 @@
           <w:ilvl w:val="0"/>
           <w:numId w:val="3"/>
         </w:numPr>
+        <w:rPr>
+          <w:color w:val="000000"/>
+        </w:rPr>
+      </w:pPr>
+      <w:r>
+        <w:rPr>
+          <w:color w:val="000000"/>
+        </w:rPr>
+        <w:t xml:space="preserve">{%p if </w:t>
+      </w:r>
+      <w:proofErr w:type="spellStart"/>
+      <w:r>
+        <w:rPr>
+          <w:color w:val="000000"/>
+        </w:rPr>
+        <w:t>postforeclosure.no_just_</w:t>
+      </w:r>
+      <w:proofErr w:type="gramStart"/>
+      <w:r>
+        <w:rPr>
+          <w:color w:val="000000"/>
+        </w:rPr>
+        <w:t>cause.bona</w:t>
+      </w:r>
+      <w:proofErr w:type="gramEnd"/>
+      <w:r>
+        <w:rPr>
+          <w:color w:val="000000"/>
+        </w:rPr>
+        <w:t>_fide_protections</w:t>
+      </w:r>
+      <w:proofErr w:type="spellEnd"/>
+      <w:r>
+        <w:rPr>
+          <w:color w:val="000000"/>
+        </w:rPr>
+        <w:t xml:space="preserve"> %}</w:t>
+      </w:r>
+    </w:p>
+    <w:p>
+      <w:pPr>
+        <w:pStyle w:val="BodyText"/>
+        <w:numPr>
+          <w:ilvl w:val="0"/>
+          <w:numId w:val="3"/>
+        </w:numPr>
       </w:pPr>
       <w:r>
         <w:t>I am a bona fide tenant entitled to the protections of G.L. c. 186A.</w:t>
+      </w:r>
+    </w:p>
+    <w:p>
+      <w:pPr>
+        <w:pStyle w:val="BodyText"/>
+        <w:numPr>
+          <w:ilvl w:val="0"/>
+          <w:numId w:val="3"/>
+        </w:numPr>
+      </w:pPr>
+      <w:r>
+        <w:t>{%p endif %}</w:t>
       </w:r>
     </w:p>
     <w:p>
@@ -6387,44 +6384,7 @@
         </w:numPr>
       </w:pPr>
       <w:r>
-        <w:t xml:space="preserve">{%p if </w:t>
-      </w:r>
-      <w:proofErr w:type="spellStart"/>
-      <w:proofErr w:type="gramStart"/>
-      <w:r>
-        <w:t>postforeclosure.notice</w:t>
-      </w:r>
-      <w:proofErr w:type="gramEnd"/>
-      <w:r>
-        <w:t>_provisions.possession_and_damages</w:t>
-      </w:r>
-      <w:proofErr w:type="spellEnd"/>
-      <w:r>
-        <w:t xml:space="preserve"> %}</w:t>
-      </w:r>
-    </w:p>
-    <w:p>
-      <w:pPr>
-        <w:pStyle w:val="BodyText"/>
-        <w:numPr>
-          <w:ilvl w:val="0"/>
-          <w:numId w:val="3"/>
-        </w:numPr>
-      </w:pPr>
-      <w:r>
-        <w:t xml:space="preserve">This defense and counterclaim entitles me to possession and damages under G.L. c. 186, §14, and/or G.L. c. 93A. </w:t>
-      </w:r>
-    </w:p>
-    <w:p>
-      <w:pPr>
-        <w:pStyle w:val="BodyText"/>
-        <w:numPr>
-          <w:ilvl w:val="0"/>
-          <w:numId w:val="3"/>
-        </w:numPr>
-      </w:pPr>
-      <w:r>
-        <w:t>{%p endif %}</w:t>
+        <w:t>This defense and counterclaim entitles me to possession and damages under G.L. c. 186, §14, and/or G.L. c. 93A.</w:t>
       </w:r>
     </w:p>
     <w:p>
@@ -6494,33 +6454,30 @@
         <w:t>Wayne Inv. Corp. v. Abbott</w:t>
       </w:r>
       <w:r>
-        <w:t xml:space="preserve">, 350 Mass. 775 (1966) (title defects </w:t>
-      </w:r>
-      <w:r>
+        <w:t xml:space="preserve">, 350 Mass. 775 (1966) (title defects can be raised as defense in summary process); G.L. c. 239, §1 (summary process available to plaintiff only if foreclosure carried out according to law). </w:t>
+      </w:r>
+    </w:p>
+    <w:p>
+      <w:pPr>
+        <w:pStyle w:val="BodyText"/>
+        <w:numPr>
+          <w:ilvl w:val="0"/>
+          <w:numId w:val="3"/>
+        </w:numPr>
+      </w:pPr>
+      <w:r>
+        <w:t>{%p endif %}</w:t>
+      </w:r>
+    </w:p>
+    <w:p>
+      <w:pPr>
+        <w:pStyle w:val="BodyText"/>
+      </w:pPr>
+      <w:r>
+        <w:rPr>
+          <w:rFonts w:ascii="Times New Roman;serif" w:hAnsi="Times New Roman;serif"/>
+        </w:rPr>
         <w:lastRenderedPageBreak/>
-        <w:t xml:space="preserve">can be raised as defense in summary process); G.L. c. 239, §1 (summary process available to plaintiff only if foreclosure carried out according to law). </w:t>
-      </w:r>
-    </w:p>
-    <w:p>
-      <w:pPr>
-        <w:pStyle w:val="BodyText"/>
-        <w:numPr>
-          <w:ilvl w:val="0"/>
-          <w:numId w:val="3"/>
-        </w:numPr>
-      </w:pPr>
-      <w:r>
-        <w:t>{%p endif %}</w:t>
-      </w:r>
-    </w:p>
-    <w:p>
-      <w:pPr>
-        <w:pStyle w:val="BodyText"/>
-      </w:pPr>
-      <w:r>
-        <w:rPr>
-          <w:rFonts w:ascii="Times New Roman;serif" w:hAnsi="Times New Roman;serif"/>
-        </w:rPr>
         <w:t>{%p endif %} {# End foreclosure related defenses %}</w:t>
       </w:r>
     </w:p>
@@ -6786,42 +6743,42 @@
         <w:rPr>
           <w:rFonts w:ascii="Times New Roman;serif" w:hAnsi="Times New Roman;serif"/>
         </w:rPr>
+        <w:t xml:space="preserve">{%p if </w:t>
+      </w:r>
+      <w:proofErr w:type="spellStart"/>
+      <w:r>
+        <w:rPr>
+          <w:rFonts w:ascii="Times New Roman;serif" w:hAnsi="Times New Roman;serif"/>
+        </w:rPr>
+        <w:t>tenant.is_disabled</w:t>
+      </w:r>
+      <w:proofErr w:type="spellEnd"/>
+      <w:r>
+        <w:rPr>
+          <w:rFonts w:ascii="Times New Roman;serif" w:hAnsi="Times New Roman;serif"/>
+        </w:rPr>
+        <w:t xml:space="preserve"> %}</w:t>
+      </w:r>
+    </w:p>
+    <w:p>
+      <w:pPr>
+        <w:pStyle w:val="BodyText"/>
+      </w:pPr>
+    </w:p>
+    <w:p>
+      <w:pPr>
+        <w:pStyle w:val="CenterTitle"/>
+      </w:pPr>
+      <w:r>
+        <w:t>The Court Should Order the Landlord to Make Reasonable Accommodations</w:t>
+      </w:r>
+    </w:p>
+    <w:p>
+      <w:pPr>
+        <w:pStyle w:val="CenterTitle4"/>
+      </w:pPr>
+      <w:r>
         <w:lastRenderedPageBreak/>
-        <w:t xml:space="preserve">{%p if </w:t>
-      </w:r>
-      <w:proofErr w:type="spellStart"/>
-      <w:r>
-        <w:rPr>
-          <w:rFonts w:ascii="Times New Roman;serif" w:hAnsi="Times New Roman;serif"/>
-        </w:rPr>
-        <w:t>tenant.is_disabled</w:t>
-      </w:r>
-      <w:proofErr w:type="spellEnd"/>
-      <w:r>
-        <w:rPr>
-          <w:rFonts w:ascii="Times New Roman;serif" w:hAnsi="Times New Roman;serif"/>
-        </w:rPr>
-        <w:t xml:space="preserve"> %}</w:t>
-      </w:r>
-    </w:p>
-    <w:p>
-      <w:pPr>
-        <w:pStyle w:val="BodyText"/>
-      </w:pPr>
-    </w:p>
-    <w:p>
-      <w:pPr>
-        <w:pStyle w:val="CenterTitle"/>
-      </w:pPr>
-      <w:r>
-        <w:t>The Court Should Order the Landlord to Make Reasonable Accommodations</w:t>
-      </w:r>
-    </w:p>
-    <w:p>
-      <w:pPr>
-        <w:pStyle w:val="CenterTitle4"/>
-      </w:pPr>
-      <w:r>
         <w:t xml:space="preserve">Federal Fair Housing Act; Americans With Disabilities Act; Section 504 </w:t>
       </w:r>
       <w:r>
@@ -6858,68 +6815,285 @@
         <w:pStyle w:val="BodyText"/>
       </w:pPr>
       <w:r>
+        <w:t>{%</w:t>
+      </w:r>
+      <w:r>
+        <w:t>p</w:t>
+      </w:r>
+      <w:r>
+        <w:t xml:space="preserve"> if </w:t>
+      </w:r>
+      <w:proofErr w:type="spellStart"/>
+      <w:r>
+        <w:t>eviction_reason</w:t>
+      </w:r>
+      <w:proofErr w:type="spellEnd"/>
+      <w:r>
+        <w:t xml:space="preserve"> == "fault" %}</w:t>
+      </w:r>
+    </w:p>
+    <w:p>
+      <w:pPr>
+        <w:pStyle w:val="CenterTitle"/>
+      </w:pPr>
+      <w:r>
+        <w:t xml:space="preserve">The Court Should Find That I Was Not </w:t>
+      </w:r>
+      <w:proofErr w:type="gramStart"/>
+      <w:r>
+        <w:t>At</w:t>
+      </w:r>
+      <w:proofErr w:type="gramEnd"/>
+      <w:r>
+        <w:t xml:space="preserve"> Fault</w:t>
+      </w:r>
+    </w:p>
+    <w:p>
+      <w:pPr>
+        <w:pStyle w:val="BodyText"/>
+      </w:pPr>
+    </w:p>
+    <w:p>
+      <w:pPr>
+        <w:pStyle w:val="BodyText"/>
+        <w:numPr>
+          <w:ilvl w:val="0"/>
+          <w:numId w:val="3"/>
+        </w:numPr>
+      </w:pPr>
+      <w:r>
+        <w:t>The court should find that the landlord has not proven that I was at fault. This is a fault eviction case in which the landlord claimed I did something wrong (other than nonpayment of rent). The landlord did not prove that I did anything serious enough to justify eviction; therefore, the court should allow me to stay in my home.</w:t>
+      </w:r>
+    </w:p>
+    <w:p>
+      <w:pPr>
+        <w:pStyle w:val="BodyText"/>
+      </w:pPr>
+      <w:r>
+        <w:t>{%</w:t>
+      </w:r>
+      <w:r>
+        <w:t>p</w:t>
+      </w:r>
+      <w:r>
+        <w:t xml:space="preserve"> endif %}</w:t>
+      </w:r>
+    </w:p>
+    <w:p>
+      <w:pPr>
+        <w:pStyle w:val="CenterTitle"/>
+      </w:pPr>
+      <w:r>
+        <w:t>The Court Should Allow Me More Time to Move</w:t>
+      </w:r>
+    </w:p>
+    <w:p>
+      <w:pPr>
+        <w:pStyle w:val="CenterTitle4"/>
+      </w:pPr>
+      <w:r>
+        <w:t>Mass. Gen. Laws c. 239, §9 or Court’s Equitable Authority</w:t>
+      </w:r>
+    </w:p>
+    <w:p>
+      <w:pPr>
+        <w:pStyle w:val="BodyText"/>
+        <w:numPr>
+          <w:ilvl w:val="0"/>
+          <w:numId w:val="3"/>
+        </w:numPr>
+      </w:pPr>
+      <w:r>
+        <w:t>If the court awards possession to the landlord, I need time to move. (The court may award up to one year for a household with an elderly or disabled person, or up to six months for any other tenant.)</w:t>
+      </w:r>
+    </w:p>
+    <w:p>
+      <w:pPr>
+        <w:pStyle w:val="BodyText"/>
+        <w:numPr>
+          <w:ilvl w:val="1"/>
+          <w:numId w:val="3"/>
+        </w:numPr>
+      </w:pPr>
+      <w:r>
+        <w:t xml:space="preserve">{%p if </w:t>
+      </w:r>
+      <w:proofErr w:type="spellStart"/>
+      <w:r>
+        <w:t>tenant.is_disabled</w:t>
+      </w:r>
+      <w:proofErr w:type="spellEnd"/>
+      <w:r>
+        <w:t xml:space="preserve"> or tenant.is_over60 %}</w:t>
+      </w:r>
+    </w:p>
+    <w:p>
+      <w:pPr>
+        <w:pStyle w:val="BodyText"/>
+        <w:numPr>
+          <w:ilvl w:val="1"/>
+          <w:numId w:val="3"/>
+        </w:numPr>
+      </w:pPr>
+      <w:r>
+        <w:t>I am and/or a member of my household is elderly (over 60) or disabled.</w:t>
+      </w:r>
+    </w:p>
+    <w:p>
+      <w:pPr>
+        <w:pStyle w:val="BodyText"/>
+        <w:numPr>
+          <w:ilvl w:val="1"/>
+          <w:numId w:val="3"/>
+        </w:numPr>
+      </w:pPr>
+      <w:r>
+        <w:t>{%p endif %}</w:t>
+      </w:r>
+    </w:p>
+    <w:p>
+      <w:pPr>
+        <w:pStyle w:val="BodyText"/>
+        <w:numPr>
+          <w:ilvl w:val="1"/>
+          <w:numId w:val="3"/>
+        </w:numPr>
+        <w:rPr>
+          <w:rFonts w:ascii="Times New Roman;serif" w:hAnsi="Times New Roman;serif" w:hint="eastAsia"/>
+        </w:rPr>
+      </w:pPr>
+      <w:r>
+        <w:rPr>
+          <w:rFonts w:ascii="Times New Roman;serif" w:hAnsi="Times New Roman;serif"/>
+        </w:rPr>
+        <w:t xml:space="preserve">The court should also consider my situation as follows: </w:t>
+      </w:r>
+    </w:p>
+    <w:p>
+      <w:pPr>
+        <w:pStyle w:val="BodyText"/>
+        <w:ind w:left="1080"/>
+        <w:rPr>
+          <w:rFonts w:ascii="Times New Roman;serif" w:hAnsi="Times New Roman;serif" w:hint="eastAsia"/>
+        </w:rPr>
+      </w:pPr>
+      <w:r>
+        <w:rPr>
+          <w:rFonts w:ascii="Times New Roman;serif" w:hAnsi="Times New Roman;serif"/>
+        </w:rPr>
+        <w:t>___________________________________________________________________________________________________________________________________________________________________________________________________</w:t>
+      </w:r>
+    </w:p>
+    <w:p>
+      <w:pPr>
+        <w:pStyle w:val="BodyText"/>
+        <w:rPr>
+          <w:rFonts w:ascii="Times New Roman;serif" w:hAnsi="Times New Roman;serif" w:hint="eastAsia"/>
+        </w:rPr>
+      </w:pPr>
+      <w:r>
+        <w:rPr>
+          <w:rFonts w:ascii="Times New Roman;serif" w:hAnsi="Times New Roman;serif"/>
+        </w:rPr>
         <w:t xml:space="preserve">{% if </w:t>
       </w:r>
       <w:proofErr w:type="spellStart"/>
       <w:r>
-        <w:t>eviction_reason</w:t>
-      </w:r>
-      <w:proofErr w:type="spellEnd"/>
-      <w:r>
-        <w:t xml:space="preserve"> == "fault" %}</w:t>
-      </w:r>
+        <w:rPr>
+          <w:rFonts w:ascii="Times New Roman;serif" w:hAnsi="Times New Roman;serif"/>
+        </w:rPr>
+        <w:t>claim_jurytrial</w:t>
+      </w:r>
+      <w:proofErr w:type="spellEnd"/>
+      <w:r>
+        <w:rPr>
+          <w:rFonts w:ascii="Times New Roman;serif" w:hAnsi="Times New Roman;serif"/>
+        </w:rPr>
+        <w:t xml:space="preserve"> %}</w:t>
+      </w:r>
+    </w:p>
+    <w:p>
+      <w:pPr>
+        <w:pStyle w:val="BodyText"/>
+        <w:rPr>
+          <w:rFonts w:ascii="Times New Roman;serif" w:hAnsi="Times New Roman;serif" w:hint="eastAsia"/>
+        </w:rPr>
+      </w:pPr>
     </w:p>
     <w:p>
       <w:pPr>
         <w:pStyle w:val="CenterTitle"/>
       </w:pPr>
       <w:r>
-        <w:t xml:space="preserve">The Court Should Find That I Was Not </w:t>
-      </w:r>
+        <w:t xml:space="preserve">Request for a Jury Trial </w:t>
+      </w:r>
+    </w:p>
+    <w:p>
+      <w:pPr>
+        <w:pStyle w:val="CenterTitle4"/>
+      </w:pPr>
+      <w:r>
+        <w:t>Part I, Article XV of the Mass. Constitution; USPR 8; Mass. Gen. Laws c. 185C, § 21 and c. 218, §19B</w:t>
+      </w:r>
+    </w:p>
+    <w:p>
+      <w:pPr>
+        <w:pStyle w:val="BodyText"/>
+        <w:numPr>
+          <w:ilvl w:val="0"/>
+          <w:numId w:val="3"/>
+        </w:numPr>
+        <w:rPr>
+          <w:rFonts w:ascii="Times New Roman;serif" w:hAnsi="Times New Roman;serif" w:hint="eastAsia"/>
+        </w:rPr>
+      </w:pPr>
+      <w:r>
+        <w:rPr>
+          <w:rFonts w:ascii="Times New Roman;serif" w:hAnsi="Times New Roman;serif"/>
+        </w:rPr>
+        <w:t>I claim my right to a trial by jury.</w:t>
+      </w:r>
+    </w:p>
+    <w:p>
+      <w:pPr>
+        <w:pStyle w:val="BodyText"/>
+        <w:rPr>
+          <w:rFonts w:ascii="Times New Roman;serif" w:hAnsi="Times New Roman;serif" w:hint="eastAsia"/>
+        </w:rPr>
+      </w:pPr>
+      <w:r>
+        <w:rPr>
+          <w:rFonts w:ascii="Times New Roman;serif" w:hAnsi="Times New Roman;serif"/>
+        </w:rPr>
+        <w:lastRenderedPageBreak/>
+        <w:t>{% endif %}</w:t>
+      </w:r>
+    </w:p>
+    <w:p>
+      <w:r>
+        <w:t xml:space="preserve">{%p if </w:t>
+      </w:r>
+      <w:proofErr w:type="spellStart"/>
       <w:proofErr w:type="gramStart"/>
       <w:r>
-        <w:t>At</w:t>
+        <w:t>tenant.needs</w:t>
       </w:r>
       <w:proofErr w:type="gramEnd"/>
       <w:r>
-        <w:t xml:space="preserve"> Fault</w:t>
-      </w:r>
-    </w:p>
-    <w:p>
-      <w:pPr>
-        <w:pStyle w:val="BodyText"/>
-      </w:pPr>
-    </w:p>
-    <w:p>
-      <w:pPr>
-        <w:pStyle w:val="BodyText"/>
-        <w:numPr>
-          <w:ilvl w:val="0"/>
-          <w:numId w:val="3"/>
-        </w:numPr>
-      </w:pPr>
-      <w:r>
-        <w:t>The court should find that the landlord has not proven that I was at fault. This is a fault eviction case in which the landlord claimed I did something wrong (other than nonpayment of rent). The landlord did not prove that I did anything serious enough to justify eviction; therefore, the court should allow me to stay in my home.</w:t>
-      </w:r>
-    </w:p>
-    <w:p>
-      <w:pPr>
-        <w:pStyle w:val="BodyText"/>
-        <w:numPr>
-          <w:ilvl w:val="0"/>
-          <w:numId w:val="3"/>
-        </w:numPr>
-      </w:pPr>
-      <w:r>
-        <w:t>{% endif %}</w:t>
-      </w:r>
-    </w:p>
+        <w:t>_interpreter</w:t>
+      </w:r>
+      <w:proofErr w:type="spellEnd"/>
+      <w:r>
+        <w:t xml:space="preserve"> %}</w:t>
+      </w:r>
+    </w:p>
+    <w:p/>
     <w:p>
       <w:pPr>
         <w:pStyle w:val="CenterTitle"/>
       </w:pPr>
       <w:r>
-        <w:t>The Court Should Allow Me More Time to Move</w:t>
+        <w:t>Notice of Interpreter Request</w:t>
       </w:r>
     </w:p>
     <w:p>
@@ -6927,189 +7101,78 @@
         <w:pStyle w:val="CenterTitle4"/>
       </w:pPr>
       <w:r>
-        <w:t>Mass. Gen. Laws c. 239, §9 or Court’s Equitable Authority</w:t>
-      </w:r>
-    </w:p>
-    <w:p>
-      <w:pPr>
-        <w:pStyle w:val="BodyText"/>
-        <w:numPr>
-          <w:ilvl w:val="0"/>
-          <w:numId w:val="3"/>
-        </w:numPr>
-      </w:pPr>
-      <w:r>
-        <w:t>If the court awards possession to the landlord, I need time to move. (The court may award up to one year for a household with an elderly or disabled person, or up to six months for any other tenant.)</w:t>
-      </w:r>
-    </w:p>
-    <w:p>
-      <w:pPr>
-        <w:pStyle w:val="BodyText"/>
-        <w:numPr>
-          <w:ilvl w:val="1"/>
-          <w:numId w:val="3"/>
-        </w:numPr>
-      </w:pPr>
-      <w:r>
-        <w:t xml:space="preserve">{%p if </w:t>
-      </w:r>
-      <w:proofErr w:type="spellStart"/>
-      <w:r>
-        <w:t>tenant.is_disabled</w:t>
-      </w:r>
-      <w:proofErr w:type="spellEnd"/>
-      <w:r>
-        <w:t xml:space="preserve"> or tenant.is_over60 %}</w:t>
-      </w:r>
-    </w:p>
-    <w:p>
-      <w:pPr>
-        <w:pStyle w:val="BodyText"/>
-        <w:numPr>
-          <w:ilvl w:val="1"/>
-          <w:numId w:val="3"/>
-        </w:numPr>
-      </w:pPr>
-      <w:r>
-        <w:t>I am and/or a member of my household is elderly (over 60) or disabled.</w:t>
-      </w:r>
-    </w:p>
-    <w:p>
-      <w:pPr>
-        <w:pStyle w:val="BodyText"/>
-        <w:numPr>
-          <w:ilvl w:val="1"/>
-          <w:numId w:val="3"/>
-        </w:numPr>
-      </w:pPr>
-      <w:r>
-        <w:t>{%p endif %}</w:t>
-      </w:r>
-    </w:p>
-    <w:p>
-      <w:pPr>
-        <w:pStyle w:val="BodyText"/>
-        <w:numPr>
-          <w:ilvl w:val="1"/>
-          <w:numId w:val="3"/>
-        </w:numPr>
-        <w:rPr>
-          <w:rFonts w:ascii="Times New Roman;serif" w:hAnsi="Times New Roman;serif" w:hint="eastAsia"/>
-        </w:rPr>
-      </w:pPr>
-      <w:r>
-        <w:rPr>
-          <w:rFonts w:ascii="Times New Roman;serif" w:hAnsi="Times New Roman;serif"/>
-        </w:rPr>
-        <w:t xml:space="preserve">The court should also consider my situation as follows: </w:t>
-      </w:r>
-    </w:p>
-    <w:p>
-      <w:pPr>
-        <w:pStyle w:val="BodyText"/>
-        <w:ind w:left="1080"/>
-        <w:rPr>
-          <w:rFonts w:ascii="Times New Roman;serif" w:hAnsi="Times New Roman;serif" w:hint="eastAsia"/>
-        </w:rPr>
-      </w:pPr>
-      <w:r>
-        <w:rPr>
-          <w:rFonts w:ascii="Times New Roman;serif" w:hAnsi="Times New Roman;serif"/>
-        </w:rPr>
-        <w:t>___________________________________________________________________________________________________________________________________________________________________________________________________</w:t>
-      </w:r>
-    </w:p>
-    <w:p>
-      <w:pPr>
-        <w:pStyle w:val="BodyText"/>
-        <w:rPr>
-          <w:rFonts w:ascii="Times New Roman;serif" w:hAnsi="Times New Roman;serif" w:hint="eastAsia"/>
-        </w:rPr>
-      </w:pPr>
-      <w:r>
-        <w:rPr>
-          <w:rFonts w:ascii="Times New Roman;serif" w:hAnsi="Times New Roman;serif"/>
-        </w:rPr>
-        <w:t xml:space="preserve">{% if </w:t>
-      </w:r>
-      <w:proofErr w:type="spellStart"/>
-      <w:r>
-        <w:rPr>
-          <w:rFonts w:ascii="Times New Roman;serif" w:hAnsi="Times New Roman;serif"/>
-        </w:rPr>
-        <w:t>claim_jurytrial</w:t>
-      </w:r>
-      <w:proofErr w:type="spellEnd"/>
-      <w:r>
-        <w:rPr>
-          <w:rFonts w:ascii="Times New Roman;serif" w:hAnsi="Times New Roman;serif"/>
-        </w:rPr>
-        <w:t xml:space="preserve"> %}</w:t>
-      </w:r>
-    </w:p>
-    <w:p>
-      <w:pPr>
-        <w:pStyle w:val="BodyText"/>
-        <w:rPr>
-          <w:rFonts w:ascii="Times New Roman;serif" w:hAnsi="Times New Roman;serif" w:hint="eastAsia"/>
-        </w:rPr>
-      </w:pPr>
+        <w:t xml:space="preserve">M.G.L., </w:t>
+      </w:r>
+      <w:proofErr w:type="spellStart"/>
+      <w:r>
+        <w:t>ch.</w:t>
+      </w:r>
+      <w:proofErr w:type="spellEnd"/>
+      <w:r>
+        <w:t xml:space="preserve"> 261 §27A et. se</w:t>
+      </w:r>
+      <w:r>
+        <w:t>q.</w:t>
+      </w:r>
+    </w:p>
+    <w:p>
+      <w:pPr>
+        <w:pStyle w:val="ListParagraph"/>
+        <w:numPr>
+          <w:ilvl w:val="0"/>
+          <w:numId w:val="3"/>
+        </w:numPr>
+      </w:pPr>
+      <w:r>
+        <w:t>English is not my first language</w:t>
+      </w:r>
+      <w:r>
+        <w:t xml:space="preserve"> and I need an interpreter to allow me to effectively defend my case</w:t>
+      </w:r>
+      <w:r>
+        <w:t xml:space="preserve">. I request my right to an interpreter for all court proceedings. I need an interpreter who speaks </w:t>
+      </w:r>
+      <w:proofErr w:type="gramStart"/>
+      <w:r>
+        <w:rPr>
+          <w:b/>
+        </w:rPr>
+        <w:t xml:space="preserve">{{ </w:t>
+      </w:r>
+      <w:proofErr w:type="spellStart"/>
+      <w:r>
+        <w:rPr>
+          <w:b/>
+        </w:rPr>
+        <w:t>tenant</w:t>
+      </w:r>
+      <w:proofErr w:type="gramEnd"/>
+      <w:r>
+        <w:rPr>
+          <w:b/>
+        </w:rPr>
+        <w:t>.preferred_language</w:t>
+      </w:r>
+      <w:proofErr w:type="spellEnd"/>
+      <w:r>
+        <w:rPr>
+          <w:b/>
+        </w:rPr>
+        <w:t xml:space="preserve"> }}</w:t>
+      </w:r>
+      <w:r>
+        <w:t>.</w:t>
+      </w:r>
+    </w:p>
+    <w:p>
+      <w:r>
+        <w:t>{%p endif %}</w:t>
+      </w:r>
     </w:p>
     <w:p>
       <w:pPr>
         <w:pStyle w:val="CenterTitle"/>
       </w:pPr>
-      <w:r>
-        <w:rPr>
-          <w:rFonts w:ascii="Times New Roman;serif" w:hAnsi="Times New Roman;serif"/>
-          <w:sz w:val="24"/>
-        </w:rPr>
-        <w:t>Request for a Jury Trial</w:t>
-      </w:r>
-      <w:r>
-        <w:t xml:space="preserve"> </w:t>
-      </w:r>
-    </w:p>
-    <w:p>
-      <w:pPr>
-        <w:pStyle w:val="CenterTitle4"/>
-      </w:pPr>
-      <w:r>
-        <w:lastRenderedPageBreak/>
-        <w:t>Part I, Article XV of the Mass. Constitution; USPR 8; Mass. Gen. Laws c. 185C, § 21 and c. 218, §19B</w:t>
-      </w:r>
-    </w:p>
-    <w:p>
-      <w:pPr>
-        <w:pStyle w:val="BodyText"/>
-        <w:numPr>
-          <w:ilvl w:val="0"/>
-          <w:numId w:val="3"/>
-        </w:numPr>
-        <w:rPr>
-          <w:rFonts w:ascii="Times New Roman;serif" w:hAnsi="Times New Roman;serif" w:hint="eastAsia"/>
-        </w:rPr>
-      </w:pPr>
-      <w:r>
-        <w:rPr>
-          <w:rFonts w:ascii="Times New Roman;serif" w:hAnsi="Times New Roman;serif"/>
-        </w:rPr>
-        <w:t>I claim my right to a trial by jury.</w:t>
-      </w:r>
-    </w:p>
-    <w:p>
-      <w:pPr>
-        <w:pStyle w:val="BodyText"/>
-        <w:rPr>
-          <w:rFonts w:ascii="Times New Roman;serif" w:hAnsi="Times New Roman;serif" w:hint="eastAsia"/>
-        </w:rPr>
-      </w:pPr>
-      <w:r>
-        <w:rPr>
-          <w:rFonts w:ascii="Times New Roman;serif" w:hAnsi="Times New Roman;serif"/>
-        </w:rPr>
-        <w:t>{% endif %}</w:t>
-      </w:r>
     </w:p>
     <w:p>
       <w:pPr>
@@ -8075,6 +8138,92 @@
     </w:lvl>
   </w:abstractNum>
   <w:abstractNum w:abstractNumId="7" w15:restartNumberingAfterBreak="0">
+    <w:nsid w:val="70BF2D2F"/>
+    <w:multiLevelType w:val="hybridMultilevel"/>
+    <w:tmpl w:val="3FCE5298"/>
+    <w:lvl w:ilvl="0" w:tplc="0409000F">
+      <w:start w:val="1"/>
+      <w:numFmt w:val="decimal"/>
+      <w:lvlText w:val="%1."/>
+      <w:lvlJc w:val="left"/>
+      <w:pPr>
+        <w:ind w:left="720" w:hanging="360"/>
+      </w:pPr>
+    </w:lvl>
+    <w:lvl w:ilvl="1" w:tplc="04090019" w:tentative="1">
+      <w:start w:val="1"/>
+      <w:numFmt w:val="lowerLetter"/>
+      <w:lvlText w:val="%2."/>
+      <w:lvlJc w:val="left"/>
+      <w:pPr>
+        <w:ind w:left="1440" w:hanging="360"/>
+      </w:pPr>
+    </w:lvl>
+    <w:lvl w:ilvl="2" w:tplc="0409001B" w:tentative="1">
+      <w:start w:val="1"/>
+      <w:numFmt w:val="lowerRoman"/>
+      <w:lvlText w:val="%3."/>
+      <w:lvlJc w:val="right"/>
+      <w:pPr>
+        <w:ind w:left="2160" w:hanging="180"/>
+      </w:pPr>
+    </w:lvl>
+    <w:lvl w:ilvl="3" w:tplc="0409000F" w:tentative="1">
+      <w:start w:val="1"/>
+      <w:numFmt w:val="decimal"/>
+      <w:lvlText w:val="%4."/>
+      <w:lvlJc w:val="left"/>
+      <w:pPr>
+        <w:ind w:left="2880" w:hanging="360"/>
+      </w:pPr>
+    </w:lvl>
+    <w:lvl w:ilvl="4" w:tplc="04090019" w:tentative="1">
+      <w:start w:val="1"/>
+      <w:numFmt w:val="lowerLetter"/>
+      <w:lvlText w:val="%5."/>
+      <w:lvlJc w:val="left"/>
+      <w:pPr>
+        <w:ind w:left="3600" w:hanging="360"/>
+      </w:pPr>
+    </w:lvl>
+    <w:lvl w:ilvl="5" w:tplc="0409001B" w:tentative="1">
+      <w:start w:val="1"/>
+      <w:numFmt w:val="lowerRoman"/>
+      <w:lvlText w:val="%6."/>
+      <w:lvlJc w:val="right"/>
+      <w:pPr>
+        <w:ind w:left="4320" w:hanging="180"/>
+      </w:pPr>
+    </w:lvl>
+    <w:lvl w:ilvl="6" w:tplc="0409000F" w:tentative="1">
+      <w:start w:val="1"/>
+      <w:numFmt w:val="decimal"/>
+      <w:lvlText w:val="%7."/>
+      <w:lvlJc w:val="left"/>
+      <w:pPr>
+        <w:ind w:left="5040" w:hanging="360"/>
+      </w:pPr>
+    </w:lvl>
+    <w:lvl w:ilvl="7" w:tplc="04090019" w:tentative="1">
+      <w:start w:val="1"/>
+      <w:numFmt w:val="lowerLetter"/>
+      <w:lvlText w:val="%8."/>
+      <w:lvlJc w:val="left"/>
+      <w:pPr>
+        <w:ind w:left="5760" w:hanging="360"/>
+      </w:pPr>
+    </w:lvl>
+    <w:lvl w:ilvl="8" w:tplc="0409001B" w:tentative="1">
+      <w:start w:val="1"/>
+      <w:numFmt w:val="lowerRoman"/>
+      <w:lvlText w:val="%9."/>
+      <w:lvlJc w:val="right"/>
+      <w:pPr>
+        <w:ind w:left="6480" w:hanging="180"/>
+      </w:pPr>
+    </w:lvl>
+  </w:abstractNum>
+  <w:abstractNum w:abstractNumId="8" w15:restartNumberingAfterBreak="0">
     <w:nsid w:val="750B7DEE"/>
     <w:multiLevelType w:val="multilevel"/>
     <w:tmpl w:val="DAB046D4"/>
@@ -8187,7 +8336,7 @@
       </w:pPr>
     </w:lvl>
   </w:abstractNum>
-  <w:abstractNum w:abstractNumId="8" w15:restartNumberingAfterBreak="0">
+  <w:abstractNum w:abstractNumId="9" w15:restartNumberingAfterBreak="0">
     <w:nsid w:val="799A6640"/>
     <w:multiLevelType w:val="multilevel"/>
     <w:tmpl w:val="BEF08800"/>
@@ -8322,9 +8471,12 @@
     <w:abstractNumId w:val="4"/>
   </w:num>
   <w:num w:numId="8">
+    <w:abstractNumId w:val="9"/>
+  </w:num>
+  <w:num w:numId="9">
     <w:abstractNumId w:val="8"/>
   </w:num>
-  <w:num w:numId="9">
+  <w:num w:numId="10">
     <w:abstractNumId w:val="7"/>
   </w:num>
 </w:numbering>
@@ -8728,6 +8880,7 @@
   <w:style w:type="character" w:default="1" w:styleId="DefaultParagraphFont">
     <w:name w:val="Default Paragraph Font"/>
     <w:uiPriority w:val="1"/>
+    <w:semiHidden/>
     <w:unhideWhenUsed/>
   </w:style>
   <w:style w:type="table" w:default="1" w:styleId="TableNormal">
@@ -8926,6 +9079,21 @@
     <w:link w:val="Footer"/>
     <w:uiPriority w:val="99"/>
     <w:rsid w:val="002F13C8"/>
+  </w:style>
+  <w:style w:type="paragraph" w:styleId="ListParagraph">
+    <w:name w:val="List Paragraph"/>
+    <w:basedOn w:val="Normal"/>
+    <w:uiPriority w:val="34"/>
+    <w:qFormat/>
+    <w:rsid w:val="00F56197"/>
+    <w:pPr>
+      <w:ind w:left="720"/>
+      <w:contextualSpacing/>
+    </w:pPr>
+    <w:rPr>
+      <w:rFonts w:cs="Mangal"/>
+      <w:szCs w:val="21"/>
+    </w:rPr>
   </w:style>
 </w:styles>
 </file>
@@ -9223,4 +9391,35 @@
     </a:ext>
   </a:extLst>
 </a:theme>
+</file>
+
+<file path=word/webextensions/taskpanes.xml><?xml version="1.0" encoding="utf-8"?>
+<wetp:taskpanes xmlns:wetp="http://schemas.microsoft.com/office/webextensions/taskpanes/2010/11">
+  <wetp:taskpane dockstate="right" visibility="0" width="438" row="2">
+    <wetp:webextensionref xmlns:r="http://schemas.openxmlformats.org/officeDocument/2006/relationships" r:id="rId1"/>
+  </wetp:taskpane>
+  <wetp:taskpane dockstate="right" visibility="0" width="438" row="1">
+    <wetp:webextensionref xmlns:r="http://schemas.openxmlformats.org/officeDocument/2006/relationships" r:id="rId2"/>
+  </wetp:taskpane>
+</wetp:taskpanes>
+</file>
+
+<file path=word/webextensions/webextension1.xml><?xml version="1.0" encoding="utf-8"?>
+<we:webextension xmlns:we="http://schemas.microsoft.com/office/webextensions/webextension/2010/11" id="{1441E617-135C-4919-816D-0AA95B030E8A}">
+  <we:reference id="1343d7cb-1432-460a-852f-699f4e76da37" version="1.0.1.1" store="\\localhost\Word add-in testing" storeType="Filesystem"/>
+  <we:alternateReferences/>
+  <we:properties/>
+  <we:bindings/>
+  <we:snapshot xmlns:r="http://schemas.openxmlformats.org/officeDocument/2006/relationships"/>
+</we:webextension>
+</file>
+
+<file path=word/webextensions/webextension2.xml><?xml version="1.0" encoding="utf-8"?>
+<we:webextension xmlns:we="http://schemas.microsoft.com/office/webextensions/webextension/2010/11" id="{9A732FA9-B07E-480A-99D8-DA35DE8D5A77}">
+  <we:reference id="1343d7cb-1432-460a-852f-699f4e76da38" version="1.0.1.1" store="\\localhost\Word add-in testing" storeType="Filesystem"/>
+  <we:alternateReferences/>
+  <we:properties/>
+  <we:bindings/>
+  <we:snapshot xmlns:r="http://schemas.openxmlformats.org/officeDocument/2006/relationships"/>
+</we:webextension>
 </file>
</xml_diff>

<commit_message>
Working selection of transfer and late answer motion, additional help text
</commit_message>
<xml_diff>
--- a/docassemble/MAEvictionDefense/data/templates/SummaryProcessAnswer.docx
+++ b/docassemble/MAEvictionDefense/data/templates/SummaryProcessAnswer.docx
@@ -305,7 +305,7 @@
         </w:numPr>
       </w:pPr>
       <w:r>
-        <w:t xml:space="preserve">I pay $ </w:t>
+        <w:t xml:space="preserve">I pay </w:t>
       </w:r>
       <w:proofErr w:type="gramStart"/>
       <w:r>
@@ -380,15 +380,12 @@
         </w:numPr>
       </w:pPr>
       <w:r>
-        <w:t xml:space="preserve">I receive a rent subsidy. The full contract rent is $ </w:t>
-      </w:r>
-      <w:proofErr w:type="gramStart"/>
-      <w:r>
-        <w:t>{{ currency</w:t>
-      </w:r>
-      <w:proofErr w:type="gramEnd"/>
-      <w:r>
-        <w:t>(</w:t>
+        <w:t xml:space="preserve">I receive a rent subsidy. The full contract rent is </w:t>
+      </w:r>
+      <w:bookmarkStart w:id="0" w:name="_GoBack"/>
+      <w:bookmarkEnd w:id="0"/>
+      <w:r>
+        <w:t>{{ currency(</w:t>
       </w:r>
       <w:proofErr w:type="spellStart"/>
       <w:r>
@@ -1949,8 +1946,6 @@
       <w:r>
         <w:t xml:space="preserve"> </w:t>
       </w:r>
-      <w:bookmarkStart w:id="0" w:name="_GoBack"/>
-      <w:bookmarkEnd w:id="0"/>
     </w:p>
     <w:p>
       <w:pPr>
@@ -7074,13 +7069,19 @@
         <w:t xml:space="preserve">{%p if </w:t>
       </w:r>
       <w:proofErr w:type="spellStart"/>
-      <w:proofErr w:type="gramStart"/>
-      <w:r>
-        <w:t>tenant.needs</w:t>
-      </w:r>
-      <w:proofErr w:type="gramEnd"/>
-      <w:r>
-        <w:t>_interpreter</w:t>
+      <w:r>
+        <w:t>tenant.</w:t>
+      </w:r>
+      <w:r>
+        <w:t>is_nonnativespeaker</w:t>
+      </w:r>
+      <w:proofErr w:type="spellEnd"/>
+      <w:r>
+        <w:t xml:space="preserve"> and </w:t>
+      </w:r>
+      <w:proofErr w:type="spellStart"/>
+      <w:r>
+        <w:t>tenant.needs_interpreter</w:t>
       </w:r>
       <w:proofErr w:type="spellEnd"/>
       <w:r>

</xml_diff>

<commit_message>
Explain discovery to pro se users, review initial defenses, add detail to answer, allow counterclaims for offset to rent in fault case
</commit_message>
<xml_diff>
--- a/docassemble/MAEvictionDefense/data/templates/SummaryProcessAnswer.docx
+++ b/docassemble/MAEvictionDefense/data/templates/SummaryProcessAnswer.docx
@@ -541,19 +541,11 @@
       </w:r>
       <w:proofErr w:type="spellStart"/>
       <w:r>
-        <w:t>eviction_reason</w:t>
-      </w:r>
-      <w:proofErr w:type="spellEnd"/>
-      <w:r>
-        <w:t xml:space="preserve"> == "</w:t>
-      </w:r>
-      <w:proofErr w:type="spellStart"/>
-      <w:r>
-        <w:t>nontq</w:t>
-      </w:r>
-      <w:proofErr w:type="spellEnd"/>
-      <w:r>
-        <w:t>" %}</w:t>
+        <w:t>initial_defense.no_ntq</w:t>
+      </w:r>
+      <w:proofErr w:type="spellEnd"/>
+      <w:r>
+        <w:t xml:space="preserve"> %}</w:t>
       </w:r>
     </w:p>
     <w:p>
@@ -589,7 +581,15 @@
         </w:numPr>
       </w:pPr>
       <w:r>
-        <w:t>The landlord did not terminate my tenancy properly.</w:t>
+        <w:t xml:space="preserve">{%p if </w:t>
+      </w:r>
+      <w:proofErr w:type="spellStart"/>
+      <w:r>
+        <w:t>initial_defense.no_proper_termination</w:t>
+      </w:r>
+      <w:proofErr w:type="spellEnd"/>
+      <w:r>
+        <w:t xml:space="preserve"> %}</w:t>
       </w:r>
     </w:p>
     <w:p>
@@ -601,6 +601,68 @@
         </w:numPr>
       </w:pPr>
       <w:r>
+        <w:t>The landlord did not terminate my tenancy properly</w:t>
+      </w:r>
+      <w:r>
+        <w:t>, for reasons not limited to but including the following</w:t>
+      </w:r>
+      <w:r>
+        <w:t xml:space="preserve">: </w:t>
+      </w:r>
+    </w:p>
+    <w:p>
+      <w:pPr>
+        <w:pStyle w:val="ListwithNoSpace"/>
+        <w:numPr>
+          <w:ilvl w:val="1"/>
+          <w:numId w:val="3"/>
+        </w:numPr>
+      </w:pPr>
+      <w:r>
+        <w:t xml:space="preserve">{%p if </w:t>
+      </w:r>
+      <w:proofErr w:type="spellStart"/>
+      <w:r>
+        <w:t>initial_defense.ntq_defective</w:t>
+      </w:r>
+      <w:proofErr w:type="spellEnd"/>
+      <w:r>
+        <w:t xml:space="preserve"> %}</w:t>
+      </w:r>
+    </w:p>
+    <w:p>
+      <w:pPr>
+        <w:pStyle w:val="ListwithNoSpace"/>
+        <w:numPr>
+          <w:ilvl w:val="1"/>
+          <w:numId w:val="3"/>
+        </w:numPr>
+      </w:pPr>
+      <w:r>
+        <w:t>The notice to quit is defective.</w:t>
+      </w:r>
+    </w:p>
+    <w:p>
+      <w:pPr>
+        <w:pStyle w:val="ListwithNoSpace"/>
+        <w:numPr>
+          <w:ilvl w:val="1"/>
+          <w:numId w:val="3"/>
+        </w:numPr>
+      </w:pPr>
+      <w:r>
+        <w:t>{%p endif %}</w:t>
+      </w:r>
+    </w:p>
+    <w:p>
+      <w:pPr>
+        <w:pStyle w:val="ListwithNoSpace"/>
+        <w:numPr>
+          <w:ilvl w:val="1"/>
+          <w:numId w:val="3"/>
+        </w:numPr>
+      </w:pPr>
+      <w:r>
         <w:t xml:space="preserve">{%p if </w:t>
       </w:r>
       <w:proofErr w:type="spellStart"/>
@@ -609,6 +671,157 @@
       </w:r>
       <w:proofErr w:type="gramStart"/>
       <w:r>
+        <w:t>defense.improper</w:t>
+      </w:r>
+      <w:proofErr w:type="gramEnd"/>
+      <w:r>
+        <w:t>_time_given</w:t>
+      </w:r>
+      <w:proofErr w:type="spellEnd"/>
+      <w:r>
+        <w:t xml:space="preserve"> %}</w:t>
+      </w:r>
+    </w:p>
+    <w:p>
+      <w:pPr>
+        <w:pStyle w:val="ListwithNoSpace"/>
+        <w:numPr>
+          <w:ilvl w:val="1"/>
+          <w:numId w:val="3"/>
+        </w:numPr>
+      </w:pPr>
+      <w:r>
+        <w:t>The notice to quit did not give the proper amount of time based on the terms of my tenancy and the reason provided in the notice.</w:t>
+      </w:r>
+    </w:p>
+    <w:p>
+      <w:pPr>
+        <w:pStyle w:val="ListwithNoSpace"/>
+        <w:numPr>
+          <w:ilvl w:val="1"/>
+          <w:numId w:val="3"/>
+        </w:numPr>
+      </w:pPr>
+      <w:r>
+        <w:t>{%p endif %}</w:t>
+      </w:r>
+    </w:p>
+    <w:p>
+      <w:pPr>
+        <w:pStyle w:val="ListwithNoSpace"/>
+        <w:numPr>
+          <w:ilvl w:val="1"/>
+          <w:numId w:val="3"/>
+        </w:numPr>
+      </w:pPr>
+      <w:r>
+        <w:t xml:space="preserve">{%p if </w:t>
+      </w:r>
+      <w:proofErr w:type="spellStart"/>
+      <w:r>
+        <w:t>initial_</w:t>
+      </w:r>
+      <w:proofErr w:type="gramStart"/>
+      <w:r>
+        <w:t>defense.need</w:t>
+      </w:r>
+      <w:proofErr w:type="gramEnd"/>
+      <w:r>
+        <w:t>_ntq</w:t>
+      </w:r>
+      <w:proofErr w:type="spellEnd"/>
+      <w:r>
+        <w:t xml:space="preserve"> and </w:t>
+      </w:r>
+      <w:proofErr w:type="spellStart"/>
+      <w:r>
+        <w:t>initial_defense.no_ntq</w:t>
+      </w:r>
+      <w:proofErr w:type="spellEnd"/>
+      <w:r>
+        <w:t xml:space="preserve"> %}</w:t>
+      </w:r>
+    </w:p>
+    <w:p>
+      <w:pPr>
+        <w:pStyle w:val="ListwithNoSpace"/>
+        <w:numPr>
+          <w:ilvl w:val="1"/>
+          <w:numId w:val="3"/>
+        </w:numPr>
+      </w:pPr>
+      <w:r>
+        <w:t>A notice to quit was required to terminate my tenancy but I never received a notice to quit.</w:t>
+      </w:r>
+    </w:p>
+    <w:p>
+      <w:pPr>
+        <w:pStyle w:val="ListwithNoSpace"/>
+        <w:numPr>
+          <w:ilvl w:val="1"/>
+          <w:numId w:val="3"/>
+        </w:numPr>
+      </w:pPr>
+      <w:r>
+        <w:t>{%p endif %}</w:t>
+      </w:r>
+    </w:p>
+    <w:p>
+      <w:pPr>
+        <w:pStyle w:val="ListwithNoSpace"/>
+        <w:numPr>
+          <w:ilvl w:val="0"/>
+          <w:numId w:val="3"/>
+        </w:numPr>
+      </w:pPr>
+      <w:r>
+        <w:t xml:space="preserve">{%p else %} </w:t>
+      </w:r>
+    </w:p>
+    <w:p>
+      <w:pPr>
+        <w:pStyle w:val="ListwithNoSpace"/>
+        <w:numPr>
+          <w:ilvl w:val="0"/>
+          <w:numId w:val="3"/>
+        </w:numPr>
+      </w:pPr>
+      <w:r>
+        <w:t>The landlord did not terminate my tenancy properly</w:t>
+      </w:r>
+      <w:r>
+        <w:t>.</w:t>
+      </w:r>
+    </w:p>
+    <w:p>
+      <w:pPr>
+        <w:pStyle w:val="ListwithNoSpace"/>
+        <w:numPr>
+          <w:ilvl w:val="0"/>
+          <w:numId w:val="3"/>
+        </w:numPr>
+      </w:pPr>
+      <w:r>
+        <w:t xml:space="preserve">{%p endif %} </w:t>
+      </w:r>
+    </w:p>
+    <w:p>
+      <w:pPr>
+        <w:pStyle w:val="ListwithNoSpace"/>
+        <w:numPr>
+          <w:ilvl w:val="0"/>
+          <w:numId w:val="3"/>
+        </w:numPr>
+      </w:pPr>
+      <w:r>
+        <w:t xml:space="preserve">{%p if </w:t>
+      </w:r>
+      <w:proofErr w:type="spellStart"/>
+      <w:r>
+        <w:t>initial_</w:t>
+      </w:r>
+      <w:proofErr w:type="gramStart"/>
+      <w:r>
         <w:t>defense.premature</w:t>
       </w:r>
       <w:proofErr w:type="gramEnd"/>
@@ -661,7 +874,6 @@
         </w:numPr>
       </w:pPr>
       <w:r>
-        <w:lastRenderedPageBreak/>
         <w:t xml:space="preserve">{%p if </w:t>
       </w:r>
       <w:proofErr w:type="spellStart"/>
@@ -687,7 +899,12 @@
         </w:numPr>
       </w:pPr>
       <w:r>
-        <w:t>The landlord is a corporation or other business entity and this case was not brought by an attorney so it should be dismissed.</w:t>
+        <w:t xml:space="preserve">The landlord is a corporation or other business entity and this case was not brought by an attorney so </w:t>
+      </w:r>
+      <w:bookmarkStart w:id="0" w:name="_GoBack"/>
+      <w:bookmarkEnd w:id="0"/>
+      <w:r>
+        <w:t>it should be dismissed.</w:t>
       </w:r>
     </w:p>
     <w:p>
@@ -1177,7 +1394,6 @@
         <w:contextualSpacing/>
       </w:pPr>
       <w:r>
-        <w:lastRenderedPageBreak/>
         <w:t>I am a tenant under the Section 8 Program and the landlord did not provide a copy of the Notice to Quit in a timely way to the agency that oversees my voucher.</w:t>
       </w:r>
     </w:p>
@@ -1669,7 +1885,6 @@
         <w:contextualSpacing/>
       </w:pPr>
       <w:r>
-        <w:lastRenderedPageBreak/>
         <w:t xml:space="preserve">{%p if </w:t>
       </w:r>
       <w:proofErr w:type="spellStart"/>
@@ -2091,7 +2306,6 @@
         <w:contextualSpacing/>
       </w:pPr>
       <w:r>
-        <w:lastRenderedPageBreak/>
         <w:t xml:space="preserve">{%p for class in </w:t>
       </w:r>
       <w:proofErr w:type="spellStart"/>
@@ -2506,8 +2720,8 @@
         <w:spacing w:after="144"/>
         <w:contextualSpacing/>
       </w:pPr>
-      <w:bookmarkStart w:id="0" w:name="_Hlk495920767"/>
-      <w:bookmarkEnd w:id="0"/>
+      <w:bookmarkStart w:id="1" w:name="_Hlk495920767"/>
+      <w:bookmarkEnd w:id="1"/>
       <w:r>
         <w:t>{%p endif %}</w:t>
       </w:r>
@@ -2548,7 +2762,6 @@
         <w:pStyle w:val="CenterTitle"/>
       </w:pPr>
       <w:r>
-        <w:lastRenderedPageBreak/>
         <w:t>Tenant Not Responsible for Alleged Behavior</w:t>
       </w:r>
     </w:p>
@@ -3024,7 +3237,6 @@
         <w:rPr>
           <w:rFonts w:ascii="Times New Roman;serif" w:hAnsi="Times New Roman;serif"/>
         </w:rPr>
-        <w:lastRenderedPageBreak/>
         <w:t xml:space="preserve">{%p for notified in </w:t>
       </w:r>
       <w:proofErr w:type="spellStart"/>
@@ -3485,8 +3697,6 @@
         </w:rPr>
         <w:t xml:space="preserve"> </w:t>
       </w:r>
-      <w:bookmarkStart w:id="1" w:name="_GoBack"/>
-      <w:bookmarkEnd w:id="1"/>
       <w:r>
         <w:rPr>
           <w:rFonts w:ascii="Times New Roman;serif" w:hAnsi="Times New Roman;serif"/>
@@ -3618,7 +3828,6 @@
         <w:pStyle w:val="CenterTitle"/>
       </w:pPr>
       <w:r>
-        <w:lastRenderedPageBreak/>
         <w:t>Interference with Utilities and Use of Home</w:t>
       </w:r>
       <w:r>
@@ -4385,14 +4594,34 @@
         <w:contextualSpacing/>
       </w:pPr>
       <w:r>
-        <w:rPr>
-          <w:rFonts w:ascii="Times New Roman;serif" w:hAnsi="Times New Roman;serif"/>
-        </w:rPr>
         <w:t xml:space="preserve">{%p if </w:t>
       </w:r>
       <w:proofErr w:type="spellStart"/>
       <w:proofErr w:type="gramStart"/>
       <w:r>
+        <w:t>claims.utilities</w:t>
+      </w:r>
+      <w:proofErr w:type="spellEnd"/>
+      <w:proofErr w:type="gramEnd"/>
+      <w:r>
+        <w:t xml:space="preserve"> %}</w:t>
+      </w:r>
+    </w:p>
+    <w:p>
+      <w:pPr>
+        <w:pStyle w:val="BodyText"/>
+        <w:spacing w:after="144"/>
+        <w:contextualSpacing/>
+      </w:pPr>
+      <w:r>
+        <w:rPr>
+          <w:rFonts w:ascii="Times New Roman;serif" w:hAnsi="Times New Roman;serif"/>
+        </w:rPr>
+        <w:t xml:space="preserve">{%p if </w:t>
+      </w:r>
+      <w:proofErr w:type="spellStart"/>
+      <w:proofErr w:type="gramStart"/>
+      <w:r>
         <w:rPr>
           <w:rFonts w:ascii="Times New Roman;serif" w:hAnsi="Times New Roman;serif"/>
         </w:rPr>
@@ -4446,7 +4675,6 @@
         </w:numPr>
       </w:pPr>
       <w:r>
-        <w:lastRenderedPageBreak/>
         <w:t xml:space="preserve">{%p if </w:t>
       </w:r>
       <w:proofErr w:type="spellStart"/>
@@ -4490,6 +4718,14 @@
     <w:p>
       <w:pPr>
         <w:pStyle w:val="BodyText"/>
+      </w:pPr>
+      <w:r>
+        <w:t>{%p endif %}</w:t>
+      </w:r>
+    </w:p>
+    <w:p>
+      <w:pPr>
+        <w:pStyle w:val="BodyText"/>
         <w:rPr>
           <w:rFonts w:ascii="Times New Roman;serif" w:hAnsi="Times New Roman;serif" w:hint="eastAsia"/>
         </w:rPr>
@@ -4498,7 +4734,21 @@
         <w:rPr>
           <w:rFonts w:ascii="Times New Roman;serif" w:hAnsi="Times New Roman;serif"/>
         </w:rPr>
-        <w:t>This defense and counterclaim entitles me to three times the rent (calculated at the full contract rent for tenants with subsidies) or my actual damages, whichever is greater.</w:t>
+        <w:t xml:space="preserve">This defense and counterclaim </w:t>
+      </w:r>
+      <w:proofErr w:type="gramStart"/>
+      <w:r>
+        <w:rPr>
+          <w:rFonts w:ascii="Times New Roman;serif" w:hAnsi="Times New Roman;serif"/>
+        </w:rPr>
+        <w:t>entitles</w:t>
+      </w:r>
+      <w:proofErr w:type="gramEnd"/>
+      <w:r>
+        <w:rPr>
+          <w:rFonts w:ascii="Times New Roman;serif" w:hAnsi="Times New Roman;serif"/>
+        </w:rPr>
+        <w:t xml:space="preserve"> me to three times the rent (calculated at the full contract rent for tenants with subsidies) or my actual damages, whichever is greater.</w:t>
       </w:r>
     </w:p>
     <w:p>
@@ -4842,7 +5092,6 @@
         <w:pStyle w:val="CenterTitle"/>
       </w:pPr>
       <w:r>
-        <w:lastRenderedPageBreak/>
         <w:t>Violation of the Consumer Protection Law</w:t>
       </w:r>
     </w:p>
@@ -5341,7 +5590,6 @@
         </w:numPr>
       </w:pPr>
       <w:r>
-        <w:lastRenderedPageBreak/>
         <w:t xml:space="preserve">{%p if </w:t>
       </w:r>
       <w:proofErr w:type="spellStart"/>
@@ -5890,7 +6138,6 @@
         </w:numPr>
       </w:pPr>
       <w:r>
-        <w:lastRenderedPageBreak/>
         <w:t>{%p endif %}</w:t>
       </w:r>
     </w:p>
@@ -6234,7 +6481,6 @@
         </w:numPr>
       </w:pPr>
       <w:r>
-        <w:lastRenderedPageBreak/>
         <w:t xml:space="preserve">The plaintiff did not provide me with a written notice about my right to a court hearing in violation of G.L. c. 186A, §§3 and 4. </w:t>
       </w:r>
     </w:p>
@@ -6512,7 +6758,6 @@
         <w:rPr>
           <w:rFonts w:ascii="Times New Roman;serif" w:hAnsi="Times New Roman;serif"/>
         </w:rPr>
-        <w:lastRenderedPageBreak/>
         <w:t>{%p endif %} {# End foreclosure related defenses %}</w:t>
       </w:r>
     </w:p>
@@ -6813,7 +7058,6 @@
         <w:pStyle w:val="CenterTitle4"/>
       </w:pPr>
       <w:r>
-        <w:lastRenderedPageBreak/>
         <w:t xml:space="preserve">Federal Fair Housing Act; Americans With Disabilities Act; Section 504 </w:t>
       </w:r>
       <w:r>
@@ -7100,7 +7344,6 @@
         <w:rPr>
           <w:rFonts w:ascii="Times New Roman;serif" w:hAnsi="Times New Roman;serif"/>
         </w:rPr>
-        <w:lastRenderedPageBreak/>
         <w:t>{% endif %}</w:t>
       </w:r>
     </w:p>
@@ -7290,23 +7533,7 @@
       <w:jc w:val="right"/>
     </w:pPr>
     <w:r>
-      <w:t xml:space="preserve">{% if </w:t>
-    </w:r>
-    <w:proofErr w:type="spellStart"/>
-    <w:r>
-      <w:t>person_answering</w:t>
-    </w:r>
-    <w:proofErr w:type="spellEnd"/>
-    <w:r>
-      <w:t xml:space="preserve"> == 'attorney' </w:t>
-    </w:r>
-    <w:proofErr w:type="gramStart"/>
-    <w:r>
-      <w:t>%}Prepared</w:t>
-    </w:r>
-    <w:proofErr w:type="gramEnd"/>
-    <w:r>
-      <w:t xml:space="preserve"> with Assistance of Counsel{% endif %}</w:t>
+      <w:t>{% if person_answering == 'attorney' %}Prepared with Assistance of Counsel{% endif %}</w:t>
     </w:r>
     <w:r>
       <w:ptab w:relativeTo="margin" w:alignment="center" w:leader="none"/>

</xml_diff>

<commit_message>
Added experimental support reviewing answers (~ 80% coverage)
</commit_message>
<xml_diff>
--- a/docassemble/MAEvictionDefense/data/templates/SummaryProcessAnswer.docx
+++ b/docassemble/MAEvictionDefense/data/templates/SummaryProcessAnswer.docx
@@ -111,8 +111,16 @@
         </w:numPr>
       </w:pPr>
       <w:r>
-        <w:t>I pay {{ currency(showifdef('facts.tenant_rent_share')) }} in rent per (month/week).</w:t>
-      </w:r>
+        <w:t xml:space="preserve">I pay {{ currency(showifdef('facts.tenant_rent_share')) }} in rent per </w:t>
+      </w:r>
+      <w:r>
+        <w:t>{{ facts.tenant_rent_frequency }}</w:t>
+      </w:r>
+      <w:r>
+        <w:t>.</w:t>
+      </w:r>
+      <w:bookmarkStart w:id="0" w:name="_GoBack"/>
+      <w:bookmarkEnd w:id="0"/>
     </w:p>
     <w:p>
       <w:pPr>
@@ -339,6 +347,7 @@
         </w:numPr>
       </w:pPr>
       <w:r>
+        <w:lastRenderedPageBreak/>
         <w:t xml:space="preserve">{%p if </w:t>
       </w:r>
       <w:r>
@@ -357,7 +366,6 @@
         </w:numPr>
       </w:pPr>
       <w:r>
-        <w:lastRenderedPageBreak/>
         <w:t>The notice to quit is defective.</w:t>
       </w:r>
     </w:p>
@@ -1916,8 +1924,8 @@
         <w:spacing w:after="144"/>
         <w:contextualSpacing/>
       </w:pPr>
-      <w:bookmarkStart w:id="0" w:name="_Hlk495920767"/>
-      <w:bookmarkEnd w:id="0"/>
+      <w:bookmarkStart w:id="1" w:name="_Hlk495920767"/>
+      <w:bookmarkEnd w:id="1"/>
       <w:r>
         <w:t>{%p endif %}</w:t>
       </w:r>
@@ -2583,8 +2591,6 @@
         </w:rPr>
         <w:t>and last_months_rent_amount %}</w:t>
       </w:r>
-      <w:bookmarkStart w:id="1" w:name="_GoBack"/>
-      <w:bookmarkEnd w:id="1"/>
     </w:p>
     <w:p>
       <w:pPr>
@@ -5526,7 +5532,7 @@
           <w:rPr>
             <w:noProof/>
           </w:rPr>
-          <w:t>7</w:t>
+          <w:t>1</w:t>
         </w:r>
         <w:r>
           <w:rPr>

</xml_diff>

<commit_message>
Added condo conversion defense. Enhanced discovery. Language and review screen cleanup
</commit_message>
<xml_diff>
--- a/docassemble/MAEvictionDefense/data/templates/SummaryProcessAnswer.docx
+++ b/docassemble/MAEvictionDefense/data/templates/SummaryProcessAnswer.docx
@@ -119,8 +119,6 @@
       <w:r>
         <w:t>.</w:t>
       </w:r>
-      <w:bookmarkStart w:id="0" w:name="_GoBack"/>
-      <w:bookmarkEnd w:id="0"/>
     </w:p>
     <w:p>
       <w:pPr>
@@ -1749,8 +1747,16 @@
         <w:pStyle w:val="BodyText"/>
       </w:pPr>
       <w:r>
-        <w:t>{%p if discrimination.sexual_harassment.is_harassed %}</w:t>
-      </w:r>
+        <w:t xml:space="preserve">{%p if </w:t>
+      </w:r>
+      <w:r>
+        <w:t>claims.harassment</w:t>
+      </w:r>
+      <w:r>
+        <w:t xml:space="preserve"> %}</w:t>
+      </w:r>
+      <w:bookmarkStart w:id="0" w:name="_GoBack"/>
+      <w:bookmarkEnd w:id="0"/>
     </w:p>
     <w:p>
       <w:pPr>
@@ -3921,6 +3927,240 @@
         </w:numPr>
       </w:pPr>
       <w:r>
+        <w:t xml:space="preserve">{%p if </w:t>
+      </w:r>
+      <w:r>
+        <w:t>is_condo_conversion</w:t>
+      </w:r>
+      <w:r>
+        <w:t xml:space="preserve"> and </w:t>
+      </w:r>
+      <w:r>
+        <w:t xml:space="preserve">(defined('condo_violations') and </w:t>
+      </w:r>
+      <w:r>
+        <w:t>condo_violations</w:t>
+      </w:r>
+      <w:r>
+        <w:t>.any_true()</w:t>
+      </w:r>
+      <w:r>
+        <w:t>)</w:t>
+      </w:r>
+      <w:r>
+        <w:t xml:space="preserve"> </w:t>
+      </w:r>
+      <w:r>
+        <w:t>or (defined('</w:t>
+      </w:r>
+      <w:r>
+        <w:t>condo_local_violations</w:t>
+      </w:r>
+      <w:r>
+        <w:t xml:space="preserve">') and </w:t>
+      </w:r>
+      <w:r>
+        <w:t>condo_local_violations</w:t>
+      </w:r>
+      <w:r>
+        <w:t>.any_true()</w:t>
+      </w:r>
+      <w:r>
+        <w:t xml:space="preserve"> </w:t>
+      </w:r>
+      <w:r>
+        <w:t>)</w:t>
+      </w:r>
+      <w:r>
+        <w:t xml:space="preserve"> </w:t>
+      </w:r>
+      <w:r>
+        <w:t>%}</w:t>
+      </w:r>
+    </w:p>
+    <w:p>
+      <w:pPr>
+        <w:pStyle w:val="BodyText"/>
+        <w:numPr>
+          <w:ilvl w:val="0"/>
+          <w:numId w:val="3"/>
+        </w:numPr>
+      </w:pPr>
+      <w:r>
+        <w:t xml:space="preserve">My apartment is being converted into a condominium or cooperative, and my landlord failed to provide me the protections </w:t>
+      </w:r>
+      <w:r>
+        <w:t>required</w:t>
+      </w:r>
+      <w:r>
+        <w:t xml:space="preserve"> by state and / or local law as follows:</w:t>
+      </w:r>
+    </w:p>
+    <w:p>
+      <w:pPr>
+        <w:pStyle w:val="BodyText"/>
+        <w:numPr>
+          <w:ilvl w:val="1"/>
+          <w:numId w:val="3"/>
+        </w:numPr>
+      </w:pPr>
+      <w:r>
+        <w:t>{%p for violation in condo_violations</w:t>
+      </w:r>
+      <w:r>
+        <w:t>.true_values()</w:t>
+      </w:r>
+      <w:r>
+        <w:t xml:space="preserve"> %}</w:t>
+      </w:r>
+    </w:p>
+    <w:p>
+      <w:pPr>
+        <w:pStyle w:val="BodyText"/>
+        <w:numPr>
+          <w:ilvl w:val="1"/>
+          <w:numId w:val="3"/>
+        </w:numPr>
+      </w:pPr>
+      <w:r>
+        <w:t>{{ violation }}</w:t>
+      </w:r>
+    </w:p>
+    <w:p>
+      <w:pPr>
+        <w:pStyle w:val="BodyText"/>
+        <w:numPr>
+          <w:ilvl w:val="1"/>
+          <w:numId w:val="3"/>
+        </w:numPr>
+      </w:pPr>
+      <w:r>
+        <w:t>{%p endfor %}</w:t>
+      </w:r>
+    </w:p>
+    <w:p>
+      <w:pPr>
+        <w:pStyle w:val="BodyText"/>
+        <w:numPr>
+          <w:ilvl w:val="1"/>
+          <w:numId w:val="3"/>
+        </w:numPr>
+      </w:pPr>
+      <w:r>
+        <w:t>{%p if defined('</w:t>
+      </w:r>
+      <w:r>
+        <w:t>condo_local</w:t>
+      </w:r>
+      <w:r>
+        <w:t>_violations</w:t>
+      </w:r>
+      <w:r>
+        <w:t>'</w:t>
+      </w:r>
+      <w:r>
+        <w:t>)</w:t>
+      </w:r>
+      <w:r>
+        <w:t xml:space="preserve"> %}</w:t>
+      </w:r>
+    </w:p>
+    <w:p>
+      <w:pPr>
+        <w:pStyle w:val="BodyText"/>
+        <w:numPr>
+          <w:ilvl w:val="1"/>
+          <w:numId w:val="3"/>
+        </w:numPr>
+      </w:pPr>
+      <w:r>
+        <w:t>In addition, the landlord committed the following violations of local law.</w:t>
+      </w:r>
+    </w:p>
+    <w:p>
+      <w:pPr>
+        <w:pStyle w:val="BodyText"/>
+        <w:numPr>
+          <w:ilvl w:val="2"/>
+          <w:numId w:val="3"/>
+        </w:numPr>
+      </w:pPr>
+      <w:r>
+        <w:t>{%p for violation in condo_</w:t>
+      </w:r>
+      <w:r>
+        <w:t>local</w:t>
+      </w:r>
+      <w:r>
+        <w:t>_</w:t>
+      </w:r>
+      <w:r>
+        <w:t>violations</w:t>
+      </w:r>
+      <w:r>
+        <w:t>.true_values()</w:t>
+      </w:r>
+      <w:r>
+        <w:t xml:space="preserve"> %}</w:t>
+      </w:r>
+    </w:p>
+    <w:p>
+      <w:pPr>
+        <w:pStyle w:val="BodyText"/>
+        <w:numPr>
+          <w:ilvl w:val="2"/>
+          <w:numId w:val="3"/>
+        </w:numPr>
+      </w:pPr>
+      <w:r>
+        <w:t>{{ violation }}</w:t>
+      </w:r>
+    </w:p>
+    <w:p>
+      <w:pPr>
+        <w:pStyle w:val="BodyText"/>
+        <w:numPr>
+          <w:ilvl w:val="2"/>
+          <w:numId w:val="3"/>
+        </w:numPr>
+      </w:pPr>
+      <w:r>
+        <w:t>{%p endfor %}</w:t>
+      </w:r>
+    </w:p>
+    <w:p>
+      <w:pPr>
+        <w:pStyle w:val="BodyText"/>
+        <w:numPr>
+          <w:ilvl w:val="1"/>
+          <w:numId w:val="3"/>
+        </w:numPr>
+      </w:pPr>
+      <w:r>
+        <w:t>{%p endif %}</w:t>
+      </w:r>
+    </w:p>
+    <w:p>
+      <w:pPr>
+        <w:pStyle w:val="BodyText"/>
+        <w:numPr>
+          <w:ilvl w:val="0"/>
+          <w:numId w:val="3"/>
+        </w:numPr>
+      </w:pPr>
+      <w:r>
+        <w:t>{%p endif %}</w:t>
+      </w:r>
+    </w:p>
+    <w:p>
+      <w:pPr>
+        <w:pStyle w:val="BodyText"/>
+        <w:numPr>
+          <w:ilvl w:val="0"/>
+          <w:numId w:val="3"/>
+        </w:numPr>
+      </w:pPr>
+      <w:r>
         <w:t>{%p if showifdef('other.repair_and_deduct_statute') %}</w:t>
       </w:r>
     </w:p>
@@ -3969,6 +4209,7 @@
         </w:numPr>
       </w:pPr>
       <w:r>
+        <w:lastRenderedPageBreak/>
         <w:t xml:space="preserve">The landlord required me to pay for water in violation of G.L. c. 186, §22. </w:t>
       </w:r>
     </w:p>
@@ -4173,7 +4414,6 @@
         <w:contextualSpacing/>
       </w:pPr>
       <w:r>
-        <w:lastRenderedPageBreak/>
         <w:t>{%p endif %}</w:t>
       </w:r>
     </w:p>
@@ -4368,6 +4608,7 @@
         </w:numPr>
       </w:pPr>
       <w:r>
+        <w:lastRenderedPageBreak/>
         <w:t>{%p if postforeclosure.no_just_cause.no_binding_purchase %}</w:t>
       </w:r>
     </w:p>
@@ -4474,7 +4715,6 @@
           <w:b/>
           <w:bCs/>
         </w:rPr>
-        <w:lastRenderedPageBreak/>
         <w:t xml:space="preserve">Failure to comply with notice provisions of Mass. Gen. Law c. 186A </w:t>
       </w:r>
       <w:r>
@@ -4632,6 +4872,7 @@
         </w:numPr>
       </w:pPr>
       <w:r>
+        <w:lastRenderedPageBreak/>
         <w:t xml:space="preserve">The plaintiff did not provide me with a written notice about my right to a court hearing in violation of G.L. c. 186A, §§3 and 4. </w:t>
       </w:r>
     </w:p>
@@ -4764,7 +5005,6 @@
         </w:numPr>
       </w:pPr>
       <w:r>
-        <w:lastRenderedPageBreak/>
         <w:t>{%p if postforeclosure.notice_provisions.plaintiff_did_not_comply_with_requirements %}</w:t>
       </w:r>
     </w:p>
@@ -4886,6 +5126,7 @@
         <w:rPr>
           <w:rFonts w:ascii="Times New Roman;serif" w:hAnsi="Times New Roman;serif"/>
         </w:rPr>
+        <w:lastRenderedPageBreak/>
         <w:t>{%p endif %} {# End foreclosure related defenses %}</w:t>
       </w:r>
     </w:p>
@@ -5011,122 +5252,122 @@
         </w:numPr>
       </w:pPr>
       <w:r>
+        <w:t xml:space="preserve">I request that the court apply G.L. c. 239, §8A (which applies both to non-payment and to no fault evictions) to allow me to stay in my home as follows: </w:t>
+      </w:r>
+    </w:p>
+    <w:p>
+      <w:pPr>
+        <w:pStyle w:val="BodyText"/>
+        <w:numPr>
+          <w:ilvl w:val="1"/>
+          <w:numId w:val="3"/>
+        </w:numPr>
+      </w:pPr>
+      <w:r>
+        <w:t>Because the money owed to me on my counterclaims is greater than the amount of rent owed to the landlord, I win the eviction (possession of the property should be awarded to me in this action); or</w:t>
+      </w:r>
+    </w:p>
+    <w:p>
+      <w:pPr>
+        <w:pStyle w:val="BodyText"/>
+        <w:numPr>
+          <w:ilvl w:val="1"/>
+          <w:numId w:val="3"/>
+        </w:numPr>
+      </w:pPr>
+      <w:r>
+        <w:t>I am entitled to the opportunity to pay to the court within seven (7) days the difference between what the court finds I owe my landlord and what the landlord owes me in order to keep possession of my home.</w:t>
+      </w:r>
+    </w:p>
+    <w:p>
+      <w:pPr>
+        <w:pStyle w:val="BodyText"/>
+      </w:pPr>
+      <w:r>
+        <w:t>{%p if bad_conditions.have_conditions %}</w:t>
+      </w:r>
+    </w:p>
+    <w:p>
+      <w:pPr>
+        <w:pStyle w:val="CenterTitle"/>
+      </w:pPr>
+      <w:r>
+        <w:t>The Court Should Order the Landlord to Make Repairs</w:t>
+      </w:r>
+    </w:p>
+    <w:p>
+      <w:pPr>
+        <w:pStyle w:val="CenterTitle4"/>
+      </w:pPr>
+      <w:r>
+        <w:t>Mass. Gen. Laws c. 239, §8A (4th para.), and/or c. 111, §127I</w:t>
+      </w:r>
+    </w:p>
+    <w:p>
+      <w:pPr>
+        <w:pStyle w:val="BodyText"/>
+        <w:numPr>
+          <w:ilvl w:val="0"/>
+          <w:numId w:val="3"/>
+        </w:numPr>
+      </w:pPr>
+      <w:r>
+        <w:t xml:space="preserve">I request the court to order the landlord to correct the defective conditions in my home. </w:t>
+      </w:r>
+    </w:p>
+    <w:p>
+      <w:pPr>
+        <w:pStyle w:val="BodyText"/>
+        <w:numPr>
+          <w:ilvl w:val="0"/>
+          <w:numId w:val="3"/>
+        </w:numPr>
+      </w:pPr>
+      <w:r>
+        <w:t>{%p endif %}</w:t>
+      </w:r>
+    </w:p>
+    <w:p>
+      <w:pPr>
+        <w:pStyle w:val="BodyText"/>
+      </w:pPr>
+      <w:r>
+        <w:t>{%p endif %} {# end plead_counterclaims #}</w:t>
+      </w:r>
+    </w:p>
+    <w:p>
+      <w:pPr>
+        <w:pStyle w:val="BodyText"/>
+        <w:rPr>
+          <w:rFonts w:ascii="Times New Roman;serif" w:hAnsi="Times New Roman;serif" w:hint="eastAsia"/>
+        </w:rPr>
+      </w:pPr>
+      <w:r>
+        <w:rPr>
+          <w:rFonts w:ascii="Times New Roman;serif" w:hAnsi="Times New Roman;serif"/>
+        </w:rPr>
+        <w:t>{%p if tenant.is_disabled %}</w:t>
+      </w:r>
+    </w:p>
+    <w:p>
+      <w:pPr>
+        <w:pStyle w:val="BodyText"/>
+      </w:pPr>
+    </w:p>
+    <w:p>
+      <w:pPr>
+        <w:pStyle w:val="CenterTitle"/>
+      </w:pPr>
+      <w:r>
+        <w:t>The Court Should Order the Landlord to Make Reasonable Accommodations</w:t>
+      </w:r>
+    </w:p>
+    <w:p>
+      <w:pPr>
+        <w:pStyle w:val="CenterTitle4"/>
+      </w:pPr>
+      <w:r>
         <w:lastRenderedPageBreak/>
-        <w:t xml:space="preserve">I request that the court apply G.L. c. 239, §8A (which applies both to non-payment and to no fault evictions) to allow me to stay in my home as follows: </w:t>
-      </w:r>
-    </w:p>
-    <w:p>
-      <w:pPr>
-        <w:pStyle w:val="BodyText"/>
-        <w:numPr>
-          <w:ilvl w:val="1"/>
-          <w:numId w:val="3"/>
-        </w:numPr>
-      </w:pPr>
-      <w:r>
-        <w:t>Because the money owed to me on my counterclaims is greater than the amount of rent owed to the landlord, I win the eviction (possession of the property should be awarded to me in this action); or</w:t>
-      </w:r>
-    </w:p>
-    <w:p>
-      <w:pPr>
-        <w:pStyle w:val="BodyText"/>
-        <w:numPr>
-          <w:ilvl w:val="1"/>
-          <w:numId w:val="3"/>
-        </w:numPr>
-      </w:pPr>
-      <w:r>
-        <w:t>I am entitled to the opportunity to pay to the court within seven (7) days the difference between what the court finds I owe my landlord and what the landlord owes me in order to keep possession of my home.</w:t>
-      </w:r>
-    </w:p>
-    <w:p>
-      <w:pPr>
-        <w:pStyle w:val="BodyText"/>
-      </w:pPr>
-      <w:r>
-        <w:t>{%p if bad_conditions.have_conditions %}</w:t>
-      </w:r>
-    </w:p>
-    <w:p>
-      <w:pPr>
-        <w:pStyle w:val="CenterTitle"/>
-      </w:pPr>
-      <w:r>
-        <w:t>The Court Should Order the Landlord to Make Repairs</w:t>
-      </w:r>
-    </w:p>
-    <w:p>
-      <w:pPr>
-        <w:pStyle w:val="CenterTitle4"/>
-      </w:pPr>
-      <w:r>
-        <w:t>Mass. Gen. Laws c. 239, §8A (4th para.), and/or c. 111, §127I</w:t>
-      </w:r>
-    </w:p>
-    <w:p>
-      <w:pPr>
-        <w:pStyle w:val="BodyText"/>
-        <w:numPr>
-          <w:ilvl w:val="0"/>
-          <w:numId w:val="3"/>
-        </w:numPr>
-      </w:pPr>
-      <w:r>
-        <w:t xml:space="preserve">I request the court to order the landlord to correct the defective conditions in my home. </w:t>
-      </w:r>
-    </w:p>
-    <w:p>
-      <w:pPr>
-        <w:pStyle w:val="BodyText"/>
-        <w:numPr>
-          <w:ilvl w:val="0"/>
-          <w:numId w:val="3"/>
-        </w:numPr>
-      </w:pPr>
-      <w:r>
-        <w:t>{%p endif %}</w:t>
-      </w:r>
-    </w:p>
-    <w:p>
-      <w:pPr>
-        <w:pStyle w:val="BodyText"/>
-      </w:pPr>
-      <w:r>
-        <w:t>{%p endif %} {# end plead_counterclaims #}</w:t>
-      </w:r>
-    </w:p>
-    <w:p>
-      <w:pPr>
-        <w:pStyle w:val="BodyText"/>
-        <w:rPr>
-          <w:rFonts w:ascii="Times New Roman;serif" w:hAnsi="Times New Roman;serif" w:hint="eastAsia"/>
-        </w:rPr>
-      </w:pPr>
-      <w:r>
-        <w:rPr>
-          <w:rFonts w:ascii="Times New Roman;serif" w:hAnsi="Times New Roman;serif"/>
-        </w:rPr>
-        <w:t>{%p if tenant.is_disabled %}</w:t>
-      </w:r>
-    </w:p>
-    <w:p>
-      <w:pPr>
-        <w:pStyle w:val="BodyText"/>
-      </w:pPr>
-    </w:p>
-    <w:p>
-      <w:pPr>
-        <w:pStyle w:val="CenterTitle"/>
-      </w:pPr>
-      <w:r>
-        <w:t>The Court Should Order the Landlord to Make Reasonable Accommodations</w:t>
-      </w:r>
-    </w:p>
-    <w:p>
-      <w:pPr>
-        <w:pStyle w:val="CenterTitle4"/>
-      </w:pPr>
-      <w:r>
         <w:t xml:space="preserve">Federal Fair Housing Act; Americans With Disabilities Act; Section 504 </w:t>
       </w:r>
       <w:r>
@@ -5224,158 +5465,158 @@
         <w:pStyle w:val="CenterTitle4"/>
       </w:pPr>
       <w:r>
+        <w:t>Mass. Gen. Laws c. 239, §9 or Court’s Equitable Authority</w:t>
+      </w:r>
+    </w:p>
+    <w:p>
+      <w:pPr>
+        <w:pStyle w:val="BodyText"/>
+        <w:numPr>
+          <w:ilvl w:val="0"/>
+          <w:numId w:val="3"/>
+        </w:numPr>
+      </w:pPr>
+      <w:r>
+        <w:t>If the court awards possession to the landlord, I need time to move. (The court may award up to one year for a household with an elderly or disabled person, or up to six months for any other tenant.)</w:t>
+      </w:r>
+    </w:p>
+    <w:p>
+      <w:pPr>
+        <w:pStyle w:val="BodyText"/>
+        <w:numPr>
+          <w:ilvl w:val="1"/>
+          <w:numId w:val="3"/>
+        </w:numPr>
+      </w:pPr>
+      <w:r>
+        <w:t>{%p if tenant.is_disabled or tenant.is_over60 %}</w:t>
+      </w:r>
+    </w:p>
+    <w:p>
+      <w:pPr>
+        <w:pStyle w:val="BodyText"/>
+        <w:numPr>
+          <w:ilvl w:val="1"/>
+          <w:numId w:val="3"/>
+        </w:numPr>
+      </w:pPr>
+      <w:r>
+        <w:t>I am and/or a member of my household is elderly (over 60) or disabled.</w:t>
+      </w:r>
+    </w:p>
+    <w:p>
+      <w:pPr>
+        <w:pStyle w:val="BodyText"/>
+        <w:numPr>
+          <w:ilvl w:val="1"/>
+          <w:numId w:val="3"/>
+        </w:numPr>
+      </w:pPr>
+      <w:r>
+        <w:t>{%p endif %}</w:t>
+      </w:r>
+    </w:p>
+    <w:p>
+      <w:pPr>
+        <w:pStyle w:val="BodyText"/>
+        <w:numPr>
+          <w:ilvl w:val="1"/>
+          <w:numId w:val="3"/>
+        </w:numPr>
+        <w:rPr>
+          <w:rFonts w:ascii="Times New Roman;serif" w:hAnsi="Times New Roman;serif" w:hint="eastAsia"/>
+        </w:rPr>
+      </w:pPr>
+      <w:r>
+        <w:rPr>
+          <w:rFonts w:ascii="Times New Roman;serif" w:hAnsi="Times New Roman;serif"/>
+        </w:rPr>
+        <w:t xml:space="preserve">The court should also consider my situation as follows: </w:t>
+      </w:r>
+    </w:p>
+    <w:p>
+      <w:pPr>
+        <w:pStyle w:val="BodyText"/>
+        <w:ind w:left="1080"/>
+        <w:rPr>
+          <w:rFonts w:ascii="Times New Roman;serif" w:hAnsi="Times New Roman;serif" w:hint="eastAsia"/>
+        </w:rPr>
+      </w:pPr>
+      <w:r>
+        <w:rPr>
+          <w:rFonts w:ascii="Times New Roman;serif" w:hAnsi="Times New Roman;serif"/>
+        </w:rPr>
+        <w:t>___________________________________________________________________________________________________________________________________________________________________________________________________</w:t>
+      </w:r>
+    </w:p>
+    <w:p>
+      <w:pPr>
+        <w:pStyle w:val="BodyText"/>
+        <w:rPr>
+          <w:rFonts w:ascii="Times New Roman;serif" w:hAnsi="Times New Roman;serif" w:hint="eastAsia"/>
+        </w:rPr>
+      </w:pPr>
+      <w:r>
+        <w:rPr>
+          <w:rFonts w:ascii="Times New Roman;serif" w:hAnsi="Times New Roman;serif"/>
+        </w:rPr>
+        <w:t>{% if claim_jurytrial %}</w:t>
+      </w:r>
+    </w:p>
+    <w:p>
+      <w:pPr>
+        <w:pStyle w:val="BodyText"/>
+        <w:rPr>
+          <w:rFonts w:ascii="Times New Roman;serif" w:hAnsi="Times New Roman;serif" w:hint="eastAsia"/>
+        </w:rPr>
+      </w:pPr>
+    </w:p>
+    <w:p>
+      <w:pPr>
+        <w:pStyle w:val="CenterTitle"/>
+      </w:pPr>
+      <w:r>
+        <w:t xml:space="preserve">Request for a Jury Trial </w:t>
+      </w:r>
+    </w:p>
+    <w:p>
+      <w:pPr>
+        <w:pStyle w:val="CenterTitle4"/>
+      </w:pPr>
+      <w:r>
+        <w:t>Part I, Article XV of the Mass. Constitution; USPR 8; Mass. Gen. Laws c. 185C, § 21 and c. 218, §19B</w:t>
+      </w:r>
+    </w:p>
+    <w:p>
+      <w:pPr>
+        <w:pStyle w:val="BodyText"/>
+        <w:numPr>
+          <w:ilvl w:val="0"/>
+          <w:numId w:val="3"/>
+        </w:numPr>
+        <w:rPr>
+          <w:rFonts w:ascii="Times New Roman;serif" w:hAnsi="Times New Roman;serif" w:hint="eastAsia"/>
+        </w:rPr>
+      </w:pPr>
+      <w:r>
+        <w:rPr>
+          <w:rFonts w:ascii="Times New Roman;serif" w:hAnsi="Times New Roman;serif"/>
+        </w:rPr>
+        <w:t>I claim my right to a trial by jury.</w:t>
+      </w:r>
+    </w:p>
+    <w:p>
+      <w:pPr>
+        <w:pStyle w:val="BodyText"/>
+        <w:rPr>
+          <w:rFonts w:ascii="Times New Roman;serif" w:hAnsi="Times New Roman;serif" w:hint="eastAsia"/>
+        </w:rPr>
+      </w:pPr>
+      <w:r>
+        <w:rPr>
+          <w:rFonts w:ascii="Times New Roman;serif" w:hAnsi="Times New Roman;serif"/>
+        </w:rPr>
         <w:lastRenderedPageBreak/>
-        <w:t>Mass. Gen. Laws c. 239, §9 or Court’s Equitable Authority</w:t>
-      </w:r>
-    </w:p>
-    <w:p>
-      <w:pPr>
-        <w:pStyle w:val="BodyText"/>
-        <w:numPr>
-          <w:ilvl w:val="0"/>
-          <w:numId w:val="3"/>
-        </w:numPr>
-      </w:pPr>
-      <w:r>
-        <w:t>If the court awards possession to the landlord, I need time to move. (The court may award up to one year for a household with an elderly or disabled person, or up to six months for any other tenant.)</w:t>
-      </w:r>
-    </w:p>
-    <w:p>
-      <w:pPr>
-        <w:pStyle w:val="BodyText"/>
-        <w:numPr>
-          <w:ilvl w:val="1"/>
-          <w:numId w:val="3"/>
-        </w:numPr>
-      </w:pPr>
-      <w:r>
-        <w:t>{%p if tenant.is_disabled or tenant.is_over60 %}</w:t>
-      </w:r>
-    </w:p>
-    <w:p>
-      <w:pPr>
-        <w:pStyle w:val="BodyText"/>
-        <w:numPr>
-          <w:ilvl w:val="1"/>
-          <w:numId w:val="3"/>
-        </w:numPr>
-      </w:pPr>
-      <w:r>
-        <w:t>I am and/or a member of my household is elderly (over 60) or disabled.</w:t>
-      </w:r>
-    </w:p>
-    <w:p>
-      <w:pPr>
-        <w:pStyle w:val="BodyText"/>
-        <w:numPr>
-          <w:ilvl w:val="1"/>
-          <w:numId w:val="3"/>
-        </w:numPr>
-      </w:pPr>
-      <w:r>
-        <w:t>{%p endif %}</w:t>
-      </w:r>
-    </w:p>
-    <w:p>
-      <w:pPr>
-        <w:pStyle w:val="BodyText"/>
-        <w:numPr>
-          <w:ilvl w:val="1"/>
-          <w:numId w:val="3"/>
-        </w:numPr>
-        <w:rPr>
-          <w:rFonts w:ascii="Times New Roman;serif" w:hAnsi="Times New Roman;serif" w:hint="eastAsia"/>
-        </w:rPr>
-      </w:pPr>
-      <w:r>
-        <w:rPr>
-          <w:rFonts w:ascii="Times New Roman;serif" w:hAnsi="Times New Roman;serif"/>
-        </w:rPr>
-        <w:t xml:space="preserve">The court should also consider my situation as follows: </w:t>
-      </w:r>
-    </w:p>
-    <w:p>
-      <w:pPr>
-        <w:pStyle w:val="BodyText"/>
-        <w:ind w:left="1080"/>
-        <w:rPr>
-          <w:rFonts w:ascii="Times New Roman;serif" w:hAnsi="Times New Roman;serif" w:hint="eastAsia"/>
-        </w:rPr>
-      </w:pPr>
-      <w:r>
-        <w:rPr>
-          <w:rFonts w:ascii="Times New Roman;serif" w:hAnsi="Times New Roman;serif"/>
-        </w:rPr>
-        <w:t>___________________________________________________________________________________________________________________________________________________________________________________________________</w:t>
-      </w:r>
-    </w:p>
-    <w:p>
-      <w:pPr>
-        <w:pStyle w:val="BodyText"/>
-        <w:rPr>
-          <w:rFonts w:ascii="Times New Roman;serif" w:hAnsi="Times New Roman;serif" w:hint="eastAsia"/>
-        </w:rPr>
-      </w:pPr>
-      <w:r>
-        <w:rPr>
-          <w:rFonts w:ascii="Times New Roman;serif" w:hAnsi="Times New Roman;serif"/>
-        </w:rPr>
-        <w:t>{% if claim_jurytrial %}</w:t>
-      </w:r>
-    </w:p>
-    <w:p>
-      <w:pPr>
-        <w:pStyle w:val="BodyText"/>
-        <w:rPr>
-          <w:rFonts w:ascii="Times New Roman;serif" w:hAnsi="Times New Roman;serif" w:hint="eastAsia"/>
-        </w:rPr>
-      </w:pPr>
-    </w:p>
-    <w:p>
-      <w:pPr>
-        <w:pStyle w:val="CenterTitle"/>
-      </w:pPr>
-      <w:r>
-        <w:t xml:space="preserve">Request for a Jury Trial </w:t>
-      </w:r>
-    </w:p>
-    <w:p>
-      <w:pPr>
-        <w:pStyle w:val="CenterTitle4"/>
-      </w:pPr>
-      <w:r>
-        <w:t>Part I, Article XV of the Mass. Constitution; USPR 8; Mass. Gen. Laws c. 185C, § 21 and c. 218, §19B</w:t>
-      </w:r>
-    </w:p>
-    <w:p>
-      <w:pPr>
-        <w:pStyle w:val="BodyText"/>
-        <w:numPr>
-          <w:ilvl w:val="0"/>
-          <w:numId w:val="3"/>
-        </w:numPr>
-        <w:rPr>
-          <w:rFonts w:ascii="Times New Roman;serif" w:hAnsi="Times New Roman;serif" w:hint="eastAsia"/>
-        </w:rPr>
-      </w:pPr>
-      <w:r>
-        <w:rPr>
-          <w:rFonts w:ascii="Times New Roman;serif" w:hAnsi="Times New Roman;serif"/>
-        </w:rPr>
-        <w:t>I claim my right to a trial by jury.</w:t>
-      </w:r>
-    </w:p>
-    <w:p>
-      <w:pPr>
-        <w:pStyle w:val="BodyText"/>
-        <w:rPr>
-          <w:rFonts w:ascii="Times New Roman;serif" w:hAnsi="Times New Roman;serif" w:hint="eastAsia"/>
-        </w:rPr>
-      </w:pPr>
-      <w:r>
-        <w:rPr>
-          <w:rFonts w:ascii="Times New Roman;serif" w:hAnsi="Times New Roman;serif"/>
-        </w:rPr>
         <w:t>{% endif %}</w:t>
       </w:r>
     </w:p>
@@ -5532,7 +5773,7 @@
           <w:rPr>
             <w:noProof/>
           </w:rPr>
-          <w:t>1</w:t>
+          <w:t>6</w:t>
         </w:r>
         <w:r>
           <w:rPr>

</xml_diff>

<commit_message>
Bugfix (additional fields required but hidden)
</commit_message>
<xml_diff>
--- a/docassemble/MAEvictionDefense/data/templates/SummaryProcessAnswer.docx
+++ b/docassemble/MAEvictionDefense/data/templates/SummaryProcessAnswer.docx
@@ -5,6 +5,9 @@
     <w:p>
       <w:r>
         <w:t>{%p set answer_title = 'SUMMARY PROCESS ANSWER' %}</w:t>
+      </w:r>
+      <w:r>
+        <w:t xml:space="preserve"> </w:t>
       </w:r>
     </w:p>
     <w:p>
@@ -907,7 +910,16 @@
         <w:contextualSpacing/>
       </w:pPr>
       <w:r>
-        <w:t>{%p if showifdef('subsidized_housing.no_ntq_to_agency') %}</w:t>
+        <w:t xml:space="preserve">{%p if </w:t>
+      </w:r>
+      <w:r>
+        <w:t>subsidy_type in ['Section 8 voucher', 'MRVP']</w:t>
+      </w:r>
+      <w:r>
+        <w:t xml:space="preserve"> and </w:t>
+      </w:r>
+      <w:r>
+        <w:t>subsidized_housing.no_ntq_to_agency %}</w:t>
       </w:r>
     </w:p>
     <w:p>
@@ -1100,6 +1112,7 @@
         <w:pStyle w:val="CenterTitle"/>
       </w:pPr>
       <w:r>
+        <w:lastRenderedPageBreak/>
         <w:t>Retaliation</w:t>
       </w:r>
     </w:p>
@@ -1108,8 +1121,428 @@
         <w:pStyle w:val="CenterTitle4"/>
       </w:pPr>
       <w:r>
+        <w:t>Mass. Gen. Laws c. 239, §2A; c. 186, §18</w:t>
+      </w:r>
+    </w:p>
+    <w:p>
+      <w:pPr>
+        <w:pStyle w:val="ListwithNoSpace"/>
+        <w:numPr>
+          <w:ilvl w:val="0"/>
+          <w:numId w:val="3"/>
+        </w:numPr>
+      </w:pPr>
+      <w:r>
+        <w:t>The landlord is trying to evict me and/or retaliate against me because:</w:t>
+      </w:r>
+    </w:p>
+    <w:p>
+      <w:pPr>
+        <w:pStyle w:val="BodyText"/>
+        <w:numPr>
+          <w:ilvl w:val="1"/>
+          <w:numId w:val="6"/>
+        </w:numPr>
+        <w:spacing w:after="144"/>
+        <w:contextualSpacing/>
+      </w:pPr>
+      <w:r>
+        <w:t>{%p if retaliation.withheld_rent %}</w:t>
+      </w:r>
+    </w:p>
+    <w:p>
+      <w:pPr>
+        <w:pStyle w:val="BodyText"/>
+        <w:numPr>
+          <w:ilvl w:val="1"/>
+          <w:numId w:val="6"/>
+        </w:numPr>
+        <w:spacing w:after="144"/>
+        <w:contextualSpacing/>
+      </w:pPr>
+      <w:r>
+        <w:t>I withheld rent because of bad conditions, and/or told the landlord about bad conditions.</w:t>
+      </w:r>
+    </w:p>
+    <w:p>
+      <w:pPr>
+        <w:pStyle w:val="BodyText"/>
+        <w:numPr>
+          <w:ilvl w:val="1"/>
+          <w:numId w:val="6"/>
+        </w:numPr>
+        <w:spacing w:after="144"/>
+        <w:contextualSpacing/>
+      </w:pPr>
+      <w:r>
+        <w:t>{%p endif %}</w:t>
+      </w:r>
+    </w:p>
+    <w:p>
+      <w:pPr>
+        <w:pStyle w:val="BodyText"/>
+        <w:numPr>
+          <w:ilvl w:val="1"/>
+          <w:numId w:val="6"/>
+        </w:numPr>
+        <w:spacing w:after="144"/>
+        <w:contextualSpacing/>
+      </w:pPr>
+      <w:r>
+        <w:t>{%p if retaliation.badconditions_to_landlord %}</w:t>
+      </w:r>
+    </w:p>
+    <w:p>
+      <w:pPr>
+        <w:pStyle w:val="BodyText"/>
+        <w:numPr>
+          <w:ilvl w:val="1"/>
+          <w:numId w:val="6"/>
+        </w:numPr>
+        <w:spacing w:after="144"/>
+        <w:contextualSpacing/>
+      </w:pPr>
+      <w:r>
+        <w:t>I reported bad conditions in writing to the landlord.</w:t>
+      </w:r>
+    </w:p>
+    <w:p>
+      <w:pPr>
+        <w:pStyle w:val="BodyText"/>
+        <w:numPr>
+          <w:ilvl w:val="1"/>
+          <w:numId w:val="6"/>
+        </w:numPr>
+        <w:spacing w:after="144"/>
+        <w:contextualSpacing/>
+      </w:pPr>
+      <w:r>
+        <w:t>{%p endif %}</w:t>
+      </w:r>
+    </w:p>
+    <w:p>
+      <w:pPr>
+        <w:pStyle w:val="BodyText"/>
+        <w:numPr>
+          <w:ilvl w:val="1"/>
+          <w:numId w:val="6"/>
+        </w:numPr>
+        <w:spacing w:after="144"/>
+        <w:contextualSpacing/>
+      </w:pPr>
+      <w:r>
+        <w:t>{%p if retaliation.badconditions_to_agency %}</w:t>
+      </w:r>
+    </w:p>
+    <w:p>
+      <w:pPr>
+        <w:pStyle w:val="BodyText"/>
+        <w:numPr>
+          <w:ilvl w:val="1"/>
+          <w:numId w:val="6"/>
+        </w:numPr>
+        <w:spacing w:after="144"/>
+        <w:contextualSpacing/>
+      </w:pPr>
+      <w:r>
+        <w:t>I reported bad conditions orally and/or in writing to a public agency.</w:t>
+      </w:r>
+    </w:p>
+    <w:p>
+      <w:pPr>
+        <w:pStyle w:val="BodyText"/>
+        <w:numPr>
+          <w:ilvl w:val="1"/>
+          <w:numId w:val="6"/>
+        </w:numPr>
+        <w:spacing w:after="144"/>
+        <w:contextualSpacing/>
+      </w:pPr>
+      <w:r>
+        <w:t>{%p endif %}</w:t>
+      </w:r>
+    </w:p>
+    <w:p>
+      <w:pPr>
+        <w:pStyle w:val="BodyText"/>
+        <w:numPr>
+          <w:ilvl w:val="1"/>
+          <w:numId w:val="6"/>
+        </w:numPr>
+        <w:spacing w:after="144"/>
+        <w:contextualSpacing/>
+      </w:pPr>
+      <w:r>
+        <w:t>{%p if retaliation.tenant_union %}</w:t>
+      </w:r>
+    </w:p>
+    <w:p>
+      <w:pPr>
+        <w:pStyle w:val="BodyText"/>
+        <w:numPr>
+          <w:ilvl w:val="1"/>
+          <w:numId w:val="6"/>
+        </w:numPr>
+        <w:spacing w:after="144"/>
+        <w:contextualSpacing/>
+      </w:pPr>
+      <w:r>
+        <w:t>I took part in a tenants’ meeting or organization.</w:t>
+      </w:r>
+    </w:p>
+    <w:p>
+      <w:pPr>
+        <w:pStyle w:val="BodyText"/>
+        <w:numPr>
+          <w:ilvl w:val="1"/>
+          <w:numId w:val="6"/>
+        </w:numPr>
+        <w:spacing w:after="144"/>
+        <w:contextualSpacing/>
+      </w:pPr>
+      <w:r>
+        <w:t>{%p endif %}</w:t>
+      </w:r>
+    </w:p>
+    <w:p>
+      <w:pPr>
+        <w:pStyle w:val="BodyText"/>
+        <w:numPr>
+          <w:ilvl w:val="1"/>
+          <w:numId w:val="6"/>
+        </w:numPr>
+        <w:spacing w:after="144"/>
+        <w:contextualSpacing/>
+      </w:pPr>
+      <w:r>
+        <w:t>{%p if retaliation.brought_claim %}</w:t>
+      </w:r>
+    </w:p>
+    <w:p>
+      <w:pPr>
+        <w:pStyle w:val="BodyText"/>
+        <w:numPr>
+          <w:ilvl w:val="1"/>
+          <w:numId w:val="6"/>
+        </w:numPr>
+        <w:spacing w:after="144"/>
+        <w:contextualSpacing/>
+      </w:pPr>
+      <w:r>
+        <w:t>I brought a case/claim against the landlord.</w:t>
+      </w:r>
+    </w:p>
+    <w:p>
+      <w:pPr>
+        <w:pStyle w:val="BodyText"/>
+        <w:numPr>
+          <w:ilvl w:val="1"/>
+          <w:numId w:val="6"/>
+        </w:numPr>
+        <w:spacing w:after="144"/>
+        <w:contextualSpacing/>
+      </w:pPr>
+      <w:r>
+        <w:t>{%p endif %}</w:t>
+      </w:r>
+    </w:p>
+    <w:p>
+      <w:pPr>
+        <w:pStyle w:val="BodyText"/>
+        <w:numPr>
+          <w:ilvl w:val="1"/>
+          <w:numId w:val="6"/>
+        </w:numPr>
+        <w:spacing w:after="144"/>
+        <w:contextualSpacing/>
+      </w:pPr>
+      <w:r>
+        <w:t>{%p if retaliation.protection_or_prevention_order %}</w:t>
+      </w:r>
+    </w:p>
+    <w:p>
+      <w:pPr>
+        <w:pStyle w:val="BodyText"/>
+        <w:numPr>
+          <w:ilvl w:val="1"/>
+          <w:numId w:val="6"/>
+        </w:numPr>
+        <w:spacing w:after="144"/>
+        <w:contextualSpacing/>
+      </w:pPr>
+      <w:r>
+        <w:t>I or a member of my household took action to obtain a protection order under G.L. c. 209A or a harassment prevention order under G.L. c. 258E;</w:t>
+      </w:r>
+    </w:p>
+    <w:p>
+      <w:pPr>
+        <w:pStyle w:val="BodyText"/>
+        <w:numPr>
+          <w:ilvl w:val="1"/>
+          <w:numId w:val="6"/>
+        </w:numPr>
+        <w:spacing w:after="144"/>
+        <w:contextualSpacing/>
+      </w:pPr>
+      <w:r>
+        <w:t>{%p endif %}</w:t>
+      </w:r>
+    </w:p>
+    <w:p>
+      <w:pPr>
+        <w:pStyle w:val="BodyText"/>
+        <w:numPr>
+          <w:ilvl w:val="1"/>
+          <w:numId w:val="6"/>
+        </w:numPr>
+        <w:spacing w:after="144"/>
+        <w:contextualSpacing/>
+      </w:pPr>
+      <w:r>
+        <w:t>{%p if retaliation.domestic_violence %}</w:t>
+      </w:r>
+    </w:p>
+    <w:p>
+      <w:pPr>
+        <w:pStyle w:val="BodyText"/>
+        <w:numPr>
+          <w:ilvl w:val="1"/>
+          <w:numId w:val="6"/>
+        </w:numPr>
+        <w:spacing w:after="144"/>
+        <w:contextualSpacing/>
+      </w:pPr>
+      <w:r>
+        <w:t>I or a member of my household reported an incident of domestic violence, rape, sexual assault or stalking to law enforcement or reported a violation of a protection or harassment prevention order.</w:t>
+      </w:r>
+    </w:p>
+    <w:p>
+      <w:pPr>
+        <w:pStyle w:val="BodyText"/>
+        <w:numPr>
+          <w:ilvl w:val="1"/>
+          <w:numId w:val="6"/>
+        </w:numPr>
+        <w:spacing w:after="144"/>
+        <w:contextualSpacing/>
+      </w:pPr>
+      <w:r>
+        <w:t>{%p endif %}</w:t>
+      </w:r>
+    </w:p>
+    <w:p>
+      <w:pPr>
+        <w:pStyle w:val="BodyText"/>
+        <w:numPr>
+          <w:ilvl w:val="1"/>
+          <w:numId w:val="6"/>
+        </w:numPr>
+        <w:spacing w:after="144"/>
+        <w:contextualSpacing/>
+      </w:pPr>
+      <w:r>
+        <w:t>{%p if retaliation.survivor_rights %}</w:t>
+      </w:r>
+    </w:p>
+    <w:p>
+      <w:pPr>
+        <w:pStyle w:val="BodyText"/>
+        <w:numPr>
+          <w:ilvl w:val="1"/>
+          <w:numId w:val="6"/>
+        </w:numPr>
+        <w:spacing w:after="144"/>
+        <w:contextualSpacing/>
+      </w:pPr>
+      <w:r>
+        <w:t>I am a survivor of abuse, sexual assault, rape or stalking and the landlord is evicting me for exercising my rights to break my lease or change my locks for safety reasons under G.L. c. 186, §§23-29.</w:t>
+      </w:r>
+    </w:p>
+    <w:p>
+      <w:pPr>
+        <w:pStyle w:val="BodyText"/>
+        <w:numPr>
+          <w:ilvl w:val="1"/>
+          <w:numId w:val="6"/>
+        </w:numPr>
+        <w:spacing w:after="144"/>
+        <w:contextualSpacing/>
+      </w:pPr>
+      <w:r>
+        <w:t>{%p endif %}</w:t>
+      </w:r>
+    </w:p>
+    <w:p>
+      <w:pPr>
+        <w:pStyle w:val="BodyText"/>
+        <w:numPr>
+          <w:ilvl w:val="1"/>
+          <w:numId w:val="6"/>
+        </w:numPr>
+        <w:spacing w:after="144"/>
+        <w:contextualSpacing/>
+      </w:pPr>
+      <w:r>
+        <w:t xml:space="preserve">{%p if </w:t>
+      </w:r>
+      <w:r>
+        <w:t>show_retaliation_other</w:t>
+      </w:r>
+      <w:r>
+        <w:t xml:space="preserve"> %}</w:t>
+      </w:r>
+    </w:p>
+    <w:p>
+      <w:pPr>
+        <w:pStyle w:val="BodyText"/>
+        <w:numPr>
+          <w:ilvl w:val="1"/>
+          <w:numId w:val="6"/>
+        </w:numPr>
+        <w:spacing w:after="144"/>
+        <w:contextualSpacing/>
+      </w:pPr>
+      <w:r>
+        <w:t>{{ retaliation.other }}</w:t>
+      </w:r>
+    </w:p>
+    <w:p>
+      <w:pPr>
+        <w:pStyle w:val="BodyText"/>
+        <w:numPr>
+          <w:ilvl w:val="1"/>
+          <w:numId w:val="6"/>
+        </w:numPr>
+        <w:spacing w:after="144"/>
+        <w:contextualSpacing/>
+      </w:pPr>
+      <w:r>
+        <w:rPr>
+          <w:rFonts w:ascii="Garamond;serif" w:hAnsi="Garamond;serif"/>
+        </w:rPr>
+        <w:t>{%p endif %}</w:t>
+      </w:r>
+      <w:r>
+        <w:t xml:space="preserve"> </w:t>
+      </w:r>
+    </w:p>
+    <w:p>
+      <w:pPr>
+        <w:pStyle w:val="BodyText"/>
+        <w:ind w:left="709"/>
+      </w:pPr>
+      <w:r>
+        <w:t>This defense entitles me to possession. Where this is raised as a counterclaim, this entitles me to one to three times the rent (calculated at the full contract rent for tenants with subsidies) or my actual damages, whichever is greater.</w:t>
+      </w:r>
+    </w:p>
+    <w:p>
+      <w:pPr>
+        <w:pStyle w:val="BodyText"/>
+        <w:ind w:left="709"/>
+      </w:pPr>
+      <w:r>
         <w:lastRenderedPageBreak/>
-        <w:t>Mass. Gen. Laws c. 239, §2A; c. 186, §18</w:t>
+        <w:t>{%p if retaliation.within_6_months %}</w:t>
       </w:r>
     </w:p>
     <w:p>
@@ -1121,427 +1554,6 @@
         </w:numPr>
       </w:pPr>
       <w:r>
-        <w:t>The landlord is trying to evict me and/or retaliate against me because:</w:t>
-      </w:r>
-    </w:p>
-    <w:p>
-      <w:pPr>
-        <w:pStyle w:val="BodyText"/>
-        <w:numPr>
-          <w:ilvl w:val="1"/>
-          <w:numId w:val="6"/>
-        </w:numPr>
-        <w:spacing w:after="144"/>
-        <w:contextualSpacing/>
-      </w:pPr>
-      <w:r>
-        <w:t>{%p if retaliation.withheld_rent %}</w:t>
-      </w:r>
-    </w:p>
-    <w:p>
-      <w:pPr>
-        <w:pStyle w:val="BodyText"/>
-        <w:numPr>
-          <w:ilvl w:val="1"/>
-          <w:numId w:val="6"/>
-        </w:numPr>
-        <w:spacing w:after="144"/>
-        <w:contextualSpacing/>
-      </w:pPr>
-      <w:r>
-        <w:t>I withheld rent because of bad conditions, and/or told the landlord about bad conditions.</w:t>
-      </w:r>
-    </w:p>
-    <w:p>
-      <w:pPr>
-        <w:pStyle w:val="BodyText"/>
-        <w:numPr>
-          <w:ilvl w:val="1"/>
-          <w:numId w:val="6"/>
-        </w:numPr>
-        <w:spacing w:after="144"/>
-        <w:contextualSpacing/>
-      </w:pPr>
-      <w:r>
-        <w:t>{%p endif %}</w:t>
-      </w:r>
-    </w:p>
-    <w:p>
-      <w:pPr>
-        <w:pStyle w:val="BodyText"/>
-        <w:numPr>
-          <w:ilvl w:val="1"/>
-          <w:numId w:val="6"/>
-        </w:numPr>
-        <w:spacing w:after="144"/>
-        <w:contextualSpacing/>
-      </w:pPr>
-      <w:r>
-        <w:t>{%p if retaliation.badconditions_to_landlord %}</w:t>
-      </w:r>
-    </w:p>
-    <w:p>
-      <w:pPr>
-        <w:pStyle w:val="BodyText"/>
-        <w:numPr>
-          <w:ilvl w:val="1"/>
-          <w:numId w:val="6"/>
-        </w:numPr>
-        <w:spacing w:after="144"/>
-        <w:contextualSpacing/>
-      </w:pPr>
-      <w:r>
-        <w:t>I reported bad conditions in writing to the landlord.</w:t>
-      </w:r>
-    </w:p>
-    <w:p>
-      <w:pPr>
-        <w:pStyle w:val="BodyText"/>
-        <w:numPr>
-          <w:ilvl w:val="1"/>
-          <w:numId w:val="6"/>
-        </w:numPr>
-        <w:spacing w:after="144"/>
-        <w:contextualSpacing/>
-      </w:pPr>
-      <w:r>
-        <w:t>{%p endif %}</w:t>
-      </w:r>
-    </w:p>
-    <w:p>
-      <w:pPr>
-        <w:pStyle w:val="BodyText"/>
-        <w:numPr>
-          <w:ilvl w:val="1"/>
-          <w:numId w:val="6"/>
-        </w:numPr>
-        <w:spacing w:after="144"/>
-        <w:contextualSpacing/>
-      </w:pPr>
-      <w:r>
-        <w:t>{%p if retaliation.badconditions_to_agency %}</w:t>
-      </w:r>
-    </w:p>
-    <w:p>
-      <w:pPr>
-        <w:pStyle w:val="BodyText"/>
-        <w:numPr>
-          <w:ilvl w:val="1"/>
-          <w:numId w:val="6"/>
-        </w:numPr>
-        <w:spacing w:after="144"/>
-        <w:contextualSpacing/>
-      </w:pPr>
-      <w:r>
-        <w:t>I reported bad conditions orally and/or in writing to a public agency.</w:t>
-      </w:r>
-    </w:p>
-    <w:p>
-      <w:pPr>
-        <w:pStyle w:val="BodyText"/>
-        <w:numPr>
-          <w:ilvl w:val="1"/>
-          <w:numId w:val="6"/>
-        </w:numPr>
-        <w:spacing w:after="144"/>
-        <w:contextualSpacing/>
-      </w:pPr>
-      <w:r>
-        <w:t>{%p endif %}</w:t>
-      </w:r>
-    </w:p>
-    <w:p>
-      <w:pPr>
-        <w:pStyle w:val="BodyText"/>
-        <w:numPr>
-          <w:ilvl w:val="1"/>
-          <w:numId w:val="6"/>
-        </w:numPr>
-        <w:spacing w:after="144"/>
-        <w:contextualSpacing/>
-      </w:pPr>
-      <w:r>
-        <w:t>{%p if retaliation.tenant_union %}</w:t>
-      </w:r>
-    </w:p>
-    <w:p>
-      <w:pPr>
-        <w:pStyle w:val="BodyText"/>
-        <w:numPr>
-          <w:ilvl w:val="1"/>
-          <w:numId w:val="6"/>
-        </w:numPr>
-        <w:spacing w:after="144"/>
-        <w:contextualSpacing/>
-      </w:pPr>
-      <w:r>
-        <w:t>I took part in a tenants’ meeting or organization.</w:t>
-      </w:r>
-    </w:p>
-    <w:p>
-      <w:pPr>
-        <w:pStyle w:val="BodyText"/>
-        <w:numPr>
-          <w:ilvl w:val="1"/>
-          <w:numId w:val="6"/>
-        </w:numPr>
-        <w:spacing w:after="144"/>
-        <w:contextualSpacing/>
-      </w:pPr>
-      <w:r>
-        <w:t>{%p endif %}</w:t>
-      </w:r>
-    </w:p>
-    <w:p>
-      <w:pPr>
-        <w:pStyle w:val="BodyText"/>
-        <w:numPr>
-          <w:ilvl w:val="1"/>
-          <w:numId w:val="6"/>
-        </w:numPr>
-        <w:spacing w:after="144"/>
-        <w:contextualSpacing/>
-      </w:pPr>
-      <w:r>
-        <w:t>{%p if retaliation.brought_claim %}</w:t>
-      </w:r>
-    </w:p>
-    <w:p>
-      <w:pPr>
-        <w:pStyle w:val="BodyText"/>
-        <w:numPr>
-          <w:ilvl w:val="1"/>
-          <w:numId w:val="6"/>
-        </w:numPr>
-        <w:spacing w:after="144"/>
-        <w:contextualSpacing/>
-      </w:pPr>
-      <w:r>
-        <w:t>I brought a case/claim against the landlord.</w:t>
-      </w:r>
-    </w:p>
-    <w:p>
-      <w:pPr>
-        <w:pStyle w:val="BodyText"/>
-        <w:numPr>
-          <w:ilvl w:val="1"/>
-          <w:numId w:val="6"/>
-        </w:numPr>
-        <w:spacing w:after="144"/>
-        <w:contextualSpacing/>
-      </w:pPr>
-      <w:r>
-        <w:t>{%p endif %}</w:t>
-      </w:r>
-    </w:p>
-    <w:p>
-      <w:pPr>
-        <w:pStyle w:val="BodyText"/>
-        <w:numPr>
-          <w:ilvl w:val="1"/>
-          <w:numId w:val="6"/>
-        </w:numPr>
-        <w:spacing w:after="144"/>
-        <w:contextualSpacing/>
-      </w:pPr>
-      <w:r>
-        <w:t>{%p if retaliation.protection_or_prevention_order %}</w:t>
-      </w:r>
-    </w:p>
-    <w:p>
-      <w:pPr>
-        <w:pStyle w:val="BodyText"/>
-        <w:numPr>
-          <w:ilvl w:val="1"/>
-          <w:numId w:val="6"/>
-        </w:numPr>
-        <w:spacing w:after="144"/>
-        <w:contextualSpacing/>
-      </w:pPr>
-      <w:r>
-        <w:t>I or a member of my household took action to obtain a protection order under G.L. c. 209A or a harassment prevention order under G.L. c. 258E;</w:t>
-      </w:r>
-    </w:p>
-    <w:p>
-      <w:pPr>
-        <w:pStyle w:val="BodyText"/>
-        <w:numPr>
-          <w:ilvl w:val="1"/>
-          <w:numId w:val="6"/>
-        </w:numPr>
-        <w:spacing w:after="144"/>
-        <w:contextualSpacing/>
-      </w:pPr>
-      <w:r>
-        <w:t>{%p endif %}</w:t>
-      </w:r>
-    </w:p>
-    <w:p>
-      <w:pPr>
-        <w:pStyle w:val="BodyText"/>
-        <w:numPr>
-          <w:ilvl w:val="1"/>
-          <w:numId w:val="6"/>
-        </w:numPr>
-        <w:spacing w:after="144"/>
-        <w:contextualSpacing/>
-      </w:pPr>
-      <w:r>
-        <w:t>{%p if retaliation.domestic_violence %}</w:t>
-      </w:r>
-    </w:p>
-    <w:p>
-      <w:pPr>
-        <w:pStyle w:val="BodyText"/>
-        <w:numPr>
-          <w:ilvl w:val="1"/>
-          <w:numId w:val="6"/>
-        </w:numPr>
-        <w:spacing w:after="144"/>
-        <w:contextualSpacing/>
-      </w:pPr>
-      <w:r>
-        <w:t>I or a member of my household reported an incident of domestic violence, rape, sexual assault or stalking to law enforcement or reported a violation of a protection or harassment prevention order.</w:t>
-      </w:r>
-    </w:p>
-    <w:p>
-      <w:pPr>
-        <w:pStyle w:val="BodyText"/>
-        <w:numPr>
-          <w:ilvl w:val="1"/>
-          <w:numId w:val="6"/>
-        </w:numPr>
-        <w:spacing w:after="144"/>
-        <w:contextualSpacing/>
-      </w:pPr>
-      <w:r>
-        <w:t>{%p endif %}</w:t>
-      </w:r>
-    </w:p>
-    <w:p>
-      <w:pPr>
-        <w:pStyle w:val="BodyText"/>
-        <w:numPr>
-          <w:ilvl w:val="1"/>
-          <w:numId w:val="6"/>
-        </w:numPr>
-        <w:spacing w:after="144"/>
-        <w:contextualSpacing/>
-      </w:pPr>
-      <w:r>
-        <w:t>{%p if retaliation.survivor_rights %}</w:t>
-      </w:r>
-    </w:p>
-    <w:p>
-      <w:pPr>
-        <w:pStyle w:val="BodyText"/>
-        <w:numPr>
-          <w:ilvl w:val="1"/>
-          <w:numId w:val="6"/>
-        </w:numPr>
-        <w:spacing w:after="144"/>
-        <w:contextualSpacing/>
-      </w:pPr>
-      <w:r>
-        <w:t>I am a survivor of abuse, sexual assault, rape or stalking and the landlord is evicting me for exercising my rights to break my lease or change my locks for safety reasons under G.L. c. 186, §§23-29.</w:t>
-      </w:r>
-    </w:p>
-    <w:p>
-      <w:pPr>
-        <w:pStyle w:val="BodyText"/>
-        <w:numPr>
-          <w:ilvl w:val="1"/>
-          <w:numId w:val="6"/>
-        </w:numPr>
-        <w:spacing w:after="144"/>
-        <w:contextualSpacing/>
-      </w:pPr>
-      <w:r>
-        <w:t>{%p endif %}</w:t>
-      </w:r>
-    </w:p>
-    <w:p>
-      <w:pPr>
-        <w:pStyle w:val="BodyText"/>
-        <w:numPr>
-          <w:ilvl w:val="1"/>
-          <w:numId w:val="6"/>
-        </w:numPr>
-        <w:spacing w:after="144"/>
-        <w:contextualSpacing/>
-      </w:pPr>
-      <w:r>
-        <w:t xml:space="preserve">{%p if </w:t>
-      </w:r>
-      <w:r>
-        <w:t>show_retaliation_other</w:t>
-      </w:r>
-      <w:r>
-        <w:t xml:space="preserve"> %}</w:t>
-      </w:r>
-    </w:p>
-    <w:p>
-      <w:pPr>
-        <w:pStyle w:val="BodyText"/>
-        <w:numPr>
-          <w:ilvl w:val="1"/>
-          <w:numId w:val="6"/>
-        </w:numPr>
-        <w:spacing w:after="144"/>
-        <w:contextualSpacing/>
-      </w:pPr>
-      <w:r>
-        <w:t>{{ retaliation.other }}</w:t>
-      </w:r>
-    </w:p>
-    <w:p>
-      <w:pPr>
-        <w:pStyle w:val="BodyText"/>
-        <w:numPr>
-          <w:ilvl w:val="1"/>
-          <w:numId w:val="6"/>
-        </w:numPr>
-        <w:spacing w:after="144"/>
-        <w:contextualSpacing/>
-      </w:pPr>
-      <w:r>
-        <w:rPr>
-          <w:rFonts w:ascii="Garamond;serif" w:hAnsi="Garamond;serif"/>
-        </w:rPr>
-        <w:t>{%p endif %}</w:t>
-      </w:r>
-      <w:r>
-        <w:t xml:space="preserve"> </w:t>
-      </w:r>
-    </w:p>
-    <w:p>
-      <w:pPr>
-        <w:pStyle w:val="BodyText"/>
-        <w:ind w:left="709"/>
-      </w:pPr>
-      <w:r>
-        <w:t>This defense entitles me to possession. Where this is raised as a counterclaim, this entitles me to one to three times the rent (calculated at the full contract rent for tenants with subsidies) or my actual damages, whichever is greater.</w:t>
-      </w:r>
-    </w:p>
-    <w:p>
-      <w:pPr>
-        <w:pStyle w:val="BodyText"/>
-        <w:ind w:left="709"/>
-      </w:pPr>
-      <w:r>
-        <w:t>{%p if retaliation.within_6_months %}</w:t>
-      </w:r>
-    </w:p>
-    <w:p>
-      <w:pPr>
-        <w:pStyle w:val="ListwithNoSpace"/>
-        <w:numPr>
-          <w:ilvl w:val="0"/>
-          <w:numId w:val="3"/>
-        </w:numPr>
-      </w:pPr>
-      <w:r>
-        <w:lastRenderedPageBreak/>
         <w:t xml:space="preserve"> I am entitled to a presumption of retaliation because the landlord took action against me within 6 months of any of the above.</w:t>
       </w:r>
     </w:p>
@@ -1755,8 +1767,6 @@
       <w:r>
         <w:t xml:space="preserve"> %}</w:t>
       </w:r>
-      <w:bookmarkStart w:id="0" w:name="_GoBack"/>
-      <w:bookmarkEnd w:id="0"/>
     </w:p>
     <w:p>
       <w:pPr>
@@ -1930,8 +1940,8 @@
         <w:spacing w:after="144"/>
         <w:contextualSpacing/>
       </w:pPr>
-      <w:bookmarkStart w:id="1" w:name="_Hlk495920767"/>
-      <w:bookmarkEnd w:id="1"/>
+      <w:bookmarkStart w:id="0" w:name="_Hlk495920767"/>
+      <w:bookmarkEnd w:id="0"/>
       <w:r>
         <w:t>{%p endif %}</w:t>
       </w:r>
@@ -3416,7 +3426,16 @@
         </w:numPr>
       </w:pPr>
       <w:r>
-        <w:t xml:space="preserve">{%p if subsidized_housing.pha_pays_rent %} </w:t>
+        <w:t xml:space="preserve">{%p </w:t>
+      </w:r>
+      <w:r>
+        <w:t>if subsidy_type in ['Section 8 voucher', 'MRVP']</w:t>
+      </w:r>
+      <w:r>
+        <w:t xml:space="preserve"> and </w:t>
+      </w:r>
+      <w:r>
+        <w:t xml:space="preserve">subsidized_housing.pha_pays_rent %} </w:t>
       </w:r>
     </w:p>
     <w:p>
@@ -3440,20 +3459,29 @@
         </w:numPr>
       </w:pPr>
       <w:r>
-        <w:t>{%p endif %}</w:t>
-      </w:r>
-    </w:p>
-    <w:p>
-      <w:pPr>
-        <w:pStyle w:val="BodyText"/>
-        <w:numPr>
-          <w:ilvl w:val="0"/>
-          <w:numId w:val="3"/>
-        </w:numPr>
-      </w:pPr>
-      <w:r>
         <w:lastRenderedPageBreak/>
-        <w:t>{%p if subsidized_housing.stopped_payment %}</w:t>
+        <w:t>{%p endif %}</w:t>
+      </w:r>
+    </w:p>
+    <w:p>
+      <w:pPr>
+        <w:pStyle w:val="BodyText"/>
+        <w:numPr>
+          <w:ilvl w:val="0"/>
+          <w:numId w:val="3"/>
+        </w:numPr>
+      </w:pPr>
+      <w:r>
+        <w:t xml:space="preserve">{%p if </w:t>
+      </w:r>
+      <w:r>
+        <w:t>subsidy_type in ['Section 8 voucher', 'MRVP']</w:t>
+      </w:r>
+      <w:r>
+        <w:t xml:space="preserve"> and </w:t>
+      </w:r>
+      <w:r>
+        <w:t>subsidized_housing.stopped_payment %}</w:t>
       </w:r>
     </w:p>
     <w:p>
@@ -3771,6 +3799,7 @@
         <w:contextualSpacing/>
       </w:pPr>
       <w:r>
+        <w:lastRenderedPageBreak/>
         <w:t>{%p if consumer_protection.unlawful_lease_terms %}</w:t>
       </w:r>
     </w:p>
@@ -3813,7 +3842,6 @@
         <w:contextualSpacing/>
       </w:pPr>
       <w:r>
-        <w:lastRenderedPageBreak/>
         <w:t>{%p if consumer_protection.other %}</w:t>
       </w:r>
     </w:p>
@@ -3930,6 +3958,24 @@
         <w:t xml:space="preserve">{%p if </w:t>
       </w:r>
       <w:r>
+        <w:t>not (facts.tenant_has_subsidy and subsidy_type == 'public housing')</w:t>
+      </w:r>
+      <w:r>
+        <w:t xml:space="preserve"> %}</w:t>
+      </w:r>
+    </w:p>
+    <w:p>
+      <w:pPr>
+        <w:pStyle w:val="BodyText"/>
+        <w:numPr>
+          <w:ilvl w:val="0"/>
+          <w:numId w:val="3"/>
+        </w:numPr>
+      </w:pPr>
+      <w:r>
+        <w:t xml:space="preserve">{%p if </w:t>
+      </w:r>
+      <w:r>
         <w:t>is_condo_conversion</w:t>
       </w:r>
       <w:r>
@@ -3939,10 +3985,7 @@
         <w:t xml:space="preserve">(defined('condo_violations') and </w:t>
       </w:r>
       <w:r>
-        <w:t>condo_violations</w:t>
-      </w:r>
-      <w:r>
-        <w:t>.any_true()</w:t>
+        <w:t>condo_violations.any_true()</w:t>
       </w:r>
       <w:r>
         <w:t>)</w:t>
@@ -3951,19 +3994,7 @@
         <w:t xml:space="preserve"> </w:t>
       </w:r>
       <w:r>
-        <w:t>or (defined('</w:t>
-      </w:r>
-      <w:r>
-        <w:t>condo_local_violations</w:t>
-      </w:r>
-      <w:r>
-        <w:t xml:space="preserve">') and </w:t>
-      </w:r>
-      <w:r>
-        <w:t>condo_local_violations</w:t>
-      </w:r>
-      <w:r>
-        <w:t>.any_true()</w:t>
+        <w:t>or (defined('condo_local_violations') and condo_local_violations.any_true()</w:t>
       </w:r>
       <w:r>
         <w:t xml:space="preserve"> </w:t>
@@ -4092,10 +4123,7 @@
         <w:t>local</w:t>
       </w:r>
       <w:r>
-        <w:t>_</w:t>
-      </w:r>
-      <w:r>
-        <w:t>violations</w:t>
+        <w:t>_violations</w:t>
       </w:r>
       <w:r>
         <w:t>.true_values()</w:t>
@@ -4161,6 +4189,19 @@
         </w:numPr>
       </w:pPr>
       <w:r>
+        <w:t>{%p endif %}</w:t>
+      </w:r>
+    </w:p>
+    <w:p>
+      <w:pPr>
+        <w:pStyle w:val="BodyText"/>
+        <w:numPr>
+          <w:ilvl w:val="0"/>
+          <w:numId w:val="3"/>
+        </w:numPr>
+      </w:pPr>
+      <w:r>
+        <w:lastRenderedPageBreak/>
         <w:t>{%p if showifdef('other.repair_and_deduct_statute') %}</w:t>
       </w:r>
     </w:p>
@@ -4209,315 +4250,333 @@
         </w:numPr>
       </w:pPr>
       <w:r>
+        <w:t xml:space="preserve">The landlord required me to pay for water in violation of G.L. c. 186, §22. </w:t>
+      </w:r>
+    </w:p>
+    <w:p>
+      <w:pPr>
+        <w:pStyle w:val="BodyText"/>
+        <w:numPr>
+          <w:ilvl w:val="0"/>
+          <w:numId w:val="3"/>
+        </w:numPr>
+      </w:pPr>
+      <w:r>
+        <w:t>{%p endif %}</w:t>
+      </w:r>
+    </w:p>
+    <w:p>
+      <w:pPr>
+        <w:pStyle w:val="BodyText"/>
+        <w:numPr>
+          <w:ilvl w:val="0"/>
+          <w:numId w:val="3"/>
+        </w:numPr>
+      </w:pPr>
+      <w:r>
+        <w:t xml:space="preserve">{%p if </w:t>
+      </w:r>
+      <w:r>
+        <w:t xml:space="preserve">not (facts.tenant_has_subsidy and subsidy_type == 'public housing') </w:t>
+      </w:r>
+      <w:r>
+        <w:t xml:space="preserve">and </w:t>
+      </w:r>
+      <w:r>
+        <w:t>postforeclosure.is_foreclosed %}</w:t>
+      </w:r>
+    </w:p>
+    <w:p>
+      <w:pPr>
+        <w:pStyle w:val="BodyText"/>
+        <w:numPr>
+          <w:ilvl w:val="0"/>
+          <w:numId w:val="3"/>
+        </w:numPr>
+      </w:pPr>
+      <w:r>
+        <w:t>Foreclosure-related defenses/counterclaims (G.L. c. 93A):</w:t>
+      </w:r>
+    </w:p>
+    <w:p>
+      <w:pPr>
+        <w:pStyle w:val="BodyText"/>
+        <w:numPr>
+          <w:ilvl w:val="1"/>
+          <w:numId w:val="3"/>
+        </w:numPr>
+        <w:spacing w:after="144"/>
+        <w:contextualSpacing/>
+      </w:pPr>
+      <w:r>
+        <w:t>{%p if postforeclosure.failure_to_comply %}</w:t>
+      </w:r>
+    </w:p>
+    <w:p>
+      <w:pPr>
+        <w:pStyle w:val="BodyText"/>
+        <w:numPr>
+          <w:ilvl w:val="1"/>
+          <w:numId w:val="3"/>
+        </w:numPr>
+        <w:spacing w:after="144"/>
+        <w:contextualSpacing/>
+      </w:pPr>
+      <w:r>
+        <w:t xml:space="preserve">The foreclosure is void due to failure to comply with the: (i) power of sale in the mortgage contract, (ii) statutory or regulatory foreclosure requirements, and/or (iii) Note holding/transfer requirements pursuant to applicable law. </w:t>
+      </w:r>
+    </w:p>
+    <w:p>
+      <w:pPr>
+        <w:pStyle w:val="BodyText"/>
+        <w:numPr>
+          <w:ilvl w:val="1"/>
+          <w:numId w:val="3"/>
+        </w:numPr>
+        <w:spacing w:after="144"/>
+        <w:contextualSpacing/>
+      </w:pPr>
+      <w:r>
+        <w:t>{%p endif %}</w:t>
+      </w:r>
+    </w:p>
+    <w:p>
+      <w:pPr>
+        <w:pStyle w:val="BodyText"/>
+        <w:numPr>
+          <w:ilvl w:val="1"/>
+          <w:numId w:val="3"/>
+        </w:numPr>
+        <w:spacing w:after="144"/>
+        <w:contextualSpacing/>
+      </w:pPr>
+      <w:r>
+        <w:t>{%p if postforeclosure.unfair_loan_mod %}</w:t>
+      </w:r>
+    </w:p>
+    <w:p>
+      <w:pPr>
+        <w:pStyle w:val="BodyText"/>
+        <w:numPr>
+          <w:ilvl w:val="1"/>
+          <w:numId w:val="3"/>
+        </w:numPr>
+        <w:spacing w:after="144"/>
+        <w:contextualSpacing/>
+      </w:pPr>
+      <w:r>
+        <w:t xml:space="preserve">I was treated unfairly with respect to loan modification and/or alternatives to foreclosure. </w:t>
+      </w:r>
+    </w:p>
+    <w:p>
+      <w:pPr>
+        <w:pStyle w:val="BodyText"/>
+        <w:numPr>
+          <w:ilvl w:val="1"/>
+          <w:numId w:val="3"/>
+        </w:numPr>
+        <w:spacing w:after="144"/>
+        <w:contextualSpacing/>
+      </w:pPr>
+      <w:r>
+        <w:t>{%p endif %}</w:t>
+      </w:r>
+    </w:p>
+    <w:p>
+      <w:pPr>
+        <w:pStyle w:val="BodyText"/>
+        <w:numPr>
+          <w:ilvl w:val="1"/>
+          <w:numId w:val="3"/>
+        </w:numPr>
+        <w:spacing w:after="144"/>
+        <w:contextualSpacing/>
+      </w:pPr>
+      <w:r>
+        <w:t>{%p if postforeclosure.unfair_notices %}</w:t>
+      </w:r>
+    </w:p>
+    <w:p>
+      <w:pPr>
+        <w:pStyle w:val="BodyText"/>
+        <w:numPr>
+          <w:ilvl w:val="1"/>
+          <w:numId w:val="3"/>
+        </w:numPr>
+        <w:spacing w:after="144"/>
+        <w:contextualSpacing/>
+      </w:pPr>
+      <w:r>
+        <w:t xml:space="preserve">I was treated unfairly with respect to pre-foreclosure notices. </w:t>
+      </w:r>
+    </w:p>
+    <w:p>
+      <w:pPr>
+        <w:pStyle w:val="BodyText"/>
+        <w:numPr>
+          <w:ilvl w:val="1"/>
+          <w:numId w:val="3"/>
+        </w:numPr>
+        <w:spacing w:after="144"/>
+        <w:contextualSpacing/>
+      </w:pPr>
+      <w:r>
+        <w:t>{%p endif %}</w:t>
+      </w:r>
+    </w:p>
+    <w:p>
+      <w:pPr>
+        <w:pStyle w:val="BodyText"/>
+        <w:numPr>
+          <w:ilvl w:val="1"/>
+          <w:numId w:val="3"/>
+        </w:numPr>
+        <w:spacing w:after="144"/>
+        <w:contextualSpacing/>
+      </w:pPr>
+      <w:r>
+        <w:t>{%p if postforeclosure.unfair_loan_based_on_income %}</w:t>
+      </w:r>
+    </w:p>
+    <w:p>
+      <w:pPr>
+        <w:pStyle w:val="BodyText"/>
+        <w:numPr>
+          <w:ilvl w:val="1"/>
+          <w:numId w:val="3"/>
+        </w:numPr>
+        <w:spacing w:after="144"/>
+        <w:contextualSpacing/>
+      </w:pPr>
+      <w:r>
+        <w:t xml:space="preserve">My loan was predatory, unfair, and/or was unaffordable based on my income. </w:t>
+      </w:r>
+    </w:p>
+    <w:p>
+      <w:pPr>
+        <w:pStyle w:val="BodyText"/>
+        <w:numPr>
+          <w:ilvl w:val="1"/>
+          <w:numId w:val="3"/>
+        </w:numPr>
+        <w:spacing w:after="144"/>
+        <w:contextualSpacing/>
+      </w:pPr>
+      <w:r>
+        <w:t>{%p endif %}</w:t>
+      </w:r>
+    </w:p>
+    <w:p>
+      <w:pPr>
+        <w:pStyle w:val="BodyText"/>
+        <w:numPr>
+          <w:ilvl w:val="0"/>
+          <w:numId w:val="3"/>
+        </w:numPr>
+        <w:spacing w:after="144"/>
+        <w:contextualSpacing/>
+      </w:pPr>
+      <w:r>
+        <w:t>{%p endif %}</w:t>
+      </w:r>
+    </w:p>
+    <w:p>
+      <w:pPr>
+        <w:pStyle w:val="BodyText"/>
+        <w:numPr>
+          <w:ilvl w:val="0"/>
+          <w:numId w:val="3"/>
+        </w:numPr>
+      </w:pPr>
+      <w:r>
+        <w:t xml:space="preserve">{%p if </w:t>
+      </w:r>
+      <w:r>
+        <w:t>showifdef('</w:t>
+      </w:r>
+      <w:r>
+        <w:t>initial_defense.custom_other</w:t>
+      </w:r>
+      <w:r>
+        <w:t>')</w:t>
+      </w:r>
+      <w:r>
+        <w:t xml:space="preserve"> %}</w:t>
+      </w:r>
+    </w:p>
+    <w:p>
+      <w:pPr>
+        <w:pStyle w:val="BodyText"/>
+        <w:numPr>
+          <w:ilvl w:val="0"/>
+          <w:numId w:val="3"/>
+        </w:numPr>
+      </w:pPr>
+      <w:r>
+        <w:t>I have other defenses or counterclaims as follows:</w:t>
+      </w:r>
+    </w:p>
+    <w:p>
+      <w:pPr>
+        <w:pStyle w:val="BodyText"/>
+        <w:numPr>
+          <w:ilvl w:val="0"/>
+          <w:numId w:val="3"/>
+        </w:numPr>
+      </w:pPr>
+      <w:r>
+        <w:t>{{initial_defense.custom_other}}</w:t>
+      </w:r>
+    </w:p>
+    <w:p>
+      <w:pPr>
+        <w:pStyle w:val="BodyText"/>
+        <w:numPr>
+          <w:ilvl w:val="0"/>
+          <w:numId w:val="3"/>
+        </w:numPr>
+      </w:pPr>
+      <w:r>
+        <w:t>{%p endif %}</w:t>
+      </w:r>
+    </w:p>
+    <w:p>
+      <w:pPr>
+        <w:pStyle w:val="BodyText"/>
+        <w:ind w:left="360"/>
+      </w:pPr>
+      <w:r>
+        <w:t xml:space="preserve">{%p if </w:t>
+      </w:r>
+      <w:r>
+        <w:t xml:space="preserve">not (facts.tenant_has_subsidy and subsidy_type == 'public housing') </w:t>
+      </w:r>
+      <w:r>
+        <w:t>and postforeclosure.is_foreclosed %}</w:t>
+      </w:r>
+    </w:p>
+    <w:p>
+      <w:pPr>
+        <w:pStyle w:val="BodyText"/>
+        <w:rPr>
+          <w:rFonts w:ascii="Times New Roman;serif" w:hAnsi="Times New Roman;serif" w:hint="eastAsia"/>
+        </w:rPr>
+      </w:pPr>
+    </w:p>
+    <w:p>
+      <w:pPr>
+        <w:pStyle w:val="CenterTitle"/>
+      </w:pPr>
+      <w:r>
+        <w:t>Evictions after Foreclosure</w:t>
+      </w:r>
+    </w:p>
+    <w:p>
+      <w:pPr>
+        <w:pStyle w:val="Caption"/>
+      </w:pPr>
+      <w:r>
         <w:lastRenderedPageBreak/>
-        <w:t xml:space="preserve">The landlord required me to pay for water in violation of G.L. c. 186, §22. </w:t>
-      </w:r>
-    </w:p>
-    <w:p>
-      <w:pPr>
-        <w:pStyle w:val="BodyText"/>
-        <w:numPr>
-          <w:ilvl w:val="0"/>
-          <w:numId w:val="3"/>
-        </w:numPr>
-      </w:pPr>
-      <w:r>
-        <w:t>{%p endif %}</w:t>
-      </w:r>
-    </w:p>
-    <w:p>
-      <w:pPr>
-        <w:pStyle w:val="BodyText"/>
-        <w:numPr>
-          <w:ilvl w:val="0"/>
-          <w:numId w:val="3"/>
-        </w:numPr>
-      </w:pPr>
-      <w:r>
-        <w:t>{%p if postforeclosure.is_foreclosed %}</w:t>
-      </w:r>
-    </w:p>
-    <w:p>
-      <w:pPr>
-        <w:pStyle w:val="BodyText"/>
-        <w:numPr>
-          <w:ilvl w:val="0"/>
-          <w:numId w:val="3"/>
-        </w:numPr>
-      </w:pPr>
-      <w:r>
-        <w:t>Foreclosure-related defenses/counterclaims (G.L. c. 93A):</w:t>
-      </w:r>
-    </w:p>
-    <w:p>
-      <w:pPr>
-        <w:pStyle w:val="BodyText"/>
-        <w:numPr>
-          <w:ilvl w:val="1"/>
-          <w:numId w:val="3"/>
-        </w:numPr>
-        <w:spacing w:after="144"/>
-        <w:contextualSpacing/>
-      </w:pPr>
-      <w:r>
-        <w:t>{%p if postforeclosure.failure_to_comply %}</w:t>
-      </w:r>
-    </w:p>
-    <w:p>
-      <w:pPr>
-        <w:pStyle w:val="BodyText"/>
-        <w:numPr>
-          <w:ilvl w:val="1"/>
-          <w:numId w:val="3"/>
-        </w:numPr>
-        <w:spacing w:after="144"/>
-        <w:contextualSpacing/>
-      </w:pPr>
-      <w:r>
-        <w:t xml:space="preserve">The foreclosure is void due to failure to comply with the: (i) power of sale in the mortgage contract, (ii) statutory or regulatory foreclosure requirements, and/or (iii) Note holding/transfer requirements pursuant to applicable law. </w:t>
-      </w:r>
-    </w:p>
-    <w:p>
-      <w:pPr>
-        <w:pStyle w:val="BodyText"/>
-        <w:numPr>
-          <w:ilvl w:val="1"/>
-          <w:numId w:val="3"/>
-        </w:numPr>
-        <w:spacing w:after="144"/>
-        <w:contextualSpacing/>
-      </w:pPr>
-      <w:r>
-        <w:t>{%p endif %}</w:t>
-      </w:r>
-    </w:p>
-    <w:p>
-      <w:pPr>
-        <w:pStyle w:val="BodyText"/>
-        <w:numPr>
-          <w:ilvl w:val="1"/>
-          <w:numId w:val="3"/>
-        </w:numPr>
-        <w:spacing w:after="144"/>
-        <w:contextualSpacing/>
-      </w:pPr>
-      <w:r>
-        <w:t>{%p if postforeclosure.unfair_loan_mod %}</w:t>
-      </w:r>
-    </w:p>
-    <w:p>
-      <w:pPr>
-        <w:pStyle w:val="BodyText"/>
-        <w:numPr>
-          <w:ilvl w:val="1"/>
-          <w:numId w:val="3"/>
-        </w:numPr>
-        <w:spacing w:after="144"/>
-        <w:contextualSpacing/>
-      </w:pPr>
-      <w:r>
-        <w:t xml:space="preserve">I was treated unfairly with respect to loan modification and/or alternatives to foreclosure. </w:t>
-      </w:r>
-    </w:p>
-    <w:p>
-      <w:pPr>
-        <w:pStyle w:val="BodyText"/>
-        <w:numPr>
-          <w:ilvl w:val="1"/>
-          <w:numId w:val="3"/>
-        </w:numPr>
-        <w:spacing w:after="144"/>
-        <w:contextualSpacing/>
-      </w:pPr>
-      <w:r>
-        <w:t>{%p endif %}</w:t>
-      </w:r>
-    </w:p>
-    <w:p>
-      <w:pPr>
-        <w:pStyle w:val="BodyText"/>
-        <w:numPr>
-          <w:ilvl w:val="1"/>
-          <w:numId w:val="3"/>
-        </w:numPr>
-        <w:spacing w:after="144"/>
-        <w:contextualSpacing/>
-      </w:pPr>
-      <w:r>
-        <w:t>{%p if postforeclosure.unfair_notices %}</w:t>
-      </w:r>
-    </w:p>
-    <w:p>
-      <w:pPr>
-        <w:pStyle w:val="BodyText"/>
-        <w:numPr>
-          <w:ilvl w:val="1"/>
-          <w:numId w:val="3"/>
-        </w:numPr>
-        <w:spacing w:after="144"/>
-        <w:contextualSpacing/>
-      </w:pPr>
-      <w:r>
-        <w:t xml:space="preserve">I was treated unfairly with respect to pre-foreclosure notices. </w:t>
-      </w:r>
-    </w:p>
-    <w:p>
-      <w:pPr>
-        <w:pStyle w:val="BodyText"/>
-        <w:numPr>
-          <w:ilvl w:val="1"/>
-          <w:numId w:val="3"/>
-        </w:numPr>
-        <w:spacing w:after="144"/>
-        <w:contextualSpacing/>
-      </w:pPr>
-      <w:r>
-        <w:t>{%p endif %}</w:t>
-      </w:r>
-    </w:p>
-    <w:p>
-      <w:pPr>
-        <w:pStyle w:val="BodyText"/>
-        <w:numPr>
-          <w:ilvl w:val="1"/>
-          <w:numId w:val="3"/>
-        </w:numPr>
-        <w:spacing w:after="144"/>
-        <w:contextualSpacing/>
-      </w:pPr>
-      <w:r>
-        <w:t>{%p if postforeclosure.unfair_loan_based_on_income %}</w:t>
-      </w:r>
-    </w:p>
-    <w:p>
-      <w:pPr>
-        <w:pStyle w:val="BodyText"/>
-        <w:numPr>
-          <w:ilvl w:val="1"/>
-          <w:numId w:val="3"/>
-        </w:numPr>
-        <w:spacing w:after="144"/>
-        <w:contextualSpacing/>
-      </w:pPr>
-      <w:r>
-        <w:t xml:space="preserve">My loan was predatory, unfair, and/or was unaffordable based on my income. </w:t>
-      </w:r>
-    </w:p>
-    <w:p>
-      <w:pPr>
-        <w:pStyle w:val="BodyText"/>
-        <w:numPr>
-          <w:ilvl w:val="1"/>
-          <w:numId w:val="3"/>
-        </w:numPr>
-        <w:spacing w:after="144"/>
-        <w:contextualSpacing/>
-      </w:pPr>
-      <w:r>
-        <w:t>{%p endif %}</w:t>
-      </w:r>
-    </w:p>
-    <w:p>
-      <w:pPr>
-        <w:pStyle w:val="BodyText"/>
-        <w:numPr>
-          <w:ilvl w:val="0"/>
-          <w:numId w:val="3"/>
-        </w:numPr>
-        <w:spacing w:after="144"/>
-        <w:contextualSpacing/>
-      </w:pPr>
-      <w:r>
-        <w:t>{%p endif %}</w:t>
-      </w:r>
-    </w:p>
-    <w:p>
-      <w:pPr>
-        <w:pStyle w:val="BodyText"/>
-        <w:numPr>
-          <w:ilvl w:val="0"/>
-          <w:numId w:val="3"/>
-        </w:numPr>
-      </w:pPr>
-      <w:r>
-        <w:t xml:space="preserve">{%p if </w:t>
-      </w:r>
-      <w:r>
-        <w:t>showifdef('</w:t>
-      </w:r>
-      <w:r>
-        <w:t>initial_defense.custom_other</w:t>
-      </w:r>
-      <w:r>
-        <w:t>')</w:t>
-      </w:r>
-      <w:r>
-        <w:t xml:space="preserve"> %}</w:t>
-      </w:r>
-    </w:p>
-    <w:p>
-      <w:pPr>
-        <w:pStyle w:val="BodyText"/>
-        <w:numPr>
-          <w:ilvl w:val="0"/>
-          <w:numId w:val="3"/>
-        </w:numPr>
-      </w:pPr>
-      <w:r>
-        <w:t>I have other defenses or counterclaims as follows:</w:t>
-      </w:r>
-    </w:p>
-    <w:p>
-      <w:pPr>
-        <w:pStyle w:val="BodyText"/>
-        <w:numPr>
-          <w:ilvl w:val="0"/>
-          <w:numId w:val="3"/>
-        </w:numPr>
-      </w:pPr>
-      <w:r>
-        <w:t>{{initial_defense.custom_other}}</w:t>
-      </w:r>
-    </w:p>
-    <w:p>
-      <w:pPr>
-        <w:pStyle w:val="BodyText"/>
-        <w:numPr>
-          <w:ilvl w:val="0"/>
-          <w:numId w:val="3"/>
-        </w:numPr>
-      </w:pPr>
-      <w:r>
-        <w:t>{%p endif %}</w:t>
-      </w:r>
-    </w:p>
-    <w:p>
-      <w:pPr>
-        <w:pStyle w:val="BodyText"/>
-        <w:rPr>
-          <w:rFonts w:ascii="Times New Roman;serif" w:hAnsi="Times New Roman;serif" w:hint="eastAsia"/>
-        </w:rPr>
-      </w:pPr>
-      <w:r>
-        <w:rPr>
-          <w:rFonts w:ascii="Times New Roman;serif" w:hAnsi="Times New Roman;serif"/>
-        </w:rPr>
-        <w:t>{%p if postforeclosure.is_foreclosed %}</w:t>
-      </w:r>
-    </w:p>
-    <w:p>
-      <w:pPr>
-        <w:pStyle w:val="CenterTitle"/>
-      </w:pPr>
-      <w:r>
-        <w:t>Evictions after Foreclosure</w:t>
-      </w:r>
-    </w:p>
-    <w:p>
-      <w:pPr>
-        <w:pStyle w:val="Caption"/>
-      </w:pPr>
-      <w:r>
         <w:br/>
         <w:t>Defenses &amp; Counterclaims</w:t>
       </w:r>
@@ -4608,7 +4667,6 @@
         </w:numPr>
       </w:pPr>
       <w:r>
-        <w:lastRenderedPageBreak/>
         <w:t>{%p if postforeclosure.no_just_cause.no_binding_purchase %}</w:t>
       </w:r>
     </w:p>
@@ -4800,6 +4858,7 @@
         </w:numPr>
       </w:pPr>
       <w:r>
+        <w:lastRenderedPageBreak/>
         <w:t>Within 30 days of foreclosure, the plaintiff did not post, deliver or slide under my door a notice giving the plaintiff’s contact information and information about who to call for repairs in violation of G.L. c. 186A, §§3 and 4.</w:t>
       </w:r>
     </w:p>
@@ -4872,183 +4931,183 @@
         </w:numPr>
       </w:pPr>
       <w:r>
+        <w:t xml:space="preserve">The plaintiff did not provide me with a written notice about my right to a court hearing in violation of G.L. c. 186A, §§3 and 4. </w:t>
+      </w:r>
+    </w:p>
+    <w:p>
+      <w:pPr>
+        <w:pStyle w:val="BodyText"/>
+        <w:numPr>
+          <w:ilvl w:val="0"/>
+          <w:numId w:val="3"/>
+        </w:numPr>
+      </w:pPr>
+      <w:r>
+        <w:t>{%p endif %}</w:t>
+      </w:r>
+    </w:p>
+    <w:p>
+      <w:pPr>
+        <w:pStyle w:val="BodyText"/>
+        <w:numPr>
+          <w:ilvl w:val="0"/>
+          <w:numId w:val="3"/>
+        </w:numPr>
+      </w:pPr>
+      <w:r>
+        <w:t>{%p if postforeclosure.notice_provisions.no_written_notice_of_violations %}</w:t>
+      </w:r>
+    </w:p>
+    <w:p>
+      <w:pPr>
+        <w:pStyle w:val="BodyText"/>
+        <w:numPr>
+          <w:ilvl w:val="0"/>
+          <w:numId w:val="3"/>
+        </w:numPr>
+      </w:pPr>
+      <w:r>
+        <w:t xml:space="preserve">The plaintiff did not give me written notice claiming that I had substantially violated my lease or tenancy in violation of G.L. c. 186A, §4. </w:t>
+      </w:r>
+    </w:p>
+    <w:p>
+      <w:pPr>
+        <w:pStyle w:val="BodyText"/>
+        <w:numPr>
+          <w:ilvl w:val="0"/>
+          <w:numId w:val="3"/>
+        </w:numPr>
+      </w:pPr>
+      <w:r>
+        <w:t>{%p endif %}</w:t>
+      </w:r>
+    </w:p>
+    <w:p>
+      <w:pPr>
+        <w:pStyle w:val="BodyText"/>
+        <w:numPr>
+          <w:ilvl w:val="0"/>
+          <w:numId w:val="3"/>
+        </w:numPr>
+      </w:pPr>
+      <w:r>
+        <w:t>{%p if postforeclosure.notice_provisions.no_30_days_to_cure_claims %}</w:t>
+      </w:r>
+    </w:p>
+    <w:p>
+      <w:pPr>
+        <w:pStyle w:val="BodyText"/>
+        <w:numPr>
+          <w:ilvl w:val="0"/>
+          <w:numId w:val="3"/>
+        </w:numPr>
+      </w:pPr>
+      <w:r>
+        <w:t xml:space="preserve">The plaintiff did not give me 30 days to cure the claim that I substantially violated my lease or tenancy in violation of G.L. c. 186A, §4. </w:t>
+      </w:r>
+    </w:p>
+    <w:p>
+      <w:pPr>
+        <w:pStyle w:val="BodyText"/>
+        <w:numPr>
+          <w:ilvl w:val="0"/>
+          <w:numId w:val="3"/>
+        </w:numPr>
+      </w:pPr>
+      <w:r>
+        <w:t>{%p endif %}</w:t>
+      </w:r>
+    </w:p>
+    <w:p>
+      <w:pPr>
+        <w:pStyle w:val="BodyText"/>
+        <w:numPr>
+          <w:ilvl w:val="0"/>
+          <w:numId w:val="3"/>
+        </w:numPr>
+      </w:pPr>
+      <w:r>
+        <w:t>{%p if postforeclosure.notice_provisions.plaintiff_did_not_inform_amount %}</w:t>
+      </w:r>
+    </w:p>
+    <w:p>
+      <w:pPr>
+        <w:pStyle w:val="BodyText"/>
+        <w:numPr>
+          <w:ilvl w:val="0"/>
+          <w:numId w:val="3"/>
+        </w:numPr>
+      </w:pPr>
+      <w:r>
+        <w:t xml:space="preserve">The plaintiff did not inform me of the amount of monthly rent it claims and to whom the rent should be paid in violation of G.L. c. 186A, §§3 and 4. </w:t>
+      </w:r>
+    </w:p>
+    <w:p>
+      <w:pPr>
+        <w:pStyle w:val="BodyText"/>
+        <w:numPr>
+          <w:ilvl w:val="0"/>
+          <w:numId w:val="3"/>
+        </w:numPr>
+      </w:pPr>
+      <w:r>
+        <w:t>{%p endif %}</w:t>
+      </w:r>
+    </w:p>
+    <w:p>
+      <w:pPr>
+        <w:pStyle w:val="BodyText"/>
+        <w:numPr>
+          <w:ilvl w:val="0"/>
+          <w:numId w:val="3"/>
+        </w:numPr>
+      </w:pPr>
+      <w:r>
+        <w:t>{%p if postforeclosure.notice_provisions.plaintiff_did_not_comply_with_requirements %}</w:t>
+      </w:r>
+    </w:p>
+    <w:p>
+      <w:pPr>
+        <w:pStyle w:val="BodyText"/>
+        <w:numPr>
+          <w:ilvl w:val="0"/>
+          <w:numId w:val="3"/>
+        </w:numPr>
+      </w:pPr>
+      <w:r>
+        <w:t xml:space="preserve">Because the plaintiff did not comply with the notice requirements of G.L. c. 186A, §§3 and 4, this case should be dismissed. </w:t>
+      </w:r>
+    </w:p>
+    <w:p>
+      <w:pPr>
+        <w:pStyle w:val="BodyText"/>
+        <w:numPr>
+          <w:ilvl w:val="0"/>
+          <w:numId w:val="3"/>
+        </w:numPr>
+      </w:pPr>
+      <w:r>
+        <w:t>{%p endif %}</w:t>
+      </w:r>
+    </w:p>
+    <w:p>
+      <w:pPr>
+        <w:pStyle w:val="BodyText"/>
+        <w:numPr>
+          <w:ilvl w:val="0"/>
+          <w:numId w:val="3"/>
+        </w:numPr>
+      </w:pPr>
+      <w:r>
+        <w:t>This defense and counterclaim entitles me to possession and damages under G.L. c. 186, §14, and/or G.L. c. 93A.</w:t>
+      </w:r>
+    </w:p>
+    <w:p>
+      <w:pPr>
+        <w:pStyle w:val="Caption"/>
+      </w:pPr>
+      <w:r>
         <w:lastRenderedPageBreak/>
-        <w:t xml:space="preserve">The plaintiff did not provide me with a written notice about my right to a court hearing in violation of G.L. c. 186A, §§3 and 4. </w:t>
-      </w:r>
-    </w:p>
-    <w:p>
-      <w:pPr>
-        <w:pStyle w:val="BodyText"/>
-        <w:numPr>
-          <w:ilvl w:val="0"/>
-          <w:numId w:val="3"/>
-        </w:numPr>
-      </w:pPr>
-      <w:r>
-        <w:t>{%p endif %}</w:t>
-      </w:r>
-    </w:p>
-    <w:p>
-      <w:pPr>
-        <w:pStyle w:val="BodyText"/>
-        <w:numPr>
-          <w:ilvl w:val="0"/>
-          <w:numId w:val="3"/>
-        </w:numPr>
-      </w:pPr>
-      <w:r>
-        <w:t>{%p if postforeclosure.notice_provisions.no_written_notice_of_violations %}</w:t>
-      </w:r>
-    </w:p>
-    <w:p>
-      <w:pPr>
-        <w:pStyle w:val="BodyText"/>
-        <w:numPr>
-          <w:ilvl w:val="0"/>
-          <w:numId w:val="3"/>
-        </w:numPr>
-      </w:pPr>
-      <w:r>
-        <w:t xml:space="preserve">The plaintiff did not give me written notice claiming that I had substantially violated my lease or tenancy in violation of G.L. c. 186A, §4. </w:t>
-      </w:r>
-    </w:p>
-    <w:p>
-      <w:pPr>
-        <w:pStyle w:val="BodyText"/>
-        <w:numPr>
-          <w:ilvl w:val="0"/>
-          <w:numId w:val="3"/>
-        </w:numPr>
-      </w:pPr>
-      <w:r>
-        <w:t>{%p endif %}</w:t>
-      </w:r>
-    </w:p>
-    <w:p>
-      <w:pPr>
-        <w:pStyle w:val="BodyText"/>
-        <w:numPr>
-          <w:ilvl w:val="0"/>
-          <w:numId w:val="3"/>
-        </w:numPr>
-      </w:pPr>
-      <w:r>
-        <w:t>{%p if postforeclosure.notice_provisions.no_30_days_to_cure_claims %}</w:t>
-      </w:r>
-    </w:p>
-    <w:p>
-      <w:pPr>
-        <w:pStyle w:val="BodyText"/>
-        <w:numPr>
-          <w:ilvl w:val="0"/>
-          <w:numId w:val="3"/>
-        </w:numPr>
-      </w:pPr>
-      <w:r>
-        <w:t xml:space="preserve">The plaintiff did not give me 30 days to cure the claim that I substantially violated my lease or tenancy in violation of G.L. c. 186A, §4. </w:t>
-      </w:r>
-    </w:p>
-    <w:p>
-      <w:pPr>
-        <w:pStyle w:val="BodyText"/>
-        <w:numPr>
-          <w:ilvl w:val="0"/>
-          <w:numId w:val="3"/>
-        </w:numPr>
-      </w:pPr>
-      <w:r>
-        <w:t>{%p endif %}</w:t>
-      </w:r>
-    </w:p>
-    <w:p>
-      <w:pPr>
-        <w:pStyle w:val="BodyText"/>
-        <w:numPr>
-          <w:ilvl w:val="0"/>
-          <w:numId w:val="3"/>
-        </w:numPr>
-      </w:pPr>
-      <w:r>
-        <w:t>{%p if postforeclosure.notice_provisions.plaintiff_did_not_inform_amount %}</w:t>
-      </w:r>
-    </w:p>
-    <w:p>
-      <w:pPr>
-        <w:pStyle w:val="BodyText"/>
-        <w:numPr>
-          <w:ilvl w:val="0"/>
-          <w:numId w:val="3"/>
-        </w:numPr>
-      </w:pPr>
-      <w:r>
-        <w:t xml:space="preserve">The plaintiff did not inform me of the amount of monthly rent it claims and to whom the rent should be paid in violation of G.L. c. 186A, §§3 and 4. </w:t>
-      </w:r>
-    </w:p>
-    <w:p>
-      <w:pPr>
-        <w:pStyle w:val="BodyText"/>
-        <w:numPr>
-          <w:ilvl w:val="0"/>
-          <w:numId w:val="3"/>
-        </w:numPr>
-      </w:pPr>
-      <w:r>
-        <w:t>{%p endif %}</w:t>
-      </w:r>
-    </w:p>
-    <w:p>
-      <w:pPr>
-        <w:pStyle w:val="BodyText"/>
-        <w:numPr>
-          <w:ilvl w:val="0"/>
-          <w:numId w:val="3"/>
-        </w:numPr>
-      </w:pPr>
-      <w:r>
-        <w:t>{%p if postforeclosure.notice_provisions.plaintiff_did_not_comply_with_requirements %}</w:t>
-      </w:r>
-    </w:p>
-    <w:p>
-      <w:pPr>
-        <w:pStyle w:val="BodyText"/>
-        <w:numPr>
-          <w:ilvl w:val="0"/>
-          <w:numId w:val="3"/>
-        </w:numPr>
-      </w:pPr>
-      <w:r>
-        <w:t xml:space="preserve">Because the plaintiff did not comply with the notice requirements of G.L. c. 186A, §§3 and 4, this case should be dismissed. </w:t>
-      </w:r>
-    </w:p>
-    <w:p>
-      <w:pPr>
-        <w:pStyle w:val="BodyText"/>
-        <w:numPr>
-          <w:ilvl w:val="0"/>
-          <w:numId w:val="3"/>
-        </w:numPr>
-      </w:pPr>
-      <w:r>
-        <w:t>{%p endif %}</w:t>
-      </w:r>
-    </w:p>
-    <w:p>
-      <w:pPr>
-        <w:pStyle w:val="BodyText"/>
-        <w:numPr>
-          <w:ilvl w:val="0"/>
-          <w:numId w:val="3"/>
-        </w:numPr>
-      </w:pPr>
-      <w:r>
-        <w:t>This defense and counterclaim entitles me to possession and damages under G.L. c. 186, §14, and/or G.L. c. 93A.</w:t>
-      </w:r>
-    </w:p>
-    <w:p>
-      <w:pPr>
-        <w:pStyle w:val="Caption"/>
-      </w:pPr>
-      <w:r>
         <w:t>Defense</w:t>
       </w:r>
     </w:p>
@@ -5126,7 +5185,6 @@
         <w:rPr>
           <w:rFonts w:ascii="Times New Roman;serif" w:hAnsi="Times New Roman;serif"/>
         </w:rPr>
-        <w:lastRenderedPageBreak/>
         <w:t>{%p endif %} {# End foreclosure related defenses %}</w:t>
       </w:r>
     </w:p>
@@ -5186,17 +5244,25 @@
         </w:numPr>
       </w:pPr>
       <w:r>
-        <w:t>{%p if postforeclosure.is_foreclosed %}</w:t>
-      </w:r>
-    </w:p>
-    <w:p>
-      <w:pPr>
-        <w:pStyle w:val="BodyText"/>
-        <w:numPr>
-          <w:ilvl w:val="0"/>
-          <w:numId w:val="3"/>
-        </w:numPr>
-      </w:pPr>
+        <w:t xml:space="preserve">{%p if </w:t>
+      </w:r>
+      <w:r>
+        <w:t xml:space="preserve">not (facts.tenant_has_subsidy and subsidy_type == 'public housing') </w:t>
+      </w:r>
+      <w:r>
+        <w:t>and postforeclosure.is_foreclosed %}</w:t>
+      </w:r>
+    </w:p>
+    <w:p>
+      <w:pPr>
+        <w:pStyle w:val="BodyText"/>
+        <w:numPr>
+          <w:ilvl w:val="0"/>
+          <w:numId w:val="3"/>
+        </w:numPr>
+      </w:pPr>
+      <w:bookmarkStart w:id="1" w:name="_GoBack"/>
+      <w:bookmarkEnd w:id="1"/>
       <w:r>
         <w:t>On my claims and defenses, set aside and/or declare void the foreclosure upon my home, or grant other equitable and/or declaratory relief with respect to possession of my home.</w:t>
       </w:r>
@@ -5284,6 +5350,7 @@
         <w:pStyle w:val="BodyText"/>
       </w:pPr>
       <w:r>
+        <w:lastRenderedPageBreak/>
         <w:t>{%p if bad_conditions.have_conditions %}</w:t>
       </w:r>
     </w:p>
@@ -5367,7 +5434,6 @@
         <w:pStyle w:val="CenterTitle4"/>
       </w:pPr>
       <w:r>
-        <w:lastRenderedPageBreak/>
         <w:t xml:space="preserve">Federal Fair Housing Act; Americans With Disabilities Act; Section 504 </w:t>
       </w:r>
       <w:r>
@@ -5531,6 +5597,7 @@
         <w:rPr>
           <w:rFonts w:ascii="Times New Roman;serif" w:hAnsi="Times New Roman;serif"/>
         </w:rPr>
+        <w:lastRenderedPageBreak/>
         <w:t xml:space="preserve">The court should also consider my situation as follows: </w:t>
       </w:r>
     </w:p>
@@ -5616,7 +5683,6 @@
         <w:rPr>
           <w:rFonts w:ascii="Times New Roman;serif" w:hAnsi="Times New Roman;serif"/>
         </w:rPr>
-        <w:lastRenderedPageBreak/>
         <w:t>{% endif %}</w:t>
       </w:r>
     </w:p>
@@ -5773,7 +5839,7 @@
           <w:rPr>
             <w:noProof/>
           </w:rPr>
-          <w:t>6</w:t>
+          <w:t>16</w:t>
         </w:r>
         <w:r>
           <w:rPr>

</xml_diff>

<commit_message>
Major reorg and groundwork for Spanish translation
</commit_message>
<xml_diff>
--- a/docassemble/MAEvictionDefense/data/templates/SummaryProcessAnswer.docx
+++ b/docassemble/MAEvictionDefense/data/templates/SummaryProcessAnswer.docx
@@ -631,11 +631,7 @@
         </w:numPr>
       </w:pPr>
       <w:r>
-        <w:t xml:space="preserve">If I have ever owed the landlord rent, I paid or offered to pay it all within the time allowed </w:t>
-      </w:r>
-      <w:r>
-        <w:br/>
-        <w:t>by law.</w:t>
+        <w:t>If I have ever owed the landlord rent, I paid or offered to pay it all within the time allowed by law.</w:t>
       </w:r>
     </w:p>
     <w:p>
@@ -2150,7 +2146,15 @@
         <w:pStyle w:val="Caption"/>
       </w:pPr>
       <w:r>
-        <w:t>Defense &amp; Counterclaim or Former Owner’s Offset to Any Claim for Use and Occupancy</w:t>
+        <w:t>Defense &amp; Counterclaim</w:t>
+      </w:r>
+    </w:p>
+    <w:p>
+      <w:pPr>
+        <w:pStyle w:val="Caption"/>
+      </w:pPr>
+      <w:r>
+        <w:t>Or Offset to Any Claim for Use and Occupancy</w:t>
       </w:r>
     </w:p>
     <w:p>
@@ -2453,6 +2457,14 @@
     </w:p>
     <w:p>
       <w:pPr>
+        <w:pStyle w:val="Caption"/>
+      </w:pPr>
+      <w:r>
+        <w:t>Or Offset to Any Claim for Use and Occupancy</w:t>
+      </w:r>
+    </w:p>
+    <w:p>
+      <w:pPr>
         <w:pStyle w:val="CenterTitle3"/>
       </w:pPr>
       <w:r>
@@ -2514,6 +2526,7 @@
         <w:rPr>
           <w:rFonts w:ascii="Times New Roman;serif" w:hAnsi="Times New Roman;serif"/>
         </w:rPr>
+        <w:lastRenderedPageBreak/>
         <w:t>{%p for violation in security_deposit.violations.true_values() %}</w:t>
       </w:r>
     </w:p>
@@ -2548,2035 +2561,2047 @@
         <w:rPr>
           <w:rFonts w:ascii="Times New Roman;serif" w:hAnsi="Times New Roman;serif"/>
         </w:rPr>
+        <w:t>{%p endfor %}</w:t>
+      </w:r>
+      <w:r>
+        <w:t xml:space="preserve"> </w:t>
+      </w:r>
+    </w:p>
+    <w:p>
+      <w:pPr>
+        <w:pStyle w:val="BodyText"/>
+        <w:spacing w:after="144"/>
+        <w:contextualSpacing/>
+      </w:pPr>
+      <w:r>
+        <w:rPr>
+          <w:rFonts w:ascii="Times New Roman;serif" w:hAnsi="Times New Roman;serif"/>
+        </w:rPr>
+        <w:t>{%p endif %}</w:t>
+      </w:r>
+    </w:p>
+    <w:p>
+      <w:pPr>
+        <w:pStyle w:val="BodyText"/>
+        <w:spacing w:after="144"/>
+        <w:contextualSpacing/>
+        <w:rPr>
+          <w:rFonts w:ascii="Times New Roman;serif" w:hAnsi="Times New Roman;serif" w:hint="eastAsia"/>
+        </w:rPr>
+      </w:pPr>
+      <w:r>
+        <w:rPr>
+          <w:rFonts w:ascii="Times New Roman;serif" w:hAnsi="Times New Roman;serif"/>
+        </w:rPr>
+        <w:t xml:space="preserve">{%p if paid_lmr and </w:t>
+      </w:r>
+      <w:r>
+        <w:rPr>
+          <w:rFonts w:ascii="Times New Roman;serif" w:hAnsi="Times New Roman;serif"/>
+        </w:rPr>
+        <w:t>last_months_rent.violated</w:t>
+      </w:r>
+      <w:r>
+        <w:rPr>
+          <w:rFonts w:ascii="Times New Roman;serif" w:hAnsi="Times New Roman;serif"/>
+        </w:rPr>
+        <w:t xml:space="preserve"> %}</w:t>
+      </w:r>
+    </w:p>
+    <w:p>
+      <w:pPr>
+        <w:pStyle w:val="BodyText"/>
+        <w:spacing w:after="144"/>
+        <w:contextualSpacing/>
+        <w:rPr>
+          <w:rFonts w:ascii="Times New Roman;serif" w:hAnsi="Times New Roman;serif" w:hint="eastAsia"/>
+        </w:rPr>
+      </w:pPr>
+    </w:p>
+    <w:p>
+      <w:pPr>
+        <w:pStyle w:val="Caption"/>
+      </w:pPr>
+      <w:r>
+        <w:t>Defense &amp; Counterclaim</w:t>
+      </w:r>
+      <w:r>
+        <w:t xml:space="preserve"> </w:t>
+      </w:r>
+    </w:p>
+    <w:p>
+      <w:pPr>
+        <w:pStyle w:val="Caption"/>
+      </w:pPr>
+      <w:r>
+        <w:t>Or Offset to Any Claim for Use and Occupancy</w:t>
+      </w:r>
+    </w:p>
+    <w:p>
+      <w:pPr>
+        <w:pStyle w:val="CenterTitle"/>
+      </w:pPr>
+      <w:r>
+        <w:t>Last Month’s Rent</w:t>
+      </w:r>
+    </w:p>
+    <w:p>
+      <w:pPr>
+        <w:pStyle w:val="CenterTitle4"/>
+      </w:pPr>
+      <w:r>
+        <w:t>Mass. Gen. Laws c. 239, §8A; c. 186, §15B; and/or c. 93A</w:t>
+      </w:r>
+    </w:p>
+    <w:p>
+      <w:pPr>
+        <w:pStyle w:val="BodyText"/>
+        <w:numPr>
+          <w:ilvl w:val="0"/>
+          <w:numId w:val="3"/>
+        </w:numPr>
+      </w:pPr>
+      <w:r>
+        <w:t xml:space="preserve">I paid last month’s rent of $ {{ last_months_rent.amount }} to my </w:t>
+      </w:r>
+      <w:r>
+        <w:t>{{last_months_rent.to_whom }}</w:t>
+      </w:r>
+      <w:r>
+        <w:t xml:space="preserve"> landlord and my landlord has not paid me yearly interest or given me rent credit for this interest, entitling me to three times the amount of interest owed.</w:t>
+      </w:r>
+    </w:p>
+    <w:p>
+      <w:pPr>
+        <w:pStyle w:val="BodyText"/>
+      </w:pPr>
+      <w:r>
+        <w:t>{%p endif %}</w:t>
+      </w:r>
+    </w:p>
+    <w:p>
+      <w:pPr>
+        <w:pStyle w:val="BodyText"/>
+      </w:pPr>
+      <w:r>
+        <w:t>{%p if bqe.violated %}</w:t>
+      </w:r>
+    </w:p>
+    <w:p>
+      <w:pPr>
+        <w:pStyle w:val="BodyText"/>
+      </w:pPr>
+    </w:p>
+    <w:p>
+      <w:pPr>
+        <w:pStyle w:val="Caption"/>
+      </w:pPr>
+      <w:r>
+        <w:t xml:space="preserve">Defense &amp; Counterclaim </w:t>
+      </w:r>
+      <w:r>
+        <w:br/>
+        <w:t>Or Offset to Any Claim for Use and Occupancy</w:t>
+      </w:r>
+    </w:p>
+    <w:p>
+      <w:pPr>
+        <w:pStyle w:val="CenterTitle"/>
+      </w:pPr>
+      <w:r>
+        <w:t>Interference with Utilities and Use of Home</w:t>
+      </w:r>
+      <w:r>
+        <w:br/>
+        <w:t>(or Breach of Quiet Enjoyment)</w:t>
+      </w:r>
+    </w:p>
+    <w:p>
+      <w:pPr>
+        <w:pStyle w:val="CenterTitle4"/>
+      </w:pPr>
+      <w:r>
+        <w:t>Mass. Gen. Laws c. 239, §8A; c. 186, §14; and/or c. 93A</w:t>
+      </w:r>
+    </w:p>
+    <w:p>
+      <w:pPr>
+        <w:pStyle w:val="BodyText"/>
+        <w:numPr>
+          <w:ilvl w:val="0"/>
+          <w:numId w:val="3"/>
+        </w:numPr>
+      </w:pPr>
+      <w:r>
+        <w:t xml:space="preserve"> The landlord did the following:</w:t>
+      </w:r>
+    </w:p>
+    <w:p>
+      <w:pPr>
+        <w:pStyle w:val="BodyText"/>
+        <w:numPr>
+          <w:ilvl w:val="1"/>
+          <w:numId w:val="9"/>
+        </w:numPr>
+        <w:spacing w:after="144"/>
+        <w:contextualSpacing/>
+      </w:pPr>
+      <w:r>
+        <w:rPr>
+          <w:rFonts w:ascii="Times New Roman;serif" w:hAnsi="Times New Roman;serif"/>
+        </w:rPr>
+        <w:t>{%p if bqe.heat %}</w:t>
+      </w:r>
+    </w:p>
+    <w:p>
+      <w:pPr>
+        <w:pStyle w:val="BodyText"/>
+        <w:numPr>
+          <w:ilvl w:val="1"/>
+          <w:numId w:val="9"/>
+        </w:numPr>
+        <w:spacing w:after="144"/>
+        <w:contextualSpacing/>
+        <w:rPr>
+          <w:rFonts w:ascii="Times New Roman;serif" w:hAnsi="Times New Roman;serif" w:hint="eastAsia"/>
+        </w:rPr>
+      </w:pPr>
+      <w:r>
+        <w:rPr>
+          <w:rFonts w:ascii="Times New Roman;serif" w:hAnsi="Times New Roman;serif"/>
+        </w:rPr>
+        <w:t>Did not provide adequate heat.</w:t>
+      </w:r>
+    </w:p>
+    <w:p>
+      <w:pPr>
+        <w:pStyle w:val="BodyText"/>
+        <w:numPr>
+          <w:ilvl w:val="1"/>
+          <w:numId w:val="9"/>
+        </w:numPr>
+        <w:spacing w:after="144"/>
+        <w:contextualSpacing/>
+        <w:rPr>
+          <w:rFonts w:ascii="Times New Roman;serif" w:hAnsi="Times New Roman;serif" w:hint="eastAsia"/>
+        </w:rPr>
+      </w:pPr>
+      <w:r>
+        <w:rPr>
+          <w:rFonts w:ascii="Times New Roman;serif" w:hAnsi="Times New Roman;serif"/>
+        </w:rPr>
+        <w:t>{%p endif %}</w:t>
+      </w:r>
+    </w:p>
+    <w:p>
+      <w:pPr>
+        <w:pStyle w:val="BodyText"/>
+        <w:numPr>
+          <w:ilvl w:val="1"/>
+          <w:numId w:val="9"/>
+        </w:numPr>
+        <w:spacing w:after="144"/>
+        <w:contextualSpacing/>
+        <w:rPr>
+          <w:rFonts w:ascii="Times New Roman;serif" w:hAnsi="Times New Roman;serif" w:hint="eastAsia"/>
+        </w:rPr>
+      </w:pPr>
+      <w:r>
+        <w:rPr>
+          <w:rFonts w:ascii="Times New Roman;serif" w:hAnsi="Times New Roman;serif"/>
+        </w:rPr>
+        <w:t>{%p if bqe.hot_water %}</w:t>
+      </w:r>
+    </w:p>
+    <w:p>
+      <w:pPr>
+        <w:pStyle w:val="BodyText"/>
+        <w:numPr>
+          <w:ilvl w:val="1"/>
+          <w:numId w:val="9"/>
+        </w:numPr>
+        <w:spacing w:after="144"/>
+        <w:contextualSpacing/>
+        <w:rPr>
+          <w:rFonts w:ascii="Times New Roman;serif" w:hAnsi="Times New Roman;serif" w:hint="eastAsia"/>
+        </w:rPr>
+      </w:pPr>
+      <w:r>
+        <w:rPr>
+          <w:rFonts w:ascii="Times New Roman;serif" w:hAnsi="Times New Roman;serif"/>
+        </w:rPr>
+        <w:t>Did not provide adequate hot water.</w:t>
+      </w:r>
+    </w:p>
+    <w:p>
+      <w:pPr>
+        <w:pStyle w:val="BodyText"/>
+        <w:numPr>
+          <w:ilvl w:val="1"/>
+          <w:numId w:val="9"/>
+        </w:numPr>
+        <w:spacing w:after="144"/>
+        <w:contextualSpacing/>
+        <w:rPr>
+          <w:rFonts w:ascii="Times New Roman;serif" w:hAnsi="Times New Roman;serif" w:hint="eastAsia"/>
+        </w:rPr>
+      </w:pPr>
+      <w:r>
+        <w:rPr>
+          <w:rFonts w:ascii="Times New Roman;serif" w:hAnsi="Times New Roman;serif"/>
+        </w:rPr>
+        <w:t>{%p endif %}</w:t>
+      </w:r>
+    </w:p>
+    <w:p>
+      <w:pPr>
+        <w:pStyle w:val="BodyText"/>
+        <w:numPr>
+          <w:ilvl w:val="1"/>
+          <w:numId w:val="9"/>
+        </w:numPr>
+        <w:spacing w:after="144"/>
+        <w:contextualSpacing/>
+        <w:rPr>
+          <w:rFonts w:ascii="Times New Roman;serif" w:hAnsi="Times New Roman;serif" w:hint="eastAsia"/>
+        </w:rPr>
+      </w:pPr>
+      <w:r>
+        <w:rPr>
+          <w:rFonts w:ascii="Times New Roman;serif" w:hAnsi="Times New Roman;serif"/>
+        </w:rPr>
+        <w:t>{%p if bqe.unpaid_utilities %}</w:t>
+      </w:r>
+    </w:p>
+    <w:p>
+      <w:pPr>
+        <w:pStyle w:val="BodyText"/>
+        <w:numPr>
+          <w:ilvl w:val="1"/>
+          <w:numId w:val="9"/>
+        </w:numPr>
+        <w:spacing w:after="144"/>
+        <w:contextualSpacing/>
+        <w:rPr>
+          <w:rFonts w:ascii="Times New Roman;serif" w:hAnsi="Times New Roman;serif" w:hint="eastAsia"/>
+        </w:rPr>
+      </w:pPr>
+      <w:r>
+        <w:rPr>
+          <w:rFonts w:ascii="Times New Roman;serif" w:hAnsi="Times New Roman;serif"/>
+        </w:rPr>
+        <w:t xml:space="preserve">Did not pay for utilities that were the landlord’s responsibility. </w:t>
+      </w:r>
+    </w:p>
+    <w:p>
+      <w:pPr>
+        <w:pStyle w:val="BodyText"/>
+        <w:numPr>
+          <w:ilvl w:val="1"/>
+          <w:numId w:val="9"/>
+        </w:numPr>
+        <w:spacing w:after="144"/>
+        <w:contextualSpacing/>
+        <w:rPr>
+          <w:rFonts w:ascii="Times New Roman;serif" w:hAnsi="Times New Roman;serif" w:hint="eastAsia"/>
+        </w:rPr>
+      </w:pPr>
+      <w:r>
+        <w:rPr>
+          <w:rFonts w:ascii="Times New Roman;serif" w:hAnsi="Times New Roman;serif"/>
+        </w:rPr>
+        <w:t>{%p endif %}</w:t>
+      </w:r>
+    </w:p>
+    <w:p>
+      <w:pPr>
+        <w:pStyle w:val="BodyText"/>
+        <w:numPr>
+          <w:ilvl w:val="1"/>
+          <w:numId w:val="9"/>
+        </w:numPr>
+        <w:spacing w:after="144"/>
+        <w:contextualSpacing/>
+        <w:rPr>
+          <w:rFonts w:ascii="Times New Roman;serif" w:hAnsi="Times New Roman;serif" w:hint="eastAsia"/>
+        </w:rPr>
+      </w:pPr>
+      <w:r>
+        <w:rPr>
+          <w:rFonts w:ascii="Times New Roman;serif" w:hAnsi="Times New Roman;serif"/>
+        </w:rPr>
+        <w:t>{%p if bqe.shutoff_utilities %}</w:t>
+      </w:r>
+    </w:p>
+    <w:p>
+      <w:pPr>
+        <w:pStyle w:val="BodyText"/>
+        <w:numPr>
+          <w:ilvl w:val="1"/>
+          <w:numId w:val="9"/>
+        </w:numPr>
+        <w:spacing w:after="144"/>
+        <w:contextualSpacing/>
+        <w:rPr>
+          <w:rFonts w:ascii="Times New Roman;serif" w:hAnsi="Times New Roman;serif" w:hint="eastAsia"/>
+        </w:rPr>
+      </w:pPr>
+      <w:r>
+        <w:rPr>
+          <w:rFonts w:ascii="Times New Roman;serif" w:hAnsi="Times New Roman;serif"/>
+        </w:rPr>
+        <w:t xml:space="preserve">Shut off my utilities. </w:t>
+      </w:r>
+    </w:p>
+    <w:p>
+      <w:pPr>
+        <w:pStyle w:val="BodyText"/>
+        <w:numPr>
+          <w:ilvl w:val="1"/>
+          <w:numId w:val="9"/>
+        </w:numPr>
+        <w:spacing w:after="144"/>
+        <w:contextualSpacing/>
+        <w:rPr>
+          <w:rFonts w:ascii="Times New Roman;serif" w:hAnsi="Times New Roman;serif" w:hint="eastAsia"/>
+        </w:rPr>
+      </w:pPr>
+      <w:r>
+        <w:rPr>
+          <w:rFonts w:ascii="Times New Roman;serif" w:hAnsi="Times New Roman;serif"/>
+        </w:rPr>
+        <w:t>{%p endif %}</w:t>
+      </w:r>
+    </w:p>
+    <w:p>
+      <w:pPr>
+        <w:pStyle w:val="BodyText"/>
+        <w:numPr>
+          <w:ilvl w:val="1"/>
+          <w:numId w:val="9"/>
+        </w:numPr>
+        <w:spacing w:after="144"/>
+        <w:contextualSpacing/>
+        <w:rPr>
+          <w:rFonts w:ascii="Times New Roman;serif" w:hAnsi="Times New Roman;serif" w:hint="eastAsia"/>
+        </w:rPr>
+      </w:pPr>
+      <w:r>
+        <w:rPr>
+          <w:rFonts w:ascii="Times New Roman;serif" w:hAnsi="Times New Roman;serif"/>
+        </w:rPr>
+        <w:t>{%p if bqe.locked_out %}</w:t>
+      </w:r>
+    </w:p>
+    <w:p>
+      <w:pPr>
+        <w:pStyle w:val="BodyText"/>
+        <w:numPr>
+          <w:ilvl w:val="1"/>
+          <w:numId w:val="9"/>
+        </w:numPr>
+        <w:spacing w:after="144"/>
+        <w:contextualSpacing/>
+        <w:rPr>
+          <w:rFonts w:ascii="Times New Roman;serif" w:hAnsi="Times New Roman;serif" w:hint="eastAsia"/>
+        </w:rPr>
+      </w:pPr>
+      <w:r>
+        <w:rPr>
+          <w:rFonts w:ascii="Times New Roman;serif" w:hAnsi="Times New Roman;serif"/>
+        </w:rPr>
+        <w:lastRenderedPageBreak/>
+        <w:t xml:space="preserve">Locked me out of my home. </w:t>
+      </w:r>
+    </w:p>
+    <w:p>
+      <w:pPr>
+        <w:pStyle w:val="BodyText"/>
+        <w:numPr>
+          <w:ilvl w:val="1"/>
+          <w:numId w:val="9"/>
+        </w:numPr>
+        <w:spacing w:after="144"/>
+        <w:contextualSpacing/>
+        <w:rPr>
+          <w:rFonts w:ascii="Times New Roman;serif" w:hAnsi="Times New Roman;serif" w:hint="eastAsia"/>
+        </w:rPr>
+      </w:pPr>
+      <w:r>
+        <w:rPr>
+          <w:rFonts w:ascii="Times New Roman;serif" w:hAnsi="Times New Roman;serif"/>
+        </w:rPr>
+        <w:t>{%p endif %}</w:t>
+      </w:r>
+    </w:p>
+    <w:p>
+      <w:pPr>
+        <w:pStyle w:val="BodyText"/>
+        <w:numPr>
+          <w:ilvl w:val="1"/>
+          <w:numId w:val="9"/>
+        </w:numPr>
+        <w:spacing w:after="144"/>
+        <w:contextualSpacing/>
+        <w:rPr>
+          <w:rFonts w:ascii="Times New Roman;serif" w:hAnsi="Times New Roman;serif" w:hint="eastAsia"/>
+        </w:rPr>
+      </w:pPr>
+      <w:r>
+        <w:rPr>
+          <w:rFonts w:ascii="Times New Roman;serif" w:hAnsi="Times New Roman;serif"/>
+        </w:rPr>
+        <w:t>{%p if bqe.removed_possessions %}</w:t>
+      </w:r>
+    </w:p>
+    <w:p>
+      <w:pPr>
+        <w:pStyle w:val="BodyText"/>
+        <w:numPr>
+          <w:ilvl w:val="1"/>
+          <w:numId w:val="9"/>
+        </w:numPr>
+        <w:spacing w:after="144"/>
+        <w:contextualSpacing/>
+        <w:rPr>
+          <w:rFonts w:ascii="Times New Roman;serif" w:hAnsi="Times New Roman;serif" w:hint="eastAsia"/>
+        </w:rPr>
+      </w:pPr>
+      <w:r>
+        <w:rPr>
+          <w:rFonts w:ascii="Times New Roman;serif" w:hAnsi="Times New Roman;serif"/>
+        </w:rPr>
+        <w:t xml:space="preserve">Put my possessions out without a court order. </w:t>
+      </w:r>
+    </w:p>
+    <w:p>
+      <w:pPr>
+        <w:pStyle w:val="BodyText"/>
+        <w:numPr>
+          <w:ilvl w:val="1"/>
+          <w:numId w:val="9"/>
+        </w:numPr>
+        <w:spacing w:after="144"/>
+        <w:contextualSpacing/>
+        <w:rPr>
+          <w:rFonts w:ascii="Times New Roman;serif" w:hAnsi="Times New Roman;serif" w:hint="eastAsia"/>
+        </w:rPr>
+      </w:pPr>
+      <w:r>
+        <w:rPr>
+          <w:rFonts w:ascii="Times New Roman;serif" w:hAnsi="Times New Roman;serif"/>
+        </w:rPr>
+        <w:t>{%p endif %}</w:t>
+      </w:r>
+    </w:p>
+    <w:p>
+      <w:pPr>
+        <w:pStyle w:val="BodyText"/>
+        <w:numPr>
+          <w:ilvl w:val="1"/>
+          <w:numId w:val="9"/>
+        </w:numPr>
+        <w:spacing w:after="144"/>
+        <w:contextualSpacing/>
+        <w:rPr>
+          <w:rFonts w:ascii="Times New Roman;serif" w:hAnsi="Times New Roman;serif" w:hint="eastAsia"/>
+        </w:rPr>
+      </w:pPr>
+      <w:r>
+        <w:rPr>
+          <w:rFonts w:ascii="Times New Roman;serif" w:hAnsi="Times New Roman;serif"/>
+        </w:rPr>
+        <w:t>{%p if bqe.bad_conditions %}</w:t>
+      </w:r>
+    </w:p>
+    <w:p>
+      <w:pPr>
+        <w:pStyle w:val="BodyText"/>
+        <w:numPr>
+          <w:ilvl w:val="1"/>
+          <w:numId w:val="9"/>
+        </w:numPr>
+        <w:spacing w:after="144"/>
+        <w:contextualSpacing/>
+        <w:rPr>
+          <w:rFonts w:ascii="Times New Roman;serif" w:hAnsi="Times New Roman;serif" w:hint="eastAsia"/>
+        </w:rPr>
+      </w:pPr>
+      <w:r>
+        <w:rPr>
+          <w:rFonts w:ascii="Times New Roman;serif" w:hAnsi="Times New Roman;serif"/>
+        </w:rPr>
+        <w:t xml:space="preserve">Allowed bad conditions to exist in my home. </w:t>
+      </w:r>
+    </w:p>
+    <w:p>
+      <w:pPr>
+        <w:pStyle w:val="BodyText"/>
+        <w:numPr>
+          <w:ilvl w:val="1"/>
+          <w:numId w:val="9"/>
+        </w:numPr>
+        <w:spacing w:after="144"/>
+        <w:contextualSpacing/>
+        <w:rPr>
+          <w:rFonts w:ascii="Times New Roman;serif" w:hAnsi="Times New Roman;serif" w:hint="eastAsia"/>
+        </w:rPr>
+      </w:pPr>
+      <w:r>
+        <w:rPr>
+          <w:rFonts w:ascii="Times New Roman;serif" w:hAnsi="Times New Roman;serif"/>
+        </w:rPr>
+        <w:t>{%p endif %}</w:t>
+      </w:r>
+    </w:p>
+    <w:p>
+      <w:pPr>
+        <w:pStyle w:val="BodyText"/>
+        <w:numPr>
+          <w:ilvl w:val="1"/>
+          <w:numId w:val="9"/>
+        </w:numPr>
+        <w:spacing w:after="144"/>
+        <w:contextualSpacing/>
+        <w:rPr>
+          <w:rFonts w:ascii="Times New Roman;serif" w:hAnsi="Times New Roman;serif" w:hint="eastAsia"/>
+        </w:rPr>
+      </w:pPr>
+      <w:r>
+        <w:rPr>
+          <w:rFonts w:ascii="Times New Roman;serif" w:hAnsi="Times New Roman;serif"/>
+        </w:rPr>
+        <w:t>{%p if bqe.entered_without_permission %}</w:t>
+      </w:r>
+    </w:p>
+    <w:p>
+      <w:pPr>
+        <w:pStyle w:val="BodyText"/>
+        <w:numPr>
+          <w:ilvl w:val="1"/>
+          <w:numId w:val="9"/>
+        </w:numPr>
+        <w:spacing w:after="144"/>
+        <w:contextualSpacing/>
+        <w:rPr>
+          <w:rFonts w:ascii="Times New Roman;serif" w:hAnsi="Times New Roman;serif" w:hint="eastAsia"/>
+        </w:rPr>
+      </w:pPr>
+      <w:r>
+        <w:rPr>
+          <w:rFonts w:ascii="Times New Roman;serif" w:hAnsi="Times New Roman;serif"/>
+        </w:rPr>
+        <w:t xml:space="preserve">Entered my home without my permission and/or notice. </w:t>
+      </w:r>
+    </w:p>
+    <w:p>
+      <w:pPr>
+        <w:pStyle w:val="BodyText"/>
+        <w:numPr>
+          <w:ilvl w:val="1"/>
+          <w:numId w:val="9"/>
+        </w:numPr>
+        <w:spacing w:after="144"/>
+        <w:contextualSpacing/>
+        <w:rPr>
+          <w:rFonts w:ascii="Times New Roman;serif" w:hAnsi="Times New Roman;serif" w:hint="eastAsia"/>
+        </w:rPr>
+      </w:pPr>
+      <w:r>
+        <w:rPr>
+          <w:rFonts w:ascii="Times New Roman;serif" w:hAnsi="Times New Roman;serif"/>
+        </w:rPr>
+        <w:t>{%p endif %}</w:t>
+      </w:r>
+    </w:p>
+    <w:p>
+      <w:pPr>
+        <w:pStyle w:val="BodyText"/>
+        <w:numPr>
+          <w:ilvl w:val="1"/>
+          <w:numId w:val="9"/>
+        </w:numPr>
+        <w:spacing w:after="144"/>
+        <w:contextualSpacing/>
+        <w:rPr>
+          <w:rFonts w:ascii="Times New Roman;serif" w:hAnsi="Times New Roman;serif" w:hint="eastAsia"/>
+        </w:rPr>
+      </w:pPr>
+      <w:r>
+        <w:rPr>
+          <w:rFonts w:ascii="Times New Roman;serif" w:hAnsi="Times New Roman;serif"/>
+        </w:rPr>
+        <w:t>{%p if bqe.other %}</w:t>
+      </w:r>
+    </w:p>
+    <w:p>
+      <w:pPr>
+        <w:pStyle w:val="BodyText"/>
+        <w:numPr>
+          <w:ilvl w:val="1"/>
+          <w:numId w:val="9"/>
+        </w:numPr>
+        <w:spacing w:after="144"/>
+        <w:contextualSpacing/>
+        <w:rPr>
+          <w:rFonts w:ascii="Times New Roman;serif" w:hAnsi="Times New Roman;serif" w:hint="eastAsia"/>
+        </w:rPr>
+      </w:pPr>
+      <w:r>
+        <w:rPr>
+          <w:rFonts w:ascii="Times New Roman;serif" w:hAnsi="Times New Roman;serif"/>
+        </w:rPr>
+        <w:t xml:space="preserve">Interfered with my right to enjoy my home in other ways by {{ bqe.other }} </w:t>
+      </w:r>
+    </w:p>
+    <w:p>
+      <w:pPr>
+        <w:pStyle w:val="BodyText"/>
+        <w:numPr>
+          <w:ilvl w:val="1"/>
+          <w:numId w:val="9"/>
+        </w:numPr>
+        <w:spacing w:after="144"/>
+        <w:contextualSpacing/>
+      </w:pPr>
+      <w:r>
+        <w:rPr>
+          <w:rFonts w:ascii="Times New Roman;serif" w:hAnsi="Times New Roman;serif"/>
+        </w:rPr>
+        <w:t>{%p endif %}</w:t>
+      </w:r>
+    </w:p>
+    <w:p>
+      <w:pPr>
+        <w:pStyle w:val="BodyText"/>
+        <w:spacing w:after="144"/>
+        <w:contextualSpacing/>
+      </w:pPr>
+      <w:r>
+        <w:t>{%p if claims.utilities %}</w:t>
+      </w:r>
+    </w:p>
+    <w:p>
+      <w:pPr>
+        <w:pStyle w:val="BodyText"/>
+        <w:spacing w:after="144"/>
+        <w:contextualSpacing/>
+      </w:pPr>
+      <w:r>
+        <w:rPr>
+          <w:rFonts w:ascii="Times New Roman;serif" w:hAnsi="Times New Roman;serif"/>
+        </w:rPr>
+        <w:t>{%p if bqe.billed_no_agreement %}</w:t>
+      </w:r>
+    </w:p>
+    <w:p>
+      <w:pPr>
+        <w:pStyle w:val="BodyText"/>
+        <w:numPr>
+          <w:ilvl w:val="0"/>
+          <w:numId w:val="3"/>
+        </w:numPr>
+      </w:pPr>
+      <w:r>
+        <w:t xml:space="preserve">I have been billed for heat, hot water, electricity and/or gas and the landlord and I did not have a written agreement requiring me to pay for these utilities. I request that the landlord promptly start paying for such utilities.  This defense and counterclaim entitles me to damages under G.L. c. 186, §14, and c. 93A. See also Mass. Sanitary Code, 105 CMR 410.354. </w:t>
+      </w:r>
+    </w:p>
+    <w:p>
+      <w:pPr>
+        <w:pStyle w:val="BodyText"/>
+        <w:numPr>
+          <w:ilvl w:val="0"/>
+          <w:numId w:val="3"/>
+        </w:numPr>
+      </w:pPr>
+      <w:r>
+        <w:t>{%p endif %}</w:t>
+      </w:r>
+    </w:p>
+    <w:p>
+      <w:pPr>
+        <w:pStyle w:val="BodyText"/>
+        <w:numPr>
+          <w:ilvl w:val="0"/>
+          <w:numId w:val="3"/>
+        </w:numPr>
+      </w:pPr>
+      <w:r>
+        <w:t>{%p if bqe.billed_for_others %}</w:t>
+      </w:r>
+    </w:p>
+    <w:p>
+      <w:pPr>
+        <w:pStyle w:val="BodyText"/>
+        <w:numPr>
+          <w:ilvl w:val="0"/>
+          <w:numId w:val="3"/>
+        </w:numPr>
+      </w:pPr>
+      <w:r>
+        <w:t xml:space="preserve">I have been billed for gas, oil and/or electricity that go to other people’s apartments or common areas (such as hallways, stairways, basements, or porches). This defense and counterclaim entitles me to damages under G.L. c. 186, §14, and/or c. 93A. See also Mass. Sanitary Code, 105 CMR 410.354. </w:t>
+      </w:r>
+    </w:p>
+    <w:p>
+      <w:pPr>
+        <w:pStyle w:val="BodyText"/>
+        <w:numPr>
+          <w:ilvl w:val="0"/>
+          <w:numId w:val="3"/>
+        </w:numPr>
+      </w:pPr>
+      <w:r>
+        <w:t>{%p endif %}</w:t>
+      </w:r>
+    </w:p>
+    <w:p>
+      <w:pPr>
+        <w:pStyle w:val="BodyText"/>
+      </w:pPr>
+      <w:r>
+        <w:t>{%p endif %}</w:t>
+      </w:r>
+    </w:p>
+    <w:p>
+      <w:pPr>
+        <w:pStyle w:val="BodyText"/>
+        <w:rPr>
+          <w:rFonts w:ascii="Times New Roman;serif" w:hAnsi="Times New Roman;serif" w:hint="eastAsia"/>
+        </w:rPr>
+      </w:pPr>
+      <w:r>
+        <w:rPr>
+          <w:rFonts w:ascii="Times New Roman;serif" w:hAnsi="Times New Roman;serif"/>
+        </w:rPr>
+        <w:t>This defense and counterclaim entitles me to three times the rent (calculated at the full contract rent for tenants with subsidies) or my actual damages, whichever is greater.</w:t>
+      </w:r>
+    </w:p>
+    <w:p>
+      <w:pPr>
+        <w:pStyle w:val="BodyText"/>
+        <w:rPr>
+          <w:rFonts w:ascii="Times New Roman;serif" w:hAnsi="Times New Roman;serif" w:hint="eastAsia"/>
+        </w:rPr>
+      </w:pPr>
+      <w:r>
+        <w:rPr>
+          <w:rFonts w:ascii="Times New Roman;serif" w:hAnsi="Times New Roman;serif"/>
+        </w:rPr>
+        <w:t>{%p endif %}</w:t>
+      </w:r>
+    </w:p>
+    <w:p>
+      <w:pPr>
+        <w:pStyle w:val="BodyText"/>
+        <w:rPr>
+          <w:rFonts w:ascii="Times New Roman;serif" w:hAnsi="Times New Roman;serif" w:hint="eastAsia"/>
+        </w:rPr>
+      </w:pPr>
+      <w:r>
+        <w:rPr>
+          <w:rFonts w:ascii="Times New Roman;serif" w:hAnsi="Times New Roman;serif"/>
+        </w:rPr>
+        <w:t>{%p endif %}{# End Counterclaims #}</w:t>
+      </w:r>
+    </w:p>
+    <w:p>
+      <w:pPr>
+        <w:pStyle w:val="BodyText"/>
+        <w:rPr>
+          <w:rFonts w:ascii="Times New Roman;serif" w:hAnsi="Times New Roman;serif" w:hint="eastAsia"/>
+        </w:rPr>
+      </w:pPr>
+      <w:r>
+        <w:rPr>
+          <w:rFonts w:ascii="Times New Roman;serif" w:hAnsi="Times New Roman;serif"/>
+        </w:rPr>
+        <w:t>{%p if facts.tenant_has_subsidy %}</w:t>
+      </w:r>
+    </w:p>
+    <w:p>
+      <w:pPr>
+        <w:pStyle w:val="Caption"/>
+      </w:pPr>
+      <w:r>
+        <w:t>Defense &amp; Counterclaim</w:t>
+      </w:r>
+    </w:p>
+    <w:p>
+      <w:pPr>
+        <w:pStyle w:val="Caption"/>
+      </w:pPr>
+      <w:r>
+        <w:t>Or Offset to Any Claim for Use and Occupancy</w:t>
+      </w:r>
+    </w:p>
+    <w:p>
+      <w:pPr>
+        <w:pStyle w:val="CenterTitle"/>
+      </w:pPr>
+      <w:r>
+        <w:lastRenderedPageBreak/>
+        <w:t>Rent Liability in Public and Subsidized Housing</w:t>
+      </w:r>
+    </w:p>
+    <w:p>
+      <w:pPr>
+        <w:pStyle w:val="BodyText"/>
+        <w:numPr>
+          <w:ilvl w:val="0"/>
+          <w:numId w:val="3"/>
+        </w:numPr>
+      </w:pPr>
+      <w:r>
+        <w:t xml:space="preserve">{%p </w:t>
+      </w:r>
+      <w:r>
+        <w:t>if subsidy_type in ['Section 8 voucher', 'MRVP']</w:t>
+      </w:r>
+      <w:r>
+        <w:t xml:space="preserve"> and </w:t>
+      </w:r>
+      <w:r>
+        <w:t xml:space="preserve">subsidized_housing.pha_pays_rent %} </w:t>
+      </w:r>
+    </w:p>
+    <w:p>
+      <w:pPr>
+        <w:pStyle w:val="BodyText"/>
+        <w:numPr>
+          <w:ilvl w:val="0"/>
+          <w:numId w:val="3"/>
+        </w:numPr>
+      </w:pPr>
+      <w:r>
+        <w:t xml:space="preserve">The housing authority is responsible for rent. </w:t>
+      </w:r>
+    </w:p>
+    <w:p>
+      <w:pPr>
+        <w:pStyle w:val="BodyText"/>
+        <w:numPr>
+          <w:ilvl w:val="0"/>
+          <w:numId w:val="3"/>
+        </w:numPr>
+      </w:pPr>
+      <w:r>
+        <w:t>{%p endif %}</w:t>
+      </w:r>
+    </w:p>
+    <w:p>
+      <w:pPr>
+        <w:pStyle w:val="BodyText"/>
+        <w:numPr>
+          <w:ilvl w:val="0"/>
+          <w:numId w:val="3"/>
+        </w:numPr>
+      </w:pPr>
+      <w:r>
+        <w:t xml:space="preserve">{%p if </w:t>
+      </w:r>
+      <w:r>
+        <w:t>subsidy_type in ['Section 8 voucher', 'MRVP']</w:t>
+      </w:r>
+      <w:r>
+        <w:t xml:space="preserve"> and </w:t>
+      </w:r>
+      <w:r>
+        <w:t>subsidized_housing.stopped_payment %}</w:t>
+      </w:r>
+    </w:p>
+    <w:p>
+      <w:pPr>
+        <w:pStyle w:val="BodyText"/>
+        <w:numPr>
+          <w:ilvl w:val="0"/>
+          <w:numId w:val="3"/>
+        </w:numPr>
+      </w:pPr>
+      <w:r>
+        <w:t xml:space="preserve">The housing authority stopped payments to the landlord because repairs were not made. </w:t>
+      </w:r>
+    </w:p>
+    <w:p>
+      <w:pPr>
+        <w:pStyle w:val="BodyText"/>
+        <w:numPr>
+          <w:ilvl w:val="0"/>
+          <w:numId w:val="3"/>
+        </w:numPr>
+      </w:pPr>
+      <w:r>
+        <w:t>{%p endif %}</w:t>
+      </w:r>
+    </w:p>
+    <w:p>
+      <w:pPr>
+        <w:pStyle w:val="BodyText"/>
+        <w:numPr>
+          <w:ilvl w:val="0"/>
+          <w:numId w:val="3"/>
+        </w:numPr>
+      </w:pPr>
+      <w:r>
+        <w:t>{%p if subsidized_housing.improper_rent_calculation %}</w:t>
+      </w:r>
+    </w:p>
+    <w:p>
+      <w:pPr>
+        <w:pStyle w:val="BodyText"/>
+        <w:numPr>
+          <w:ilvl w:val="0"/>
+          <w:numId w:val="3"/>
+        </w:numPr>
+      </w:pPr>
+      <w:r>
+        <w:t xml:space="preserve">The housing authority/owner failed to properly calculate rent or to adjust the rent, and therefore I am entitled to a recalculation of rent. </w:t>
+      </w:r>
+    </w:p>
+    <w:p>
+      <w:pPr>
+        <w:pStyle w:val="BodyText"/>
+        <w:numPr>
+          <w:ilvl w:val="0"/>
+          <w:numId w:val="3"/>
+        </w:numPr>
+      </w:pPr>
+      <w:r>
+        <w:t>{%p endif %}</w:t>
+      </w:r>
+    </w:p>
+    <w:p>
+      <w:pPr>
+        <w:pStyle w:val="BodyText"/>
+        <w:numPr>
+          <w:ilvl w:val="0"/>
+          <w:numId w:val="3"/>
+        </w:numPr>
+      </w:pPr>
+      <w:r>
+        <w:t>{%p if subsidized_housing.landlord_overcharged %}</w:t>
+      </w:r>
+    </w:p>
+    <w:p>
+      <w:pPr>
+        <w:pStyle w:val="BodyText"/>
+        <w:numPr>
+          <w:ilvl w:val="0"/>
+          <w:numId w:val="3"/>
+        </w:numPr>
+      </w:pPr>
+      <w:r>
+        <w:t xml:space="preserve">The landlord charged me more rent than the amount approved by the housing agency. </w:t>
+      </w:r>
+    </w:p>
+    <w:p>
+      <w:pPr>
+        <w:pStyle w:val="BodyText"/>
+        <w:numPr>
+          <w:ilvl w:val="0"/>
+          <w:numId w:val="3"/>
+        </w:numPr>
+      </w:pPr>
+      <w:r>
+        <w:t>{%p endif %}</w:t>
+      </w:r>
+    </w:p>
+    <w:p>
+      <w:pPr>
+        <w:pStyle w:val="BodyText"/>
+      </w:pPr>
+      <w:r>
+        <w:t>{%p endif %}</w:t>
+      </w:r>
+    </w:p>
+    <w:p>
+      <w:pPr>
+        <w:pStyle w:val="BodyText"/>
+        <w:rPr>
+          <w:rFonts w:ascii="Times New Roman;serif" w:hAnsi="Times New Roman;serif" w:hint="eastAsia"/>
+        </w:rPr>
+      </w:pPr>
+      <w:r>
+        <w:rPr>
+          <w:rFonts w:ascii="Times New Roman;serif" w:hAnsi="Times New Roman;serif"/>
+        </w:rPr>
+        <w:t>{%p if plead_93a %}</w:t>
+      </w:r>
+    </w:p>
+    <w:p>
+      <w:pPr>
+        <w:pStyle w:val="BodyText"/>
+        <w:rPr>
+          <w:rFonts w:ascii="Times New Roman;serif" w:hAnsi="Times New Roman;serif" w:hint="eastAsia"/>
+        </w:rPr>
+      </w:pPr>
+    </w:p>
+    <w:p>
+      <w:pPr>
+        <w:pStyle w:val="Caption"/>
+      </w:pPr>
+      <w:r>
+        <w:t>Defense &amp; Counterclaim</w:t>
+      </w:r>
+      <w:r>
+        <w:br/>
+        <w:t>Or Offset to Any Claim for Use and Occupancy</w:t>
+      </w:r>
+    </w:p>
+    <w:p>
+      <w:pPr>
+        <w:pStyle w:val="CenterTitle"/>
+      </w:pPr>
+      <w:r>
+        <w:t>Violation of the Consumer Protection Law</w:t>
+      </w:r>
+    </w:p>
+    <w:p>
+      <w:pPr>
+        <w:pStyle w:val="CenterTitle4"/>
+      </w:pPr>
+      <w:r>
+        <w:t>Mass. Gen. Laws c. 239 §8A, and/or c. 93A</w:t>
+      </w:r>
+    </w:p>
+    <w:p>
+      <w:pPr>
+        <w:pStyle w:val="BodyText"/>
+        <w:numPr>
+          <w:ilvl w:val="0"/>
+          <w:numId w:val="3"/>
+        </w:numPr>
+      </w:pPr>
+      <w:r>
+        <w:t>Each of the acts stated in this Answer/Counterclaims was unfair and/or deceptive. My landlord is covered by this law because she or he is not a housing authority or the owner-occupant of only a 2 or 3-family property in which I live. This pleading is a demand for a reasonable settlement offer.</w:t>
+      </w:r>
+    </w:p>
+    <w:p>
+      <w:pPr>
+        <w:pStyle w:val="BodyText"/>
+        <w:numPr>
+          <w:ilvl w:val="0"/>
+          <w:numId w:val="3"/>
+        </w:numPr>
+      </w:pPr>
+      <w:r>
+        <w:t>The landlord acted in the following additional unfair or deceptive ways:</w:t>
+      </w:r>
+    </w:p>
+    <w:p>
+      <w:pPr>
+        <w:pStyle w:val="BodyText"/>
+        <w:numPr>
+          <w:ilvl w:val="1"/>
+          <w:numId w:val="3"/>
+        </w:numPr>
+        <w:spacing w:after="144"/>
+        <w:contextualSpacing/>
+      </w:pPr>
+      <w:r>
+        <w:t>{%p if consumer_protection.late_fees %}</w:t>
+      </w:r>
+    </w:p>
+    <w:p>
+      <w:pPr>
+        <w:pStyle w:val="BodyText"/>
+        <w:numPr>
+          <w:ilvl w:val="1"/>
+          <w:numId w:val="3"/>
+        </w:numPr>
+        <w:spacing w:after="144"/>
+        <w:contextualSpacing/>
+      </w:pPr>
+      <w:r>
+        <w:t>The landlord charged me late fees before my rent was thirty days late.</w:t>
+      </w:r>
+    </w:p>
+    <w:p>
+      <w:pPr>
+        <w:pStyle w:val="BodyText"/>
+        <w:numPr>
+          <w:ilvl w:val="1"/>
+          <w:numId w:val="3"/>
+        </w:numPr>
+        <w:spacing w:after="144"/>
+        <w:contextualSpacing/>
+      </w:pPr>
+      <w:r>
+        <w:t>{%p endif %}</w:t>
+      </w:r>
+    </w:p>
+    <w:p>
+      <w:pPr>
+        <w:pStyle w:val="BodyText"/>
+        <w:numPr>
+          <w:ilvl w:val="1"/>
+          <w:numId w:val="3"/>
+        </w:numPr>
+        <w:spacing w:after="144"/>
+        <w:contextualSpacing/>
+      </w:pPr>
+      <w:r>
+        <w:t>{%p if consumer_protection.nonagreed_rent %}</w:t>
+      </w:r>
+    </w:p>
+    <w:p>
+      <w:pPr>
+        <w:pStyle w:val="BodyText"/>
+        <w:numPr>
+          <w:ilvl w:val="1"/>
+          <w:numId w:val="3"/>
+        </w:numPr>
+        <w:spacing w:after="144"/>
+        <w:contextualSpacing/>
+      </w:pPr>
+      <w:r>
+        <w:lastRenderedPageBreak/>
+        <w:t>The landlord charged a rent amount that I never agreed to pay.</w:t>
+      </w:r>
+    </w:p>
+    <w:p>
+      <w:pPr>
+        <w:pStyle w:val="BodyText"/>
+        <w:numPr>
+          <w:ilvl w:val="1"/>
+          <w:numId w:val="3"/>
+        </w:numPr>
+        <w:spacing w:after="144"/>
+        <w:contextualSpacing/>
+      </w:pPr>
+      <w:r>
+        <w:t>{%p endif %}</w:t>
+      </w:r>
+    </w:p>
+    <w:p>
+      <w:pPr>
+        <w:pStyle w:val="BodyText"/>
+        <w:numPr>
+          <w:ilvl w:val="1"/>
+          <w:numId w:val="3"/>
+        </w:numPr>
+        <w:spacing w:after="144"/>
+        <w:contextualSpacing/>
+      </w:pPr>
+      <w:r>
+        <w:t>{%p if consumer_protection.unlawful_court_fees %}</w:t>
+      </w:r>
+    </w:p>
+    <w:p>
+      <w:pPr>
+        <w:pStyle w:val="BodyText"/>
+        <w:numPr>
+          <w:ilvl w:val="1"/>
+          <w:numId w:val="3"/>
+        </w:numPr>
+        <w:spacing w:after="144"/>
+        <w:contextualSpacing/>
+      </w:pPr>
+      <w:r>
+        <w:t>The landlord charged me constable or court fees unlawfully.</w:t>
+      </w:r>
+    </w:p>
+    <w:p>
+      <w:pPr>
+        <w:pStyle w:val="BodyText"/>
+        <w:numPr>
+          <w:ilvl w:val="1"/>
+          <w:numId w:val="3"/>
+        </w:numPr>
+        <w:spacing w:after="144"/>
+        <w:contextualSpacing/>
+      </w:pPr>
+      <w:r>
+        <w:t>{%p endif %}</w:t>
+      </w:r>
+    </w:p>
+    <w:p>
+      <w:pPr>
+        <w:pStyle w:val="BodyText"/>
+        <w:numPr>
+          <w:ilvl w:val="1"/>
+          <w:numId w:val="3"/>
+        </w:numPr>
+        <w:spacing w:after="144"/>
+        <w:contextualSpacing/>
+      </w:pPr>
+      <w:r>
+        <w:t>{%p if consumer_protection.unlawful_lease_terms %}</w:t>
+      </w:r>
+    </w:p>
+    <w:p>
+      <w:pPr>
+        <w:pStyle w:val="BodyText"/>
+        <w:numPr>
+          <w:ilvl w:val="1"/>
+          <w:numId w:val="3"/>
+        </w:numPr>
+        <w:spacing w:after="144"/>
+        <w:contextualSpacing/>
+      </w:pPr>
+      <w:r>
+        <w:t>There are unlawful terms in my lease.</w:t>
+      </w:r>
+    </w:p>
+    <w:p>
+      <w:pPr>
+        <w:pStyle w:val="BodyText"/>
+        <w:numPr>
+          <w:ilvl w:val="1"/>
+          <w:numId w:val="3"/>
+        </w:numPr>
+        <w:spacing w:after="144"/>
+        <w:contextualSpacing/>
+      </w:pPr>
+      <w:r>
+        <w:t>{%p endif %}</w:t>
+      </w:r>
+    </w:p>
+    <w:p>
+      <w:pPr>
+        <w:pStyle w:val="BodyText"/>
+        <w:numPr>
+          <w:ilvl w:val="1"/>
+          <w:numId w:val="3"/>
+        </w:numPr>
+        <w:spacing w:after="144"/>
+        <w:contextualSpacing/>
+      </w:pPr>
+      <w:r>
+        <w:t>{%p if consumer_protection.other %}</w:t>
+      </w:r>
+    </w:p>
+    <w:p>
+      <w:pPr>
+        <w:pStyle w:val="BodyText"/>
+        <w:numPr>
+          <w:ilvl w:val="1"/>
+          <w:numId w:val="3"/>
+        </w:numPr>
+        <w:spacing w:after="144"/>
+        <w:contextualSpacing/>
+      </w:pPr>
+      <w:r>
+        <w:t>Other: {{ consumer_protection.other_reason }}</w:t>
+      </w:r>
+    </w:p>
+    <w:p>
+      <w:pPr>
+        <w:pStyle w:val="BodyText"/>
+        <w:numPr>
+          <w:ilvl w:val="1"/>
+          <w:numId w:val="3"/>
+        </w:numPr>
+        <w:spacing w:after="144"/>
+        <w:contextualSpacing/>
+      </w:pPr>
+      <w:r>
+        <w:t>{%p endif %}</w:t>
+      </w:r>
+    </w:p>
+    <w:p>
+      <w:pPr>
+        <w:pStyle w:val="BodyText"/>
+        <w:rPr>
+          <w:rFonts w:ascii="Times New Roman;serif" w:hAnsi="Times New Roman;serif" w:hint="eastAsia"/>
+        </w:rPr>
+      </w:pPr>
+      <w:r>
+        <w:rPr>
+          <w:rFonts w:ascii="Times New Roman;serif" w:hAnsi="Times New Roman;serif"/>
+        </w:rPr>
+        <w:t>Therefore, under G.L. c. 93A, I am entitled to statutory damages for each violation, or actual damages (doubled or trebled because the landlord’s conduct was willful and knowing), whichever</w:t>
+      </w:r>
+      <w:r>
+        <w:rPr>
+          <w:rFonts w:ascii="Times New Roman;serif" w:hAnsi="Times New Roman;serif"/>
+        </w:rPr>
+        <w:br/>
+        <w:t>is greater.</w:t>
+      </w:r>
+    </w:p>
+    <w:p>
+      <w:pPr>
+        <w:pStyle w:val="BodyText"/>
+      </w:pPr>
+      <w:r>
+        <w:t>{%p endif %}</w:t>
+      </w:r>
+    </w:p>
+    <w:p>
+      <w:pPr>
+        <w:pStyle w:val="CenterTitle"/>
+      </w:pPr>
+      <w:r>
+        <w:t>Other Defenses &amp; Counterclaims</w:t>
+      </w:r>
+    </w:p>
+    <w:p>
+      <w:pPr>
+        <w:pStyle w:val="BodyText"/>
+        <w:numPr>
+          <w:ilvl w:val="0"/>
+          <w:numId w:val="3"/>
+        </w:numPr>
+      </w:pPr>
+      <w:r>
+        <w:t>{%p if showifdef('other.vendor_payments') %}</w:t>
+      </w:r>
+    </w:p>
+    <w:p>
+      <w:pPr>
+        <w:pStyle w:val="BodyText"/>
+        <w:numPr>
+          <w:ilvl w:val="0"/>
+          <w:numId w:val="3"/>
+        </w:numPr>
+      </w:pPr>
+      <w:r>
+        <w:t xml:space="preserve">My rent is paid by the Department of Transitional Assistance through vendor payments; therefore, I had no control over nonpayment of the rent. </w:t>
+      </w:r>
+    </w:p>
+    <w:p>
+      <w:pPr>
+        <w:pStyle w:val="BodyText"/>
+        <w:numPr>
+          <w:ilvl w:val="0"/>
+          <w:numId w:val="3"/>
+        </w:numPr>
+      </w:pPr>
+      <w:r>
+        <w:t>{%p endif %}</w:t>
+      </w:r>
+    </w:p>
+    <w:p>
+      <w:pPr>
+        <w:pStyle w:val="BodyText"/>
+        <w:numPr>
+          <w:ilvl w:val="0"/>
+          <w:numId w:val="3"/>
+        </w:numPr>
+      </w:pPr>
+      <w:r>
+        <w:t xml:space="preserve">{%p if </w:t>
+      </w:r>
+      <w:r>
+        <w:t>not (facts.tenant_has_subsidy and subsidy_type == 'public housing')</w:t>
+      </w:r>
+      <w:r>
+        <w:t xml:space="preserve"> %}</w:t>
+      </w:r>
+    </w:p>
+    <w:p>
+      <w:pPr>
+        <w:pStyle w:val="BodyText"/>
+        <w:numPr>
+          <w:ilvl w:val="0"/>
+          <w:numId w:val="3"/>
+        </w:numPr>
+      </w:pPr>
+      <w:r>
+        <w:t xml:space="preserve">{%p if </w:t>
+      </w:r>
+      <w:r>
+        <w:t>is_condo_conversion</w:t>
+      </w:r>
+      <w:r>
+        <w:t xml:space="preserve"> and </w:t>
+      </w:r>
+      <w:r>
+        <w:t xml:space="preserve">(defined('condo_violations') and </w:t>
+      </w:r>
+      <w:r>
+        <w:t>condo_violations.any_true()</w:t>
+      </w:r>
+      <w:r>
+        <w:t>)</w:t>
+      </w:r>
+      <w:r>
+        <w:t xml:space="preserve"> </w:t>
+      </w:r>
+      <w:r>
+        <w:t>or (defined('condo_local_violations') and condo_local_violations.any_true()</w:t>
+      </w:r>
+      <w:r>
+        <w:t xml:space="preserve"> </w:t>
+      </w:r>
+      <w:r>
+        <w:t>)</w:t>
+      </w:r>
+      <w:r>
+        <w:t xml:space="preserve"> </w:t>
+      </w:r>
+      <w:r>
+        <w:t>%}</w:t>
+      </w:r>
+    </w:p>
+    <w:p>
+      <w:pPr>
+        <w:pStyle w:val="BodyText"/>
+        <w:numPr>
+          <w:ilvl w:val="0"/>
+          <w:numId w:val="3"/>
+        </w:numPr>
+      </w:pPr>
+      <w:r>
+        <w:t xml:space="preserve">My apartment is being converted into a condominium or cooperative, and my landlord failed to provide me the protections </w:t>
+      </w:r>
+      <w:r>
+        <w:t>required</w:t>
+      </w:r>
+      <w:r>
+        <w:t xml:space="preserve"> by state and / or local law as follows:</w:t>
+      </w:r>
+    </w:p>
+    <w:p>
+      <w:pPr>
+        <w:pStyle w:val="BodyText"/>
+        <w:numPr>
+          <w:ilvl w:val="1"/>
+          <w:numId w:val="3"/>
+        </w:numPr>
+      </w:pPr>
+      <w:r>
+        <w:t>{%p for violation in condo_violations</w:t>
+      </w:r>
+      <w:r>
+        <w:t>.true_values()</w:t>
+      </w:r>
+      <w:r>
+        <w:t xml:space="preserve"> %}</w:t>
+      </w:r>
+    </w:p>
+    <w:p>
+      <w:pPr>
+        <w:pStyle w:val="BodyText"/>
+        <w:numPr>
+          <w:ilvl w:val="1"/>
+          <w:numId w:val="3"/>
+        </w:numPr>
+      </w:pPr>
+      <w:r>
+        <w:t>{{ violation }}</w:t>
+      </w:r>
+    </w:p>
+    <w:p>
+      <w:pPr>
+        <w:pStyle w:val="BodyText"/>
+        <w:numPr>
+          <w:ilvl w:val="1"/>
+          <w:numId w:val="3"/>
+        </w:numPr>
+      </w:pPr>
+      <w:r>
+        <w:t>{%p endfor %}</w:t>
+      </w:r>
+    </w:p>
+    <w:p>
+      <w:pPr>
+        <w:pStyle w:val="BodyText"/>
+        <w:numPr>
+          <w:ilvl w:val="1"/>
+          <w:numId w:val="3"/>
+        </w:numPr>
+      </w:pPr>
+      <w:r>
+        <w:t>{%p if defined('</w:t>
+      </w:r>
+      <w:r>
+        <w:t>condo_local</w:t>
+      </w:r>
+      <w:r>
+        <w:t>_violations</w:t>
+      </w:r>
+      <w:r>
+        <w:t>'</w:t>
+      </w:r>
+      <w:r>
+        <w:t>)</w:t>
+      </w:r>
+      <w:r>
+        <w:t xml:space="preserve"> %}</w:t>
+      </w:r>
+    </w:p>
+    <w:p>
+      <w:pPr>
+        <w:pStyle w:val="BodyText"/>
+        <w:numPr>
+          <w:ilvl w:val="1"/>
+          <w:numId w:val="3"/>
+        </w:numPr>
+      </w:pPr>
+      <w:r>
+        <w:t>In addition, the landlord committed the following violations of local law.</w:t>
+      </w:r>
+    </w:p>
+    <w:p>
+      <w:pPr>
+        <w:pStyle w:val="BodyText"/>
+        <w:numPr>
+          <w:ilvl w:val="2"/>
+          <w:numId w:val="3"/>
+        </w:numPr>
+      </w:pPr>
+      <w:r>
+        <w:t>{%p for violation in condo_</w:t>
+      </w:r>
+      <w:r>
+        <w:t>local</w:t>
+      </w:r>
+      <w:r>
+        <w:t>_violations</w:t>
+      </w:r>
+      <w:r>
+        <w:t>.true_values()</w:t>
+      </w:r>
+      <w:r>
+        <w:t xml:space="preserve"> %}</w:t>
+      </w:r>
+    </w:p>
+    <w:p>
+      <w:pPr>
+        <w:pStyle w:val="BodyText"/>
+        <w:numPr>
+          <w:ilvl w:val="2"/>
+          <w:numId w:val="3"/>
+        </w:numPr>
+      </w:pPr>
+      <w:r>
+        <w:t>{{ violation }}</w:t>
+      </w:r>
+    </w:p>
+    <w:p>
+      <w:pPr>
+        <w:pStyle w:val="BodyText"/>
+        <w:numPr>
+          <w:ilvl w:val="2"/>
+          <w:numId w:val="3"/>
+        </w:numPr>
+      </w:pPr>
+      <w:r>
         <w:lastRenderedPageBreak/>
         <w:t>{%p endfor %}</w:t>
       </w:r>
-      <w:r>
-        <w:t xml:space="preserve"> </w:t>
-      </w:r>
-    </w:p>
-    <w:p>
-      <w:pPr>
-        <w:pStyle w:val="BodyText"/>
-        <w:spacing w:after="144"/>
-        <w:contextualSpacing/>
-      </w:pPr>
-      <w:r>
-        <w:rPr>
-          <w:rFonts w:ascii="Times New Roman;serif" w:hAnsi="Times New Roman;serif"/>
-        </w:rPr>
-        <w:t>{%p endif %}</w:t>
-      </w:r>
-    </w:p>
-    <w:p>
-      <w:pPr>
-        <w:pStyle w:val="BodyText"/>
-        <w:spacing w:after="144"/>
-        <w:contextualSpacing/>
+    </w:p>
+    <w:p>
+      <w:pPr>
+        <w:pStyle w:val="BodyText"/>
+        <w:numPr>
+          <w:ilvl w:val="1"/>
+          <w:numId w:val="3"/>
+        </w:numPr>
+      </w:pPr>
+      <w:r>
+        <w:t>{%p endif %}</w:t>
+      </w:r>
+    </w:p>
+    <w:p>
+      <w:pPr>
+        <w:pStyle w:val="BodyText"/>
+        <w:numPr>
+          <w:ilvl w:val="0"/>
+          <w:numId w:val="3"/>
+        </w:numPr>
+      </w:pPr>
+      <w:r>
+        <w:t>{%p endif %}</w:t>
+      </w:r>
+    </w:p>
+    <w:p>
+      <w:pPr>
+        <w:pStyle w:val="BodyText"/>
+        <w:numPr>
+          <w:ilvl w:val="0"/>
+          <w:numId w:val="3"/>
+        </w:numPr>
+      </w:pPr>
+      <w:r>
+        <w:t>{%p endif %}</w:t>
+      </w:r>
+    </w:p>
+    <w:p>
+      <w:pPr>
+        <w:pStyle w:val="BodyText"/>
+        <w:numPr>
+          <w:ilvl w:val="0"/>
+          <w:numId w:val="3"/>
+        </w:numPr>
+      </w:pPr>
+      <w:r>
+        <w:t>{%p if showifdef('other.repair_and_deduct_statute') %}</w:t>
+      </w:r>
+    </w:p>
+    <w:p>
+      <w:pPr>
+        <w:pStyle w:val="BodyText"/>
+        <w:numPr>
+          <w:ilvl w:val="0"/>
+          <w:numId w:val="3"/>
+        </w:numPr>
+      </w:pPr>
+      <w:r>
+        <w:t xml:space="preserve">I have exercised my rights under the repair and deduct statute (G.L. c. 111, §127L). </w:t>
+      </w:r>
+    </w:p>
+    <w:p>
+      <w:pPr>
+        <w:pStyle w:val="BodyText"/>
+        <w:numPr>
+          <w:ilvl w:val="0"/>
+          <w:numId w:val="3"/>
+        </w:numPr>
+      </w:pPr>
+      <w:r>
+        <w:t>{%p endif %}</w:t>
+      </w:r>
+    </w:p>
+    <w:p>
+      <w:pPr>
+        <w:pStyle w:val="BodyText"/>
+        <w:numPr>
+          <w:ilvl w:val="0"/>
+          <w:numId w:val="3"/>
+        </w:numPr>
+      </w:pPr>
+      <w:r>
+        <w:t>{%p if showifdef('other.water_violation') %}</w:t>
+      </w:r>
+    </w:p>
+    <w:p>
+      <w:pPr>
+        <w:pStyle w:val="BodyText"/>
+        <w:numPr>
+          <w:ilvl w:val="0"/>
+          <w:numId w:val="3"/>
+        </w:numPr>
+      </w:pPr>
+      <w:r>
+        <w:t xml:space="preserve">The landlord required me to pay for water in violation of G.L. c. 186, §22. </w:t>
+      </w:r>
+    </w:p>
+    <w:p>
+      <w:pPr>
+        <w:pStyle w:val="BodyText"/>
+        <w:numPr>
+          <w:ilvl w:val="0"/>
+          <w:numId w:val="3"/>
+        </w:numPr>
+      </w:pPr>
+      <w:r>
+        <w:t>{%p endif %}</w:t>
+      </w:r>
+    </w:p>
+    <w:p>
+      <w:pPr>
+        <w:pStyle w:val="BodyText"/>
+        <w:numPr>
+          <w:ilvl w:val="0"/>
+          <w:numId w:val="3"/>
+        </w:numPr>
+      </w:pPr>
+      <w:r>
+        <w:t xml:space="preserve">{%p if </w:t>
+      </w:r>
+      <w:r>
+        <w:t xml:space="preserve">not (facts.tenant_has_subsidy and subsidy_type == 'public housing') </w:t>
+      </w:r>
+      <w:r>
+        <w:t xml:space="preserve">and </w:t>
+      </w:r>
+      <w:r>
+        <w:t>postforeclosure.is_foreclosed %}</w:t>
+      </w:r>
+    </w:p>
+    <w:p>
+      <w:pPr>
+        <w:pStyle w:val="BodyText"/>
+        <w:numPr>
+          <w:ilvl w:val="0"/>
+          <w:numId w:val="3"/>
+        </w:numPr>
+      </w:pPr>
+      <w:r>
+        <w:t>Foreclosure-related defenses/counterclaims (G.L. c. 93A):</w:t>
+      </w:r>
+    </w:p>
+    <w:p>
+      <w:pPr>
+        <w:pStyle w:val="BodyText"/>
+        <w:numPr>
+          <w:ilvl w:val="1"/>
+          <w:numId w:val="3"/>
+        </w:numPr>
+        <w:spacing w:after="144"/>
+        <w:contextualSpacing/>
+      </w:pPr>
+      <w:r>
+        <w:t>{%p if postforeclosure.failure_to_comply %}</w:t>
+      </w:r>
+    </w:p>
+    <w:p>
+      <w:pPr>
+        <w:pStyle w:val="BodyText"/>
+        <w:numPr>
+          <w:ilvl w:val="1"/>
+          <w:numId w:val="3"/>
+        </w:numPr>
+        <w:spacing w:after="144"/>
+        <w:contextualSpacing/>
+      </w:pPr>
+      <w:r>
+        <w:t xml:space="preserve">The foreclosure is void due to failure to comply with the: (i) power of sale in the mortgage contract, (ii) statutory or regulatory foreclosure requirements, and/or (iii) Note holding/transfer requirements pursuant to applicable law. </w:t>
+      </w:r>
+    </w:p>
+    <w:p>
+      <w:pPr>
+        <w:pStyle w:val="BodyText"/>
+        <w:numPr>
+          <w:ilvl w:val="1"/>
+          <w:numId w:val="3"/>
+        </w:numPr>
+        <w:spacing w:after="144"/>
+        <w:contextualSpacing/>
+      </w:pPr>
+      <w:r>
+        <w:t>{%p endif %}</w:t>
+      </w:r>
+    </w:p>
+    <w:p>
+      <w:pPr>
+        <w:pStyle w:val="BodyText"/>
+        <w:numPr>
+          <w:ilvl w:val="1"/>
+          <w:numId w:val="3"/>
+        </w:numPr>
+        <w:spacing w:after="144"/>
+        <w:contextualSpacing/>
+      </w:pPr>
+      <w:r>
+        <w:t>{%p if postforeclosure.unfair_loan_mod %}</w:t>
+      </w:r>
+    </w:p>
+    <w:p>
+      <w:pPr>
+        <w:pStyle w:val="BodyText"/>
+        <w:numPr>
+          <w:ilvl w:val="1"/>
+          <w:numId w:val="3"/>
+        </w:numPr>
+        <w:spacing w:after="144"/>
+        <w:contextualSpacing/>
+      </w:pPr>
+      <w:r>
+        <w:t xml:space="preserve">I was treated unfairly with respect to loan modification and/or alternatives to foreclosure. </w:t>
+      </w:r>
+    </w:p>
+    <w:p>
+      <w:pPr>
+        <w:pStyle w:val="BodyText"/>
+        <w:numPr>
+          <w:ilvl w:val="1"/>
+          <w:numId w:val="3"/>
+        </w:numPr>
+        <w:spacing w:after="144"/>
+        <w:contextualSpacing/>
+      </w:pPr>
+      <w:r>
+        <w:t>{%p endif %}</w:t>
+      </w:r>
+    </w:p>
+    <w:p>
+      <w:pPr>
+        <w:pStyle w:val="BodyText"/>
+        <w:numPr>
+          <w:ilvl w:val="1"/>
+          <w:numId w:val="3"/>
+        </w:numPr>
+        <w:spacing w:after="144"/>
+        <w:contextualSpacing/>
+      </w:pPr>
+      <w:r>
+        <w:t>{%p if postforeclosure.unfair_notices %}</w:t>
+      </w:r>
+    </w:p>
+    <w:p>
+      <w:pPr>
+        <w:pStyle w:val="BodyText"/>
+        <w:numPr>
+          <w:ilvl w:val="1"/>
+          <w:numId w:val="3"/>
+        </w:numPr>
+        <w:spacing w:after="144"/>
+        <w:contextualSpacing/>
+      </w:pPr>
+      <w:r>
+        <w:t xml:space="preserve">I was treated unfairly with respect to pre-foreclosure notices. </w:t>
+      </w:r>
+    </w:p>
+    <w:p>
+      <w:pPr>
+        <w:pStyle w:val="BodyText"/>
+        <w:numPr>
+          <w:ilvl w:val="1"/>
+          <w:numId w:val="3"/>
+        </w:numPr>
+        <w:spacing w:after="144"/>
+        <w:contextualSpacing/>
+      </w:pPr>
+      <w:r>
+        <w:t>{%p endif %}</w:t>
+      </w:r>
+    </w:p>
+    <w:p>
+      <w:pPr>
+        <w:pStyle w:val="BodyText"/>
+        <w:numPr>
+          <w:ilvl w:val="1"/>
+          <w:numId w:val="3"/>
+        </w:numPr>
+        <w:spacing w:after="144"/>
+        <w:contextualSpacing/>
+      </w:pPr>
+      <w:r>
+        <w:t>{%p if postforeclosure.unfair_loan_based_on_income %}</w:t>
+      </w:r>
+    </w:p>
+    <w:p>
+      <w:pPr>
+        <w:pStyle w:val="BodyText"/>
+        <w:numPr>
+          <w:ilvl w:val="1"/>
+          <w:numId w:val="3"/>
+        </w:numPr>
+        <w:spacing w:after="144"/>
+        <w:contextualSpacing/>
+      </w:pPr>
+      <w:r>
+        <w:t xml:space="preserve">My loan was predatory, unfair, and/or was unaffordable based on my income. </w:t>
+      </w:r>
+    </w:p>
+    <w:p>
+      <w:pPr>
+        <w:pStyle w:val="BodyText"/>
+        <w:numPr>
+          <w:ilvl w:val="1"/>
+          <w:numId w:val="3"/>
+        </w:numPr>
+        <w:spacing w:after="144"/>
+        <w:contextualSpacing/>
+      </w:pPr>
+      <w:r>
+        <w:t>{%p endif %}</w:t>
+      </w:r>
+    </w:p>
+    <w:p>
+      <w:pPr>
+        <w:pStyle w:val="BodyText"/>
+        <w:numPr>
+          <w:ilvl w:val="0"/>
+          <w:numId w:val="3"/>
+        </w:numPr>
+        <w:spacing w:after="144"/>
+        <w:contextualSpacing/>
+      </w:pPr>
+      <w:r>
+        <w:t>{%p endif %}</w:t>
+      </w:r>
+    </w:p>
+    <w:p>
+      <w:pPr>
+        <w:pStyle w:val="BodyText"/>
+        <w:numPr>
+          <w:ilvl w:val="0"/>
+          <w:numId w:val="3"/>
+        </w:numPr>
+      </w:pPr>
+      <w:r>
+        <w:t xml:space="preserve">{%p if </w:t>
+      </w:r>
+      <w:r>
+        <w:t>showifdef('</w:t>
+      </w:r>
+      <w:r>
+        <w:t>initial_defense.custom_other</w:t>
+      </w:r>
+      <w:r>
+        <w:t>')</w:t>
+      </w:r>
+      <w:r>
+        <w:t xml:space="preserve"> %}</w:t>
+      </w:r>
+    </w:p>
+    <w:p>
+      <w:pPr>
+        <w:pStyle w:val="BodyText"/>
+        <w:numPr>
+          <w:ilvl w:val="0"/>
+          <w:numId w:val="3"/>
+        </w:numPr>
+      </w:pPr>
+      <w:r>
+        <w:t>I have other defenses or counterclaims as follows:</w:t>
+      </w:r>
+    </w:p>
+    <w:p>
+      <w:pPr>
+        <w:pStyle w:val="BodyText"/>
+        <w:numPr>
+          <w:ilvl w:val="0"/>
+          <w:numId w:val="3"/>
+        </w:numPr>
+      </w:pPr>
+      <w:r>
+        <w:t>{{initial_defense.custom_other}}</w:t>
+      </w:r>
+    </w:p>
+    <w:p>
+      <w:pPr>
+        <w:pStyle w:val="BodyText"/>
+        <w:numPr>
+          <w:ilvl w:val="0"/>
+          <w:numId w:val="3"/>
+        </w:numPr>
+      </w:pPr>
+      <w:r>
+        <w:t>{%p endif %}</w:t>
+      </w:r>
+    </w:p>
+    <w:p>
+      <w:pPr>
+        <w:pStyle w:val="BodyText"/>
+        <w:ind w:left="360"/>
+      </w:pPr>
+      <w:r>
+        <w:lastRenderedPageBreak/>
+        <w:t xml:space="preserve">{%p if </w:t>
+      </w:r>
+      <w:r>
+        <w:t xml:space="preserve">not (facts.tenant_has_subsidy and subsidy_type == 'public housing') </w:t>
+      </w:r>
+      <w:r>
+        <w:t>and postforeclosure.is_foreclosed %}</w:t>
+      </w:r>
+    </w:p>
+    <w:p>
+      <w:pPr>
+        <w:pStyle w:val="BodyText"/>
         <w:rPr>
           <w:rFonts w:ascii="Times New Roman;serif" w:hAnsi="Times New Roman;serif" w:hint="eastAsia"/>
         </w:rPr>
       </w:pPr>
-      <w:r>
-        <w:rPr>
-          <w:rFonts w:ascii="Times New Roman;serif" w:hAnsi="Times New Roman;serif"/>
-        </w:rPr>
-        <w:t xml:space="preserve">{%p if paid_lmr </w:t>
-      </w:r>
-      <w:r>
-        <w:rPr>
-          <w:rFonts w:ascii="Times New Roman;serif" w:hAnsi="Times New Roman;serif"/>
-        </w:rPr>
-        <w:t xml:space="preserve">and </w:t>
-      </w:r>
-      <w:r>
-        <w:rPr>
-          <w:rFonts w:ascii="Times New Roman;serif" w:hAnsi="Times New Roman;serif"/>
-        </w:rPr>
-        <w:t>last_months_rent.prepaid</w:t>
-      </w:r>
-      <w:r>
-        <w:rPr>
-          <w:rFonts w:ascii="Times New Roman;serif" w:hAnsi="Times New Roman;serif"/>
-        </w:rPr>
-        <w:t xml:space="preserve"> </w:t>
-      </w:r>
-      <w:r>
-        <w:rPr>
-          <w:rFonts w:ascii="Times New Roman;serif" w:hAnsi="Times New Roman;serif"/>
-        </w:rPr>
-        <w:t>and last_months_rent_amount %}</w:t>
-      </w:r>
-    </w:p>
-    <w:p>
-      <w:pPr>
-        <w:pStyle w:val="BodyText"/>
-        <w:spacing w:after="144"/>
-        <w:contextualSpacing/>
-        <w:rPr>
-          <w:rFonts w:ascii="Times New Roman;serif" w:hAnsi="Times New Roman;serif" w:hint="eastAsia"/>
-        </w:rPr>
-      </w:pPr>
+    </w:p>
+    <w:p>
+      <w:pPr>
+        <w:pStyle w:val="CenterTitle"/>
+      </w:pPr>
+      <w:r>
+        <w:t>Evictions after Foreclosure</w:t>
+      </w:r>
     </w:p>
     <w:p>
       <w:pPr>
         <w:pStyle w:val="Caption"/>
       </w:pPr>
       <w:r>
-        <w:t>Defense &amp; Counterclaim</w:t>
-      </w:r>
-    </w:p>
-    <w:p>
-      <w:pPr>
-        <w:pStyle w:val="CenterTitle"/>
-      </w:pPr>
-      <w:r>
-        <w:t>Last Month’s Rent</w:t>
-      </w:r>
-    </w:p>
-    <w:p>
-      <w:pPr>
-        <w:pStyle w:val="CenterTitle4"/>
-      </w:pPr>
-      <w:r>
-        <w:t>Mass. Gen. Laws c. 239, §8A; c. 186, §15B; and/or c. 93A</w:t>
-      </w:r>
-    </w:p>
-    <w:p>
-      <w:pPr>
-        <w:pStyle w:val="BodyText"/>
-        <w:numPr>
-          <w:ilvl w:val="0"/>
-          <w:numId w:val="3"/>
-        </w:numPr>
-      </w:pPr>
-      <w:r>
-        <w:t>I paid last month’s rent of $ {{ last_months_rent.amount }} to my current/former (circle which one) landlord and my landlord has not paid me yearly interest or given me rent credit for this interest, entitling me to three times the amount of interest owed.</w:t>
-      </w:r>
-    </w:p>
-    <w:p>
-      <w:pPr>
-        <w:pStyle w:val="BodyText"/>
-      </w:pPr>
-      <w:r>
-        <w:t>{%p endif %}</w:t>
-      </w:r>
-    </w:p>
-    <w:p>
-      <w:pPr>
-        <w:pStyle w:val="BodyText"/>
-      </w:pPr>
-      <w:r>
-        <w:t>{%p if bqe.violated %}</w:t>
-      </w:r>
-    </w:p>
-    <w:p>
-      <w:pPr>
-        <w:pStyle w:val="BodyText"/>
-      </w:pPr>
-    </w:p>
-    <w:p>
-      <w:pPr>
-        <w:pStyle w:val="Caption"/>
-      </w:pPr>
-      <w:r>
-        <w:t xml:space="preserve">Defense &amp; Counterclaim </w:t>
-      </w:r>
-      <w:r>
-        <w:br/>
-        <w:t>Or Offset to Any Claim for Use and Occupancy</w:t>
-      </w:r>
-    </w:p>
-    <w:p>
-      <w:pPr>
-        <w:pStyle w:val="CenterTitle"/>
-      </w:pPr>
-      <w:r>
-        <w:t>Interference with Utilities and Use of Home</w:t>
-      </w:r>
-      <w:r>
-        <w:br/>
-        <w:t>(or Breach of Quiet Enjoyment)</w:t>
-      </w:r>
-    </w:p>
-    <w:p>
-      <w:pPr>
-        <w:pStyle w:val="CenterTitle4"/>
-      </w:pPr>
-      <w:r>
-        <w:t>Mass. Gen. Laws c. 239, §8A; c. 186, §14; and/or c. 93A</w:t>
-      </w:r>
-    </w:p>
-    <w:p>
-      <w:pPr>
-        <w:pStyle w:val="BodyText"/>
-        <w:numPr>
-          <w:ilvl w:val="0"/>
-          <w:numId w:val="3"/>
-        </w:numPr>
-      </w:pPr>
-      <w:r>
-        <w:t xml:space="preserve"> The landlord did the following:</w:t>
-      </w:r>
-    </w:p>
-    <w:p>
-      <w:pPr>
-        <w:pStyle w:val="BodyText"/>
-        <w:numPr>
-          <w:ilvl w:val="1"/>
-          <w:numId w:val="9"/>
-        </w:numPr>
-        <w:spacing w:after="144"/>
-        <w:contextualSpacing/>
-      </w:pPr>
-      <w:r>
-        <w:rPr>
-          <w:rFonts w:ascii="Times New Roman;serif" w:hAnsi="Times New Roman;serif"/>
-        </w:rPr>
-        <w:t>{%p if bqe.heat %}</w:t>
-      </w:r>
-    </w:p>
-    <w:p>
-      <w:pPr>
-        <w:pStyle w:val="BodyText"/>
-        <w:numPr>
-          <w:ilvl w:val="1"/>
-          <w:numId w:val="9"/>
-        </w:numPr>
-        <w:spacing w:after="144"/>
-        <w:contextualSpacing/>
-        <w:rPr>
-          <w:rFonts w:ascii="Times New Roman;serif" w:hAnsi="Times New Roman;serif" w:hint="eastAsia"/>
-        </w:rPr>
-      </w:pPr>
-      <w:r>
-        <w:rPr>
-          <w:rFonts w:ascii="Times New Roman;serif" w:hAnsi="Times New Roman;serif"/>
-        </w:rPr>
-        <w:t>Did not provide adequate heat.</w:t>
-      </w:r>
-    </w:p>
-    <w:p>
-      <w:pPr>
-        <w:pStyle w:val="BodyText"/>
-        <w:numPr>
-          <w:ilvl w:val="1"/>
-          <w:numId w:val="9"/>
-        </w:numPr>
-        <w:spacing w:after="144"/>
-        <w:contextualSpacing/>
-        <w:rPr>
-          <w:rFonts w:ascii="Times New Roman;serif" w:hAnsi="Times New Roman;serif" w:hint="eastAsia"/>
-        </w:rPr>
-      </w:pPr>
-      <w:r>
-        <w:rPr>
-          <w:rFonts w:ascii="Times New Roman;serif" w:hAnsi="Times New Roman;serif"/>
-        </w:rPr>
-        <w:t>{%p endif %}</w:t>
-      </w:r>
-    </w:p>
-    <w:p>
-      <w:pPr>
-        <w:pStyle w:val="BodyText"/>
-        <w:numPr>
-          <w:ilvl w:val="1"/>
-          <w:numId w:val="9"/>
-        </w:numPr>
-        <w:spacing w:after="144"/>
-        <w:contextualSpacing/>
-        <w:rPr>
-          <w:rFonts w:ascii="Times New Roman;serif" w:hAnsi="Times New Roman;serif" w:hint="eastAsia"/>
-        </w:rPr>
-      </w:pPr>
-      <w:r>
-        <w:rPr>
-          <w:rFonts w:ascii="Times New Roman;serif" w:hAnsi="Times New Roman;serif"/>
-        </w:rPr>
-        <w:t>{%p if bqe.hot_water %}</w:t>
-      </w:r>
-    </w:p>
-    <w:p>
-      <w:pPr>
-        <w:pStyle w:val="BodyText"/>
-        <w:numPr>
-          <w:ilvl w:val="1"/>
-          <w:numId w:val="9"/>
-        </w:numPr>
-        <w:spacing w:after="144"/>
-        <w:contextualSpacing/>
-        <w:rPr>
-          <w:rFonts w:ascii="Times New Roman;serif" w:hAnsi="Times New Roman;serif" w:hint="eastAsia"/>
-        </w:rPr>
-      </w:pPr>
-      <w:r>
-        <w:rPr>
-          <w:rFonts w:ascii="Times New Roman;serif" w:hAnsi="Times New Roman;serif"/>
-        </w:rPr>
-        <w:t>Did not provide adequate hot water.</w:t>
-      </w:r>
-    </w:p>
-    <w:p>
-      <w:pPr>
-        <w:pStyle w:val="BodyText"/>
-        <w:numPr>
-          <w:ilvl w:val="1"/>
-          <w:numId w:val="9"/>
-        </w:numPr>
-        <w:spacing w:after="144"/>
-        <w:contextualSpacing/>
-        <w:rPr>
-          <w:rFonts w:ascii="Times New Roman;serif" w:hAnsi="Times New Roman;serif" w:hint="eastAsia"/>
-        </w:rPr>
-      </w:pPr>
-      <w:r>
-        <w:rPr>
-          <w:rFonts w:ascii="Times New Roman;serif" w:hAnsi="Times New Roman;serif"/>
-        </w:rPr>
-        <w:t>{%p endif %}</w:t>
-      </w:r>
-    </w:p>
-    <w:p>
-      <w:pPr>
-        <w:pStyle w:val="BodyText"/>
-        <w:numPr>
-          <w:ilvl w:val="1"/>
-          <w:numId w:val="9"/>
-        </w:numPr>
-        <w:spacing w:after="144"/>
-        <w:contextualSpacing/>
-        <w:rPr>
-          <w:rFonts w:ascii="Times New Roman;serif" w:hAnsi="Times New Roman;serif" w:hint="eastAsia"/>
-        </w:rPr>
-      </w:pPr>
-      <w:r>
-        <w:rPr>
-          <w:rFonts w:ascii="Times New Roman;serif" w:hAnsi="Times New Roman;serif"/>
-        </w:rPr>
-        <w:t>{%p if bqe.unpaid_utilities %}</w:t>
-      </w:r>
-    </w:p>
-    <w:p>
-      <w:pPr>
-        <w:pStyle w:val="BodyText"/>
-        <w:numPr>
-          <w:ilvl w:val="1"/>
-          <w:numId w:val="9"/>
-        </w:numPr>
-        <w:spacing w:after="144"/>
-        <w:contextualSpacing/>
-        <w:rPr>
-          <w:rFonts w:ascii="Times New Roman;serif" w:hAnsi="Times New Roman;serif" w:hint="eastAsia"/>
-        </w:rPr>
-      </w:pPr>
-      <w:r>
-        <w:rPr>
-          <w:rFonts w:ascii="Times New Roman;serif" w:hAnsi="Times New Roman;serif"/>
-        </w:rPr>
-        <w:t xml:space="preserve">Did not pay for utilities that were the landlord’s responsibility. </w:t>
-      </w:r>
-    </w:p>
-    <w:p>
-      <w:pPr>
-        <w:pStyle w:val="BodyText"/>
-        <w:numPr>
-          <w:ilvl w:val="1"/>
-          <w:numId w:val="9"/>
-        </w:numPr>
-        <w:spacing w:after="144"/>
-        <w:contextualSpacing/>
-        <w:rPr>
-          <w:rFonts w:ascii="Times New Roman;serif" w:hAnsi="Times New Roman;serif" w:hint="eastAsia"/>
-        </w:rPr>
-      </w:pPr>
-      <w:r>
-        <w:rPr>
-          <w:rFonts w:ascii="Times New Roman;serif" w:hAnsi="Times New Roman;serif"/>
-        </w:rPr>
-        <w:t>{%p endif %}</w:t>
-      </w:r>
-    </w:p>
-    <w:p>
-      <w:pPr>
-        <w:pStyle w:val="BodyText"/>
-        <w:numPr>
-          <w:ilvl w:val="1"/>
-          <w:numId w:val="9"/>
-        </w:numPr>
-        <w:spacing w:after="144"/>
-        <w:contextualSpacing/>
-        <w:rPr>
-          <w:rFonts w:ascii="Times New Roman;serif" w:hAnsi="Times New Roman;serif" w:hint="eastAsia"/>
-        </w:rPr>
-      </w:pPr>
-      <w:r>
-        <w:rPr>
-          <w:rFonts w:ascii="Times New Roman;serif" w:hAnsi="Times New Roman;serif"/>
-        </w:rPr>
-        <w:t>{%p if bqe.shutoff_utilities %}</w:t>
-      </w:r>
-    </w:p>
-    <w:p>
-      <w:pPr>
-        <w:pStyle w:val="BodyText"/>
-        <w:numPr>
-          <w:ilvl w:val="1"/>
-          <w:numId w:val="9"/>
-        </w:numPr>
-        <w:spacing w:after="144"/>
-        <w:contextualSpacing/>
-        <w:rPr>
-          <w:rFonts w:ascii="Times New Roman;serif" w:hAnsi="Times New Roman;serif" w:hint="eastAsia"/>
-        </w:rPr>
-      </w:pPr>
-      <w:r>
-        <w:rPr>
-          <w:rFonts w:ascii="Times New Roman;serif" w:hAnsi="Times New Roman;serif"/>
-        </w:rPr>
-        <w:t xml:space="preserve">Shut off my utilities. </w:t>
-      </w:r>
-    </w:p>
-    <w:p>
-      <w:pPr>
-        <w:pStyle w:val="BodyText"/>
-        <w:numPr>
-          <w:ilvl w:val="1"/>
-          <w:numId w:val="9"/>
-        </w:numPr>
-        <w:spacing w:after="144"/>
-        <w:contextualSpacing/>
-        <w:rPr>
-          <w:rFonts w:ascii="Times New Roman;serif" w:hAnsi="Times New Roman;serif" w:hint="eastAsia"/>
-        </w:rPr>
-      </w:pPr>
-      <w:r>
-        <w:rPr>
-          <w:rFonts w:ascii="Times New Roman;serif" w:hAnsi="Times New Roman;serif"/>
-        </w:rPr>
-        <w:t>{%p endif %}</w:t>
-      </w:r>
-    </w:p>
-    <w:p>
-      <w:pPr>
-        <w:pStyle w:val="BodyText"/>
-        <w:numPr>
-          <w:ilvl w:val="1"/>
-          <w:numId w:val="9"/>
-        </w:numPr>
-        <w:spacing w:after="144"/>
-        <w:contextualSpacing/>
-        <w:rPr>
-          <w:rFonts w:ascii="Times New Roman;serif" w:hAnsi="Times New Roman;serif" w:hint="eastAsia"/>
-        </w:rPr>
-      </w:pPr>
-      <w:r>
-        <w:rPr>
-          <w:rFonts w:ascii="Times New Roman;serif" w:hAnsi="Times New Roman;serif"/>
-        </w:rPr>
-        <w:t>{%p if bqe.locked_out %}</w:t>
-      </w:r>
-    </w:p>
-    <w:p>
-      <w:pPr>
-        <w:pStyle w:val="BodyText"/>
-        <w:numPr>
-          <w:ilvl w:val="1"/>
-          <w:numId w:val="9"/>
-        </w:numPr>
-        <w:spacing w:after="144"/>
-        <w:contextualSpacing/>
-        <w:rPr>
-          <w:rFonts w:ascii="Times New Roman;serif" w:hAnsi="Times New Roman;serif" w:hint="eastAsia"/>
-        </w:rPr>
-      </w:pPr>
-      <w:r>
-        <w:rPr>
-          <w:rFonts w:ascii="Times New Roman;serif" w:hAnsi="Times New Roman;serif"/>
-        </w:rPr>
-        <w:t xml:space="preserve">Locked me out of my home. </w:t>
-      </w:r>
-    </w:p>
-    <w:p>
-      <w:pPr>
-        <w:pStyle w:val="BodyText"/>
-        <w:numPr>
-          <w:ilvl w:val="1"/>
-          <w:numId w:val="9"/>
-        </w:numPr>
-        <w:spacing w:after="144"/>
-        <w:contextualSpacing/>
-        <w:rPr>
-          <w:rFonts w:ascii="Times New Roman;serif" w:hAnsi="Times New Roman;serif" w:hint="eastAsia"/>
-        </w:rPr>
-      </w:pPr>
-      <w:r>
-        <w:rPr>
-          <w:rFonts w:ascii="Times New Roman;serif" w:hAnsi="Times New Roman;serif"/>
-        </w:rPr>
-        <w:t>{%p endif %}</w:t>
-      </w:r>
-    </w:p>
-    <w:p>
-      <w:pPr>
-        <w:pStyle w:val="BodyText"/>
-        <w:numPr>
-          <w:ilvl w:val="1"/>
-          <w:numId w:val="9"/>
-        </w:numPr>
-        <w:spacing w:after="144"/>
-        <w:contextualSpacing/>
-        <w:rPr>
-          <w:rFonts w:ascii="Times New Roman;serif" w:hAnsi="Times New Roman;serif" w:hint="eastAsia"/>
-        </w:rPr>
-      </w:pPr>
-      <w:r>
-        <w:rPr>
-          <w:rFonts w:ascii="Times New Roman;serif" w:hAnsi="Times New Roman;serif"/>
-        </w:rPr>
-        <w:t>{%p if bqe.removed_possessions %}</w:t>
-      </w:r>
-    </w:p>
-    <w:p>
-      <w:pPr>
-        <w:pStyle w:val="BodyText"/>
-        <w:numPr>
-          <w:ilvl w:val="1"/>
-          <w:numId w:val="9"/>
-        </w:numPr>
-        <w:spacing w:after="144"/>
-        <w:contextualSpacing/>
-        <w:rPr>
-          <w:rFonts w:ascii="Times New Roman;serif" w:hAnsi="Times New Roman;serif" w:hint="eastAsia"/>
-        </w:rPr>
-      </w:pPr>
-      <w:r>
-        <w:rPr>
-          <w:rFonts w:ascii="Times New Roman;serif" w:hAnsi="Times New Roman;serif"/>
-        </w:rPr>
-        <w:t xml:space="preserve">Put my possessions out without a court order. </w:t>
-      </w:r>
-    </w:p>
-    <w:p>
-      <w:pPr>
-        <w:pStyle w:val="BodyText"/>
-        <w:numPr>
-          <w:ilvl w:val="1"/>
-          <w:numId w:val="9"/>
-        </w:numPr>
-        <w:spacing w:after="144"/>
-        <w:contextualSpacing/>
-        <w:rPr>
-          <w:rFonts w:ascii="Times New Roman;serif" w:hAnsi="Times New Roman;serif" w:hint="eastAsia"/>
-        </w:rPr>
-      </w:pPr>
-      <w:r>
-        <w:rPr>
-          <w:rFonts w:ascii="Times New Roman;serif" w:hAnsi="Times New Roman;serif"/>
-        </w:rPr>
-        <w:lastRenderedPageBreak/>
-        <w:t>{%p endif %}</w:t>
-      </w:r>
-    </w:p>
-    <w:p>
-      <w:pPr>
-        <w:pStyle w:val="BodyText"/>
-        <w:numPr>
-          <w:ilvl w:val="1"/>
-          <w:numId w:val="9"/>
-        </w:numPr>
-        <w:spacing w:after="144"/>
-        <w:contextualSpacing/>
-        <w:rPr>
-          <w:rFonts w:ascii="Times New Roman;serif" w:hAnsi="Times New Roman;serif" w:hint="eastAsia"/>
-        </w:rPr>
-      </w:pPr>
-      <w:r>
-        <w:rPr>
-          <w:rFonts w:ascii="Times New Roman;serif" w:hAnsi="Times New Roman;serif"/>
-        </w:rPr>
-        <w:t>{%p if bqe.bad_conditions %}</w:t>
-      </w:r>
-    </w:p>
-    <w:p>
-      <w:pPr>
-        <w:pStyle w:val="BodyText"/>
-        <w:numPr>
-          <w:ilvl w:val="1"/>
-          <w:numId w:val="9"/>
-        </w:numPr>
-        <w:spacing w:after="144"/>
-        <w:contextualSpacing/>
-        <w:rPr>
-          <w:rFonts w:ascii="Times New Roman;serif" w:hAnsi="Times New Roman;serif" w:hint="eastAsia"/>
-        </w:rPr>
-      </w:pPr>
-      <w:r>
-        <w:rPr>
-          <w:rFonts w:ascii="Times New Roman;serif" w:hAnsi="Times New Roman;serif"/>
-        </w:rPr>
-        <w:t xml:space="preserve">Allowed bad conditions to exist in my home. </w:t>
-      </w:r>
-    </w:p>
-    <w:p>
-      <w:pPr>
-        <w:pStyle w:val="BodyText"/>
-        <w:numPr>
-          <w:ilvl w:val="1"/>
-          <w:numId w:val="9"/>
-        </w:numPr>
-        <w:spacing w:after="144"/>
-        <w:contextualSpacing/>
-        <w:rPr>
-          <w:rFonts w:ascii="Times New Roman;serif" w:hAnsi="Times New Roman;serif" w:hint="eastAsia"/>
-        </w:rPr>
-      </w:pPr>
-      <w:r>
-        <w:rPr>
-          <w:rFonts w:ascii="Times New Roman;serif" w:hAnsi="Times New Roman;serif"/>
-        </w:rPr>
-        <w:t>{%p endif %}</w:t>
-      </w:r>
-    </w:p>
-    <w:p>
-      <w:pPr>
-        <w:pStyle w:val="BodyText"/>
-        <w:numPr>
-          <w:ilvl w:val="1"/>
-          <w:numId w:val="9"/>
-        </w:numPr>
-        <w:spacing w:after="144"/>
-        <w:contextualSpacing/>
-        <w:rPr>
-          <w:rFonts w:ascii="Times New Roman;serif" w:hAnsi="Times New Roman;serif" w:hint="eastAsia"/>
-        </w:rPr>
-      </w:pPr>
-      <w:r>
-        <w:rPr>
-          <w:rFonts w:ascii="Times New Roman;serif" w:hAnsi="Times New Roman;serif"/>
-        </w:rPr>
-        <w:t>{%p if bqe.entered_without_permission %}</w:t>
-      </w:r>
-    </w:p>
-    <w:p>
-      <w:pPr>
-        <w:pStyle w:val="BodyText"/>
-        <w:numPr>
-          <w:ilvl w:val="1"/>
-          <w:numId w:val="9"/>
-        </w:numPr>
-        <w:spacing w:after="144"/>
-        <w:contextualSpacing/>
-        <w:rPr>
-          <w:rFonts w:ascii="Times New Roman;serif" w:hAnsi="Times New Roman;serif" w:hint="eastAsia"/>
-        </w:rPr>
-      </w:pPr>
-      <w:r>
-        <w:rPr>
-          <w:rFonts w:ascii="Times New Roman;serif" w:hAnsi="Times New Roman;serif"/>
-        </w:rPr>
-        <w:t xml:space="preserve">Entered my home without my permission and/or notice. </w:t>
-      </w:r>
-    </w:p>
-    <w:p>
-      <w:pPr>
-        <w:pStyle w:val="BodyText"/>
-        <w:numPr>
-          <w:ilvl w:val="1"/>
-          <w:numId w:val="9"/>
-        </w:numPr>
-        <w:spacing w:after="144"/>
-        <w:contextualSpacing/>
-        <w:rPr>
-          <w:rFonts w:ascii="Times New Roman;serif" w:hAnsi="Times New Roman;serif" w:hint="eastAsia"/>
-        </w:rPr>
-      </w:pPr>
-      <w:r>
-        <w:rPr>
-          <w:rFonts w:ascii="Times New Roman;serif" w:hAnsi="Times New Roman;serif"/>
-        </w:rPr>
-        <w:t>{%p endif %}</w:t>
-      </w:r>
-    </w:p>
-    <w:p>
-      <w:pPr>
-        <w:pStyle w:val="BodyText"/>
-        <w:numPr>
-          <w:ilvl w:val="1"/>
-          <w:numId w:val="9"/>
-        </w:numPr>
-        <w:spacing w:after="144"/>
-        <w:contextualSpacing/>
-        <w:rPr>
-          <w:rFonts w:ascii="Times New Roman;serif" w:hAnsi="Times New Roman;serif" w:hint="eastAsia"/>
-        </w:rPr>
-      </w:pPr>
-      <w:r>
-        <w:rPr>
-          <w:rFonts w:ascii="Times New Roman;serif" w:hAnsi="Times New Roman;serif"/>
-        </w:rPr>
-        <w:t>{%p if bqe.other %}</w:t>
-      </w:r>
-    </w:p>
-    <w:p>
-      <w:pPr>
-        <w:pStyle w:val="BodyText"/>
-        <w:numPr>
-          <w:ilvl w:val="1"/>
-          <w:numId w:val="9"/>
-        </w:numPr>
-        <w:spacing w:after="144"/>
-        <w:contextualSpacing/>
-        <w:rPr>
-          <w:rFonts w:ascii="Times New Roman;serif" w:hAnsi="Times New Roman;serif" w:hint="eastAsia"/>
-        </w:rPr>
-      </w:pPr>
-      <w:r>
-        <w:rPr>
-          <w:rFonts w:ascii="Times New Roman;serif" w:hAnsi="Times New Roman;serif"/>
-        </w:rPr>
-        <w:t xml:space="preserve">Interfered with my right to enjoy my home in other ways by {{ bqe.other }} </w:t>
-      </w:r>
-    </w:p>
-    <w:p>
-      <w:pPr>
-        <w:pStyle w:val="BodyText"/>
-        <w:numPr>
-          <w:ilvl w:val="1"/>
-          <w:numId w:val="9"/>
-        </w:numPr>
-        <w:spacing w:after="144"/>
-        <w:contextualSpacing/>
-      </w:pPr>
-      <w:r>
-        <w:rPr>
-          <w:rFonts w:ascii="Times New Roman;serif" w:hAnsi="Times New Roman;serif"/>
-        </w:rPr>
-        <w:t>{%p endif %}</w:t>
-      </w:r>
-    </w:p>
-    <w:p>
-      <w:pPr>
-        <w:pStyle w:val="BodyText"/>
-        <w:spacing w:after="144"/>
-        <w:contextualSpacing/>
-      </w:pPr>
-      <w:r>
-        <w:t>{%p if claims.utilities %}</w:t>
-      </w:r>
-    </w:p>
-    <w:p>
-      <w:pPr>
-        <w:pStyle w:val="BodyText"/>
-        <w:spacing w:after="144"/>
-        <w:contextualSpacing/>
-      </w:pPr>
-      <w:r>
-        <w:rPr>
-          <w:rFonts w:ascii="Times New Roman;serif" w:hAnsi="Times New Roman;serif"/>
-        </w:rPr>
-        <w:t>{%p if bqe.billed_no_agreement %}</w:t>
-      </w:r>
-    </w:p>
-    <w:p>
-      <w:pPr>
-        <w:pStyle w:val="BodyText"/>
-        <w:numPr>
-          <w:ilvl w:val="0"/>
-          <w:numId w:val="3"/>
-        </w:numPr>
-      </w:pPr>
-      <w:r>
-        <w:t xml:space="preserve">I have been billed for heat, hot water, electricity and/or gas and the landlord and I did not have a written agreement requiring me to pay for these utilities. I request that the landlord promptly start paying for such utilities.  This defense and counterclaim entitles me to damages under G.L. c. 186, §14, and c. 93A. See also Mass. Sanitary Code, 105 CMR 410.354. </w:t>
-      </w:r>
-    </w:p>
-    <w:p>
-      <w:pPr>
-        <w:pStyle w:val="BodyText"/>
-        <w:numPr>
-          <w:ilvl w:val="0"/>
-          <w:numId w:val="3"/>
-        </w:numPr>
-      </w:pPr>
-      <w:r>
-        <w:t>{%p endif %}</w:t>
-      </w:r>
-    </w:p>
-    <w:p>
-      <w:pPr>
-        <w:pStyle w:val="BodyText"/>
-        <w:numPr>
-          <w:ilvl w:val="0"/>
-          <w:numId w:val="3"/>
-        </w:numPr>
-      </w:pPr>
-      <w:r>
-        <w:t>{%p if bqe.billed_for_others %}</w:t>
-      </w:r>
-    </w:p>
-    <w:p>
-      <w:pPr>
-        <w:pStyle w:val="BodyText"/>
-        <w:numPr>
-          <w:ilvl w:val="0"/>
-          <w:numId w:val="3"/>
-        </w:numPr>
-      </w:pPr>
-      <w:r>
-        <w:t xml:space="preserve">I have been billed for gas, oil and/or electricity that go to other people’s apartments or common areas (such as hallways, stairways, basements, or porches). This defense and counterclaim entitles me to damages under G.L. c. 186, §14, and/or c. 93A. See also Mass. Sanitary Code, 105 CMR 410.354. </w:t>
-      </w:r>
-    </w:p>
-    <w:p>
-      <w:pPr>
-        <w:pStyle w:val="BodyText"/>
-        <w:numPr>
-          <w:ilvl w:val="0"/>
-          <w:numId w:val="3"/>
-        </w:numPr>
-      </w:pPr>
-      <w:r>
-        <w:t>{%p endif %}</w:t>
-      </w:r>
-    </w:p>
-    <w:p>
-      <w:pPr>
-        <w:pStyle w:val="BodyText"/>
-      </w:pPr>
-      <w:r>
-        <w:t>{%p endif %}</w:t>
-      </w:r>
-    </w:p>
-    <w:p>
-      <w:pPr>
-        <w:pStyle w:val="BodyText"/>
-        <w:rPr>
-          <w:rFonts w:ascii="Times New Roman;serif" w:hAnsi="Times New Roman;serif" w:hint="eastAsia"/>
-        </w:rPr>
-      </w:pPr>
-      <w:r>
-        <w:rPr>
-          <w:rFonts w:ascii="Times New Roman;serif" w:hAnsi="Times New Roman;serif"/>
-        </w:rPr>
-        <w:t>This defense and counterclaim entitles me to three times the rent (calculated at the full contract rent for tenants with subsidies) or my actual damages, whichever is greater.</w:t>
-      </w:r>
-    </w:p>
-    <w:p>
-      <w:pPr>
-        <w:pStyle w:val="BodyText"/>
-        <w:rPr>
-          <w:rFonts w:ascii="Times New Roman;serif" w:hAnsi="Times New Roman;serif" w:hint="eastAsia"/>
-        </w:rPr>
-      </w:pPr>
-      <w:r>
-        <w:rPr>
-          <w:rFonts w:ascii="Times New Roman;serif" w:hAnsi="Times New Roman;serif"/>
-        </w:rPr>
-        <w:t>{%p endif %}</w:t>
-      </w:r>
-    </w:p>
-    <w:p>
-      <w:pPr>
-        <w:pStyle w:val="BodyText"/>
-        <w:rPr>
-          <w:rFonts w:ascii="Times New Roman;serif" w:hAnsi="Times New Roman;serif" w:hint="eastAsia"/>
-        </w:rPr>
-      </w:pPr>
-      <w:r>
-        <w:rPr>
-          <w:rFonts w:ascii="Times New Roman;serif" w:hAnsi="Times New Roman;serif"/>
-        </w:rPr>
-        <w:t>{%p endif %}{# End Counterclaims #}</w:t>
-      </w:r>
-    </w:p>
-    <w:p>
-      <w:pPr>
-        <w:pStyle w:val="BodyText"/>
-        <w:rPr>
-          <w:rFonts w:ascii="Times New Roman;serif" w:hAnsi="Times New Roman;serif" w:hint="eastAsia"/>
-        </w:rPr>
-      </w:pPr>
-      <w:r>
-        <w:rPr>
-          <w:rFonts w:ascii="Times New Roman;serif" w:hAnsi="Times New Roman;serif"/>
-        </w:rPr>
-        <w:t>{%p if facts.tenant_has_subsidy %}</w:t>
-      </w:r>
-    </w:p>
-    <w:p>
-      <w:pPr>
-        <w:pStyle w:val="Caption"/>
-      </w:pPr>
-      <w:r>
-        <w:t>Defense &amp; Counterclaim</w:t>
-      </w:r>
-    </w:p>
-    <w:p>
-      <w:pPr>
-        <w:pStyle w:val="CenterTitle"/>
-      </w:pPr>
-      <w:r>
-        <w:t>Rent Liability in Public and Subsidized Housing</w:t>
-      </w:r>
-    </w:p>
-    <w:p>
-      <w:pPr>
-        <w:pStyle w:val="BodyText"/>
-        <w:numPr>
-          <w:ilvl w:val="0"/>
-          <w:numId w:val="3"/>
-        </w:numPr>
-      </w:pPr>
-      <w:r>
-        <w:t xml:space="preserve">{%p </w:t>
-      </w:r>
-      <w:r>
-        <w:t>if subsidy_type in ['Section 8 voucher', 'MRVP']</w:t>
-      </w:r>
-      <w:r>
-        <w:t xml:space="preserve"> and </w:t>
-      </w:r>
-      <w:r>
-        <w:t xml:space="preserve">subsidized_housing.pha_pays_rent %} </w:t>
-      </w:r>
-    </w:p>
-    <w:p>
-      <w:pPr>
-        <w:pStyle w:val="BodyText"/>
-        <w:numPr>
-          <w:ilvl w:val="0"/>
-          <w:numId w:val="3"/>
-        </w:numPr>
-      </w:pPr>
-      <w:r>
-        <w:t xml:space="preserve">The housing authority is responsible for rent. </w:t>
-      </w:r>
-    </w:p>
-    <w:p>
-      <w:pPr>
-        <w:pStyle w:val="BodyText"/>
-        <w:numPr>
-          <w:ilvl w:val="0"/>
-          <w:numId w:val="3"/>
-        </w:numPr>
-      </w:pPr>
-      <w:r>
-        <w:lastRenderedPageBreak/>
-        <w:t>{%p endif %}</w:t>
-      </w:r>
-    </w:p>
-    <w:p>
-      <w:pPr>
-        <w:pStyle w:val="BodyText"/>
-        <w:numPr>
-          <w:ilvl w:val="0"/>
-          <w:numId w:val="3"/>
-        </w:numPr>
-      </w:pPr>
-      <w:r>
-        <w:t xml:space="preserve">{%p if </w:t>
-      </w:r>
-      <w:r>
-        <w:t>subsidy_type in ['Section 8 voucher', 'MRVP']</w:t>
-      </w:r>
-      <w:r>
-        <w:t xml:space="preserve"> and </w:t>
-      </w:r>
-      <w:r>
-        <w:t>subsidized_housing.stopped_payment %}</w:t>
-      </w:r>
-    </w:p>
-    <w:p>
-      <w:pPr>
-        <w:pStyle w:val="BodyText"/>
-        <w:numPr>
-          <w:ilvl w:val="0"/>
-          <w:numId w:val="3"/>
-        </w:numPr>
-      </w:pPr>
-      <w:r>
-        <w:t xml:space="preserve">The housing authority stopped payments to the landlord because repairs were not made. </w:t>
-      </w:r>
-    </w:p>
-    <w:p>
-      <w:pPr>
-        <w:pStyle w:val="BodyText"/>
-        <w:numPr>
-          <w:ilvl w:val="0"/>
-          <w:numId w:val="3"/>
-        </w:numPr>
-      </w:pPr>
-      <w:r>
-        <w:t>{%p endif %}</w:t>
-      </w:r>
-    </w:p>
-    <w:p>
-      <w:pPr>
-        <w:pStyle w:val="BodyText"/>
-        <w:numPr>
-          <w:ilvl w:val="0"/>
-          <w:numId w:val="3"/>
-        </w:numPr>
-      </w:pPr>
-      <w:r>
-        <w:t>{%p if subsidized_housing.improper_rent_calculation %}</w:t>
-      </w:r>
-    </w:p>
-    <w:p>
-      <w:pPr>
-        <w:pStyle w:val="BodyText"/>
-        <w:numPr>
-          <w:ilvl w:val="0"/>
-          <w:numId w:val="3"/>
-        </w:numPr>
-      </w:pPr>
-      <w:r>
-        <w:t xml:space="preserve">The housing authority/owner failed to properly calculate rent or to adjust the rent, and therefore I am entitled to a recalculation of rent. </w:t>
-      </w:r>
-    </w:p>
-    <w:p>
-      <w:pPr>
-        <w:pStyle w:val="BodyText"/>
-        <w:numPr>
-          <w:ilvl w:val="0"/>
-          <w:numId w:val="3"/>
-        </w:numPr>
-      </w:pPr>
-      <w:r>
-        <w:t>{%p endif %}</w:t>
-      </w:r>
-    </w:p>
-    <w:p>
-      <w:pPr>
-        <w:pStyle w:val="BodyText"/>
-        <w:numPr>
-          <w:ilvl w:val="0"/>
-          <w:numId w:val="3"/>
-        </w:numPr>
-      </w:pPr>
-      <w:r>
-        <w:t>{%p if subsidized_housing.landlord_overcharged %}</w:t>
-      </w:r>
-    </w:p>
-    <w:p>
-      <w:pPr>
-        <w:pStyle w:val="BodyText"/>
-        <w:numPr>
-          <w:ilvl w:val="0"/>
-          <w:numId w:val="3"/>
-        </w:numPr>
-      </w:pPr>
-      <w:r>
-        <w:t xml:space="preserve">The landlord charged me more rent than the amount approved by the housing agency. </w:t>
-      </w:r>
-    </w:p>
-    <w:p>
-      <w:pPr>
-        <w:pStyle w:val="BodyText"/>
-        <w:numPr>
-          <w:ilvl w:val="0"/>
-          <w:numId w:val="3"/>
-        </w:numPr>
-      </w:pPr>
-      <w:r>
-        <w:t>{%p endif %}</w:t>
-      </w:r>
-    </w:p>
-    <w:p>
-      <w:pPr>
-        <w:pStyle w:val="BodyText"/>
-      </w:pPr>
-      <w:r>
-        <w:t>{%p endif %}</w:t>
-      </w:r>
-    </w:p>
-    <w:p>
-      <w:pPr>
-        <w:pStyle w:val="BodyText"/>
-        <w:rPr>
-          <w:rFonts w:ascii="Times New Roman;serif" w:hAnsi="Times New Roman;serif" w:hint="eastAsia"/>
-        </w:rPr>
-      </w:pPr>
-      <w:r>
-        <w:rPr>
-          <w:rFonts w:ascii="Times New Roman;serif" w:hAnsi="Times New Roman;serif"/>
-        </w:rPr>
-        <w:t>{%p if plead_93a %}</w:t>
-      </w:r>
-    </w:p>
-    <w:p>
-      <w:pPr>
-        <w:pStyle w:val="BodyText"/>
-        <w:rPr>
-          <w:rFonts w:ascii="Times New Roman;serif" w:hAnsi="Times New Roman;serif" w:hint="eastAsia"/>
-        </w:rPr>
-      </w:pPr>
-    </w:p>
-    <w:p>
-      <w:pPr>
-        <w:pStyle w:val="Caption"/>
-      </w:pPr>
-      <w:r>
-        <w:t>Defense &amp; Counterclaim</w:t>
-      </w:r>
-      <w:r>
-        <w:br/>
-        <w:t>Or Offset to Any Claim for Use and Occupancy</w:t>
-      </w:r>
-    </w:p>
-    <w:p>
-      <w:pPr>
-        <w:pStyle w:val="CenterTitle"/>
-      </w:pPr>
-      <w:r>
-        <w:t>Violation of the Consumer Protection Law</w:t>
-      </w:r>
-    </w:p>
-    <w:p>
-      <w:pPr>
-        <w:pStyle w:val="CenterTitle4"/>
-      </w:pPr>
-      <w:r>
-        <w:t>Mass. Gen. Laws c. 239 §8A, and/or c. 93A</w:t>
-      </w:r>
-    </w:p>
-    <w:p>
-      <w:pPr>
-        <w:pStyle w:val="BodyText"/>
-        <w:numPr>
-          <w:ilvl w:val="0"/>
-          <w:numId w:val="3"/>
-        </w:numPr>
-      </w:pPr>
-      <w:r>
-        <w:t>Each of the acts stated in this Answer/Counterclaims was unfair and/or deceptive. My landlord is covered by this law because she or he is not a housing authority or the owner-occupant of only a 2 or 3-family property in which I live. This pleading is a demand for a reasonable settlement offer.</w:t>
-      </w:r>
-    </w:p>
-    <w:p>
-      <w:pPr>
-        <w:pStyle w:val="BodyText"/>
-        <w:numPr>
-          <w:ilvl w:val="0"/>
-          <w:numId w:val="3"/>
-        </w:numPr>
-      </w:pPr>
-      <w:r>
-        <w:t>The landlord acted in the following additional unfair or deceptive ways:</w:t>
-      </w:r>
-    </w:p>
-    <w:p>
-      <w:pPr>
-        <w:pStyle w:val="BodyText"/>
-        <w:numPr>
-          <w:ilvl w:val="1"/>
-          <w:numId w:val="3"/>
-        </w:numPr>
-        <w:spacing w:after="144"/>
-        <w:contextualSpacing/>
-      </w:pPr>
-      <w:r>
-        <w:t>{%p if consumer_protection.late_fees %}</w:t>
-      </w:r>
-    </w:p>
-    <w:p>
-      <w:pPr>
-        <w:pStyle w:val="BodyText"/>
-        <w:numPr>
-          <w:ilvl w:val="1"/>
-          <w:numId w:val="3"/>
-        </w:numPr>
-        <w:spacing w:after="144"/>
-        <w:contextualSpacing/>
-      </w:pPr>
-      <w:r>
-        <w:t>The landlord charged me late fees before my rent was thirty days late.</w:t>
-      </w:r>
-    </w:p>
-    <w:p>
-      <w:pPr>
-        <w:pStyle w:val="BodyText"/>
-        <w:numPr>
-          <w:ilvl w:val="1"/>
-          <w:numId w:val="3"/>
-        </w:numPr>
-        <w:spacing w:after="144"/>
-        <w:contextualSpacing/>
-      </w:pPr>
-      <w:r>
-        <w:t>{%p endif %}</w:t>
-      </w:r>
-    </w:p>
-    <w:p>
-      <w:pPr>
-        <w:pStyle w:val="BodyText"/>
-        <w:numPr>
-          <w:ilvl w:val="1"/>
-          <w:numId w:val="3"/>
-        </w:numPr>
-        <w:spacing w:after="144"/>
-        <w:contextualSpacing/>
-      </w:pPr>
-      <w:r>
-        <w:t>{%p if consumer_protection.nonagreed_rent %}</w:t>
-      </w:r>
-    </w:p>
-    <w:p>
-      <w:pPr>
-        <w:pStyle w:val="BodyText"/>
-        <w:numPr>
-          <w:ilvl w:val="1"/>
-          <w:numId w:val="3"/>
-        </w:numPr>
-        <w:spacing w:after="144"/>
-        <w:contextualSpacing/>
-      </w:pPr>
-      <w:r>
-        <w:t>The landlord charged a rent amount that I never agreed to pay.</w:t>
-      </w:r>
-    </w:p>
-    <w:p>
-      <w:pPr>
-        <w:pStyle w:val="BodyText"/>
-        <w:numPr>
-          <w:ilvl w:val="1"/>
-          <w:numId w:val="3"/>
-        </w:numPr>
-        <w:spacing w:after="144"/>
-        <w:contextualSpacing/>
-      </w:pPr>
-      <w:r>
-        <w:t>{%p endif %}</w:t>
-      </w:r>
-    </w:p>
-    <w:p>
-      <w:pPr>
-        <w:pStyle w:val="BodyText"/>
-        <w:numPr>
-          <w:ilvl w:val="1"/>
-          <w:numId w:val="3"/>
-        </w:numPr>
-        <w:spacing w:after="144"/>
-        <w:contextualSpacing/>
-      </w:pPr>
-      <w:r>
-        <w:t>{%p if consumer_protection.unlawful_court_fees %}</w:t>
-      </w:r>
-    </w:p>
-    <w:p>
-      <w:pPr>
-        <w:pStyle w:val="BodyText"/>
-        <w:numPr>
-          <w:ilvl w:val="1"/>
-          <w:numId w:val="3"/>
-        </w:numPr>
-        <w:spacing w:after="144"/>
-        <w:contextualSpacing/>
-      </w:pPr>
-      <w:r>
-        <w:t>The landlord charged me constable or court fees unlawfully.</w:t>
-      </w:r>
-    </w:p>
-    <w:p>
-      <w:pPr>
-        <w:pStyle w:val="BodyText"/>
-        <w:numPr>
-          <w:ilvl w:val="1"/>
-          <w:numId w:val="3"/>
-        </w:numPr>
-        <w:spacing w:after="144"/>
-        <w:contextualSpacing/>
-      </w:pPr>
-      <w:r>
-        <w:t>{%p endif %}</w:t>
-      </w:r>
-    </w:p>
-    <w:p>
-      <w:pPr>
-        <w:pStyle w:val="BodyText"/>
-        <w:numPr>
-          <w:ilvl w:val="1"/>
-          <w:numId w:val="3"/>
-        </w:numPr>
-        <w:spacing w:after="144"/>
-        <w:contextualSpacing/>
-      </w:pPr>
-      <w:r>
-        <w:lastRenderedPageBreak/>
-        <w:t>{%p if consumer_protection.unlawful_lease_terms %}</w:t>
-      </w:r>
-    </w:p>
-    <w:p>
-      <w:pPr>
-        <w:pStyle w:val="BodyText"/>
-        <w:numPr>
-          <w:ilvl w:val="1"/>
-          <w:numId w:val="3"/>
-        </w:numPr>
-        <w:spacing w:after="144"/>
-        <w:contextualSpacing/>
-      </w:pPr>
-      <w:r>
-        <w:t>There are unlawful terms in my lease.</w:t>
-      </w:r>
-    </w:p>
-    <w:p>
-      <w:pPr>
-        <w:pStyle w:val="BodyText"/>
-        <w:numPr>
-          <w:ilvl w:val="1"/>
-          <w:numId w:val="3"/>
-        </w:numPr>
-        <w:spacing w:after="144"/>
-        <w:contextualSpacing/>
-      </w:pPr>
-      <w:r>
-        <w:t>{%p endif %}</w:t>
-      </w:r>
-    </w:p>
-    <w:p>
-      <w:pPr>
-        <w:pStyle w:val="BodyText"/>
-        <w:numPr>
-          <w:ilvl w:val="1"/>
-          <w:numId w:val="3"/>
-        </w:numPr>
-        <w:spacing w:after="144"/>
-        <w:contextualSpacing/>
-      </w:pPr>
-      <w:r>
-        <w:t>{%p if consumer_protection.other %}</w:t>
-      </w:r>
-    </w:p>
-    <w:p>
-      <w:pPr>
-        <w:pStyle w:val="BodyText"/>
-        <w:numPr>
-          <w:ilvl w:val="1"/>
-          <w:numId w:val="3"/>
-        </w:numPr>
-        <w:spacing w:after="144"/>
-        <w:contextualSpacing/>
-      </w:pPr>
-      <w:r>
-        <w:t>Other: {{ consumer_protection.other_reason }}</w:t>
-      </w:r>
-    </w:p>
-    <w:p>
-      <w:pPr>
-        <w:pStyle w:val="BodyText"/>
-        <w:numPr>
-          <w:ilvl w:val="1"/>
-          <w:numId w:val="3"/>
-        </w:numPr>
-        <w:spacing w:after="144"/>
-        <w:contextualSpacing/>
-      </w:pPr>
-      <w:r>
-        <w:t>{%p endif %}</w:t>
-      </w:r>
-    </w:p>
-    <w:p>
-      <w:pPr>
-        <w:pStyle w:val="BodyText"/>
-        <w:rPr>
-          <w:rFonts w:ascii="Times New Roman;serif" w:hAnsi="Times New Roman;serif" w:hint="eastAsia"/>
-        </w:rPr>
-      </w:pPr>
-      <w:r>
-        <w:rPr>
-          <w:rFonts w:ascii="Times New Roman;serif" w:hAnsi="Times New Roman;serif"/>
-        </w:rPr>
-        <w:t>Therefore, under G.L. c. 93A, I am entitled to statutory damages for each violation, or actual damages (doubled or trebled because the landlord’s conduct was willful and knowing), whichever</w:t>
-      </w:r>
-      <w:r>
-        <w:rPr>
-          <w:rFonts w:ascii="Times New Roman;serif" w:hAnsi="Times New Roman;serif"/>
-        </w:rPr>
-        <w:br/>
-        <w:t>is greater.</w:t>
-      </w:r>
-    </w:p>
-    <w:p>
-      <w:pPr>
-        <w:pStyle w:val="BodyText"/>
-      </w:pPr>
-      <w:r>
-        <w:t>{%p endif %}</w:t>
-      </w:r>
-    </w:p>
-    <w:p>
-      <w:pPr>
-        <w:pStyle w:val="CenterTitle"/>
-      </w:pPr>
-      <w:r>
-        <w:t>Other Defenses &amp; Counterclaims</w:t>
-      </w:r>
-    </w:p>
-    <w:p>
-      <w:pPr>
-        <w:pStyle w:val="BodyText"/>
-        <w:numPr>
-          <w:ilvl w:val="0"/>
-          <w:numId w:val="3"/>
-        </w:numPr>
-      </w:pPr>
-      <w:r>
-        <w:t>{%p if showifdef('other.vendor_payments') %}</w:t>
-      </w:r>
-    </w:p>
-    <w:p>
-      <w:pPr>
-        <w:pStyle w:val="BodyText"/>
-        <w:numPr>
-          <w:ilvl w:val="0"/>
-          <w:numId w:val="3"/>
-        </w:numPr>
-      </w:pPr>
-      <w:r>
-        <w:t xml:space="preserve">My rent is paid by the Department of Transitional Assistance through vendor payments; therefore, I had no control over nonpayment of the rent. </w:t>
-      </w:r>
-    </w:p>
-    <w:p>
-      <w:pPr>
-        <w:pStyle w:val="BodyText"/>
-        <w:numPr>
-          <w:ilvl w:val="0"/>
-          <w:numId w:val="3"/>
-        </w:numPr>
-      </w:pPr>
-      <w:r>
-        <w:t>{%p endif %}</w:t>
-      </w:r>
-    </w:p>
-    <w:p>
-      <w:pPr>
-        <w:pStyle w:val="BodyText"/>
-        <w:numPr>
-          <w:ilvl w:val="0"/>
-          <w:numId w:val="3"/>
-        </w:numPr>
-      </w:pPr>
-      <w:r>
-        <w:t xml:space="preserve">{%p if </w:t>
-      </w:r>
-      <w:r>
-        <w:t>not (facts.tenant_has_subsidy and subsidy_type == 'public housing')</w:t>
-      </w:r>
-      <w:r>
-        <w:t xml:space="preserve"> %}</w:t>
-      </w:r>
-    </w:p>
-    <w:p>
-      <w:pPr>
-        <w:pStyle w:val="BodyText"/>
-        <w:numPr>
-          <w:ilvl w:val="0"/>
-          <w:numId w:val="3"/>
-        </w:numPr>
-      </w:pPr>
-      <w:r>
-        <w:t xml:space="preserve">{%p if </w:t>
-      </w:r>
-      <w:r>
-        <w:t>is_condo_conversion</w:t>
-      </w:r>
-      <w:r>
-        <w:t xml:space="preserve"> and </w:t>
-      </w:r>
-      <w:r>
-        <w:t xml:space="preserve">(defined('condo_violations') and </w:t>
-      </w:r>
-      <w:r>
-        <w:t>condo_violations.any_true()</w:t>
-      </w:r>
-      <w:r>
-        <w:t>)</w:t>
-      </w:r>
-      <w:r>
-        <w:t xml:space="preserve"> </w:t>
-      </w:r>
-      <w:r>
-        <w:t>or (defined('condo_local_violations') and condo_local_violations.any_true()</w:t>
-      </w:r>
-      <w:r>
-        <w:t xml:space="preserve"> </w:t>
-      </w:r>
-      <w:r>
-        <w:t>)</w:t>
-      </w:r>
-      <w:r>
-        <w:t xml:space="preserve"> </w:t>
-      </w:r>
-      <w:r>
-        <w:t>%}</w:t>
-      </w:r>
-    </w:p>
-    <w:p>
-      <w:pPr>
-        <w:pStyle w:val="BodyText"/>
-        <w:numPr>
-          <w:ilvl w:val="0"/>
-          <w:numId w:val="3"/>
-        </w:numPr>
-      </w:pPr>
-      <w:r>
-        <w:t xml:space="preserve">My apartment is being converted into a condominium or cooperative, and my landlord failed to provide me the protections </w:t>
-      </w:r>
-      <w:r>
-        <w:t>required</w:t>
-      </w:r>
-      <w:r>
-        <w:t xml:space="preserve"> by state and / or local law as follows:</w:t>
-      </w:r>
-    </w:p>
-    <w:p>
-      <w:pPr>
-        <w:pStyle w:val="BodyText"/>
-        <w:numPr>
-          <w:ilvl w:val="1"/>
-          <w:numId w:val="3"/>
-        </w:numPr>
-      </w:pPr>
-      <w:r>
-        <w:t>{%p for violation in condo_violations</w:t>
-      </w:r>
-      <w:r>
-        <w:t>.true_values()</w:t>
-      </w:r>
-      <w:r>
-        <w:t xml:space="preserve"> %}</w:t>
-      </w:r>
-    </w:p>
-    <w:p>
-      <w:pPr>
-        <w:pStyle w:val="BodyText"/>
-        <w:numPr>
-          <w:ilvl w:val="1"/>
-          <w:numId w:val="3"/>
-        </w:numPr>
-      </w:pPr>
-      <w:r>
-        <w:t>{{ violation }}</w:t>
-      </w:r>
-    </w:p>
-    <w:p>
-      <w:pPr>
-        <w:pStyle w:val="BodyText"/>
-        <w:numPr>
-          <w:ilvl w:val="1"/>
-          <w:numId w:val="3"/>
-        </w:numPr>
-      </w:pPr>
-      <w:r>
-        <w:t>{%p endfor %}</w:t>
-      </w:r>
-    </w:p>
-    <w:p>
-      <w:pPr>
-        <w:pStyle w:val="BodyText"/>
-        <w:numPr>
-          <w:ilvl w:val="1"/>
-          <w:numId w:val="3"/>
-        </w:numPr>
-      </w:pPr>
-      <w:r>
-        <w:t>{%p if defined('</w:t>
-      </w:r>
-      <w:r>
-        <w:t>condo_local</w:t>
-      </w:r>
-      <w:r>
-        <w:t>_violations</w:t>
-      </w:r>
-      <w:r>
-        <w:t>'</w:t>
-      </w:r>
-      <w:r>
-        <w:t>)</w:t>
-      </w:r>
-      <w:r>
-        <w:t xml:space="preserve"> %}</w:t>
-      </w:r>
-    </w:p>
-    <w:p>
-      <w:pPr>
-        <w:pStyle w:val="BodyText"/>
-        <w:numPr>
-          <w:ilvl w:val="1"/>
-          <w:numId w:val="3"/>
-        </w:numPr>
-      </w:pPr>
-      <w:r>
-        <w:t>In addition, the landlord committed the following violations of local law.</w:t>
-      </w:r>
-    </w:p>
-    <w:p>
-      <w:pPr>
-        <w:pStyle w:val="BodyText"/>
-        <w:numPr>
-          <w:ilvl w:val="2"/>
-          <w:numId w:val="3"/>
-        </w:numPr>
-      </w:pPr>
-      <w:r>
-        <w:t>{%p for violation in condo_</w:t>
-      </w:r>
-      <w:r>
-        <w:t>local</w:t>
-      </w:r>
-      <w:r>
-        <w:t>_violations</w:t>
-      </w:r>
-      <w:r>
-        <w:t>.true_values()</w:t>
-      </w:r>
-      <w:r>
-        <w:t xml:space="preserve"> %}</w:t>
-      </w:r>
-    </w:p>
-    <w:p>
-      <w:pPr>
-        <w:pStyle w:val="BodyText"/>
-        <w:numPr>
-          <w:ilvl w:val="2"/>
-          <w:numId w:val="3"/>
-        </w:numPr>
-      </w:pPr>
-      <w:r>
-        <w:t>{{ violation }}</w:t>
-      </w:r>
-    </w:p>
-    <w:p>
-      <w:pPr>
-        <w:pStyle w:val="BodyText"/>
-        <w:numPr>
-          <w:ilvl w:val="2"/>
-          <w:numId w:val="3"/>
-        </w:numPr>
-      </w:pPr>
-      <w:r>
-        <w:t>{%p endfor %}</w:t>
-      </w:r>
-    </w:p>
-    <w:p>
-      <w:pPr>
-        <w:pStyle w:val="BodyText"/>
-        <w:numPr>
-          <w:ilvl w:val="1"/>
-          <w:numId w:val="3"/>
-        </w:numPr>
-      </w:pPr>
-      <w:r>
-        <w:t>{%p endif %}</w:t>
-      </w:r>
-    </w:p>
-    <w:p>
-      <w:pPr>
-        <w:pStyle w:val="BodyText"/>
-        <w:numPr>
-          <w:ilvl w:val="0"/>
-          <w:numId w:val="3"/>
-        </w:numPr>
-      </w:pPr>
-      <w:r>
-        <w:t>{%p endif %}</w:t>
-      </w:r>
-    </w:p>
-    <w:p>
-      <w:pPr>
-        <w:pStyle w:val="BodyText"/>
-        <w:numPr>
-          <w:ilvl w:val="0"/>
-          <w:numId w:val="3"/>
-        </w:numPr>
-      </w:pPr>
-      <w:r>
-        <w:t>{%p endif %}</w:t>
-      </w:r>
-    </w:p>
-    <w:p>
-      <w:pPr>
-        <w:pStyle w:val="BodyText"/>
-        <w:numPr>
-          <w:ilvl w:val="0"/>
-          <w:numId w:val="3"/>
-        </w:numPr>
-      </w:pPr>
-      <w:r>
-        <w:lastRenderedPageBreak/>
-        <w:t>{%p if showifdef('other.repair_and_deduct_statute') %}</w:t>
-      </w:r>
-    </w:p>
-    <w:p>
-      <w:pPr>
-        <w:pStyle w:val="BodyText"/>
-        <w:numPr>
-          <w:ilvl w:val="0"/>
-          <w:numId w:val="3"/>
-        </w:numPr>
-      </w:pPr>
-      <w:r>
-        <w:t xml:space="preserve">I have exercised my rights under the repair and deduct statute (G.L. c. 111, §127L). </w:t>
-      </w:r>
-    </w:p>
-    <w:p>
-      <w:pPr>
-        <w:pStyle w:val="BodyText"/>
-        <w:numPr>
-          <w:ilvl w:val="0"/>
-          <w:numId w:val="3"/>
-        </w:numPr>
-      </w:pPr>
-      <w:r>
-        <w:t>{%p endif %}</w:t>
-      </w:r>
-    </w:p>
-    <w:p>
-      <w:pPr>
-        <w:pStyle w:val="BodyText"/>
-        <w:numPr>
-          <w:ilvl w:val="0"/>
-          <w:numId w:val="3"/>
-        </w:numPr>
-      </w:pPr>
-      <w:r>
-        <w:t>{%p if showifdef('other.water_violation') %}</w:t>
-      </w:r>
-    </w:p>
-    <w:p>
-      <w:pPr>
-        <w:pStyle w:val="BodyText"/>
-        <w:numPr>
-          <w:ilvl w:val="0"/>
-          <w:numId w:val="3"/>
-        </w:numPr>
-      </w:pPr>
-      <w:r>
-        <w:t xml:space="preserve">The landlord required me to pay for water in violation of G.L. c. 186, §22. </w:t>
-      </w:r>
-    </w:p>
-    <w:p>
-      <w:pPr>
-        <w:pStyle w:val="BodyText"/>
-        <w:numPr>
-          <w:ilvl w:val="0"/>
-          <w:numId w:val="3"/>
-        </w:numPr>
-      </w:pPr>
-      <w:r>
-        <w:t>{%p endif %}</w:t>
-      </w:r>
-    </w:p>
-    <w:p>
-      <w:pPr>
-        <w:pStyle w:val="BodyText"/>
-        <w:numPr>
-          <w:ilvl w:val="0"/>
-          <w:numId w:val="3"/>
-        </w:numPr>
-      </w:pPr>
-      <w:r>
-        <w:t xml:space="preserve">{%p if </w:t>
-      </w:r>
-      <w:r>
-        <w:t xml:space="preserve">not (facts.tenant_has_subsidy and subsidy_type == 'public housing') </w:t>
-      </w:r>
-      <w:r>
-        <w:t xml:space="preserve">and </w:t>
-      </w:r>
-      <w:r>
-        <w:t>postforeclosure.is_foreclosed %}</w:t>
-      </w:r>
-    </w:p>
-    <w:p>
-      <w:pPr>
-        <w:pStyle w:val="BodyText"/>
-        <w:numPr>
-          <w:ilvl w:val="0"/>
-          <w:numId w:val="3"/>
-        </w:numPr>
-      </w:pPr>
-      <w:r>
-        <w:t>Foreclosure-related defenses/counterclaims (G.L. c. 93A):</w:t>
-      </w:r>
-    </w:p>
-    <w:p>
-      <w:pPr>
-        <w:pStyle w:val="BodyText"/>
-        <w:numPr>
-          <w:ilvl w:val="1"/>
-          <w:numId w:val="3"/>
-        </w:numPr>
-        <w:spacing w:after="144"/>
-        <w:contextualSpacing/>
-      </w:pPr>
-      <w:r>
-        <w:t>{%p if postforeclosure.failure_to_comply %}</w:t>
-      </w:r>
-    </w:p>
-    <w:p>
-      <w:pPr>
-        <w:pStyle w:val="BodyText"/>
-        <w:numPr>
-          <w:ilvl w:val="1"/>
-          <w:numId w:val="3"/>
-        </w:numPr>
-        <w:spacing w:after="144"/>
-        <w:contextualSpacing/>
-      </w:pPr>
-      <w:r>
-        <w:t xml:space="preserve">The foreclosure is void due to failure to comply with the: (i) power of sale in the mortgage contract, (ii) statutory or regulatory foreclosure requirements, and/or (iii) Note holding/transfer requirements pursuant to applicable law. </w:t>
-      </w:r>
-    </w:p>
-    <w:p>
-      <w:pPr>
-        <w:pStyle w:val="BodyText"/>
-        <w:numPr>
-          <w:ilvl w:val="1"/>
-          <w:numId w:val="3"/>
-        </w:numPr>
-        <w:spacing w:after="144"/>
-        <w:contextualSpacing/>
-      </w:pPr>
-      <w:r>
-        <w:t>{%p endif %}</w:t>
-      </w:r>
-    </w:p>
-    <w:p>
-      <w:pPr>
-        <w:pStyle w:val="BodyText"/>
-        <w:numPr>
-          <w:ilvl w:val="1"/>
-          <w:numId w:val="3"/>
-        </w:numPr>
-        <w:spacing w:after="144"/>
-        <w:contextualSpacing/>
-      </w:pPr>
-      <w:r>
-        <w:t>{%p if postforeclosure.unfair_loan_mod %}</w:t>
-      </w:r>
-    </w:p>
-    <w:p>
-      <w:pPr>
-        <w:pStyle w:val="BodyText"/>
-        <w:numPr>
-          <w:ilvl w:val="1"/>
-          <w:numId w:val="3"/>
-        </w:numPr>
-        <w:spacing w:after="144"/>
-        <w:contextualSpacing/>
-      </w:pPr>
-      <w:r>
-        <w:t xml:space="preserve">I was treated unfairly with respect to loan modification and/or alternatives to foreclosure. </w:t>
-      </w:r>
-    </w:p>
-    <w:p>
-      <w:pPr>
-        <w:pStyle w:val="BodyText"/>
-        <w:numPr>
-          <w:ilvl w:val="1"/>
-          <w:numId w:val="3"/>
-        </w:numPr>
-        <w:spacing w:after="144"/>
-        <w:contextualSpacing/>
-      </w:pPr>
-      <w:r>
-        <w:t>{%p endif %}</w:t>
-      </w:r>
-    </w:p>
-    <w:p>
-      <w:pPr>
-        <w:pStyle w:val="BodyText"/>
-        <w:numPr>
-          <w:ilvl w:val="1"/>
-          <w:numId w:val="3"/>
-        </w:numPr>
-        <w:spacing w:after="144"/>
-        <w:contextualSpacing/>
-      </w:pPr>
-      <w:r>
-        <w:t>{%p if postforeclosure.unfair_notices %}</w:t>
-      </w:r>
-    </w:p>
-    <w:p>
-      <w:pPr>
-        <w:pStyle w:val="BodyText"/>
-        <w:numPr>
-          <w:ilvl w:val="1"/>
-          <w:numId w:val="3"/>
-        </w:numPr>
-        <w:spacing w:after="144"/>
-        <w:contextualSpacing/>
-      </w:pPr>
-      <w:r>
-        <w:t xml:space="preserve">I was treated unfairly with respect to pre-foreclosure notices. </w:t>
-      </w:r>
-    </w:p>
-    <w:p>
-      <w:pPr>
-        <w:pStyle w:val="BodyText"/>
-        <w:numPr>
-          <w:ilvl w:val="1"/>
-          <w:numId w:val="3"/>
-        </w:numPr>
-        <w:spacing w:after="144"/>
-        <w:contextualSpacing/>
-      </w:pPr>
-      <w:r>
-        <w:t>{%p endif %}</w:t>
-      </w:r>
-    </w:p>
-    <w:p>
-      <w:pPr>
-        <w:pStyle w:val="BodyText"/>
-        <w:numPr>
-          <w:ilvl w:val="1"/>
-          <w:numId w:val="3"/>
-        </w:numPr>
-        <w:spacing w:after="144"/>
-        <w:contextualSpacing/>
-      </w:pPr>
-      <w:r>
-        <w:t>{%p if postforeclosure.unfair_loan_based_on_income %}</w:t>
-      </w:r>
-    </w:p>
-    <w:p>
-      <w:pPr>
-        <w:pStyle w:val="BodyText"/>
-        <w:numPr>
-          <w:ilvl w:val="1"/>
-          <w:numId w:val="3"/>
-        </w:numPr>
-        <w:spacing w:after="144"/>
-        <w:contextualSpacing/>
-      </w:pPr>
-      <w:r>
-        <w:t xml:space="preserve">My loan was predatory, unfair, and/or was unaffordable based on my income. </w:t>
-      </w:r>
-    </w:p>
-    <w:p>
-      <w:pPr>
-        <w:pStyle w:val="BodyText"/>
-        <w:numPr>
-          <w:ilvl w:val="1"/>
-          <w:numId w:val="3"/>
-        </w:numPr>
-        <w:spacing w:after="144"/>
-        <w:contextualSpacing/>
-      </w:pPr>
-      <w:r>
-        <w:t>{%p endif %}</w:t>
-      </w:r>
-    </w:p>
-    <w:p>
-      <w:pPr>
-        <w:pStyle w:val="BodyText"/>
-        <w:numPr>
-          <w:ilvl w:val="0"/>
-          <w:numId w:val="3"/>
-        </w:numPr>
-        <w:spacing w:after="144"/>
-        <w:contextualSpacing/>
-      </w:pPr>
-      <w:r>
-        <w:t>{%p endif %}</w:t>
-      </w:r>
-    </w:p>
-    <w:p>
-      <w:pPr>
-        <w:pStyle w:val="BodyText"/>
-        <w:numPr>
-          <w:ilvl w:val="0"/>
-          <w:numId w:val="3"/>
-        </w:numPr>
-      </w:pPr>
-      <w:r>
-        <w:t xml:space="preserve">{%p if </w:t>
-      </w:r>
-      <w:r>
-        <w:t>showifdef('</w:t>
-      </w:r>
-      <w:r>
-        <w:t>initial_defense.custom_other</w:t>
-      </w:r>
-      <w:r>
-        <w:t>')</w:t>
-      </w:r>
-      <w:r>
-        <w:t xml:space="preserve"> %}</w:t>
-      </w:r>
-    </w:p>
-    <w:p>
-      <w:pPr>
-        <w:pStyle w:val="BodyText"/>
-        <w:numPr>
-          <w:ilvl w:val="0"/>
-          <w:numId w:val="3"/>
-        </w:numPr>
-      </w:pPr>
-      <w:r>
-        <w:t>I have other defenses or counterclaims as follows:</w:t>
-      </w:r>
-    </w:p>
-    <w:p>
-      <w:pPr>
-        <w:pStyle w:val="BodyText"/>
-        <w:numPr>
-          <w:ilvl w:val="0"/>
-          <w:numId w:val="3"/>
-        </w:numPr>
-      </w:pPr>
-      <w:r>
-        <w:t>{{initial_defense.custom_other}}</w:t>
-      </w:r>
-    </w:p>
-    <w:p>
-      <w:pPr>
-        <w:pStyle w:val="BodyText"/>
-        <w:numPr>
-          <w:ilvl w:val="0"/>
-          <w:numId w:val="3"/>
-        </w:numPr>
-      </w:pPr>
-      <w:r>
-        <w:t>{%p endif %}</w:t>
-      </w:r>
-    </w:p>
-    <w:p>
-      <w:pPr>
-        <w:pStyle w:val="BodyText"/>
-        <w:ind w:left="360"/>
-      </w:pPr>
-      <w:r>
-        <w:t xml:space="preserve">{%p if </w:t>
-      </w:r>
-      <w:r>
-        <w:t xml:space="preserve">not (facts.tenant_has_subsidy and subsidy_type == 'public housing') </w:t>
-      </w:r>
-      <w:r>
-        <w:t>and postforeclosure.is_foreclosed %}</w:t>
-      </w:r>
-    </w:p>
-    <w:p>
-      <w:pPr>
-        <w:pStyle w:val="BodyText"/>
-        <w:rPr>
-          <w:rFonts w:ascii="Times New Roman;serif" w:hAnsi="Times New Roman;serif" w:hint="eastAsia"/>
-        </w:rPr>
-      </w:pPr>
-    </w:p>
-    <w:p>
-      <w:pPr>
-        <w:pStyle w:val="CenterTitle"/>
-      </w:pPr>
-      <w:r>
-        <w:t>Evictions after Foreclosure</w:t>
-      </w:r>
-    </w:p>
-    <w:p>
-      <w:pPr>
-        <w:pStyle w:val="Caption"/>
-      </w:pPr>
-      <w:r>
-        <w:lastRenderedPageBreak/>
         <w:br/>
         <w:t>Defenses &amp; Counterclaims</w:t>
       </w:r>
@@ -4834,6 +4859,7 @@
         </w:numPr>
       </w:pPr>
       <w:r>
+        <w:lastRenderedPageBreak/>
         <w:t>{%p endif %}</w:t>
       </w:r>
     </w:p>
@@ -4858,247 +4884,247 @@
         </w:numPr>
       </w:pPr>
       <w:r>
+        <w:t>Within 30 days of foreclosure, the plaintiff did not post, deliver or slide under my door a notice giving the plaintiff’s contact information and information about who to call for repairs in violation of G.L. c. 186A, §§3 and 4.</w:t>
+      </w:r>
+    </w:p>
+    <w:p>
+      <w:pPr>
+        <w:pStyle w:val="BodyText"/>
+        <w:numPr>
+          <w:ilvl w:val="0"/>
+          <w:numId w:val="3"/>
+        </w:numPr>
+      </w:pPr>
+      <w:r>
+        <w:t>{%p endif %}</w:t>
+      </w:r>
+    </w:p>
+    <w:p>
+      <w:pPr>
+        <w:pStyle w:val="BodyText"/>
+        <w:numPr>
+          <w:ilvl w:val="0"/>
+          <w:numId w:val="3"/>
+        </w:numPr>
+      </w:pPr>
+      <w:r>
+        <w:t>{%p if postforeclosure.notice_provisions.less_than_30_days %}</w:t>
+      </w:r>
+    </w:p>
+    <w:p>
+      <w:pPr>
+        <w:pStyle w:val="BodyText"/>
+        <w:numPr>
+          <w:ilvl w:val="0"/>
+          <w:numId w:val="3"/>
+        </w:numPr>
+      </w:pPr>
+      <w:r>
+        <w:t xml:space="preserve">The plaintiff served me with a Notice to Quit less than 30 days after it posted and delivered the required contact information in violation of G.L. c. 186A, §§3 and 4. </w:t>
+      </w:r>
+    </w:p>
+    <w:p>
+      <w:pPr>
+        <w:pStyle w:val="BodyText"/>
+        <w:numPr>
+          <w:ilvl w:val="0"/>
+          <w:numId w:val="3"/>
+        </w:numPr>
+      </w:pPr>
+      <w:r>
+        <w:t>{%p endif %}</w:t>
+      </w:r>
+    </w:p>
+    <w:p>
+      <w:pPr>
+        <w:pStyle w:val="BodyText"/>
+        <w:numPr>
+          <w:ilvl w:val="0"/>
+          <w:numId w:val="3"/>
+        </w:numPr>
+      </w:pPr>
+      <w:r>
+        <w:t>{%p if postforeclosure.notice_provisions.no_right_to_court_notice %}</w:t>
+      </w:r>
+    </w:p>
+    <w:p>
+      <w:pPr>
+        <w:pStyle w:val="BodyText"/>
+        <w:numPr>
+          <w:ilvl w:val="0"/>
+          <w:numId w:val="3"/>
+        </w:numPr>
+      </w:pPr>
+      <w:r>
+        <w:t xml:space="preserve">The plaintiff did not provide me with a written notice about my right to a court hearing in violation of G.L. c. 186A, §§3 and 4. </w:t>
+      </w:r>
+    </w:p>
+    <w:p>
+      <w:pPr>
+        <w:pStyle w:val="BodyText"/>
+        <w:numPr>
+          <w:ilvl w:val="0"/>
+          <w:numId w:val="3"/>
+        </w:numPr>
+      </w:pPr>
+      <w:r>
+        <w:t>{%p endif %}</w:t>
+      </w:r>
+    </w:p>
+    <w:p>
+      <w:pPr>
+        <w:pStyle w:val="BodyText"/>
+        <w:numPr>
+          <w:ilvl w:val="0"/>
+          <w:numId w:val="3"/>
+        </w:numPr>
+      </w:pPr>
+      <w:r>
+        <w:t>{%p if postforeclosure.notice_provisions.no_written_notice_of_violations %}</w:t>
+      </w:r>
+    </w:p>
+    <w:p>
+      <w:pPr>
+        <w:pStyle w:val="BodyText"/>
+        <w:numPr>
+          <w:ilvl w:val="0"/>
+          <w:numId w:val="3"/>
+        </w:numPr>
+      </w:pPr>
+      <w:r>
+        <w:t xml:space="preserve">The plaintiff did not give me written notice claiming that I had substantially violated my lease or tenancy in violation of G.L. c. 186A, §4. </w:t>
+      </w:r>
+    </w:p>
+    <w:p>
+      <w:pPr>
+        <w:pStyle w:val="BodyText"/>
+        <w:numPr>
+          <w:ilvl w:val="0"/>
+          <w:numId w:val="3"/>
+        </w:numPr>
+      </w:pPr>
+      <w:r>
+        <w:t>{%p endif %}</w:t>
+      </w:r>
+    </w:p>
+    <w:p>
+      <w:pPr>
+        <w:pStyle w:val="BodyText"/>
+        <w:numPr>
+          <w:ilvl w:val="0"/>
+          <w:numId w:val="3"/>
+        </w:numPr>
+      </w:pPr>
+      <w:r>
+        <w:t>{%p if postforeclosure.notice_provisions.no_30_days_to_cure_claims %}</w:t>
+      </w:r>
+    </w:p>
+    <w:p>
+      <w:pPr>
+        <w:pStyle w:val="BodyText"/>
+        <w:numPr>
+          <w:ilvl w:val="0"/>
+          <w:numId w:val="3"/>
+        </w:numPr>
+      </w:pPr>
+      <w:r>
+        <w:t xml:space="preserve">The plaintiff did not give me 30 days to cure the claim that I substantially violated my lease or tenancy in violation of G.L. c. 186A, §4. </w:t>
+      </w:r>
+    </w:p>
+    <w:p>
+      <w:pPr>
+        <w:pStyle w:val="BodyText"/>
+        <w:numPr>
+          <w:ilvl w:val="0"/>
+          <w:numId w:val="3"/>
+        </w:numPr>
+      </w:pPr>
+      <w:r>
+        <w:t>{%p endif %}</w:t>
+      </w:r>
+    </w:p>
+    <w:p>
+      <w:pPr>
+        <w:pStyle w:val="BodyText"/>
+        <w:numPr>
+          <w:ilvl w:val="0"/>
+          <w:numId w:val="3"/>
+        </w:numPr>
+      </w:pPr>
+      <w:r>
+        <w:t>{%p if postforeclosure.notice_provisions.plaintiff_did_not_inform_amount %}</w:t>
+      </w:r>
+    </w:p>
+    <w:p>
+      <w:pPr>
+        <w:pStyle w:val="BodyText"/>
+        <w:numPr>
+          <w:ilvl w:val="0"/>
+          <w:numId w:val="3"/>
+        </w:numPr>
+      </w:pPr>
+      <w:r>
+        <w:t xml:space="preserve">The plaintiff did not inform me of the amount of monthly rent it claims and to whom the rent should be paid in violation of G.L. c. 186A, §§3 and 4. </w:t>
+      </w:r>
+    </w:p>
+    <w:p>
+      <w:pPr>
+        <w:pStyle w:val="BodyText"/>
+        <w:numPr>
+          <w:ilvl w:val="0"/>
+          <w:numId w:val="3"/>
+        </w:numPr>
+      </w:pPr>
+      <w:r>
+        <w:t>{%p endif %}</w:t>
+      </w:r>
+    </w:p>
+    <w:p>
+      <w:pPr>
+        <w:pStyle w:val="BodyText"/>
+        <w:numPr>
+          <w:ilvl w:val="0"/>
+          <w:numId w:val="3"/>
+        </w:numPr>
+      </w:pPr>
+      <w:r>
+        <w:t>{%p if postforeclosure.notice_provisions.plaintiff_did_not_comply_with_requirements %}</w:t>
+      </w:r>
+    </w:p>
+    <w:p>
+      <w:pPr>
+        <w:pStyle w:val="BodyText"/>
+        <w:numPr>
+          <w:ilvl w:val="0"/>
+          <w:numId w:val="3"/>
+        </w:numPr>
+      </w:pPr>
+      <w:r>
+        <w:t xml:space="preserve">Because the plaintiff did not comply with the notice requirements of G.L. c. 186A, §§3 and 4, this case should be dismissed. </w:t>
+      </w:r>
+    </w:p>
+    <w:p>
+      <w:pPr>
+        <w:pStyle w:val="BodyText"/>
+        <w:numPr>
+          <w:ilvl w:val="0"/>
+          <w:numId w:val="3"/>
+        </w:numPr>
+      </w:pPr>
+      <w:r>
+        <w:t>{%p endif %}</w:t>
+      </w:r>
+    </w:p>
+    <w:p>
+      <w:pPr>
+        <w:pStyle w:val="BodyText"/>
+        <w:numPr>
+          <w:ilvl w:val="0"/>
+          <w:numId w:val="3"/>
+        </w:numPr>
+      </w:pPr>
+      <w:r>
         <w:lastRenderedPageBreak/>
-        <w:t>Within 30 days of foreclosure, the plaintiff did not post, deliver or slide under my door a notice giving the plaintiff’s contact information and information about who to call for repairs in violation of G.L. c. 186A, §§3 and 4.</w:t>
-      </w:r>
-    </w:p>
-    <w:p>
-      <w:pPr>
-        <w:pStyle w:val="BodyText"/>
-        <w:numPr>
-          <w:ilvl w:val="0"/>
-          <w:numId w:val="3"/>
-        </w:numPr>
-      </w:pPr>
-      <w:r>
-        <w:t>{%p endif %}</w:t>
-      </w:r>
-    </w:p>
-    <w:p>
-      <w:pPr>
-        <w:pStyle w:val="BodyText"/>
-        <w:numPr>
-          <w:ilvl w:val="0"/>
-          <w:numId w:val="3"/>
-        </w:numPr>
-      </w:pPr>
-      <w:r>
-        <w:t>{%p if postforeclosure.notice_provisions.less_than_30_days %}</w:t>
-      </w:r>
-    </w:p>
-    <w:p>
-      <w:pPr>
-        <w:pStyle w:val="BodyText"/>
-        <w:numPr>
-          <w:ilvl w:val="0"/>
-          <w:numId w:val="3"/>
-        </w:numPr>
-      </w:pPr>
-      <w:r>
-        <w:t xml:space="preserve">The plaintiff served me with a Notice to Quit less than 30 days after it posted and delivered the required contact information in violation of G.L. c. 186A, §§3 and 4. </w:t>
-      </w:r>
-    </w:p>
-    <w:p>
-      <w:pPr>
-        <w:pStyle w:val="BodyText"/>
-        <w:numPr>
-          <w:ilvl w:val="0"/>
-          <w:numId w:val="3"/>
-        </w:numPr>
-      </w:pPr>
-      <w:r>
-        <w:t>{%p endif %}</w:t>
-      </w:r>
-    </w:p>
-    <w:p>
-      <w:pPr>
-        <w:pStyle w:val="BodyText"/>
-        <w:numPr>
-          <w:ilvl w:val="0"/>
-          <w:numId w:val="3"/>
-        </w:numPr>
-      </w:pPr>
-      <w:r>
-        <w:t>{%p if postforeclosure.notice_provisions.no_right_to_court_notice %}</w:t>
-      </w:r>
-    </w:p>
-    <w:p>
-      <w:pPr>
-        <w:pStyle w:val="BodyText"/>
-        <w:numPr>
-          <w:ilvl w:val="0"/>
-          <w:numId w:val="3"/>
-        </w:numPr>
-      </w:pPr>
-      <w:r>
-        <w:t xml:space="preserve">The plaintiff did not provide me with a written notice about my right to a court hearing in violation of G.L. c. 186A, §§3 and 4. </w:t>
-      </w:r>
-    </w:p>
-    <w:p>
-      <w:pPr>
-        <w:pStyle w:val="BodyText"/>
-        <w:numPr>
-          <w:ilvl w:val="0"/>
-          <w:numId w:val="3"/>
-        </w:numPr>
-      </w:pPr>
-      <w:r>
-        <w:t>{%p endif %}</w:t>
-      </w:r>
-    </w:p>
-    <w:p>
-      <w:pPr>
-        <w:pStyle w:val="BodyText"/>
-        <w:numPr>
-          <w:ilvl w:val="0"/>
-          <w:numId w:val="3"/>
-        </w:numPr>
-      </w:pPr>
-      <w:r>
-        <w:t>{%p if postforeclosure.notice_provisions.no_written_notice_of_violations %}</w:t>
-      </w:r>
-    </w:p>
-    <w:p>
-      <w:pPr>
-        <w:pStyle w:val="BodyText"/>
-        <w:numPr>
-          <w:ilvl w:val="0"/>
-          <w:numId w:val="3"/>
-        </w:numPr>
-      </w:pPr>
-      <w:r>
-        <w:t xml:space="preserve">The plaintiff did not give me written notice claiming that I had substantially violated my lease or tenancy in violation of G.L. c. 186A, §4. </w:t>
-      </w:r>
-    </w:p>
-    <w:p>
-      <w:pPr>
-        <w:pStyle w:val="BodyText"/>
-        <w:numPr>
-          <w:ilvl w:val="0"/>
-          <w:numId w:val="3"/>
-        </w:numPr>
-      </w:pPr>
-      <w:r>
-        <w:t>{%p endif %}</w:t>
-      </w:r>
-    </w:p>
-    <w:p>
-      <w:pPr>
-        <w:pStyle w:val="BodyText"/>
-        <w:numPr>
-          <w:ilvl w:val="0"/>
-          <w:numId w:val="3"/>
-        </w:numPr>
-      </w:pPr>
-      <w:r>
-        <w:t>{%p if postforeclosure.notice_provisions.no_30_days_to_cure_claims %}</w:t>
-      </w:r>
-    </w:p>
-    <w:p>
-      <w:pPr>
-        <w:pStyle w:val="BodyText"/>
-        <w:numPr>
-          <w:ilvl w:val="0"/>
-          <w:numId w:val="3"/>
-        </w:numPr>
-      </w:pPr>
-      <w:r>
-        <w:t xml:space="preserve">The plaintiff did not give me 30 days to cure the claim that I substantially violated my lease or tenancy in violation of G.L. c. 186A, §4. </w:t>
-      </w:r>
-    </w:p>
-    <w:p>
-      <w:pPr>
-        <w:pStyle w:val="BodyText"/>
-        <w:numPr>
-          <w:ilvl w:val="0"/>
-          <w:numId w:val="3"/>
-        </w:numPr>
-      </w:pPr>
-      <w:r>
-        <w:t>{%p endif %}</w:t>
-      </w:r>
-    </w:p>
-    <w:p>
-      <w:pPr>
-        <w:pStyle w:val="BodyText"/>
-        <w:numPr>
-          <w:ilvl w:val="0"/>
-          <w:numId w:val="3"/>
-        </w:numPr>
-      </w:pPr>
-      <w:r>
-        <w:t>{%p if postforeclosure.notice_provisions.plaintiff_did_not_inform_amount %}</w:t>
-      </w:r>
-    </w:p>
-    <w:p>
-      <w:pPr>
-        <w:pStyle w:val="BodyText"/>
-        <w:numPr>
-          <w:ilvl w:val="0"/>
-          <w:numId w:val="3"/>
-        </w:numPr>
-      </w:pPr>
-      <w:r>
-        <w:t xml:space="preserve">The plaintiff did not inform me of the amount of monthly rent it claims and to whom the rent should be paid in violation of G.L. c. 186A, §§3 and 4. </w:t>
-      </w:r>
-    </w:p>
-    <w:p>
-      <w:pPr>
-        <w:pStyle w:val="BodyText"/>
-        <w:numPr>
-          <w:ilvl w:val="0"/>
-          <w:numId w:val="3"/>
-        </w:numPr>
-      </w:pPr>
-      <w:r>
-        <w:t>{%p endif %}</w:t>
-      </w:r>
-    </w:p>
-    <w:p>
-      <w:pPr>
-        <w:pStyle w:val="BodyText"/>
-        <w:numPr>
-          <w:ilvl w:val="0"/>
-          <w:numId w:val="3"/>
-        </w:numPr>
-      </w:pPr>
-      <w:r>
-        <w:t>{%p if postforeclosure.notice_provisions.plaintiff_did_not_comply_with_requirements %}</w:t>
-      </w:r>
-    </w:p>
-    <w:p>
-      <w:pPr>
-        <w:pStyle w:val="BodyText"/>
-        <w:numPr>
-          <w:ilvl w:val="0"/>
-          <w:numId w:val="3"/>
-        </w:numPr>
-      </w:pPr>
-      <w:r>
-        <w:t xml:space="preserve">Because the plaintiff did not comply with the notice requirements of G.L. c. 186A, §§3 and 4, this case should be dismissed. </w:t>
-      </w:r>
-    </w:p>
-    <w:p>
-      <w:pPr>
-        <w:pStyle w:val="BodyText"/>
-        <w:numPr>
-          <w:ilvl w:val="0"/>
-          <w:numId w:val="3"/>
-        </w:numPr>
-      </w:pPr>
-      <w:r>
-        <w:t>{%p endif %}</w:t>
-      </w:r>
-    </w:p>
-    <w:p>
-      <w:pPr>
-        <w:pStyle w:val="BodyText"/>
-        <w:numPr>
-          <w:ilvl w:val="0"/>
-          <w:numId w:val="3"/>
-        </w:numPr>
-      </w:pPr>
-      <w:r>
         <w:t>This defense and counterclaim entitles me to possession and damages under G.L. c. 186, §14, and/or G.L. c. 93A.</w:t>
       </w:r>
     </w:p>
@@ -5107,7 +5133,6 @@
         <w:pStyle w:val="Caption"/>
       </w:pPr>
       <w:r>
-        <w:lastRenderedPageBreak/>
         <w:t>Defense</w:t>
       </w:r>
     </w:p>
@@ -5261,37 +5286,55 @@
           <w:numId w:val="3"/>
         </w:numPr>
       </w:pPr>
+      <w:r>
+        <w:t>On my claims and defenses, set aside and/or declare void the foreclosure upon my home, or grant other equitable and/or declaratory relief with respect to possession of my home.</w:t>
+      </w:r>
+    </w:p>
+    <w:p>
+      <w:pPr>
+        <w:pStyle w:val="BodyText"/>
+        <w:numPr>
+          <w:ilvl w:val="0"/>
+          <w:numId w:val="3"/>
+        </w:numPr>
+      </w:pPr>
+      <w:r>
+        <w:t>{%p endif %}</w:t>
+      </w:r>
+    </w:p>
+    <w:p>
+      <w:pPr>
+        <w:pStyle w:val="BodyText"/>
+        <w:rPr>
+          <w:rFonts w:ascii="Times New Roman;serif" w:hAnsi="Times New Roman;serif" w:hint="eastAsia"/>
+        </w:rPr>
+      </w:pPr>
+      <w:r>
+        <w:rPr>
+          <w:rFonts w:ascii="Times New Roman;serif" w:hAnsi="Times New Roman;serif"/>
+        </w:rPr>
+        <w:t xml:space="preserve">{%p if </w:t>
+      </w:r>
+      <w:r>
+        <w:rPr>
+          <w:rFonts w:ascii="Times New Roman;serif" w:hAnsi="Times New Roman;serif"/>
+        </w:rPr>
+        <w:t>plead_8a</w:t>
+      </w:r>
+      <w:r>
+        <w:rPr>
+          <w:rFonts w:ascii="Times New Roman;serif" w:hAnsi="Times New Roman;serif"/>
+        </w:rPr>
+        <w:t xml:space="preserve"> </w:t>
+      </w:r>
+      <w:r>
+        <w:rPr>
+          <w:rFonts w:ascii="Times New Roman;serif" w:hAnsi="Times New Roman;serif"/>
+        </w:rPr>
+        <w:t>%}</w:t>
+      </w:r>
       <w:bookmarkStart w:id="1" w:name="_GoBack"/>
       <w:bookmarkEnd w:id="1"/>
-      <w:r>
-        <w:t>On my claims and defenses, set aside and/or declare void the foreclosure upon my home, or grant other equitable and/or declaratory relief with respect to possession of my home.</w:t>
-      </w:r>
-    </w:p>
-    <w:p>
-      <w:pPr>
-        <w:pStyle w:val="BodyText"/>
-        <w:numPr>
-          <w:ilvl w:val="0"/>
-          <w:numId w:val="3"/>
-        </w:numPr>
-      </w:pPr>
-      <w:r>
-        <w:t>{%p endif %}</w:t>
-      </w:r>
-    </w:p>
-    <w:p>
-      <w:pPr>
-        <w:pStyle w:val="BodyText"/>
-        <w:rPr>
-          <w:rFonts w:ascii="Times New Roman;serif" w:hAnsi="Times New Roman;serif" w:hint="eastAsia"/>
-        </w:rPr>
-      </w:pPr>
-      <w:r>
-        <w:rPr>
-          <w:rFonts w:ascii="Times New Roman;serif" w:hAnsi="Times New Roman;serif"/>
-        </w:rPr>
-        <w:t>{%p if plead_counterclaims %}</w:t>
-      </w:r>
     </w:p>
     <w:p>
       <w:pPr>
@@ -5342,6 +5385,7 @@
         </w:numPr>
       </w:pPr>
       <w:r>
+        <w:lastRenderedPageBreak/>
         <w:t>I am entitled to the opportunity to pay to the court within seven (7) days the difference between what the court finds I owe my landlord and what the landlord owes me in order to keep possession of my home.</w:t>
       </w:r>
     </w:p>
@@ -5350,7 +5394,6 @@
         <w:pStyle w:val="BodyText"/>
       </w:pPr>
       <w:r>
-        <w:lastRenderedPageBreak/>
         <w:t>{%p if bad_conditions.have_conditions %}</w:t>
       </w:r>
     </w:p>
@@ -5555,6 +5598,7 @@
         </w:numPr>
       </w:pPr>
       <w:r>
+        <w:lastRenderedPageBreak/>
         <w:t>{%p if tenant.is_disabled or tenant.is_over60 %}</w:t>
       </w:r>
     </w:p>
@@ -5597,7 +5641,6 @@
         <w:rPr>
           <w:rFonts w:ascii="Times New Roman;serif" w:hAnsi="Times New Roman;serif"/>
         </w:rPr>
-        <w:lastRenderedPageBreak/>
         <w:t xml:space="preserve">The court should also consider my situation as follows: </w:t>
       </w:r>
     </w:p>

</xml_diff>

<commit_message>
Fixed bug with MRVP
</commit_message>
<xml_diff>
--- a/docassemble/MAEvictionDefense/data/templates/SummaryProcessAnswer.docx
+++ b/docassemble/MAEvictionDefense/data/templates/SummaryProcessAnswer.docx
@@ -1,6 +1,6 @@
 
 <file path=word/document.xml><?xml version="1.0" encoding="utf-8"?>
-<w:document xmlns:wpc="http://schemas.microsoft.com/office/word/2010/wordprocessingCanvas" xmlns:cx="http://schemas.microsoft.com/office/drawing/2014/chartex" xmlns:cx1="http://schemas.microsoft.com/office/drawing/2015/9/8/chartex" xmlns:cx2="http://schemas.microsoft.com/office/drawing/2015/10/21/chartex" xmlns:cx3="http://schemas.microsoft.com/office/drawing/2016/5/9/chartex" xmlns:cx4="http://schemas.microsoft.com/office/drawing/2016/5/10/chartex" xmlns:cx5="http://schemas.microsoft.com/office/drawing/2016/5/11/chartex" xmlns:cx6="http://schemas.microsoft.com/office/drawing/2016/5/12/chartex" xmlns:cx7="http://schemas.microsoft.com/office/drawing/2016/5/13/chartex" xmlns:cx8="http://schemas.microsoft.com/office/drawing/2016/5/14/chartex" xmlns:mc="http://schemas.openxmlformats.org/markup-compatibility/2006" xmlns:aink="http://schemas.microsoft.com/office/drawing/2016/ink" xmlns:am3d="http://schemas.microsoft.com/office/drawing/2017/model3d" xmlns:o="urn:schemas-microsoft-com:office:office" xmlns:r="http://schemas.openxmlformats.org/officeDocument/2006/relationships" xmlns:m="http://schemas.openxmlformats.org/officeDocument/2006/math" xmlns:v="urn:schemas-microsoft-com:vml" xmlns:wp14="http://schemas.microsoft.com/office/word/2010/wordprocessingDrawing" xmlns:wp="http://schemas.openxmlformats.org/drawingml/2006/wordprocessingDrawing" xmlns:w10="urn:schemas-microsoft-com:office:word" xmlns:w="http://schemas.openxmlformats.org/wordprocessingml/2006/main" xmlns:w14="http://schemas.microsoft.com/office/word/2010/wordml" xmlns:w15="http://schemas.microsoft.com/office/word/2012/wordml" xmlns:w16cid="http://schemas.microsoft.com/office/word/2016/wordml/cid" xmlns:w16se="http://schemas.microsoft.com/office/word/2015/wordml/symex" xmlns:wpg="http://schemas.microsoft.com/office/word/2010/wordprocessingGroup" xmlns:wpi="http://schemas.microsoft.com/office/word/2010/wordprocessingInk" xmlns:wne="http://schemas.microsoft.com/office/word/2006/wordml" xmlns:wps="http://schemas.microsoft.com/office/word/2010/wordprocessingShape" mc:Ignorable="w14 w15 w16se w16cid wp14">
+<w:document xmlns:wpc="http://schemas.microsoft.com/office/word/2010/wordprocessingCanvas" xmlns:cx="http://schemas.microsoft.com/office/drawing/2014/chartex" xmlns:cx1="http://schemas.microsoft.com/office/drawing/2015/9/8/chartex" xmlns:mc="http://schemas.openxmlformats.org/markup-compatibility/2006" xmlns:o="urn:schemas-microsoft-com:office:office" xmlns:r="http://schemas.openxmlformats.org/officeDocument/2006/relationships" xmlns:m="http://schemas.openxmlformats.org/officeDocument/2006/math" xmlns:v="urn:schemas-microsoft-com:vml" xmlns:wp14="http://schemas.microsoft.com/office/word/2010/wordprocessingDrawing" xmlns:wp="http://schemas.openxmlformats.org/drawingml/2006/wordprocessingDrawing" xmlns:w10="urn:schemas-microsoft-com:office:word" xmlns:w="http://schemas.openxmlformats.org/wordprocessingml/2006/main" xmlns:w14="http://schemas.microsoft.com/office/word/2010/wordml" xmlns:w15="http://schemas.microsoft.com/office/word/2012/wordml" xmlns:w16se="http://schemas.microsoft.com/office/word/2015/wordml/symex" xmlns:wpg="http://schemas.microsoft.com/office/word/2010/wordprocessingGroup" xmlns:wpi="http://schemas.microsoft.com/office/word/2010/wordprocessingInk" xmlns:wne="http://schemas.microsoft.com/office/word/2006/wordml" xmlns:wps="http://schemas.microsoft.com/office/word/2010/wordprocessingShape" mc:Ignorable="w14 w15 w16se wp14">
   <w:body>
     <w:p>
       <w:r>
@@ -244,12 +244,7 @@
         <w:t xml:space="preserve"> </w:t>
       </w:r>
       <w:r>
-        <w:t>or</w:t>
-      </w:r>
-      <w:bookmarkStart w:id="0" w:name="_GoBack"/>
-      <w:bookmarkEnd w:id="0"/>
-      <w:r>
-        <w:t xml:space="preserve"> </w:t>
+        <w:t xml:space="preserve">or </w:t>
       </w:r>
       <w:r>
         <w:t>dont_owe_rent</w:t>
@@ -398,7 +393,6 @@
         </w:numPr>
       </w:pPr>
       <w:r>
-        <w:lastRenderedPageBreak/>
         <w:t xml:space="preserve">{%p if </w:t>
       </w:r>
       <w:r>
@@ -843,7 +837,6 @@
         </w:numPr>
       </w:pPr>
       <w:r>
-        <w:lastRenderedPageBreak/>
         <w:t>The landlord’s case should be dismissed because {{ initial_defense.custom_reason_for_dismissal }}.</w:t>
       </w:r>
     </w:p>
@@ -959,8 +952,16 @@
         <w:t xml:space="preserve">{%p if </w:t>
       </w:r>
       <w:r>
-        <w:t>subsidy_type in ['Section 8 voucher', 'MRVP']</w:t>
-      </w:r>
+        <w:t>subsidy_type</w:t>
+      </w:r>
+      <w:r>
+        <w:t xml:space="preserve"> in ['Section 8 voucher'</w:t>
+      </w:r>
+      <w:r>
+        <w:t>]</w:t>
+      </w:r>
+      <w:bookmarkStart w:id="0" w:name="_GoBack"/>
+      <w:bookmarkEnd w:id="0"/>
       <w:r>
         <w:t xml:space="preserve"> and </w:t>
       </w:r>
@@ -1158,7 +1159,6 @@
         <w:pStyle w:val="CenterTitle"/>
       </w:pPr>
       <w:r>
-        <w:lastRenderedPageBreak/>
         <w:t>Retaliation</w:t>
       </w:r>
     </w:p>
@@ -1587,7 +1587,6 @@
         <w:ind w:left="709"/>
       </w:pPr>
       <w:r>
-        <w:lastRenderedPageBreak/>
         <w:t>{%p if retaliation.within_6_months %}</w:t>
       </w:r>
     </w:p>
@@ -1850,7 +1849,6 @@
         </w:numPr>
       </w:pPr>
       <w:r>
-        <w:lastRenderedPageBreak/>
         <w:t xml:space="preserve">My landlord (or an agent/representative of my landlord) discriminated against me based on my sex/gender by sexually harassing me. This activity made my apartment less desirable to me. </w:t>
       </w:r>
     </w:p>
@@ -2576,7 +2574,6 @@
         <w:rPr>
           <w:rFonts w:ascii="Times New Roman;serif" w:hAnsi="Times New Roman;serif"/>
         </w:rPr>
-        <w:lastRenderedPageBreak/>
         <w:t>{%p for violation in security_deposit.violations.true_values() %}</w:t>
       </w:r>
     </w:p>
@@ -3060,7 +3057,6 @@
         <w:rPr>
           <w:rFonts w:ascii="Times New Roman;serif" w:hAnsi="Times New Roman;serif"/>
         </w:rPr>
-        <w:lastRenderedPageBreak/>
         <w:t xml:space="preserve">Locked me out of my home. </w:t>
       </w:r>
     </w:p>
@@ -3489,7 +3485,6 @@
         <w:pStyle w:val="CenterTitle"/>
       </w:pPr>
       <w:r>
-        <w:lastRenderedPageBreak/>
         <w:t>Rent Liability in Public and Subsidized Housing</w:t>
       </w:r>
     </w:p>
@@ -3827,7 +3822,6 @@
         <w:contextualSpacing/>
       </w:pPr>
       <w:r>
-        <w:lastRenderedPageBreak/>
         <w:t>{%p endif %}</w:t>
       </w:r>
     </w:p>
@@ -4231,7 +4225,6 @@
         </w:numPr>
       </w:pPr>
       <w:r>
-        <w:lastRenderedPageBreak/>
         <w:t>{%p endif %}</w:t>
       </w:r>
     </w:p>
@@ -4618,7 +4611,6 @@
         <w:pStyle w:val="Caption"/>
       </w:pPr>
       <w:r>
-        <w:lastRenderedPageBreak/>
         <w:br/>
         <w:t>Defenses &amp; Counterclaims</w:t>
       </w:r>
@@ -4900,7 +4892,6 @@
         </w:numPr>
       </w:pPr>
       <w:r>
-        <w:lastRenderedPageBreak/>
         <w:t>Within 30 days of foreclosure, the plaintiff did not post, deliver or slide under my door a notice giving the plaintiff’s contact information and information about who to call for repairs in violation of G.L. c. 186A, §§3 and 4.</w:t>
       </w:r>
     </w:p>
@@ -5149,7 +5140,6 @@
         <w:pStyle w:val="Caption"/>
       </w:pPr>
       <w:r>
-        <w:lastRenderedPageBreak/>
         <w:t>Defense</w:t>
       </w:r>
     </w:p>
@@ -5408,7 +5398,6 @@
         <w:pStyle w:val="BodyText"/>
       </w:pPr>
       <w:r>
-        <w:lastRenderedPageBreak/>
         <w:t>{%p if bad_conditions.have_conditions %}</w:t>
       </w:r>
     </w:p>
@@ -5655,7 +5644,6 @@
         <w:rPr>
           <w:rFonts w:ascii="Times New Roman;serif" w:hAnsi="Times New Roman;serif"/>
         </w:rPr>
-        <w:lastRenderedPageBreak/>
         <w:t xml:space="preserve">The court should also consider my situation as follows: </w:t>
       </w:r>
     </w:p>
@@ -5839,7 +5827,7 @@
 </file>
 
 <file path=word/endnotes.xml><?xml version="1.0" encoding="utf-8"?>
-<w:endnotes xmlns:wpc="http://schemas.microsoft.com/office/word/2010/wordprocessingCanvas" xmlns:cx="http://schemas.microsoft.com/office/drawing/2014/chartex" xmlns:cx1="http://schemas.microsoft.com/office/drawing/2015/9/8/chartex" xmlns:cx2="http://schemas.microsoft.com/office/drawing/2015/10/21/chartex" xmlns:cx3="http://schemas.microsoft.com/office/drawing/2016/5/9/chartex" xmlns:cx4="http://schemas.microsoft.com/office/drawing/2016/5/10/chartex" xmlns:cx5="http://schemas.microsoft.com/office/drawing/2016/5/11/chartex" xmlns:cx6="http://schemas.microsoft.com/office/drawing/2016/5/12/chartex" xmlns:cx7="http://schemas.microsoft.com/office/drawing/2016/5/13/chartex" xmlns:cx8="http://schemas.microsoft.com/office/drawing/2016/5/14/chartex" xmlns:mc="http://schemas.openxmlformats.org/markup-compatibility/2006" xmlns:aink="http://schemas.microsoft.com/office/drawing/2016/ink" xmlns:am3d="http://schemas.microsoft.com/office/drawing/2017/model3d" xmlns:o="urn:schemas-microsoft-com:office:office" xmlns:r="http://schemas.openxmlformats.org/officeDocument/2006/relationships" xmlns:m="http://schemas.openxmlformats.org/officeDocument/2006/math" xmlns:v="urn:schemas-microsoft-com:vml" xmlns:wp14="http://schemas.microsoft.com/office/word/2010/wordprocessingDrawing" xmlns:wp="http://schemas.openxmlformats.org/drawingml/2006/wordprocessingDrawing" xmlns:w10="urn:schemas-microsoft-com:office:word" xmlns:w="http://schemas.openxmlformats.org/wordprocessingml/2006/main" xmlns:w14="http://schemas.microsoft.com/office/word/2010/wordml" xmlns:w15="http://schemas.microsoft.com/office/word/2012/wordml" xmlns:w16cid="http://schemas.microsoft.com/office/word/2016/wordml/cid" xmlns:w16se="http://schemas.microsoft.com/office/word/2015/wordml/symex" xmlns:wpg="http://schemas.microsoft.com/office/word/2010/wordprocessingGroup" xmlns:wpi="http://schemas.microsoft.com/office/word/2010/wordprocessingInk" xmlns:wne="http://schemas.microsoft.com/office/word/2006/wordml" xmlns:wps="http://schemas.microsoft.com/office/word/2010/wordprocessingShape" mc:Ignorable="w14 w15 w16se w16cid wp14">
+<w:endnotes xmlns:wpc="http://schemas.microsoft.com/office/word/2010/wordprocessingCanvas" xmlns:cx="http://schemas.microsoft.com/office/drawing/2014/chartex" xmlns:cx1="http://schemas.microsoft.com/office/drawing/2015/9/8/chartex" xmlns:mc="http://schemas.openxmlformats.org/markup-compatibility/2006" xmlns:o="urn:schemas-microsoft-com:office:office" xmlns:r="http://schemas.openxmlformats.org/officeDocument/2006/relationships" xmlns:m="http://schemas.openxmlformats.org/officeDocument/2006/math" xmlns:v="urn:schemas-microsoft-com:vml" xmlns:wp14="http://schemas.microsoft.com/office/word/2010/wordprocessingDrawing" xmlns:wp="http://schemas.openxmlformats.org/drawingml/2006/wordprocessingDrawing" xmlns:w10="urn:schemas-microsoft-com:office:word" xmlns:w="http://schemas.openxmlformats.org/wordprocessingml/2006/main" xmlns:w14="http://schemas.microsoft.com/office/word/2010/wordml" xmlns:w15="http://schemas.microsoft.com/office/word/2012/wordml" xmlns:w16se="http://schemas.microsoft.com/office/word/2015/wordml/symex" xmlns:wpg="http://schemas.microsoft.com/office/word/2010/wordprocessingGroup" xmlns:wpi="http://schemas.microsoft.com/office/word/2010/wordprocessingInk" xmlns:wne="http://schemas.microsoft.com/office/word/2006/wordml" xmlns:wps="http://schemas.microsoft.com/office/word/2010/wordprocessingShape" mc:Ignorable="w14 w15 w16se wp14">
   <w:endnote w:type="separator" w:id="-1">
     <w:p>
       <w:r>
@@ -5858,7 +5846,7 @@
 </file>
 
 <file path=word/footer1.xml><?xml version="1.0" encoding="utf-8"?>
-<w:ftr xmlns:wpc="http://schemas.microsoft.com/office/word/2010/wordprocessingCanvas" xmlns:cx="http://schemas.microsoft.com/office/drawing/2014/chartex" xmlns:cx1="http://schemas.microsoft.com/office/drawing/2015/9/8/chartex" xmlns:cx2="http://schemas.microsoft.com/office/drawing/2015/10/21/chartex" xmlns:cx3="http://schemas.microsoft.com/office/drawing/2016/5/9/chartex" xmlns:cx4="http://schemas.microsoft.com/office/drawing/2016/5/10/chartex" xmlns:cx5="http://schemas.microsoft.com/office/drawing/2016/5/11/chartex" xmlns:cx6="http://schemas.microsoft.com/office/drawing/2016/5/12/chartex" xmlns:cx7="http://schemas.microsoft.com/office/drawing/2016/5/13/chartex" xmlns:cx8="http://schemas.microsoft.com/office/drawing/2016/5/14/chartex" xmlns:mc="http://schemas.openxmlformats.org/markup-compatibility/2006" xmlns:aink="http://schemas.microsoft.com/office/drawing/2016/ink" xmlns:am3d="http://schemas.microsoft.com/office/drawing/2017/model3d" xmlns:o="urn:schemas-microsoft-com:office:office" xmlns:r="http://schemas.openxmlformats.org/officeDocument/2006/relationships" xmlns:m="http://schemas.openxmlformats.org/officeDocument/2006/math" xmlns:v="urn:schemas-microsoft-com:vml" xmlns:wp14="http://schemas.microsoft.com/office/word/2010/wordprocessingDrawing" xmlns:wp="http://schemas.openxmlformats.org/drawingml/2006/wordprocessingDrawing" xmlns:w10="urn:schemas-microsoft-com:office:word" xmlns:w="http://schemas.openxmlformats.org/wordprocessingml/2006/main" xmlns:w14="http://schemas.microsoft.com/office/word/2010/wordml" xmlns:w15="http://schemas.microsoft.com/office/word/2012/wordml" xmlns:w16cid="http://schemas.microsoft.com/office/word/2016/wordml/cid" xmlns:w16se="http://schemas.microsoft.com/office/word/2015/wordml/symex" xmlns:wpg="http://schemas.microsoft.com/office/word/2010/wordprocessingGroup" xmlns:wpi="http://schemas.microsoft.com/office/word/2010/wordprocessingInk" xmlns:wne="http://schemas.microsoft.com/office/word/2006/wordml" xmlns:wps="http://schemas.microsoft.com/office/word/2010/wordprocessingShape" mc:Ignorable="w14 w15 w16se w16cid wp14">
+<w:ftr xmlns:wpc="http://schemas.microsoft.com/office/word/2010/wordprocessingCanvas" xmlns:cx="http://schemas.microsoft.com/office/drawing/2014/chartex" xmlns:cx1="http://schemas.microsoft.com/office/drawing/2015/9/8/chartex" xmlns:mc="http://schemas.openxmlformats.org/markup-compatibility/2006" xmlns:o="urn:schemas-microsoft-com:office:office" xmlns:r="http://schemas.openxmlformats.org/officeDocument/2006/relationships" xmlns:m="http://schemas.openxmlformats.org/officeDocument/2006/math" xmlns:v="urn:schemas-microsoft-com:vml" xmlns:wp14="http://schemas.microsoft.com/office/word/2010/wordprocessingDrawing" xmlns:wp="http://schemas.openxmlformats.org/drawingml/2006/wordprocessingDrawing" xmlns:w10="urn:schemas-microsoft-com:office:word" xmlns:w="http://schemas.openxmlformats.org/wordprocessingml/2006/main" xmlns:w14="http://schemas.microsoft.com/office/word/2010/wordml" xmlns:w15="http://schemas.microsoft.com/office/word/2012/wordml" xmlns:w16se="http://schemas.microsoft.com/office/word/2015/wordml/symex" xmlns:wpg="http://schemas.microsoft.com/office/word/2010/wordprocessingGroup" xmlns:wpi="http://schemas.microsoft.com/office/word/2010/wordprocessingInk" xmlns:wne="http://schemas.microsoft.com/office/word/2006/wordml" xmlns:wps="http://schemas.microsoft.com/office/word/2010/wordprocessingShape" mc:Ignorable="w14 w15 w16se wp14">
   <w:p>
     <w:pPr>
       <w:pStyle w:val="Footer"/>
@@ -5923,7 +5911,7 @@
 </file>
 
 <file path=word/footnotes.xml><?xml version="1.0" encoding="utf-8"?>
-<w:footnotes xmlns:wpc="http://schemas.microsoft.com/office/word/2010/wordprocessingCanvas" xmlns:cx="http://schemas.microsoft.com/office/drawing/2014/chartex" xmlns:cx1="http://schemas.microsoft.com/office/drawing/2015/9/8/chartex" xmlns:cx2="http://schemas.microsoft.com/office/drawing/2015/10/21/chartex" xmlns:cx3="http://schemas.microsoft.com/office/drawing/2016/5/9/chartex" xmlns:cx4="http://schemas.microsoft.com/office/drawing/2016/5/10/chartex" xmlns:cx5="http://schemas.microsoft.com/office/drawing/2016/5/11/chartex" xmlns:cx6="http://schemas.microsoft.com/office/drawing/2016/5/12/chartex" xmlns:cx7="http://schemas.microsoft.com/office/drawing/2016/5/13/chartex" xmlns:cx8="http://schemas.microsoft.com/office/drawing/2016/5/14/chartex" xmlns:mc="http://schemas.openxmlformats.org/markup-compatibility/2006" xmlns:aink="http://schemas.microsoft.com/office/drawing/2016/ink" xmlns:am3d="http://schemas.microsoft.com/office/drawing/2017/model3d" xmlns:o="urn:schemas-microsoft-com:office:office" xmlns:r="http://schemas.openxmlformats.org/officeDocument/2006/relationships" xmlns:m="http://schemas.openxmlformats.org/officeDocument/2006/math" xmlns:v="urn:schemas-microsoft-com:vml" xmlns:wp14="http://schemas.microsoft.com/office/word/2010/wordprocessingDrawing" xmlns:wp="http://schemas.openxmlformats.org/drawingml/2006/wordprocessingDrawing" xmlns:w10="urn:schemas-microsoft-com:office:word" xmlns:w="http://schemas.openxmlformats.org/wordprocessingml/2006/main" xmlns:w14="http://schemas.microsoft.com/office/word/2010/wordml" xmlns:w15="http://schemas.microsoft.com/office/word/2012/wordml" xmlns:w16cid="http://schemas.microsoft.com/office/word/2016/wordml/cid" xmlns:w16se="http://schemas.microsoft.com/office/word/2015/wordml/symex" xmlns:wpg="http://schemas.microsoft.com/office/word/2010/wordprocessingGroup" xmlns:wpi="http://schemas.microsoft.com/office/word/2010/wordprocessingInk" xmlns:wne="http://schemas.microsoft.com/office/word/2006/wordml" xmlns:wps="http://schemas.microsoft.com/office/word/2010/wordprocessingShape" mc:Ignorable="w14 w15 w16se w16cid wp14">
+<w:footnotes xmlns:wpc="http://schemas.microsoft.com/office/word/2010/wordprocessingCanvas" xmlns:cx="http://schemas.microsoft.com/office/drawing/2014/chartex" xmlns:cx1="http://schemas.microsoft.com/office/drawing/2015/9/8/chartex" xmlns:mc="http://schemas.openxmlformats.org/markup-compatibility/2006" xmlns:o="urn:schemas-microsoft-com:office:office" xmlns:r="http://schemas.openxmlformats.org/officeDocument/2006/relationships" xmlns:m="http://schemas.openxmlformats.org/officeDocument/2006/math" xmlns:v="urn:schemas-microsoft-com:vml" xmlns:wp14="http://schemas.microsoft.com/office/word/2010/wordprocessingDrawing" xmlns:wp="http://schemas.openxmlformats.org/drawingml/2006/wordprocessingDrawing" xmlns:w10="urn:schemas-microsoft-com:office:word" xmlns:w="http://schemas.openxmlformats.org/wordprocessingml/2006/main" xmlns:w14="http://schemas.microsoft.com/office/word/2010/wordml" xmlns:w15="http://schemas.microsoft.com/office/word/2012/wordml" xmlns:w16se="http://schemas.microsoft.com/office/word/2015/wordml/symex" xmlns:wpg="http://schemas.microsoft.com/office/word/2010/wordprocessingGroup" xmlns:wpi="http://schemas.microsoft.com/office/word/2010/wordprocessingInk" xmlns:wne="http://schemas.microsoft.com/office/word/2006/wordml" xmlns:wps="http://schemas.microsoft.com/office/word/2010/wordprocessingShape" mc:Ignorable="w14 w15 w16se wp14">
   <w:footnote w:type="separator" w:id="-1">
     <w:p>
       <w:r>
@@ -5942,7 +5930,7 @@
 </file>
 
 <file path=word/numbering.xml><?xml version="1.0" encoding="utf-8"?>
-<w:numbering xmlns:wpc="http://schemas.microsoft.com/office/word/2010/wordprocessingCanvas" xmlns:cx="http://schemas.microsoft.com/office/drawing/2014/chartex" xmlns:cx1="http://schemas.microsoft.com/office/drawing/2015/9/8/chartex" xmlns:cx2="http://schemas.microsoft.com/office/drawing/2015/10/21/chartex" xmlns:cx3="http://schemas.microsoft.com/office/drawing/2016/5/9/chartex" xmlns:cx4="http://schemas.microsoft.com/office/drawing/2016/5/10/chartex" xmlns:cx5="http://schemas.microsoft.com/office/drawing/2016/5/11/chartex" xmlns:cx6="http://schemas.microsoft.com/office/drawing/2016/5/12/chartex" xmlns:cx7="http://schemas.microsoft.com/office/drawing/2016/5/13/chartex" xmlns:cx8="http://schemas.microsoft.com/office/drawing/2016/5/14/chartex" xmlns:mc="http://schemas.openxmlformats.org/markup-compatibility/2006" xmlns:aink="http://schemas.microsoft.com/office/drawing/2016/ink" xmlns:am3d="http://schemas.microsoft.com/office/drawing/2017/model3d" xmlns:o="urn:schemas-microsoft-com:office:office" xmlns:r="http://schemas.openxmlformats.org/officeDocument/2006/relationships" xmlns:m="http://schemas.openxmlformats.org/officeDocument/2006/math" xmlns:v="urn:schemas-microsoft-com:vml" xmlns:wp14="http://schemas.microsoft.com/office/word/2010/wordprocessingDrawing" xmlns:wp="http://schemas.openxmlformats.org/drawingml/2006/wordprocessingDrawing" xmlns:w10="urn:schemas-microsoft-com:office:word" xmlns:w="http://schemas.openxmlformats.org/wordprocessingml/2006/main" xmlns:w14="http://schemas.microsoft.com/office/word/2010/wordml" xmlns:w15="http://schemas.microsoft.com/office/word/2012/wordml" xmlns:w16cid="http://schemas.microsoft.com/office/word/2016/wordml/cid" xmlns:w16se="http://schemas.microsoft.com/office/word/2015/wordml/symex" xmlns:wpg="http://schemas.microsoft.com/office/word/2010/wordprocessingGroup" xmlns:wpi="http://schemas.microsoft.com/office/word/2010/wordprocessingInk" xmlns:wne="http://schemas.microsoft.com/office/word/2006/wordml" xmlns:wps="http://schemas.microsoft.com/office/word/2010/wordprocessingShape" mc:Ignorable="w14 w15 w16se w16cid wp14">
+<w:numbering xmlns:wpc="http://schemas.microsoft.com/office/word/2010/wordprocessingCanvas" xmlns:cx="http://schemas.microsoft.com/office/drawing/2014/chartex" xmlns:cx1="http://schemas.microsoft.com/office/drawing/2015/9/8/chartex" xmlns:mc="http://schemas.openxmlformats.org/markup-compatibility/2006" xmlns:o="urn:schemas-microsoft-com:office:office" xmlns:r="http://schemas.openxmlformats.org/officeDocument/2006/relationships" xmlns:m="http://schemas.openxmlformats.org/officeDocument/2006/math" xmlns:v="urn:schemas-microsoft-com:vml" xmlns:wp14="http://schemas.microsoft.com/office/word/2010/wordprocessingDrawing" xmlns:wp="http://schemas.openxmlformats.org/drawingml/2006/wordprocessingDrawing" xmlns:w10="urn:schemas-microsoft-com:office:word" xmlns:w="http://schemas.openxmlformats.org/wordprocessingml/2006/main" xmlns:w14="http://schemas.microsoft.com/office/word/2010/wordml" xmlns:w15="http://schemas.microsoft.com/office/word/2012/wordml" xmlns:w16se="http://schemas.microsoft.com/office/word/2015/wordml/symex" xmlns:wpg="http://schemas.microsoft.com/office/word/2010/wordprocessingGroup" xmlns:wpi="http://schemas.microsoft.com/office/word/2010/wordprocessingInk" xmlns:wne="http://schemas.microsoft.com/office/word/2006/wordml" xmlns:wps="http://schemas.microsoft.com/office/word/2010/wordprocessingShape" mc:Ignorable="w14 w15 w16se wp14">
   <w:abstractNum w:abstractNumId="0" w15:restartNumberingAfterBreak="0">
     <w:nsid w:val="1A6962B9"/>
     <w:multiLevelType w:val="multilevel"/>
@@ -7089,7 +7077,7 @@
 </file>
 
 <file path=word/styles.xml><?xml version="1.0" encoding="utf-8"?>
-<w:styles xmlns:mc="http://schemas.openxmlformats.org/markup-compatibility/2006" xmlns:r="http://schemas.openxmlformats.org/officeDocument/2006/relationships" xmlns:w="http://schemas.openxmlformats.org/wordprocessingml/2006/main" xmlns:w14="http://schemas.microsoft.com/office/word/2010/wordml" xmlns:w15="http://schemas.microsoft.com/office/word/2012/wordml" xmlns:w16cid="http://schemas.microsoft.com/office/word/2016/wordml/cid" xmlns:w16se="http://schemas.microsoft.com/office/word/2015/wordml/symex" mc:Ignorable="w14 w15 w16se w16cid">
+<w:styles xmlns:mc="http://schemas.openxmlformats.org/markup-compatibility/2006" xmlns:r="http://schemas.openxmlformats.org/officeDocument/2006/relationships" xmlns:w="http://schemas.openxmlformats.org/wordprocessingml/2006/main" xmlns:w14="http://schemas.microsoft.com/office/word/2010/wordml" xmlns:w15="http://schemas.microsoft.com/office/word/2012/wordml" xmlns:w16se="http://schemas.microsoft.com/office/word/2015/wordml/symex" mc:Ignorable="w14 w15 w16se">
   <w:docDefaults>
     <w:rPrDefault>
       <w:rPr>
@@ -7102,7 +7090,7 @@
     </w:rPrDefault>
     <w:pPrDefault/>
   </w:docDefaults>
-  <w:latentStyles w:defLockedState="0" w:defUIPriority="99" w:defSemiHidden="0" w:defUnhideWhenUsed="0" w:defQFormat="0" w:count="375">
+  <w:latentStyles w:defLockedState="0" w:defUIPriority="99" w:defSemiHidden="0" w:defUnhideWhenUsed="0" w:defQFormat="0" w:count="371">
     <w:lsdException w:name="Normal" w:uiPriority="0" w:qFormat="1"/>
     <w:lsdException w:name="heading 1" w:uiPriority="9" w:qFormat="1"/>
     <w:lsdException w:name="heading 2" w:semiHidden="1" w:uiPriority="9" w:unhideWhenUsed="1" w:qFormat="1"/>
@@ -7208,6 +7196,7 @@
     <w:lsdException w:name="HTML Sample" w:semiHidden="1" w:unhideWhenUsed="1"/>
     <w:lsdException w:name="HTML Typewriter" w:semiHidden="1" w:unhideWhenUsed="1"/>
     <w:lsdException w:name="HTML Variable" w:semiHidden="1" w:unhideWhenUsed="1"/>
+    <w:lsdException w:name="Normal Table" w:semiHidden="1" w:unhideWhenUsed="1"/>
     <w:lsdException w:name="annotation subject" w:semiHidden="1" w:unhideWhenUsed="1"/>
     <w:lsdException w:name="No List" w:semiHidden="1" w:unhideWhenUsed="1"/>
     <w:lsdException w:name="Outline List 1" w:semiHidden="1" w:unhideWhenUsed="1"/>
@@ -7251,8 +7240,10 @@
     <w:lsdException w:name="Table Elegant" w:semiHidden="1" w:unhideWhenUsed="1"/>
     <w:lsdException w:name="Table Professional" w:semiHidden="1" w:unhideWhenUsed="1"/>
     <w:lsdException w:name="Table Subtle 1" w:semiHidden="1" w:unhideWhenUsed="1"/>
+    <w:lsdException w:name="Table Subtle 2" w:semiHidden="1" w:unhideWhenUsed="1"/>
     <w:lsdException w:name="Table Web 1" w:semiHidden="1" w:unhideWhenUsed="1"/>
     <w:lsdException w:name="Table Web 2" w:semiHidden="1" w:unhideWhenUsed="1"/>
+    <w:lsdException w:name="Table Web 3" w:semiHidden="1" w:unhideWhenUsed="1"/>
     <w:lsdException w:name="Balloon Text" w:semiHidden="1" w:unhideWhenUsed="1"/>
     <w:lsdException w:name="Table Grid" w:uiPriority="39"/>
     <w:lsdException w:name="Table Theme" w:semiHidden="1" w:unhideWhenUsed="1"/>
@@ -7471,10 +7462,6 @@
     <w:lsdException w:name="List Table 5 Dark Accent 6" w:uiPriority="50"/>
     <w:lsdException w:name="List Table 6 Colorful Accent 6" w:uiPriority="51"/>
     <w:lsdException w:name="List Table 7 Colorful Accent 6" w:uiPriority="52"/>
-    <w:lsdException w:name="Mention" w:semiHidden="1" w:unhideWhenUsed="1"/>
-    <w:lsdException w:name="Smart Hyperlink" w:semiHidden="1" w:unhideWhenUsed="1"/>
-    <w:lsdException w:name="Hashtag" w:semiHidden="1" w:unhideWhenUsed="1"/>
-    <w:lsdException w:name="Unresolved Mention" w:semiHidden="1" w:unhideWhenUsed="1"/>
   </w:latentStyles>
   <w:style w:type="paragraph" w:default="1" w:styleId="Normal">
     <w:name w:val="Normal"/>

</xml_diff>

<commit_message>
Added survey link; fix Monday holiday problem
</commit_message>
<xml_diff>
--- a/docassemble/MAEvictionDefense/data/templates/SummaryProcessAnswer.docx
+++ b/docassemble/MAEvictionDefense/data/templates/SummaryProcessAnswer.docx
@@ -247,14 +247,25 @@
         <w:t xml:space="preserve">or </w:t>
       </w:r>
       <w:r>
+        <w:t>defined('</w:t>
+      </w:r>
+      <w:r>
         <w:t>dont_owe_rent</w:t>
       </w:r>
       <w:r>
+        <w:t xml:space="preserve">') and </w:t>
+      </w:r>
+      <w:r>
+        <w:t>dont_owe_rent</w:t>
+      </w:r>
+      <w:r>
         <w:t xml:space="preserve"> </w:t>
       </w:r>
       <w:r>
         <w:t>%}</w:t>
       </w:r>
+      <w:bookmarkStart w:id="0" w:name="_GoBack"/>
+      <w:bookmarkEnd w:id="0"/>
     </w:p>
     <w:p>
       <w:pPr>
@@ -393,6 +404,7 @@
         </w:numPr>
       </w:pPr>
       <w:r>
+        <w:lastRenderedPageBreak/>
         <w:t xml:space="preserve">{%p if </w:t>
       </w:r>
       <w:r>
@@ -837,6 +849,7 @@
         </w:numPr>
       </w:pPr>
       <w:r>
+        <w:lastRenderedPageBreak/>
         <w:t>The landlord’s case should be dismissed because {{ initial_defense.custom_reason_for_dismissal }}.</w:t>
       </w:r>
     </w:p>
@@ -960,8 +973,6 @@
       <w:r>
         <w:t>]</w:t>
       </w:r>
-      <w:bookmarkStart w:id="0" w:name="_GoBack"/>
-      <w:bookmarkEnd w:id="0"/>
       <w:r>
         <w:t xml:space="preserve"> and </w:t>
       </w:r>
@@ -1159,6 +1170,7 @@
         <w:pStyle w:val="CenterTitle"/>
       </w:pPr>
       <w:r>
+        <w:lastRenderedPageBreak/>
         <w:t>Retaliation</w:t>
       </w:r>
     </w:p>
@@ -1587,6 +1599,7 @@
         <w:ind w:left="709"/>
       </w:pPr>
       <w:r>
+        <w:lastRenderedPageBreak/>
         <w:t>{%p if retaliation.within_6_months %}</w:t>
       </w:r>
     </w:p>
@@ -1849,6 +1862,7 @@
         </w:numPr>
       </w:pPr>
       <w:r>
+        <w:lastRenderedPageBreak/>
         <w:t xml:space="preserve">My landlord (or an agent/representative of my landlord) discriminated against me based on my sex/gender by sexually harassing me. This activity made my apartment less desirable to me. </w:t>
       </w:r>
     </w:p>
@@ -2574,6 +2588,7 @@
         <w:rPr>
           <w:rFonts w:ascii="Times New Roman;serif" w:hAnsi="Times New Roman;serif"/>
         </w:rPr>
+        <w:lastRenderedPageBreak/>
         <w:t>{%p for violation in security_deposit.violations.true_values() %}</w:t>
       </w:r>
     </w:p>
@@ -3057,6 +3072,7 @@
         <w:rPr>
           <w:rFonts w:ascii="Times New Roman;serif" w:hAnsi="Times New Roman;serif"/>
         </w:rPr>
+        <w:lastRenderedPageBreak/>
         <w:t xml:space="preserve">Locked me out of my home. </w:t>
       </w:r>
     </w:p>
@@ -3485,6 +3501,7 @@
         <w:pStyle w:val="CenterTitle"/>
       </w:pPr>
       <w:r>
+        <w:lastRenderedPageBreak/>
         <w:t>Rent Liability in Public and Subsidized Housing</w:t>
       </w:r>
     </w:p>
@@ -3822,6 +3839,7 @@
         <w:contextualSpacing/>
       </w:pPr>
       <w:r>
+        <w:lastRenderedPageBreak/>
         <w:t>{%p endif %}</w:t>
       </w:r>
     </w:p>
@@ -4225,6 +4243,7 @@
         </w:numPr>
       </w:pPr>
       <w:r>
+        <w:lastRenderedPageBreak/>
         <w:t>{%p endif %}</w:t>
       </w:r>
     </w:p>
@@ -4611,6 +4630,7 @@
         <w:pStyle w:val="Caption"/>
       </w:pPr>
       <w:r>
+        <w:lastRenderedPageBreak/>
         <w:br/>
         <w:t>Defenses &amp; Counterclaims</w:t>
       </w:r>
@@ -4892,6 +4912,7 @@
         </w:numPr>
       </w:pPr>
       <w:r>
+        <w:lastRenderedPageBreak/>
         <w:t>Within 30 days of foreclosure, the plaintiff did not post, deliver or slide under my door a notice giving the plaintiff’s contact information and information about who to call for repairs in violation of G.L. c. 186A, §§3 and 4.</w:t>
       </w:r>
     </w:p>
@@ -5140,6 +5161,7 @@
         <w:pStyle w:val="Caption"/>
       </w:pPr>
       <w:r>
+        <w:lastRenderedPageBreak/>
         <w:t>Defense</w:t>
       </w:r>
     </w:p>
@@ -5398,6 +5420,7 @@
         <w:pStyle w:val="BodyText"/>
       </w:pPr>
       <w:r>
+        <w:lastRenderedPageBreak/>
         <w:t>{%p if bad_conditions.have_conditions %}</w:t>
       </w:r>
     </w:p>
@@ -5644,6 +5667,7 @@
         <w:rPr>
           <w:rFonts w:ascii="Times New Roman;serif" w:hAnsi="Times New Roman;serif"/>
         </w:rPr>
+        <w:lastRenderedPageBreak/>
         <w:t xml:space="preserve">The court should also consider my situation as follows: </w:t>
       </w:r>
     </w:p>

</xml_diff>

<commit_message>
Incorporate non-essential eviction defenses/discovery
</commit_message>
<xml_diff>
--- a/docassemble/MAEvictionDefense/data/templates/SummaryProcessAnswer.docx
+++ b/docassemble/MAEvictionDefense/data/templates/SummaryProcessAnswer.docx
@@ -264,8 +264,6 @@
       <w:r>
         <w:t>%}</w:t>
       </w:r>
-      <w:bookmarkStart w:id="0" w:name="_GoBack"/>
-      <w:bookmarkEnd w:id="0"/>
     </w:p>
     <w:p>
       <w:pPr>
@@ -867,6 +865,87 @@
     </w:p>
     <w:p>
       <w:pPr>
+        <w:pStyle w:val="ListwithNoSpace"/>
+        <w:numPr>
+          <w:ilvl w:val="0"/>
+          <w:numId w:val="3"/>
+        </w:numPr>
+        <w:spacing w:after="0" w:line="240" w:lineRule="auto"/>
+      </w:pPr>
+      <w:r>
+        <w:t>{%p if initial_defense.cares_act %}</w:t>
+      </w:r>
+    </w:p>
+    <w:p>
+      <w:pPr>
+        <w:pStyle w:val="ListwithNoSpace"/>
+        <w:numPr>
+          <w:ilvl w:val="0"/>
+          <w:numId w:val="3"/>
+        </w:numPr>
+        <w:spacing w:after="0" w:line="240" w:lineRule="auto"/>
+      </w:pPr>
+      <w:r>
+        <w:t>The Notice to Quit is invalid because its issuance is in violation of the CARES Act. Because the landlord has not properly terminated my tenancy, this case must be dismissed.</w:t>
+      </w:r>
+    </w:p>
+    <w:p>
+      <w:pPr>
+        <w:pStyle w:val="ListwithNoSpace"/>
+        <w:numPr>
+          <w:ilvl w:val="0"/>
+          <w:numId w:val="3"/>
+        </w:numPr>
+        <w:spacing w:after="0" w:line="240" w:lineRule="auto"/>
+      </w:pPr>
+      <w:r>
+        <w:t>{%p endif %}</w:t>
+      </w:r>
+    </w:p>
+    <w:p>
+      <w:pPr>
+        <w:pStyle w:val="ListwithNoSpace"/>
+        <w:numPr>
+          <w:ilvl w:val="0"/>
+          <w:numId w:val="3"/>
+        </w:numPr>
+        <w:spacing w:after="0" w:line="240" w:lineRule="auto"/>
+      </w:pPr>
+      <w:r>
+        <w:t>{%p if initial_defense.non_essential_eviction %}</w:t>
+      </w:r>
+    </w:p>
+    <w:p>
+      <w:pPr>
+        <w:pStyle w:val="ListwithNoSpace"/>
+        <w:numPr>
+          <w:ilvl w:val="0"/>
+          <w:numId w:val="3"/>
+        </w:numPr>
+        <w:spacing w:after="0" w:line="240" w:lineRule="auto"/>
+      </w:pPr>
+      <w:r>
+        <w:rPr>
+          <w:color w:val="000000"/>
+        </w:rPr>
+        <w:t>The facts alleged in the Notice to Quit do not qualify this case as an “essential” eviction pursuant to Chapter 65 of the Acts of 2020 and Housing Court Standing Order 5-20. Therefore, the case should be dismissed.</w:t>
+      </w:r>
+    </w:p>
+    <w:p>
+      <w:pPr>
+        <w:pStyle w:val="ListwithNoSpace"/>
+        <w:numPr>
+          <w:ilvl w:val="0"/>
+          <w:numId w:val="3"/>
+        </w:numPr>
+        <w:spacing w:after="0" w:line="240" w:lineRule="auto"/>
+      </w:pPr>
+      <w:r>
+        <w:t>{%p endif %}</w:t>
+      </w:r>
+    </w:p>
+    <w:p>
+      <w:pPr>
         <w:pStyle w:val="BodyText"/>
       </w:pPr>
     </w:p>
@@ -1117,6 +1196,7 @@
         <w:contextualSpacing/>
       </w:pPr>
       <w:r>
+        <w:lastRenderedPageBreak/>
         <w:t>I reside in federal public housing or subsidized Section 8 or other covered federal housing and have a defense under the Violence Against Women Act (42 U.S.C. 14043e-11).</w:t>
       </w:r>
     </w:p>
@@ -1170,28 +1250,350 @@
         <w:pStyle w:val="CenterTitle"/>
       </w:pPr>
       <w:r>
+        <w:t>Retaliation</w:t>
+      </w:r>
+    </w:p>
+    <w:p>
+      <w:pPr>
+        <w:pStyle w:val="CenterTitle4"/>
+      </w:pPr>
+      <w:r>
+        <w:t>Mass. Gen. Laws c. 239, §2A; c. 186, §18</w:t>
+      </w:r>
+    </w:p>
+    <w:p>
+      <w:pPr>
+        <w:pStyle w:val="ListwithNoSpace"/>
+        <w:numPr>
+          <w:ilvl w:val="0"/>
+          <w:numId w:val="3"/>
+        </w:numPr>
+      </w:pPr>
+      <w:r>
+        <w:t>The landlord is trying to evict me and/or retaliate against me because:</w:t>
+      </w:r>
+    </w:p>
+    <w:p>
+      <w:pPr>
+        <w:pStyle w:val="BodyText"/>
+        <w:numPr>
+          <w:ilvl w:val="1"/>
+          <w:numId w:val="6"/>
+        </w:numPr>
+        <w:spacing w:after="144"/>
+        <w:contextualSpacing/>
+      </w:pPr>
+      <w:r>
+        <w:t>{%p if retaliation.withheld_rent %}</w:t>
+      </w:r>
+    </w:p>
+    <w:p>
+      <w:pPr>
+        <w:pStyle w:val="BodyText"/>
+        <w:numPr>
+          <w:ilvl w:val="1"/>
+          <w:numId w:val="6"/>
+        </w:numPr>
+        <w:spacing w:after="144"/>
+        <w:contextualSpacing/>
+      </w:pPr>
+      <w:r>
+        <w:t>I withheld rent because of bad conditions, and/or told the landlord about bad conditions.</w:t>
+      </w:r>
+    </w:p>
+    <w:p>
+      <w:pPr>
+        <w:pStyle w:val="BodyText"/>
+        <w:numPr>
+          <w:ilvl w:val="1"/>
+          <w:numId w:val="6"/>
+        </w:numPr>
+        <w:spacing w:after="144"/>
+        <w:contextualSpacing/>
+      </w:pPr>
+      <w:r>
+        <w:t>{%p endif %}</w:t>
+      </w:r>
+    </w:p>
+    <w:p>
+      <w:pPr>
+        <w:pStyle w:val="BodyText"/>
+        <w:numPr>
+          <w:ilvl w:val="1"/>
+          <w:numId w:val="6"/>
+        </w:numPr>
+        <w:spacing w:after="144"/>
+        <w:contextualSpacing/>
+      </w:pPr>
+      <w:r>
+        <w:t>{%p if retaliation.badconditions_to_landlord %}</w:t>
+      </w:r>
+    </w:p>
+    <w:p>
+      <w:pPr>
+        <w:pStyle w:val="BodyText"/>
+        <w:numPr>
+          <w:ilvl w:val="1"/>
+          <w:numId w:val="6"/>
+        </w:numPr>
+        <w:spacing w:after="144"/>
+        <w:contextualSpacing/>
+      </w:pPr>
+      <w:r>
+        <w:t>I reported bad conditions in writing to the landlord.</w:t>
+      </w:r>
+    </w:p>
+    <w:p>
+      <w:pPr>
+        <w:pStyle w:val="BodyText"/>
+        <w:numPr>
+          <w:ilvl w:val="1"/>
+          <w:numId w:val="6"/>
+        </w:numPr>
+        <w:spacing w:after="144"/>
+        <w:contextualSpacing/>
+      </w:pPr>
+      <w:r>
+        <w:t>{%p endif %}</w:t>
+      </w:r>
+    </w:p>
+    <w:p>
+      <w:pPr>
+        <w:pStyle w:val="BodyText"/>
+        <w:numPr>
+          <w:ilvl w:val="1"/>
+          <w:numId w:val="6"/>
+        </w:numPr>
+        <w:spacing w:after="144"/>
+        <w:contextualSpacing/>
+      </w:pPr>
+      <w:r>
+        <w:t>{%p if retaliation.badconditions_to_agency %}</w:t>
+      </w:r>
+    </w:p>
+    <w:p>
+      <w:pPr>
+        <w:pStyle w:val="BodyText"/>
+        <w:numPr>
+          <w:ilvl w:val="1"/>
+          <w:numId w:val="6"/>
+        </w:numPr>
+        <w:spacing w:after="144"/>
+        <w:contextualSpacing/>
+      </w:pPr>
+      <w:r>
+        <w:t>I reported bad conditions orally and/or in writing to a public agency.</w:t>
+      </w:r>
+    </w:p>
+    <w:p>
+      <w:pPr>
+        <w:pStyle w:val="BodyText"/>
+        <w:numPr>
+          <w:ilvl w:val="1"/>
+          <w:numId w:val="6"/>
+        </w:numPr>
+        <w:spacing w:after="144"/>
+        <w:contextualSpacing/>
+      </w:pPr>
+      <w:r>
+        <w:t>{%p endif %}</w:t>
+      </w:r>
+    </w:p>
+    <w:p>
+      <w:pPr>
+        <w:pStyle w:val="BodyText"/>
+        <w:numPr>
+          <w:ilvl w:val="1"/>
+          <w:numId w:val="6"/>
+        </w:numPr>
+        <w:spacing w:after="144"/>
+        <w:contextualSpacing/>
+      </w:pPr>
+      <w:r>
+        <w:t>{%p if retaliation.tenant_union %}</w:t>
+      </w:r>
+    </w:p>
+    <w:p>
+      <w:pPr>
+        <w:pStyle w:val="BodyText"/>
+        <w:numPr>
+          <w:ilvl w:val="1"/>
+          <w:numId w:val="6"/>
+        </w:numPr>
+        <w:spacing w:after="144"/>
+        <w:contextualSpacing/>
+      </w:pPr>
+      <w:r>
+        <w:t>I took part in a tenants’ meeting or organization.</w:t>
+      </w:r>
+    </w:p>
+    <w:p>
+      <w:pPr>
+        <w:pStyle w:val="BodyText"/>
+        <w:numPr>
+          <w:ilvl w:val="1"/>
+          <w:numId w:val="6"/>
+        </w:numPr>
+        <w:spacing w:after="144"/>
+        <w:contextualSpacing/>
+      </w:pPr>
+      <w:r>
+        <w:t>{%p endif %}</w:t>
+      </w:r>
+    </w:p>
+    <w:p>
+      <w:pPr>
+        <w:pStyle w:val="BodyText"/>
+        <w:numPr>
+          <w:ilvl w:val="1"/>
+          <w:numId w:val="6"/>
+        </w:numPr>
+        <w:spacing w:after="144"/>
+        <w:contextualSpacing/>
+      </w:pPr>
+      <w:r>
+        <w:t>{%p if retaliation.brought_claim %}</w:t>
+      </w:r>
+    </w:p>
+    <w:p>
+      <w:pPr>
+        <w:pStyle w:val="BodyText"/>
+        <w:numPr>
+          <w:ilvl w:val="1"/>
+          <w:numId w:val="6"/>
+        </w:numPr>
+        <w:spacing w:after="144"/>
+        <w:contextualSpacing/>
+      </w:pPr>
+      <w:r>
+        <w:t>I brought a case/claim against the landlord.</w:t>
+      </w:r>
+    </w:p>
+    <w:p>
+      <w:pPr>
+        <w:pStyle w:val="BodyText"/>
+        <w:numPr>
+          <w:ilvl w:val="1"/>
+          <w:numId w:val="6"/>
+        </w:numPr>
+        <w:spacing w:after="144"/>
+        <w:contextualSpacing/>
+      </w:pPr>
+      <w:r>
+        <w:t>{%p endif %}</w:t>
+      </w:r>
+    </w:p>
+    <w:p>
+      <w:pPr>
+        <w:pStyle w:val="BodyText"/>
+        <w:numPr>
+          <w:ilvl w:val="1"/>
+          <w:numId w:val="6"/>
+        </w:numPr>
+        <w:spacing w:after="144"/>
+        <w:contextualSpacing/>
+      </w:pPr>
+      <w:r>
+        <w:t>{%p if retaliation.protection_or_prevention_order %}</w:t>
+      </w:r>
+    </w:p>
+    <w:p>
+      <w:pPr>
+        <w:pStyle w:val="BodyText"/>
+        <w:numPr>
+          <w:ilvl w:val="1"/>
+          <w:numId w:val="6"/>
+        </w:numPr>
+        <w:spacing w:after="144"/>
+        <w:contextualSpacing/>
+      </w:pPr>
+      <w:r>
+        <w:t>I or a member of my household took action to obtain a protection order under G.L. c. 209A or a harassment prevention order under G.L. c. 258E;</w:t>
+      </w:r>
+    </w:p>
+    <w:p>
+      <w:pPr>
+        <w:pStyle w:val="BodyText"/>
+        <w:numPr>
+          <w:ilvl w:val="1"/>
+          <w:numId w:val="6"/>
+        </w:numPr>
+        <w:spacing w:after="144"/>
+        <w:contextualSpacing/>
+      </w:pPr>
+      <w:r>
+        <w:t>{%p endif %}</w:t>
+      </w:r>
+    </w:p>
+    <w:p>
+      <w:pPr>
+        <w:pStyle w:val="BodyText"/>
+        <w:numPr>
+          <w:ilvl w:val="1"/>
+          <w:numId w:val="6"/>
+        </w:numPr>
+        <w:spacing w:after="144"/>
+        <w:contextualSpacing/>
+      </w:pPr>
+      <w:r>
+        <w:t>{%p if retaliation.domestic_violence %}</w:t>
+      </w:r>
+    </w:p>
+    <w:p>
+      <w:pPr>
+        <w:pStyle w:val="BodyText"/>
+        <w:numPr>
+          <w:ilvl w:val="1"/>
+          <w:numId w:val="6"/>
+        </w:numPr>
+        <w:spacing w:after="144"/>
+        <w:contextualSpacing/>
+      </w:pPr>
+      <w:r>
+        <w:t>I or a member of my household reported an incident of domestic violence, rape, sexual assault or stalking to law enforcement or reported a violation of a protection or harassment prevention order.</w:t>
+      </w:r>
+    </w:p>
+    <w:p>
+      <w:pPr>
+        <w:pStyle w:val="BodyText"/>
+        <w:numPr>
+          <w:ilvl w:val="1"/>
+          <w:numId w:val="6"/>
+        </w:numPr>
+        <w:spacing w:after="144"/>
+        <w:contextualSpacing/>
+      </w:pPr>
+      <w:r>
+        <w:t>{%p endif %}</w:t>
+      </w:r>
+    </w:p>
+    <w:p>
+      <w:pPr>
+        <w:pStyle w:val="BodyText"/>
+        <w:numPr>
+          <w:ilvl w:val="1"/>
+          <w:numId w:val="6"/>
+        </w:numPr>
+        <w:spacing w:after="144"/>
+        <w:contextualSpacing/>
+      </w:pPr>
+      <w:r>
+        <w:t>{%p if retaliation.survivor_rights %}</w:t>
+      </w:r>
+    </w:p>
+    <w:p>
+      <w:pPr>
+        <w:pStyle w:val="BodyText"/>
+        <w:numPr>
+          <w:ilvl w:val="1"/>
+          <w:numId w:val="6"/>
+        </w:numPr>
+        <w:spacing w:after="144"/>
+        <w:contextualSpacing/>
+      </w:pPr>
+      <w:r>
         <w:lastRenderedPageBreak/>
-        <w:t>Retaliation</w:t>
-      </w:r>
-    </w:p>
-    <w:p>
-      <w:pPr>
-        <w:pStyle w:val="CenterTitle4"/>
-      </w:pPr>
-      <w:r>
-        <w:t>Mass. Gen. Laws c. 239, §2A; c. 186, §18</w:t>
-      </w:r>
-    </w:p>
-    <w:p>
-      <w:pPr>
-        <w:pStyle w:val="ListwithNoSpace"/>
-        <w:numPr>
-          <w:ilvl w:val="0"/>
-          <w:numId w:val="3"/>
-        </w:numPr>
-      </w:pPr>
-      <w:r>
-        <w:t>The landlord is trying to evict me and/or retaliate against me because:</w:t>
+        <w:t>I am a survivor of abuse, sexual assault, rape or stalking and the landlord is evicting me for exercising my rights to break my lease or change my locks for safety reasons under G.L. c. 186, §§23-29.</w:t>
       </w:r>
     </w:p>
     <w:p>
@@ -1205,7 +1607,7 @@
         <w:contextualSpacing/>
       </w:pPr>
       <w:r>
-        <w:t>{%p if retaliation.withheld_rent %}</w:t>
+        <w:t>{%p endif %}</w:t>
       </w:r>
     </w:p>
     <w:p>
@@ -1219,7 +1621,13 @@
         <w:contextualSpacing/>
       </w:pPr>
       <w:r>
-        <w:t>I withheld rent because of bad conditions, and/or told the landlord about bad conditions.</w:t>
+        <w:t xml:space="preserve">{%p if </w:t>
+      </w:r>
+      <w:r>
+        <w:t>show_retaliation_other</w:t>
+      </w:r>
+      <w:r>
+        <w:t xml:space="preserve"> %}</w:t>
       </w:r>
     </w:p>
     <w:p>
@@ -1233,7 +1641,7 @@
         <w:contextualSpacing/>
       </w:pPr>
       <w:r>
-        <w:t>{%p endif %}</w:t>
+        <w:t>{{ retaliation.other }}</w:t>
       </w:r>
     </w:p>
     <w:p>
@@ -1247,334 +1655,6 @@
         <w:contextualSpacing/>
       </w:pPr>
       <w:r>
-        <w:t>{%p if retaliation.badconditions_to_landlord %}</w:t>
-      </w:r>
-    </w:p>
-    <w:p>
-      <w:pPr>
-        <w:pStyle w:val="BodyText"/>
-        <w:numPr>
-          <w:ilvl w:val="1"/>
-          <w:numId w:val="6"/>
-        </w:numPr>
-        <w:spacing w:after="144"/>
-        <w:contextualSpacing/>
-      </w:pPr>
-      <w:r>
-        <w:t>I reported bad conditions in writing to the landlord.</w:t>
-      </w:r>
-    </w:p>
-    <w:p>
-      <w:pPr>
-        <w:pStyle w:val="BodyText"/>
-        <w:numPr>
-          <w:ilvl w:val="1"/>
-          <w:numId w:val="6"/>
-        </w:numPr>
-        <w:spacing w:after="144"/>
-        <w:contextualSpacing/>
-      </w:pPr>
-      <w:r>
-        <w:t>{%p endif %}</w:t>
-      </w:r>
-    </w:p>
-    <w:p>
-      <w:pPr>
-        <w:pStyle w:val="BodyText"/>
-        <w:numPr>
-          <w:ilvl w:val="1"/>
-          <w:numId w:val="6"/>
-        </w:numPr>
-        <w:spacing w:after="144"/>
-        <w:contextualSpacing/>
-      </w:pPr>
-      <w:r>
-        <w:t>{%p if retaliation.badconditions_to_agency %}</w:t>
-      </w:r>
-    </w:p>
-    <w:p>
-      <w:pPr>
-        <w:pStyle w:val="BodyText"/>
-        <w:numPr>
-          <w:ilvl w:val="1"/>
-          <w:numId w:val="6"/>
-        </w:numPr>
-        <w:spacing w:after="144"/>
-        <w:contextualSpacing/>
-      </w:pPr>
-      <w:r>
-        <w:t>I reported bad conditions orally and/or in writing to a public agency.</w:t>
-      </w:r>
-    </w:p>
-    <w:p>
-      <w:pPr>
-        <w:pStyle w:val="BodyText"/>
-        <w:numPr>
-          <w:ilvl w:val="1"/>
-          <w:numId w:val="6"/>
-        </w:numPr>
-        <w:spacing w:after="144"/>
-        <w:contextualSpacing/>
-      </w:pPr>
-      <w:r>
-        <w:t>{%p endif %}</w:t>
-      </w:r>
-    </w:p>
-    <w:p>
-      <w:pPr>
-        <w:pStyle w:val="BodyText"/>
-        <w:numPr>
-          <w:ilvl w:val="1"/>
-          <w:numId w:val="6"/>
-        </w:numPr>
-        <w:spacing w:after="144"/>
-        <w:contextualSpacing/>
-      </w:pPr>
-      <w:r>
-        <w:t>{%p if retaliation.tenant_union %}</w:t>
-      </w:r>
-    </w:p>
-    <w:p>
-      <w:pPr>
-        <w:pStyle w:val="BodyText"/>
-        <w:numPr>
-          <w:ilvl w:val="1"/>
-          <w:numId w:val="6"/>
-        </w:numPr>
-        <w:spacing w:after="144"/>
-        <w:contextualSpacing/>
-      </w:pPr>
-      <w:r>
-        <w:t>I took part in a tenants’ meeting or organization.</w:t>
-      </w:r>
-    </w:p>
-    <w:p>
-      <w:pPr>
-        <w:pStyle w:val="BodyText"/>
-        <w:numPr>
-          <w:ilvl w:val="1"/>
-          <w:numId w:val="6"/>
-        </w:numPr>
-        <w:spacing w:after="144"/>
-        <w:contextualSpacing/>
-      </w:pPr>
-      <w:r>
-        <w:t>{%p endif %}</w:t>
-      </w:r>
-    </w:p>
-    <w:p>
-      <w:pPr>
-        <w:pStyle w:val="BodyText"/>
-        <w:numPr>
-          <w:ilvl w:val="1"/>
-          <w:numId w:val="6"/>
-        </w:numPr>
-        <w:spacing w:after="144"/>
-        <w:contextualSpacing/>
-      </w:pPr>
-      <w:r>
-        <w:t>{%p if retaliation.brought_claim %}</w:t>
-      </w:r>
-    </w:p>
-    <w:p>
-      <w:pPr>
-        <w:pStyle w:val="BodyText"/>
-        <w:numPr>
-          <w:ilvl w:val="1"/>
-          <w:numId w:val="6"/>
-        </w:numPr>
-        <w:spacing w:after="144"/>
-        <w:contextualSpacing/>
-      </w:pPr>
-      <w:r>
-        <w:t>I brought a case/claim against the landlord.</w:t>
-      </w:r>
-    </w:p>
-    <w:p>
-      <w:pPr>
-        <w:pStyle w:val="BodyText"/>
-        <w:numPr>
-          <w:ilvl w:val="1"/>
-          <w:numId w:val="6"/>
-        </w:numPr>
-        <w:spacing w:after="144"/>
-        <w:contextualSpacing/>
-      </w:pPr>
-      <w:r>
-        <w:t>{%p endif %}</w:t>
-      </w:r>
-    </w:p>
-    <w:p>
-      <w:pPr>
-        <w:pStyle w:val="BodyText"/>
-        <w:numPr>
-          <w:ilvl w:val="1"/>
-          <w:numId w:val="6"/>
-        </w:numPr>
-        <w:spacing w:after="144"/>
-        <w:contextualSpacing/>
-      </w:pPr>
-      <w:r>
-        <w:t>{%p if retaliation.protection_or_prevention_order %}</w:t>
-      </w:r>
-    </w:p>
-    <w:p>
-      <w:pPr>
-        <w:pStyle w:val="BodyText"/>
-        <w:numPr>
-          <w:ilvl w:val="1"/>
-          <w:numId w:val="6"/>
-        </w:numPr>
-        <w:spacing w:after="144"/>
-        <w:contextualSpacing/>
-      </w:pPr>
-      <w:r>
-        <w:t>I or a member of my household took action to obtain a protection order under G.L. c. 209A or a harassment prevention order under G.L. c. 258E;</w:t>
-      </w:r>
-    </w:p>
-    <w:p>
-      <w:pPr>
-        <w:pStyle w:val="BodyText"/>
-        <w:numPr>
-          <w:ilvl w:val="1"/>
-          <w:numId w:val="6"/>
-        </w:numPr>
-        <w:spacing w:after="144"/>
-        <w:contextualSpacing/>
-      </w:pPr>
-      <w:r>
-        <w:t>{%p endif %}</w:t>
-      </w:r>
-    </w:p>
-    <w:p>
-      <w:pPr>
-        <w:pStyle w:val="BodyText"/>
-        <w:numPr>
-          <w:ilvl w:val="1"/>
-          <w:numId w:val="6"/>
-        </w:numPr>
-        <w:spacing w:after="144"/>
-        <w:contextualSpacing/>
-      </w:pPr>
-      <w:r>
-        <w:t>{%p if retaliation.domestic_violence %}</w:t>
-      </w:r>
-    </w:p>
-    <w:p>
-      <w:pPr>
-        <w:pStyle w:val="BodyText"/>
-        <w:numPr>
-          <w:ilvl w:val="1"/>
-          <w:numId w:val="6"/>
-        </w:numPr>
-        <w:spacing w:after="144"/>
-        <w:contextualSpacing/>
-      </w:pPr>
-      <w:r>
-        <w:t>I or a member of my household reported an incident of domestic violence, rape, sexual assault or stalking to law enforcement or reported a violation of a protection or harassment prevention order.</w:t>
-      </w:r>
-    </w:p>
-    <w:p>
-      <w:pPr>
-        <w:pStyle w:val="BodyText"/>
-        <w:numPr>
-          <w:ilvl w:val="1"/>
-          <w:numId w:val="6"/>
-        </w:numPr>
-        <w:spacing w:after="144"/>
-        <w:contextualSpacing/>
-      </w:pPr>
-      <w:r>
-        <w:t>{%p endif %}</w:t>
-      </w:r>
-    </w:p>
-    <w:p>
-      <w:pPr>
-        <w:pStyle w:val="BodyText"/>
-        <w:numPr>
-          <w:ilvl w:val="1"/>
-          <w:numId w:val="6"/>
-        </w:numPr>
-        <w:spacing w:after="144"/>
-        <w:contextualSpacing/>
-      </w:pPr>
-      <w:r>
-        <w:t>{%p if retaliation.survivor_rights %}</w:t>
-      </w:r>
-    </w:p>
-    <w:p>
-      <w:pPr>
-        <w:pStyle w:val="BodyText"/>
-        <w:numPr>
-          <w:ilvl w:val="1"/>
-          <w:numId w:val="6"/>
-        </w:numPr>
-        <w:spacing w:after="144"/>
-        <w:contextualSpacing/>
-      </w:pPr>
-      <w:r>
-        <w:t>I am a survivor of abuse, sexual assault, rape or stalking and the landlord is evicting me for exercising my rights to break my lease or change my locks for safety reasons under G.L. c. 186, §§23-29.</w:t>
-      </w:r>
-    </w:p>
-    <w:p>
-      <w:pPr>
-        <w:pStyle w:val="BodyText"/>
-        <w:numPr>
-          <w:ilvl w:val="1"/>
-          <w:numId w:val="6"/>
-        </w:numPr>
-        <w:spacing w:after="144"/>
-        <w:contextualSpacing/>
-      </w:pPr>
-      <w:r>
-        <w:t>{%p endif %}</w:t>
-      </w:r>
-    </w:p>
-    <w:p>
-      <w:pPr>
-        <w:pStyle w:val="BodyText"/>
-        <w:numPr>
-          <w:ilvl w:val="1"/>
-          <w:numId w:val="6"/>
-        </w:numPr>
-        <w:spacing w:after="144"/>
-        <w:contextualSpacing/>
-      </w:pPr>
-      <w:r>
-        <w:t xml:space="preserve">{%p if </w:t>
-      </w:r>
-      <w:r>
-        <w:t>show_retaliation_other</w:t>
-      </w:r>
-      <w:r>
-        <w:t xml:space="preserve"> %}</w:t>
-      </w:r>
-    </w:p>
-    <w:p>
-      <w:pPr>
-        <w:pStyle w:val="BodyText"/>
-        <w:numPr>
-          <w:ilvl w:val="1"/>
-          <w:numId w:val="6"/>
-        </w:numPr>
-        <w:spacing w:after="144"/>
-        <w:contextualSpacing/>
-      </w:pPr>
-      <w:r>
-        <w:t>{{ retaliation.other }}</w:t>
-      </w:r>
-    </w:p>
-    <w:p>
-      <w:pPr>
-        <w:pStyle w:val="BodyText"/>
-        <w:numPr>
-          <w:ilvl w:val="1"/>
-          <w:numId w:val="6"/>
-        </w:numPr>
-        <w:spacing w:after="144"/>
-        <w:contextualSpacing/>
-      </w:pPr>
-      <w:r>
         <w:rPr>
           <w:rFonts w:ascii="Garamond;serif" w:hAnsi="Garamond;serif"/>
         </w:rPr>
@@ -1599,7 +1679,6 @@
         <w:ind w:left="709"/>
       </w:pPr>
       <w:r>
-        <w:lastRenderedPageBreak/>
         <w:t>{%p if retaliation.within_6_months %}</w:t>
       </w:r>
     </w:p>
@@ -1785,7 +1864,11 @@
         </w:numPr>
       </w:pPr>
       <w:r>
-        <w:t>I (and/or a member of my household) have a disability and I request/have requested that the landlord make changes in its rules or do what is necessary for me to have a fair housing opportunity. Failing to provide a reasonable accommodation to a qualified person with a disability is disability-based discrimination. Note: This may include allowing the tenant to get help or do something necessary to address a lease violation.</w:t>
+        <w:t xml:space="preserve">I (and/or a member of my household) have a disability and I request/have requested that the landlord make changes in its rules or do what is necessary for me to have a fair </w:t>
+      </w:r>
+      <w:r>
+        <w:lastRenderedPageBreak/>
+        <w:t>housing opportunity. Failing to provide a reasonable accommodation to a qualified person with a disability is disability-based discrimination. Note: This may include allowing the tenant to get help or do something necessary to address a lease violation.</w:t>
       </w:r>
     </w:p>
     <w:p>
@@ -1862,274 +1945,274 @@
         </w:numPr>
       </w:pPr>
       <w:r>
+        <w:t xml:space="preserve">My landlord (or an agent/representative of my landlord) discriminated against me based on my sex/gender by sexually harassing me. This activity made my apartment less desirable to me. </w:t>
+      </w:r>
+    </w:p>
+    <w:p>
+      <w:pPr>
+        <w:pStyle w:val="BodyText"/>
+        <w:numPr>
+          <w:ilvl w:val="1"/>
+          <w:numId w:val="8"/>
+        </w:numPr>
+        <w:spacing w:after="144"/>
+        <w:contextualSpacing/>
+      </w:pPr>
+      <w:r>
+        <w:t>{%p if discrimination.sexual_harassment.pressured_sexual_favors %}</w:t>
+      </w:r>
+    </w:p>
+    <w:p>
+      <w:pPr>
+        <w:pStyle w:val="BodyText"/>
+        <w:numPr>
+          <w:ilvl w:val="1"/>
+          <w:numId w:val="8"/>
+        </w:numPr>
+        <w:spacing w:after="144"/>
+        <w:contextualSpacing/>
+      </w:pPr>
+      <w:r>
+        <w:t>I have been asked or pressured to give sexual favors.</w:t>
+      </w:r>
+    </w:p>
+    <w:p>
+      <w:pPr>
+        <w:pStyle w:val="BodyText"/>
+        <w:numPr>
+          <w:ilvl w:val="1"/>
+          <w:numId w:val="8"/>
+        </w:numPr>
+        <w:spacing w:after="144"/>
+        <w:contextualSpacing/>
+      </w:pPr>
+      <w:r>
+        <w:t>{%p endif %}</w:t>
+      </w:r>
+    </w:p>
+    <w:p>
+      <w:pPr>
+        <w:pStyle w:val="BodyText"/>
+        <w:numPr>
+          <w:ilvl w:val="1"/>
+          <w:numId w:val="8"/>
+        </w:numPr>
+        <w:spacing w:after="144"/>
+        <w:contextualSpacing/>
+      </w:pPr>
+      <w:r>
+        <w:t>{%p if discrimination.sexual_harassment.tenancy_terms_changed %}</w:t>
+      </w:r>
+    </w:p>
+    <w:p>
+      <w:pPr>
+        <w:pStyle w:val="BodyText"/>
+        <w:numPr>
+          <w:ilvl w:val="1"/>
+          <w:numId w:val="8"/>
+        </w:numPr>
+        <w:spacing w:after="144"/>
+        <w:contextualSpacing/>
+      </w:pPr>
+      <w:r>
+        <w:t>Terms of my tenancy were changed because of my response to the sexual harassment.</w:t>
+      </w:r>
+    </w:p>
+    <w:p>
+      <w:pPr>
+        <w:pStyle w:val="BodyText"/>
+        <w:numPr>
+          <w:ilvl w:val="1"/>
+          <w:numId w:val="8"/>
+        </w:numPr>
+        <w:spacing w:after="144"/>
+        <w:contextualSpacing/>
+      </w:pPr>
+      <w:r>
+        <w:t>{%p endif %}</w:t>
+      </w:r>
+    </w:p>
+    <w:p>
+      <w:pPr>
+        <w:pStyle w:val="BodyText"/>
+        <w:numPr>
+          <w:ilvl w:val="1"/>
+          <w:numId w:val="8"/>
+        </w:numPr>
+        <w:spacing w:after="144"/>
+        <w:contextualSpacing/>
+      </w:pPr>
+      <w:r>
+        <w:t>{%p if discrimination.sexual_harassment.unsafe_or_uncomfortable %}</w:t>
+      </w:r>
+    </w:p>
+    <w:p>
+      <w:pPr>
+        <w:pStyle w:val="BodyText"/>
+        <w:numPr>
+          <w:ilvl w:val="1"/>
+          <w:numId w:val="8"/>
+        </w:numPr>
+        <w:spacing w:after="144"/>
+        <w:contextualSpacing/>
+      </w:pPr>
+      <w:r>
+        <w:t>I felt unsafe or uncomfortable in my home as a result of sexual harassment.</w:t>
+      </w:r>
+    </w:p>
+    <w:p>
+      <w:pPr>
+        <w:pStyle w:val="BodyText"/>
+        <w:numPr>
+          <w:ilvl w:val="1"/>
+          <w:numId w:val="8"/>
+        </w:numPr>
+        <w:spacing w:after="144"/>
+        <w:contextualSpacing/>
+      </w:pPr>
+      <w:r>
+        <w:t>{%p endif %}</w:t>
+      </w:r>
+    </w:p>
+    <w:p>
+      <w:pPr>
+        <w:pStyle w:val="BodyText"/>
+        <w:spacing w:after="144"/>
+        <w:contextualSpacing/>
+      </w:pPr>
+      <w:bookmarkStart w:id="0" w:name="_Hlk495920767"/>
+      <w:bookmarkEnd w:id="0"/>
+      <w:r>
+        <w:t>{%p endif %}</w:t>
+      </w:r>
+    </w:p>
+    <w:p>
+      <w:pPr>
+        <w:pStyle w:val="BodyText"/>
+        <w:spacing w:after="144"/>
+        <w:contextualSpacing/>
+      </w:pPr>
+      <w:r>
+        <w:t>{%p if eviction_reason == "fault" %}</w:t>
+      </w:r>
+    </w:p>
+    <w:p>
+      <w:pPr>
+        <w:pStyle w:val="BodyText"/>
+      </w:pPr>
+    </w:p>
+    <w:p>
+      <w:pPr>
+        <w:pStyle w:val="Caption"/>
+      </w:pPr>
+      <w:r>
+        <w:t>Defense</w:t>
+      </w:r>
+    </w:p>
+    <w:p>
+      <w:pPr>
+        <w:pStyle w:val="CenterTitle"/>
+      </w:pPr>
+      <w:r>
+        <w:t>Tenant Not Responsible for Alleged Behavior</w:t>
+      </w:r>
+    </w:p>
+    <w:p>
+      <w:pPr>
+        <w:pStyle w:val="BodyText"/>
+        <w:numPr>
+          <w:ilvl w:val="0"/>
+          <w:numId w:val="3"/>
+        </w:numPr>
+        <w:spacing w:after="144"/>
+        <w:contextualSpacing/>
+      </w:pPr>
+      <w:r>
+        <w:t>{%p if fault.did_not_occur %}</w:t>
+      </w:r>
+    </w:p>
+    <w:p>
+      <w:pPr>
+        <w:pStyle w:val="BodyText"/>
+        <w:numPr>
+          <w:ilvl w:val="0"/>
+          <w:numId w:val="3"/>
+        </w:numPr>
+      </w:pPr>
+      <w:r>
+        <w:t>I/a household member/guest did not do what my landlord alleges is the reason for eviction.</w:t>
+      </w:r>
+    </w:p>
+    <w:p>
+      <w:pPr>
+        <w:pStyle w:val="BodyText"/>
+        <w:numPr>
+          <w:ilvl w:val="0"/>
+          <w:numId w:val="3"/>
+        </w:numPr>
+      </w:pPr>
+      <w:r>
+        <w:t>{%p endif %}</w:t>
+      </w:r>
+    </w:p>
+    <w:p>
+      <w:pPr>
+        <w:pStyle w:val="BodyText"/>
+        <w:numPr>
+          <w:ilvl w:val="0"/>
+          <w:numId w:val="3"/>
+        </w:numPr>
+      </w:pPr>
+      <w:r>
+        <w:t>{%p if fault.not_violation_of_agreement %}</w:t>
+      </w:r>
+    </w:p>
+    <w:p>
+      <w:pPr>
+        <w:pStyle w:val="BodyText"/>
+        <w:numPr>
+          <w:ilvl w:val="0"/>
+          <w:numId w:val="3"/>
+        </w:numPr>
+      </w:pPr>
+      <w:r>
+        <w:t>What my landlord is claiming is not a violation of the rental agreement.</w:t>
+      </w:r>
+    </w:p>
+    <w:p>
+      <w:pPr>
+        <w:pStyle w:val="BodyText"/>
+        <w:numPr>
+          <w:ilvl w:val="0"/>
+          <w:numId w:val="3"/>
+        </w:numPr>
+      </w:pPr>
+      <w:r>
+        <w:t>{%p endif %}</w:t>
+      </w:r>
+    </w:p>
+    <w:p>
+      <w:pPr>
+        <w:pStyle w:val="BodyText"/>
+        <w:numPr>
+          <w:ilvl w:val="0"/>
+          <w:numId w:val="3"/>
+        </w:numPr>
+      </w:pPr>
+      <w:r>
+        <w:t>{%p if fault.no_control_of_guest %}</w:t>
+      </w:r>
+    </w:p>
+    <w:p>
+      <w:pPr>
+        <w:pStyle w:val="BodyText"/>
+        <w:numPr>
+          <w:ilvl w:val="0"/>
+          <w:numId w:val="3"/>
+        </w:numPr>
+      </w:pPr>
+      <w:r>
         <w:lastRenderedPageBreak/>
-        <w:t xml:space="preserve">My landlord (or an agent/representative of my landlord) discriminated against me based on my sex/gender by sexually harassing me. This activity made my apartment less desirable to me. </w:t>
-      </w:r>
-    </w:p>
-    <w:p>
-      <w:pPr>
-        <w:pStyle w:val="BodyText"/>
-        <w:numPr>
-          <w:ilvl w:val="1"/>
-          <w:numId w:val="8"/>
-        </w:numPr>
-        <w:spacing w:after="144"/>
-        <w:contextualSpacing/>
-      </w:pPr>
-      <w:r>
-        <w:t>{%p if discrimination.sexual_harassment.pressured_sexual_favors %}</w:t>
-      </w:r>
-    </w:p>
-    <w:p>
-      <w:pPr>
-        <w:pStyle w:val="BodyText"/>
-        <w:numPr>
-          <w:ilvl w:val="1"/>
-          <w:numId w:val="8"/>
-        </w:numPr>
-        <w:spacing w:after="144"/>
-        <w:contextualSpacing/>
-      </w:pPr>
-      <w:r>
-        <w:t>I have been asked or pressured to give sexual favors.</w:t>
-      </w:r>
-    </w:p>
-    <w:p>
-      <w:pPr>
-        <w:pStyle w:val="BodyText"/>
-        <w:numPr>
-          <w:ilvl w:val="1"/>
-          <w:numId w:val="8"/>
-        </w:numPr>
-        <w:spacing w:after="144"/>
-        <w:contextualSpacing/>
-      </w:pPr>
-      <w:r>
-        <w:t>{%p endif %}</w:t>
-      </w:r>
-    </w:p>
-    <w:p>
-      <w:pPr>
-        <w:pStyle w:val="BodyText"/>
-        <w:numPr>
-          <w:ilvl w:val="1"/>
-          <w:numId w:val="8"/>
-        </w:numPr>
-        <w:spacing w:after="144"/>
-        <w:contextualSpacing/>
-      </w:pPr>
-      <w:r>
-        <w:t>{%p if discrimination.sexual_harassment.tenancy_terms_changed %}</w:t>
-      </w:r>
-    </w:p>
-    <w:p>
-      <w:pPr>
-        <w:pStyle w:val="BodyText"/>
-        <w:numPr>
-          <w:ilvl w:val="1"/>
-          <w:numId w:val="8"/>
-        </w:numPr>
-        <w:spacing w:after="144"/>
-        <w:contextualSpacing/>
-      </w:pPr>
-      <w:r>
-        <w:t>Terms of my tenancy were changed because of my response to the sexual harassment.</w:t>
-      </w:r>
-    </w:p>
-    <w:p>
-      <w:pPr>
-        <w:pStyle w:val="BodyText"/>
-        <w:numPr>
-          <w:ilvl w:val="1"/>
-          <w:numId w:val="8"/>
-        </w:numPr>
-        <w:spacing w:after="144"/>
-        <w:contextualSpacing/>
-      </w:pPr>
-      <w:r>
-        <w:t>{%p endif %}</w:t>
-      </w:r>
-    </w:p>
-    <w:p>
-      <w:pPr>
-        <w:pStyle w:val="BodyText"/>
-        <w:numPr>
-          <w:ilvl w:val="1"/>
-          <w:numId w:val="8"/>
-        </w:numPr>
-        <w:spacing w:after="144"/>
-        <w:contextualSpacing/>
-      </w:pPr>
-      <w:r>
-        <w:t>{%p if discrimination.sexual_harassment.unsafe_or_uncomfortable %}</w:t>
-      </w:r>
-    </w:p>
-    <w:p>
-      <w:pPr>
-        <w:pStyle w:val="BodyText"/>
-        <w:numPr>
-          <w:ilvl w:val="1"/>
-          <w:numId w:val="8"/>
-        </w:numPr>
-        <w:spacing w:after="144"/>
-        <w:contextualSpacing/>
-      </w:pPr>
-      <w:r>
-        <w:t>I felt unsafe or uncomfortable in my home as a result of sexual harassment.</w:t>
-      </w:r>
-    </w:p>
-    <w:p>
-      <w:pPr>
-        <w:pStyle w:val="BodyText"/>
-        <w:numPr>
-          <w:ilvl w:val="1"/>
-          <w:numId w:val="8"/>
-        </w:numPr>
-        <w:spacing w:after="144"/>
-        <w:contextualSpacing/>
-      </w:pPr>
-      <w:r>
-        <w:t>{%p endif %}</w:t>
-      </w:r>
-    </w:p>
-    <w:p>
-      <w:pPr>
-        <w:pStyle w:val="BodyText"/>
-        <w:spacing w:after="144"/>
-        <w:contextualSpacing/>
-      </w:pPr>
-      <w:bookmarkStart w:id="1" w:name="_Hlk495920767"/>
-      <w:bookmarkEnd w:id="1"/>
-      <w:r>
-        <w:t>{%p endif %}</w:t>
-      </w:r>
-    </w:p>
-    <w:p>
-      <w:pPr>
-        <w:pStyle w:val="BodyText"/>
-        <w:spacing w:after="144"/>
-        <w:contextualSpacing/>
-      </w:pPr>
-      <w:r>
-        <w:t>{%p if eviction_reason == "fault" %}</w:t>
-      </w:r>
-    </w:p>
-    <w:p>
-      <w:pPr>
-        <w:pStyle w:val="BodyText"/>
-      </w:pPr>
-    </w:p>
-    <w:p>
-      <w:pPr>
-        <w:pStyle w:val="Caption"/>
-      </w:pPr>
-      <w:r>
-        <w:t>Defense</w:t>
-      </w:r>
-    </w:p>
-    <w:p>
-      <w:pPr>
-        <w:pStyle w:val="CenterTitle"/>
-      </w:pPr>
-      <w:r>
-        <w:t>Tenant Not Responsible for Alleged Behavior</w:t>
-      </w:r>
-    </w:p>
-    <w:p>
-      <w:pPr>
-        <w:pStyle w:val="BodyText"/>
-        <w:numPr>
-          <w:ilvl w:val="0"/>
-          <w:numId w:val="3"/>
-        </w:numPr>
-        <w:spacing w:after="144"/>
-        <w:contextualSpacing/>
-      </w:pPr>
-      <w:r>
-        <w:t>{%p if fault.did_not_occur %}</w:t>
-      </w:r>
-    </w:p>
-    <w:p>
-      <w:pPr>
-        <w:pStyle w:val="BodyText"/>
-        <w:numPr>
-          <w:ilvl w:val="0"/>
-          <w:numId w:val="3"/>
-        </w:numPr>
-      </w:pPr>
-      <w:r>
-        <w:t>I/a household member/guest did not do what my landlord alleges is the reason for eviction.</w:t>
-      </w:r>
-    </w:p>
-    <w:p>
-      <w:pPr>
-        <w:pStyle w:val="BodyText"/>
-        <w:numPr>
-          <w:ilvl w:val="0"/>
-          <w:numId w:val="3"/>
-        </w:numPr>
-      </w:pPr>
-      <w:r>
-        <w:t>{%p endif %}</w:t>
-      </w:r>
-    </w:p>
-    <w:p>
-      <w:pPr>
-        <w:pStyle w:val="BodyText"/>
-        <w:numPr>
-          <w:ilvl w:val="0"/>
-          <w:numId w:val="3"/>
-        </w:numPr>
-      </w:pPr>
-      <w:r>
-        <w:t>{%p if fault.not_violation_of_agreement %}</w:t>
-      </w:r>
-    </w:p>
-    <w:p>
-      <w:pPr>
-        <w:pStyle w:val="BodyText"/>
-        <w:numPr>
-          <w:ilvl w:val="0"/>
-          <w:numId w:val="3"/>
-        </w:numPr>
-      </w:pPr>
-      <w:r>
-        <w:t>What my landlord is claiming is not a violation of the rental agreement.</w:t>
-      </w:r>
-    </w:p>
-    <w:p>
-      <w:pPr>
-        <w:pStyle w:val="BodyText"/>
-        <w:numPr>
-          <w:ilvl w:val="0"/>
-          <w:numId w:val="3"/>
-        </w:numPr>
-      </w:pPr>
-      <w:r>
-        <w:t>{%p endif %}</w:t>
-      </w:r>
-    </w:p>
-    <w:p>
-      <w:pPr>
-        <w:pStyle w:val="BodyText"/>
-        <w:numPr>
-          <w:ilvl w:val="0"/>
-          <w:numId w:val="3"/>
-        </w:numPr>
-      </w:pPr>
-      <w:r>
-        <w:t>{%p if fault.no_control_of_guest %}</w:t>
-      </w:r>
-    </w:p>
-    <w:p>
-      <w:pPr>
-        <w:pStyle w:val="BodyText"/>
-        <w:numPr>
-          <w:ilvl w:val="0"/>
-          <w:numId w:val="3"/>
-        </w:numPr>
-      </w:pPr>
-      <w:r>
         <w:t>I am a tenant in state public housing and the landlord is evicting me for alleged behavior of a household member, guest, or someone over whom I had no control. I did not violate my lease or any law. I had no way to control or no reason to know about the alleged behavior.</w:t>
       </w:r>
     </w:p>
@@ -2496,6 +2579,7 @@
         <w:rPr>
           <w:rFonts w:ascii="Times New Roman;serif" w:hAnsi="Times New Roman;serif"/>
         </w:rPr>
+        <w:lastRenderedPageBreak/>
         <w:t>{%p if paid_deposit and security_deposit.violated %}</w:t>
       </w:r>
     </w:p>
@@ -2588,7 +2672,6 @@
         <w:rPr>
           <w:rFonts w:ascii="Times New Roman;serif" w:hAnsi="Times New Roman;serif"/>
         </w:rPr>
-        <w:lastRenderedPageBreak/>
         <w:t>{%p for violation in security_deposit.violations.true_values() %}</w:t>
       </w:r>
     </w:p>
@@ -2832,6 +2915,7 @@
         <w:rPr>
           <w:rFonts w:ascii="Times New Roman;serif" w:hAnsi="Times New Roman;serif"/>
         </w:rPr>
+        <w:lastRenderedPageBreak/>
         <w:t>Did not provide adequate heat.</w:t>
       </w:r>
     </w:p>
@@ -3072,19 +3156,361 @@
         <w:rPr>
           <w:rFonts w:ascii="Times New Roman;serif" w:hAnsi="Times New Roman;serif"/>
         </w:rPr>
+        <w:t xml:space="preserve">Locked me out of my home. </w:t>
+      </w:r>
+    </w:p>
+    <w:p>
+      <w:pPr>
+        <w:pStyle w:val="BodyText"/>
+        <w:numPr>
+          <w:ilvl w:val="1"/>
+          <w:numId w:val="9"/>
+        </w:numPr>
+        <w:spacing w:after="144"/>
+        <w:contextualSpacing/>
+        <w:rPr>
+          <w:rFonts w:ascii="Times New Roman;serif" w:hAnsi="Times New Roman;serif" w:hint="eastAsia"/>
+        </w:rPr>
+      </w:pPr>
+      <w:r>
+        <w:rPr>
+          <w:rFonts w:ascii="Times New Roman;serif" w:hAnsi="Times New Roman;serif"/>
+        </w:rPr>
+        <w:t>{%p endif %}</w:t>
+      </w:r>
+    </w:p>
+    <w:p>
+      <w:pPr>
+        <w:pStyle w:val="BodyText"/>
+        <w:numPr>
+          <w:ilvl w:val="1"/>
+          <w:numId w:val="9"/>
+        </w:numPr>
+        <w:spacing w:after="144"/>
+        <w:contextualSpacing/>
+        <w:rPr>
+          <w:rFonts w:ascii="Times New Roman;serif" w:hAnsi="Times New Roman;serif" w:hint="eastAsia"/>
+        </w:rPr>
+      </w:pPr>
+      <w:r>
+        <w:rPr>
+          <w:rFonts w:ascii="Times New Roman;serif" w:hAnsi="Times New Roman;serif"/>
+        </w:rPr>
+        <w:t>{%p if bqe.removed_possessions %}</w:t>
+      </w:r>
+    </w:p>
+    <w:p>
+      <w:pPr>
+        <w:pStyle w:val="BodyText"/>
+        <w:numPr>
+          <w:ilvl w:val="1"/>
+          <w:numId w:val="9"/>
+        </w:numPr>
+        <w:spacing w:after="144"/>
+        <w:contextualSpacing/>
+        <w:rPr>
+          <w:rFonts w:ascii="Times New Roman;serif" w:hAnsi="Times New Roman;serif" w:hint="eastAsia"/>
+        </w:rPr>
+      </w:pPr>
+      <w:r>
+        <w:rPr>
+          <w:rFonts w:ascii="Times New Roman;serif" w:hAnsi="Times New Roman;serif"/>
+        </w:rPr>
+        <w:t xml:space="preserve">Put my possessions out without a court order. </w:t>
+      </w:r>
+    </w:p>
+    <w:p>
+      <w:pPr>
+        <w:pStyle w:val="BodyText"/>
+        <w:numPr>
+          <w:ilvl w:val="1"/>
+          <w:numId w:val="9"/>
+        </w:numPr>
+        <w:spacing w:after="144"/>
+        <w:contextualSpacing/>
+        <w:rPr>
+          <w:rFonts w:ascii="Times New Roman;serif" w:hAnsi="Times New Roman;serif" w:hint="eastAsia"/>
+        </w:rPr>
+      </w:pPr>
+      <w:r>
+        <w:rPr>
+          <w:rFonts w:ascii="Times New Roman;serif" w:hAnsi="Times New Roman;serif"/>
+        </w:rPr>
+        <w:t>{%p endif %}</w:t>
+      </w:r>
+    </w:p>
+    <w:p>
+      <w:pPr>
+        <w:pStyle w:val="BodyText"/>
+        <w:numPr>
+          <w:ilvl w:val="1"/>
+          <w:numId w:val="9"/>
+        </w:numPr>
+        <w:spacing w:after="144"/>
+        <w:contextualSpacing/>
+        <w:rPr>
+          <w:rFonts w:ascii="Times New Roman;serif" w:hAnsi="Times New Roman;serif" w:hint="eastAsia"/>
+        </w:rPr>
+      </w:pPr>
+      <w:r>
+        <w:rPr>
+          <w:rFonts w:ascii="Times New Roman;serif" w:hAnsi="Times New Roman;serif"/>
+        </w:rPr>
+        <w:t>{%p if bqe.bad_conditions %}</w:t>
+      </w:r>
+    </w:p>
+    <w:p>
+      <w:pPr>
+        <w:pStyle w:val="BodyText"/>
+        <w:numPr>
+          <w:ilvl w:val="1"/>
+          <w:numId w:val="9"/>
+        </w:numPr>
+        <w:spacing w:after="144"/>
+        <w:contextualSpacing/>
+        <w:rPr>
+          <w:rFonts w:ascii="Times New Roman;serif" w:hAnsi="Times New Roman;serif" w:hint="eastAsia"/>
+        </w:rPr>
+      </w:pPr>
+      <w:r>
+        <w:rPr>
+          <w:rFonts w:ascii="Times New Roman;serif" w:hAnsi="Times New Roman;serif"/>
+        </w:rPr>
+        <w:t xml:space="preserve">Allowed bad conditions to exist in my home. </w:t>
+      </w:r>
+    </w:p>
+    <w:p>
+      <w:pPr>
+        <w:pStyle w:val="BodyText"/>
+        <w:numPr>
+          <w:ilvl w:val="1"/>
+          <w:numId w:val="9"/>
+        </w:numPr>
+        <w:spacing w:after="144"/>
+        <w:contextualSpacing/>
+        <w:rPr>
+          <w:rFonts w:ascii="Times New Roman;serif" w:hAnsi="Times New Roman;serif" w:hint="eastAsia"/>
+        </w:rPr>
+      </w:pPr>
+      <w:r>
+        <w:rPr>
+          <w:rFonts w:ascii="Times New Roman;serif" w:hAnsi="Times New Roman;serif"/>
+        </w:rPr>
+        <w:t>{%p endif %}</w:t>
+      </w:r>
+    </w:p>
+    <w:p>
+      <w:pPr>
+        <w:pStyle w:val="BodyText"/>
+        <w:numPr>
+          <w:ilvl w:val="1"/>
+          <w:numId w:val="9"/>
+        </w:numPr>
+        <w:spacing w:after="144"/>
+        <w:contextualSpacing/>
+        <w:rPr>
+          <w:rFonts w:ascii="Times New Roman;serif" w:hAnsi="Times New Roman;serif" w:hint="eastAsia"/>
+        </w:rPr>
+      </w:pPr>
+      <w:r>
+        <w:rPr>
+          <w:rFonts w:ascii="Times New Roman;serif" w:hAnsi="Times New Roman;serif"/>
+        </w:rPr>
+        <w:t>{%p if bqe.entered_without_permission %}</w:t>
+      </w:r>
+    </w:p>
+    <w:p>
+      <w:pPr>
+        <w:pStyle w:val="BodyText"/>
+        <w:numPr>
+          <w:ilvl w:val="1"/>
+          <w:numId w:val="9"/>
+        </w:numPr>
+        <w:spacing w:after="144"/>
+        <w:contextualSpacing/>
+        <w:rPr>
+          <w:rFonts w:ascii="Times New Roman;serif" w:hAnsi="Times New Roman;serif" w:hint="eastAsia"/>
+        </w:rPr>
+      </w:pPr>
+      <w:r>
+        <w:rPr>
+          <w:rFonts w:ascii="Times New Roman;serif" w:hAnsi="Times New Roman;serif"/>
+        </w:rPr>
+        <w:t xml:space="preserve">Entered my home without my permission and/or notice. </w:t>
+      </w:r>
+    </w:p>
+    <w:p>
+      <w:pPr>
+        <w:pStyle w:val="BodyText"/>
+        <w:numPr>
+          <w:ilvl w:val="1"/>
+          <w:numId w:val="9"/>
+        </w:numPr>
+        <w:spacing w:after="144"/>
+        <w:contextualSpacing/>
+        <w:rPr>
+          <w:rFonts w:ascii="Times New Roman;serif" w:hAnsi="Times New Roman;serif" w:hint="eastAsia"/>
+        </w:rPr>
+      </w:pPr>
+      <w:r>
+        <w:rPr>
+          <w:rFonts w:ascii="Times New Roman;serif" w:hAnsi="Times New Roman;serif"/>
+        </w:rPr>
+        <w:t>{%p endif %}</w:t>
+      </w:r>
+    </w:p>
+    <w:p>
+      <w:pPr>
+        <w:pStyle w:val="BodyText"/>
+        <w:numPr>
+          <w:ilvl w:val="1"/>
+          <w:numId w:val="9"/>
+        </w:numPr>
+        <w:spacing w:after="144"/>
+        <w:contextualSpacing/>
+        <w:rPr>
+          <w:rFonts w:ascii="Times New Roman;serif" w:hAnsi="Times New Roman;serif" w:hint="eastAsia"/>
+        </w:rPr>
+      </w:pPr>
+      <w:r>
+        <w:rPr>
+          <w:rFonts w:ascii="Times New Roman;serif" w:hAnsi="Times New Roman;serif"/>
+        </w:rPr>
+        <w:t>{%p if bqe.other %}</w:t>
+      </w:r>
+    </w:p>
+    <w:p>
+      <w:pPr>
+        <w:pStyle w:val="BodyText"/>
+        <w:numPr>
+          <w:ilvl w:val="1"/>
+          <w:numId w:val="9"/>
+        </w:numPr>
+        <w:spacing w:after="144"/>
+        <w:contextualSpacing/>
+        <w:rPr>
+          <w:rFonts w:ascii="Times New Roman;serif" w:hAnsi="Times New Roman;serif" w:hint="eastAsia"/>
+        </w:rPr>
+      </w:pPr>
+      <w:r>
+        <w:rPr>
+          <w:rFonts w:ascii="Times New Roman;serif" w:hAnsi="Times New Roman;serif"/>
+        </w:rPr>
+        <w:t xml:space="preserve">Interfered with my right to enjoy my home in other ways by {{ bqe.other }} </w:t>
+      </w:r>
+    </w:p>
+    <w:p>
+      <w:pPr>
+        <w:pStyle w:val="BodyText"/>
+        <w:numPr>
+          <w:ilvl w:val="1"/>
+          <w:numId w:val="9"/>
+        </w:numPr>
+        <w:spacing w:after="144"/>
+        <w:contextualSpacing/>
+      </w:pPr>
+      <w:r>
+        <w:rPr>
+          <w:rFonts w:ascii="Times New Roman;serif" w:hAnsi="Times New Roman;serif"/>
+        </w:rPr>
+        <w:t>{%p endif %}</w:t>
+      </w:r>
+    </w:p>
+    <w:p>
+      <w:pPr>
+        <w:pStyle w:val="BodyText"/>
+        <w:spacing w:after="144"/>
+        <w:contextualSpacing/>
+      </w:pPr>
+      <w:r>
+        <w:t>{%p if claims.utilities %}</w:t>
+      </w:r>
+    </w:p>
+    <w:p>
+      <w:pPr>
+        <w:pStyle w:val="BodyText"/>
+        <w:spacing w:after="144"/>
+        <w:contextualSpacing/>
+      </w:pPr>
+      <w:r>
+        <w:rPr>
+          <w:rFonts w:ascii="Times New Roman;serif" w:hAnsi="Times New Roman;serif"/>
+        </w:rPr>
+        <w:t>{%p if bqe.billed_no_agreement %}</w:t>
+      </w:r>
+    </w:p>
+    <w:p>
+      <w:pPr>
+        <w:pStyle w:val="BodyText"/>
+        <w:numPr>
+          <w:ilvl w:val="0"/>
+          <w:numId w:val="3"/>
+        </w:numPr>
+      </w:pPr>
+      <w:r>
+        <w:t xml:space="preserve">I have been billed for heat, hot water, electricity and/or gas and the landlord and I did not have a written agreement requiring me to pay for these utilities. I request that the landlord promptly start paying for such utilities.  This defense and counterclaim entitles me to damages under G.L. c. 186, §14, and c. 93A. See also Mass. Sanitary Code, 105 CMR 410.354. </w:t>
+      </w:r>
+    </w:p>
+    <w:p>
+      <w:pPr>
+        <w:pStyle w:val="BodyText"/>
+        <w:numPr>
+          <w:ilvl w:val="0"/>
+          <w:numId w:val="3"/>
+        </w:numPr>
+      </w:pPr>
+      <w:r>
+        <w:t>{%p endif %}</w:t>
+      </w:r>
+    </w:p>
+    <w:p>
+      <w:pPr>
+        <w:pStyle w:val="BodyText"/>
+        <w:numPr>
+          <w:ilvl w:val="0"/>
+          <w:numId w:val="3"/>
+        </w:numPr>
+      </w:pPr>
+      <w:r>
+        <w:t>{%p if bqe.billed_for_others %}</w:t>
+      </w:r>
+    </w:p>
+    <w:p>
+      <w:pPr>
+        <w:pStyle w:val="BodyText"/>
+        <w:numPr>
+          <w:ilvl w:val="0"/>
+          <w:numId w:val="3"/>
+        </w:numPr>
+      </w:pPr>
+      <w:r>
+        <w:t xml:space="preserve">I have been billed for gas, oil and/or electricity that go to other people’s apartments or common areas (such as hallways, stairways, basements, or porches). This defense and counterclaim entitles me to damages under G.L. c. 186, §14, and/or c. 93A. See also Mass. Sanitary Code, 105 CMR 410.354. </w:t>
+      </w:r>
+    </w:p>
+    <w:p>
+      <w:pPr>
+        <w:pStyle w:val="BodyText"/>
+        <w:numPr>
+          <w:ilvl w:val="0"/>
+          <w:numId w:val="3"/>
+        </w:numPr>
+      </w:pPr>
+      <w:r>
         <w:lastRenderedPageBreak/>
-        <w:t xml:space="preserve">Locked me out of my home. </w:t>
-      </w:r>
-    </w:p>
-    <w:p>
-      <w:pPr>
-        <w:pStyle w:val="BodyText"/>
-        <w:numPr>
-          <w:ilvl w:val="1"/>
-          <w:numId w:val="9"/>
-        </w:numPr>
-        <w:spacing w:after="144"/>
-        <w:contextualSpacing/>
+        <w:t>{%p endif %}</w:t>
+      </w:r>
+    </w:p>
+    <w:p>
+      <w:pPr>
+        <w:pStyle w:val="BodyText"/>
+      </w:pPr>
+      <w:r>
+        <w:t>{%p endif %}</w:t>
+      </w:r>
+    </w:p>
+    <w:p>
+      <w:pPr>
+        <w:pStyle w:val="BodyText"/>
         <w:rPr>
           <w:rFonts w:ascii="Times New Roman;serif" w:hAnsi="Times New Roman;serif" w:hint="eastAsia"/>
         </w:rPr>
@@ -3093,18 +3519,12 @@
         <w:rPr>
           <w:rFonts w:ascii="Times New Roman;serif" w:hAnsi="Times New Roman;serif"/>
         </w:rPr>
-        <w:t>{%p endif %}</w:t>
-      </w:r>
-    </w:p>
-    <w:p>
-      <w:pPr>
-        <w:pStyle w:val="BodyText"/>
-        <w:numPr>
-          <w:ilvl w:val="1"/>
-          <w:numId w:val="9"/>
-        </w:numPr>
-        <w:spacing w:after="144"/>
-        <w:contextualSpacing/>
+        <w:t>This defense and counterclaim entitles me to three times the rent (calculated at the full contract rent for tenants with subsidies) or my actual damages, whichever is greater.</w:t>
+      </w:r>
+    </w:p>
+    <w:p>
+      <w:pPr>
+        <w:pStyle w:val="BodyText"/>
         <w:rPr>
           <w:rFonts w:ascii="Times New Roman;serif" w:hAnsi="Times New Roman;serif" w:hint="eastAsia"/>
         </w:rPr>
@@ -3113,18 +3533,12 @@
         <w:rPr>
           <w:rFonts w:ascii="Times New Roman;serif" w:hAnsi="Times New Roman;serif"/>
         </w:rPr>
-        <w:t>{%p if bqe.removed_possessions %}</w:t>
-      </w:r>
-    </w:p>
-    <w:p>
-      <w:pPr>
-        <w:pStyle w:val="BodyText"/>
-        <w:numPr>
-          <w:ilvl w:val="1"/>
-          <w:numId w:val="9"/>
-        </w:numPr>
-        <w:spacing w:after="144"/>
-        <w:contextualSpacing/>
+        <w:t>{%p endif %}</w:t>
+      </w:r>
+    </w:p>
+    <w:p>
+      <w:pPr>
+        <w:pStyle w:val="BodyText"/>
         <w:rPr>
           <w:rFonts w:ascii="Times New Roman;serif" w:hAnsi="Times New Roman;serif" w:hint="eastAsia"/>
         </w:rPr>
@@ -3133,18 +3547,12 @@
         <w:rPr>
           <w:rFonts w:ascii="Times New Roman;serif" w:hAnsi="Times New Roman;serif"/>
         </w:rPr>
-        <w:t xml:space="preserve">Put my possessions out without a court order. </w:t>
-      </w:r>
-    </w:p>
-    <w:p>
-      <w:pPr>
-        <w:pStyle w:val="BodyText"/>
-        <w:numPr>
-          <w:ilvl w:val="1"/>
-          <w:numId w:val="9"/>
-        </w:numPr>
-        <w:spacing w:after="144"/>
-        <w:contextualSpacing/>
+        <w:t>{%p endif %}{# End Counterclaims #}</w:t>
+      </w:r>
+    </w:p>
+    <w:p>
+      <w:pPr>
+        <w:pStyle w:val="BodyText"/>
         <w:rPr>
           <w:rFonts w:ascii="Times New Roman;serif" w:hAnsi="Times New Roman;serif" w:hint="eastAsia"/>
         </w:rPr>
@@ -3153,330 +3561,6 @@
         <w:rPr>
           <w:rFonts w:ascii="Times New Roman;serif" w:hAnsi="Times New Roman;serif"/>
         </w:rPr>
-        <w:t>{%p endif %}</w:t>
-      </w:r>
-    </w:p>
-    <w:p>
-      <w:pPr>
-        <w:pStyle w:val="BodyText"/>
-        <w:numPr>
-          <w:ilvl w:val="1"/>
-          <w:numId w:val="9"/>
-        </w:numPr>
-        <w:spacing w:after="144"/>
-        <w:contextualSpacing/>
-        <w:rPr>
-          <w:rFonts w:ascii="Times New Roman;serif" w:hAnsi="Times New Roman;serif" w:hint="eastAsia"/>
-        </w:rPr>
-      </w:pPr>
-      <w:r>
-        <w:rPr>
-          <w:rFonts w:ascii="Times New Roman;serif" w:hAnsi="Times New Roman;serif"/>
-        </w:rPr>
-        <w:t>{%p if bqe.bad_conditions %}</w:t>
-      </w:r>
-    </w:p>
-    <w:p>
-      <w:pPr>
-        <w:pStyle w:val="BodyText"/>
-        <w:numPr>
-          <w:ilvl w:val="1"/>
-          <w:numId w:val="9"/>
-        </w:numPr>
-        <w:spacing w:after="144"/>
-        <w:contextualSpacing/>
-        <w:rPr>
-          <w:rFonts w:ascii="Times New Roman;serif" w:hAnsi="Times New Roman;serif" w:hint="eastAsia"/>
-        </w:rPr>
-      </w:pPr>
-      <w:r>
-        <w:rPr>
-          <w:rFonts w:ascii="Times New Roman;serif" w:hAnsi="Times New Roman;serif"/>
-        </w:rPr>
-        <w:t xml:space="preserve">Allowed bad conditions to exist in my home. </w:t>
-      </w:r>
-    </w:p>
-    <w:p>
-      <w:pPr>
-        <w:pStyle w:val="BodyText"/>
-        <w:numPr>
-          <w:ilvl w:val="1"/>
-          <w:numId w:val="9"/>
-        </w:numPr>
-        <w:spacing w:after="144"/>
-        <w:contextualSpacing/>
-        <w:rPr>
-          <w:rFonts w:ascii="Times New Roman;serif" w:hAnsi="Times New Roman;serif" w:hint="eastAsia"/>
-        </w:rPr>
-      </w:pPr>
-      <w:r>
-        <w:rPr>
-          <w:rFonts w:ascii="Times New Roman;serif" w:hAnsi="Times New Roman;serif"/>
-        </w:rPr>
-        <w:t>{%p endif %}</w:t>
-      </w:r>
-    </w:p>
-    <w:p>
-      <w:pPr>
-        <w:pStyle w:val="BodyText"/>
-        <w:numPr>
-          <w:ilvl w:val="1"/>
-          <w:numId w:val="9"/>
-        </w:numPr>
-        <w:spacing w:after="144"/>
-        <w:contextualSpacing/>
-        <w:rPr>
-          <w:rFonts w:ascii="Times New Roman;serif" w:hAnsi="Times New Roman;serif" w:hint="eastAsia"/>
-        </w:rPr>
-      </w:pPr>
-      <w:r>
-        <w:rPr>
-          <w:rFonts w:ascii="Times New Roman;serif" w:hAnsi="Times New Roman;serif"/>
-        </w:rPr>
-        <w:t>{%p if bqe.entered_without_permission %}</w:t>
-      </w:r>
-    </w:p>
-    <w:p>
-      <w:pPr>
-        <w:pStyle w:val="BodyText"/>
-        <w:numPr>
-          <w:ilvl w:val="1"/>
-          <w:numId w:val="9"/>
-        </w:numPr>
-        <w:spacing w:after="144"/>
-        <w:contextualSpacing/>
-        <w:rPr>
-          <w:rFonts w:ascii="Times New Roman;serif" w:hAnsi="Times New Roman;serif" w:hint="eastAsia"/>
-        </w:rPr>
-      </w:pPr>
-      <w:r>
-        <w:rPr>
-          <w:rFonts w:ascii="Times New Roman;serif" w:hAnsi="Times New Roman;serif"/>
-        </w:rPr>
-        <w:t xml:space="preserve">Entered my home without my permission and/or notice. </w:t>
-      </w:r>
-    </w:p>
-    <w:p>
-      <w:pPr>
-        <w:pStyle w:val="BodyText"/>
-        <w:numPr>
-          <w:ilvl w:val="1"/>
-          <w:numId w:val="9"/>
-        </w:numPr>
-        <w:spacing w:after="144"/>
-        <w:contextualSpacing/>
-        <w:rPr>
-          <w:rFonts w:ascii="Times New Roman;serif" w:hAnsi="Times New Roman;serif" w:hint="eastAsia"/>
-        </w:rPr>
-      </w:pPr>
-      <w:r>
-        <w:rPr>
-          <w:rFonts w:ascii="Times New Roman;serif" w:hAnsi="Times New Roman;serif"/>
-        </w:rPr>
-        <w:t>{%p endif %}</w:t>
-      </w:r>
-    </w:p>
-    <w:p>
-      <w:pPr>
-        <w:pStyle w:val="BodyText"/>
-        <w:numPr>
-          <w:ilvl w:val="1"/>
-          <w:numId w:val="9"/>
-        </w:numPr>
-        <w:spacing w:after="144"/>
-        <w:contextualSpacing/>
-        <w:rPr>
-          <w:rFonts w:ascii="Times New Roman;serif" w:hAnsi="Times New Roman;serif" w:hint="eastAsia"/>
-        </w:rPr>
-      </w:pPr>
-      <w:r>
-        <w:rPr>
-          <w:rFonts w:ascii="Times New Roman;serif" w:hAnsi="Times New Roman;serif"/>
-        </w:rPr>
-        <w:t>{%p if bqe.other %}</w:t>
-      </w:r>
-    </w:p>
-    <w:p>
-      <w:pPr>
-        <w:pStyle w:val="BodyText"/>
-        <w:numPr>
-          <w:ilvl w:val="1"/>
-          <w:numId w:val="9"/>
-        </w:numPr>
-        <w:spacing w:after="144"/>
-        <w:contextualSpacing/>
-        <w:rPr>
-          <w:rFonts w:ascii="Times New Roman;serif" w:hAnsi="Times New Roman;serif" w:hint="eastAsia"/>
-        </w:rPr>
-      </w:pPr>
-      <w:r>
-        <w:rPr>
-          <w:rFonts w:ascii="Times New Roman;serif" w:hAnsi="Times New Roman;serif"/>
-        </w:rPr>
-        <w:t xml:space="preserve">Interfered with my right to enjoy my home in other ways by {{ bqe.other }} </w:t>
-      </w:r>
-    </w:p>
-    <w:p>
-      <w:pPr>
-        <w:pStyle w:val="BodyText"/>
-        <w:numPr>
-          <w:ilvl w:val="1"/>
-          <w:numId w:val="9"/>
-        </w:numPr>
-        <w:spacing w:after="144"/>
-        <w:contextualSpacing/>
-      </w:pPr>
-      <w:r>
-        <w:rPr>
-          <w:rFonts w:ascii="Times New Roman;serif" w:hAnsi="Times New Roman;serif"/>
-        </w:rPr>
-        <w:t>{%p endif %}</w:t>
-      </w:r>
-    </w:p>
-    <w:p>
-      <w:pPr>
-        <w:pStyle w:val="BodyText"/>
-        <w:spacing w:after="144"/>
-        <w:contextualSpacing/>
-      </w:pPr>
-      <w:r>
-        <w:t>{%p if claims.utilities %}</w:t>
-      </w:r>
-    </w:p>
-    <w:p>
-      <w:pPr>
-        <w:pStyle w:val="BodyText"/>
-        <w:spacing w:after="144"/>
-        <w:contextualSpacing/>
-      </w:pPr>
-      <w:r>
-        <w:rPr>
-          <w:rFonts w:ascii="Times New Roman;serif" w:hAnsi="Times New Roman;serif"/>
-        </w:rPr>
-        <w:t>{%p if bqe.billed_no_agreement %}</w:t>
-      </w:r>
-    </w:p>
-    <w:p>
-      <w:pPr>
-        <w:pStyle w:val="BodyText"/>
-        <w:numPr>
-          <w:ilvl w:val="0"/>
-          <w:numId w:val="3"/>
-        </w:numPr>
-      </w:pPr>
-      <w:r>
-        <w:t xml:space="preserve">I have been billed for heat, hot water, electricity and/or gas and the landlord and I did not have a written agreement requiring me to pay for these utilities. I request that the landlord promptly start paying for such utilities.  This defense and counterclaim entitles me to damages under G.L. c. 186, §14, and c. 93A. See also Mass. Sanitary Code, 105 CMR 410.354. </w:t>
-      </w:r>
-    </w:p>
-    <w:p>
-      <w:pPr>
-        <w:pStyle w:val="BodyText"/>
-        <w:numPr>
-          <w:ilvl w:val="0"/>
-          <w:numId w:val="3"/>
-        </w:numPr>
-      </w:pPr>
-      <w:r>
-        <w:t>{%p endif %}</w:t>
-      </w:r>
-    </w:p>
-    <w:p>
-      <w:pPr>
-        <w:pStyle w:val="BodyText"/>
-        <w:numPr>
-          <w:ilvl w:val="0"/>
-          <w:numId w:val="3"/>
-        </w:numPr>
-      </w:pPr>
-      <w:r>
-        <w:t>{%p if bqe.billed_for_others %}</w:t>
-      </w:r>
-    </w:p>
-    <w:p>
-      <w:pPr>
-        <w:pStyle w:val="BodyText"/>
-        <w:numPr>
-          <w:ilvl w:val="0"/>
-          <w:numId w:val="3"/>
-        </w:numPr>
-      </w:pPr>
-      <w:r>
-        <w:t xml:space="preserve">I have been billed for gas, oil and/or electricity that go to other people’s apartments or common areas (such as hallways, stairways, basements, or porches). This defense and counterclaim entitles me to damages under G.L. c. 186, §14, and/or c. 93A. See also Mass. Sanitary Code, 105 CMR 410.354. </w:t>
-      </w:r>
-    </w:p>
-    <w:p>
-      <w:pPr>
-        <w:pStyle w:val="BodyText"/>
-        <w:numPr>
-          <w:ilvl w:val="0"/>
-          <w:numId w:val="3"/>
-        </w:numPr>
-      </w:pPr>
-      <w:r>
-        <w:t>{%p endif %}</w:t>
-      </w:r>
-    </w:p>
-    <w:p>
-      <w:pPr>
-        <w:pStyle w:val="BodyText"/>
-      </w:pPr>
-      <w:r>
-        <w:t>{%p endif %}</w:t>
-      </w:r>
-    </w:p>
-    <w:p>
-      <w:pPr>
-        <w:pStyle w:val="BodyText"/>
-        <w:rPr>
-          <w:rFonts w:ascii="Times New Roman;serif" w:hAnsi="Times New Roman;serif" w:hint="eastAsia"/>
-        </w:rPr>
-      </w:pPr>
-      <w:r>
-        <w:rPr>
-          <w:rFonts w:ascii="Times New Roman;serif" w:hAnsi="Times New Roman;serif"/>
-        </w:rPr>
-        <w:t>This defense and counterclaim entitles me to three times the rent (calculated at the full contract rent for tenants with subsidies) or my actual damages, whichever is greater.</w:t>
-      </w:r>
-    </w:p>
-    <w:p>
-      <w:pPr>
-        <w:pStyle w:val="BodyText"/>
-        <w:rPr>
-          <w:rFonts w:ascii="Times New Roman;serif" w:hAnsi="Times New Roman;serif" w:hint="eastAsia"/>
-        </w:rPr>
-      </w:pPr>
-      <w:r>
-        <w:rPr>
-          <w:rFonts w:ascii="Times New Roman;serif" w:hAnsi="Times New Roman;serif"/>
-        </w:rPr>
-        <w:t>{%p endif %}</w:t>
-      </w:r>
-    </w:p>
-    <w:p>
-      <w:pPr>
-        <w:pStyle w:val="BodyText"/>
-        <w:rPr>
-          <w:rFonts w:ascii="Times New Roman;serif" w:hAnsi="Times New Roman;serif" w:hint="eastAsia"/>
-        </w:rPr>
-      </w:pPr>
-      <w:r>
-        <w:rPr>
-          <w:rFonts w:ascii="Times New Roman;serif" w:hAnsi="Times New Roman;serif"/>
-        </w:rPr>
-        <w:t>{%p endif %}{# End Counterclaims #}</w:t>
-      </w:r>
-    </w:p>
-    <w:p>
-      <w:pPr>
-        <w:pStyle w:val="BodyText"/>
-        <w:rPr>
-          <w:rFonts w:ascii="Times New Roman;serif" w:hAnsi="Times New Roman;serif" w:hint="eastAsia"/>
-        </w:rPr>
-      </w:pPr>
-      <w:r>
-        <w:rPr>
-          <w:rFonts w:ascii="Times New Roman;serif" w:hAnsi="Times New Roman;serif"/>
-        </w:rPr>
         <w:t>{%p if facts.tenant_has_subsidy %}</w:t>
       </w:r>
     </w:p>
@@ -3501,7 +3585,6 @@
         <w:pStyle w:val="CenterTitle"/>
       </w:pPr>
       <w:r>
-        <w:lastRenderedPageBreak/>
         <w:t>Rent Liability in Public and Subsidized Housing</w:t>
       </w:r>
     </w:p>
@@ -3701,7 +3784,11 @@
         </w:numPr>
       </w:pPr>
       <w:r>
-        <w:t>Each of the acts stated in this Answer/Counterclaims was unfair and/or deceptive. My landlord is covered by this law because she or he is not a housing authority or the owner-occupant of only a 2 or 3-family property in which I live. This pleading is a demand for a reasonable settlement offer.</w:t>
+        <w:t>Each of the acts stated in this Answer/Counterclaims was unfair and/or deceptive. My landlord is covered by this law because she or he is not a housing authority or the owner-</w:t>
+      </w:r>
+      <w:r>
+        <w:lastRenderedPageBreak/>
+        <w:t>occupant of only a 2 or 3-family property in which I live. This pleading is a demand for a reasonable settlement offer.</w:t>
       </w:r>
     </w:p>
     <w:p>
@@ -3839,7 +3926,6 @@
         <w:contextualSpacing/>
       </w:pPr>
       <w:r>
-        <w:lastRenderedPageBreak/>
         <w:t>{%p endif %}</w:t>
       </w:r>
     </w:p>
@@ -4120,6 +4206,7 @@
         </w:numPr>
       </w:pPr>
       <w:r>
+        <w:lastRenderedPageBreak/>
         <w:t>{%p endfor %}</w:t>
       </w:r>
     </w:p>
@@ -4243,6 +4330,293 @@
         </w:numPr>
       </w:pPr>
       <w:r>
+        <w:t>{%p endif %}</w:t>
+      </w:r>
+    </w:p>
+    <w:p>
+      <w:pPr>
+        <w:pStyle w:val="BodyText"/>
+        <w:numPr>
+          <w:ilvl w:val="0"/>
+          <w:numId w:val="3"/>
+        </w:numPr>
+      </w:pPr>
+      <w:r>
+        <w:t>{%p if showifdef('other.repair_and_deduct_statute') %}</w:t>
+      </w:r>
+    </w:p>
+    <w:p>
+      <w:pPr>
+        <w:pStyle w:val="BodyText"/>
+        <w:numPr>
+          <w:ilvl w:val="0"/>
+          <w:numId w:val="3"/>
+        </w:numPr>
+      </w:pPr>
+      <w:r>
+        <w:t xml:space="preserve">I have exercised my rights under the repair and deduct statute (G.L. c. 111, §127L). </w:t>
+      </w:r>
+    </w:p>
+    <w:p>
+      <w:pPr>
+        <w:pStyle w:val="BodyText"/>
+        <w:numPr>
+          <w:ilvl w:val="0"/>
+          <w:numId w:val="3"/>
+        </w:numPr>
+      </w:pPr>
+      <w:r>
+        <w:t>{%p endif %}</w:t>
+      </w:r>
+    </w:p>
+    <w:p>
+      <w:pPr>
+        <w:pStyle w:val="BodyText"/>
+        <w:numPr>
+          <w:ilvl w:val="0"/>
+          <w:numId w:val="3"/>
+        </w:numPr>
+      </w:pPr>
+      <w:r>
+        <w:t>{%p if showifdef('other.water_violation') %}</w:t>
+      </w:r>
+    </w:p>
+    <w:p>
+      <w:pPr>
+        <w:pStyle w:val="BodyText"/>
+        <w:numPr>
+          <w:ilvl w:val="0"/>
+          <w:numId w:val="3"/>
+        </w:numPr>
+      </w:pPr>
+      <w:r>
+        <w:t xml:space="preserve">The landlord required me to pay for water in violation of G.L. c. 186, §22. </w:t>
+      </w:r>
+    </w:p>
+    <w:p>
+      <w:pPr>
+        <w:pStyle w:val="BodyText"/>
+        <w:numPr>
+          <w:ilvl w:val="0"/>
+          <w:numId w:val="3"/>
+        </w:numPr>
+      </w:pPr>
+      <w:r>
+        <w:t>{%p endif %}</w:t>
+      </w:r>
+    </w:p>
+    <w:p>
+      <w:pPr>
+        <w:pStyle w:val="BodyText"/>
+        <w:numPr>
+          <w:ilvl w:val="0"/>
+          <w:numId w:val="3"/>
+        </w:numPr>
+      </w:pPr>
+      <w:r>
+        <w:t xml:space="preserve">{%p if </w:t>
+      </w:r>
+      <w:r>
+        <w:t xml:space="preserve">not (facts.tenant_has_subsidy and subsidy_type == 'public housing') </w:t>
+      </w:r>
+      <w:r>
+        <w:t xml:space="preserve">and </w:t>
+      </w:r>
+      <w:r>
+        <w:t>postforeclosure.is_foreclosed %}</w:t>
+      </w:r>
+    </w:p>
+    <w:p>
+      <w:pPr>
+        <w:pStyle w:val="BodyText"/>
+        <w:numPr>
+          <w:ilvl w:val="0"/>
+          <w:numId w:val="3"/>
+        </w:numPr>
+      </w:pPr>
+      <w:r>
+        <w:t>Foreclosure-related defenses/counterclaims (G.L. c. 93A):</w:t>
+      </w:r>
+    </w:p>
+    <w:p>
+      <w:pPr>
+        <w:pStyle w:val="BodyText"/>
+        <w:numPr>
+          <w:ilvl w:val="1"/>
+          <w:numId w:val="3"/>
+        </w:numPr>
+        <w:spacing w:after="144"/>
+        <w:contextualSpacing/>
+      </w:pPr>
+      <w:r>
+        <w:t>{%p if postforeclosure.failure_to_comply %}</w:t>
+      </w:r>
+    </w:p>
+    <w:p>
+      <w:pPr>
+        <w:pStyle w:val="BodyText"/>
+        <w:numPr>
+          <w:ilvl w:val="1"/>
+          <w:numId w:val="3"/>
+        </w:numPr>
+        <w:spacing w:after="144"/>
+        <w:contextualSpacing/>
+      </w:pPr>
+      <w:r>
+        <w:t xml:space="preserve">The foreclosure is void due to failure to comply with the: (i) power of sale in the mortgage contract, (ii) statutory or regulatory foreclosure requirements, and/or (iii) Note holding/transfer requirements pursuant to applicable law. </w:t>
+      </w:r>
+    </w:p>
+    <w:p>
+      <w:pPr>
+        <w:pStyle w:val="BodyText"/>
+        <w:numPr>
+          <w:ilvl w:val="1"/>
+          <w:numId w:val="3"/>
+        </w:numPr>
+        <w:spacing w:after="144"/>
+        <w:contextualSpacing/>
+      </w:pPr>
+      <w:r>
+        <w:t>{%p endif %}</w:t>
+      </w:r>
+    </w:p>
+    <w:p>
+      <w:pPr>
+        <w:pStyle w:val="BodyText"/>
+        <w:numPr>
+          <w:ilvl w:val="1"/>
+          <w:numId w:val="3"/>
+        </w:numPr>
+        <w:spacing w:after="144"/>
+        <w:contextualSpacing/>
+      </w:pPr>
+      <w:r>
+        <w:t>{%p if postforeclosure.unfair_loan_mod %}</w:t>
+      </w:r>
+    </w:p>
+    <w:p>
+      <w:pPr>
+        <w:pStyle w:val="BodyText"/>
+        <w:numPr>
+          <w:ilvl w:val="1"/>
+          <w:numId w:val="3"/>
+        </w:numPr>
+        <w:spacing w:after="144"/>
+        <w:contextualSpacing/>
+      </w:pPr>
+      <w:r>
+        <w:t xml:space="preserve">I was treated unfairly with respect to loan modification and/or alternatives to foreclosure. </w:t>
+      </w:r>
+    </w:p>
+    <w:p>
+      <w:pPr>
+        <w:pStyle w:val="BodyText"/>
+        <w:numPr>
+          <w:ilvl w:val="1"/>
+          <w:numId w:val="3"/>
+        </w:numPr>
+        <w:spacing w:after="144"/>
+        <w:contextualSpacing/>
+      </w:pPr>
+      <w:r>
+        <w:t>{%p endif %}</w:t>
+      </w:r>
+    </w:p>
+    <w:p>
+      <w:pPr>
+        <w:pStyle w:val="BodyText"/>
+        <w:numPr>
+          <w:ilvl w:val="1"/>
+          <w:numId w:val="3"/>
+        </w:numPr>
+        <w:spacing w:after="144"/>
+        <w:contextualSpacing/>
+      </w:pPr>
+      <w:r>
+        <w:t>{%p if postforeclosure.unfair_notices %}</w:t>
+      </w:r>
+    </w:p>
+    <w:p>
+      <w:pPr>
+        <w:pStyle w:val="BodyText"/>
+        <w:numPr>
+          <w:ilvl w:val="1"/>
+          <w:numId w:val="3"/>
+        </w:numPr>
+        <w:spacing w:after="144"/>
+        <w:contextualSpacing/>
+      </w:pPr>
+      <w:r>
+        <w:t xml:space="preserve">I was treated unfairly with respect to pre-foreclosure notices. </w:t>
+      </w:r>
+    </w:p>
+    <w:p>
+      <w:pPr>
+        <w:pStyle w:val="BodyText"/>
+        <w:numPr>
+          <w:ilvl w:val="1"/>
+          <w:numId w:val="3"/>
+        </w:numPr>
+        <w:spacing w:after="144"/>
+        <w:contextualSpacing/>
+      </w:pPr>
+      <w:r>
+        <w:t>{%p endif %}</w:t>
+      </w:r>
+    </w:p>
+    <w:p>
+      <w:pPr>
+        <w:pStyle w:val="BodyText"/>
+        <w:numPr>
+          <w:ilvl w:val="1"/>
+          <w:numId w:val="3"/>
+        </w:numPr>
+        <w:spacing w:after="144"/>
+        <w:contextualSpacing/>
+      </w:pPr>
+      <w:r>
+        <w:t>{%p if postforeclosure.unfair_loan_based_on_income %}</w:t>
+      </w:r>
+    </w:p>
+    <w:p>
+      <w:pPr>
+        <w:pStyle w:val="BodyText"/>
+        <w:numPr>
+          <w:ilvl w:val="1"/>
+          <w:numId w:val="3"/>
+        </w:numPr>
+        <w:spacing w:after="144"/>
+        <w:contextualSpacing/>
+      </w:pPr>
+      <w:r>
+        <w:t xml:space="preserve">My loan was predatory, unfair, and/or was unaffordable based on my income. </w:t>
+      </w:r>
+    </w:p>
+    <w:p>
+      <w:pPr>
+        <w:pStyle w:val="BodyText"/>
+        <w:numPr>
+          <w:ilvl w:val="1"/>
+          <w:numId w:val="3"/>
+        </w:numPr>
+        <w:spacing w:after="144"/>
+        <w:contextualSpacing/>
+      </w:pPr>
+      <w:r>
+        <w:t>{%p endif %}</w:t>
+      </w:r>
+    </w:p>
+    <w:p>
+      <w:pPr>
+        <w:pStyle w:val="BodyText"/>
+        <w:numPr>
+          <w:ilvl w:val="0"/>
+          <w:numId w:val="3"/>
+        </w:numPr>
+        <w:spacing w:after="144"/>
+        <w:contextualSpacing/>
+      </w:pPr>
+      <w:r>
         <w:lastRenderedPageBreak/>
         <w:t>{%p endif %}</w:t>
       </w:r>
@@ -4256,356 +4630,69 @@
         </w:numPr>
       </w:pPr>
       <w:r>
-        <w:t>{%p if showifdef('other.repair_and_deduct_statute') %}</w:t>
-      </w:r>
-    </w:p>
-    <w:p>
-      <w:pPr>
-        <w:pStyle w:val="BodyText"/>
-        <w:numPr>
-          <w:ilvl w:val="0"/>
-          <w:numId w:val="3"/>
-        </w:numPr>
-      </w:pPr>
-      <w:r>
-        <w:t xml:space="preserve">I have exercised my rights under the repair and deduct statute (G.L. c. 111, §127L). </w:t>
-      </w:r>
-    </w:p>
-    <w:p>
-      <w:pPr>
-        <w:pStyle w:val="BodyText"/>
-        <w:numPr>
-          <w:ilvl w:val="0"/>
-          <w:numId w:val="3"/>
-        </w:numPr>
-      </w:pPr>
-      <w:r>
-        <w:t>{%p endif %}</w:t>
-      </w:r>
-    </w:p>
-    <w:p>
-      <w:pPr>
-        <w:pStyle w:val="BodyText"/>
-        <w:numPr>
-          <w:ilvl w:val="0"/>
-          <w:numId w:val="3"/>
-        </w:numPr>
-      </w:pPr>
-      <w:r>
-        <w:t>{%p if showifdef('other.water_violation') %}</w:t>
-      </w:r>
-    </w:p>
-    <w:p>
-      <w:pPr>
-        <w:pStyle w:val="BodyText"/>
-        <w:numPr>
-          <w:ilvl w:val="0"/>
-          <w:numId w:val="3"/>
-        </w:numPr>
-      </w:pPr>
-      <w:r>
-        <w:t xml:space="preserve">The landlord required me to pay for water in violation of G.L. c. 186, §22. </w:t>
-      </w:r>
-    </w:p>
-    <w:p>
-      <w:pPr>
-        <w:pStyle w:val="BodyText"/>
-        <w:numPr>
-          <w:ilvl w:val="0"/>
-          <w:numId w:val="3"/>
-        </w:numPr>
-      </w:pPr>
-      <w:r>
-        <w:t>{%p endif %}</w:t>
-      </w:r>
-    </w:p>
-    <w:p>
-      <w:pPr>
-        <w:pStyle w:val="BodyText"/>
-        <w:numPr>
-          <w:ilvl w:val="0"/>
-          <w:numId w:val="3"/>
-        </w:numPr>
-      </w:pPr>
-      <w:r>
         <w:t xml:space="preserve">{%p if </w:t>
       </w:r>
       <w:r>
+        <w:t>showifdef('</w:t>
+      </w:r>
+      <w:r>
+        <w:t>initial_defense.custom_other</w:t>
+      </w:r>
+      <w:r>
+        <w:t>')</w:t>
+      </w:r>
+      <w:r>
+        <w:t xml:space="preserve"> %}</w:t>
+      </w:r>
+    </w:p>
+    <w:p>
+      <w:pPr>
+        <w:pStyle w:val="BodyText"/>
+        <w:numPr>
+          <w:ilvl w:val="0"/>
+          <w:numId w:val="3"/>
+        </w:numPr>
+      </w:pPr>
+      <w:r>
+        <w:t>I have other defenses or counterclaims as follows:</w:t>
+      </w:r>
+    </w:p>
+    <w:p>
+      <w:pPr>
+        <w:pStyle w:val="BodyText"/>
+        <w:numPr>
+          <w:ilvl w:val="0"/>
+          <w:numId w:val="3"/>
+        </w:numPr>
+      </w:pPr>
+      <w:r>
+        <w:t>{{initial_defense.custom_other}}</w:t>
+      </w:r>
+    </w:p>
+    <w:p>
+      <w:pPr>
+        <w:pStyle w:val="BodyText"/>
+        <w:numPr>
+          <w:ilvl w:val="0"/>
+          <w:numId w:val="3"/>
+        </w:numPr>
+      </w:pPr>
+      <w:r>
+        <w:t>{%p endif %}</w:t>
+      </w:r>
+    </w:p>
+    <w:p>
+      <w:pPr>
+        <w:pStyle w:val="BodyText"/>
+        <w:ind w:left="360"/>
+      </w:pPr>
+      <w:r>
+        <w:t xml:space="preserve">{%p if </w:t>
+      </w:r>
+      <w:r>
         <w:t xml:space="preserve">not (facts.tenant_has_subsidy and subsidy_type == 'public housing') </w:t>
       </w:r>
       <w:r>
-        <w:t xml:space="preserve">and </w:t>
-      </w:r>
-      <w:r>
-        <w:t>postforeclosure.is_foreclosed %}</w:t>
-      </w:r>
-    </w:p>
-    <w:p>
-      <w:pPr>
-        <w:pStyle w:val="BodyText"/>
-        <w:numPr>
-          <w:ilvl w:val="0"/>
-          <w:numId w:val="3"/>
-        </w:numPr>
-      </w:pPr>
-      <w:r>
-        <w:t>Foreclosure-related defenses/counterclaims (G.L. c. 93A):</w:t>
-      </w:r>
-    </w:p>
-    <w:p>
-      <w:pPr>
-        <w:pStyle w:val="BodyText"/>
-        <w:numPr>
-          <w:ilvl w:val="1"/>
-          <w:numId w:val="3"/>
-        </w:numPr>
-        <w:spacing w:after="144"/>
-        <w:contextualSpacing/>
-      </w:pPr>
-      <w:r>
-        <w:t>{%p if postforeclosure.failure_to_comply %}</w:t>
-      </w:r>
-    </w:p>
-    <w:p>
-      <w:pPr>
-        <w:pStyle w:val="BodyText"/>
-        <w:numPr>
-          <w:ilvl w:val="1"/>
-          <w:numId w:val="3"/>
-        </w:numPr>
-        <w:spacing w:after="144"/>
-        <w:contextualSpacing/>
-      </w:pPr>
-      <w:r>
-        <w:t xml:space="preserve">The foreclosure is void due to failure to comply with the: (i) power of sale in the mortgage contract, (ii) statutory or regulatory foreclosure requirements, and/or (iii) Note holding/transfer requirements pursuant to applicable law. </w:t>
-      </w:r>
-    </w:p>
-    <w:p>
-      <w:pPr>
-        <w:pStyle w:val="BodyText"/>
-        <w:numPr>
-          <w:ilvl w:val="1"/>
-          <w:numId w:val="3"/>
-        </w:numPr>
-        <w:spacing w:after="144"/>
-        <w:contextualSpacing/>
-      </w:pPr>
-      <w:r>
-        <w:t>{%p endif %}</w:t>
-      </w:r>
-    </w:p>
-    <w:p>
-      <w:pPr>
-        <w:pStyle w:val="BodyText"/>
-        <w:numPr>
-          <w:ilvl w:val="1"/>
-          <w:numId w:val="3"/>
-        </w:numPr>
-        <w:spacing w:after="144"/>
-        <w:contextualSpacing/>
-      </w:pPr>
-      <w:r>
-        <w:t>{%p if postforeclosure.unfair_loan_mod %}</w:t>
-      </w:r>
-    </w:p>
-    <w:p>
-      <w:pPr>
-        <w:pStyle w:val="BodyText"/>
-        <w:numPr>
-          <w:ilvl w:val="1"/>
-          <w:numId w:val="3"/>
-        </w:numPr>
-        <w:spacing w:after="144"/>
-        <w:contextualSpacing/>
-      </w:pPr>
-      <w:r>
-        <w:t xml:space="preserve">I was treated unfairly with respect to loan modification and/or alternatives to foreclosure. </w:t>
-      </w:r>
-    </w:p>
-    <w:p>
-      <w:pPr>
-        <w:pStyle w:val="BodyText"/>
-        <w:numPr>
-          <w:ilvl w:val="1"/>
-          <w:numId w:val="3"/>
-        </w:numPr>
-        <w:spacing w:after="144"/>
-        <w:contextualSpacing/>
-      </w:pPr>
-      <w:r>
-        <w:t>{%p endif %}</w:t>
-      </w:r>
-    </w:p>
-    <w:p>
-      <w:pPr>
-        <w:pStyle w:val="BodyText"/>
-        <w:numPr>
-          <w:ilvl w:val="1"/>
-          <w:numId w:val="3"/>
-        </w:numPr>
-        <w:spacing w:after="144"/>
-        <w:contextualSpacing/>
-      </w:pPr>
-      <w:r>
-        <w:t>{%p if postforeclosure.unfair_notices %}</w:t>
-      </w:r>
-    </w:p>
-    <w:p>
-      <w:pPr>
-        <w:pStyle w:val="BodyText"/>
-        <w:numPr>
-          <w:ilvl w:val="1"/>
-          <w:numId w:val="3"/>
-        </w:numPr>
-        <w:spacing w:after="144"/>
-        <w:contextualSpacing/>
-      </w:pPr>
-      <w:r>
-        <w:t xml:space="preserve">I was treated unfairly with respect to pre-foreclosure notices. </w:t>
-      </w:r>
-    </w:p>
-    <w:p>
-      <w:pPr>
-        <w:pStyle w:val="BodyText"/>
-        <w:numPr>
-          <w:ilvl w:val="1"/>
-          <w:numId w:val="3"/>
-        </w:numPr>
-        <w:spacing w:after="144"/>
-        <w:contextualSpacing/>
-      </w:pPr>
-      <w:r>
-        <w:t>{%p endif %}</w:t>
-      </w:r>
-    </w:p>
-    <w:p>
-      <w:pPr>
-        <w:pStyle w:val="BodyText"/>
-        <w:numPr>
-          <w:ilvl w:val="1"/>
-          <w:numId w:val="3"/>
-        </w:numPr>
-        <w:spacing w:after="144"/>
-        <w:contextualSpacing/>
-      </w:pPr>
-      <w:r>
-        <w:t>{%p if postforeclosure.unfair_loan_based_on_income %}</w:t>
-      </w:r>
-    </w:p>
-    <w:p>
-      <w:pPr>
-        <w:pStyle w:val="BodyText"/>
-        <w:numPr>
-          <w:ilvl w:val="1"/>
-          <w:numId w:val="3"/>
-        </w:numPr>
-        <w:spacing w:after="144"/>
-        <w:contextualSpacing/>
-      </w:pPr>
-      <w:r>
-        <w:t xml:space="preserve">My loan was predatory, unfair, and/or was unaffordable based on my income. </w:t>
-      </w:r>
-    </w:p>
-    <w:p>
-      <w:pPr>
-        <w:pStyle w:val="BodyText"/>
-        <w:numPr>
-          <w:ilvl w:val="1"/>
-          <w:numId w:val="3"/>
-        </w:numPr>
-        <w:spacing w:after="144"/>
-        <w:contextualSpacing/>
-      </w:pPr>
-      <w:r>
-        <w:t>{%p endif %}</w:t>
-      </w:r>
-    </w:p>
-    <w:p>
-      <w:pPr>
-        <w:pStyle w:val="BodyText"/>
-        <w:numPr>
-          <w:ilvl w:val="0"/>
-          <w:numId w:val="3"/>
-        </w:numPr>
-        <w:spacing w:after="144"/>
-        <w:contextualSpacing/>
-      </w:pPr>
-      <w:r>
-        <w:t>{%p endif %}</w:t>
-      </w:r>
-    </w:p>
-    <w:p>
-      <w:pPr>
-        <w:pStyle w:val="BodyText"/>
-        <w:numPr>
-          <w:ilvl w:val="0"/>
-          <w:numId w:val="3"/>
-        </w:numPr>
-      </w:pPr>
-      <w:r>
-        <w:t xml:space="preserve">{%p if </w:t>
-      </w:r>
-      <w:r>
-        <w:t>showifdef('</w:t>
-      </w:r>
-      <w:r>
-        <w:t>initial_defense.custom_other</w:t>
-      </w:r>
-      <w:r>
-        <w:t>')</w:t>
-      </w:r>
-      <w:r>
-        <w:t xml:space="preserve"> %}</w:t>
-      </w:r>
-    </w:p>
-    <w:p>
-      <w:pPr>
-        <w:pStyle w:val="BodyText"/>
-        <w:numPr>
-          <w:ilvl w:val="0"/>
-          <w:numId w:val="3"/>
-        </w:numPr>
-      </w:pPr>
-      <w:r>
-        <w:t>I have other defenses or counterclaims as follows:</w:t>
-      </w:r>
-    </w:p>
-    <w:p>
-      <w:pPr>
-        <w:pStyle w:val="BodyText"/>
-        <w:numPr>
-          <w:ilvl w:val="0"/>
-          <w:numId w:val="3"/>
-        </w:numPr>
-      </w:pPr>
-      <w:r>
-        <w:t>{{initial_defense.custom_other}}</w:t>
-      </w:r>
-    </w:p>
-    <w:p>
-      <w:pPr>
-        <w:pStyle w:val="BodyText"/>
-        <w:numPr>
-          <w:ilvl w:val="0"/>
-          <w:numId w:val="3"/>
-        </w:numPr>
-      </w:pPr>
-      <w:r>
-        <w:t>{%p endif %}</w:t>
-      </w:r>
-    </w:p>
-    <w:p>
-      <w:pPr>
-        <w:pStyle w:val="BodyText"/>
-        <w:ind w:left="360"/>
-      </w:pPr>
-      <w:r>
-        <w:t xml:space="preserve">{%p if </w:t>
-      </w:r>
-      <w:r>
-        <w:t xml:space="preserve">not (facts.tenant_has_subsidy and subsidy_type == 'public housing') </w:t>
-      </w:r>
-      <w:r>
         <w:t>and postforeclosure.is_foreclosed %}</w:t>
       </w:r>
     </w:p>
@@ -4630,7 +4717,6 @@
         <w:pStyle w:val="Caption"/>
       </w:pPr>
       <w:r>
-        <w:lastRenderedPageBreak/>
         <w:br/>
         <w:t>Defenses &amp; Counterclaims</w:t>
       </w:r>
@@ -4814,6 +4900,7 @@
         <w:pStyle w:val="CenterTitle"/>
       </w:pPr>
       <w:r>
+        <w:lastRenderedPageBreak/>
         <w:t>For Tenants Post-foreclosure</w:t>
       </w:r>
     </w:p>
@@ -4912,199 +4999,199 @@
         </w:numPr>
       </w:pPr>
       <w:r>
+        <w:t>Within 30 days of foreclosure, the plaintiff did not post, deliver or slide under my door a notice giving the plaintiff’s contact information and information about who to call for repairs in violation of G.L. c. 186A, §§3 and 4.</w:t>
+      </w:r>
+    </w:p>
+    <w:p>
+      <w:pPr>
+        <w:pStyle w:val="BodyText"/>
+        <w:numPr>
+          <w:ilvl w:val="0"/>
+          <w:numId w:val="3"/>
+        </w:numPr>
+      </w:pPr>
+      <w:r>
+        <w:t>{%p endif %}</w:t>
+      </w:r>
+    </w:p>
+    <w:p>
+      <w:pPr>
+        <w:pStyle w:val="BodyText"/>
+        <w:numPr>
+          <w:ilvl w:val="0"/>
+          <w:numId w:val="3"/>
+        </w:numPr>
+      </w:pPr>
+      <w:r>
+        <w:t>{%p if postforeclosure.notice_provisions.less_than_30_days %}</w:t>
+      </w:r>
+    </w:p>
+    <w:p>
+      <w:pPr>
+        <w:pStyle w:val="BodyText"/>
+        <w:numPr>
+          <w:ilvl w:val="0"/>
+          <w:numId w:val="3"/>
+        </w:numPr>
+      </w:pPr>
+      <w:r>
+        <w:t xml:space="preserve">The plaintiff served me with a Notice to Quit less than 30 days after it posted and delivered the required contact information in violation of G.L. c. 186A, §§3 and 4. </w:t>
+      </w:r>
+    </w:p>
+    <w:p>
+      <w:pPr>
+        <w:pStyle w:val="BodyText"/>
+        <w:numPr>
+          <w:ilvl w:val="0"/>
+          <w:numId w:val="3"/>
+        </w:numPr>
+      </w:pPr>
+      <w:r>
+        <w:t>{%p endif %}</w:t>
+      </w:r>
+    </w:p>
+    <w:p>
+      <w:pPr>
+        <w:pStyle w:val="BodyText"/>
+        <w:numPr>
+          <w:ilvl w:val="0"/>
+          <w:numId w:val="3"/>
+        </w:numPr>
+      </w:pPr>
+      <w:r>
+        <w:t>{%p if postforeclosure.notice_provisions.no_right_to_court_notice %}</w:t>
+      </w:r>
+    </w:p>
+    <w:p>
+      <w:pPr>
+        <w:pStyle w:val="BodyText"/>
+        <w:numPr>
+          <w:ilvl w:val="0"/>
+          <w:numId w:val="3"/>
+        </w:numPr>
+      </w:pPr>
+      <w:r>
+        <w:t xml:space="preserve">The plaintiff did not provide me with a written notice about my right to a court hearing in violation of G.L. c. 186A, §§3 and 4. </w:t>
+      </w:r>
+    </w:p>
+    <w:p>
+      <w:pPr>
+        <w:pStyle w:val="BodyText"/>
+        <w:numPr>
+          <w:ilvl w:val="0"/>
+          <w:numId w:val="3"/>
+        </w:numPr>
+      </w:pPr>
+      <w:r>
+        <w:t>{%p endif %}</w:t>
+      </w:r>
+    </w:p>
+    <w:p>
+      <w:pPr>
+        <w:pStyle w:val="BodyText"/>
+        <w:numPr>
+          <w:ilvl w:val="0"/>
+          <w:numId w:val="3"/>
+        </w:numPr>
+      </w:pPr>
+      <w:r>
+        <w:t>{%p if postforeclosure.notice_provisions.no_written_notice_of_violations %}</w:t>
+      </w:r>
+    </w:p>
+    <w:p>
+      <w:pPr>
+        <w:pStyle w:val="BodyText"/>
+        <w:numPr>
+          <w:ilvl w:val="0"/>
+          <w:numId w:val="3"/>
+        </w:numPr>
+      </w:pPr>
+      <w:r>
+        <w:t xml:space="preserve">The plaintiff did not give me written notice claiming that I had substantially violated my lease or tenancy in violation of G.L. c. 186A, §4. </w:t>
+      </w:r>
+    </w:p>
+    <w:p>
+      <w:pPr>
+        <w:pStyle w:val="BodyText"/>
+        <w:numPr>
+          <w:ilvl w:val="0"/>
+          <w:numId w:val="3"/>
+        </w:numPr>
+      </w:pPr>
+      <w:r>
+        <w:t>{%p endif %}</w:t>
+      </w:r>
+    </w:p>
+    <w:p>
+      <w:pPr>
+        <w:pStyle w:val="BodyText"/>
+        <w:numPr>
+          <w:ilvl w:val="0"/>
+          <w:numId w:val="3"/>
+        </w:numPr>
+      </w:pPr>
+      <w:r>
+        <w:t>{%p if postforeclosure.notice_provisions.no_30_days_to_cure_claims %}</w:t>
+      </w:r>
+    </w:p>
+    <w:p>
+      <w:pPr>
+        <w:pStyle w:val="BodyText"/>
+        <w:numPr>
+          <w:ilvl w:val="0"/>
+          <w:numId w:val="3"/>
+        </w:numPr>
+      </w:pPr>
+      <w:r>
+        <w:t xml:space="preserve">The plaintiff did not give me 30 days to cure the claim that I substantially violated my lease or tenancy in violation of G.L. c. 186A, §4. </w:t>
+      </w:r>
+    </w:p>
+    <w:p>
+      <w:pPr>
+        <w:pStyle w:val="BodyText"/>
+        <w:numPr>
+          <w:ilvl w:val="0"/>
+          <w:numId w:val="3"/>
+        </w:numPr>
+      </w:pPr>
+      <w:r>
+        <w:t>{%p endif %}</w:t>
+      </w:r>
+    </w:p>
+    <w:p>
+      <w:pPr>
+        <w:pStyle w:val="BodyText"/>
+        <w:numPr>
+          <w:ilvl w:val="0"/>
+          <w:numId w:val="3"/>
+        </w:numPr>
+      </w:pPr>
+      <w:r>
+        <w:t>{%p if postforeclosure.notice_provisions.plaintiff_did_not_inform_amount %}</w:t>
+      </w:r>
+    </w:p>
+    <w:p>
+      <w:pPr>
+        <w:pStyle w:val="BodyText"/>
+        <w:numPr>
+          <w:ilvl w:val="0"/>
+          <w:numId w:val="3"/>
+        </w:numPr>
+      </w:pPr>
+      <w:r>
+        <w:t xml:space="preserve">The plaintiff did not inform me of the amount of monthly rent it claims and to whom the rent should be paid in violation of G.L. c. 186A, §§3 and 4. </w:t>
+      </w:r>
+    </w:p>
+    <w:p>
+      <w:pPr>
+        <w:pStyle w:val="BodyText"/>
+        <w:numPr>
+          <w:ilvl w:val="0"/>
+          <w:numId w:val="3"/>
+        </w:numPr>
+      </w:pPr>
+      <w:r>
         <w:lastRenderedPageBreak/>
-        <w:t>Within 30 days of foreclosure, the plaintiff did not post, deliver or slide under my door a notice giving the plaintiff’s contact information and information about who to call for repairs in violation of G.L. c. 186A, §§3 and 4.</w:t>
-      </w:r>
-    </w:p>
-    <w:p>
-      <w:pPr>
-        <w:pStyle w:val="BodyText"/>
-        <w:numPr>
-          <w:ilvl w:val="0"/>
-          <w:numId w:val="3"/>
-        </w:numPr>
-      </w:pPr>
-      <w:r>
-        <w:t>{%p endif %}</w:t>
-      </w:r>
-    </w:p>
-    <w:p>
-      <w:pPr>
-        <w:pStyle w:val="BodyText"/>
-        <w:numPr>
-          <w:ilvl w:val="0"/>
-          <w:numId w:val="3"/>
-        </w:numPr>
-      </w:pPr>
-      <w:r>
-        <w:t>{%p if postforeclosure.notice_provisions.less_than_30_days %}</w:t>
-      </w:r>
-    </w:p>
-    <w:p>
-      <w:pPr>
-        <w:pStyle w:val="BodyText"/>
-        <w:numPr>
-          <w:ilvl w:val="0"/>
-          <w:numId w:val="3"/>
-        </w:numPr>
-      </w:pPr>
-      <w:r>
-        <w:t xml:space="preserve">The plaintiff served me with a Notice to Quit less than 30 days after it posted and delivered the required contact information in violation of G.L. c. 186A, §§3 and 4. </w:t>
-      </w:r>
-    </w:p>
-    <w:p>
-      <w:pPr>
-        <w:pStyle w:val="BodyText"/>
-        <w:numPr>
-          <w:ilvl w:val="0"/>
-          <w:numId w:val="3"/>
-        </w:numPr>
-      </w:pPr>
-      <w:r>
-        <w:t>{%p endif %}</w:t>
-      </w:r>
-    </w:p>
-    <w:p>
-      <w:pPr>
-        <w:pStyle w:val="BodyText"/>
-        <w:numPr>
-          <w:ilvl w:val="0"/>
-          <w:numId w:val="3"/>
-        </w:numPr>
-      </w:pPr>
-      <w:r>
-        <w:t>{%p if postforeclosure.notice_provisions.no_right_to_court_notice %}</w:t>
-      </w:r>
-    </w:p>
-    <w:p>
-      <w:pPr>
-        <w:pStyle w:val="BodyText"/>
-        <w:numPr>
-          <w:ilvl w:val="0"/>
-          <w:numId w:val="3"/>
-        </w:numPr>
-      </w:pPr>
-      <w:r>
-        <w:t xml:space="preserve">The plaintiff did not provide me with a written notice about my right to a court hearing in violation of G.L. c. 186A, §§3 and 4. </w:t>
-      </w:r>
-    </w:p>
-    <w:p>
-      <w:pPr>
-        <w:pStyle w:val="BodyText"/>
-        <w:numPr>
-          <w:ilvl w:val="0"/>
-          <w:numId w:val="3"/>
-        </w:numPr>
-      </w:pPr>
-      <w:r>
-        <w:t>{%p endif %}</w:t>
-      </w:r>
-    </w:p>
-    <w:p>
-      <w:pPr>
-        <w:pStyle w:val="BodyText"/>
-        <w:numPr>
-          <w:ilvl w:val="0"/>
-          <w:numId w:val="3"/>
-        </w:numPr>
-      </w:pPr>
-      <w:r>
-        <w:t>{%p if postforeclosure.notice_provisions.no_written_notice_of_violations %}</w:t>
-      </w:r>
-    </w:p>
-    <w:p>
-      <w:pPr>
-        <w:pStyle w:val="BodyText"/>
-        <w:numPr>
-          <w:ilvl w:val="0"/>
-          <w:numId w:val="3"/>
-        </w:numPr>
-      </w:pPr>
-      <w:r>
-        <w:t xml:space="preserve">The plaintiff did not give me written notice claiming that I had substantially violated my lease or tenancy in violation of G.L. c. 186A, §4. </w:t>
-      </w:r>
-    </w:p>
-    <w:p>
-      <w:pPr>
-        <w:pStyle w:val="BodyText"/>
-        <w:numPr>
-          <w:ilvl w:val="0"/>
-          <w:numId w:val="3"/>
-        </w:numPr>
-      </w:pPr>
-      <w:r>
-        <w:t>{%p endif %}</w:t>
-      </w:r>
-    </w:p>
-    <w:p>
-      <w:pPr>
-        <w:pStyle w:val="BodyText"/>
-        <w:numPr>
-          <w:ilvl w:val="0"/>
-          <w:numId w:val="3"/>
-        </w:numPr>
-      </w:pPr>
-      <w:r>
-        <w:t>{%p if postforeclosure.notice_provisions.no_30_days_to_cure_claims %}</w:t>
-      </w:r>
-    </w:p>
-    <w:p>
-      <w:pPr>
-        <w:pStyle w:val="BodyText"/>
-        <w:numPr>
-          <w:ilvl w:val="0"/>
-          <w:numId w:val="3"/>
-        </w:numPr>
-      </w:pPr>
-      <w:r>
-        <w:t xml:space="preserve">The plaintiff did not give me 30 days to cure the claim that I substantially violated my lease or tenancy in violation of G.L. c. 186A, §4. </w:t>
-      </w:r>
-    </w:p>
-    <w:p>
-      <w:pPr>
-        <w:pStyle w:val="BodyText"/>
-        <w:numPr>
-          <w:ilvl w:val="0"/>
-          <w:numId w:val="3"/>
-        </w:numPr>
-      </w:pPr>
-      <w:r>
-        <w:t>{%p endif %}</w:t>
-      </w:r>
-    </w:p>
-    <w:p>
-      <w:pPr>
-        <w:pStyle w:val="BodyText"/>
-        <w:numPr>
-          <w:ilvl w:val="0"/>
-          <w:numId w:val="3"/>
-        </w:numPr>
-      </w:pPr>
-      <w:r>
-        <w:t>{%p if postforeclosure.notice_provisions.plaintiff_did_not_inform_amount %}</w:t>
-      </w:r>
-    </w:p>
-    <w:p>
-      <w:pPr>
-        <w:pStyle w:val="BodyText"/>
-        <w:numPr>
-          <w:ilvl w:val="0"/>
-          <w:numId w:val="3"/>
-        </w:numPr>
-      </w:pPr>
-      <w:r>
-        <w:t xml:space="preserve">The plaintiff did not inform me of the amount of monthly rent it claims and to whom the rent should be paid in violation of G.L. c. 186A, §§3 and 4. </w:t>
-      </w:r>
-    </w:p>
-    <w:p>
-      <w:pPr>
-        <w:pStyle w:val="BodyText"/>
-        <w:numPr>
-          <w:ilvl w:val="0"/>
-          <w:numId w:val="3"/>
-        </w:numPr>
-      </w:pPr>
-      <w:r>
         <w:t>{%p endif %}</w:t>
       </w:r>
     </w:p>
@@ -5161,7 +5248,6 @@
         <w:pStyle w:val="Caption"/>
       </w:pPr>
       <w:r>
-        <w:lastRenderedPageBreak/>
         <w:t>Defense</w:t>
       </w:r>
     </w:p>
@@ -5234,12 +5320,101 @@
     <w:p>
       <w:pPr>
         <w:pStyle w:val="BodyText"/>
+        <w:rPr>
+          <w:rFonts w:ascii="Times New Roman;serif" w:hAnsi="Times New Roman;serif" w:hint="eastAsia"/>
+        </w:rPr>
       </w:pPr>
       <w:r>
         <w:rPr>
           <w:rFonts w:ascii="Times New Roman;serif" w:hAnsi="Times New Roman;serif"/>
         </w:rPr>
-        <w:t>{%p endif %} {# End foreclosure related defenses %}</w:t>
+        <w:t>{%p endif %} {# End forec</w:t>
+      </w:r>
+      <w:r>
+        <w:rPr>
+          <w:rFonts w:ascii="Times New Roman;serif" w:hAnsi="Times New Roman;serif"/>
+        </w:rPr>
+        <w:t>losure related defenses #</w:t>
+      </w:r>
+      <w:r>
+        <w:rPr>
+          <w:rFonts w:ascii="Times New Roman;serif" w:hAnsi="Times New Roman;serif"/>
+        </w:rPr>
+        <w:t>}</w:t>
+      </w:r>
+    </w:p>
+    <w:p>
+      <w:pPr>
+        <w:rPr>
+          <w:rFonts w:hint="eastAsia"/>
+        </w:rPr>
+      </w:pPr>
+      <w:r>
+        <w:t>{%p if non_essential_eviction %}</w:t>
+      </w:r>
+    </w:p>
+    <w:p>
+      <w:pPr>
+        <w:rPr>
+          <w:rFonts w:hint="eastAsia"/>
+        </w:rPr>
+      </w:pPr>
+    </w:p>
+    <w:p>
+      <w:pPr>
+        <w:jc w:val="center"/>
+        <w:rPr>
+          <w:i/>
+        </w:rPr>
+      </w:pPr>
+      <w:r>
+        <w:rPr>
+          <w:i/>
+        </w:rPr>
+        <w:t>Defense</w:t>
+      </w:r>
+    </w:p>
+    <w:p>
+      <w:pPr>
+        <w:pStyle w:val="CenterTitle4"/>
+        <w:rPr>
+          <w:b/>
+        </w:rPr>
+      </w:pPr>
+      <w:r>
+        <w:rPr>
+          <w:b/>
+        </w:rPr>
+        <w:t>This Eviction is Non-Essential and Must Be Dismissed Pursuant to the Eviction Moratorium</w:t>
+      </w:r>
+    </w:p>
+    <w:p>
+      <w:pPr>
+        <w:pStyle w:val="CenterTitle4"/>
+      </w:pPr>
+      <w:r>
+        <w:t>Ch. 65 of the Acts of 2020</w:t>
+      </w:r>
+    </w:p>
+    <w:p>
+      <w:pPr>
+        <w:pStyle w:val="ListParagraph"/>
+        <w:numPr>
+          <w:ilvl w:val="0"/>
+          <w:numId w:val="3"/>
+        </w:numPr>
+      </w:pPr>
+      <w:r>
+        <w:t xml:space="preserve">The allegations in this case do not involve or include “(a) criminal activity that may impact the health or safety of other residents, health care workers, emergency personnel, persons lawfully on the subject property or the general public; or (b) lease violations that may impact the health or safety of other residents, health care workers, emergency personnel, persons lawfully on the subject property or the general public.” As such, this eviction is non-essential and must be dismissed. </w:t>
+      </w:r>
+    </w:p>
+    <w:p>
+      <w:bookmarkStart w:id="1" w:name="_GoBack"/>
+      <w:bookmarkEnd w:id="1"/>
+    </w:p>
+    <w:p>
+      <w:r>
+        <w:t>{%p endif %}</w:t>
       </w:r>
     </w:p>
     <w:p>
@@ -5270,7 +5445,7 @@
         <w:pStyle w:val="BodyText"/>
         <w:numPr>
           <w:ilvl w:val="0"/>
-          <w:numId w:val="3"/>
+          <w:numId w:val="11"/>
         </w:numPr>
       </w:pPr>
       <w:r>
@@ -5282,10 +5457,11 @@
         <w:pStyle w:val="BodyText"/>
         <w:numPr>
           <w:ilvl w:val="0"/>
-          <w:numId w:val="3"/>
-        </w:numPr>
-      </w:pPr>
-      <w:r>
+          <w:numId w:val="11"/>
+        </w:numPr>
+      </w:pPr>
+      <w:r>
+        <w:lastRenderedPageBreak/>
         <w:t>On all claims and defenses, award me money damages, costs, attorney’s fees (where applicable), and such other relief as is fair.</w:t>
       </w:r>
     </w:p>
@@ -5294,7 +5470,7 @@
         <w:pStyle w:val="BodyText"/>
         <w:numPr>
           <w:ilvl w:val="0"/>
-          <w:numId w:val="3"/>
+          <w:numId w:val="11"/>
         </w:numPr>
       </w:pPr>
       <w:r>
@@ -5312,7 +5488,7 @@
         <w:pStyle w:val="BodyText"/>
         <w:numPr>
           <w:ilvl w:val="0"/>
-          <w:numId w:val="3"/>
+          <w:numId w:val="11"/>
         </w:numPr>
       </w:pPr>
       <w:r>
@@ -5324,7 +5500,7 @@
         <w:pStyle w:val="BodyText"/>
         <w:numPr>
           <w:ilvl w:val="0"/>
-          <w:numId w:val="3"/>
+          <w:numId w:val="11"/>
         </w:numPr>
       </w:pPr>
       <w:r>
@@ -5384,7 +5560,7 @@
         <w:pStyle w:val="BodyText"/>
         <w:numPr>
           <w:ilvl w:val="0"/>
-          <w:numId w:val="3"/>
+          <w:numId w:val="11"/>
         </w:numPr>
       </w:pPr>
       <w:r>
@@ -5396,7 +5572,7 @@
         <w:pStyle w:val="BodyText"/>
         <w:numPr>
           <w:ilvl w:val="1"/>
-          <w:numId w:val="3"/>
+          <w:numId w:val="11"/>
         </w:numPr>
       </w:pPr>
       <w:r>
@@ -5408,7 +5584,7 @@
         <w:pStyle w:val="BodyText"/>
         <w:numPr>
           <w:ilvl w:val="1"/>
-          <w:numId w:val="3"/>
+          <w:numId w:val="11"/>
         </w:numPr>
       </w:pPr>
       <w:r>
@@ -5420,7 +5596,6 @@
         <w:pStyle w:val="BodyText"/>
       </w:pPr>
       <w:r>
-        <w:lastRenderedPageBreak/>
         <w:t>{%p if bad_conditions.have_conditions %}</w:t>
       </w:r>
     </w:p>
@@ -5445,7 +5620,7 @@
         <w:pStyle w:val="BodyText"/>
         <w:numPr>
           <w:ilvl w:val="0"/>
-          <w:numId w:val="3"/>
+          <w:numId w:val="11"/>
         </w:numPr>
       </w:pPr>
       <w:r>
@@ -5457,7 +5632,7 @@
         <w:pStyle w:val="BodyText"/>
         <w:numPr>
           <w:ilvl w:val="0"/>
-          <w:numId w:val="3"/>
+          <w:numId w:val="11"/>
         </w:numPr>
       </w:pPr>
       <w:r>
@@ -5516,7 +5691,7 @@
         <w:pStyle w:val="BodyText"/>
         <w:numPr>
           <w:ilvl w:val="0"/>
-          <w:numId w:val="3"/>
+          <w:numId w:val="11"/>
         </w:numPr>
       </w:pPr>
       <w:r>
@@ -5528,10 +5703,11 @@
         <w:pStyle w:val="BodyText"/>
         <w:numPr>
           <w:ilvl w:val="0"/>
-          <w:numId w:val="3"/>
-        </w:numPr>
-      </w:pPr>
-      <w:r>
+          <w:numId w:val="11"/>
+        </w:numPr>
+      </w:pPr>
+      <w:r>
+        <w:lastRenderedPageBreak/>
         <w:t>{%p endif %}</w:t>
       </w:r>
     </w:p>
@@ -5567,7 +5743,7 @@
         <w:pStyle w:val="BodyText"/>
         <w:numPr>
           <w:ilvl w:val="0"/>
-          <w:numId w:val="3"/>
+          <w:numId w:val="11"/>
         </w:numPr>
       </w:pPr>
       <w:r>
@@ -5609,7 +5785,7 @@
         <w:pStyle w:val="BodyText"/>
         <w:numPr>
           <w:ilvl w:val="0"/>
-          <w:numId w:val="3"/>
+          <w:numId w:val="11"/>
         </w:numPr>
       </w:pPr>
       <w:r>
@@ -5621,7 +5797,7 @@
         <w:pStyle w:val="BodyText"/>
         <w:numPr>
           <w:ilvl w:val="1"/>
-          <w:numId w:val="3"/>
+          <w:numId w:val="11"/>
         </w:numPr>
       </w:pPr>
       <w:r>
@@ -5633,7 +5809,7 @@
         <w:pStyle w:val="BodyText"/>
         <w:numPr>
           <w:ilvl w:val="1"/>
-          <w:numId w:val="3"/>
+          <w:numId w:val="11"/>
         </w:numPr>
       </w:pPr>
       <w:r>
@@ -5645,19 +5821,19 @@
         <w:pStyle w:val="BodyText"/>
         <w:numPr>
           <w:ilvl w:val="1"/>
-          <w:numId w:val="3"/>
-        </w:numPr>
-      </w:pPr>
-      <w:r>
-        <w:t>{%p endif %}</w:t>
-      </w:r>
-    </w:p>
-    <w:p>
-      <w:pPr>
-        <w:pStyle w:val="BodyText"/>
-        <w:numPr>
-          <w:ilvl w:val="1"/>
-          <w:numId w:val="3"/>
+          <w:numId w:val="11"/>
+        </w:numPr>
+      </w:pPr>
+      <w:r>
+        <w:t>{%p endif %}</w:t>
+      </w:r>
+    </w:p>
+    <w:p>
+      <w:pPr>
+        <w:pStyle w:val="BodyText"/>
+        <w:numPr>
+          <w:ilvl w:val="1"/>
+          <w:numId w:val="11"/>
         </w:numPr>
         <w:rPr>
           <w:rFonts w:ascii="Times New Roman;serif" w:hAnsi="Times New Roman;serif" w:hint="eastAsia"/>
@@ -5667,155 +5843,155 @@
         <w:rPr>
           <w:rFonts w:ascii="Times New Roman;serif" w:hAnsi="Times New Roman;serif"/>
         </w:rPr>
+        <w:t xml:space="preserve">The court should also consider my situation as follows: </w:t>
+      </w:r>
+    </w:p>
+    <w:p>
+      <w:pPr>
+        <w:pStyle w:val="BodyText"/>
+        <w:ind w:left="1080"/>
+        <w:rPr>
+          <w:rFonts w:ascii="Times New Roman;serif" w:hAnsi="Times New Roman;serif" w:hint="eastAsia"/>
+        </w:rPr>
+      </w:pPr>
+      <w:r>
+        <w:rPr>
+          <w:rFonts w:ascii="Times New Roman;serif" w:hAnsi="Times New Roman;serif"/>
+        </w:rPr>
+        <w:t>{{ needs_time_because }}</w:t>
+      </w:r>
+    </w:p>
+    <w:p>
+      <w:pPr>
+        <w:pStyle w:val="BodyText"/>
+        <w:rPr>
+          <w:rFonts w:ascii="Times New Roman;serif" w:hAnsi="Times New Roman;serif" w:hint="eastAsia"/>
+        </w:rPr>
+      </w:pPr>
+      <w:r>
+        <w:rPr>
+          <w:rFonts w:ascii="Times New Roman;serif" w:hAnsi="Times New Roman;serif"/>
+        </w:rPr>
+        <w:t>{% if claim_jurytrial %}</w:t>
+      </w:r>
+    </w:p>
+    <w:p>
+      <w:pPr>
+        <w:pStyle w:val="BodyText"/>
+        <w:rPr>
+          <w:rFonts w:ascii="Times New Roman;serif" w:hAnsi="Times New Roman;serif" w:hint="eastAsia"/>
+        </w:rPr>
+      </w:pPr>
+    </w:p>
+    <w:p>
+      <w:pPr>
+        <w:pStyle w:val="CenterTitle"/>
+      </w:pPr>
+      <w:r>
+        <w:t xml:space="preserve">Request for a Jury Trial </w:t>
+      </w:r>
+    </w:p>
+    <w:p>
+      <w:pPr>
+        <w:pStyle w:val="CenterTitle4"/>
+      </w:pPr>
+      <w:r>
+        <w:t>Part I, Article XV of the Mass. Constitution; USPR 8; Mass. Gen. Laws c. 185C, § 21 and c. 218, §19B</w:t>
+      </w:r>
+    </w:p>
+    <w:p>
+      <w:pPr>
+        <w:pStyle w:val="BodyText"/>
+        <w:numPr>
+          <w:ilvl w:val="0"/>
+          <w:numId w:val="11"/>
+        </w:numPr>
+        <w:rPr>
+          <w:rFonts w:ascii="Times New Roman;serif" w:hAnsi="Times New Roman;serif" w:hint="eastAsia"/>
+        </w:rPr>
+      </w:pPr>
+      <w:r>
+        <w:rPr>
+          <w:rFonts w:ascii="Times New Roman;serif" w:hAnsi="Times New Roman;serif"/>
+        </w:rPr>
+        <w:t>I claim my right to a trial by jury.</w:t>
+      </w:r>
+    </w:p>
+    <w:p>
+      <w:pPr>
+        <w:pStyle w:val="BodyText"/>
+        <w:rPr>
+          <w:rFonts w:ascii="Times New Roman;serif" w:hAnsi="Times New Roman;serif" w:hint="eastAsia"/>
+        </w:rPr>
+      </w:pPr>
+      <w:r>
+        <w:rPr>
+          <w:rFonts w:ascii="Times New Roman;serif" w:hAnsi="Times New Roman;serif"/>
+        </w:rPr>
+        <w:t>{% endif %}</w:t>
+      </w:r>
+    </w:p>
+    <w:p>
+      <w:r>
+        <w:t>{%p if tenant.</w:t>
+      </w:r>
+      <w:r>
+        <w:t>is_nonnativespeaker and tenant.needs_interpreter</w:t>
+      </w:r>
+      <w:r>
+        <w:t xml:space="preserve"> %}</w:t>
+      </w:r>
+    </w:p>
+    <w:p/>
+    <w:p>
+      <w:pPr>
+        <w:pStyle w:val="CenterTitle"/>
+      </w:pPr>
+      <w:r>
+        <w:t>Notice of Interpreter Request</w:t>
+      </w:r>
+    </w:p>
+    <w:p>
+      <w:pPr>
+        <w:pStyle w:val="CenterTitle4"/>
+      </w:pPr>
+      <w:r>
+        <w:t>M.G.L., ch. 261 §27A et. se</w:t>
+      </w:r>
+      <w:r>
+        <w:t>q.</w:t>
+      </w:r>
+    </w:p>
+    <w:p>
+      <w:pPr>
+        <w:pStyle w:val="ListParagraph"/>
+        <w:numPr>
+          <w:ilvl w:val="0"/>
+          <w:numId w:val="11"/>
+        </w:numPr>
+      </w:pPr>
+      <w:r>
+        <w:t>English is not my first language</w:t>
+      </w:r>
+      <w:r>
+        <w:t xml:space="preserve"> and I need an interpreter to allow me to effectively defend my case</w:t>
+      </w:r>
+      <w:r>
+        <w:t xml:space="preserve">. I request my right to an interpreter for all court proceedings. I need an interpreter who speaks </w:t>
+      </w:r>
+      <w:r>
+        <w:rPr>
+          <w:b/>
+        </w:rPr>
+        <w:t>{{ tenant.preferred_language }}</w:t>
+      </w:r>
+      <w:r>
+        <w:t>.</w:t>
+      </w:r>
+    </w:p>
+    <w:p>
+      <w:r>
         <w:lastRenderedPageBreak/>
-        <w:t xml:space="preserve">The court should also consider my situation as follows: </w:t>
-      </w:r>
-    </w:p>
-    <w:p>
-      <w:pPr>
-        <w:pStyle w:val="BodyText"/>
-        <w:ind w:left="1080"/>
-        <w:rPr>
-          <w:rFonts w:ascii="Times New Roman;serif" w:hAnsi="Times New Roman;serif" w:hint="eastAsia"/>
-        </w:rPr>
-      </w:pPr>
-      <w:r>
-        <w:rPr>
-          <w:rFonts w:ascii="Times New Roman;serif" w:hAnsi="Times New Roman;serif"/>
-        </w:rPr>
-        <w:t>{{ needs_time_because }}</w:t>
-      </w:r>
-    </w:p>
-    <w:p>
-      <w:pPr>
-        <w:pStyle w:val="BodyText"/>
-        <w:rPr>
-          <w:rFonts w:ascii="Times New Roman;serif" w:hAnsi="Times New Roman;serif" w:hint="eastAsia"/>
-        </w:rPr>
-      </w:pPr>
-      <w:r>
-        <w:rPr>
-          <w:rFonts w:ascii="Times New Roman;serif" w:hAnsi="Times New Roman;serif"/>
-        </w:rPr>
-        <w:t>{% if claim_jurytrial %}</w:t>
-      </w:r>
-    </w:p>
-    <w:p>
-      <w:pPr>
-        <w:pStyle w:val="BodyText"/>
-        <w:rPr>
-          <w:rFonts w:ascii="Times New Roman;serif" w:hAnsi="Times New Roman;serif" w:hint="eastAsia"/>
-        </w:rPr>
-      </w:pPr>
-    </w:p>
-    <w:p>
-      <w:pPr>
-        <w:pStyle w:val="CenterTitle"/>
-      </w:pPr>
-      <w:r>
-        <w:t xml:space="preserve">Request for a Jury Trial </w:t>
-      </w:r>
-    </w:p>
-    <w:p>
-      <w:pPr>
-        <w:pStyle w:val="CenterTitle4"/>
-      </w:pPr>
-      <w:r>
-        <w:t>Part I, Article XV of the Mass. Constitution; USPR 8; Mass. Gen. Laws c. 185C, § 21 and c. 218, §19B</w:t>
-      </w:r>
-    </w:p>
-    <w:p>
-      <w:pPr>
-        <w:pStyle w:val="BodyText"/>
-        <w:numPr>
-          <w:ilvl w:val="0"/>
-          <w:numId w:val="3"/>
-        </w:numPr>
-        <w:rPr>
-          <w:rFonts w:ascii="Times New Roman;serif" w:hAnsi="Times New Roman;serif" w:hint="eastAsia"/>
-        </w:rPr>
-      </w:pPr>
-      <w:r>
-        <w:rPr>
-          <w:rFonts w:ascii="Times New Roman;serif" w:hAnsi="Times New Roman;serif"/>
-        </w:rPr>
-        <w:t>I claim my right to a trial by jury.</w:t>
-      </w:r>
-    </w:p>
-    <w:p>
-      <w:pPr>
-        <w:pStyle w:val="BodyText"/>
-        <w:rPr>
-          <w:rFonts w:ascii="Times New Roman;serif" w:hAnsi="Times New Roman;serif" w:hint="eastAsia"/>
-        </w:rPr>
-      </w:pPr>
-      <w:r>
-        <w:rPr>
-          <w:rFonts w:ascii="Times New Roman;serif" w:hAnsi="Times New Roman;serif"/>
-        </w:rPr>
-        <w:t>{% endif %}</w:t>
-      </w:r>
-    </w:p>
-    <w:p>
-      <w:r>
-        <w:t>{%p if tenant.</w:t>
-      </w:r>
-      <w:r>
-        <w:t>is_nonnativespeaker and tenant.needs_interpreter</w:t>
-      </w:r>
-      <w:r>
-        <w:t xml:space="preserve"> %}</w:t>
-      </w:r>
-    </w:p>
-    <w:p/>
-    <w:p>
-      <w:pPr>
-        <w:pStyle w:val="CenterTitle"/>
-      </w:pPr>
-      <w:r>
-        <w:t>Notice of Interpreter Request</w:t>
-      </w:r>
-    </w:p>
-    <w:p>
-      <w:pPr>
-        <w:pStyle w:val="CenterTitle4"/>
-      </w:pPr>
-      <w:r>
-        <w:t>M.G.L., ch. 261 §27A et. se</w:t>
-      </w:r>
-      <w:r>
-        <w:t>q.</w:t>
-      </w:r>
-    </w:p>
-    <w:p>
-      <w:pPr>
-        <w:pStyle w:val="ListParagraph"/>
-        <w:numPr>
-          <w:ilvl w:val="0"/>
-          <w:numId w:val="3"/>
-        </w:numPr>
-      </w:pPr>
-      <w:r>
-        <w:t>English is not my first language</w:t>
-      </w:r>
-      <w:r>
-        <w:t xml:space="preserve"> and I need an interpreter to allow me to effectively defend my case</w:t>
-      </w:r>
-      <w:r>
-        <w:t xml:space="preserve">. I request my right to an interpreter for all court proceedings. I need an interpreter who speaks </w:t>
-      </w:r>
-      <w:r>
-        <w:rPr>
-          <w:b/>
-        </w:rPr>
-        <w:t>{{ tenant.preferred_language }}</w:t>
-      </w:r>
-      <w:r>
-        <w:t>.</w:t>
-      </w:r>
-    </w:p>
-    <w:p>
-      <w:r>
         <w:t>{%p endif %}</w:t>
       </w:r>
     </w:p>
@@ -5915,7 +6091,7 @@
           <w:rPr>
             <w:noProof/>
           </w:rPr>
-          <w:t>1</w:t>
+          <w:t>16</w:t>
         </w:r>
         <w:r>
           <w:rPr>
@@ -6164,6 +6340,205 @@
     </w:lvl>
   </w:abstractNum>
   <w:abstractNum w:abstractNumId="2" w15:restartNumberingAfterBreak="0">
+    <w:nsid w:val="250318DA"/>
+    <w:multiLevelType w:val="hybridMultilevel"/>
+    <w:tmpl w:val="201C29AE"/>
+    <w:lvl w:ilvl="0" w:tplc="0409000F">
+      <w:start w:val="1"/>
+      <w:numFmt w:val="decimal"/>
+      <w:lvlText w:val="%1."/>
+      <w:lvlJc w:val="left"/>
+      <w:pPr>
+        <w:ind w:left="720" w:hanging="360"/>
+      </w:pPr>
+    </w:lvl>
+    <w:lvl w:ilvl="1" w:tplc="04090019" w:tentative="1">
+      <w:start w:val="1"/>
+      <w:numFmt w:val="lowerLetter"/>
+      <w:lvlText w:val="%2."/>
+      <w:lvlJc w:val="left"/>
+      <w:pPr>
+        <w:ind w:left="1440" w:hanging="360"/>
+      </w:pPr>
+    </w:lvl>
+    <w:lvl w:ilvl="2" w:tplc="0409001B" w:tentative="1">
+      <w:start w:val="1"/>
+      <w:numFmt w:val="lowerRoman"/>
+      <w:lvlText w:val="%3."/>
+      <w:lvlJc w:val="right"/>
+      <w:pPr>
+        <w:ind w:left="2160" w:hanging="180"/>
+      </w:pPr>
+    </w:lvl>
+    <w:lvl w:ilvl="3" w:tplc="0409000F" w:tentative="1">
+      <w:start w:val="1"/>
+      <w:numFmt w:val="decimal"/>
+      <w:lvlText w:val="%4."/>
+      <w:lvlJc w:val="left"/>
+      <w:pPr>
+        <w:ind w:left="2880" w:hanging="360"/>
+      </w:pPr>
+    </w:lvl>
+    <w:lvl w:ilvl="4" w:tplc="04090019" w:tentative="1">
+      <w:start w:val="1"/>
+      <w:numFmt w:val="lowerLetter"/>
+      <w:lvlText w:val="%5."/>
+      <w:lvlJc w:val="left"/>
+      <w:pPr>
+        <w:ind w:left="3600" w:hanging="360"/>
+      </w:pPr>
+    </w:lvl>
+    <w:lvl w:ilvl="5" w:tplc="0409001B" w:tentative="1">
+      <w:start w:val="1"/>
+      <w:numFmt w:val="lowerRoman"/>
+      <w:lvlText w:val="%6."/>
+      <w:lvlJc w:val="right"/>
+      <w:pPr>
+        <w:ind w:left="4320" w:hanging="180"/>
+      </w:pPr>
+    </w:lvl>
+    <w:lvl w:ilvl="6" w:tplc="0409000F" w:tentative="1">
+      <w:start w:val="1"/>
+      <w:numFmt w:val="decimal"/>
+      <w:lvlText w:val="%7."/>
+      <w:lvlJc w:val="left"/>
+      <w:pPr>
+        <w:ind w:left="5040" w:hanging="360"/>
+      </w:pPr>
+    </w:lvl>
+    <w:lvl w:ilvl="7" w:tplc="04090019" w:tentative="1">
+      <w:start w:val="1"/>
+      <w:numFmt w:val="lowerLetter"/>
+      <w:lvlText w:val="%8."/>
+      <w:lvlJc w:val="left"/>
+      <w:pPr>
+        <w:ind w:left="5760" w:hanging="360"/>
+      </w:pPr>
+    </w:lvl>
+    <w:lvl w:ilvl="8" w:tplc="0409001B" w:tentative="1">
+      <w:start w:val="1"/>
+      <w:numFmt w:val="lowerRoman"/>
+      <w:lvlText w:val="%9."/>
+      <w:lvlJc w:val="right"/>
+      <w:pPr>
+        <w:ind w:left="6480" w:hanging="180"/>
+      </w:pPr>
+    </w:lvl>
+  </w:abstractNum>
+  <w:abstractNum w:abstractNumId="3" w15:restartNumberingAfterBreak="0">
+    <w:nsid w:val="3A6501E9"/>
+    <w:multiLevelType w:val="multilevel"/>
+    <w:tmpl w:val="34227252"/>
+    <w:lvl w:ilvl="0">
+      <w:start w:val="1"/>
+      <w:numFmt w:val="decimal"/>
+      <w:lvlText w:val="%1."/>
+      <w:lvlJc w:val="left"/>
+      <w:pPr>
+        <w:tabs>
+          <w:tab w:val="num" w:pos="720"/>
+        </w:tabs>
+        <w:ind w:left="720" w:hanging="360"/>
+      </w:pPr>
+    </w:lvl>
+    <w:lvl w:ilvl="1">
+      <w:start w:val="1"/>
+      <w:numFmt w:val="lowerLetter"/>
+      <w:lvlText w:val="%2."/>
+      <w:lvlJc w:val="left"/>
+      <w:pPr>
+        <w:tabs>
+          <w:tab w:val="num" w:pos="1080"/>
+        </w:tabs>
+        <w:ind w:left="1080" w:hanging="360"/>
+      </w:pPr>
+    </w:lvl>
+    <w:lvl w:ilvl="2">
+      <w:start w:val="1"/>
+      <w:numFmt w:val="decimal"/>
+      <w:lvlText w:val="%3."/>
+      <w:lvlJc w:val="left"/>
+      <w:pPr>
+        <w:tabs>
+          <w:tab w:val="num" w:pos="1440"/>
+        </w:tabs>
+        <w:ind w:left="1440" w:hanging="360"/>
+      </w:pPr>
+    </w:lvl>
+    <w:lvl w:ilvl="3">
+      <w:start w:val="1"/>
+      <w:numFmt w:val="decimal"/>
+      <w:lvlText w:val="%4."/>
+      <w:lvlJc w:val="left"/>
+      <w:pPr>
+        <w:tabs>
+          <w:tab w:val="num" w:pos="1800"/>
+        </w:tabs>
+        <w:ind w:left="1800" w:hanging="360"/>
+      </w:pPr>
+    </w:lvl>
+    <w:lvl w:ilvl="4">
+      <w:start w:val="1"/>
+      <w:numFmt w:val="decimal"/>
+      <w:lvlText w:val="%5."/>
+      <w:lvlJc w:val="left"/>
+      <w:pPr>
+        <w:tabs>
+          <w:tab w:val="num" w:pos="2160"/>
+        </w:tabs>
+        <w:ind w:left="2160" w:hanging="360"/>
+      </w:pPr>
+    </w:lvl>
+    <w:lvl w:ilvl="5">
+      <w:start w:val="1"/>
+      <w:numFmt w:val="decimal"/>
+      <w:lvlText w:val="%6."/>
+      <w:lvlJc w:val="left"/>
+      <w:pPr>
+        <w:tabs>
+          <w:tab w:val="num" w:pos="2520"/>
+        </w:tabs>
+        <w:ind w:left="2520" w:hanging="360"/>
+      </w:pPr>
+    </w:lvl>
+    <w:lvl w:ilvl="6">
+      <w:start w:val="1"/>
+      <w:numFmt w:val="decimal"/>
+      <w:lvlText w:val="%7."/>
+      <w:lvlJc w:val="left"/>
+      <w:pPr>
+        <w:tabs>
+          <w:tab w:val="num" w:pos="2880"/>
+        </w:tabs>
+        <w:ind w:left="2880" w:hanging="360"/>
+      </w:pPr>
+    </w:lvl>
+    <w:lvl w:ilvl="7">
+      <w:start w:val="1"/>
+      <w:numFmt w:val="decimal"/>
+      <w:lvlText w:val="%8."/>
+      <w:lvlJc w:val="left"/>
+      <w:pPr>
+        <w:tabs>
+          <w:tab w:val="num" w:pos="3240"/>
+        </w:tabs>
+        <w:ind w:left="3240" w:hanging="360"/>
+      </w:pPr>
+    </w:lvl>
+    <w:lvl w:ilvl="8">
+      <w:start w:val="1"/>
+      <w:numFmt w:val="decimal"/>
+      <w:lvlText w:val="%9."/>
+      <w:lvlJc w:val="left"/>
+      <w:pPr>
+        <w:tabs>
+          <w:tab w:val="num" w:pos="3600"/>
+        </w:tabs>
+        <w:ind w:left="3600" w:hanging="360"/>
+      </w:pPr>
+    </w:lvl>
+  </w:abstractNum>
+  <w:abstractNum w:abstractNumId="4" w15:restartNumberingAfterBreak="0">
     <w:nsid w:val="49CA0E84"/>
     <w:multiLevelType w:val="multilevel"/>
     <w:tmpl w:val="34227252"/>
@@ -6276,7 +6651,7 @@
       </w:pPr>
     </w:lvl>
   </w:abstractNum>
-  <w:abstractNum w:abstractNumId="3" w15:restartNumberingAfterBreak="0">
+  <w:abstractNum w:abstractNumId="5" w15:restartNumberingAfterBreak="0">
     <w:nsid w:val="4F95468C"/>
     <w:multiLevelType w:val="multilevel"/>
     <w:tmpl w:val="416E661C"/>
@@ -6416,7 +6791,7 @@
       </w:rPr>
     </w:lvl>
   </w:abstractNum>
-  <w:abstractNum w:abstractNumId="4" w15:restartNumberingAfterBreak="0">
+  <w:abstractNum w:abstractNumId="6" w15:restartNumberingAfterBreak="0">
     <w:nsid w:val="5CD34940"/>
     <w:multiLevelType w:val="multilevel"/>
     <w:tmpl w:val="D536FB36"/>
@@ -6529,7 +6904,7 @@
       </w:pPr>
     </w:lvl>
   </w:abstractNum>
-  <w:abstractNum w:abstractNumId="5" w15:restartNumberingAfterBreak="0">
+  <w:abstractNum w:abstractNumId="7" w15:restartNumberingAfterBreak="0">
     <w:nsid w:val="5F0938A8"/>
     <w:multiLevelType w:val="multilevel"/>
     <w:tmpl w:val="A53EB22A"/>
@@ -6642,7 +7017,7 @@
       </w:pPr>
     </w:lvl>
   </w:abstractNum>
-  <w:abstractNum w:abstractNumId="6" w15:restartNumberingAfterBreak="0">
+  <w:abstractNum w:abstractNumId="8" w15:restartNumberingAfterBreak="0">
     <w:nsid w:val="6A4F2F5E"/>
     <w:multiLevelType w:val="multilevel"/>
     <w:tmpl w:val="E364F06A"/>
@@ -6755,7 +7130,7 @@
       </w:pPr>
     </w:lvl>
   </w:abstractNum>
-  <w:abstractNum w:abstractNumId="7" w15:restartNumberingAfterBreak="0">
+  <w:abstractNum w:abstractNumId="9" w15:restartNumberingAfterBreak="0">
     <w:nsid w:val="70BF2D2F"/>
     <w:multiLevelType w:val="hybridMultilevel"/>
     <w:tmpl w:val="3FCE5298"/>
@@ -6841,7 +7216,7 @@
       </w:pPr>
     </w:lvl>
   </w:abstractNum>
-  <w:abstractNum w:abstractNumId="8" w15:restartNumberingAfterBreak="0">
+  <w:abstractNum w:abstractNumId="10" w15:restartNumberingAfterBreak="0">
     <w:nsid w:val="750B7DEE"/>
     <w:multiLevelType w:val="multilevel"/>
     <w:tmpl w:val="DAB046D4"/>
@@ -6954,7 +7329,7 @@
       </w:pPr>
     </w:lvl>
   </w:abstractNum>
-  <w:abstractNum w:abstractNumId="9" w15:restartNumberingAfterBreak="0">
+  <w:abstractNum w:abstractNumId="11" w15:restartNumberingAfterBreak="0">
     <w:nsid w:val="799A6640"/>
     <w:multiLevelType w:val="multilevel"/>
     <w:tmpl w:val="BEF08800"/>
@@ -7071,31 +7446,37 @@
     <w:abstractNumId w:val="1"/>
   </w:num>
   <w:num w:numId="2">
-    <w:abstractNumId w:val="5"/>
+    <w:abstractNumId w:val="7"/>
   </w:num>
   <w:num w:numId="3">
-    <w:abstractNumId w:val="2"/>
+    <w:abstractNumId w:val="4"/>
   </w:num>
   <w:num w:numId="4">
     <w:abstractNumId w:val="0"/>
   </w:num>
   <w:num w:numId="5">
+    <w:abstractNumId w:val="5"/>
+  </w:num>
+  <w:num w:numId="6">
+    <w:abstractNumId w:val="8"/>
+  </w:num>
+  <w:num w:numId="7">
+    <w:abstractNumId w:val="6"/>
+  </w:num>
+  <w:num w:numId="8">
+    <w:abstractNumId w:val="11"/>
+  </w:num>
+  <w:num w:numId="9">
+    <w:abstractNumId w:val="10"/>
+  </w:num>
+  <w:num w:numId="10">
+    <w:abstractNumId w:val="9"/>
+  </w:num>
+  <w:num w:numId="11">
     <w:abstractNumId w:val="3"/>
   </w:num>
-  <w:num w:numId="6">
-    <w:abstractNumId w:val="6"/>
-  </w:num>
-  <w:num w:numId="7">
-    <w:abstractNumId w:val="4"/>
-  </w:num>
-  <w:num w:numId="8">
-    <w:abstractNumId w:val="9"/>
-  </w:num>
-  <w:num w:numId="9">
-    <w:abstractNumId w:val="8"/>
-  </w:num>
-  <w:num w:numId="10">
-    <w:abstractNumId w:val="7"/>
+  <w:num w:numId="12">
+    <w:abstractNumId w:val="2"/>
   </w:num>
 </w:numbering>
 </file>
@@ -7709,6 +8090,21 @@
       <w:szCs w:val="21"/>
     </w:rPr>
   </w:style>
+  <w:style w:type="paragraph" w:styleId="NormalWeb">
+    <w:name w:val="Normal (Web)"/>
+    <w:basedOn w:val="Normal"/>
+    <w:uiPriority w:val="99"/>
+    <w:unhideWhenUsed/>
+    <w:rsid w:val="0053521B"/>
+    <w:pPr>
+      <w:spacing w:before="100" w:beforeAutospacing="1" w:after="100" w:afterAutospacing="1"/>
+    </w:pPr>
+    <w:rPr>
+      <w:rFonts w:eastAsia="Times New Roman" w:cs="Times New Roman"/>
+      <w:kern w:val="0"/>
+      <w:lang w:eastAsia="en-US" w:bidi="ar-SA"/>
+    </w:rPr>
+  </w:style>
 </w:styles>
 </file>
 

</xml_diff>

<commit_message>
Initial version - integrate w/ Google Sheets database for HotDocs eviction defense system
</commit_message>
<xml_diff>
--- a/docassemble/MAEvictionDefense/data/templates/SummaryProcessAnswer.docx
+++ b/docassemble/MAEvictionDefense/data/templates/SummaryProcessAnswer.docx
@@ -402,7 +402,6 @@
         </w:numPr>
       </w:pPr>
       <w:r>
-        <w:lastRenderedPageBreak/>
         <w:t xml:space="preserve">{%p if </w:t>
       </w:r>
       <w:r>
@@ -847,7 +846,6 @@
         </w:numPr>
       </w:pPr>
       <w:r>
-        <w:lastRenderedPageBreak/>
         <w:t>The landlord’s case should be dismissed because {{ initial_defense.custom_reason_for_dismissal }}.</w:t>
       </w:r>
     </w:p>
@@ -872,16 +870,520 @@
         </w:numPr>
         <w:spacing w:after="0" w:line="240" w:lineRule="auto"/>
       </w:pPr>
+      <w:r>
+        <w:t xml:space="preserve">{%p if </w:t>
+      </w:r>
+      <w:r>
+        <w:t>covid_cares_has_federal_mortgage</w:t>
+      </w:r>
+      <w:r>
+        <w:t>%}</w:t>
+      </w:r>
+    </w:p>
+    <w:p>
+      <w:pPr>
+        <w:pStyle w:val="ListwithNoSpace"/>
+        <w:numPr>
+          <w:ilvl w:val="0"/>
+          <w:numId w:val="3"/>
+        </w:numPr>
+        <w:spacing w:after="0" w:line="240" w:lineRule="auto"/>
+      </w:pPr>
+      <w:r>
+        <w:t>I live in property covered by the federal CARES Act</w:t>
+      </w:r>
+      <w:r>
+        <w:t xml:space="preserve"> (the CARES Act covers non-payment evictions from property with federally backed mortgages, §4023,  and certain federally assisted property § 4024) </w:t>
+      </w:r>
+      <w:r>
+        <w:t>and</w:t>
+      </w:r>
+    </w:p>
+    <w:p>
+      <w:pPr>
+        <w:pStyle w:val="ListwithNoSpace"/>
+        <w:numPr>
+          <w:ilvl w:val="1"/>
+          <w:numId w:val="3"/>
+        </w:numPr>
+        <w:spacing w:after="0" w:line="240" w:lineRule="auto"/>
+      </w:pPr>
+      <w:r>
+        <w:t xml:space="preserve">{%p if </w:t>
+      </w:r>
+      <w:r>
+        <w:t>notice_type</w:t>
+      </w:r>
+      <w:r>
+        <w:t xml:space="preserve"> != "thirty_day" %}</w:t>
+      </w:r>
+    </w:p>
+    <w:p>
+      <w:pPr>
+        <w:pStyle w:val="ListwithNoSpace"/>
+        <w:numPr>
+          <w:ilvl w:val="1"/>
+          <w:numId w:val="3"/>
+        </w:numPr>
+        <w:spacing w:after="0" w:line="240" w:lineRule="auto"/>
+      </w:pPr>
+      <w:r>
+        <w:t>I did not receive a 30 day notice to quit after July 25, 2020 which is required by the CARES Act.</w:t>
+      </w:r>
+      <w:r>
+        <w:t>;</w:t>
+      </w:r>
+    </w:p>
+    <w:p>
+      <w:pPr>
+        <w:pStyle w:val="ListwithNoSpace"/>
+        <w:numPr>
+          <w:ilvl w:val="1"/>
+          <w:numId w:val="3"/>
+        </w:numPr>
+        <w:spacing w:after="0" w:line="240" w:lineRule="auto"/>
+      </w:pPr>
+      <w:r>
+        <w:t>{%p endif %}</w:t>
+      </w:r>
+    </w:p>
+    <w:p>
+      <w:pPr>
+        <w:pStyle w:val="ListwithNoSpace"/>
+        <w:numPr>
+          <w:ilvl w:val="1"/>
+          <w:numId w:val="3"/>
+        </w:numPr>
+        <w:spacing w:after="0" w:line="240" w:lineRule="auto"/>
+      </w:pPr>
+      <w:r>
+        <w:t xml:space="preserve">{%p if </w:t>
+      </w:r>
+      <w:r>
+        <w:t>covid_cares_mortgage_in_forbearance</w:t>
+      </w:r>
+      <w:r>
+        <w:t xml:space="preserve"> %}</w:t>
+      </w:r>
+    </w:p>
+    <w:p>
+      <w:pPr>
+        <w:pStyle w:val="ListwithNoSpace"/>
+        <w:numPr>
+          <w:ilvl w:val="1"/>
+          <w:numId w:val="3"/>
+        </w:numPr>
+        <w:spacing w:after="0" w:line="240" w:lineRule="auto"/>
+      </w:pPr>
+      <w:r>
+        <w:t>The mortgage on this property is in forbearance and the landlord cannot evict me while the mortgage is in forbearance</w:t>
+      </w:r>
+    </w:p>
+    <w:p>
+      <w:pPr>
+        <w:pStyle w:val="ListwithNoSpace"/>
+        <w:numPr>
+          <w:ilvl w:val="1"/>
+          <w:numId w:val="3"/>
+        </w:numPr>
+        <w:spacing w:after="0" w:line="240" w:lineRule="auto"/>
+      </w:pPr>
+      <w:r>
+        <w:t>{%p endif %}</w:t>
+      </w:r>
+    </w:p>
+    <w:p>
+      <w:pPr>
+        <w:pStyle w:val="ListwithNoSpace"/>
+        <w:numPr>
+          <w:ilvl w:val="0"/>
+          <w:numId w:val="3"/>
+        </w:numPr>
+        <w:spacing w:after="0" w:line="240" w:lineRule="auto"/>
+      </w:pPr>
+      <w:r>
+        <w:t>{%p endif %}</w:t>
+      </w:r>
+    </w:p>
+    <w:p>
+      <w:pPr>
+        <w:pStyle w:val="ListwithNoSpace"/>
+        <w:numPr>
+          <w:ilvl w:val="0"/>
+          <w:numId w:val="3"/>
+        </w:numPr>
+        <w:spacing w:after="0" w:line="240" w:lineRule="auto"/>
+      </w:pPr>
+      <w:r>
+        <w:t xml:space="preserve">{%p if </w:t>
+      </w:r>
+      <w:r>
+        <w:t>covid_cdc_moratorium</w:t>
+      </w:r>
+      <w:r>
+        <w:t xml:space="preserve"> </w:t>
+      </w:r>
+      <w:r>
+        <w:t>%}</w:t>
+      </w:r>
+    </w:p>
+    <w:p>
+      <w:pPr>
+        <w:pStyle w:val="ListwithNoSpace"/>
+        <w:numPr>
+          <w:ilvl w:val="0"/>
+          <w:numId w:val="3"/>
+        </w:numPr>
+        <w:spacing w:after="0" w:line="240" w:lineRule="auto"/>
+      </w:pPr>
+      <w:r>
+        <w:t>I sent my landlord the CDC declaration and so, under the CDC moratorium (85 Federal Register 55292)</w:t>
+      </w:r>
+      <w:r>
+        <w:t>,</w:t>
+      </w:r>
+      <w:r>
+        <w:t xml:space="preserve"> this eviction must be dismissed</w:t>
+      </w:r>
+      <w:r>
+        <w:t xml:space="preserve"> (or in the alternative, all proceedings stayed through </w:t>
+      </w:r>
+      <w:r>
+        <w:t>January 31, 2021</w:t>
+      </w:r>
       <w:bookmarkStart w:id="0" w:name="_GoBack"/>
       <w:bookmarkEnd w:id="0"/>
       <w:r>
+        <w:t>).</w:t>
+      </w:r>
+    </w:p>
+    <w:p>
+      <w:pPr>
+        <w:pStyle w:val="ListwithNoSpace"/>
+        <w:numPr>
+          <w:ilvl w:val="0"/>
+          <w:numId w:val="3"/>
+        </w:numPr>
+        <w:spacing w:after="0" w:line="240" w:lineRule="auto"/>
+      </w:pPr>
+      <w:r>
+        <w:t>{%p endif %}</w:t>
+      </w:r>
+    </w:p>
+    <w:p>
+      <w:pPr>
+        <w:pStyle w:val="BodyText"/>
+      </w:pPr>
+    </w:p>
+    <w:p>
+      <w:pPr>
+        <w:pStyle w:val="BodyText"/>
+      </w:pPr>
+      <w:r>
+        <w:t>{%p if facts.tenant_has_subsidy %}</w:t>
+      </w:r>
+    </w:p>
+    <w:p>
+      <w:pPr>
+        <w:pStyle w:val="Caption"/>
+      </w:pPr>
+      <w:r>
+        <w:t xml:space="preserve">Defense </w:t>
+      </w:r>
+    </w:p>
+    <w:p>
+      <w:pPr>
+        <w:pStyle w:val="CenterTitle"/>
+      </w:pPr>
+      <w:r>
+        <w:t>Failure to Comply with Rules for Public and Subsidized Housing</w:t>
+      </w:r>
+    </w:p>
+    <w:p>
+      <w:pPr>
+        <w:pStyle w:val="CenterTitle"/>
+      </w:pPr>
+    </w:p>
+    <w:p>
+      <w:pPr>
+        <w:pStyle w:val="ListwithNoSpace"/>
+        <w:numPr>
+          <w:ilvl w:val="0"/>
+          <w:numId w:val="3"/>
+        </w:numPr>
+      </w:pPr>
+      <w:r>
+        <w:t>I am a tenant in public or subsidized housing and:</w:t>
+      </w:r>
+    </w:p>
+    <w:p>
+      <w:pPr>
+        <w:pStyle w:val="Listlettered"/>
+        <w:numPr>
+          <w:ilvl w:val="1"/>
+          <w:numId w:val="4"/>
+        </w:numPr>
+      </w:pPr>
+      <w:r>
+        <w:t>{%p if subsidized_housing.no_proper_termination %}</w:t>
+      </w:r>
+    </w:p>
+    <w:p>
+      <w:pPr>
+        <w:pStyle w:val="BodyText"/>
+        <w:numPr>
+          <w:ilvl w:val="1"/>
+          <w:numId w:val="4"/>
+        </w:numPr>
+        <w:spacing w:after="144"/>
+        <w:contextualSpacing/>
+      </w:pPr>
+      <w:r>
+        <w:t>The landlord did not terminate my tenancy as required by the lease or program rules or use restrictions that apply to the property.</w:t>
+      </w:r>
+    </w:p>
+    <w:p>
+      <w:pPr>
+        <w:pStyle w:val="BodyText"/>
+        <w:numPr>
+          <w:ilvl w:val="1"/>
+          <w:numId w:val="4"/>
+        </w:numPr>
+        <w:spacing w:after="144"/>
+        <w:contextualSpacing/>
+      </w:pPr>
+      <w:r>
+        <w:t>{%p endif %}</w:t>
+      </w:r>
+    </w:p>
+    <w:p>
+      <w:pPr>
+        <w:pStyle w:val="BodyText"/>
+        <w:numPr>
+          <w:ilvl w:val="1"/>
+          <w:numId w:val="4"/>
+        </w:numPr>
+        <w:spacing w:after="144"/>
+        <w:contextualSpacing/>
+      </w:pPr>
+      <w:r>
         <w:t xml:space="preserve">{%p if </w:t>
       </w:r>
       <w:r>
-        <w:t>covid_cares_has_federal_mortgage</w:t>
-      </w:r>
-      <w:r>
-        <w:t>%}</w:t>
+        <w:t>subsidy_type</w:t>
+      </w:r>
+      <w:r>
+        <w:t xml:space="preserve"> in ['Section 8 voucher'</w:t>
+      </w:r>
+      <w:r>
+        <w:t>]</w:t>
+      </w:r>
+      <w:r>
+        <w:t xml:space="preserve"> and </w:t>
+      </w:r>
+      <w:r>
+        <w:t>subsidized_housing.no_ntq_to_agency %}</w:t>
+      </w:r>
+    </w:p>
+    <w:p>
+      <w:pPr>
+        <w:pStyle w:val="BodyText"/>
+        <w:numPr>
+          <w:ilvl w:val="1"/>
+          <w:numId w:val="4"/>
+        </w:numPr>
+        <w:spacing w:after="144"/>
+        <w:contextualSpacing/>
+      </w:pPr>
+      <w:r>
+        <w:t>I am a tenant under the Section 8 Program and the landlord did not provide a copy of the Notice to Quit in a timely way to the agency that oversees my voucher.</w:t>
+      </w:r>
+    </w:p>
+    <w:p>
+      <w:pPr>
+        <w:pStyle w:val="BodyText"/>
+        <w:numPr>
+          <w:ilvl w:val="1"/>
+          <w:numId w:val="4"/>
+        </w:numPr>
+        <w:spacing w:after="144"/>
+        <w:contextualSpacing/>
+      </w:pPr>
+      <w:r>
+        <w:t>{%p endif %}</w:t>
+      </w:r>
+    </w:p>
+    <w:p>
+      <w:pPr>
+        <w:pStyle w:val="BodyText"/>
+        <w:numPr>
+          <w:ilvl w:val="1"/>
+          <w:numId w:val="4"/>
+        </w:numPr>
+        <w:spacing w:after="144"/>
+        <w:contextualSpacing/>
+      </w:pPr>
+      <w:r>
+        <w:t>{%p if subsidized_housing.no_just_cause %}</w:t>
+      </w:r>
+    </w:p>
+    <w:p>
+      <w:pPr>
+        <w:pStyle w:val="BodyText"/>
+        <w:numPr>
+          <w:ilvl w:val="1"/>
+          <w:numId w:val="4"/>
+        </w:numPr>
+        <w:spacing w:after="144"/>
+        <w:contextualSpacing/>
+      </w:pPr>
+      <w:r>
+        <w:t>I am a tenant in public or subsidized housing and the landlord does not have good cause to evict me as required by the lease and/or program rules.</w:t>
+      </w:r>
+    </w:p>
+    <w:p>
+      <w:pPr>
+        <w:pStyle w:val="BodyText"/>
+        <w:numPr>
+          <w:ilvl w:val="1"/>
+          <w:numId w:val="4"/>
+        </w:numPr>
+        <w:spacing w:after="144"/>
+        <w:contextualSpacing/>
+      </w:pPr>
+      <w:r>
+        <w:t>{%p endif %}</w:t>
+      </w:r>
+    </w:p>
+    <w:p>
+      <w:pPr>
+        <w:pStyle w:val="BodyText"/>
+        <w:numPr>
+          <w:ilvl w:val="1"/>
+          <w:numId w:val="4"/>
+        </w:numPr>
+        <w:spacing w:after="144"/>
+        <w:contextualSpacing/>
+      </w:pPr>
+      <w:r>
+        <w:t>{%p if showifdef('subsidized_housing.no_hearing_or_conference') %}</w:t>
+      </w:r>
+    </w:p>
+    <w:p>
+      <w:pPr>
+        <w:pStyle w:val="BodyText"/>
+        <w:numPr>
+          <w:ilvl w:val="1"/>
+          <w:numId w:val="4"/>
+        </w:numPr>
+        <w:spacing w:after="144"/>
+        <w:contextualSpacing/>
+      </w:pPr>
+      <w:r>
+        <w:t xml:space="preserve">I am a tenant in public or subsidized housing and the landlord did not give me my right to a grievance hearing or conference as required by the lease and/or program rules or I requested a hearing/conference and the process was not completed before I received the complaint. </w:t>
+      </w:r>
+    </w:p>
+    <w:p>
+      <w:pPr>
+        <w:pStyle w:val="BodyText"/>
+        <w:numPr>
+          <w:ilvl w:val="1"/>
+          <w:numId w:val="4"/>
+        </w:numPr>
+        <w:spacing w:after="144"/>
+        <w:contextualSpacing/>
+      </w:pPr>
+      <w:r>
+        <w:t>{%p endif %}</w:t>
+      </w:r>
+    </w:p>
+    <w:p>
+      <w:pPr>
+        <w:pStyle w:val="BodyText"/>
+        <w:numPr>
+          <w:ilvl w:val="1"/>
+          <w:numId w:val="4"/>
+        </w:numPr>
+        <w:spacing w:after="144"/>
+        <w:contextualSpacing/>
+      </w:pPr>
+      <w:r>
+        <w:t>{%p if subsidized_housing.vawa %}</w:t>
+      </w:r>
+    </w:p>
+    <w:p>
+      <w:pPr>
+        <w:pStyle w:val="BodyText"/>
+        <w:numPr>
+          <w:ilvl w:val="1"/>
+          <w:numId w:val="4"/>
+        </w:numPr>
+        <w:spacing w:after="144"/>
+        <w:contextualSpacing/>
+      </w:pPr>
+      <w:r>
+        <w:t>I reside in federal public housing or subsidized Section 8 or other covered federal housing and have a defense under the Violence Against Women Act (42 U.S.C. 14043e-11).</w:t>
+      </w:r>
+    </w:p>
+    <w:p>
+      <w:pPr>
+        <w:pStyle w:val="BodyText"/>
+        <w:numPr>
+          <w:ilvl w:val="1"/>
+          <w:numId w:val="4"/>
+        </w:numPr>
+        <w:spacing w:after="144"/>
+        <w:contextualSpacing/>
+      </w:pPr>
+      <w:r>
+        <w:t>{%p endif %}</w:t>
+      </w:r>
+    </w:p>
+    <w:p>
+      <w:pPr>
+        <w:pStyle w:val="BodyText"/>
+        <w:spacing w:after="144"/>
+        <w:contextualSpacing/>
+      </w:pPr>
+      <w:r>
+        <w:t>{%p endif %}</w:t>
+      </w:r>
+    </w:p>
+    <w:p>
+      <w:pPr>
+        <w:pStyle w:val="BodyText"/>
+      </w:pPr>
+      <w:r>
+        <w:t>{%p if retaliation.is_retaliated %}</w:t>
+      </w:r>
+    </w:p>
+    <w:p>
+      <w:pPr>
+        <w:pStyle w:val="BodyText"/>
+      </w:pPr>
+    </w:p>
+    <w:p>
+      <w:pPr>
+        <w:pStyle w:val="Caption"/>
+      </w:pPr>
+      <w:r>
+        <w:t>Defense{% if plead_counterclaims %} and Counterclaim{% endif %}</w:t>
+      </w:r>
+    </w:p>
+    <w:p>
+      <w:pPr>
+        <w:pStyle w:val="CenterTitle"/>
+      </w:pPr>
+      <w:r>
+        <w:t>Retaliation</w:t>
+      </w:r>
+    </w:p>
+    <w:p>
+      <w:pPr>
+        <w:pStyle w:val="CenterTitle4"/>
+      </w:pPr>
+      <w:r>
+        <w:t>Mass. Gen. Laws c. 239, §2A; c. 186, §18</w:t>
       </w:r>
     </w:p>
     <w:p>
@@ -891,505 +1393,6 @@
           <w:ilvl w:val="0"/>
           <w:numId w:val="3"/>
         </w:numPr>
-        <w:spacing w:after="0" w:line="240" w:lineRule="auto"/>
-      </w:pPr>
-      <w:r>
-        <w:t>I live in property covered by the federal CARES Act</w:t>
-      </w:r>
-      <w:r>
-        <w:t xml:space="preserve"> (the CARES Act covers non-payment evictions from property with federally backed mortgages, §4023,  and certain federally assisted property § 4024) </w:t>
-      </w:r>
-      <w:r>
-        <w:t>and</w:t>
-      </w:r>
-    </w:p>
-    <w:p>
-      <w:pPr>
-        <w:pStyle w:val="ListwithNoSpace"/>
-        <w:numPr>
-          <w:ilvl w:val="1"/>
-          <w:numId w:val="3"/>
-        </w:numPr>
-        <w:spacing w:after="0" w:line="240" w:lineRule="auto"/>
-      </w:pPr>
-      <w:r>
-        <w:t xml:space="preserve">{%p if </w:t>
-      </w:r>
-      <w:r>
-        <w:t>notice_type</w:t>
-      </w:r>
-      <w:r>
-        <w:t xml:space="preserve"> != "thirty_day" %}</w:t>
-      </w:r>
-    </w:p>
-    <w:p>
-      <w:pPr>
-        <w:pStyle w:val="ListwithNoSpace"/>
-        <w:numPr>
-          <w:ilvl w:val="1"/>
-          <w:numId w:val="3"/>
-        </w:numPr>
-        <w:spacing w:after="0" w:line="240" w:lineRule="auto"/>
-      </w:pPr>
-      <w:r>
-        <w:t>I did not receive a 30 day notice to quit after July 25, 2020 which is required by the CARES Act.</w:t>
-      </w:r>
-      <w:r>
-        <w:t>;</w:t>
-      </w:r>
-    </w:p>
-    <w:p>
-      <w:pPr>
-        <w:pStyle w:val="ListwithNoSpace"/>
-        <w:numPr>
-          <w:ilvl w:val="1"/>
-          <w:numId w:val="3"/>
-        </w:numPr>
-        <w:spacing w:after="0" w:line="240" w:lineRule="auto"/>
-      </w:pPr>
-      <w:r>
-        <w:t>{%p endif %}</w:t>
-      </w:r>
-    </w:p>
-    <w:p>
-      <w:pPr>
-        <w:pStyle w:val="ListwithNoSpace"/>
-        <w:numPr>
-          <w:ilvl w:val="1"/>
-          <w:numId w:val="3"/>
-        </w:numPr>
-        <w:spacing w:after="0" w:line="240" w:lineRule="auto"/>
-      </w:pPr>
-      <w:r>
-        <w:t xml:space="preserve">{%p if </w:t>
-      </w:r>
-      <w:r>
-        <w:t>covid_cares_mortgage_in_forbearance</w:t>
-      </w:r>
-      <w:r>
-        <w:t xml:space="preserve"> %}</w:t>
-      </w:r>
-    </w:p>
-    <w:p>
-      <w:pPr>
-        <w:pStyle w:val="ListwithNoSpace"/>
-        <w:numPr>
-          <w:ilvl w:val="1"/>
-          <w:numId w:val="3"/>
-        </w:numPr>
-        <w:spacing w:after="0" w:line="240" w:lineRule="auto"/>
-      </w:pPr>
-      <w:r>
-        <w:t>The mortgage on this property is in forbearance and the landlord cannot evict me while the mortgage is in forbearance</w:t>
-      </w:r>
-    </w:p>
-    <w:p>
-      <w:pPr>
-        <w:pStyle w:val="ListwithNoSpace"/>
-        <w:numPr>
-          <w:ilvl w:val="1"/>
-          <w:numId w:val="3"/>
-        </w:numPr>
-        <w:spacing w:after="0" w:line="240" w:lineRule="auto"/>
-      </w:pPr>
-      <w:r>
-        <w:t>{%p endif %}</w:t>
-      </w:r>
-    </w:p>
-    <w:p>
-      <w:pPr>
-        <w:pStyle w:val="ListwithNoSpace"/>
-        <w:numPr>
-          <w:ilvl w:val="0"/>
-          <w:numId w:val="3"/>
-        </w:numPr>
-        <w:spacing w:after="0" w:line="240" w:lineRule="auto"/>
-      </w:pPr>
-      <w:r>
-        <w:t>{%p endif %}</w:t>
-      </w:r>
-    </w:p>
-    <w:p>
-      <w:pPr>
-        <w:pStyle w:val="ListwithNoSpace"/>
-        <w:numPr>
-          <w:ilvl w:val="0"/>
-          <w:numId w:val="3"/>
-        </w:numPr>
-        <w:spacing w:after="0" w:line="240" w:lineRule="auto"/>
-      </w:pPr>
-      <w:r>
-        <w:t xml:space="preserve">{%p if </w:t>
-      </w:r>
-      <w:r>
-        <w:t>covid_cdc_moratorium</w:t>
-      </w:r>
-      <w:r>
-        <w:t xml:space="preserve"> </w:t>
-      </w:r>
-      <w:r>
-        <w:t>%}</w:t>
-      </w:r>
-    </w:p>
-    <w:p>
-      <w:pPr>
-        <w:pStyle w:val="ListwithNoSpace"/>
-        <w:numPr>
-          <w:ilvl w:val="0"/>
-          <w:numId w:val="3"/>
-        </w:numPr>
-        <w:spacing w:after="0" w:line="240" w:lineRule="auto"/>
-      </w:pPr>
-      <w:r>
-        <w:t>I sent my landlord the CDC declaration and so, under the CDC moratorium (85 Federal Register 55292)</w:t>
-      </w:r>
-      <w:r>
-        <w:t>,</w:t>
-      </w:r>
-      <w:r>
-        <w:t xml:space="preserve"> this eviction must be dismissed</w:t>
-      </w:r>
-      <w:r>
-        <w:t xml:space="preserve"> (or in the alternative, all proceedings stayed through December 31, 2020).</w:t>
-      </w:r>
-    </w:p>
-    <w:p>
-      <w:pPr>
-        <w:pStyle w:val="ListwithNoSpace"/>
-        <w:numPr>
-          <w:ilvl w:val="0"/>
-          <w:numId w:val="3"/>
-        </w:numPr>
-        <w:spacing w:after="0" w:line="240" w:lineRule="auto"/>
-      </w:pPr>
-      <w:r>
-        <w:t>{%p endif %}</w:t>
-      </w:r>
-    </w:p>
-    <w:p>
-      <w:pPr>
-        <w:pStyle w:val="BodyText"/>
-      </w:pPr>
-    </w:p>
-    <w:p>
-      <w:pPr>
-        <w:pStyle w:val="BodyText"/>
-      </w:pPr>
-      <w:r>
-        <w:t>{%p if facts.tenant_has_subsidy %}</w:t>
-      </w:r>
-    </w:p>
-    <w:p>
-      <w:pPr>
-        <w:pStyle w:val="Caption"/>
-      </w:pPr>
-      <w:r>
-        <w:t xml:space="preserve">Defense </w:t>
-      </w:r>
-    </w:p>
-    <w:p>
-      <w:pPr>
-        <w:pStyle w:val="CenterTitle"/>
-      </w:pPr>
-      <w:r>
-        <w:t>Failure to Comply with Rules for Public and Subsidized Housing</w:t>
-      </w:r>
-    </w:p>
-    <w:p>
-      <w:pPr>
-        <w:pStyle w:val="CenterTitle"/>
-      </w:pPr>
-    </w:p>
-    <w:p>
-      <w:pPr>
-        <w:pStyle w:val="ListwithNoSpace"/>
-        <w:numPr>
-          <w:ilvl w:val="0"/>
-          <w:numId w:val="3"/>
-        </w:numPr>
-      </w:pPr>
-      <w:r>
-        <w:t>I am a tenant in public or subsidized housing and:</w:t>
-      </w:r>
-    </w:p>
-    <w:p>
-      <w:pPr>
-        <w:pStyle w:val="Listlettered"/>
-        <w:numPr>
-          <w:ilvl w:val="1"/>
-          <w:numId w:val="4"/>
-        </w:numPr>
-      </w:pPr>
-      <w:r>
-        <w:t>{%p if subsidized_housing.no_proper_termination %}</w:t>
-      </w:r>
-    </w:p>
-    <w:p>
-      <w:pPr>
-        <w:pStyle w:val="BodyText"/>
-        <w:numPr>
-          <w:ilvl w:val="1"/>
-          <w:numId w:val="4"/>
-        </w:numPr>
-        <w:spacing w:after="144"/>
-        <w:contextualSpacing/>
-      </w:pPr>
-      <w:r>
-        <w:t>The landlord did not terminate my tenancy as required by the lease or program rules or use restrictions that apply to the property.</w:t>
-      </w:r>
-    </w:p>
-    <w:p>
-      <w:pPr>
-        <w:pStyle w:val="BodyText"/>
-        <w:numPr>
-          <w:ilvl w:val="1"/>
-          <w:numId w:val="4"/>
-        </w:numPr>
-        <w:spacing w:after="144"/>
-        <w:contextualSpacing/>
-      </w:pPr>
-      <w:r>
-        <w:t>{%p endif %}</w:t>
-      </w:r>
-    </w:p>
-    <w:p>
-      <w:pPr>
-        <w:pStyle w:val="BodyText"/>
-        <w:numPr>
-          <w:ilvl w:val="1"/>
-          <w:numId w:val="4"/>
-        </w:numPr>
-        <w:spacing w:after="144"/>
-        <w:contextualSpacing/>
-      </w:pPr>
-      <w:r>
-        <w:t xml:space="preserve">{%p if </w:t>
-      </w:r>
-      <w:r>
-        <w:t>subsidy_type</w:t>
-      </w:r>
-      <w:r>
-        <w:t xml:space="preserve"> in ['Section 8 voucher'</w:t>
-      </w:r>
-      <w:r>
-        <w:t>]</w:t>
-      </w:r>
-      <w:r>
-        <w:t xml:space="preserve"> and </w:t>
-      </w:r>
-      <w:r>
-        <w:t>subsidized_housing.no_ntq_to_agency %}</w:t>
-      </w:r>
-    </w:p>
-    <w:p>
-      <w:pPr>
-        <w:pStyle w:val="BodyText"/>
-        <w:numPr>
-          <w:ilvl w:val="1"/>
-          <w:numId w:val="4"/>
-        </w:numPr>
-        <w:spacing w:after="144"/>
-        <w:contextualSpacing/>
-      </w:pPr>
-      <w:r>
-        <w:t>I am a tenant under the Section 8 Program and the landlord did not provide a copy of the Notice to Quit in a timely way to the agency that oversees my voucher.</w:t>
-      </w:r>
-    </w:p>
-    <w:p>
-      <w:pPr>
-        <w:pStyle w:val="BodyText"/>
-        <w:numPr>
-          <w:ilvl w:val="1"/>
-          <w:numId w:val="4"/>
-        </w:numPr>
-        <w:spacing w:after="144"/>
-        <w:contextualSpacing/>
-      </w:pPr>
-      <w:r>
-        <w:t>{%p endif %}</w:t>
-      </w:r>
-    </w:p>
-    <w:p>
-      <w:pPr>
-        <w:pStyle w:val="BodyText"/>
-        <w:numPr>
-          <w:ilvl w:val="1"/>
-          <w:numId w:val="4"/>
-        </w:numPr>
-        <w:spacing w:after="144"/>
-        <w:contextualSpacing/>
-      </w:pPr>
-      <w:r>
-        <w:t>{%p if subsidized_housing.no_just_cause %}</w:t>
-      </w:r>
-    </w:p>
-    <w:p>
-      <w:pPr>
-        <w:pStyle w:val="BodyText"/>
-        <w:numPr>
-          <w:ilvl w:val="1"/>
-          <w:numId w:val="4"/>
-        </w:numPr>
-        <w:spacing w:after="144"/>
-        <w:contextualSpacing/>
-      </w:pPr>
-      <w:r>
-        <w:t>I am a tenant in public or subsidized housing and the landlord does not have good cause to evict me as required by the lease and/or program rules.</w:t>
-      </w:r>
-    </w:p>
-    <w:p>
-      <w:pPr>
-        <w:pStyle w:val="BodyText"/>
-        <w:numPr>
-          <w:ilvl w:val="1"/>
-          <w:numId w:val="4"/>
-        </w:numPr>
-        <w:spacing w:after="144"/>
-        <w:contextualSpacing/>
-      </w:pPr>
-      <w:r>
-        <w:t>{%p endif %}</w:t>
-      </w:r>
-    </w:p>
-    <w:p>
-      <w:pPr>
-        <w:pStyle w:val="BodyText"/>
-        <w:numPr>
-          <w:ilvl w:val="1"/>
-          <w:numId w:val="4"/>
-        </w:numPr>
-        <w:spacing w:after="144"/>
-        <w:contextualSpacing/>
-      </w:pPr>
-      <w:r>
-        <w:t>{%p if showifdef('subsidized_housing.no_hearing_or_conference') %}</w:t>
-      </w:r>
-    </w:p>
-    <w:p>
-      <w:pPr>
-        <w:pStyle w:val="BodyText"/>
-        <w:numPr>
-          <w:ilvl w:val="1"/>
-          <w:numId w:val="4"/>
-        </w:numPr>
-        <w:spacing w:after="144"/>
-        <w:contextualSpacing/>
-      </w:pPr>
-      <w:r>
-        <w:lastRenderedPageBreak/>
-        <w:t xml:space="preserve">I am a tenant in public or subsidized housing and the landlord did not give me my right to a grievance hearing or conference as required by the lease and/or program rules or I requested a hearing/conference and the process was not completed before I received the complaint. </w:t>
-      </w:r>
-    </w:p>
-    <w:p>
-      <w:pPr>
-        <w:pStyle w:val="BodyText"/>
-        <w:numPr>
-          <w:ilvl w:val="1"/>
-          <w:numId w:val="4"/>
-        </w:numPr>
-        <w:spacing w:after="144"/>
-        <w:contextualSpacing/>
-      </w:pPr>
-      <w:r>
-        <w:t>{%p endif %}</w:t>
-      </w:r>
-    </w:p>
-    <w:p>
-      <w:pPr>
-        <w:pStyle w:val="BodyText"/>
-        <w:numPr>
-          <w:ilvl w:val="1"/>
-          <w:numId w:val="4"/>
-        </w:numPr>
-        <w:spacing w:after="144"/>
-        <w:contextualSpacing/>
-      </w:pPr>
-      <w:r>
-        <w:t>{%p if subsidized_housing.vawa %}</w:t>
-      </w:r>
-    </w:p>
-    <w:p>
-      <w:pPr>
-        <w:pStyle w:val="BodyText"/>
-        <w:numPr>
-          <w:ilvl w:val="1"/>
-          <w:numId w:val="4"/>
-        </w:numPr>
-        <w:spacing w:after="144"/>
-        <w:contextualSpacing/>
-      </w:pPr>
-      <w:r>
-        <w:t>I reside in federal public housing or subsidized Section 8 or other covered federal housing and have a defense under the Violence Against Women Act (42 U.S.C. 14043e-11).</w:t>
-      </w:r>
-    </w:p>
-    <w:p>
-      <w:pPr>
-        <w:pStyle w:val="BodyText"/>
-        <w:numPr>
-          <w:ilvl w:val="1"/>
-          <w:numId w:val="4"/>
-        </w:numPr>
-        <w:spacing w:after="144"/>
-        <w:contextualSpacing/>
-      </w:pPr>
-      <w:r>
-        <w:t>{%p endif %}</w:t>
-      </w:r>
-    </w:p>
-    <w:p>
-      <w:pPr>
-        <w:pStyle w:val="BodyText"/>
-        <w:spacing w:after="144"/>
-        <w:contextualSpacing/>
-      </w:pPr>
-      <w:r>
-        <w:t>{%p endif %}</w:t>
-      </w:r>
-    </w:p>
-    <w:p>
-      <w:pPr>
-        <w:pStyle w:val="BodyText"/>
-      </w:pPr>
-      <w:r>
-        <w:t>{%p if retaliation.is_retaliated %}</w:t>
-      </w:r>
-    </w:p>
-    <w:p>
-      <w:pPr>
-        <w:pStyle w:val="BodyText"/>
-      </w:pPr>
-    </w:p>
-    <w:p>
-      <w:pPr>
-        <w:pStyle w:val="Caption"/>
-      </w:pPr>
-      <w:r>
-        <w:t>Defense{% if plead_counterclaims %} and Counterclaim{% endif %}</w:t>
-      </w:r>
-    </w:p>
-    <w:p>
-      <w:pPr>
-        <w:pStyle w:val="CenterTitle"/>
-      </w:pPr>
-      <w:r>
-        <w:t>Retaliation</w:t>
-      </w:r>
-    </w:p>
-    <w:p>
-      <w:pPr>
-        <w:pStyle w:val="CenterTitle4"/>
-      </w:pPr>
-      <w:r>
-        <w:t>Mass. Gen. Laws c. 239, §2A; c. 186, §18</w:t>
-      </w:r>
-    </w:p>
-    <w:p>
-      <w:pPr>
-        <w:pStyle w:val="ListwithNoSpace"/>
-        <w:numPr>
-          <w:ilvl w:val="0"/>
-          <w:numId w:val="3"/>
-        </w:numPr>
       </w:pPr>
       <w:r>
         <w:t>The landlord is trying to evict me and/or retaliate against me because:</w:t>
@@ -1672,7 +1675,6 @@
         <w:contextualSpacing/>
       </w:pPr>
       <w:r>
-        <w:lastRenderedPageBreak/>
         <w:t>I or a member of my household reported an incident of domestic violence, rape, sexual assault or stalking to law enforcement or reported a violation of a protection or harassment prevention order.</w:t>
       </w:r>
     </w:p>
@@ -1960,7 +1962,6 @@
         <w:pStyle w:val="CenterTitle"/>
       </w:pPr>
       <w:r>
-        <w:lastRenderedPageBreak/>
         <w:t>“Reasonable Accommodation” Based on Disability (Physical and/or Mental)</w:t>
       </w:r>
     </w:p>
@@ -2295,7 +2296,6 @@
         </w:numPr>
       </w:pPr>
       <w:r>
-        <w:lastRenderedPageBreak/>
         <w:t>What my landlord is claiming is not a violation of the rental agreement.</w:t>
       </w:r>
     </w:p>
@@ -2637,14 +2637,7 @@
           <w:rFonts w:ascii="Times New Roman;serif" w:hAnsi="Times New Roman;serif"/>
         </w:rPr>
         <w:br/>
-        <w:t xml:space="preserve">(a) the full market rental value of my home in good condition, and (b) the reduced value of my </w:t>
-      </w:r>
-      <w:r>
-        <w:rPr>
-          <w:rFonts w:ascii="Times New Roman;serif" w:hAnsi="Times New Roman;serif"/>
-        </w:rPr>
-        <w:lastRenderedPageBreak/>
-        <w:t xml:space="preserve">home in its bad condition. </w:t>
+        <w:t xml:space="preserve">(a) the full market rental value of my home in good condition, and (b) the reduced value of my home in its bad condition. </w:t>
       </w:r>
       <w:r>
         <w:rPr>
@@ -2979,7 +2972,6 @@
         <w:pStyle w:val="CenterTitle"/>
       </w:pPr>
       <w:r>
-        <w:lastRenderedPageBreak/>
         <w:t>Interference with Utilities and Use of Home</w:t>
       </w:r>
       <w:r>
@@ -3597,7 +3589,6 @@
         </w:numPr>
       </w:pPr>
       <w:r>
-        <w:lastRenderedPageBreak/>
         <w:t>{%p if bqe.billed_for_others %}</w:t>
       </w:r>
     </w:p>
@@ -3883,7 +3874,6 @@
         <w:pStyle w:val="Caption"/>
       </w:pPr>
       <w:r>
-        <w:lastRenderedPageBreak/>
         <w:t>Defense &amp; Counterclaim</w:t>
       </w:r>
       <w:r>
@@ -4241,7 +4231,6 @@
         </w:numPr>
       </w:pPr>
       <w:r>
-        <w:lastRenderedPageBreak/>
         <w:t xml:space="preserve">{%p if </w:t>
       </w:r>
       <w:r>
@@ -4633,7 +4622,6 @@
         <w:contextualSpacing/>
       </w:pPr>
       <w:r>
-        <w:lastRenderedPageBreak/>
         <w:t xml:space="preserve">I was treated unfairly with respect to loan modification and/or alternatives to foreclosure. </w:t>
       </w:r>
     </w:p>
@@ -4965,7 +4953,6 @@
         </w:numPr>
       </w:pPr>
       <w:r>
-        <w:lastRenderedPageBreak/>
         <w:t>{%p endif %}</w:t>
       </w:r>
     </w:p>
@@ -5241,7 +5228,6 @@
         </w:numPr>
       </w:pPr>
       <w:r>
-        <w:lastRenderedPageBreak/>
         <w:t xml:space="preserve">The plaintiff did not provide me with a written notice about my right to a court hearing in violation of G.L. c. 186A, §§3 and 4. </w:t>
       </w:r>
     </w:p>
@@ -5498,7 +5484,6 @@
         <w:rPr>
           <w:rFonts w:ascii="Times New Roman;serif" w:hAnsi="Times New Roman;serif"/>
         </w:rPr>
-        <w:lastRenderedPageBreak/>
         <w:t>{%p endif %} {# End forec</w:t>
       </w:r>
       <w:r>
@@ -5752,7 +5737,6 @@
         <w:pStyle w:val="BodyText"/>
       </w:pPr>
       <w:r>
-        <w:lastRenderedPageBreak/>
         <w:t>{%p if bad_conditions.have_conditions %}</w:t>
       </w:r>
     </w:p>
@@ -6006,7 +5990,6 @@
         </w:numPr>
       </w:pPr>
       <w:r>
-        <w:lastRenderedPageBreak/>
         <w:t>If the court awards possession to the landlord, I need time to move. (The court may award up to one year for a household with an elderly or disabled person, or up to six months for any other tenant.)</w:t>
       </w:r>
     </w:p>

</xml_diff>

<commit_message>
Changes from Tracy/add 257 defense
</commit_message>
<xml_diff>
--- a/docassemble/MAEvictionDefense/data/templates/SummaryProcessAnswer.docx
+++ b/docassemble/MAEvictionDefense/data/templates/SummaryProcessAnswer.docx
@@ -1,10 +1,18 @@
 
 <file path=word/document.xml><?xml version="1.0" encoding="utf-8"?>
-<w:document xmlns:wpc="http://schemas.microsoft.com/office/word/2010/wordprocessingCanvas" xmlns:cx="http://schemas.microsoft.com/office/drawing/2014/chartex" xmlns:cx1="http://schemas.microsoft.com/office/drawing/2015/9/8/chartex" xmlns:mc="http://schemas.openxmlformats.org/markup-compatibility/2006" xmlns:o="urn:schemas-microsoft-com:office:office" xmlns:r="http://schemas.openxmlformats.org/officeDocument/2006/relationships" xmlns:m="http://schemas.openxmlformats.org/officeDocument/2006/math" xmlns:v="urn:schemas-microsoft-com:vml" xmlns:wp14="http://schemas.microsoft.com/office/word/2010/wordprocessingDrawing" xmlns:wp="http://schemas.openxmlformats.org/drawingml/2006/wordprocessingDrawing" xmlns:w10="urn:schemas-microsoft-com:office:word" xmlns:w="http://schemas.openxmlformats.org/wordprocessingml/2006/main" xmlns:w14="http://schemas.microsoft.com/office/word/2010/wordml" xmlns:w15="http://schemas.microsoft.com/office/word/2012/wordml" xmlns:w16se="http://schemas.microsoft.com/office/word/2015/wordml/symex" xmlns:wpg="http://schemas.microsoft.com/office/word/2010/wordprocessingGroup" xmlns:wpi="http://schemas.microsoft.com/office/word/2010/wordprocessingInk" xmlns:wne="http://schemas.microsoft.com/office/word/2006/wordml" xmlns:wps="http://schemas.microsoft.com/office/word/2010/wordprocessingShape" mc:Ignorable="w14 w15 w16se wp14">
+<w:document xmlns:wpc="http://schemas.microsoft.com/office/word/2010/wordprocessingCanvas" xmlns:cx="http://schemas.microsoft.com/office/drawing/2014/chartex" xmlns:cx1="http://schemas.microsoft.com/office/drawing/2015/9/8/chartex" xmlns:cx2="http://schemas.microsoft.com/office/drawing/2015/10/21/chartex" xmlns:cx3="http://schemas.microsoft.com/office/drawing/2016/5/9/chartex" xmlns:cx4="http://schemas.microsoft.com/office/drawing/2016/5/10/chartex" xmlns:cx5="http://schemas.microsoft.com/office/drawing/2016/5/11/chartex" xmlns:cx6="http://schemas.microsoft.com/office/drawing/2016/5/12/chartex" xmlns:cx7="http://schemas.microsoft.com/office/drawing/2016/5/13/chartex" xmlns:cx8="http://schemas.microsoft.com/office/drawing/2016/5/14/chartex" xmlns:mc="http://schemas.openxmlformats.org/markup-compatibility/2006" xmlns:aink="http://schemas.microsoft.com/office/drawing/2016/ink" xmlns:am3d="http://schemas.microsoft.com/office/drawing/2017/model3d" xmlns:o="urn:schemas-microsoft-com:office:office" xmlns:r="http://schemas.openxmlformats.org/officeDocument/2006/relationships" xmlns:m="http://schemas.openxmlformats.org/officeDocument/2006/math" xmlns:v="urn:schemas-microsoft-com:vml" xmlns:wp14="http://schemas.microsoft.com/office/word/2010/wordprocessingDrawing" xmlns:wp="http://schemas.openxmlformats.org/drawingml/2006/wordprocessingDrawing" xmlns:w10="urn:schemas-microsoft-com:office:word" xmlns:w="http://schemas.openxmlformats.org/wordprocessingml/2006/main" xmlns:w14="http://schemas.microsoft.com/office/word/2010/wordml" xmlns:w15="http://schemas.microsoft.com/office/word/2012/wordml" xmlns:w16cex="http://schemas.microsoft.com/office/word/2018/wordml/cex" xmlns:w16cid="http://schemas.microsoft.com/office/word/2016/wordml/cid" xmlns:w16="http://schemas.microsoft.com/office/word/2018/wordml" xmlns:w16se="http://schemas.microsoft.com/office/word/2015/wordml/symex" xmlns:wpg="http://schemas.microsoft.com/office/word/2010/wordprocessingGroup" xmlns:wpi="http://schemas.microsoft.com/office/word/2010/wordprocessingInk" xmlns:wne="http://schemas.microsoft.com/office/word/2006/wordml" xmlns:wps="http://schemas.microsoft.com/office/word/2010/wordprocessingShape" mc:Ignorable="w14 w15 w16se w16cid w16 w16cex wp14">
   <w:body>
     <w:p>
       <w:r>
-        <w:t>{%p set answer_title = 'SUMMARY PROCESS ANSWER' %}</w:t>
+        <w:t xml:space="preserve">{%p set </w:t>
+      </w:r>
+      <w:proofErr w:type="spellStart"/>
+      <w:r>
+        <w:t>answer_title</w:t>
+      </w:r>
+      <w:proofErr w:type="spellEnd"/>
+      <w:r>
+        <w:t xml:space="preserve"> = 'SUMMARY PROCESS ANSWER' %}</w:t>
       </w:r>
       <w:r>
         <w:t xml:space="preserve"> </w:t>
@@ -12,12 +20,44 @@
     </w:p>
     <w:p>
       <w:r>
-        <w:t>{%p if plead_counterclaims %}</w:t>
-      </w:r>
-    </w:p>
-    <w:p>
-      <w:r>
-        <w:t>{%p set answer_title = answer_title + "\nWITH COUNTERCLAIMS" %}</w:t>
+        <w:t xml:space="preserve">{%p if </w:t>
+      </w:r>
+      <w:proofErr w:type="spellStart"/>
+      <w:r>
+        <w:t>plead_counterclaims</w:t>
+      </w:r>
+      <w:proofErr w:type="spellEnd"/>
+      <w:r>
+        <w:t xml:space="preserve"> %}</w:t>
+      </w:r>
+    </w:p>
+    <w:p>
+      <w:r>
+        <w:t xml:space="preserve">{%p set </w:t>
+      </w:r>
+      <w:proofErr w:type="spellStart"/>
+      <w:r>
+        <w:t>answer_title</w:t>
+      </w:r>
+      <w:proofErr w:type="spellEnd"/>
+      <w:r>
+        <w:t xml:space="preserve"> = </w:t>
+      </w:r>
+      <w:proofErr w:type="spellStart"/>
+      <w:r>
+        <w:t>answer_title</w:t>
+      </w:r>
+      <w:proofErr w:type="spellEnd"/>
+      <w:r>
+        <w:t xml:space="preserve"> + "\</w:t>
+      </w:r>
+      <w:proofErr w:type="spellStart"/>
+      <w:r>
+        <w:t>nWITH</w:t>
+      </w:r>
+      <w:proofErr w:type="spellEnd"/>
+      <w:r>
+        <w:t xml:space="preserve"> COUNTERCLAIMS" %}</w:t>
       </w:r>
     </w:p>
     <w:p>
@@ -27,12 +67,44 @@
     </w:p>
     <w:p>
       <w:r>
-        <w:t>{%p if claim_jurytrial %}</w:t>
-      </w:r>
-    </w:p>
-    <w:p>
-      <w:r>
-        <w:t>{%p set answer_title = answer_title + "\nWITH JURY TRIAL REQUEST" %}</w:t>
+        <w:t xml:space="preserve">{%p if </w:t>
+      </w:r>
+      <w:proofErr w:type="spellStart"/>
+      <w:r>
+        <w:t>claim_jurytrial</w:t>
+      </w:r>
+      <w:proofErr w:type="spellEnd"/>
+      <w:r>
+        <w:t xml:space="preserve"> %}</w:t>
+      </w:r>
+    </w:p>
+    <w:p>
+      <w:r>
+        <w:t xml:space="preserve">{%p set </w:t>
+      </w:r>
+      <w:proofErr w:type="spellStart"/>
+      <w:r>
+        <w:t>answer_title</w:t>
+      </w:r>
+      <w:proofErr w:type="spellEnd"/>
+      <w:r>
+        <w:t xml:space="preserve"> = </w:t>
+      </w:r>
+      <w:proofErr w:type="spellStart"/>
+      <w:r>
+        <w:t>answer_title</w:t>
+      </w:r>
+      <w:proofErr w:type="spellEnd"/>
+      <w:r>
+        <w:t xml:space="preserve"> + "\</w:t>
+      </w:r>
+      <w:proofErr w:type="spellStart"/>
+      <w:r>
+        <w:t>nWITH</w:t>
+      </w:r>
+      <w:proofErr w:type="spellEnd"/>
+      <w:r>
+        <w:t xml:space="preserve"> JURY TRIAL REQUEST" %}</w:t>
       </w:r>
     </w:p>
     <w:p>
@@ -42,7 +114,47 @@
     </w:p>
     <w:p>
       <w:r>
-        <w:t>{{p include_docx_template('include_CaseCaption.docx',caption_title = 'ANSWER FORM',caption_subtitle=answer_title) }}</w:t>
+        <w:t xml:space="preserve">{{p </w:t>
+      </w:r>
+      <w:proofErr w:type="spellStart"/>
+      <w:r>
+        <w:t>include_docx_</w:t>
+      </w:r>
+      <w:proofErr w:type="gramStart"/>
+      <w:r>
+        <w:t>template</w:t>
+      </w:r>
+      <w:proofErr w:type="spellEnd"/>
+      <w:r>
+        <w:t>(</w:t>
+      </w:r>
+      <w:proofErr w:type="gramEnd"/>
+      <w:r>
+        <w:t>'include_CaseCaption.docx',</w:t>
+      </w:r>
+      <w:proofErr w:type="spellStart"/>
+      <w:r>
+        <w:t>caption_title</w:t>
+      </w:r>
+      <w:proofErr w:type="spellEnd"/>
+      <w:r>
+        <w:t xml:space="preserve"> = 'ANSWER FORM',</w:t>
+      </w:r>
+      <w:proofErr w:type="spellStart"/>
+      <w:r>
+        <w:t>caption_subtitle</w:t>
+      </w:r>
+      <w:proofErr w:type="spellEnd"/>
+      <w:r>
+        <w:t>=</w:t>
+      </w:r>
+      <w:proofErr w:type="spellStart"/>
+      <w:r>
+        <w:t>answer_title</w:t>
+      </w:r>
+      <w:proofErr w:type="spellEnd"/>
+      <w:r>
+        <w:t>) }}</w:t>
       </w:r>
     </w:p>
     <w:p/>
@@ -54,12 +166,54 @@
         <w:t>TRIAL DATE:</w:t>
       </w:r>
       <w:r>
-        <w:t xml:space="preserve"> {% if case.status == "late" %} {{case.original_date}}(No Discovery requested)</w:t>
-      </w:r>
-    </w:p>
-    <w:p>
-      <w:r>
-        <w:t>{% endif %}{% if case.status == "summons" %}Rescheduled Trial Date: {{case.rescheduled_date}} (Discovery requested)</w:t>
+        <w:t xml:space="preserve"> {% if </w:t>
+      </w:r>
+      <w:proofErr w:type="spellStart"/>
+      <w:proofErr w:type="gramStart"/>
+      <w:r>
+        <w:t>case.status</w:t>
+      </w:r>
+      <w:proofErr w:type="spellEnd"/>
+      <w:proofErr w:type="gramEnd"/>
+      <w:r>
+        <w:t xml:space="preserve"> == "late" %} {{</w:t>
+      </w:r>
+      <w:proofErr w:type="spellStart"/>
+      <w:r>
+        <w:t>case.original_date</w:t>
+      </w:r>
+      <w:proofErr w:type="spellEnd"/>
+      <w:r>
+        <w:t>}}(No Discovery requested)</w:t>
+      </w:r>
+    </w:p>
+    <w:p>
+      <w:r>
+        <w:t xml:space="preserve">{% endif </w:t>
+      </w:r>
+      <w:proofErr w:type="gramStart"/>
+      <w:r>
+        <w:t>%}{</w:t>
+      </w:r>
+      <w:proofErr w:type="gramEnd"/>
+      <w:r>
+        <w:t xml:space="preserve">% if </w:t>
+      </w:r>
+      <w:proofErr w:type="spellStart"/>
+      <w:r>
+        <w:t>case.status</w:t>
+      </w:r>
+      <w:proofErr w:type="spellEnd"/>
+      <w:r>
+        <w:t xml:space="preserve"> == "summons" %}Rescheduled Trial Date: {{</w:t>
+      </w:r>
+      <w:proofErr w:type="spellStart"/>
+      <w:r>
+        <w:t>case.rescheduled_date</w:t>
+      </w:r>
+      <w:proofErr w:type="spellEnd"/>
+      <w:r>
+        <w:t>}} (Discovery requested)</w:t>
       </w:r>
     </w:p>
     <w:p>
@@ -92,39 +246,110 @@
         </w:numPr>
       </w:pPr>
       <w:r>
-        <w:t>My name is {{ tenant.name }}.</w:t>
-      </w:r>
-    </w:p>
-    <w:p>
-      <w:pPr>
-        <w:numPr>
-          <w:ilvl w:val="0"/>
-          <w:numId w:val="3"/>
-        </w:numPr>
-      </w:pPr>
-      <w:r>
-        <w:t>I live at {{ tenant.address.on_one_line() }}. I moved in on or about {{ facts.tenant_movein }}.</w:t>
-      </w:r>
-    </w:p>
-    <w:p>
-      <w:pPr>
-        <w:numPr>
-          <w:ilvl w:val="0"/>
-          <w:numId w:val="3"/>
-        </w:numPr>
-      </w:pPr>
-      <w:r>
-        <w:t xml:space="preserve">I pay {{ currency(showifdef('facts.tenant_rent_share')) }} in rent per </w:t>
-      </w:r>
+        <w:t xml:space="preserve">My name is </w:t>
+      </w:r>
+      <w:proofErr w:type="gramStart"/>
+      <w:r>
+        <w:t>{{ tenant.name</w:t>
+      </w:r>
+      <w:proofErr w:type="gramEnd"/>
+      <w:r>
+        <w:t xml:space="preserve"> }}.</w:t>
+      </w:r>
+    </w:p>
+    <w:p>
+      <w:pPr>
+        <w:numPr>
+          <w:ilvl w:val="0"/>
+          <w:numId w:val="3"/>
+        </w:numPr>
+      </w:pPr>
+      <w:r>
+        <w:t xml:space="preserve">I live at </w:t>
+      </w:r>
+      <w:proofErr w:type="gramStart"/>
       <w:r>
         <w:t xml:space="preserve">{{ </w:t>
       </w:r>
-      <w:r>
-        <w:t>showifdef('</w:t>
-      </w:r>
+      <w:proofErr w:type="spellStart"/>
+      <w:r>
+        <w:t>tenant</w:t>
+      </w:r>
+      <w:proofErr w:type="gramEnd"/>
+      <w:r>
+        <w:t>.address.on_one_line</w:t>
+      </w:r>
+      <w:proofErr w:type="spellEnd"/>
+      <w:r>
+        <w:t xml:space="preserve">() }}. I moved in on or about </w:t>
+      </w:r>
+      <w:proofErr w:type="gramStart"/>
+      <w:r>
+        <w:t xml:space="preserve">{{ </w:t>
+      </w:r>
+      <w:proofErr w:type="spellStart"/>
+      <w:r>
+        <w:t>facts</w:t>
+      </w:r>
+      <w:proofErr w:type="gramEnd"/>
+      <w:r>
+        <w:t>.tenant_movein</w:t>
+      </w:r>
+      <w:proofErr w:type="spellEnd"/>
+      <w:r>
+        <w:t xml:space="preserve"> }}.</w:t>
+      </w:r>
+    </w:p>
+    <w:p>
+      <w:pPr>
+        <w:numPr>
+          <w:ilvl w:val="0"/>
+          <w:numId w:val="3"/>
+        </w:numPr>
+      </w:pPr>
+      <w:r>
+        <w:t xml:space="preserve">I pay </w:t>
+      </w:r>
+      <w:proofErr w:type="gramStart"/>
+      <w:r>
+        <w:t>{{ currency</w:t>
+      </w:r>
+      <w:proofErr w:type="gramEnd"/>
+      <w:r>
+        <w:t>(</w:t>
+      </w:r>
+      <w:proofErr w:type="spellStart"/>
+      <w:r>
+        <w:t>showifdef</w:t>
+      </w:r>
+      <w:proofErr w:type="spellEnd"/>
+      <w:r>
+        <w:t>('</w:t>
+      </w:r>
+      <w:proofErr w:type="spellStart"/>
+      <w:r>
+        <w:t>facts.tenant_rent_share</w:t>
+      </w:r>
+      <w:proofErr w:type="spellEnd"/>
+      <w:r>
+        <w:t xml:space="preserve">')) }} in rent per </w:t>
+      </w:r>
+      <w:r>
+        <w:t xml:space="preserve">{{ </w:t>
+      </w:r>
+      <w:proofErr w:type="spellStart"/>
+      <w:r>
+        <w:t>showifdef</w:t>
+      </w:r>
+      <w:proofErr w:type="spellEnd"/>
+      <w:r>
+        <w:t>('</w:t>
+      </w:r>
+      <w:proofErr w:type="spellStart"/>
       <w:r>
         <w:t>facts.tenant_rent_frequency</w:t>
       </w:r>
+      <w:proofErr w:type="spellEnd"/>
       <w:r>
         <w:t>')</w:t>
       </w:r>
@@ -143,7 +368,36 @@
         </w:numPr>
       </w:pPr>
       <w:r>
-        <w:t>{%p if facts.tenant_has_subsidy and subsidy_type in ["Section 8 voucher","MRVP","HUD multi-family"] %}</w:t>
+        <w:t xml:space="preserve">{%p if </w:t>
+      </w:r>
+      <w:proofErr w:type="spellStart"/>
+      <w:proofErr w:type="gramStart"/>
+      <w:r>
+        <w:t>facts.tenant</w:t>
+      </w:r>
+      <w:proofErr w:type="gramEnd"/>
+      <w:r>
+        <w:t>_has_subsidy</w:t>
+      </w:r>
+      <w:proofErr w:type="spellEnd"/>
+      <w:r>
+        <w:t xml:space="preserve"> and </w:t>
+      </w:r>
+      <w:proofErr w:type="spellStart"/>
+      <w:r>
+        <w:t>subsidy_type</w:t>
+      </w:r>
+      <w:proofErr w:type="spellEnd"/>
+      <w:r>
+        <w:t xml:space="preserve"> in ["Section 8 </w:t>
+      </w:r>
+      <w:proofErr w:type="spellStart"/>
+      <w:r>
+        <w:t>voucher","MRVP","HUD</w:t>
+      </w:r>
+      <w:proofErr w:type="spellEnd"/>
+      <w:r>
+        <w:t xml:space="preserve"> multi-family"] %}</w:t>
       </w:r>
     </w:p>
     <w:p>
@@ -157,10 +411,31 @@
         <w:t xml:space="preserve">I receive a rent subsidy. </w:t>
       </w:r>
       <w:r>
-        <w:t>{% if facts.tenant_contract_rent %}</w:t>
-      </w:r>
-      <w:r>
-        <w:t>The full contract rent is {{ currency(facts.tenant_contract_rent) }}.</w:t>
+        <w:t xml:space="preserve">{% if </w:t>
+      </w:r>
+      <w:proofErr w:type="spellStart"/>
+      <w:proofErr w:type="gramStart"/>
+      <w:r>
+        <w:t>facts.tenant</w:t>
+      </w:r>
+      <w:proofErr w:type="gramEnd"/>
+      <w:r>
+        <w:t>_contract_rent</w:t>
+      </w:r>
+      <w:proofErr w:type="spellEnd"/>
+      <w:r>
+        <w:t xml:space="preserve"> %}</w:t>
+      </w:r>
+      <w:r>
+        <w:t>The full contract rent is {{ currency(</w:t>
+      </w:r>
+      <w:proofErr w:type="spellStart"/>
+      <w:r>
+        <w:t>facts.tenant_contract_rent</w:t>
+      </w:r>
+      <w:proofErr w:type="spellEnd"/>
+      <w:r>
+        <w:t>) }}.</w:t>
       </w:r>
       <w:r>
         <w:t xml:space="preserve"> {% endif %}</w:t>
@@ -185,7 +460,20 @@
         </w:numPr>
       </w:pPr>
       <w:r>
-        <w:t xml:space="preserve">{%p if facts.tenant_has_lease %} </w:t>
+        <w:t xml:space="preserve">{%p if </w:t>
+      </w:r>
+      <w:proofErr w:type="spellStart"/>
+      <w:proofErr w:type="gramStart"/>
+      <w:r>
+        <w:t>facts.tenant</w:t>
+      </w:r>
+      <w:proofErr w:type="gramEnd"/>
+      <w:r>
+        <w:t>_has_lease</w:t>
+      </w:r>
+      <w:proofErr w:type="spellEnd"/>
+      <w:r>
+        <w:t xml:space="preserve"> %} </w:t>
       </w:r>
     </w:p>
     <w:p>
@@ -238,8 +526,13 @@
         <w:t>"nonpayment"</w:t>
       </w:r>
       <w:r>
-        <w:t xml:space="preserve"> in eviction_reason</w:t>
-      </w:r>
+        <w:t xml:space="preserve"> in </w:t>
+      </w:r>
+      <w:proofErr w:type="spellStart"/>
+      <w:r>
+        <w:t>eviction_reason</w:t>
+      </w:r>
+      <w:proofErr w:type="spellEnd"/>
       <w:r>
         <w:t xml:space="preserve"> </w:t>
       </w:r>
@@ -249,15 +542,19 @@
       <w:r>
         <w:t>defined('</w:t>
       </w:r>
+      <w:proofErr w:type="spellStart"/>
       <w:r>
         <w:t>dont_owe_rent</w:t>
       </w:r>
+      <w:proofErr w:type="spellEnd"/>
       <w:r>
         <w:t xml:space="preserve">') and </w:t>
       </w:r>
+      <w:proofErr w:type="spellStart"/>
       <w:r>
         <w:t>dont_owe_rent</w:t>
       </w:r>
+      <w:proofErr w:type="spellEnd"/>
       <w:r>
         <w:t xml:space="preserve"> </w:t>
       </w:r>
@@ -273,7 +570,15 @@
         </w:numPr>
       </w:pPr>
       <w:r>
-        <w:t xml:space="preserve">I deny that I owe the amount of rent or use and occupancy listed in the landlord’s complaint. </w:t>
+        <w:t xml:space="preserve">I deny that I owe the amount of rent or </w:t>
+      </w:r>
+      <w:proofErr w:type="gramStart"/>
+      <w:r>
+        <w:t>use</w:t>
+      </w:r>
+      <w:proofErr w:type="gramEnd"/>
+      <w:r>
+        <w:t xml:space="preserve"> and occupancy listed in the landlord’s complaint. </w:t>
       </w:r>
     </w:p>
     <w:p>
@@ -326,9 +631,11 @@
       <w:r>
         <w:t xml:space="preserve">{%p if </w:t>
       </w:r>
+      <w:proofErr w:type="spellStart"/>
       <w:r>
         <w:t>initial_defense.no_ntq</w:t>
       </w:r>
+      <w:proofErr w:type="spellEnd"/>
       <w:r>
         <w:t xml:space="preserve"> %}</w:t>
       </w:r>
@@ -366,11 +673,89 @@
         </w:numPr>
       </w:pPr>
       <w:r>
+        <w:t>{%p if initial_defense.no_257_notice %}</w:t>
+      </w:r>
+    </w:p>
+    <w:p>
+      <w:pPr>
+        <w:pStyle w:val="ListwithNoSpace"/>
+        <w:numPr>
+          <w:ilvl w:val="0"/>
+          <w:numId w:val="3"/>
+        </w:numPr>
+        <w:rPr>
+          <w:rStyle w:val="normaltextrun"/>
+        </w:rPr>
+      </w:pPr>
+      <w:r>
+        <w:rPr>
+          <w:rStyle w:val="normaltextrun"/>
+          <w:rFonts w:ascii="Garamond" w:hAnsi="Garamond"/>
+          <w:color w:val="0078D4"/>
+          <w:u w:val="single"/>
+          <w:shd w:val="clear" w:color="auto" w:fill="FFFFFF"/>
+        </w:rPr>
+        <w:lastRenderedPageBreak/>
+        <w:t xml:space="preserve">I received a Notice to Quit for nonpayment of </w:t>
+      </w:r>
+      <w:proofErr w:type="gramStart"/>
+      <w:r>
+        <w:rPr>
+          <w:rStyle w:val="normaltextrun"/>
+          <w:rFonts w:ascii="Garamond" w:hAnsi="Garamond"/>
+          <w:color w:val="0078D4"/>
+          <w:u w:val="single"/>
+          <w:shd w:val="clear" w:color="auto" w:fill="FFFFFF"/>
+        </w:rPr>
+        <w:t>rent, but</w:t>
+      </w:r>
+      <w:proofErr w:type="gramEnd"/>
+      <w:r>
+        <w:rPr>
+          <w:rStyle w:val="normaltextrun"/>
+          <w:rFonts w:ascii="Garamond" w:hAnsi="Garamond"/>
+          <w:color w:val="0078D4"/>
+          <w:u w:val="single"/>
+          <w:shd w:val="clear" w:color="auto" w:fill="FFFFFF"/>
+        </w:rPr>
+        <w:t> did not receive with it a required form called “Form to Accompany Residential Notice to Quit” about my rights, including how to get rental assistance, the federal eviction moratorium, and court rules on evictions.</w:t>
+      </w:r>
+    </w:p>
+    <w:p>
+      <w:pPr>
+        <w:pStyle w:val="ListwithNoSpace"/>
+        <w:numPr>
+          <w:ilvl w:val="0"/>
+          <w:numId w:val="3"/>
+        </w:numPr>
+      </w:pPr>
+      <w:r>
+        <w:rPr>
+          <w:rStyle w:val="normaltextrun"/>
+          <w:rFonts w:ascii="Garamond" w:hAnsi="Garamond"/>
+          <w:color w:val="0078D4"/>
+          <w:u w:val="single"/>
+          <w:shd w:val="clear" w:color="auto" w:fill="FFFFFF"/>
+        </w:rPr>
+        <w:t>{%p endif %}</w:t>
+      </w:r>
+    </w:p>
+    <w:p>
+      <w:pPr>
+        <w:pStyle w:val="ListwithNoSpace"/>
+        <w:numPr>
+          <w:ilvl w:val="0"/>
+          <w:numId w:val="3"/>
+        </w:numPr>
+      </w:pPr>
+      <w:r>
         <w:t xml:space="preserve">{%p if </w:t>
       </w:r>
+      <w:proofErr w:type="spellStart"/>
       <w:r>
         <w:t>initial_defense.no_proper_termination</w:t>
       </w:r>
+      <w:proofErr w:type="spellEnd"/>
       <w:r>
         <w:t xml:space="preserve"> %}</w:t>
       </w:r>
@@ -404,9 +789,11 @@
       <w:r>
         <w:t xml:space="preserve">{%p if </w:t>
       </w:r>
+      <w:proofErr w:type="spellStart"/>
       <w:r>
         <w:t>initial_defense.ntq_defective</w:t>
       </w:r>
+      <w:proofErr w:type="spellEnd"/>
       <w:r>
         <w:t xml:space="preserve"> %}</w:t>
       </w:r>
@@ -446,9 +833,19 @@
       <w:r>
         <w:t xml:space="preserve">{%p if </w:t>
       </w:r>
-      <w:r>
-        <w:t>initial_defense.improper_time_given</w:t>
-      </w:r>
+      <w:proofErr w:type="spellStart"/>
+      <w:r>
+        <w:t>initial_</w:t>
+      </w:r>
+      <w:proofErr w:type="gramStart"/>
+      <w:r>
+        <w:t>defense.improper</w:t>
+      </w:r>
+      <w:proofErr w:type="gramEnd"/>
+      <w:r>
+        <w:t>_time_given</w:t>
+      </w:r>
+      <w:proofErr w:type="spellEnd"/>
       <w:r>
         <w:t xml:space="preserve"> %}</w:t>
       </w:r>
@@ -488,9 +885,27 @@
       <w:r>
         <w:t xml:space="preserve">{%p if </w:t>
       </w:r>
-      <w:r>
-        <w:t>initial_defense.need_ntq and initial_defense.no_ntq</w:t>
-      </w:r>
+      <w:proofErr w:type="spellStart"/>
+      <w:r>
+        <w:t>initial_</w:t>
+      </w:r>
+      <w:proofErr w:type="gramStart"/>
+      <w:r>
+        <w:t>defense.need</w:t>
+      </w:r>
+      <w:proofErr w:type="gramEnd"/>
+      <w:r>
+        <w:t>_ntq</w:t>
+      </w:r>
+      <w:proofErr w:type="spellEnd"/>
+      <w:r>
+        <w:t xml:space="preserve"> and </w:t>
+      </w:r>
+      <w:proofErr w:type="spellStart"/>
+      <w:r>
+        <w:t>initial_defense.no_ntq</w:t>
+      </w:r>
+      <w:proofErr w:type="spellEnd"/>
       <w:r>
         <w:t xml:space="preserve"> %}</w:t>
       </w:r>
@@ -564,7 +979,23 @@
         </w:numPr>
       </w:pPr>
       <w:r>
-        <w:t>{%p if initial_defense.premature_commencement %}</w:t>
+        <w:t xml:space="preserve">{%p if </w:t>
+      </w:r>
+      <w:proofErr w:type="spellStart"/>
+      <w:r>
+        <w:t>initial_</w:t>
+      </w:r>
+      <w:proofErr w:type="gramStart"/>
+      <w:r>
+        <w:t>defense.premature</w:t>
+      </w:r>
+      <w:proofErr w:type="gramEnd"/>
+      <w:r>
+        <w:t>_commencement</w:t>
+      </w:r>
+      <w:proofErr w:type="spellEnd"/>
+      <w:r>
+        <w:t xml:space="preserve"> %}</w:t>
       </w:r>
     </w:p>
     <w:p>
@@ -576,7 +1007,15 @@
         </w:numPr>
       </w:pPr>
       <w:r>
-        <w:t xml:space="preserve">The landlord started this case before the Notice to Quit expired. </w:t>
+        <w:t xml:space="preserve">The landlord started this case before the Notice to </w:t>
+      </w:r>
+      <w:proofErr w:type="gramStart"/>
+      <w:r>
+        <w:t>Quit</w:t>
+      </w:r>
+      <w:proofErr w:type="gramEnd"/>
+      <w:r>
+        <w:t xml:space="preserve"> expired. </w:t>
       </w:r>
     </w:p>
     <w:p>
@@ -600,7 +1039,20 @@
         </w:numPr>
       </w:pPr>
       <w:r>
-        <w:t>{%p if initial_defense.varney %}</w:t>
+        <w:t xml:space="preserve">{%p if </w:t>
+      </w:r>
+      <w:proofErr w:type="spellStart"/>
+      <w:r>
+        <w:t>initial_</w:t>
+      </w:r>
+      <w:proofErr w:type="gramStart"/>
+      <w:r>
+        <w:t>defense.varney</w:t>
+      </w:r>
+      <w:proofErr w:type="spellEnd"/>
+      <w:proofErr w:type="gramEnd"/>
+      <w:r>
+        <w:t xml:space="preserve"> %}</w:t>
       </w:r>
     </w:p>
     <w:p>
@@ -612,7 +1064,15 @@
         </w:numPr>
       </w:pPr>
       <w:r>
-        <w:t>The landlord is a corporation or other business entity and this case was not brought by an attorney so it should be dismissed.</w:t>
+        <w:t xml:space="preserve">The landlord is a corporation or other business </w:t>
+      </w:r>
+      <w:proofErr w:type="gramStart"/>
+      <w:r>
+        <w:t>entity</w:t>
+      </w:r>
+      <w:proofErr w:type="gramEnd"/>
+      <w:r>
+        <w:t xml:space="preserve"> and this case was not brought by an attorney so it should be dismissed.</w:t>
       </w:r>
     </w:p>
     <w:p>
@@ -636,7 +1096,23 @@
         </w:numPr>
       </w:pPr>
       <w:r>
-        <w:t>{%p if initial_defense.defective_summons %}</w:t>
+        <w:t xml:space="preserve">{%p if </w:t>
+      </w:r>
+      <w:proofErr w:type="spellStart"/>
+      <w:r>
+        <w:t>initial_</w:t>
+      </w:r>
+      <w:proofErr w:type="gramStart"/>
+      <w:r>
+        <w:t>defense.defective</w:t>
+      </w:r>
+      <w:proofErr w:type="gramEnd"/>
+      <w:r>
+        <w:t>_summons</w:t>
+      </w:r>
+      <w:proofErr w:type="spellEnd"/>
+      <w:r>
+        <w:t xml:space="preserve"> %}</w:t>
       </w:r>
     </w:p>
     <w:p>
@@ -672,7 +1148,28 @@
         </w:numPr>
       </w:pPr>
       <w:r>
-        <w:t>{%p if eviction_reason == 'nonpayment' and initial_defense.cure %}</w:t>
+        <w:t xml:space="preserve">{%p if </w:t>
+      </w:r>
+      <w:proofErr w:type="spellStart"/>
+      <w:r>
+        <w:t>eviction_reason</w:t>
+      </w:r>
+      <w:proofErr w:type="spellEnd"/>
+      <w:r>
+        <w:t xml:space="preserve"> == 'nonpayment' and </w:t>
+      </w:r>
+      <w:proofErr w:type="spellStart"/>
+      <w:r>
+        <w:t>initial_</w:t>
+      </w:r>
+      <w:proofErr w:type="gramStart"/>
+      <w:r>
+        <w:t>defense.cure</w:t>
+      </w:r>
+      <w:proofErr w:type="spellEnd"/>
+      <w:proofErr w:type="gramEnd"/>
+      <w:r>
+        <w:t xml:space="preserve"> %}</w:t>
       </w:r>
     </w:p>
     <w:p>
@@ -708,7 +1205,15 @@
         </w:numPr>
       </w:pPr>
       <w:r>
-        <w:t>{%p if initial_defense.new_tenancy %}</w:t>
+        <w:t xml:space="preserve">{%p if </w:t>
+      </w:r>
+      <w:proofErr w:type="spellStart"/>
+      <w:r>
+        <w:t>initial_defense.new_tenancy</w:t>
+      </w:r>
+      <w:proofErr w:type="spellEnd"/>
+      <w:r>
+        <w:t xml:space="preserve"> %}</w:t>
       </w:r>
     </w:p>
     <w:p>
@@ -744,7 +1249,23 @@
         </w:numPr>
       </w:pPr>
       <w:r>
-        <w:t>{%p if initial_defense.inconsistent_reasons %}</w:t>
+        <w:t xml:space="preserve">{%p if </w:t>
+      </w:r>
+      <w:proofErr w:type="spellStart"/>
+      <w:r>
+        <w:t>initial_</w:t>
+      </w:r>
+      <w:proofErr w:type="gramStart"/>
+      <w:r>
+        <w:t>defense.inconsistent</w:t>
+      </w:r>
+      <w:proofErr w:type="gramEnd"/>
+      <w:r>
+        <w:t>_reasons</w:t>
+      </w:r>
+      <w:proofErr w:type="spellEnd"/>
+      <w:r>
+        <w:t xml:space="preserve"> %}</w:t>
       </w:r>
     </w:p>
     <w:p>
@@ -768,6 +1289,7 @@
         </w:numPr>
       </w:pPr>
       <w:r>
+        <w:lastRenderedPageBreak/>
         <w:t>{%p endif %}</w:t>
       </w:r>
     </w:p>
@@ -780,7 +1302,15 @@
         </w:numPr>
       </w:pPr>
       <w:r>
-        <w:t>{%p if initial_defense.no_standing %}</w:t>
+        <w:t xml:space="preserve">{%p if </w:t>
+      </w:r>
+      <w:proofErr w:type="spellStart"/>
+      <w:r>
+        <w:t>initial_defense.no_standing</w:t>
+      </w:r>
+      <w:proofErr w:type="spellEnd"/>
+      <w:r>
+        <w:t xml:space="preserve"> %}</w:t>
       </w:r>
     </w:p>
     <w:p>
@@ -821,15 +1351,27 @@
       <w:r>
         <w:t xml:space="preserve">if </w:t>
       </w:r>
+      <w:proofErr w:type="spellStart"/>
       <w:r>
         <w:t>showifdef</w:t>
       </w:r>
+      <w:proofErr w:type="spellEnd"/>
       <w:r>
         <w:t>('</w:t>
       </w:r>
-      <w:r>
-        <w:t>initial_defense.custom_reason_for_dismissal</w:t>
-      </w:r>
+      <w:proofErr w:type="spellStart"/>
+      <w:r>
+        <w:t>initial_</w:t>
+      </w:r>
+      <w:proofErr w:type="gramStart"/>
+      <w:r>
+        <w:t>defense.custom</w:t>
+      </w:r>
+      <w:proofErr w:type="gramEnd"/>
+      <w:r>
+        <w:t>_reason_for_dismissal</w:t>
+      </w:r>
+      <w:proofErr w:type="spellEnd"/>
       <w:r>
         <w:t>')</w:t>
       </w:r>
@@ -846,7 +1388,23 @@
         </w:numPr>
       </w:pPr>
       <w:r>
-        <w:t>The landlord’s case should be dismissed because {{ initial_defense.custom_reason_for_dismissal }}.</w:t>
+        <w:t xml:space="preserve">The landlord’s case should be dismissed because </w:t>
+      </w:r>
+      <w:proofErr w:type="gramStart"/>
+      <w:r>
+        <w:t xml:space="preserve">{{ </w:t>
+      </w:r>
+      <w:proofErr w:type="spellStart"/>
+      <w:r>
+        <w:t>initial</w:t>
+      </w:r>
+      <w:proofErr w:type="gramEnd"/>
+      <w:r>
+        <w:t>_defense.custom_reason_for_dismissal</w:t>
+      </w:r>
+      <w:proofErr w:type="spellEnd"/>
+      <w:r>
+        <w:t xml:space="preserve"> }}.</w:t>
       </w:r>
     </w:p>
     <w:p>
@@ -873,9 +1431,11 @@
       <w:r>
         <w:t xml:space="preserve">{%p if </w:t>
       </w:r>
+      <w:proofErr w:type="spellStart"/>
       <w:r>
         <w:t>covid_cares_has_federal_mortgage</w:t>
       </w:r>
+      <w:proofErr w:type="spellEnd"/>
       <w:r>
         <w:t>%}</w:t>
       </w:r>
@@ -893,7 +1453,15 @@
         <w:t>I live in property covered by the federal CARES Act</w:t>
       </w:r>
       <w:r>
-        <w:t xml:space="preserve"> (the CARES Act covers non-payment evictions from property with federally backed mortgages, §4023,  and certain federally assisted property § 4024) </w:t>
+        <w:t xml:space="preserve"> (the CARES Act covers non-payment evictions from property with federally backed mortgages, §</w:t>
+      </w:r>
+      <w:proofErr w:type="gramStart"/>
+      <w:r>
+        <w:t>4023,  and</w:t>
+      </w:r>
+      <w:proofErr w:type="gramEnd"/>
+      <w:r>
+        <w:t xml:space="preserve"> certain federally assisted property § 4024) </w:t>
       </w:r>
       <w:r>
         <w:t>and</w:t>
@@ -911,11 +1479,29 @@
       <w:r>
         <w:t xml:space="preserve">{%p if </w:t>
       </w:r>
-      <w:r>
-        <w:t>notice_type</w:t>
-      </w:r>
-      <w:r>
-        <w:t xml:space="preserve"> != "thirty_day" %}</w:t>
+      <w:proofErr w:type="spellStart"/>
+      <w:r>
+        <w:t>notice_</w:t>
+      </w:r>
+      <w:proofErr w:type="gramStart"/>
+      <w:r>
+        <w:t>type</w:t>
+      </w:r>
+      <w:proofErr w:type="spellEnd"/>
+      <w:r>
+        <w:t xml:space="preserve"> !</w:t>
+      </w:r>
+      <w:proofErr w:type="gramEnd"/>
+      <w:r>
+        <w:t>= "</w:t>
+      </w:r>
+      <w:proofErr w:type="spellStart"/>
+      <w:r>
+        <w:t>thirty_day</w:t>
+      </w:r>
+      <w:proofErr w:type="spellEnd"/>
+      <w:r>
+        <w:t>" %}</w:t>
       </w:r>
     </w:p>
     <w:p>
@@ -928,11 +1514,16 @@
         <w:spacing w:after="0" w:line="240" w:lineRule="auto"/>
       </w:pPr>
       <w:r>
-        <w:t>I did not receive a 30 day notice to quit after July 25, 2020 which is required by the CARES Act.</w:t>
+        <w:t>I did not receive a 30 day notice to quit after July 25, 2020 which is required by the CARES Act</w:t>
+      </w:r>
+      <w:proofErr w:type="gramStart"/>
+      <w:r>
+        <w:t>.</w:t>
       </w:r>
       <w:r>
         <w:t>;</w:t>
       </w:r>
+      <w:proofErr w:type="gramEnd"/>
     </w:p>
     <w:p>
       <w:pPr>
@@ -959,9 +1550,11 @@
       <w:r>
         <w:t xml:space="preserve">{%p if </w:t>
       </w:r>
+      <w:proofErr w:type="spellStart"/>
       <w:r>
         <w:t>covid_cares_mortgage_in_forbearance</w:t>
       </w:r>
+      <w:proofErr w:type="spellEnd"/>
       <w:r>
         <w:t xml:space="preserve"> %}</w:t>
       </w:r>
@@ -1017,9 +1610,11 @@
       <w:r>
         <w:t xml:space="preserve">{%p if </w:t>
       </w:r>
+      <w:proofErr w:type="spellStart"/>
       <w:r>
         <w:t>covid_cdc_moratorium</w:t>
       </w:r>
+      <w:proofErr w:type="spellEnd"/>
       <w:r>
         <w:t xml:space="preserve"> </w:t>
       </w:r>
@@ -1051,8 +1646,6 @@
       <w:r>
         <w:t>January 31, 2021</w:t>
       </w:r>
-      <w:bookmarkStart w:id="0" w:name="_GoBack"/>
-      <w:bookmarkEnd w:id="0"/>
       <w:r>
         <w:t>).</w:t>
       </w:r>
@@ -1080,7 +1673,20 @@
         <w:pStyle w:val="BodyText"/>
       </w:pPr>
       <w:r>
-        <w:t>{%p if facts.tenant_has_subsidy %}</w:t>
+        <w:t xml:space="preserve">{%p if </w:t>
+      </w:r>
+      <w:proofErr w:type="spellStart"/>
+      <w:proofErr w:type="gramStart"/>
+      <w:r>
+        <w:t>facts.tenant</w:t>
+      </w:r>
+      <w:proofErr w:type="gramEnd"/>
+      <w:r>
+        <w:t>_has_subsidy</w:t>
+      </w:r>
+      <w:proofErr w:type="spellEnd"/>
+      <w:r>
+        <w:t xml:space="preserve"> %}</w:t>
       </w:r>
     </w:p>
     <w:p>
@@ -1125,7 +1731,15 @@
         </w:numPr>
       </w:pPr>
       <w:r>
-        <w:t>{%p if subsidized_housing.no_proper_termination %}</w:t>
+        <w:t xml:space="preserve">{%p if </w:t>
+      </w:r>
+      <w:proofErr w:type="spellStart"/>
+      <w:r>
+        <w:t>subsidized_housing.no_proper_termination</w:t>
+      </w:r>
+      <w:proofErr w:type="spellEnd"/>
+      <w:r>
+        <w:t xml:space="preserve"> %}</w:t>
       </w:r>
     </w:p>
     <w:p>
@@ -1169,9 +1783,11 @@
       <w:r>
         <w:t xml:space="preserve">{%p if </w:t>
       </w:r>
+      <w:proofErr w:type="spellStart"/>
       <w:r>
         <w:t>subsidy_type</w:t>
       </w:r>
+      <w:proofErr w:type="spellEnd"/>
       <w:r>
         <w:t xml:space="preserve"> in ['Section 8 voucher'</w:t>
       </w:r>
@@ -1181,8 +1797,13 @@
       <w:r>
         <w:t xml:space="preserve"> and </w:t>
       </w:r>
-      <w:r>
-        <w:t>subsidized_housing.no_ntq_to_agency %}</w:t>
+      <w:proofErr w:type="spellStart"/>
+      <w:r>
+        <w:t>subsidized_housing.no_ntq_to_agency</w:t>
+      </w:r>
+      <w:proofErr w:type="spellEnd"/>
+      <w:r>
+        <w:t xml:space="preserve"> %}</w:t>
       </w:r>
     </w:p>
     <w:p>
@@ -1210,6 +1831,7 @@
         <w:contextualSpacing/>
       </w:pPr>
       <w:r>
+        <w:lastRenderedPageBreak/>
         <w:t>{%p endif %}</w:t>
       </w:r>
     </w:p>
@@ -1224,7 +1846,15 @@
         <w:contextualSpacing/>
       </w:pPr>
       <w:r>
-        <w:t>{%p if subsidized_housing.no_just_cause %}</w:t>
+        <w:t xml:space="preserve">{%p if </w:t>
+      </w:r>
+      <w:proofErr w:type="spellStart"/>
+      <w:r>
+        <w:t>subsidized_housing.no_just_cause</w:t>
+      </w:r>
+      <w:proofErr w:type="spellEnd"/>
+      <w:r>
+        <w:t xml:space="preserve"> %}</w:t>
       </w:r>
     </w:p>
     <w:p>
@@ -1266,7 +1896,23 @@
         <w:contextualSpacing/>
       </w:pPr>
       <w:r>
-        <w:t>{%p if showifdef('subsidized_housing.no_hearing_or_conference') %}</w:t>
+        <w:t xml:space="preserve">{%p if </w:t>
+      </w:r>
+      <w:proofErr w:type="spellStart"/>
+      <w:r>
+        <w:t>showifdef</w:t>
+      </w:r>
+      <w:proofErr w:type="spellEnd"/>
+      <w:r>
+        <w:t>('</w:t>
+      </w:r>
+      <w:proofErr w:type="spellStart"/>
+      <w:r>
+        <w:t>subsidized_housing.no_hearing_or_conference</w:t>
+      </w:r>
+      <w:proofErr w:type="spellEnd"/>
+      <w:r>
+        <w:t>') %}</w:t>
       </w:r>
     </w:p>
     <w:p>
@@ -1280,7 +1926,15 @@
         <w:contextualSpacing/>
       </w:pPr>
       <w:r>
-        <w:t xml:space="preserve">I am a tenant in public or subsidized housing and the landlord did not give me my right to a grievance hearing or conference as required by the lease and/or program rules or I requested a hearing/conference and the process was not completed before I received the complaint. </w:t>
+        <w:t>I am a tenant in public or subsidized housing and the landlord did not give me my right to a grievance hearing or conference as required by the lease and/or program rules or I requested a hearing/</w:t>
+      </w:r>
+      <w:proofErr w:type="gramStart"/>
+      <w:r>
+        <w:t>conference</w:t>
+      </w:r>
+      <w:proofErr w:type="gramEnd"/>
+      <w:r>
+        <w:t xml:space="preserve"> and the process was not completed before I received the complaint. </w:t>
       </w:r>
     </w:p>
     <w:p>
@@ -1308,7 +1962,20 @@
         <w:contextualSpacing/>
       </w:pPr>
       <w:r>
-        <w:t>{%p if subsidized_housing.vawa %}</w:t>
+        <w:t xml:space="preserve">{%p if </w:t>
+      </w:r>
+      <w:proofErr w:type="spellStart"/>
+      <w:r>
+        <w:t>subsidized_</w:t>
+      </w:r>
+      <w:proofErr w:type="gramStart"/>
+      <w:r>
+        <w:t>housing.vawa</w:t>
+      </w:r>
+      <w:proofErr w:type="spellEnd"/>
+      <w:proofErr w:type="gramEnd"/>
+      <w:r>
+        <w:t xml:space="preserve"> %}</w:t>
       </w:r>
     </w:p>
     <w:p>
@@ -1354,7 +2021,15 @@
         <w:pStyle w:val="BodyText"/>
       </w:pPr>
       <w:r>
-        <w:t>{%p if retaliation.is_retaliated %}</w:t>
+        <w:t xml:space="preserve">{%p if </w:t>
+      </w:r>
+      <w:proofErr w:type="spellStart"/>
+      <w:r>
+        <w:t>retaliation.is_retaliated</w:t>
+      </w:r>
+      <w:proofErr w:type="spellEnd"/>
+      <w:r>
+        <w:t xml:space="preserve"> %}</w:t>
       </w:r>
     </w:p>
     <w:p>
@@ -1366,8 +2041,21 @@
       <w:pPr>
         <w:pStyle w:val="Caption"/>
       </w:pPr>
-      <w:r>
-        <w:t>Defense{% if plead_counterclaims %} and Counterclaim{% endif %}</w:t>
+      <w:proofErr w:type="gramStart"/>
+      <w:r>
+        <w:t>Defense{</w:t>
+      </w:r>
+      <w:proofErr w:type="gramEnd"/>
+      <w:r>
+        <w:t xml:space="preserve">% if </w:t>
+      </w:r>
+      <w:proofErr w:type="spellStart"/>
+      <w:r>
+        <w:t>plead_counterclaims</w:t>
+      </w:r>
+      <w:proofErr w:type="spellEnd"/>
+      <w:r>
+        <w:t xml:space="preserve"> %} and Counterclaim{% endif %}</w:t>
       </w:r>
     </w:p>
     <w:p>
@@ -1409,7 +2097,20 @@
         <w:contextualSpacing/>
       </w:pPr>
       <w:r>
-        <w:t>{%p if retaliation.withheld_rent %}</w:t>
+        <w:t xml:space="preserve">{%p if </w:t>
+      </w:r>
+      <w:proofErr w:type="spellStart"/>
+      <w:proofErr w:type="gramStart"/>
+      <w:r>
+        <w:t>retaliation.withheld</w:t>
+      </w:r>
+      <w:proofErr w:type="gramEnd"/>
+      <w:r>
+        <w:t>_rent</w:t>
+      </w:r>
+      <w:proofErr w:type="spellEnd"/>
+      <w:r>
+        <w:t xml:space="preserve"> %}</w:t>
       </w:r>
     </w:p>
     <w:p>
@@ -1451,7 +2152,20 @@
         <w:contextualSpacing/>
       </w:pPr>
       <w:r>
-        <w:t>{%p if retaliation.badconditions_to_landlord %}</w:t>
+        <w:t xml:space="preserve">{%p if </w:t>
+      </w:r>
+      <w:proofErr w:type="spellStart"/>
+      <w:proofErr w:type="gramStart"/>
+      <w:r>
+        <w:t>retaliation.badconditions</w:t>
+      </w:r>
+      <w:proofErr w:type="gramEnd"/>
+      <w:r>
+        <w:t>_to_landlord</w:t>
+      </w:r>
+      <w:proofErr w:type="spellEnd"/>
+      <w:r>
+        <w:t xml:space="preserve"> %}</w:t>
       </w:r>
     </w:p>
     <w:p>
@@ -1493,7 +2207,20 @@
         <w:contextualSpacing/>
       </w:pPr>
       <w:r>
-        <w:t>{%p if retaliation.badconditions_to_agency %}</w:t>
+        <w:t xml:space="preserve">{%p if </w:t>
+      </w:r>
+      <w:proofErr w:type="spellStart"/>
+      <w:proofErr w:type="gramStart"/>
+      <w:r>
+        <w:t>retaliation.badconditions</w:t>
+      </w:r>
+      <w:proofErr w:type="gramEnd"/>
+      <w:r>
+        <w:t>_to_agency</w:t>
+      </w:r>
+      <w:proofErr w:type="spellEnd"/>
+      <w:r>
+        <w:t xml:space="preserve"> %}</w:t>
       </w:r>
     </w:p>
     <w:p>
@@ -1535,7 +2262,20 @@
         <w:contextualSpacing/>
       </w:pPr>
       <w:r>
-        <w:t>{%p if retaliation.tenant_union %}</w:t>
+        <w:t xml:space="preserve">{%p if </w:t>
+      </w:r>
+      <w:proofErr w:type="spellStart"/>
+      <w:proofErr w:type="gramStart"/>
+      <w:r>
+        <w:t>retaliation.tenant</w:t>
+      </w:r>
+      <w:proofErr w:type="gramEnd"/>
+      <w:r>
+        <w:t>_union</w:t>
+      </w:r>
+      <w:proofErr w:type="spellEnd"/>
+      <w:r>
+        <w:t xml:space="preserve"> %}</w:t>
       </w:r>
     </w:p>
     <w:p>
@@ -1577,7 +2317,20 @@
         <w:contextualSpacing/>
       </w:pPr>
       <w:r>
-        <w:t>{%p if retaliation.brought_claim %}</w:t>
+        <w:t xml:space="preserve">{%p if </w:t>
+      </w:r>
+      <w:proofErr w:type="spellStart"/>
+      <w:proofErr w:type="gramStart"/>
+      <w:r>
+        <w:t>retaliation.brought</w:t>
+      </w:r>
+      <w:proofErr w:type="gramEnd"/>
+      <w:r>
+        <w:t>_claim</w:t>
+      </w:r>
+      <w:proofErr w:type="spellEnd"/>
+      <w:r>
+        <w:t xml:space="preserve"> %}</w:t>
       </w:r>
     </w:p>
     <w:p>
@@ -1605,6 +2358,7 @@
         <w:contextualSpacing/>
       </w:pPr>
       <w:r>
+        <w:lastRenderedPageBreak/>
         <w:t>{%p endif %}</w:t>
       </w:r>
     </w:p>
@@ -1619,7 +2373,20 @@
         <w:contextualSpacing/>
       </w:pPr>
       <w:r>
-        <w:t>{%p if retaliation.protection_or_prevention_order %}</w:t>
+        <w:t xml:space="preserve">{%p if </w:t>
+      </w:r>
+      <w:proofErr w:type="spellStart"/>
+      <w:proofErr w:type="gramStart"/>
+      <w:r>
+        <w:t>retaliation.protection</w:t>
+      </w:r>
+      <w:proofErr w:type="gramEnd"/>
+      <w:r>
+        <w:t>_or_prevention_order</w:t>
+      </w:r>
+      <w:proofErr w:type="spellEnd"/>
+      <w:r>
+        <w:t xml:space="preserve"> %}</w:t>
       </w:r>
     </w:p>
     <w:p>
@@ -1633,8 +2400,13 @@
         <w:contextualSpacing/>
       </w:pPr>
       <w:r>
-        <w:t>I or a member of my household took action to obtain a protection order under G.L. c. 209A or a harassment prevention order under G.L. c. 258E;</w:t>
-      </w:r>
+        <w:t xml:space="preserve">I or a member of my household took action to obtain a protection order under G.L. c. 209A or a harassment prevention order under G.L. c. </w:t>
+      </w:r>
+      <w:proofErr w:type="gramStart"/>
+      <w:r>
+        <w:t>258E;</w:t>
+      </w:r>
+      <w:proofErr w:type="gramEnd"/>
     </w:p>
     <w:p>
       <w:pPr>
@@ -1661,7 +2433,20 @@
         <w:contextualSpacing/>
       </w:pPr>
       <w:r>
-        <w:t>{%p if retaliation.domestic_violence %}</w:t>
+        <w:t xml:space="preserve">{%p if </w:t>
+      </w:r>
+      <w:proofErr w:type="spellStart"/>
+      <w:proofErr w:type="gramStart"/>
+      <w:r>
+        <w:t>retaliation.domestic</w:t>
+      </w:r>
+      <w:proofErr w:type="gramEnd"/>
+      <w:r>
+        <w:t>_violence</w:t>
+      </w:r>
+      <w:proofErr w:type="spellEnd"/>
+      <w:r>
+        <w:t xml:space="preserve"> %}</w:t>
       </w:r>
     </w:p>
     <w:p>
@@ -1703,7 +2488,20 @@
         <w:contextualSpacing/>
       </w:pPr>
       <w:r>
-        <w:t>{%p if retaliation.survivor_rights %}</w:t>
+        <w:t xml:space="preserve">{%p if </w:t>
+      </w:r>
+      <w:proofErr w:type="spellStart"/>
+      <w:proofErr w:type="gramStart"/>
+      <w:r>
+        <w:t>retaliation.survivor</w:t>
+      </w:r>
+      <w:proofErr w:type="gramEnd"/>
+      <w:r>
+        <w:t>_rights</w:t>
+      </w:r>
+      <w:proofErr w:type="spellEnd"/>
+      <w:r>
+        <w:t xml:space="preserve"> %}</w:t>
       </w:r>
     </w:p>
     <w:p>
@@ -1747,9 +2545,11 @@
       <w:r>
         <w:t xml:space="preserve">{%p if </w:t>
       </w:r>
+      <w:proofErr w:type="spellStart"/>
       <w:r>
         <w:t>show_retaliation_other</w:t>
       </w:r>
+      <w:proofErr w:type="spellEnd"/>
       <w:r>
         <w:t xml:space="preserve"> %}</w:t>
       </w:r>
@@ -1764,8 +2564,21 @@
         <w:spacing w:after="144"/>
         <w:contextualSpacing/>
       </w:pPr>
-      <w:r>
-        <w:t>{{ retaliation.other }}</w:t>
+      <w:proofErr w:type="gramStart"/>
+      <w:r>
+        <w:t xml:space="preserve">{{ </w:t>
+      </w:r>
+      <w:proofErr w:type="spellStart"/>
+      <w:r>
+        <w:t>retaliation</w:t>
+      </w:r>
+      <w:proofErr w:type="gramEnd"/>
+      <w:r>
+        <w:t>.other</w:t>
+      </w:r>
+      <w:proofErr w:type="spellEnd"/>
+      <w:r>
+        <w:t xml:space="preserve"> }}</w:t>
       </w:r>
     </w:p>
     <w:p>
@@ -1803,7 +2616,15 @@
         <w:ind w:left="709"/>
       </w:pPr>
       <w:r>
-        <w:t>{%p if retaliation.within_6_months %}</w:t>
+        <w:t xml:space="preserve">{%p if </w:t>
+      </w:r>
+      <w:proofErr w:type="gramStart"/>
+      <w:r>
+        <w:t>retaliation.within</w:t>
+      </w:r>
+      <w:proofErr w:type="gramEnd"/>
+      <w:r>
+        <w:t>_6_months %}</w:t>
       </w:r>
     </w:p>
     <w:p>
@@ -1815,7 +2636,15 @@
         </w:numPr>
       </w:pPr>
       <w:r>
-        <w:t xml:space="preserve"> I am entitled to a presumption of retaliation because the landlord took action against me within 6 months of any of the above.</w:t>
+        <w:t xml:space="preserve"> I am entitled to a presumption of retaliation because the landlord </w:t>
+      </w:r>
+      <w:proofErr w:type="gramStart"/>
+      <w:r>
+        <w:t>took action</w:t>
+      </w:r>
+      <w:proofErr w:type="gramEnd"/>
+      <w:r>
+        <w:t xml:space="preserve"> against me within 6 months of any of the above.</w:t>
       </w:r>
     </w:p>
     <w:p>
@@ -1839,7 +2668,15 @@
         <w:pStyle w:val="BodyText"/>
       </w:pPr>
       <w:r>
-        <w:t>{%p if tenant.is_discriminated %}</w:t>
+        <w:t xml:space="preserve">{%p if </w:t>
+      </w:r>
+      <w:proofErr w:type="spellStart"/>
+      <w:r>
+        <w:t>tenant.is_discriminated</w:t>
+      </w:r>
+      <w:proofErr w:type="spellEnd"/>
+      <w:r>
+        <w:t xml:space="preserve"> %}</w:t>
       </w:r>
     </w:p>
     <w:p>
@@ -1851,8 +2688,21 @@
       <w:pPr>
         <w:pStyle w:val="Caption"/>
       </w:pPr>
-      <w:r>
-        <w:t>Defense{% if plead_counterclaims %} and Counterclaim{% endif %}</w:t>
+      <w:proofErr w:type="gramStart"/>
+      <w:r>
+        <w:t>Defense{</w:t>
+      </w:r>
+      <w:proofErr w:type="gramEnd"/>
+      <w:r>
+        <w:t xml:space="preserve">% if </w:t>
+      </w:r>
+      <w:proofErr w:type="spellStart"/>
+      <w:r>
+        <w:t>plead_counterclaims</w:t>
+      </w:r>
+      <w:proofErr w:type="spellEnd"/>
+      <w:r>
+        <w:t xml:space="preserve"> %} and Counterclaim{% endif %}</w:t>
       </w:r>
     </w:p>
     <w:p>
@@ -1902,7 +2752,20 @@
         <w:contextualSpacing/>
       </w:pPr>
       <w:r>
-        <w:t>{%p for class in discrimination.protected_classes.true_values() %}</w:t>
+        <w:t xml:space="preserve">{%p for class in </w:t>
+      </w:r>
+      <w:proofErr w:type="spellStart"/>
+      <w:proofErr w:type="gramStart"/>
+      <w:r>
+        <w:t>discrimination.protected</w:t>
+      </w:r>
+      <w:proofErr w:type="gramEnd"/>
+      <w:r>
+        <w:t>_classes.true_values</w:t>
+      </w:r>
+      <w:proofErr w:type="spellEnd"/>
+      <w:r>
+        <w:t>() %}</w:t>
       </w:r>
     </w:p>
     <w:p>
@@ -1915,8 +2778,14 @@
         <w:spacing w:after="144"/>
         <w:contextualSpacing/>
       </w:pPr>
-      <w:r>
-        <w:t>{{ class }}</w:t>
+      <w:proofErr w:type="gramStart"/>
+      <w:r>
+        <w:lastRenderedPageBreak/>
+        <w:t>{{ class</w:t>
+      </w:r>
+      <w:proofErr w:type="gramEnd"/>
+      <w:r>
+        <w:t xml:space="preserve"> }}</w:t>
       </w:r>
     </w:p>
     <w:p>
@@ -1930,7 +2799,15 @@
         <w:contextualSpacing/>
       </w:pPr>
       <w:r>
-        <w:t>{%p endfor %}</w:t>
+        <w:t xml:space="preserve">{%p </w:t>
+      </w:r>
+      <w:proofErr w:type="spellStart"/>
+      <w:r>
+        <w:t>endfor</w:t>
+      </w:r>
+      <w:proofErr w:type="spellEnd"/>
+      <w:r>
+        <w:t xml:space="preserve"> %}</w:t>
       </w:r>
     </w:p>
     <w:p>
@@ -1946,15 +2823,36 @@
         <w:pStyle w:val="BodyText"/>
       </w:pPr>
       <w:r>
-        <w:t>{%p if tenant.is_disabled %}</w:t>
-      </w:r>
-    </w:p>
-    <w:p>
-      <w:pPr>
-        <w:pStyle w:val="BodyText"/>
-      </w:pPr>
-      <w:r>
-        <w:t>{%p if disability.request_reasonable_accommodation %}</w:t>
+        <w:t xml:space="preserve">{%p if </w:t>
+      </w:r>
+      <w:proofErr w:type="spellStart"/>
+      <w:r>
+        <w:t>tenant.is_disabled</w:t>
+      </w:r>
+      <w:proofErr w:type="spellEnd"/>
+      <w:r>
+        <w:t xml:space="preserve"> %}</w:t>
+      </w:r>
+    </w:p>
+    <w:p>
+      <w:pPr>
+        <w:pStyle w:val="BodyText"/>
+      </w:pPr>
+      <w:r>
+        <w:t xml:space="preserve">{%p if </w:t>
+      </w:r>
+      <w:proofErr w:type="spellStart"/>
+      <w:proofErr w:type="gramStart"/>
+      <w:r>
+        <w:t>disability.request</w:t>
+      </w:r>
+      <w:proofErr w:type="gramEnd"/>
+      <w:r>
+        <w:t>_reasonable_accommodation</w:t>
+      </w:r>
+      <w:proofErr w:type="spellEnd"/>
+      <w:r>
+        <w:t xml:space="preserve"> %}</w:t>
       </w:r>
     </w:p>
     <w:p>
@@ -1973,7 +2871,21 @@
         <w:rPr>
           <w:rFonts w:ascii="Garamond;serif" w:hAnsi="Garamond;serif"/>
         </w:rPr>
-        <w:t>See BHA vs. Bridgewaters, 452 Mass, 833 (2009)</w:t>
+        <w:t xml:space="preserve">See BHA vs. </w:t>
+      </w:r>
+      <w:proofErr w:type="spellStart"/>
+      <w:r>
+        <w:rPr>
+          <w:rFonts w:ascii="Garamond;serif" w:hAnsi="Garamond;serif"/>
+        </w:rPr>
+        <w:t>Bridgewaters</w:t>
+      </w:r>
+      <w:proofErr w:type="spellEnd"/>
+      <w:r>
+        <w:rPr>
+          <w:rFonts w:ascii="Garamond;serif" w:hAnsi="Garamond;serif"/>
+        </w:rPr>
+        <w:t>, 452 Mass, 833 (2009)</w:t>
       </w:r>
       <w:r>
         <w:t xml:space="preserve"> </w:t>
@@ -2022,9 +2934,13 @@
       <w:r>
         <w:t xml:space="preserve">{%p if </w:t>
       </w:r>
+      <w:proofErr w:type="spellStart"/>
+      <w:proofErr w:type="gramStart"/>
       <w:r>
         <w:t>claims.harassment</w:t>
       </w:r>
+      <w:proofErr w:type="spellEnd"/>
+      <w:proofErr w:type="gramEnd"/>
       <w:r>
         <w:t xml:space="preserve"> %}</w:t>
       </w:r>
@@ -2050,7 +2966,21 @@
         <w:rPr>
           <w:rFonts w:ascii="Garamond;serif" w:hAnsi="Garamond;serif"/>
         </w:rPr>
-        <w:t>See Gnerre v. MCAD, 402 Mass. 502 (1988); Mass. Gen. Laws c. 151B, §4(6)</w:t>
+        <w:t xml:space="preserve">See </w:t>
+      </w:r>
+      <w:proofErr w:type="spellStart"/>
+      <w:r>
+        <w:rPr>
+          <w:rFonts w:ascii="Garamond;serif" w:hAnsi="Garamond;serif"/>
+        </w:rPr>
+        <w:t>Gnerre</w:t>
+      </w:r>
+      <w:proofErr w:type="spellEnd"/>
+      <w:r>
+        <w:rPr>
+          <w:rFonts w:ascii="Garamond;serif" w:hAnsi="Garamond;serif"/>
+        </w:rPr>
+        <w:t xml:space="preserve"> v. MCAD, 402 Mass. 502 (1988); Mass. Gen. Laws c. 151B, §4(6)</w:t>
       </w:r>
       <w:r>
         <w:t xml:space="preserve"> </w:t>
@@ -2079,7 +3009,20 @@
         <w:contextualSpacing/>
       </w:pPr>
       <w:r>
-        <w:t>{%p if discrimination.sexual_harassment.pressured_sexual_favors %}</w:t>
+        <w:t xml:space="preserve">{%p if </w:t>
+      </w:r>
+      <w:proofErr w:type="spellStart"/>
+      <w:proofErr w:type="gramStart"/>
+      <w:r>
+        <w:t>discrimination.sexual</w:t>
+      </w:r>
+      <w:proofErr w:type="gramEnd"/>
+      <w:r>
+        <w:t>_harassment.pressured_sexual_favors</w:t>
+      </w:r>
+      <w:proofErr w:type="spellEnd"/>
+      <w:r>
+        <w:t xml:space="preserve"> %}</w:t>
       </w:r>
     </w:p>
     <w:p>
@@ -2121,7 +3064,20 @@
         <w:contextualSpacing/>
       </w:pPr>
       <w:r>
-        <w:t>{%p if discrimination.sexual_harassment.tenancy_terms_changed %}</w:t>
+        <w:t xml:space="preserve">{%p if </w:t>
+      </w:r>
+      <w:proofErr w:type="spellStart"/>
+      <w:proofErr w:type="gramStart"/>
+      <w:r>
+        <w:t>discrimination.sexual</w:t>
+      </w:r>
+      <w:proofErr w:type="gramEnd"/>
+      <w:r>
+        <w:t>_harassment.tenancy_terms_changed</w:t>
+      </w:r>
+      <w:proofErr w:type="spellEnd"/>
+      <w:r>
+        <w:t xml:space="preserve"> %}</w:t>
       </w:r>
     </w:p>
     <w:p>
@@ -2163,7 +3119,20 @@
         <w:contextualSpacing/>
       </w:pPr>
       <w:r>
-        <w:t>{%p if discrimination.sexual_harassment.unsafe_or_uncomfortable %}</w:t>
+        <w:t xml:space="preserve">{%p if </w:t>
+      </w:r>
+      <w:proofErr w:type="spellStart"/>
+      <w:proofErr w:type="gramStart"/>
+      <w:r>
+        <w:t>discrimination.sexual</w:t>
+      </w:r>
+      <w:proofErr w:type="gramEnd"/>
+      <w:r>
+        <w:t>_harassment.unsafe_or_uncomfortable</w:t>
+      </w:r>
+      <w:proofErr w:type="spellEnd"/>
+      <w:r>
+        <w:t xml:space="preserve"> %}</w:t>
       </w:r>
     </w:p>
     <w:p>
@@ -2200,8 +3169,8 @@
         <w:spacing w:after="144"/>
         <w:contextualSpacing/>
       </w:pPr>
-      <w:bookmarkStart w:id="1" w:name="_Hlk495920767"/>
-      <w:bookmarkEnd w:id="1"/>
+      <w:bookmarkStart w:id="0" w:name="_Hlk495920767"/>
+      <w:bookmarkEnd w:id="0"/>
       <w:r>
         <w:t>{%p endif %}</w:t>
       </w:r>
@@ -2213,7 +3182,15 @@
         <w:contextualSpacing/>
       </w:pPr>
       <w:r>
-        <w:t>{%p if eviction_reason == "fault" %}</w:t>
+        <w:t xml:space="preserve">{%p if </w:t>
+      </w:r>
+      <w:proofErr w:type="spellStart"/>
+      <w:r>
+        <w:t>eviction_reason</w:t>
+      </w:r>
+      <w:proofErr w:type="spellEnd"/>
+      <w:r>
+        <w:t xml:space="preserve"> == "fault" %}</w:t>
       </w:r>
     </w:p>
     <w:p>
@@ -2234,6 +3211,7 @@
         <w:pStyle w:val="CenterTitle"/>
       </w:pPr>
       <w:r>
+        <w:lastRenderedPageBreak/>
         <w:t>Tenant Not Responsible for Alleged Behavior</w:t>
       </w:r>
     </w:p>
@@ -2248,7 +3226,15 @@
         <w:contextualSpacing/>
       </w:pPr>
       <w:r>
-        <w:t>{%p if fault.did_not_occur %}</w:t>
+        <w:t xml:space="preserve">{%p if </w:t>
+      </w:r>
+      <w:proofErr w:type="spellStart"/>
+      <w:r>
+        <w:t>fault.did_not_occur</w:t>
+      </w:r>
+      <w:proofErr w:type="spellEnd"/>
+      <w:r>
+        <w:t xml:space="preserve"> %}</w:t>
       </w:r>
     </w:p>
     <w:p>
@@ -2284,7 +3270,15 @@
         </w:numPr>
       </w:pPr>
       <w:r>
-        <w:t>{%p if fault.not_violation_of_agreement %}</w:t>
+        <w:t xml:space="preserve">{%p if </w:t>
+      </w:r>
+      <w:proofErr w:type="spellStart"/>
+      <w:r>
+        <w:t>fault.not_violation_of_agreement</w:t>
+      </w:r>
+      <w:proofErr w:type="spellEnd"/>
+      <w:r>
+        <w:t xml:space="preserve"> %}</w:t>
       </w:r>
     </w:p>
     <w:p>
@@ -2320,7 +3314,15 @@
         </w:numPr>
       </w:pPr>
       <w:r>
-        <w:t>{%p if fault.no_control_of_guest %}</w:t>
+        <w:t xml:space="preserve">{%p if </w:t>
+      </w:r>
+      <w:proofErr w:type="spellStart"/>
+      <w:r>
+        <w:t>fault.no_control_of_guest</w:t>
+      </w:r>
+      <w:proofErr w:type="spellEnd"/>
+      <w:r>
+        <w:t xml:space="preserve"> %}</w:t>
       </w:r>
     </w:p>
     <w:p>
@@ -2383,18 +3385,60 @@
         <w:rPr>
           <w:rFonts w:ascii="Garamond;serif" w:hAnsi="Garamond;serif"/>
         </w:rPr>
-        <w:t>{%p if plead_counterclaims %}</w:t>
-      </w:r>
-    </w:p>
-    <w:p>
-      <w:pPr>
-        <w:pStyle w:val="BodyText"/>
-      </w:pPr>
+        <w:t xml:space="preserve">{%p if </w:t>
+      </w:r>
+      <w:proofErr w:type="spellStart"/>
       <w:r>
         <w:rPr>
           <w:rFonts w:ascii="Garamond;serif" w:hAnsi="Garamond;serif"/>
         </w:rPr>
-        <w:t>{%p if bad_conditions.have_conditions %}</w:t>
+        <w:t>plead_counterclaims</w:t>
+      </w:r>
+      <w:proofErr w:type="spellEnd"/>
+      <w:r>
+        <w:rPr>
+          <w:rFonts w:ascii="Garamond;serif" w:hAnsi="Garamond;serif"/>
+        </w:rPr>
+        <w:t xml:space="preserve"> %}</w:t>
+      </w:r>
+    </w:p>
+    <w:p>
+      <w:pPr>
+        <w:pStyle w:val="BodyText"/>
+      </w:pPr>
+      <w:r>
+        <w:rPr>
+          <w:rFonts w:ascii="Garamond;serif" w:hAnsi="Garamond;serif"/>
+        </w:rPr>
+        <w:t xml:space="preserve">{%p if </w:t>
+      </w:r>
+      <w:proofErr w:type="spellStart"/>
+      <w:r>
+        <w:rPr>
+          <w:rFonts w:ascii="Garamond;serif" w:hAnsi="Garamond;serif"/>
+        </w:rPr>
+        <w:t>bad_</w:t>
+      </w:r>
+      <w:proofErr w:type="gramStart"/>
+      <w:r>
+        <w:rPr>
+          <w:rFonts w:ascii="Garamond;serif" w:hAnsi="Garamond;serif"/>
+        </w:rPr>
+        <w:t>conditions.have</w:t>
+      </w:r>
+      <w:proofErr w:type="gramEnd"/>
+      <w:r>
+        <w:rPr>
+          <w:rFonts w:ascii="Garamond;serif" w:hAnsi="Garamond;serif"/>
+        </w:rPr>
+        <w:t>_conditions</w:t>
+      </w:r>
+      <w:proofErr w:type="spellEnd"/>
+      <w:r>
+        <w:rPr>
+          <w:rFonts w:ascii="Garamond;serif" w:hAnsi="Garamond;serif"/>
+        </w:rPr>
+        <w:t xml:space="preserve"> %}</w:t>
       </w:r>
     </w:p>
     <w:p>
@@ -2467,63 +3511,118 @@
         </w:numPr>
       </w:pPr>
       <w:r>
-        <w:t>{%p for condition in bad_conditions.conditions.true_values() %}</w:t>
-      </w:r>
-    </w:p>
-    <w:p>
-      <w:pPr>
-        <w:pStyle w:val="BodyText"/>
-        <w:numPr>
-          <w:ilvl w:val="1"/>
-          <w:numId w:val="3"/>
-        </w:numPr>
-        <w:spacing w:after="144"/>
-        <w:contextualSpacing/>
-      </w:pPr>
-      <w:r>
-        <w:t>{{ condition }}</w:t>
-      </w:r>
-    </w:p>
-    <w:p>
-      <w:pPr>
-        <w:pStyle w:val="BodyText"/>
-        <w:numPr>
-          <w:ilvl w:val="1"/>
-          <w:numId w:val="3"/>
-        </w:numPr>
-        <w:spacing w:after="144"/>
-        <w:contextualSpacing/>
-      </w:pPr>
-      <w:r>
-        <w:t>{%p endfor %}</w:t>
-      </w:r>
-    </w:p>
-    <w:p>
-      <w:pPr>
-        <w:pStyle w:val="BodyText"/>
-        <w:numPr>
-          <w:ilvl w:val="1"/>
-          <w:numId w:val="3"/>
-        </w:numPr>
-        <w:spacing w:after="144"/>
-        <w:contextualSpacing/>
-      </w:pPr>
-      <w:r>
-        <w:t>{%p if bad_conditions.conditions['other'] %}</w:t>
-      </w:r>
-    </w:p>
-    <w:p>
-      <w:pPr>
-        <w:pStyle w:val="BodyText"/>
-        <w:numPr>
-          <w:ilvl w:val="1"/>
-          <w:numId w:val="3"/>
-        </w:numPr>
-        <w:spacing w:after="144"/>
-        <w:contextualSpacing/>
-      </w:pPr>
-      <w:r>
-        <w:t>{{ bad_conditions.other_condition }}</w:t>
+        <w:t xml:space="preserve">{%p for condition in </w:t>
+      </w:r>
+      <w:proofErr w:type="spellStart"/>
+      <w:r>
+        <w:t>bad_</w:t>
+      </w:r>
+      <w:proofErr w:type="gramStart"/>
+      <w:r>
+        <w:t>conditions.conditions</w:t>
+      </w:r>
+      <w:proofErr w:type="gramEnd"/>
+      <w:r>
+        <w:t>.true_values</w:t>
+      </w:r>
+      <w:proofErr w:type="spellEnd"/>
+      <w:r>
+        <w:t>() %}</w:t>
+      </w:r>
+    </w:p>
+    <w:p>
+      <w:pPr>
+        <w:pStyle w:val="BodyText"/>
+        <w:numPr>
+          <w:ilvl w:val="1"/>
+          <w:numId w:val="3"/>
+        </w:numPr>
+        <w:spacing w:after="144"/>
+        <w:contextualSpacing/>
+      </w:pPr>
+      <w:proofErr w:type="gramStart"/>
+      <w:r>
+        <w:t>{{ condition</w:t>
+      </w:r>
+      <w:proofErr w:type="gramEnd"/>
+      <w:r>
+        <w:t xml:space="preserve"> }}</w:t>
+      </w:r>
+    </w:p>
+    <w:p>
+      <w:pPr>
+        <w:pStyle w:val="BodyText"/>
+        <w:numPr>
+          <w:ilvl w:val="1"/>
+          <w:numId w:val="3"/>
+        </w:numPr>
+        <w:spacing w:after="144"/>
+        <w:contextualSpacing/>
+      </w:pPr>
+      <w:r>
+        <w:t xml:space="preserve">{%p </w:t>
+      </w:r>
+      <w:proofErr w:type="spellStart"/>
+      <w:r>
+        <w:t>endfor</w:t>
+      </w:r>
+      <w:proofErr w:type="spellEnd"/>
+      <w:r>
+        <w:t xml:space="preserve"> %}</w:t>
+      </w:r>
+    </w:p>
+    <w:p>
+      <w:pPr>
+        <w:pStyle w:val="BodyText"/>
+        <w:numPr>
+          <w:ilvl w:val="1"/>
+          <w:numId w:val="3"/>
+        </w:numPr>
+        <w:spacing w:after="144"/>
+        <w:contextualSpacing/>
+      </w:pPr>
+      <w:r>
+        <w:t xml:space="preserve">{%p if </w:t>
+      </w:r>
+      <w:proofErr w:type="spellStart"/>
+      <w:r>
+        <w:t>bad_</w:t>
+      </w:r>
+      <w:proofErr w:type="gramStart"/>
+      <w:r>
+        <w:t>conditions.conditions</w:t>
+      </w:r>
+      <w:proofErr w:type="spellEnd"/>
+      <w:proofErr w:type="gramEnd"/>
+      <w:r>
+        <w:t>['other'] %}</w:t>
+      </w:r>
+    </w:p>
+    <w:p>
+      <w:pPr>
+        <w:pStyle w:val="BodyText"/>
+        <w:numPr>
+          <w:ilvl w:val="1"/>
+          <w:numId w:val="3"/>
+        </w:numPr>
+        <w:spacing w:after="144"/>
+        <w:contextualSpacing/>
+      </w:pPr>
+      <w:proofErr w:type="gramStart"/>
+      <w:r>
+        <w:t xml:space="preserve">{{ </w:t>
+      </w:r>
+      <w:proofErr w:type="spellStart"/>
+      <w:r>
+        <w:t>bad</w:t>
+      </w:r>
+      <w:proofErr w:type="gramEnd"/>
+      <w:r>
+        <w:t>_conditions.other_condition</w:t>
+      </w:r>
+      <w:proofErr w:type="spellEnd"/>
+      <w:r>
+        <w:t xml:space="preserve"> }}</w:t>
       </w:r>
     </w:p>
     <w:p>
@@ -2548,18 +3647,35 @@
       </w:pPr>
       <w:r>
         <w:tab/>
-        <w:t>{%p if bad_conditions.landlord_notified.any_true() %}</w:t>
-      </w:r>
-    </w:p>
-    <w:p>
-      <w:pPr>
-        <w:pStyle w:val="BodyText"/>
-        <w:numPr>
-          <w:ilvl w:val="0"/>
-          <w:numId w:val="3"/>
-        </w:numPr>
-      </w:pPr>
-      <w:r>
+        <w:t xml:space="preserve">{%p if </w:t>
+      </w:r>
+      <w:proofErr w:type="spellStart"/>
+      <w:r>
+        <w:t>bad_conditions.landlord_notified.any_</w:t>
+      </w:r>
+      <w:proofErr w:type="gramStart"/>
+      <w:r>
+        <w:t>true</w:t>
+      </w:r>
+      <w:proofErr w:type="spellEnd"/>
+      <w:r>
+        <w:t>(</w:t>
+      </w:r>
+      <w:proofErr w:type="gramEnd"/>
+      <w:r>
+        <w:t>) %}</w:t>
+      </w:r>
+    </w:p>
+    <w:p>
+      <w:pPr>
+        <w:pStyle w:val="BodyText"/>
+        <w:numPr>
+          <w:ilvl w:val="0"/>
+          <w:numId w:val="3"/>
+        </w:numPr>
+      </w:pPr>
+      <w:r>
+        <w:lastRenderedPageBreak/>
         <w:t xml:space="preserve">The landlord knew or should have known about the bad conditions because: </w:t>
       </w:r>
     </w:p>
@@ -2580,7 +3696,35 @@
         <w:rPr>
           <w:rFonts w:ascii="Times New Roman;serif" w:hAnsi="Times New Roman;serif"/>
         </w:rPr>
-        <w:t>{%p for notified in bad_conditions.landlord_notified.true_values() %}</w:t>
+        <w:t xml:space="preserve">{%p for notified in </w:t>
+      </w:r>
+      <w:proofErr w:type="spellStart"/>
+      <w:r>
+        <w:rPr>
+          <w:rFonts w:ascii="Times New Roman;serif" w:hAnsi="Times New Roman;serif"/>
+        </w:rPr>
+        <w:t>bad_</w:t>
+      </w:r>
+      <w:proofErr w:type="gramStart"/>
+      <w:r>
+        <w:rPr>
+          <w:rFonts w:ascii="Times New Roman;serif" w:hAnsi="Times New Roman;serif"/>
+        </w:rPr>
+        <w:t>conditions.landlord</w:t>
+      </w:r>
+      <w:proofErr w:type="gramEnd"/>
+      <w:r>
+        <w:rPr>
+          <w:rFonts w:ascii="Times New Roman;serif" w:hAnsi="Times New Roman;serif"/>
+        </w:rPr>
+        <w:t>_notified.true_values</w:t>
+      </w:r>
+      <w:proofErr w:type="spellEnd"/>
+      <w:r>
+        <w:rPr>
+          <w:rFonts w:ascii="Times New Roman;serif" w:hAnsi="Times New Roman;serif"/>
+        </w:rPr>
+        <w:t>() %}</w:t>
       </w:r>
     </w:p>
     <w:p>
@@ -2596,28 +3740,50 @@
           <w:rFonts w:ascii="Times New Roman;serif" w:hAnsi="Times New Roman;serif" w:hint="eastAsia"/>
         </w:rPr>
       </w:pPr>
-      <w:r>
-        <w:rPr>
-          <w:rFonts w:ascii="Times New Roman;serif" w:hAnsi="Times New Roman;serif"/>
-        </w:rPr>
-        <w:t>{{ notified}}</w:t>
-      </w:r>
-    </w:p>
-    <w:p>
-      <w:pPr>
-        <w:pStyle w:val="BodyText"/>
-        <w:numPr>
-          <w:ilvl w:val="1"/>
-          <w:numId w:val="3"/>
-        </w:numPr>
-        <w:spacing w:after="144"/>
-        <w:contextualSpacing/>
-      </w:pPr>
-      <w:r>
-        <w:rPr>
-          <w:rFonts w:ascii="Times New Roman;serif" w:hAnsi="Times New Roman;serif"/>
-        </w:rPr>
-        <w:t>{%p endfor %}</w:t>
+      <w:proofErr w:type="gramStart"/>
+      <w:r>
+        <w:rPr>
+          <w:rFonts w:ascii="Times New Roman;serif" w:hAnsi="Times New Roman;serif"/>
+        </w:rPr>
+        <w:t>{{ notified</w:t>
+      </w:r>
+      <w:proofErr w:type="gramEnd"/>
+      <w:r>
+        <w:rPr>
+          <w:rFonts w:ascii="Times New Roman;serif" w:hAnsi="Times New Roman;serif"/>
+        </w:rPr>
+        <w:t>}}</w:t>
+      </w:r>
+    </w:p>
+    <w:p>
+      <w:pPr>
+        <w:pStyle w:val="BodyText"/>
+        <w:numPr>
+          <w:ilvl w:val="1"/>
+          <w:numId w:val="3"/>
+        </w:numPr>
+        <w:spacing w:after="144"/>
+        <w:contextualSpacing/>
+      </w:pPr>
+      <w:r>
+        <w:rPr>
+          <w:rFonts w:ascii="Times New Roman;serif" w:hAnsi="Times New Roman;serif"/>
+        </w:rPr>
+        <w:t xml:space="preserve">{%p </w:t>
+      </w:r>
+      <w:proofErr w:type="spellStart"/>
+      <w:r>
+        <w:rPr>
+          <w:rFonts w:ascii="Times New Roman;serif" w:hAnsi="Times New Roman;serif"/>
+        </w:rPr>
+        <w:t>endfor</w:t>
+      </w:r>
+      <w:proofErr w:type="spellEnd"/>
+      <w:r>
+        <w:rPr>
+          <w:rFonts w:ascii="Times New Roman;serif" w:hAnsi="Times New Roman;serif"/>
+        </w:rPr>
+        <w:t xml:space="preserve"> %}</w:t>
       </w:r>
     </w:p>
     <w:p>
@@ -2698,7 +3864,43 @@
         <w:rPr>
           <w:rFonts w:ascii="Times New Roman;serif" w:hAnsi="Times New Roman;serif"/>
         </w:rPr>
-        <w:t>{%p if paid_deposit and security_deposit.violated %}</w:t>
+        <w:t xml:space="preserve">{%p if </w:t>
+      </w:r>
+      <w:proofErr w:type="spellStart"/>
+      <w:r>
+        <w:rPr>
+          <w:rFonts w:ascii="Times New Roman;serif" w:hAnsi="Times New Roman;serif"/>
+        </w:rPr>
+        <w:t>paid_deposit</w:t>
+      </w:r>
+      <w:proofErr w:type="spellEnd"/>
+      <w:r>
+        <w:rPr>
+          <w:rFonts w:ascii="Times New Roman;serif" w:hAnsi="Times New Roman;serif"/>
+        </w:rPr>
+        <w:t xml:space="preserve"> and </w:t>
+      </w:r>
+      <w:proofErr w:type="spellStart"/>
+      <w:r>
+        <w:rPr>
+          <w:rFonts w:ascii="Times New Roman;serif" w:hAnsi="Times New Roman;serif"/>
+        </w:rPr>
+        <w:t>security_</w:t>
+      </w:r>
+      <w:proofErr w:type="gramStart"/>
+      <w:r>
+        <w:rPr>
+          <w:rFonts w:ascii="Times New Roman;serif" w:hAnsi="Times New Roman;serif"/>
+        </w:rPr>
+        <w:t>deposit.violated</w:t>
+      </w:r>
+      <w:proofErr w:type="spellEnd"/>
+      <w:proofErr w:type="gramEnd"/>
+      <w:r>
+        <w:rPr>
+          <w:rFonts w:ascii="Times New Roman;serif" w:hAnsi="Times New Roman;serif"/>
+        </w:rPr>
+        <w:t xml:space="preserve"> %}</w:t>
       </w:r>
     </w:p>
     <w:p>
@@ -2755,7 +3957,35 @@
         <w:rPr>
           <w:rFonts w:ascii="Times New Roman;serif" w:hAnsi="Times New Roman;serif"/>
         </w:rPr>
-        <w:t>I paid a security deposit of $ {{ security_deposit.amount }} to my current/former (circle which one) landlord.</w:t>
+        <w:t xml:space="preserve">I paid a security deposit of $ </w:t>
+      </w:r>
+      <w:proofErr w:type="gramStart"/>
+      <w:r>
+        <w:rPr>
+          <w:rFonts w:ascii="Times New Roman;serif" w:hAnsi="Times New Roman;serif"/>
+        </w:rPr>
+        <w:t xml:space="preserve">{{ </w:t>
+      </w:r>
+      <w:proofErr w:type="spellStart"/>
+      <w:r>
+        <w:rPr>
+          <w:rFonts w:ascii="Times New Roman;serif" w:hAnsi="Times New Roman;serif"/>
+        </w:rPr>
+        <w:t>security</w:t>
+      </w:r>
+      <w:proofErr w:type="gramEnd"/>
+      <w:r>
+        <w:rPr>
+          <w:rFonts w:ascii="Times New Roman;serif" w:hAnsi="Times New Roman;serif"/>
+        </w:rPr>
+        <w:t>_deposit.amount</w:t>
+      </w:r>
+      <w:proofErr w:type="spellEnd"/>
+      <w:r>
+        <w:rPr>
+          <w:rFonts w:ascii="Times New Roman;serif" w:hAnsi="Times New Roman;serif"/>
+        </w:rPr>
+        <w:t xml:space="preserve"> }} to my current/former (circle which one) landlord.</w:t>
       </w:r>
       <w:r>
         <w:t xml:space="preserve"> </w:t>
@@ -2790,7 +4020,35 @@
         <w:rPr>
           <w:rFonts w:ascii="Times New Roman;serif" w:hAnsi="Times New Roman;serif"/>
         </w:rPr>
-        <w:t>{%p for violation in security_deposit.violations.true_values() %}</w:t>
+        <w:t xml:space="preserve">{%p for violation in </w:t>
+      </w:r>
+      <w:proofErr w:type="spellStart"/>
+      <w:r>
+        <w:rPr>
+          <w:rFonts w:ascii="Times New Roman;serif" w:hAnsi="Times New Roman;serif"/>
+        </w:rPr>
+        <w:t>security_</w:t>
+      </w:r>
+      <w:proofErr w:type="gramStart"/>
+      <w:r>
+        <w:rPr>
+          <w:rFonts w:ascii="Times New Roman;serif" w:hAnsi="Times New Roman;serif"/>
+        </w:rPr>
+        <w:t>deposit.violations</w:t>
+      </w:r>
+      <w:proofErr w:type="gramEnd"/>
+      <w:r>
+        <w:rPr>
+          <w:rFonts w:ascii="Times New Roman;serif" w:hAnsi="Times New Roman;serif"/>
+        </w:rPr>
+        <w:t>.true_values</w:t>
+      </w:r>
+      <w:proofErr w:type="spellEnd"/>
+      <w:r>
+        <w:rPr>
+          <w:rFonts w:ascii="Times New Roman;serif" w:hAnsi="Times New Roman;serif"/>
+        </w:rPr>
+        <w:t>() %}</w:t>
       </w:r>
     </w:p>
     <w:p>
@@ -2824,7 +4082,21 @@
         <w:rPr>
           <w:rFonts w:ascii="Times New Roman;serif" w:hAnsi="Times New Roman;serif"/>
         </w:rPr>
-        <w:t>{%p endfor %}</w:t>
+        <w:t xml:space="preserve">{%p </w:t>
+      </w:r>
+      <w:proofErr w:type="spellStart"/>
+      <w:r>
+        <w:rPr>
+          <w:rFonts w:ascii="Times New Roman;serif" w:hAnsi="Times New Roman;serif"/>
+        </w:rPr>
+        <w:t>endfor</w:t>
+      </w:r>
+      <w:proofErr w:type="spellEnd"/>
+      <w:r>
+        <w:rPr>
+          <w:rFonts w:ascii="Times New Roman;serif" w:hAnsi="Times New Roman;serif"/>
+        </w:rPr>
+        <w:t xml:space="preserve"> %}</w:t>
       </w:r>
       <w:r>
         <w:t xml:space="preserve"> </w:t>
@@ -2856,14 +4128,38 @@
         <w:rPr>
           <w:rFonts w:ascii="Times New Roman;serif" w:hAnsi="Times New Roman;serif"/>
         </w:rPr>
-        <w:t xml:space="preserve">{%p if paid_lmr and </w:t>
-      </w:r>
-      <w:r>
-        <w:rPr>
-          <w:rFonts w:ascii="Times New Roman;serif" w:hAnsi="Times New Roman;serif"/>
-        </w:rPr>
-        <w:t>last_months_rent.violated</w:t>
-      </w:r>
+        <w:t xml:space="preserve">{%p if </w:t>
+      </w:r>
+      <w:proofErr w:type="spellStart"/>
+      <w:r>
+        <w:rPr>
+          <w:rFonts w:ascii="Times New Roman;serif" w:hAnsi="Times New Roman;serif"/>
+        </w:rPr>
+        <w:t>paid_lmr</w:t>
+      </w:r>
+      <w:proofErr w:type="spellEnd"/>
+      <w:r>
+        <w:rPr>
+          <w:rFonts w:ascii="Times New Roman;serif" w:hAnsi="Times New Roman;serif"/>
+        </w:rPr>
+        <w:t xml:space="preserve"> and </w:t>
+      </w:r>
+      <w:proofErr w:type="spellStart"/>
+      <w:r>
+        <w:rPr>
+          <w:rFonts w:ascii="Times New Roman;serif" w:hAnsi="Times New Roman;serif"/>
+        </w:rPr>
+        <w:t>last_months_</w:t>
+      </w:r>
+      <w:proofErr w:type="gramStart"/>
+      <w:r>
+        <w:rPr>
+          <w:rFonts w:ascii="Times New Roman;serif" w:hAnsi="Times New Roman;serif"/>
+        </w:rPr>
+        <w:t>rent.violated</w:t>
+      </w:r>
+      <w:proofErr w:type="spellEnd"/>
+      <w:proofErr w:type="gramEnd"/>
       <w:r>
         <w:rPr>
           <w:rFonts w:ascii="Times New Roman;serif" w:hAnsi="Times New Roman;serif"/>
@@ -2925,10 +4221,34 @@
         </w:numPr>
       </w:pPr>
       <w:r>
-        <w:t xml:space="preserve">I paid last month’s rent of $ {{ last_months_rent.amount }} to my </w:t>
-      </w:r>
-      <w:r>
-        <w:t>{{last_months_rent.to_whom }}</w:t>
+        <w:t xml:space="preserve">I paid last month’s rent of $ </w:t>
+      </w:r>
+      <w:proofErr w:type="gramStart"/>
+      <w:r>
+        <w:t xml:space="preserve">{{ </w:t>
+      </w:r>
+      <w:proofErr w:type="spellStart"/>
+      <w:r>
+        <w:t>last</w:t>
+      </w:r>
+      <w:proofErr w:type="gramEnd"/>
+      <w:r>
+        <w:t>_months_rent.amount</w:t>
+      </w:r>
+      <w:proofErr w:type="spellEnd"/>
+      <w:r>
+        <w:t xml:space="preserve"> }} to my </w:t>
+      </w:r>
+      <w:r>
+        <w:t>{{</w:t>
+      </w:r>
+      <w:proofErr w:type="spellStart"/>
+      <w:r>
+        <w:t>last_months_rent.to_whom</w:t>
+      </w:r>
+      <w:proofErr w:type="spellEnd"/>
+      <w:r>
+        <w:t xml:space="preserve"> }}</w:t>
       </w:r>
       <w:r>
         <w:t xml:space="preserve"> landlord and my landlord has not paid me yearly interest or given me rent credit for this interest, entitling me to three times the amount of interest owed.</w:t>
@@ -2947,7 +4267,18 @@
         <w:pStyle w:val="BodyText"/>
       </w:pPr>
       <w:r>
-        <w:t>{%p if bqe.violated %}</w:t>
+        <w:lastRenderedPageBreak/>
+        <w:t xml:space="preserve">{%p if </w:t>
+      </w:r>
+      <w:proofErr w:type="spellStart"/>
+      <w:proofErr w:type="gramStart"/>
+      <w:r>
+        <w:t>bqe.violated</w:t>
+      </w:r>
+      <w:proofErr w:type="spellEnd"/>
+      <w:proofErr w:type="gramEnd"/>
+      <w:r>
+        <w:t xml:space="preserve"> %}</w:t>
       </w:r>
     </w:p>
     <w:p>
@@ -3013,7 +4344,23 @@
         <w:rPr>
           <w:rFonts w:ascii="Times New Roman;serif" w:hAnsi="Times New Roman;serif"/>
         </w:rPr>
-        <w:t>{%p if bqe.heat %}</w:t>
+        <w:t xml:space="preserve">{%p if </w:t>
+      </w:r>
+      <w:proofErr w:type="spellStart"/>
+      <w:proofErr w:type="gramStart"/>
+      <w:r>
+        <w:rPr>
+          <w:rFonts w:ascii="Times New Roman;serif" w:hAnsi="Times New Roman;serif"/>
+        </w:rPr>
+        <w:t>bqe.heat</w:t>
+      </w:r>
+      <w:proofErr w:type="spellEnd"/>
+      <w:proofErr w:type="gramEnd"/>
+      <w:r>
+        <w:rPr>
+          <w:rFonts w:ascii="Times New Roman;serif" w:hAnsi="Times New Roman;serif"/>
+        </w:rPr>
+        <w:t xml:space="preserve"> %}</w:t>
       </w:r>
     </w:p>
     <w:p>
@@ -3073,7 +4420,21 @@
         <w:rPr>
           <w:rFonts w:ascii="Times New Roman;serif" w:hAnsi="Times New Roman;serif"/>
         </w:rPr>
-        <w:t>{%p if bqe.hot_water %}</w:t>
+        <w:t xml:space="preserve">{%p if </w:t>
+      </w:r>
+      <w:proofErr w:type="spellStart"/>
+      <w:r>
+        <w:rPr>
+          <w:rFonts w:ascii="Times New Roman;serif" w:hAnsi="Times New Roman;serif"/>
+        </w:rPr>
+        <w:t>bqe.hot_water</w:t>
+      </w:r>
+      <w:proofErr w:type="spellEnd"/>
+      <w:r>
+        <w:rPr>
+          <w:rFonts w:ascii="Times New Roman;serif" w:hAnsi="Times New Roman;serif"/>
+        </w:rPr>
+        <w:t xml:space="preserve"> %}</w:t>
       </w:r>
     </w:p>
     <w:p>
@@ -3133,7 +4494,29 @@
         <w:rPr>
           <w:rFonts w:ascii="Times New Roman;serif" w:hAnsi="Times New Roman;serif"/>
         </w:rPr>
-        <w:t>{%p if bqe.unpaid_utilities %}</w:t>
+        <w:t xml:space="preserve">{%p if </w:t>
+      </w:r>
+      <w:proofErr w:type="spellStart"/>
+      <w:proofErr w:type="gramStart"/>
+      <w:r>
+        <w:rPr>
+          <w:rFonts w:ascii="Times New Roman;serif" w:hAnsi="Times New Roman;serif"/>
+        </w:rPr>
+        <w:t>bqe.unpaid</w:t>
+      </w:r>
+      <w:proofErr w:type="gramEnd"/>
+      <w:r>
+        <w:rPr>
+          <w:rFonts w:ascii="Times New Roman;serif" w:hAnsi="Times New Roman;serif"/>
+        </w:rPr>
+        <w:t>_utilities</w:t>
+      </w:r>
+      <w:proofErr w:type="spellEnd"/>
+      <w:r>
+        <w:rPr>
+          <w:rFonts w:ascii="Times New Roman;serif" w:hAnsi="Times New Roman;serif"/>
+        </w:rPr>
+        <w:t xml:space="preserve"> %}</w:t>
       </w:r>
     </w:p>
     <w:p>
@@ -3193,7 +4576,29 @@
         <w:rPr>
           <w:rFonts w:ascii="Times New Roman;serif" w:hAnsi="Times New Roman;serif"/>
         </w:rPr>
-        <w:t>{%p if bqe.shutoff_utilities %}</w:t>
+        <w:t xml:space="preserve">{%p if </w:t>
+      </w:r>
+      <w:proofErr w:type="spellStart"/>
+      <w:proofErr w:type="gramStart"/>
+      <w:r>
+        <w:rPr>
+          <w:rFonts w:ascii="Times New Roman;serif" w:hAnsi="Times New Roman;serif"/>
+        </w:rPr>
+        <w:t>bqe.shutoff</w:t>
+      </w:r>
+      <w:proofErr w:type="gramEnd"/>
+      <w:r>
+        <w:rPr>
+          <w:rFonts w:ascii="Times New Roman;serif" w:hAnsi="Times New Roman;serif"/>
+        </w:rPr>
+        <w:t>_utilities</w:t>
+      </w:r>
+      <w:proofErr w:type="spellEnd"/>
+      <w:r>
+        <w:rPr>
+          <w:rFonts w:ascii="Times New Roman;serif" w:hAnsi="Times New Roman;serif"/>
+        </w:rPr>
+        <w:t xml:space="preserve"> %}</w:t>
       </w:r>
     </w:p>
     <w:p>
@@ -3253,7 +4658,29 @@
         <w:rPr>
           <w:rFonts w:ascii="Times New Roman;serif" w:hAnsi="Times New Roman;serif"/>
         </w:rPr>
-        <w:t>{%p if bqe.locked_out %}</w:t>
+        <w:t xml:space="preserve">{%p if </w:t>
+      </w:r>
+      <w:proofErr w:type="spellStart"/>
+      <w:proofErr w:type="gramStart"/>
+      <w:r>
+        <w:rPr>
+          <w:rFonts w:ascii="Times New Roman;serif" w:hAnsi="Times New Roman;serif"/>
+        </w:rPr>
+        <w:t>bqe.locked</w:t>
+      </w:r>
+      <w:proofErr w:type="gramEnd"/>
+      <w:r>
+        <w:rPr>
+          <w:rFonts w:ascii="Times New Roman;serif" w:hAnsi="Times New Roman;serif"/>
+        </w:rPr>
+        <w:t>_out</w:t>
+      </w:r>
+      <w:proofErr w:type="spellEnd"/>
+      <w:r>
+        <w:rPr>
+          <w:rFonts w:ascii="Times New Roman;serif" w:hAnsi="Times New Roman;serif"/>
+        </w:rPr>
+        <w:t xml:space="preserve"> %}</w:t>
       </w:r>
     </w:p>
     <w:p>
@@ -3313,7 +4740,29 @@
         <w:rPr>
           <w:rFonts w:ascii="Times New Roman;serif" w:hAnsi="Times New Roman;serif"/>
         </w:rPr>
-        <w:t>{%p if bqe.removed_possessions %}</w:t>
+        <w:t xml:space="preserve">{%p if </w:t>
+      </w:r>
+      <w:proofErr w:type="spellStart"/>
+      <w:proofErr w:type="gramStart"/>
+      <w:r>
+        <w:rPr>
+          <w:rFonts w:ascii="Times New Roman;serif" w:hAnsi="Times New Roman;serif"/>
+        </w:rPr>
+        <w:t>bqe.removed</w:t>
+      </w:r>
+      <w:proofErr w:type="gramEnd"/>
+      <w:r>
+        <w:rPr>
+          <w:rFonts w:ascii="Times New Roman;serif" w:hAnsi="Times New Roman;serif"/>
+        </w:rPr>
+        <w:t>_possessions</w:t>
+      </w:r>
+      <w:proofErr w:type="spellEnd"/>
+      <w:r>
+        <w:rPr>
+          <w:rFonts w:ascii="Times New Roman;serif" w:hAnsi="Times New Roman;serif"/>
+        </w:rPr>
+        <w:t xml:space="preserve"> %}</w:t>
       </w:r>
     </w:p>
     <w:p>
@@ -3373,7 +4822,21 @@
         <w:rPr>
           <w:rFonts w:ascii="Times New Roman;serif" w:hAnsi="Times New Roman;serif"/>
         </w:rPr>
-        <w:t>{%p if bqe.bad_conditions %}</w:t>
+        <w:t xml:space="preserve">{%p if </w:t>
+      </w:r>
+      <w:proofErr w:type="spellStart"/>
+      <w:r>
+        <w:rPr>
+          <w:rFonts w:ascii="Times New Roman;serif" w:hAnsi="Times New Roman;serif"/>
+        </w:rPr>
+        <w:t>bqe.bad_conditions</w:t>
+      </w:r>
+      <w:proofErr w:type="spellEnd"/>
+      <w:r>
+        <w:rPr>
+          <w:rFonts w:ascii="Times New Roman;serif" w:hAnsi="Times New Roman;serif"/>
+        </w:rPr>
+        <w:t xml:space="preserve"> %}</w:t>
       </w:r>
     </w:p>
     <w:p>
@@ -3433,7 +4896,29 @@
         <w:rPr>
           <w:rFonts w:ascii="Times New Roman;serif" w:hAnsi="Times New Roman;serif"/>
         </w:rPr>
-        <w:t>{%p if bqe.entered_without_permission %}</w:t>
+        <w:t xml:space="preserve">{%p if </w:t>
+      </w:r>
+      <w:proofErr w:type="spellStart"/>
+      <w:proofErr w:type="gramStart"/>
+      <w:r>
+        <w:rPr>
+          <w:rFonts w:ascii="Times New Roman;serif" w:hAnsi="Times New Roman;serif"/>
+        </w:rPr>
+        <w:t>bqe.entered</w:t>
+      </w:r>
+      <w:proofErr w:type="gramEnd"/>
+      <w:r>
+        <w:rPr>
+          <w:rFonts w:ascii="Times New Roman;serif" w:hAnsi="Times New Roman;serif"/>
+        </w:rPr>
+        <w:t>_without_permission</w:t>
+      </w:r>
+      <w:proofErr w:type="spellEnd"/>
+      <w:r>
+        <w:rPr>
+          <w:rFonts w:ascii="Times New Roman;serif" w:hAnsi="Times New Roman;serif"/>
+        </w:rPr>
+        <w:t xml:space="preserve"> %}</w:t>
       </w:r>
     </w:p>
     <w:p>
@@ -3493,7 +4978,23 @@
         <w:rPr>
           <w:rFonts w:ascii="Times New Roman;serif" w:hAnsi="Times New Roman;serif"/>
         </w:rPr>
-        <w:t>{%p if bqe.other %}</w:t>
+        <w:t xml:space="preserve">{%p if </w:t>
+      </w:r>
+      <w:proofErr w:type="spellStart"/>
+      <w:proofErr w:type="gramStart"/>
+      <w:r>
+        <w:rPr>
+          <w:rFonts w:ascii="Times New Roman;serif" w:hAnsi="Times New Roman;serif"/>
+        </w:rPr>
+        <w:t>bqe.other</w:t>
+      </w:r>
+      <w:proofErr w:type="spellEnd"/>
+      <w:proofErr w:type="gramEnd"/>
+      <w:r>
+        <w:rPr>
+          <w:rFonts w:ascii="Times New Roman;serif" w:hAnsi="Times New Roman;serif"/>
+        </w:rPr>
+        <w:t xml:space="preserve"> %}</w:t>
       </w:r>
     </w:p>
     <w:p>
@@ -3513,7 +5014,35 @@
         <w:rPr>
           <w:rFonts w:ascii="Times New Roman;serif" w:hAnsi="Times New Roman;serif"/>
         </w:rPr>
-        <w:t xml:space="preserve">Interfered with my right to enjoy my home in other ways by {{ bqe.other }} </w:t>
+        <w:t xml:space="preserve">Interfered with my right to enjoy my home in other ways by </w:t>
+      </w:r>
+      <w:proofErr w:type="gramStart"/>
+      <w:r>
+        <w:rPr>
+          <w:rFonts w:ascii="Times New Roman;serif" w:hAnsi="Times New Roman;serif"/>
+        </w:rPr>
+        <w:t xml:space="preserve">{{ </w:t>
+      </w:r>
+      <w:proofErr w:type="spellStart"/>
+      <w:r>
+        <w:rPr>
+          <w:rFonts w:ascii="Times New Roman;serif" w:hAnsi="Times New Roman;serif"/>
+        </w:rPr>
+        <w:t>bqe</w:t>
+      </w:r>
+      <w:proofErr w:type="gramEnd"/>
+      <w:r>
+        <w:rPr>
+          <w:rFonts w:ascii="Times New Roman;serif" w:hAnsi="Times New Roman;serif"/>
+        </w:rPr>
+        <w:t>.other</w:t>
+      </w:r>
+      <w:proofErr w:type="spellEnd"/>
+      <w:r>
+        <w:rPr>
+          <w:rFonts w:ascii="Times New Roman;serif" w:hAnsi="Times New Roman;serif"/>
+        </w:rPr>
+        <w:t xml:space="preserve"> }} </w:t>
       </w:r>
     </w:p>
     <w:p>
@@ -3540,32 +5069,73 @@
         <w:contextualSpacing/>
       </w:pPr>
       <w:r>
-        <w:t>{%p if claims.utilities %}</w:t>
-      </w:r>
-    </w:p>
-    <w:p>
-      <w:pPr>
-        <w:pStyle w:val="BodyText"/>
-        <w:spacing w:after="144"/>
-        <w:contextualSpacing/>
-      </w:pPr>
-      <w:r>
-        <w:rPr>
-          <w:rFonts w:ascii="Times New Roman;serif" w:hAnsi="Times New Roman;serif"/>
-        </w:rPr>
-        <w:t>{%p if bqe.billed_no_agreement %}</w:t>
-      </w:r>
-    </w:p>
-    <w:p>
-      <w:pPr>
-        <w:pStyle w:val="BodyText"/>
-        <w:numPr>
-          <w:ilvl w:val="0"/>
-          <w:numId w:val="3"/>
-        </w:numPr>
-      </w:pPr>
-      <w:r>
-        <w:t xml:space="preserve">I have been billed for heat, hot water, electricity and/or gas and the landlord and I did not have a written agreement requiring me to pay for these utilities. I request that the landlord promptly start paying for such utilities.  This defense and counterclaim entitles me to damages under G.L. c. 186, §14, and c. 93A. See also Mass. Sanitary Code, 105 CMR 410.354. </w:t>
+        <w:t xml:space="preserve">{%p if </w:t>
+      </w:r>
+      <w:proofErr w:type="spellStart"/>
+      <w:proofErr w:type="gramStart"/>
+      <w:r>
+        <w:t>claims.utilities</w:t>
+      </w:r>
+      <w:proofErr w:type="spellEnd"/>
+      <w:proofErr w:type="gramEnd"/>
+      <w:r>
+        <w:t xml:space="preserve"> %}</w:t>
+      </w:r>
+    </w:p>
+    <w:p>
+      <w:pPr>
+        <w:pStyle w:val="BodyText"/>
+        <w:spacing w:after="144"/>
+        <w:contextualSpacing/>
+      </w:pPr>
+      <w:r>
+        <w:rPr>
+          <w:rFonts w:ascii="Times New Roman;serif" w:hAnsi="Times New Roman;serif"/>
+        </w:rPr>
+        <w:t xml:space="preserve">{%p if </w:t>
+      </w:r>
+      <w:proofErr w:type="spellStart"/>
+      <w:proofErr w:type="gramStart"/>
+      <w:r>
+        <w:rPr>
+          <w:rFonts w:ascii="Times New Roman;serif" w:hAnsi="Times New Roman;serif"/>
+        </w:rPr>
+        <w:t>bqe.billed</w:t>
+      </w:r>
+      <w:proofErr w:type="gramEnd"/>
+      <w:r>
+        <w:rPr>
+          <w:rFonts w:ascii="Times New Roman;serif" w:hAnsi="Times New Roman;serif"/>
+        </w:rPr>
+        <w:t>_no_agreement</w:t>
+      </w:r>
+      <w:proofErr w:type="spellEnd"/>
+      <w:r>
+        <w:rPr>
+          <w:rFonts w:ascii="Times New Roman;serif" w:hAnsi="Times New Roman;serif"/>
+        </w:rPr>
+        <w:t xml:space="preserve"> %}</w:t>
+      </w:r>
+    </w:p>
+    <w:p>
+      <w:pPr>
+        <w:pStyle w:val="BodyText"/>
+        <w:numPr>
+          <w:ilvl w:val="0"/>
+          <w:numId w:val="3"/>
+        </w:numPr>
+      </w:pPr>
+      <w:r>
+        <w:lastRenderedPageBreak/>
+        <w:t xml:space="preserve">I have been billed for heat, hot water, electricity and/or gas and the landlord and I did not have a written agreement requiring me to pay for these utilities. I request that the landlord promptly start paying for such utilities.  This defense and counterclaim </w:t>
+      </w:r>
+      <w:proofErr w:type="gramStart"/>
+      <w:r>
+        <w:t>entitles</w:t>
+      </w:r>
+      <w:proofErr w:type="gramEnd"/>
+      <w:r>
+        <w:t xml:space="preserve"> me to damages under G.L. c. 186, §14, and c. 93A. See also Mass. Sanitary Code, 105 CMR 410.354. </w:t>
       </w:r>
     </w:p>
     <w:p>
@@ -3589,19 +5159,40 @@
         </w:numPr>
       </w:pPr>
       <w:r>
-        <w:t>{%p if bqe.billed_for_others %}</w:t>
-      </w:r>
-    </w:p>
-    <w:p>
-      <w:pPr>
-        <w:pStyle w:val="BodyText"/>
-        <w:numPr>
-          <w:ilvl w:val="0"/>
-          <w:numId w:val="3"/>
-        </w:numPr>
-      </w:pPr>
-      <w:r>
-        <w:t xml:space="preserve">I have been billed for gas, oil and/or electricity that go to other people’s apartments or common areas (such as hallways, stairways, basements, or porches). This defense and counterclaim entitles me to damages under G.L. c. 186, §14, and/or c. 93A. See also Mass. Sanitary Code, 105 CMR 410.354. </w:t>
+        <w:t xml:space="preserve">{%p if </w:t>
+      </w:r>
+      <w:proofErr w:type="spellStart"/>
+      <w:proofErr w:type="gramStart"/>
+      <w:r>
+        <w:t>bqe.billed</w:t>
+      </w:r>
+      <w:proofErr w:type="gramEnd"/>
+      <w:r>
+        <w:t>_for_others</w:t>
+      </w:r>
+      <w:proofErr w:type="spellEnd"/>
+      <w:r>
+        <w:t xml:space="preserve"> %}</w:t>
+      </w:r>
+    </w:p>
+    <w:p>
+      <w:pPr>
+        <w:pStyle w:val="BodyText"/>
+        <w:numPr>
+          <w:ilvl w:val="0"/>
+          <w:numId w:val="3"/>
+        </w:numPr>
+      </w:pPr>
+      <w:r>
+        <w:t xml:space="preserve">I have been billed for gas, oil and/or electricity that go to other people’s apartments or common areas (such as hallways, stairways, basements, or porches). This defense and counterclaim </w:t>
+      </w:r>
+      <w:proofErr w:type="gramStart"/>
+      <w:r>
+        <w:t>entitles</w:t>
+      </w:r>
+      <w:proofErr w:type="gramEnd"/>
+      <w:r>
+        <w:t xml:space="preserve"> me to damages under G.L. c. 186, §14, and/or c. 93A. See also Mass. Sanitary Code, 105 CMR 410.354. </w:t>
       </w:r>
     </w:p>
     <w:p>
@@ -3635,7 +5226,21 @@
         <w:rPr>
           <w:rFonts w:ascii="Times New Roman;serif" w:hAnsi="Times New Roman;serif"/>
         </w:rPr>
-        <w:t>This defense and counterclaim entitles me to three times the rent (calculated at the full contract rent for tenants with subsidies) or my actual damages, whichever is greater.</w:t>
+        <w:t xml:space="preserve">This defense and counterclaim </w:t>
+      </w:r>
+      <w:proofErr w:type="gramStart"/>
+      <w:r>
+        <w:rPr>
+          <w:rFonts w:ascii="Times New Roman;serif" w:hAnsi="Times New Roman;serif"/>
+        </w:rPr>
+        <w:t>entitles</w:t>
+      </w:r>
+      <w:proofErr w:type="gramEnd"/>
+      <w:r>
+        <w:rPr>
+          <w:rFonts w:ascii="Times New Roman;serif" w:hAnsi="Times New Roman;serif"/>
+        </w:rPr>
+        <w:t xml:space="preserve"> me to three times the rent (calculated at the full contract rent for tenants with subsidies) or my actual damages, whichever is greater.</w:t>
       </w:r>
     </w:p>
     <w:p>
@@ -3663,7 +5268,21 @@
         <w:rPr>
           <w:rFonts w:ascii="Times New Roman;serif" w:hAnsi="Times New Roman;serif"/>
         </w:rPr>
-        <w:t>{%p endif %}{# End Counterclaims #}</w:t>
+        <w:t xml:space="preserve">{%p endif </w:t>
+      </w:r>
+      <w:proofErr w:type="gramStart"/>
+      <w:r>
+        <w:rPr>
+          <w:rFonts w:ascii="Times New Roman;serif" w:hAnsi="Times New Roman;serif"/>
+        </w:rPr>
+        <w:t>%}{</w:t>
+      </w:r>
+      <w:proofErr w:type="gramEnd"/>
+      <w:r>
+        <w:rPr>
+          <w:rFonts w:ascii="Times New Roman;serif" w:hAnsi="Times New Roman;serif"/>
+        </w:rPr>
+        <w:t># End Counterclaims #}</w:t>
       </w:r>
     </w:p>
     <w:p>
@@ -3677,7 +5296,29 @@
         <w:rPr>
           <w:rFonts w:ascii="Times New Roman;serif" w:hAnsi="Times New Roman;serif"/>
         </w:rPr>
-        <w:t>{%p if facts.tenant_has_subsidy %}</w:t>
+        <w:t xml:space="preserve">{%p if </w:t>
+      </w:r>
+      <w:proofErr w:type="spellStart"/>
+      <w:proofErr w:type="gramStart"/>
+      <w:r>
+        <w:rPr>
+          <w:rFonts w:ascii="Times New Roman;serif" w:hAnsi="Times New Roman;serif"/>
+        </w:rPr>
+        <w:t>facts.tenant</w:t>
+      </w:r>
+      <w:proofErr w:type="gramEnd"/>
+      <w:r>
+        <w:rPr>
+          <w:rFonts w:ascii="Times New Roman;serif" w:hAnsi="Times New Roman;serif"/>
+        </w:rPr>
+        <w:t>_has_subsidy</w:t>
+      </w:r>
+      <w:proofErr w:type="spellEnd"/>
+      <w:r>
+        <w:rPr>
+          <w:rFonts w:ascii="Times New Roman;serif" w:hAnsi="Times New Roman;serif"/>
+        </w:rPr>
+        <w:t xml:space="preserve"> %}</w:t>
       </w:r>
     </w:p>
     <w:p>
@@ -3715,14 +5356,32 @@
       <w:r>
         <w:t xml:space="preserve">{%p if </w:t>
       </w:r>
-      <w:r>
-        <w:t>subsidy_type in ['Section 8 voucher', 'MRVP']</w:t>
+      <w:proofErr w:type="spellStart"/>
+      <w:r>
+        <w:t>subsidy_type</w:t>
+      </w:r>
+      <w:proofErr w:type="spellEnd"/>
+      <w:r>
+        <w:t xml:space="preserve"> in ['Section 8 voucher', 'MRVP']</w:t>
       </w:r>
       <w:r>
         <w:t xml:space="preserve"> and </w:t>
       </w:r>
-      <w:r>
-        <w:t>subsidized_housing.stopped_payment %}</w:t>
+      <w:proofErr w:type="spellStart"/>
+      <w:r>
+        <w:t>subsidized_</w:t>
+      </w:r>
+      <w:proofErr w:type="gramStart"/>
+      <w:r>
+        <w:t>housing.stopped</w:t>
+      </w:r>
+      <w:proofErr w:type="gramEnd"/>
+      <w:r>
+        <w:t>_payment</w:t>
+      </w:r>
+      <w:proofErr w:type="spellEnd"/>
+      <w:r>
+        <w:t xml:space="preserve"> %}</w:t>
       </w:r>
     </w:p>
     <w:p>
@@ -3770,7 +5429,23 @@
         </w:numPr>
       </w:pPr>
       <w:r>
-        <w:t>{%p if subsidized_housing.improper_rent_calculation %}</w:t>
+        <w:t xml:space="preserve">{%p if </w:t>
+      </w:r>
+      <w:proofErr w:type="spellStart"/>
+      <w:r>
+        <w:t>subsidized_</w:t>
+      </w:r>
+      <w:proofErr w:type="gramStart"/>
+      <w:r>
+        <w:t>housing.improper</w:t>
+      </w:r>
+      <w:proofErr w:type="gramEnd"/>
+      <w:r>
+        <w:t>_rent_calculation</w:t>
+      </w:r>
+      <w:proofErr w:type="spellEnd"/>
+      <w:r>
+        <w:t xml:space="preserve"> %}</w:t>
       </w:r>
     </w:p>
     <w:p>
@@ -3812,7 +5487,23 @@
         </w:numPr>
       </w:pPr>
       <w:r>
-        <w:t>{%p if subsidized_housing.landlord_overcharged %}</w:t>
+        <w:t xml:space="preserve">{%p if </w:t>
+      </w:r>
+      <w:proofErr w:type="spellStart"/>
+      <w:r>
+        <w:t>subsidized_</w:t>
+      </w:r>
+      <w:proofErr w:type="gramStart"/>
+      <w:r>
+        <w:t>housing.landlord</w:t>
+      </w:r>
+      <w:proofErr w:type="gramEnd"/>
+      <w:r>
+        <w:t>_overcharged</w:t>
+      </w:r>
+      <w:proofErr w:type="spellEnd"/>
+      <w:r>
+        <w:t xml:space="preserve"> %}</w:t>
       </w:r>
     </w:p>
     <w:p>
@@ -3836,6 +5527,7 @@
         </w:numPr>
       </w:pPr>
       <w:r>
+        <w:lastRenderedPageBreak/>
         <w:t>{%p endif %}</w:t>
       </w:r>
     </w:p>
@@ -3932,7 +5624,23 @@
         <w:contextualSpacing/>
       </w:pPr>
       <w:r>
-        <w:t>{%p if consumer_protection.late_fees %}</w:t>
+        <w:t xml:space="preserve">{%p if </w:t>
+      </w:r>
+      <w:proofErr w:type="spellStart"/>
+      <w:r>
+        <w:t>consumer_</w:t>
+      </w:r>
+      <w:proofErr w:type="gramStart"/>
+      <w:r>
+        <w:t>protection.late</w:t>
+      </w:r>
+      <w:proofErr w:type="gramEnd"/>
+      <w:r>
+        <w:t>_fees</w:t>
+      </w:r>
+      <w:proofErr w:type="spellEnd"/>
+      <w:r>
+        <w:t xml:space="preserve"> %}</w:t>
       </w:r>
     </w:p>
     <w:p>
@@ -3974,7 +5682,23 @@
         <w:contextualSpacing/>
       </w:pPr>
       <w:r>
-        <w:t>{%p if consumer_protection.nonagreed_rent %}</w:t>
+        <w:t xml:space="preserve">{%p if </w:t>
+      </w:r>
+      <w:proofErr w:type="spellStart"/>
+      <w:r>
+        <w:t>consumer_</w:t>
+      </w:r>
+      <w:proofErr w:type="gramStart"/>
+      <w:r>
+        <w:t>protection.nonagreed</w:t>
+      </w:r>
+      <w:proofErr w:type="gramEnd"/>
+      <w:r>
+        <w:t>_rent</w:t>
+      </w:r>
+      <w:proofErr w:type="spellEnd"/>
+      <w:r>
+        <w:t xml:space="preserve"> %}</w:t>
       </w:r>
     </w:p>
     <w:p>
@@ -4016,7 +5740,23 @@
         <w:contextualSpacing/>
       </w:pPr>
       <w:r>
-        <w:t>{%p if consumer_protection.unlawful_court_fees %}</w:t>
+        <w:t xml:space="preserve">{%p if </w:t>
+      </w:r>
+      <w:proofErr w:type="spellStart"/>
+      <w:r>
+        <w:t>consumer_</w:t>
+      </w:r>
+      <w:proofErr w:type="gramStart"/>
+      <w:r>
+        <w:t>protection.unlawful</w:t>
+      </w:r>
+      <w:proofErr w:type="gramEnd"/>
+      <w:r>
+        <w:t>_court_fees</w:t>
+      </w:r>
+      <w:proofErr w:type="spellEnd"/>
+      <w:r>
+        <w:t xml:space="preserve"> %}</w:t>
       </w:r>
     </w:p>
     <w:p>
@@ -4058,7 +5798,23 @@
         <w:contextualSpacing/>
       </w:pPr>
       <w:r>
-        <w:t>{%p if consumer_protection.unlawful_lease_terms %}</w:t>
+        <w:t xml:space="preserve">{%p if </w:t>
+      </w:r>
+      <w:proofErr w:type="spellStart"/>
+      <w:r>
+        <w:t>consumer_</w:t>
+      </w:r>
+      <w:proofErr w:type="gramStart"/>
+      <w:r>
+        <w:t>protection.unlawful</w:t>
+      </w:r>
+      <w:proofErr w:type="gramEnd"/>
+      <w:r>
+        <w:t>_lease_terms</w:t>
+      </w:r>
+      <w:proofErr w:type="spellEnd"/>
+      <w:r>
+        <w:t xml:space="preserve"> %}</w:t>
       </w:r>
     </w:p>
     <w:p>
@@ -4100,21 +5856,50 @@
         <w:contextualSpacing/>
       </w:pPr>
       <w:r>
-        <w:t>{%p if consumer_protection.other %}</w:t>
-      </w:r>
-    </w:p>
-    <w:p>
-      <w:pPr>
-        <w:pStyle w:val="BodyText"/>
-        <w:numPr>
-          <w:ilvl w:val="1"/>
-          <w:numId w:val="3"/>
-        </w:numPr>
-        <w:spacing w:after="144"/>
-        <w:contextualSpacing/>
-      </w:pPr>
-      <w:r>
-        <w:t>Other: {{ consumer_protection.other_reason }}</w:t>
+        <w:t xml:space="preserve">{%p if </w:t>
+      </w:r>
+      <w:proofErr w:type="spellStart"/>
+      <w:r>
+        <w:t>consumer_</w:t>
+      </w:r>
+      <w:proofErr w:type="gramStart"/>
+      <w:r>
+        <w:t>protection.other</w:t>
+      </w:r>
+      <w:proofErr w:type="spellEnd"/>
+      <w:proofErr w:type="gramEnd"/>
+      <w:r>
+        <w:t xml:space="preserve"> %}</w:t>
+      </w:r>
+    </w:p>
+    <w:p>
+      <w:pPr>
+        <w:pStyle w:val="BodyText"/>
+        <w:numPr>
+          <w:ilvl w:val="1"/>
+          <w:numId w:val="3"/>
+        </w:numPr>
+        <w:spacing w:after="144"/>
+        <w:contextualSpacing/>
+      </w:pPr>
+      <w:r>
+        <w:t xml:space="preserve">Other: </w:t>
+      </w:r>
+      <w:proofErr w:type="gramStart"/>
+      <w:r>
+        <w:t xml:space="preserve">{{ </w:t>
+      </w:r>
+      <w:proofErr w:type="spellStart"/>
+      <w:r>
+        <w:t>consumer</w:t>
+      </w:r>
+      <w:proofErr w:type="gramEnd"/>
+      <w:r>
+        <w:t>_protection.other_reason</w:t>
+      </w:r>
+      <w:proofErr w:type="spellEnd"/>
+      <w:r>
+        <w:t xml:space="preserve"> }}</w:t>
       </w:r>
     </w:p>
     <w:p>
@@ -4177,18 +5962,40 @@
         </w:numPr>
       </w:pPr>
       <w:r>
-        <w:t>{%p if showifdef('other.vendor_payments') %}</w:t>
-      </w:r>
-    </w:p>
-    <w:p>
-      <w:pPr>
-        <w:pStyle w:val="BodyText"/>
-        <w:numPr>
-          <w:ilvl w:val="0"/>
-          <w:numId w:val="3"/>
-        </w:numPr>
-      </w:pPr>
-      <w:r>
+        <w:t xml:space="preserve">{%p if </w:t>
+      </w:r>
+      <w:proofErr w:type="spellStart"/>
+      <w:r>
+        <w:t>showifdef</w:t>
+      </w:r>
+      <w:proofErr w:type="spellEnd"/>
+      <w:r>
+        <w:t>('</w:t>
+      </w:r>
+      <w:proofErr w:type="spellStart"/>
+      <w:proofErr w:type="gramStart"/>
+      <w:r>
+        <w:t>other.vendor</w:t>
+      </w:r>
+      <w:proofErr w:type="gramEnd"/>
+      <w:r>
+        <w:t>_payments</w:t>
+      </w:r>
+      <w:proofErr w:type="spellEnd"/>
+      <w:r>
+        <w:t>') %}</w:t>
+      </w:r>
+    </w:p>
+    <w:p>
+      <w:pPr>
+        <w:pStyle w:val="BodyText"/>
+        <w:numPr>
+          <w:ilvl w:val="0"/>
+          <w:numId w:val="3"/>
+        </w:numPr>
+      </w:pPr>
+      <w:r>
+        <w:lastRenderedPageBreak/>
         <w:t xml:space="preserve">My rent is paid by the Department of Transitional Assistance through vendor payments; therefore, I had no control over nonpayment of the rent. </w:t>
       </w:r>
     </w:p>
@@ -4216,7 +6023,28 @@
         <w:t xml:space="preserve">{%p if </w:t>
       </w:r>
       <w:r>
-        <w:t>not (facts.tenant_has_subsidy and subsidy_type == 'public housing')</w:t>
+        <w:t>not (</w:t>
+      </w:r>
+      <w:proofErr w:type="spellStart"/>
+      <w:proofErr w:type="gramStart"/>
+      <w:r>
+        <w:t>facts.tenant</w:t>
+      </w:r>
+      <w:proofErr w:type="gramEnd"/>
+      <w:r>
+        <w:t>_has_subsidy</w:t>
+      </w:r>
+      <w:proofErr w:type="spellEnd"/>
+      <w:r>
+        <w:t xml:space="preserve"> and </w:t>
+      </w:r>
+      <w:proofErr w:type="spellStart"/>
+      <w:r>
+        <w:t>subsidy_type</w:t>
+      </w:r>
+      <w:proofErr w:type="spellEnd"/>
+      <w:r>
+        <w:t xml:space="preserve"> == 'public housing')</w:t>
       </w:r>
       <w:r>
         <w:t xml:space="preserve"> %}</w:t>
@@ -4233,26 +6061,65 @@
       <w:r>
         <w:t xml:space="preserve">{%p if </w:t>
       </w:r>
+      <w:proofErr w:type="spellStart"/>
       <w:r>
         <w:t>is_condo_conversion</w:t>
       </w:r>
+      <w:proofErr w:type="spellEnd"/>
       <w:r>
         <w:t xml:space="preserve"> and </w:t>
       </w:r>
       <w:r>
-        <w:t xml:space="preserve">(defined('condo_violations') and </w:t>
-      </w:r>
-      <w:r>
-        <w:t>condo_violations.any_true()</w:t>
-      </w:r>
+        <w:t>(defined('</w:t>
+      </w:r>
+      <w:proofErr w:type="spellStart"/>
+      <w:r>
+        <w:t>condo_violations</w:t>
+      </w:r>
+      <w:proofErr w:type="spellEnd"/>
+      <w:r>
+        <w:t xml:space="preserve">') and </w:t>
+      </w:r>
+      <w:proofErr w:type="spellStart"/>
+      <w:r>
+        <w:t>condo_violations.any_</w:t>
+      </w:r>
+      <w:proofErr w:type="gramStart"/>
+      <w:r>
+        <w:t>true</w:t>
+      </w:r>
+      <w:proofErr w:type="spellEnd"/>
+      <w:r>
+        <w:t>(</w:t>
+      </w:r>
+      <w:proofErr w:type="gramEnd"/>
       <w:r>
         <w:t>)</w:t>
       </w:r>
       <w:r>
+        <w:t>)</w:t>
+      </w:r>
+      <w:r>
         <w:t xml:space="preserve"> </w:t>
       </w:r>
       <w:r>
-        <w:t>or (defined('condo_local_violations') and condo_local_violations.any_true()</w:t>
+        <w:t>or (defined('</w:t>
+      </w:r>
+      <w:proofErr w:type="spellStart"/>
+      <w:r>
+        <w:t>condo_local_violations</w:t>
+      </w:r>
+      <w:proofErr w:type="spellEnd"/>
+      <w:r>
+        <w:t xml:space="preserve">') and </w:t>
+      </w:r>
+      <w:proofErr w:type="spellStart"/>
+      <w:r>
+        <w:t>condo_local_violations.any_true</w:t>
+      </w:r>
+      <w:proofErr w:type="spellEnd"/>
+      <w:r>
+        <w:t>()</w:t>
       </w:r>
       <w:r>
         <w:t xml:space="preserve"> </w:t>
@@ -4294,10 +6161,26 @@
         </w:numPr>
       </w:pPr>
       <w:r>
-        <w:t>{%p for violation in condo_violations</w:t>
-      </w:r>
-      <w:r>
-        <w:t>.true_values()</w:t>
+        <w:t xml:space="preserve">{%p for violation in </w:t>
+      </w:r>
+      <w:proofErr w:type="spellStart"/>
+      <w:r>
+        <w:t>condo_</w:t>
+      </w:r>
+      <w:proofErr w:type="gramStart"/>
+      <w:r>
+        <w:t>violations</w:t>
+      </w:r>
+      <w:r>
+        <w:t>.true</w:t>
+      </w:r>
+      <w:proofErr w:type="gramEnd"/>
+      <w:r>
+        <w:t>_values</w:t>
+      </w:r>
+      <w:proofErr w:type="spellEnd"/>
+      <w:r>
+        <w:t>()</w:t>
       </w:r>
       <w:r>
         <w:t xml:space="preserve"> %}</w:t>
@@ -4311,20 +6194,33 @@
           <w:numId w:val="3"/>
         </w:numPr>
       </w:pPr>
-      <w:r>
-        <w:t>{{ violation }}</w:t>
-      </w:r>
-    </w:p>
-    <w:p>
-      <w:pPr>
-        <w:pStyle w:val="BodyText"/>
-        <w:numPr>
-          <w:ilvl w:val="1"/>
-          <w:numId w:val="3"/>
-        </w:numPr>
-      </w:pPr>
-      <w:r>
-        <w:t>{%p endfor %}</w:t>
+      <w:proofErr w:type="gramStart"/>
+      <w:r>
+        <w:t>{{ violation</w:t>
+      </w:r>
+      <w:proofErr w:type="gramEnd"/>
+      <w:r>
+        <w:t xml:space="preserve"> }}</w:t>
+      </w:r>
+    </w:p>
+    <w:p>
+      <w:pPr>
+        <w:pStyle w:val="BodyText"/>
+        <w:numPr>
+          <w:ilvl w:val="1"/>
+          <w:numId w:val="3"/>
+        </w:numPr>
+      </w:pPr>
+      <w:r>
+        <w:t xml:space="preserve">{%p </w:t>
+      </w:r>
+      <w:proofErr w:type="spellStart"/>
+      <w:r>
+        <w:t>endfor</w:t>
+      </w:r>
+      <w:proofErr w:type="spellEnd"/>
+      <w:r>
+        <w:t xml:space="preserve"> %}</w:t>
       </w:r>
     </w:p>
     <w:p>
@@ -4338,12 +6234,14 @@
       <w:r>
         <w:t>{%p if defined('</w:t>
       </w:r>
+      <w:proofErr w:type="spellStart"/>
       <w:r>
         <w:t>condo_local</w:t>
       </w:r>
       <w:r>
         <w:t>_violations</w:t>
       </w:r>
+      <w:proofErr w:type="spellEnd"/>
       <w:r>
         <w:t>'</w:t>
       </w:r>
@@ -4375,16 +6273,32 @@
         </w:numPr>
       </w:pPr>
       <w:r>
-        <w:t>{%p for violation in condo_</w:t>
+        <w:t xml:space="preserve">{%p for violation in </w:t>
+      </w:r>
+      <w:proofErr w:type="spellStart"/>
+      <w:r>
+        <w:t>condo_</w:t>
       </w:r>
       <w:r>
         <w:t>local</w:t>
       </w:r>
       <w:r>
-        <w:t>_violations</w:t>
-      </w:r>
-      <w:r>
-        <w:t>.true_values()</w:t>
+        <w:t>_</w:t>
+      </w:r>
+      <w:proofErr w:type="gramStart"/>
+      <w:r>
+        <w:t>violations</w:t>
+      </w:r>
+      <w:r>
+        <w:t>.true</w:t>
+      </w:r>
+      <w:proofErr w:type="gramEnd"/>
+      <w:r>
+        <w:t>_values</w:t>
+      </w:r>
+      <w:proofErr w:type="spellEnd"/>
+      <w:r>
+        <w:t>()</w:t>
       </w:r>
       <w:r>
         <w:t xml:space="preserve"> %}</w:t>
@@ -4398,8 +6312,13 @@
           <w:numId w:val="3"/>
         </w:numPr>
       </w:pPr>
-      <w:r>
-        <w:t>{{ violation }}</w:t>
+      <w:proofErr w:type="gramStart"/>
+      <w:r>
+        <w:t>{{ violation</w:t>
+      </w:r>
+      <w:proofErr w:type="gramEnd"/>
+      <w:r>
+        <w:t xml:space="preserve"> }}</w:t>
       </w:r>
     </w:p>
     <w:p>
@@ -4411,7 +6330,15 @@
         </w:numPr>
       </w:pPr>
       <w:r>
-        <w:t>{%p endfor %}</w:t>
+        <w:t xml:space="preserve">{%p </w:t>
+      </w:r>
+      <w:proofErr w:type="spellStart"/>
+      <w:r>
+        <w:t>endfor</w:t>
+      </w:r>
+      <w:proofErr w:type="spellEnd"/>
+      <w:r>
+        <w:t xml:space="preserve"> %}</w:t>
       </w:r>
     </w:p>
     <w:p>
@@ -4459,7 +6386,28 @@
         </w:numPr>
       </w:pPr>
       <w:r>
-        <w:t>{%p if showifdef('other.repair_and_deduct_statute') %}</w:t>
+        <w:t xml:space="preserve">{%p if </w:t>
+      </w:r>
+      <w:proofErr w:type="spellStart"/>
+      <w:r>
+        <w:t>showifdef</w:t>
+      </w:r>
+      <w:proofErr w:type="spellEnd"/>
+      <w:r>
+        <w:t>('</w:t>
+      </w:r>
+      <w:proofErr w:type="spellStart"/>
+      <w:proofErr w:type="gramStart"/>
+      <w:r>
+        <w:t>other.repair</w:t>
+      </w:r>
+      <w:proofErr w:type="gramEnd"/>
+      <w:r>
+        <w:t>_and_deduct_statute</w:t>
+      </w:r>
+      <w:proofErr w:type="spellEnd"/>
+      <w:r>
+        <w:t>') %}</w:t>
       </w:r>
     </w:p>
     <w:p>
@@ -4495,7 +6443,28 @@
         </w:numPr>
       </w:pPr>
       <w:r>
-        <w:t>{%p if showifdef('other.water_violation') %}</w:t>
+        <w:t xml:space="preserve">{%p if </w:t>
+      </w:r>
+      <w:proofErr w:type="spellStart"/>
+      <w:r>
+        <w:t>showifdef</w:t>
+      </w:r>
+      <w:proofErr w:type="spellEnd"/>
+      <w:r>
+        <w:t>('</w:t>
+      </w:r>
+      <w:proofErr w:type="spellStart"/>
+      <w:proofErr w:type="gramStart"/>
+      <w:r>
+        <w:t>other.water</w:t>
+      </w:r>
+      <w:proofErr w:type="gramEnd"/>
+      <w:r>
+        <w:t>_violation</w:t>
+      </w:r>
+      <w:proofErr w:type="spellEnd"/>
+      <w:r>
+        <w:t>') %}</w:t>
       </w:r>
     </w:p>
     <w:p>
@@ -4534,13 +6503,39 @@
         <w:t xml:space="preserve">{%p if </w:t>
       </w:r>
       <w:r>
-        <w:t xml:space="preserve">not (facts.tenant_has_subsidy and subsidy_type == 'public housing') </w:t>
+        <w:t>not (</w:t>
+      </w:r>
+      <w:proofErr w:type="spellStart"/>
+      <w:proofErr w:type="gramStart"/>
+      <w:r>
+        <w:t>facts.tenant</w:t>
+      </w:r>
+      <w:proofErr w:type="gramEnd"/>
+      <w:r>
+        <w:t>_has_subsidy</w:t>
+      </w:r>
+      <w:proofErr w:type="spellEnd"/>
+      <w:r>
+        <w:t xml:space="preserve"> and </w:t>
+      </w:r>
+      <w:proofErr w:type="spellStart"/>
+      <w:r>
+        <w:t>subsidy_type</w:t>
+      </w:r>
+      <w:proofErr w:type="spellEnd"/>
+      <w:r>
+        <w:t xml:space="preserve"> == 'public housing') </w:t>
       </w:r>
       <w:r>
         <w:t xml:space="preserve">and </w:t>
       </w:r>
-      <w:r>
-        <w:t>postforeclosure.is_foreclosed %}</w:t>
+      <w:proofErr w:type="spellStart"/>
+      <w:r>
+        <w:t>postforeclosure.is_foreclosed</w:t>
+      </w:r>
+      <w:proofErr w:type="spellEnd"/>
+      <w:r>
+        <w:t xml:space="preserve"> %}</w:t>
       </w:r>
     </w:p>
     <w:p>
@@ -4566,21 +6561,43 @@
         <w:contextualSpacing/>
       </w:pPr>
       <w:r>
-        <w:t>{%p if postforeclosure.failure_to_comply %}</w:t>
-      </w:r>
-    </w:p>
-    <w:p>
-      <w:pPr>
-        <w:pStyle w:val="BodyText"/>
-        <w:numPr>
-          <w:ilvl w:val="1"/>
-          <w:numId w:val="3"/>
-        </w:numPr>
-        <w:spacing w:after="144"/>
-        <w:contextualSpacing/>
-      </w:pPr>
-      <w:r>
-        <w:t xml:space="preserve">The foreclosure is void due to failure to comply with the: (i) power of sale in the mortgage contract, (ii) statutory or regulatory foreclosure requirements, and/or (iii) Note holding/transfer requirements pursuant to applicable law. </w:t>
+        <w:t xml:space="preserve">{%p if </w:t>
+      </w:r>
+      <w:proofErr w:type="spellStart"/>
+      <w:proofErr w:type="gramStart"/>
+      <w:r>
+        <w:t>postforeclosure.failure</w:t>
+      </w:r>
+      <w:proofErr w:type="gramEnd"/>
+      <w:r>
+        <w:t>_to_comply</w:t>
+      </w:r>
+      <w:proofErr w:type="spellEnd"/>
+      <w:r>
+        <w:t xml:space="preserve"> %}</w:t>
+      </w:r>
+    </w:p>
+    <w:p>
+      <w:pPr>
+        <w:pStyle w:val="BodyText"/>
+        <w:numPr>
+          <w:ilvl w:val="1"/>
+          <w:numId w:val="3"/>
+        </w:numPr>
+        <w:spacing w:after="144"/>
+        <w:contextualSpacing/>
+      </w:pPr>
+      <w:r>
+        <w:lastRenderedPageBreak/>
+        <w:t>The foreclosure is void due to failure to comply with the: (</w:t>
+      </w:r>
+      <w:proofErr w:type="spellStart"/>
+      <w:r>
+        <w:t>i</w:t>
+      </w:r>
+      <w:proofErr w:type="spellEnd"/>
+      <w:r>
+        <w:t xml:space="preserve">) power of sale in the mortgage contract, (ii) statutory or regulatory foreclosure requirements, and/or (iii) Note holding/transfer requirements pursuant to applicable law. </w:t>
       </w:r>
     </w:p>
     <w:p>
@@ -4608,7 +6625,20 @@
         <w:contextualSpacing/>
       </w:pPr>
       <w:r>
-        <w:t>{%p if postforeclosure.unfair_loan_mod %}</w:t>
+        <w:t xml:space="preserve">{%p if </w:t>
+      </w:r>
+      <w:proofErr w:type="spellStart"/>
+      <w:proofErr w:type="gramStart"/>
+      <w:r>
+        <w:t>postforeclosure.unfair</w:t>
+      </w:r>
+      <w:proofErr w:type="gramEnd"/>
+      <w:r>
+        <w:t>_loan_mod</w:t>
+      </w:r>
+      <w:proofErr w:type="spellEnd"/>
+      <w:r>
+        <w:t xml:space="preserve"> %}</w:t>
       </w:r>
     </w:p>
     <w:p>
@@ -4650,7 +6680,20 @@
         <w:contextualSpacing/>
       </w:pPr>
       <w:r>
-        <w:t>{%p if postforeclosure.unfair_notices %}</w:t>
+        <w:t xml:space="preserve">{%p if </w:t>
+      </w:r>
+      <w:proofErr w:type="spellStart"/>
+      <w:proofErr w:type="gramStart"/>
+      <w:r>
+        <w:t>postforeclosure.unfair</w:t>
+      </w:r>
+      <w:proofErr w:type="gramEnd"/>
+      <w:r>
+        <w:t>_notices</w:t>
+      </w:r>
+      <w:proofErr w:type="spellEnd"/>
+      <w:r>
+        <w:t xml:space="preserve"> %}</w:t>
       </w:r>
     </w:p>
     <w:p>
@@ -4692,7 +6735,20 @@
         <w:contextualSpacing/>
       </w:pPr>
       <w:r>
-        <w:t>{%p if postforeclosure.unfair_loan_based_on_income %}</w:t>
+        <w:t xml:space="preserve">{%p if </w:t>
+      </w:r>
+      <w:proofErr w:type="spellStart"/>
+      <w:proofErr w:type="gramStart"/>
+      <w:r>
+        <w:t>postforeclosure.unfair</w:t>
+      </w:r>
+      <w:proofErr w:type="gramEnd"/>
+      <w:r>
+        <w:t>_loan_based_on_income</w:t>
+      </w:r>
+      <w:proofErr w:type="spellEnd"/>
+      <w:r>
+        <w:t xml:space="preserve"> %}</w:t>
       </w:r>
     </w:p>
     <w:p>
@@ -4748,12 +6804,27 @@
       <w:r>
         <w:t xml:space="preserve">{%p if </w:t>
       </w:r>
-      <w:r>
-        <w:t>showifdef('</w:t>
-      </w:r>
-      <w:r>
-        <w:t>initial_defense.custom_other</w:t>
-      </w:r>
+      <w:proofErr w:type="spellStart"/>
+      <w:r>
+        <w:t>showifdef</w:t>
+      </w:r>
+      <w:proofErr w:type="spellEnd"/>
+      <w:r>
+        <w:t>('</w:t>
+      </w:r>
+      <w:proofErr w:type="spellStart"/>
+      <w:r>
+        <w:t>initial_</w:t>
+      </w:r>
+      <w:proofErr w:type="gramStart"/>
+      <w:r>
+        <w:t>defense.custom</w:t>
+      </w:r>
+      <w:proofErr w:type="gramEnd"/>
+      <w:r>
+        <w:t>_other</w:t>
+      </w:r>
+      <w:proofErr w:type="spellEnd"/>
       <w:r>
         <w:t>')</w:t>
       </w:r>
@@ -4772,9 +6843,11 @@
       <w:r>
         <w:t xml:space="preserve">{%p if </w:t>
       </w:r>
+      <w:proofErr w:type="spellStart"/>
       <w:r>
         <w:t>delay_in_raft</w:t>
       </w:r>
+      <w:proofErr w:type="spellEnd"/>
       <w:r>
         <w:t>%}</w:t>
       </w:r>
@@ -4824,7 +6897,23 @@
         </w:numPr>
       </w:pPr>
       <w:r>
-        <w:t>{{initial_defense.custom_other}}</w:t>
+        <w:t>{{</w:t>
+      </w:r>
+      <w:proofErr w:type="spellStart"/>
+      <w:r>
+        <w:t>initial_</w:t>
+      </w:r>
+      <w:proofErr w:type="gramStart"/>
+      <w:r>
+        <w:t>defense.custom</w:t>
+      </w:r>
+      <w:proofErr w:type="gramEnd"/>
+      <w:r>
+        <w:t>_other</w:t>
+      </w:r>
+      <w:proofErr w:type="spellEnd"/>
+      <w:r>
+        <w:t>}}</w:t>
       </w:r>
     </w:p>
     <w:p>
@@ -4848,10 +6937,39 @@
         <w:t xml:space="preserve">{%p if </w:t>
       </w:r>
       <w:r>
-        <w:t xml:space="preserve">not (facts.tenant_has_subsidy and subsidy_type == 'public housing') </w:t>
-      </w:r>
-      <w:r>
-        <w:t>and postforeclosure.is_foreclosed %}</w:t>
+        <w:t>not (</w:t>
+      </w:r>
+      <w:proofErr w:type="spellStart"/>
+      <w:proofErr w:type="gramStart"/>
+      <w:r>
+        <w:t>facts.tenant</w:t>
+      </w:r>
+      <w:proofErr w:type="gramEnd"/>
+      <w:r>
+        <w:t>_has_subsidy</w:t>
+      </w:r>
+      <w:proofErr w:type="spellEnd"/>
+      <w:r>
+        <w:t xml:space="preserve"> and </w:t>
+      </w:r>
+      <w:proofErr w:type="spellStart"/>
+      <w:r>
+        <w:t>subsidy_type</w:t>
+      </w:r>
+      <w:proofErr w:type="spellEnd"/>
+      <w:r>
+        <w:t xml:space="preserve"> == 'public housing') </w:t>
+      </w:r>
+      <w:r>
+        <w:t xml:space="preserve">and </w:t>
+      </w:r>
+      <w:proofErr w:type="spellStart"/>
+      <w:r>
+        <w:t>postforeclosure.is_foreclosed</w:t>
+      </w:r>
+      <w:proofErr w:type="spellEnd"/>
+      <w:r>
+        <w:t xml:space="preserve"> %}</w:t>
       </w:r>
     </w:p>
     <w:p>
@@ -4907,6 +7025,14 @@
           <w:bCs/>
         </w:rPr>
         <w:br/>
+      </w:r>
+      <w:r>
+        <w:rPr>
+          <w:rFonts w:ascii="Times New Roman;serif" w:hAnsi="Times New Roman;serif"/>
+          <w:b/>
+          <w:bCs/>
+        </w:rPr>
+        <w:lastRenderedPageBreak/>
         <w:t>a bank or other “foreclosing owner”</w:t>
       </w:r>
       <w:r>
@@ -4929,7 +7055,23 @@
         </w:numPr>
       </w:pPr>
       <w:r>
-        <w:t>{%p if postforeclosure.no_just_cause.bona_fide_protections %}</w:t>
+        <w:t xml:space="preserve">{%p if </w:t>
+      </w:r>
+      <w:proofErr w:type="spellStart"/>
+      <w:r>
+        <w:t>postforeclosure.no_just_</w:t>
+      </w:r>
+      <w:proofErr w:type="gramStart"/>
+      <w:r>
+        <w:t>cause.bona</w:t>
+      </w:r>
+      <w:proofErr w:type="gramEnd"/>
+      <w:r>
+        <w:t>_fide_protections</w:t>
+      </w:r>
+      <w:proofErr w:type="spellEnd"/>
+      <w:r>
+        <w:t xml:space="preserve"> %}</w:t>
       </w:r>
     </w:p>
     <w:p>
@@ -4965,7 +7107,15 @@
         </w:numPr>
       </w:pPr>
       <w:r>
-        <w:t>{%p if postforeclosure.no_just_cause.no_binding_purchase %}</w:t>
+        <w:t xml:space="preserve">{%p if </w:t>
+      </w:r>
+      <w:proofErr w:type="spellStart"/>
+      <w:r>
+        <w:t>postforeclosure.no_just_cause.no_binding_purchase</w:t>
+      </w:r>
+      <w:proofErr w:type="spellEnd"/>
+      <w:r>
+        <w:t xml:space="preserve"> %}</w:t>
       </w:r>
     </w:p>
     <w:p>
@@ -5001,7 +7151,15 @@
         </w:numPr>
       </w:pPr>
       <w:r>
-        <w:t>{%p if postforeclosure.no_just_cause.ntq_or_other_actions %}</w:t>
+        <w:t xml:space="preserve">{%p if </w:t>
+      </w:r>
+      <w:proofErr w:type="spellStart"/>
+      <w:r>
+        <w:t>postforeclosure.no_just_cause.ntq_or_other_actions</w:t>
+      </w:r>
+      <w:proofErr w:type="spellEnd"/>
+      <w:r>
+        <w:t xml:space="preserve"> %}</w:t>
       </w:r>
     </w:p>
     <w:p>
@@ -5037,7 +7195,15 @@
         </w:numPr>
       </w:pPr>
       <w:r>
-        <w:t>This defense and counterclaim entitles me to possession and damages under G.L. c. 186, §14, and/or c. 93A.</w:t>
+        <w:t xml:space="preserve">This defense and counterclaim </w:t>
+      </w:r>
+      <w:proofErr w:type="gramStart"/>
+      <w:r>
+        <w:t>entitles</w:t>
+      </w:r>
+      <w:proofErr w:type="gramEnd"/>
+      <w:r>
+        <w:t xml:space="preserve"> me to possession and damages under G.L. c. 186, §14, and/or c. 93A.</w:t>
       </w:r>
     </w:p>
     <w:p>
@@ -5108,7 +7274,35 @@
         <w:rPr>
           <w:color w:val="000000"/>
         </w:rPr>
-        <w:t>{%p if postforeclosure.no_just_cause.bona_fide_protections %}</w:t>
+        <w:t xml:space="preserve">{%p if </w:t>
+      </w:r>
+      <w:proofErr w:type="spellStart"/>
+      <w:r>
+        <w:rPr>
+          <w:color w:val="000000"/>
+        </w:rPr>
+        <w:t>postforeclosure.no_just_</w:t>
+      </w:r>
+      <w:proofErr w:type="gramStart"/>
+      <w:r>
+        <w:rPr>
+          <w:color w:val="000000"/>
+        </w:rPr>
+        <w:t>cause.bona</w:t>
+      </w:r>
+      <w:proofErr w:type="gramEnd"/>
+      <w:r>
+        <w:rPr>
+          <w:color w:val="000000"/>
+        </w:rPr>
+        <w:t>_fide_protections</w:t>
+      </w:r>
+      <w:proofErr w:type="spellEnd"/>
+      <w:r>
+        <w:rPr>
+          <w:color w:val="000000"/>
+        </w:rPr>
+        <w:t xml:space="preserve"> %}</w:t>
       </w:r>
     </w:p>
     <w:p>
@@ -5144,7 +7338,15 @@
         </w:numPr>
       </w:pPr>
       <w:r>
-        <w:t>{%p if postforeclosure.notice_provisions.no_plaintiff_info %}</w:t>
+        <w:t xml:space="preserve">{%p if </w:t>
+      </w:r>
+      <w:proofErr w:type="spellStart"/>
+      <w:r>
+        <w:t>postforeclosure.notice_provisions.no_plaintiff_info</w:t>
+      </w:r>
+      <w:proofErr w:type="spellEnd"/>
+      <w:r>
+        <w:t xml:space="preserve"> %}</w:t>
       </w:r>
     </w:p>
     <w:p>
@@ -5180,18 +7382,27 @@
         </w:numPr>
       </w:pPr>
       <w:r>
-        <w:t>{%p if postforeclosure.notice_provisions.less_than_30_days %}</w:t>
-      </w:r>
-    </w:p>
-    <w:p>
-      <w:pPr>
-        <w:pStyle w:val="BodyText"/>
-        <w:numPr>
-          <w:ilvl w:val="0"/>
-          <w:numId w:val="3"/>
-        </w:numPr>
-      </w:pPr>
-      <w:r>
+        <w:t xml:space="preserve">{%p if </w:t>
+      </w:r>
+      <w:proofErr w:type="gramStart"/>
+      <w:r>
+        <w:t>postforeclosure.notice</w:t>
+      </w:r>
+      <w:proofErr w:type="gramEnd"/>
+      <w:r>
+        <w:t>_provisions.less_than_30_days %}</w:t>
+      </w:r>
+    </w:p>
+    <w:p>
+      <w:pPr>
+        <w:pStyle w:val="BodyText"/>
+        <w:numPr>
+          <w:ilvl w:val="0"/>
+          <w:numId w:val="3"/>
+        </w:numPr>
+      </w:pPr>
+      <w:r>
+        <w:lastRenderedPageBreak/>
         <w:t xml:space="preserve">The plaintiff served me with a Notice to Quit less than 30 days after it posted and delivered the required contact information in violation of G.L. c. 186A, §§3 and 4. </w:t>
       </w:r>
     </w:p>
@@ -5216,7 +7427,15 @@
         </w:numPr>
       </w:pPr>
       <w:r>
-        <w:t>{%p if postforeclosure.notice_provisions.no_right_to_court_notice %}</w:t>
+        <w:t xml:space="preserve">{%p if </w:t>
+      </w:r>
+      <w:proofErr w:type="spellStart"/>
+      <w:r>
+        <w:t>postforeclosure.notice_provisions.no_right_to_court_notice</w:t>
+      </w:r>
+      <w:proofErr w:type="spellEnd"/>
+      <w:r>
+        <w:t xml:space="preserve"> %}</w:t>
       </w:r>
     </w:p>
     <w:p>
@@ -5324,7 +7543,15 @@
         </w:numPr>
       </w:pPr>
       <w:r>
-        <w:t>{%p if postforeclosure.notice_provisions.plaintiff_did_not_inform_amount %}</w:t>
+        <w:t xml:space="preserve">{%p if </w:t>
+      </w:r>
+      <w:proofErr w:type="gramStart"/>
+      <w:r>
+        <w:t>postforeclosure.notice</w:t>
+      </w:r>
+      <w:proofErr w:type="gramEnd"/>
+      <w:r>
+        <w:t>_provisions.plaintiff_did_not_inform_amount %}</w:t>
       </w:r>
     </w:p>
     <w:p>
@@ -5360,7 +7587,15 @@
         </w:numPr>
       </w:pPr>
       <w:r>
-        <w:t>{%p if postforeclosure.notice_provisions.plaintiff_did_not_comply_with_requirements %}</w:t>
+        <w:t xml:space="preserve">{%p if </w:t>
+      </w:r>
+      <w:proofErr w:type="gramStart"/>
+      <w:r>
+        <w:t>postforeclosure.notice</w:t>
+      </w:r>
+      <w:proofErr w:type="gramEnd"/>
+      <w:r>
+        <w:t>_provisions.plaintiff_did_not_comply_with_requirements %}</w:t>
       </w:r>
     </w:p>
     <w:p>
@@ -5396,7 +7631,15 @@
         </w:numPr>
       </w:pPr>
       <w:r>
-        <w:t>This defense and counterclaim entitles me to possession and damages under G.L. c. 186, §14, and/or G.L. c. 93A.</w:t>
+        <w:t xml:space="preserve">This defense and counterclaim </w:t>
+      </w:r>
+      <w:proofErr w:type="gramStart"/>
+      <w:r>
+        <w:t>entitles</w:t>
+      </w:r>
+      <w:proofErr w:type="gramEnd"/>
+      <w:r>
+        <w:t xml:space="preserve"> me to possession and damages under G.L. c. 186, §14, and/or G.L. c. 93A.</w:t>
       </w:r>
     </w:p>
     <w:p>
@@ -5436,18 +7679,27 @@
         </w:numPr>
       </w:pPr>
       <w:r>
-        <w:t>{%p if postforeclosure.no_standing %}</w:t>
-      </w:r>
-    </w:p>
-    <w:p>
-      <w:pPr>
-        <w:pStyle w:val="BodyText"/>
-        <w:numPr>
-          <w:ilvl w:val="0"/>
-          <w:numId w:val="3"/>
-        </w:numPr>
-      </w:pPr>
-      <w:r>
+        <w:t xml:space="preserve">{%p if </w:t>
+      </w:r>
+      <w:proofErr w:type="spellStart"/>
+      <w:r>
+        <w:t>postforeclosure.no_standing</w:t>
+      </w:r>
+      <w:proofErr w:type="spellEnd"/>
+      <w:r>
+        <w:t xml:space="preserve"> %}</w:t>
+      </w:r>
+    </w:p>
+    <w:p>
+      <w:pPr>
+        <w:pStyle w:val="BodyText"/>
+        <w:numPr>
+          <w:ilvl w:val="0"/>
+          <w:numId w:val="3"/>
+        </w:numPr>
+      </w:pPr>
+      <w:r>
+        <w:lastRenderedPageBreak/>
         <w:t xml:space="preserve">The plaintiff’s case should be dismissed because it does not have proper title to the property and therefore it cannot prove a superior right to possession of the property and the foreclosure is void. </w:t>
       </w:r>
       <w:r>
@@ -5501,7 +7753,15 @@
     </w:p>
     <w:p>
       <w:r>
-        <w:t>{%p if non_essential_eviction %}</w:t>
+        <w:t xml:space="preserve">{%p if </w:t>
+      </w:r>
+      <w:proofErr w:type="spellStart"/>
+      <w:r>
+        <w:t>non_essential_eviction</w:t>
+      </w:r>
+      <w:proofErr w:type="spellEnd"/>
+      <w:r>
+        <w:t xml:space="preserve"> %}</w:t>
       </w:r>
     </w:p>
     <w:p/>
@@ -5618,10 +7878,39 @@
         <w:t xml:space="preserve">{%p if </w:t>
       </w:r>
       <w:r>
-        <w:t xml:space="preserve">not (facts.tenant_has_subsidy and subsidy_type == 'public housing') </w:t>
-      </w:r>
-      <w:r>
-        <w:t>and postforeclosure.is_foreclosed %}</w:t>
+        <w:t>not (</w:t>
+      </w:r>
+      <w:proofErr w:type="spellStart"/>
+      <w:proofErr w:type="gramStart"/>
+      <w:r>
+        <w:t>facts.tenant</w:t>
+      </w:r>
+      <w:proofErr w:type="gramEnd"/>
+      <w:r>
+        <w:t>_has_subsidy</w:t>
+      </w:r>
+      <w:proofErr w:type="spellEnd"/>
+      <w:r>
+        <w:t xml:space="preserve"> and </w:t>
+      </w:r>
+      <w:proofErr w:type="spellStart"/>
+      <w:r>
+        <w:t>subsidy_type</w:t>
+      </w:r>
+      <w:proofErr w:type="spellEnd"/>
+      <w:r>
+        <w:t xml:space="preserve"> == 'public housing') </w:t>
+      </w:r>
+      <w:r>
+        <w:t xml:space="preserve">and </w:t>
+      </w:r>
+      <w:proofErr w:type="spellStart"/>
+      <w:r>
+        <w:t>postforeclosure.is_foreclosed</w:t>
+      </w:r>
+      <w:proofErr w:type="spellEnd"/>
+      <w:r>
+        <w:t xml:space="preserve"> %}</w:t>
       </w:r>
     </w:p>
     <w:p>
@@ -5717,6 +8006,7 @@
         </w:numPr>
       </w:pPr>
       <w:r>
+        <w:lastRenderedPageBreak/>
         <w:t>Because the money owed to me on my counterclaims is greater than the amount of rent owed to the landlord, I win the eviction (possession of the property should be awarded to me in this action); or</w:t>
       </w:r>
     </w:p>
@@ -5737,7 +8027,23 @@
         <w:pStyle w:val="BodyText"/>
       </w:pPr>
       <w:r>
-        <w:t>{%p if bad_conditions.have_conditions %}</w:t>
+        <w:t xml:space="preserve">{%p if </w:t>
+      </w:r>
+      <w:proofErr w:type="spellStart"/>
+      <w:r>
+        <w:t>bad_</w:t>
+      </w:r>
+      <w:proofErr w:type="gramStart"/>
+      <w:r>
+        <w:t>conditions.have</w:t>
+      </w:r>
+      <w:proofErr w:type="gramEnd"/>
+      <w:r>
+        <w:t>_conditions</w:t>
+      </w:r>
+      <w:proofErr w:type="spellEnd"/>
+      <w:r>
+        <w:t xml:space="preserve"> %}</w:t>
       </w:r>
     </w:p>
     <w:p>
@@ -5785,7 +8091,15 @@
         <w:pStyle w:val="BodyText"/>
       </w:pPr>
       <w:r>
-        <w:t>{%p endif %} {# end plead_counterclaims #}</w:t>
+        <w:t xml:space="preserve">{%p endif %} {# end </w:t>
+      </w:r>
+      <w:proofErr w:type="spellStart"/>
+      <w:r>
+        <w:t>plead_counterclaims</w:t>
+      </w:r>
+      <w:proofErr w:type="spellEnd"/>
+      <w:r>
+        <w:t xml:space="preserve"> #}</w:t>
       </w:r>
     </w:p>
     <w:p>
@@ -5799,7 +8113,21 @@
         <w:rPr>
           <w:rFonts w:ascii="Times New Roman;serif" w:hAnsi="Times New Roman;serif"/>
         </w:rPr>
-        <w:t>{%p if tenant.is_disabled %}</w:t>
+        <w:t xml:space="preserve">{%p if </w:t>
+      </w:r>
+      <w:proofErr w:type="spellStart"/>
+      <w:r>
+        <w:rPr>
+          <w:rFonts w:ascii="Times New Roman;serif" w:hAnsi="Times New Roman;serif"/>
+        </w:rPr>
+        <w:t>tenant.is_disabled</w:t>
+      </w:r>
+      <w:proofErr w:type="spellEnd"/>
+      <w:r>
+        <w:rPr>
+          <w:rFonts w:ascii="Times New Roman;serif" w:hAnsi="Times New Roman;serif"/>
+        </w:rPr>
+        <w:t xml:space="preserve"> %}</w:t>
       </w:r>
     </w:p>
     <w:p>
@@ -5862,7 +8190,15 @@
         <w:t>p</w:t>
       </w:r>
       <w:r>
-        <w:t xml:space="preserve"> if eviction_reason == "fault" %}</w:t>
+        <w:t xml:space="preserve"> if </w:t>
+      </w:r>
+      <w:proofErr w:type="spellStart"/>
+      <w:r>
+        <w:t>eviction_reason</w:t>
+      </w:r>
+      <w:proofErr w:type="spellEnd"/>
+      <w:r>
+        <w:t xml:space="preserve"> == "fault" %}</w:t>
       </w:r>
     </w:p>
     <w:p>
@@ -5870,7 +8206,15 @@
         <w:pStyle w:val="CenterTitle"/>
       </w:pPr>
       <w:r>
-        <w:t>The Court Should Find That I Was Not At Fault</w:t>
+        <w:t xml:space="preserve">The Court Should Find That I Was Not </w:t>
+      </w:r>
+      <w:proofErr w:type="gramStart"/>
+      <w:r>
+        <w:t>At</w:t>
+      </w:r>
+      <w:proofErr w:type="gramEnd"/>
+      <w:r>
+        <w:t xml:space="preserve"> Fault</w:t>
       </w:r>
     </w:p>
     <w:p>
@@ -5906,9 +8250,11 @@
       <w:r>
         <w:t xml:space="preserve">{%p if </w:t>
       </w:r>
+      <w:proofErr w:type="spellStart"/>
       <w:r>
         <w:t>delay_in_raft</w:t>
       </w:r>
+      <w:proofErr w:type="spellEnd"/>
       <w:r>
         <w:t xml:space="preserve"> </w:t>
       </w:r>
@@ -5948,6 +8294,7 @@
         </w:numPr>
       </w:pPr>
       <w:r>
+        <w:lastRenderedPageBreak/>
         <w:t>The court should postpone this case for at least seven days (or such longer time as needed for the tender by the government agency) and, if the rent and court costs are then tendered/offered, the landlord’s claims for rent and possession must be dismissed.  G.L. c. 186, §11 and 12.</w:t>
       </w:r>
     </w:p>
@@ -6002,7 +8349,15 @@
         </w:numPr>
       </w:pPr>
       <w:r>
-        <w:t>{%p if tenant.is_disabled or tenant.is_over60 %}</w:t>
+        <w:t xml:space="preserve">{%p if </w:t>
+      </w:r>
+      <w:proofErr w:type="spellStart"/>
+      <w:r>
+        <w:t>tenant.is_disabled</w:t>
+      </w:r>
+      <w:proofErr w:type="spellEnd"/>
+      <w:r>
+        <w:t xml:space="preserve"> or tenant.is_over60 %}</w:t>
       </w:r>
     </w:p>
     <w:p>
@@ -6055,11 +8410,33 @@
           <w:rFonts w:ascii="Times New Roman;serif" w:hAnsi="Times New Roman;serif" w:hint="eastAsia"/>
         </w:rPr>
       </w:pPr>
-      <w:r>
-        <w:rPr>
-          <w:rFonts w:ascii="Times New Roman;serif" w:hAnsi="Times New Roman;serif"/>
-        </w:rPr>
-        <w:t>{{ needs_time_because }}</w:t>
+      <w:proofErr w:type="gramStart"/>
+      <w:r>
+        <w:rPr>
+          <w:rFonts w:ascii="Times New Roman;serif" w:hAnsi="Times New Roman;serif"/>
+        </w:rPr>
+        <w:t xml:space="preserve">{{ </w:t>
+      </w:r>
+      <w:proofErr w:type="spellStart"/>
+      <w:r>
+        <w:rPr>
+          <w:rFonts w:ascii="Times New Roman;serif" w:hAnsi="Times New Roman;serif"/>
+        </w:rPr>
+        <w:t>needs</w:t>
+      </w:r>
+      <w:proofErr w:type="gramEnd"/>
+      <w:r>
+        <w:rPr>
+          <w:rFonts w:ascii="Times New Roman;serif" w:hAnsi="Times New Roman;serif"/>
+        </w:rPr>
+        <w:t>_time_because</w:t>
+      </w:r>
+      <w:proofErr w:type="spellEnd"/>
+      <w:r>
+        <w:rPr>
+          <w:rFonts w:ascii="Times New Roman;serif" w:hAnsi="Times New Roman;serif"/>
+        </w:rPr>
+        <w:t xml:space="preserve"> }}</w:t>
       </w:r>
     </w:p>
     <w:p>
@@ -6073,7 +8450,21 @@
         <w:rPr>
           <w:rFonts w:ascii="Times New Roman;serif" w:hAnsi="Times New Roman;serif"/>
         </w:rPr>
-        <w:t>{% if claim_jurytrial %}</w:t>
+        <w:t xml:space="preserve">{% if </w:t>
+      </w:r>
+      <w:proofErr w:type="spellStart"/>
+      <w:r>
+        <w:rPr>
+          <w:rFonts w:ascii="Times New Roman;serif" w:hAnsi="Times New Roman;serif"/>
+        </w:rPr>
+        <w:t>claim_jurytrial</w:t>
+      </w:r>
+      <w:proofErr w:type="spellEnd"/>
+      <w:r>
+        <w:rPr>
+          <w:rFonts w:ascii="Times New Roman;serif" w:hAnsi="Times New Roman;serif"/>
+        </w:rPr>
+        <w:t xml:space="preserve"> %}</w:t>
       </w:r>
     </w:p>
     <w:p>
@@ -6134,11 +8525,29 @@
     </w:p>
     <w:p>
       <w:r>
-        <w:t>{%p if tenant.</w:t>
-      </w:r>
-      <w:r>
-        <w:t>is_nonnativespeaker and tenant.needs_interpreter</w:t>
-      </w:r>
+        <w:t xml:space="preserve">{%p if </w:t>
+      </w:r>
+      <w:proofErr w:type="spellStart"/>
+      <w:r>
+        <w:t>tenant.</w:t>
+      </w:r>
+      <w:r>
+        <w:t>is_nonnativespeaker</w:t>
+      </w:r>
+      <w:proofErr w:type="spellEnd"/>
+      <w:r>
+        <w:t xml:space="preserve"> and </w:t>
+      </w:r>
+      <w:proofErr w:type="spellStart"/>
+      <w:proofErr w:type="gramStart"/>
+      <w:r>
+        <w:t>tenant.needs</w:t>
+      </w:r>
+      <w:proofErr w:type="gramEnd"/>
+      <w:r>
+        <w:t>_interpreter</w:t>
+      </w:r>
+      <w:proofErr w:type="spellEnd"/>
       <w:r>
         <w:t xml:space="preserve"> %}</w:t>
       </w:r>
@@ -6157,7 +8566,15 @@
         <w:pStyle w:val="CenterTitle4"/>
       </w:pPr>
       <w:r>
-        <w:t>M.G.L., ch. 261 §27A et. se</w:t>
+        <w:t xml:space="preserve">M.G.L., </w:t>
+      </w:r>
+      <w:proofErr w:type="spellStart"/>
+      <w:r>
+        <w:t>ch.</w:t>
+      </w:r>
+      <w:proofErr w:type="spellEnd"/>
+      <w:r>
+        <w:t xml:space="preserve"> 261 §27A et. se</w:t>
       </w:r>
       <w:r>
         <w:t>q.</w:t>
@@ -6180,11 +8597,33 @@
       <w:r>
         <w:t xml:space="preserve">. I request my right to an interpreter for all court proceedings. I need an interpreter who speaks </w:t>
       </w:r>
+      <w:proofErr w:type="gramStart"/>
       <w:r>
         <w:rPr>
           <w:b/>
         </w:rPr>
-        <w:t>{{ tenant.preferred_language }}</w:t>
+        <w:t xml:space="preserve">{{ </w:t>
+      </w:r>
+      <w:proofErr w:type="spellStart"/>
+      <w:r>
+        <w:rPr>
+          <w:b/>
+        </w:rPr>
+        <w:t>tenant</w:t>
+      </w:r>
+      <w:proofErr w:type="gramEnd"/>
+      <w:r>
+        <w:rPr>
+          <w:b/>
+        </w:rPr>
+        <w:t>.preferred_language</w:t>
+      </w:r>
+      <w:proofErr w:type="spellEnd"/>
+      <w:r>
+        <w:rPr>
+          <w:b/>
+        </w:rPr>
+        <w:t xml:space="preserve"> }}</w:t>
       </w:r>
       <w:r>
         <w:t>.</w:t>
@@ -6211,7 +8650,29 @@
         <w:rPr>
           <w:rFonts w:ascii="Times New Roman;serif" w:hAnsi="Times New Roman;serif"/>
         </w:rPr>
-        <w:t>{{p include_docx_template('include_SignatureBlock.docx')}}</w:t>
+        <w:t xml:space="preserve">{{p </w:t>
+      </w:r>
+      <w:proofErr w:type="spellStart"/>
+      <w:proofErr w:type="gramStart"/>
+      <w:r>
+        <w:rPr>
+          <w:rFonts w:ascii="Times New Roman;serif" w:hAnsi="Times New Roman;serif"/>
+        </w:rPr>
+        <w:t>include</w:t>
+      </w:r>
+      <w:proofErr w:type="gramEnd"/>
+      <w:r>
+        <w:rPr>
+          <w:rFonts w:ascii="Times New Roman;serif" w:hAnsi="Times New Roman;serif"/>
+        </w:rPr>
+        <w:t>_docx_template</w:t>
+      </w:r>
+      <w:proofErr w:type="spellEnd"/>
+      <w:r>
+        <w:rPr>
+          <w:rFonts w:ascii="Times New Roman;serif" w:hAnsi="Times New Roman;serif"/>
+        </w:rPr>
+        <w:t>('include_SignatureBlock.docx')}}</w:t>
       </w:r>
     </w:p>
     <w:sectPr>
@@ -6227,7 +8688,7 @@
 </file>
 
 <file path=word/endnotes.xml><?xml version="1.0" encoding="utf-8"?>
-<w:endnotes xmlns:wpc="http://schemas.microsoft.com/office/word/2010/wordprocessingCanvas" xmlns:cx="http://schemas.microsoft.com/office/drawing/2014/chartex" xmlns:cx1="http://schemas.microsoft.com/office/drawing/2015/9/8/chartex" xmlns:mc="http://schemas.openxmlformats.org/markup-compatibility/2006" xmlns:o="urn:schemas-microsoft-com:office:office" xmlns:r="http://schemas.openxmlformats.org/officeDocument/2006/relationships" xmlns:m="http://schemas.openxmlformats.org/officeDocument/2006/math" xmlns:v="urn:schemas-microsoft-com:vml" xmlns:wp14="http://schemas.microsoft.com/office/word/2010/wordprocessingDrawing" xmlns:wp="http://schemas.openxmlformats.org/drawingml/2006/wordprocessingDrawing" xmlns:w10="urn:schemas-microsoft-com:office:word" xmlns:w="http://schemas.openxmlformats.org/wordprocessingml/2006/main" xmlns:w14="http://schemas.microsoft.com/office/word/2010/wordml" xmlns:w15="http://schemas.microsoft.com/office/word/2012/wordml" xmlns:w16se="http://schemas.microsoft.com/office/word/2015/wordml/symex" xmlns:wpg="http://schemas.microsoft.com/office/word/2010/wordprocessingGroup" xmlns:wpi="http://schemas.microsoft.com/office/word/2010/wordprocessingInk" xmlns:wne="http://schemas.microsoft.com/office/word/2006/wordml" xmlns:wps="http://schemas.microsoft.com/office/word/2010/wordprocessingShape" mc:Ignorable="w14 w15 w16se wp14">
+<w:endnotes xmlns:wpc="http://schemas.microsoft.com/office/word/2010/wordprocessingCanvas" xmlns:cx="http://schemas.microsoft.com/office/drawing/2014/chartex" xmlns:cx1="http://schemas.microsoft.com/office/drawing/2015/9/8/chartex" xmlns:cx2="http://schemas.microsoft.com/office/drawing/2015/10/21/chartex" xmlns:cx3="http://schemas.microsoft.com/office/drawing/2016/5/9/chartex" xmlns:cx4="http://schemas.microsoft.com/office/drawing/2016/5/10/chartex" xmlns:cx5="http://schemas.microsoft.com/office/drawing/2016/5/11/chartex" xmlns:cx6="http://schemas.microsoft.com/office/drawing/2016/5/12/chartex" xmlns:cx7="http://schemas.microsoft.com/office/drawing/2016/5/13/chartex" xmlns:cx8="http://schemas.microsoft.com/office/drawing/2016/5/14/chartex" xmlns:mc="http://schemas.openxmlformats.org/markup-compatibility/2006" xmlns:aink="http://schemas.microsoft.com/office/drawing/2016/ink" xmlns:am3d="http://schemas.microsoft.com/office/drawing/2017/model3d" xmlns:o="urn:schemas-microsoft-com:office:office" xmlns:r="http://schemas.openxmlformats.org/officeDocument/2006/relationships" xmlns:m="http://schemas.openxmlformats.org/officeDocument/2006/math" xmlns:v="urn:schemas-microsoft-com:vml" xmlns:wp14="http://schemas.microsoft.com/office/word/2010/wordprocessingDrawing" xmlns:wp="http://schemas.openxmlformats.org/drawingml/2006/wordprocessingDrawing" xmlns:w10="urn:schemas-microsoft-com:office:word" xmlns:w="http://schemas.openxmlformats.org/wordprocessingml/2006/main" xmlns:w14="http://schemas.microsoft.com/office/word/2010/wordml" xmlns:w15="http://schemas.microsoft.com/office/word/2012/wordml" xmlns:w16cex="http://schemas.microsoft.com/office/word/2018/wordml/cex" xmlns:w16cid="http://schemas.microsoft.com/office/word/2016/wordml/cid" xmlns:w16="http://schemas.microsoft.com/office/word/2018/wordml" xmlns:w16se="http://schemas.microsoft.com/office/word/2015/wordml/symex" xmlns:wpg="http://schemas.microsoft.com/office/word/2010/wordprocessingGroup" xmlns:wpi="http://schemas.microsoft.com/office/word/2010/wordprocessingInk" xmlns:wne="http://schemas.microsoft.com/office/word/2006/wordml" xmlns:wps="http://schemas.microsoft.com/office/word/2010/wordprocessingShape" mc:Ignorable="w14 w15 w16se w16cid w16 w16cex wp14">
   <w:endnote w:type="separator" w:id="-1">
     <w:p>
       <w:r>
@@ -6246,7 +8707,7 @@
 </file>
 
 <file path=word/footer1.xml><?xml version="1.0" encoding="utf-8"?>
-<w:ftr xmlns:wpc="http://schemas.microsoft.com/office/word/2010/wordprocessingCanvas" xmlns:cx="http://schemas.microsoft.com/office/drawing/2014/chartex" xmlns:cx1="http://schemas.microsoft.com/office/drawing/2015/9/8/chartex" xmlns:mc="http://schemas.openxmlformats.org/markup-compatibility/2006" xmlns:o="urn:schemas-microsoft-com:office:office" xmlns:r="http://schemas.openxmlformats.org/officeDocument/2006/relationships" xmlns:m="http://schemas.openxmlformats.org/officeDocument/2006/math" xmlns:v="urn:schemas-microsoft-com:vml" xmlns:wp14="http://schemas.microsoft.com/office/word/2010/wordprocessingDrawing" xmlns:wp="http://schemas.openxmlformats.org/drawingml/2006/wordprocessingDrawing" xmlns:w10="urn:schemas-microsoft-com:office:word" xmlns:w="http://schemas.openxmlformats.org/wordprocessingml/2006/main" xmlns:w14="http://schemas.microsoft.com/office/word/2010/wordml" xmlns:w15="http://schemas.microsoft.com/office/word/2012/wordml" xmlns:w16se="http://schemas.microsoft.com/office/word/2015/wordml/symex" xmlns:wpg="http://schemas.microsoft.com/office/word/2010/wordprocessingGroup" xmlns:wpi="http://schemas.microsoft.com/office/word/2010/wordprocessingInk" xmlns:wne="http://schemas.microsoft.com/office/word/2006/wordml" xmlns:wps="http://schemas.microsoft.com/office/word/2010/wordprocessingShape" mc:Ignorable="w14 w15 w16se wp14">
+<w:ftr xmlns:wpc="http://schemas.microsoft.com/office/word/2010/wordprocessingCanvas" xmlns:cx="http://schemas.microsoft.com/office/drawing/2014/chartex" xmlns:cx1="http://schemas.microsoft.com/office/drawing/2015/9/8/chartex" xmlns:cx2="http://schemas.microsoft.com/office/drawing/2015/10/21/chartex" xmlns:cx3="http://schemas.microsoft.com/office/drawing/2016/5/9/chartex" xmlns:cx4="http://schemas.microsoft.com/office/drawing/2016/5/10/chartex" xmlns:cx5="http://schemas.microsoft.com/office/drawing/2016/5/11/chartex" xmlns:cx6="http://schemas.microsoft.com/office/drawing/2016/5/12/chartex" xmlns:cx7="http://schemas.microsoft.com/office/drawing/2016/5/13/chartex" xmlns:cx8="http://schemas.microsoft.com/office/drawing/2016/5/14/chartex" xmlns:mc="http://schemas.openxmlformats.org/markup-compatibility/2006" xmlns:aink="http://schemas.microsoft.com/office/drawing/2016/ink" xmlns:am3d="http://schemas.microsoft.com/office/drawing/2017/model3d" xmlns:o="urn:schemas-microsoft-com:office:office" xmlns:r="http://schemas.openxmlformats.org/officeDocument/2006/relationships" xmlns:m="http://schemas.openxmlformats.org/officeDocument/2006/math" xmlns:v="urn:schemas-microsoft-com:vml" xmlns:wp14="http://schemas.microsoft.com/office/word/2010/wordprocessingDrawing" xmlns:wp="http://schemas.openxmlformats.org/drawingml/2006/wordprocessingDrawing" xmlns:w10="urn:schemas-microsoft-com:office:word" xmlns:w="http://schemas.openxmlformats.org/wordprocessingml/2006/main" xmlns:w14="http://schemas.microsoft.com/office/word/2010/wordml" xmlns:w15="http://schemas.microsoft.com/office/word/2012/wordml" xmlns:w16cex="http://schemas.microsoft.com/office/word/2018/wordml/cex" xmlns:w16cid="http://schemas.microsoft.com/office/word/2016/wordml/cid" xmlns:w16="http://schemas.microsoft.com/office/word/2018/wordml" xmlns:w16se="http://schemas.microsoft.com/office/word/2015/wordml/symex" xmlns:wpg="http://schemas.microsoft.com/office/word/2010/wordprocessingGroup" xmlns:wpi="http://schemas.microsoft.com/office/word/2010/wordprocessingInk" xmlns:wne="http://schemas.microsoft.com/office/word/2006/wordml" xmlns:wps="http://schemas.microsoft.com/office/word/2010/wordprocessingShape" mc:Ignorable="w14 w15 w16se w16cid w16 w16cex wp14">
   <w:p>
     <w:pPr>
       <w:pStyle w:val="Footer"/>
@@ -6255,11 +8716,21 @@
     <w:r>
       <w:t xml:space="preserve">{% if </w:t>
     </w:r>
+    <w:proofErr w:type="spellStart"/>
     <w:r>
       <w:t>prepared_with_aoc</w:t>
     </w:r>
+    <w:proofErr w:type="spellEnd"/>
     <w:r>
-      <w:t xml:space="preserve"> %}Prepared with Assistance of Counsel{% endif %}</w:t>
+      <w:t xml:space="preserve"> </w:t>
+    </w:r>
+    <w:proofErr w:type="gramStart"/>
+    <w:r>
+      <w:t>%}Prepared</w:t>
+    </w:r>
+    <w:proofErr w:type="gramEnd"/>
+    <w:r>
+      <w:t xml:space="preserve"> with Assistance of Counsel{% endif %}</w:t>
     </w:r>
     <w:r>
       <w:ptab w:relativeTo="margin" w:alignment="center" w:leader="none"/>
@@ -6311,7 +8782,7 @@
 </file>
 
 <file path=word/footnotes.xml><?xml version="1.0" encoding="utf-8"?>
-<w:footnotes xmlns:wpc="http://schemas.microsoft.com/office/word/2010/wordprocessingCanvas" xmlns:cx="http://schemas.microsoft.com/office/drawing/2014/chartex" xmlns:cx1="http://schemas.microsoft.com/office/drawing/2015/9/8/chartex" xmlns:mc="http://schemas.openxmlformats.org/markup-compatibility/2006" xmlns:o="urn:schemas-microsoft-com:office:office" xmlns:r="http://schemas.openxmlformats.org/officeDocument/2006/relationships" xmlns:m="http://schemas.openxmlformats.org/officeDocument/2006/math" xmlns:v="urn:schemas-microsoft-com:vml" xmlns:wp14="http://schemas.microsoft.com/office/word/2010/wordprocessingDrawing" xmlns:wp="http://schemas.openxmlformats.org/drawingml/2006/wordprocessingDrawing" xmlns:w10="urn:schemas-microsoft-com:office:word" xmlns:w="http://schemas.openxmlformats.org/wordprocessingml/2006/main" xmlns:w14="http://schemas.microsoft.com/office/word/2010/wordml" xmlns:w15="http://schemas.microsoft.com/office/word/2012/wordml" xmlns:w16se="http://schemas.microsoft.com/office/word/2015/wordml/symex" xmlns:wpg="http://schemas.microsoft.com/office/word/2010/wordprocessingGroup" xmlns:wpi="http://schemas.microsoft.com/office/word/2010/wordprocessingInk" xmlns:wne="http://schemas.microsoft.com/office/word/2006/wordml" xmlns:wps="http://schemas.microsoft.com/office/word/2010/wordprocessingShape" mc:Ignorable="w14 w15 w16se wp14">
+<w:footnotes xmlns:wpc="http://schemas.microsoft.com/office/word/2010/wordprocessingCanvas" xmlns:cx="http://schemas.microsoft.com/office/drawing/2014/chartex" xmlns:cx1="http://schemas.microsoft.com/office/drawing/2015/9/8/chartex" xmlns:cx2="http://schemas.microsoft.com/office/drawing/2015/10/21/chartex" xmlns:cx3="http://schemas.microsoft.com/office/drawing/2016/5/9/chartex" xmlns:cx4="http://schemas.microsoft.com/office/drawing/2016/5/10/chartex" xmlns:cx5="http://schemas.microsoft.com/office/drawing/2016/5/11/chartex" xmlns:cx6="http://schemas.microsoft.com/office/drawing/2016/5/12/chartex" xmlns:cx7="http://schemas.microsoft.com/office/drawing/2016/5/13/chartex" xmlns:cx8="http://schemas.microsoft.com/office/drawing/2016/5/14/chartex" xmlns:mc="http://schemas.openxmlformats.org/markup-compatibility/2006" xmlns:aink="http://schemas.microsoft.com/office/drawing/2016/ink" xmlns:am3d="http://schemas.microsoft.com/office/drawing/2017/model3d" xmlns:o="urn:schemas-microsoft-com:office:office" xmlns:r="http://schemas.openxmlformats.org/officeDocument/2006/relationships" xmlns:m="http://schemas.openxmlformats.org/officeDocument/2006/math" xmlns:v="urn:schemas-microsoft-com:vml" xmlns:wp14="http://schemas.microsoft.com/office/word/2010/wordprocessingDrawing" xmlns:wp="http://schemas.openxmlformats.org/drawingml/2006/wordprocessingDrawing" xmlns:w10="urn:schemas-microsoft-com:office:word" xmlns:w="http://schemas.openxmlformats.org/wordprocessingml/2006/main" xmlns:w14="http://schemas.microsoft.com/office/word/2010/wordml" xmlns:w15="http://schemas.microsoft.com/office/word/2012/wordml" xmlns:w16cex="http://schemas.microsoft.com/office/word/2018/wordml/cex" xmlns:w16cid="http://schemas.microsoft.com/office/word/2016/wordml/cid" xmlns:w16="http://schemas.microsoft.com/office/word/2018/wordml" xmlns:w16se="http://schemas.microsoft.com/office/word/2015/wordml/symex" xmlns:wpg="http://schemas.microsoft.com/office/word/2010/wordprocessingGroup" xmlns:wpi="http://schemas.microsoft.com/office/word/2010/wordprocessingInk" xmlns:wne="http://schemas.microsoft.com/office/word/2006/wordml" xmlns:wps="http://schemas.microsoft.com/office/word/2010/wordprocessingShape" mc:Ignorable="w14 w15 w16se w16cid w16 w16cex wp14">
   <w:footnote w:type="separator" w:id="-1">
     <w:p>
       <w:r>
@@ -6330,7 +8801,7 @@
 </file>
 
 <file path=word/numbering.xml><?xml version="1.0" encoding="utf-8"?>
-<w:numbering xmlns:wpc="http://schemas.microsoft.com/office/word/2010/wordprocessingCanvas" xmlns:cx="http://schemas.microsoft.com/office/drawing/2014/chartex" xmlns:cx1="http://schemas.microsoft.com/office/drawing/2015/9/8/chartex" xmlns:mc="http://schemas.openxmlformats.org/markup-compatibility/2006" xmlns:o="urn:schemas-microsoft-com:office:office" xmlns:r="http://schemas.openxmlformats.org/officeDocument/2006/relationships" xmlns:m="http://schemas.openxmlformats.org/officeDocument/2006/math" xmlns:v="urn:schemas-microsoft-com:vml" xmlns:wp14="http://schemas.microsoft.com/office/word/2010/wordprocessingDrawing" xmlns:wp="http://schemas.openxmlformats.org/drawingml/2006/wordprocessingDrawing" xmlns:w10="urn:schemas-microsoft-com:office:word" xmlns:w="http://schemas.openxmlformats.org/wordprocessingml/2006/main" xmlns:w14="http://schemas.microsoft.com/office/word/2010/wordml" xmlns:w15="http://schemas.microsoft.com/office/word/2012/wordml" xmlns:w16se="http://schemas.microsoft.com/office/word/2015/wordml/symex" xmlns:wpg="http://schemas.microsoft.com/office/word/2010/wordprocessingGroup" xmlns:wpi="http://schemas.microsoft.com/office/word/2010/wordprocessingInk" xmlns:wne="http://schemas.microsoft.com/office/word/2006/wordml" xmlns:wps="http://schemas.microsoft.com/office/word/2010/wordprocessingShape" mc:Ignorable="w14 w15 w16se wp14">
+<w:numbering xmlns:wpc="http://schemas.microsoft.com/office/word/2010/wordprocessingCanvas" xmlns:cx="http://schemas.microsoft.com/office/drawing/2014/chartex" xmlns:cx1="http://schemas.microsoft.com/office/drawing/2015/9/8/chartex" xmlns:cx2="http://schemas.microsoft.com/office/drawing/2015/10/21/chartex" xmlns:cx3="http://schemas.microsoft.com/office/drawing/2016/5/9/chartex" xmlns:cx4="http://schemas.microsoft.com/office/drawing/2016/5/10/chartex" xmlns:cx5="http://schemas.microsoft.com/office/drawing/2016/5/11/chartex" xmlns:cx6="http://schemas.microsoft.com/office/drawing/2016/5/12/chartex" xmlns:cx7="http://schemas.microsoft.com/office/drawing/2016/5/13/chartex" xmlns:cx8="http://schemas.microsoft.com/office/drawing/2016/5/14/chartex" xmlns:mc="http://schemas.openxmlformats.org/markup-compatibility/2006" xmlns:aink="http://schemas.microsoft.com/office/drawing/2016/ink" xmlns:am3d="http://schemas.microsoft.com/office/drawing/2017/model3d" xmlns:o="urn:schemas-microsoft-com:office:office" xmlns:r="http://schemas.openxmlformats.org/officeDocument/2006/relationships" xmlns:m="http://schemas.openxmlformats.org/officeDocument/2006/math" xmlns:v="urn:schemas-microsoft-com:vml" xmlns:wp14="http://schemas.microsoft.com/office/word/2010/wordprocessingDrawing" xmlns:wp="http://schemas.openxmlformats.org/drawingml/2006/wordprocessingDrawing" xmlns:w10="urn:schemas-microsoft-com:office:word" xmlns:w="http://schemas.openxmlformats.org/wordprocessingml/2006/main" xmlns:w14="http://schemas.microsoft.com/office/word/2010/wordml" xmlns:w15="http://schemas.microsoft.com/office/word/2012/wordml" xmlns:w16cex="http://schemas.microsoft.com/office/word/2018/wordml/cex" xmlns:w16cid="http://schemas.microsoft.com/office/word/2016/wordml/cid" xmlns:w16="http://schemas.microsoft.com/office/word/2018/wordml" xmlns:w16se="http://schemas.microsoft.com/office/word/2015/wordml/symex" xmlns:wpg="http://schemas.microsoft.com/office/word/2010/wordprocessingGroup" xmlns:wpi="http://schemas.microsoft.com/office/word/2010/wordprocessingInk" xmlns:wne="http://schemas.microsoft.com/office/word/2006/wordml" xmlns:wps="http://schemas.microsoft.com/office/word/2010/wordprocessingShape" mc:Ignorable="w14 w15 w16se w16cid w16 w16cex wp14">
   <w:abstractNum w:abstractNumId="0" w15:restartNumberingAfterBreak="0">
     <w:nsid w:val="1A6962B9"/>
     <w:multiLevelType w:val="multilevel"/>
@@ -7682,7 +10153,7 @@
 </file>
 
 <file path=word/styles.xml><?xml version="1.0" encoding="utf-8"?>
-<w:styles xmlns:mc="http://schemas.openxmlformats.org/markup-compatibility/2006" xmlns:r="http://schemas.openxmlformats.org/officeDocument/2006/relationships" xmlns:w="http://schemas.openxmlformats.org/wordprocessingml/2006/main" xmlns:w14="http://schemas.microsoft.com/office/word/2010/wordml" xmlns:w15="http://schemas.microsoft.com/office/word/2012/wordml" xmlns:w16se="http://schemas.microsoft.com/office/word/2015/wordml/symex" mc:Ignorable="w14 w15 w16se">
+<w:styles xmlns:mc="http://schemas.openxmlformats.org/markup-compatibility/2006" xmlns:r="http://schemas.openxmlformats.org/officeDocument/2006/relationships" xmlns:w="http://schemas.openxmlformats.org/wordprocessingml/2006/main" xmlns:w14="http://schemas.microsoft.com/office/word/2010/wordml" xmlns:w15="http://schemas.microsoft.com/office/word/2012/wordml" xmlns:w16cex="http://schemas.microsoft.com/office/word/2018/wordml/cex" xmlns:w16cid="http://schemas.microsoft.com/office/word/2016/wordml/cid" xmlns:w16="http://schemas.microsoft.com/office/word/2018/wordml" xmlns:w16se="http://schemas.microsoft.com/office/word/2015/wordml/symex" mc:Ignorable="w14 w15 w16se w16cid w16 w16cex">
   <w:docDefaults>
     <w:rPrDefault>
       <w:rPr>
@@ -7695,7 +10166,7 @@
     </w:rPrDefault>
     <w:pPrDefault/>
   </w:docDefaults>
-  <w:latentStyles w:defLockedState="0" w:defUIPriority="99" w:defSemiHidden="0" w:defUnhideWhenUsed="0" w:defQFormat="0" w:count="371">
+  <w:latentStyles w:defLockedState="0" w:defUIPriority="99" w:defSemiHidden="0" w:defUnhideWhenUsed="0" w:defQFormat="0" w:count="376">
     <w:lsdException w:name="Normal" w:uiPriority="0" w:qFormat="1"/>
     <w:lsdException w:name="heading 1" w:uiPriority="9" w:qFormat="1"/>
     <w:lsdException w:name="heading 2" w:semiHidden="1" w:uiPriority="9" w:unhideWhenUsed="1" w:qFormat="1"/>
@@ -7801,7 +10272,6 @@
     <w:lsdException w:name="HTML Sample" w:semiHidden="1" w:unhideWhenUsed="1"/>
     <w:lsdException w:name="HTML Typewriter" w:semiHidden="1" w:unhideWhenUsed="1"/>
     <w:lsdException w:name="HTML Variable" w:semiHidden="1" w:unhideWhenUsed="1"/>
-    <w:lsdException w:name="Normal Table" w:semiHidden="1" w:unhideWhenUsed="1"/>
     <w:lsdException w:name="annotation subject" w:semiHidden="1" w:unhideWhenUsed="1"/>
     <w:lsdException w:name="No List" w:semiHidden="1" w:unhideWhenUsed="1"/>
     <w:lsdException w:name="Outline List 1" w:semiHidden="1" w:unhideWhenUsed="1"/>
@@ -7844,11 +10314,8 @@
     <w:lsdException w:name="Table Contemporary" w:semiHidden="1" w:unhideWhenUsed="1"/>
     <w:lsdException w:name="Table Elegant" w:semiHidden="1" w:unhideWhenUsed="1"/>
     <w:lsdException w:name="Table Professional" w:semiHidden="1" w:unhideWhenUsed="1"/>
-    <w:lsdException w:name="Table Subtle 1" w:semiHidden="1" w:unhideWhenUsed="1"/>
     <w:lsdException w:name="Table Subtle 2" w:semiHidden="1" w:unhideWhenUsed="1"/>
     <w:lsdException w:name="Table Web 1" w:semiHidden="1" w:unhideWhenUsed="1"/>
-    <w:lsdException w:name="Table Web 2" w:semiHidden="1" w:unhideWhenUsed="1"/>
-    <w:lsdException w:name="Table Web 3" w:semiHidden="1" w:unhideWhenUsed="1"/>
     <w:lsdException w:name="Balloon Text" w:semiHidden="1" w:unhideWhenUsed="1"/>
     <w:lsdException w:name="Table Grid" w:uiPriority="39"/>
     <w:lsdException w:name="Table Theme" w:semiHidden="1" w:unhideWhenUsed="1"/>
@@ -8067,6 +10534,11 @@
     <w:lsdException w:name="List Table 5 Dark Accent 6" w:uiPriority="50"/>
     <w:lsdException w:name="List Table 6 Colorful Accent 6" w:uiPriority="51"/>
     <w:lsdException w:name="List Table 7 Colorful Accent 6" w:uiPriority="52"/>
+    <w:lsdException w:name="Mention" w:semiHidden="1" w:unhideWhenUsed="1"/>
+    <w:lsdException w:name="Smart Hyperlink" w:semiHidden="1" w:unhideWhenUsed="1"/>
+    <w:lsdException w:name="Hashtag" w:semiHidden="1" w:unhideWhenUsed="1"/>
+    <w:lsdException w:name="Unresolved Mention" w:semiHidden="1" w:unhideWhenUsed="1"/>
+    <w:lsdException w:name="Smart Link" w:semiHidden="1" w:unhideWhenUsed="1"/>
   </w:latentStyles>
   <w:style w:type="paragraph" w:default="1" w:styleId="Normal">
     <w:name w:val="Normal"/>
@@ -8311,6 +10783,11 @@
     <w:basedOn w:val="DefaultParagraphFont"/>
     <w:link w:val="BodyText"/>
     <w:rsid w:val="00726329"/>
+  </w:style>
+  <w:style w:type="character" w:customStyle="1" w:styleId="normaltextrun">
+    <w:name w:val="normaltextrun"/>
+    <w:basedOn w:val="DefaultParagraphFont"/>
+    <w:rsid w:val="000048FC"/>
   </w:style>
 </w:styles>
 </file>

</xml_diff>

<commit_message>
Add 257 form defense; remove references to dt_send_answers (From Community Lawyer); add dependency to holidays
</commit_message>
<xml_diff>
--- a/docassemble/MAEvictionDefense/data/templates/SummaryProcessAnswer.docx
+++ b/docassemble/MAEvictionDefense/data/templates/SummaryProcessAnswer.docx
@@ -366,13 +366,7 @@
         </w:numPr>
       </w:pPr>
       <w:r>
-        <w:t xml:space="preserve">{%p if </w:t>
-      </w:r>
-      <w:r>
-        <w:t>initial_defense.no_proper_termination</w:t>
-      </w:r>
-      <w:r>
-        <w:t xml:space="preserve"> %}</w:t>
+        <w:t>{%p if initial_defense.no_257_notice %}</w:t>
       </w:r>
     </w:p>
     <w:p>
@@ -382,678 +376,747 @@
           <w:ilvl w:val="0"/>
           <w:numId w:val="3"/>
         </w:numPr>
-      </w:pPr>
-      <w:r>
-        <w:t>The landlord did not terminate my tenancy properly</w:t>
-      </w:r>
-      <w:r>
-        <w:t>, for reasons not limited to but including the following</w:t>
-      </w:r>
-      <w:r>
-        <w:t xml:space="preserve">: </w:t>
-      </w:r>
-    </w:p>
-    <w:p>
-      <w:pPr>
-        <w:pStyle w:val="ListwithNoSpace"/>
-        <w:numPr>
-          <w:ilvl w:val="1"/>
-          <w:numId w:val="3"/>
-        </w:numPr>
-      </w:pPr>
-      <w:r>
-        <w:t xml:space="preserve">{%p if </w:t>
-      </w:r>
-      <w:r>
-        <w:t>initial_defense.ntq_defective</w:t>
-      </w:r>
-      <w:r>
-        <w:t xml:space="preserve"> %}</w:t>
-      </w:r>
-    </w:p>
-    <w:p>
-      <w:pPr>
-        <w:pStyle w:val="ListwithNoSpace"/>
-        <w:numPr>
-          <w:ilvl w:val="1"/>
-          <w:numId w:val="3"/>
-        </w:numPr>
-      </w:pPr>
-      <w:r>
-        <w:t>The notice to quit is defective.</w:t>
-      </w:r>
-    </w:p>
-    <w:p>
-      <w:pPr>
-        <w:pStyle w:val="ListwithNoSpace"/>
-        <w:numPr>
-          <w:ilvl w:val="1"/>
-          <w:numId w:val="3"/>
-        </w:numPr>
-      </w:pPr>
-      <w:r>
-        <w:t>{%p endif %}</w:t>
-      </w:r>
-    </w:p>
-    <w:p>
-      <w:pPr>
-        <w:pStyle w:val="ListwithNoSpace"/>
-        <w:numPr>
-          <w:ilvl w:val="1"/>
-          <w:numId w:val="3"/>
-        </w:numPr>
-      </w:pPr>
-      <w:r>
-        <w:t xml:space="preserve">{%p if </w:t>
-      </w:r>
-      <w:r>
-        <w:t>initial_defense.improper_time_given</w:t>
-      </w:r>
-      <w:r>
-        <w:t xml:space="preserve"> %}</w:t>
-      </w:r>
-    </w:p>
-    <w:p>
-      <w:pPr>
-        <w:pStyle w:val="ListwithNoSpace"/>
-        <w:numPr>
-          <w:ilvl w:val="1"/>
-          <w:numId w:val="3"/>
-        </w:numPr>
-      </w:pPr>
-      <w:r>
-        <w:t>The notice to quit did not give the proper amount of time based on the terms of my tenancy and the reason provided in the notice.</w:t>
-      </w:r>
-    </w:p>
-    <w:p>
-      <w:pPr>
-        <w:pStyle w:val="ListwithNoSpace"/>
-        <w:numPr>
-          <w:ilvl w:val="1"/>
-          <w:numId w:val="3"/>
-        </w:numPr>
-      </w:pPr>
-      <w:r>
-        <w:t>{%p endif %}</w:t>
-      </w:r>
-    </w:p>
-    <w:p>
-      <w:pPr>
-        <w:pStyle w:val="ListwithNoSpace"/>
-        <w:numPr>
-          <w:ilvl w:val="1"/>
-          <w:numId w:val="3"/>
-        </w:numPr>
-      </w:pPr>
-      <w:r>
-        <w:t xml:space="preserve">{%p if </w:t>
-      </w:r>
-      <w:r>
-        <w:t>initial_defense.need_ntq and initial_defense.no_ntq</w:t>
-      </w:r>
-      <w:r>
-        <w:t xml:space="preserve"> %}</w:t>
-      </w:r>
-    </w:p>
-    <w:p>
-      <w:pPr>
-        <w:pStyle w:val="ListwithNoSpace"/>
-        <w:numPr>
-          <w:ilvl w:val="1"/>
-          <w:numId w:val="3"/>
-        </w:numPr>
-      </w:pPr>
-      <w:r>
-        <w:t>A notice to quit was required to terminate my tenancy but I never received a notice to quit.</w:t>
-      </w:r>
-    </w:p>
-    <w:p>
-      <w:pPr>
-        <w:pStyle w:val="ListwithNoSpace"/>
-        <w:numPr>
-          <w:ilvl w:val="1"/>
-          <w:numId w:val="3"/>
-        </w:numPr>
-      </w:pPr>
-      <w:r>
-        <w:t>{%p endif %}</w:t>
-      </w:r>
-    </w:p>
-    <w:p>
-      <w:pPr>
-        <w:pStyle w:val="ListwithNoSpace"/>
-        <w:numPr>
-          <w:ilvl w:val="0"/>
-          <w:numId w:val="3"/>
-        </w:numPr>
-      </w:pPr>
-      <w:r>
-        <w:t xml:space="preserve">{%p else %} </w:t>
-      </w:r>
-    </w:p>
-    <w:p>
-      <w:pPr>
-        <w:pStyle w:val="ListwithNoSpace"/>
-        <w:numPr>
-          <w:ilvl w:val="0"/>
-          <w:numId w:val="3"/>
-        </w:numPr>
-      </w:pPr>
-      <w:r>
-        <w:t>The landlord did not terminate my tenancy properly.</w:t>
-      </w:r>
-    </w:p>
-    <w:p>
-      <w:pPr>
-        <w:pStyle w:val="ListwithNoSpace"/>
-        <w:numPr>
-          <w:ilvl w:val="0"/>
-          <w:numId w:val="3"/>
-        </w:numPr>
-      </w:pPr>
-      <w:r>
-        <w:t xml:space="preserve">{%p endif %} </w:t>
-      </w:r>
-    </w:p>
-    <w:p>
-      <w:pPr>
-        <w:pStyle w:val="ListwithNoSpace"/>
-        <w:numPr>
-          <w:ilvl w:val="0"/>
-          <w:numId w:val="3"/>
-        </w:numPr>
-      </w:pPr>
-      <w:r>
-        <w:t>{%p if initial_defense.premature_commencement %}</w:t>
-      </w:r>
-    </w:p>
-    <w:p>
-      <w:pPr>
-        <w:pStyle w:val="ListwithNoSpace"/>
-        <w:numPr>
-          <w:ilvl w:val="0"/>
-          <w:numId w:val="3"/>
-        </w:numPr>
-      </w:pPr>
-      <w:r>
-        <w:t xml:space="preserve">The landlord started this case before the Notice to Quit expired. </w:t>
-      </w:r>
-    </w:p>
-    <w:p>
-      <w:pPr>
-        <w:pStyle w:val="ListwithNoSpace"/>
-        <w:numPr>
-          <w:ilvl w:val="0"/>
-          <w:numId w:val="3"/>
-        </w:numPr>
-      </w:pPr>
-      <w:r>
-        <w:t>{%p endif %}</w:t>
-      </w:r>
-    </w:p>
-    <w:p>
-      <w:pPr>
-        <w:pStyle w:val="ListwithNoSpace"/>
-        <w:numPr>
-          <w:ilvl w:val="0"/>
-          <w:numId w:val="3"/>
-        </w:numPr>
-      </w:pPr>
-      <w:r>
-        <w:t>{%p if initial_defense.varney %}</w:t>
-      </w:r>
-    </w:p>
-    <w:p>
-      <w:pPr>
-        <w:pStyle w:val="ListwithNoSpace"/>
-        <w:numPr>
-          <w:ilvl w:val="0"/>
-          <w:numId w:val="3"/>
-        </w:numPr>
-      </w:pPr>
-      <w:r>
-        <w:t>The landlord is a corporation or other business entity and this case was not brought by an attorney so it should be dismissed.</w:t>
-      </w:r>
-    </w:p>
-    <w:p>
-      <w:pPr>
-        <w:pStyle w:val="ListwithNoSpace"/>
-        <w:numPr>
-          <w:ilvl w:val="0"/>
-          <w:numId w:val="3"/>
-        </w:numPr>
-      </w:pPr>
-      <w:r>
-        <w:t>{%p endif %}</w:t>
-      </w:r>
-    </w:p>
-    <w:p>
-      <w:pPr>
-        <w:pStyle w:val="ListwithNoSpace"/>
-        <w:numPr>
-          <w:ilvl w:val="0"/>
-          <w:numId w:val="3"/>
-        </w:numPr>
-      </w:pPr>
-      <w:r>
-        <w:t>{%p if initial_defense.defective_summons %}</w:t>
-      </w:r>
-    </w:p>
-    <w:p>
-      <w:pPr>
-        <w:pStyle w:val="ListwithNoSpace"/>
-        <w:numPr>
-          <w:ilvl w:val="0"/>
-          <w:numId w:val="3"/>
-        </w:numPr>
-      </w:pPr>
-      <w:r>
-        <w:t xml:space="preserve">The Summons and Complaint is defective and/or was not properly served/filed. </w:t>
-      </w:r>
-    </w:p>
-    <w:p>
-      <w:pPr>
-        <w:pStyle w:val="ListwithNoSpace"/>
-        <w:numPr>
-          <w:ilvl w:val="0"/>
-          <w:numId w:val="3"/>
-        </w:numPr>
-      </w:pPr>
-      <w:r>
-        <w:t>{%p endif %}</w:t>
-      </w:r>
-    </w:p>
-    <w:p>
-      <w:pPr>
-        <w:pStyle w:val="ListwithNoSpace"/>
-        <w:numPr>
-          <w:ilvl w:val="0"/>
-          <w:numId w:val="3"/>
-        </w:numPr>
-      </w:pPr>
-      <w:r>
-        <w:t>{%p if eviction_reason == 'nonpayment' and initial_defense.cure %}</w:t>
-      </w:r>
-    </w:p>
-    <w:p>
-      <w:pPr>
-        <w:pStyle w:val="ListwithNoSpace"/>
-        <w:numPr>
-          <w:ilvl w:val="0"/>
-          <w:numId w:val="3"/>
-        </w:numPr>
-      </w:pPr>
-      <w:r>
-        <w:t>If I have ever owed the landlord rent, I paid or offered to pay it all within the time allowed by law.</w:t>
-      </w:r>
-    </w:p>
-    <w:p>
-      <w:pPr>
-        <w:pStyle w:val="ListwithNoSpace"/>
-        <w:numPr>
-          <w:ilvl w:val="0"/>
-          <w:numId w:val="3"/>
-        </w:numPr>
-      </w:pPr>
-      <w:r>
-        <w:t>{%p endif %}</w:t>
-      </w:r>
-    </w:p>
-    <w:p>
-      <w:pPr>
-        <w:pStyle w:val="ListwithNoSpace"/>
-        <w:numPr>
-          <w:ilvl w:val="0"/>
-          <w:numId w:val="3"/>
-        </w:numPr>
-      </w:pPr>
-      <w:r>
-        <w:t>{%p if initial_defense.new_tenancy %}</w:t>
-      </w:r>
-    </w:p>
-    <w:p>
-      <w:pPr>
-        <w:pStyle w:val="ListwithNoSpace"/>
-        <w:numPr>
-          <w:ilvl w:val="0"/>
-          <w:numId w:val="3"/>
-        </w:numPr>
-      </w:pPr>
-      <w:r>
-        <w:t>Even if my tenancy was terminated, a new tenancy was created by my landlord’s conduct.</w:t>
-      </w:r>
-    </w:p>
-    <w:p>
-      <w:pPr>
-        <w:pStyle w:val="ListwithNoSpace"/>
-        <w:numPr>
-          <w:ilvl w:val="0"/>
-          <w:numId w:val="3"/>
-        </w:numPr>
-      </w:pPr>
-      <w:r>
-        <w:t>{%p endif %}</w:t>
-      </w:r>
-    </w:p>
-    <w:p>
-      <w:pPr>
-        <w:pStyle w:val="ListwithNoSpace"/>
-        <w:numPr>
-          <w:ilvl w:val="0"/>
-          <w:numId w:val="3"/>
-        </w:numPr>
-      </w:pPr>
-      <w:r>
-        <w:t>{%p if initial_defense.inconsistent_reasons %}</w:t>
-      </w:r>
-    </w:p>
-    <w:p>
-      <w:pPr>
-        <w:pStyle w:val="ListwithNoSpace"/>
-        <w:numPr>
-          <w:ilvl w:val="0"/>
-          <w:numId w:val="3"/>
-        </w:numPr>
-      </w:pPr>
-      <w:r>
-        <w:t>The Complaint and the Notice to Quit state inconsistent reasons for eviction.</w:t>
-      </w:r>
-    </w:p>
-    <w:p>
-      <w:pPr>
-        <w:pStyle w:val="ListwithNoSpace"/>
-        <w:numPr>
-          <w:ilvl w:val="0"/>
-          <w:numId w:val="3"/>
-        </w:numPr>
-      </w:pPr>
-      <w:r>
-        <w:t>{%p endif %}</w:t>
-      </w:r>
-    </w:p>
-    <w:p>
-      <w:pPr>
-        <w:pStyle w:val="ListwithNoSpace"/>
-        <w:numPr>
-          <w:ilvl w:val="0"/>
-          <w:numId w:val="3"/>
-        </w:numPr>
-      </w:pPr>
-      <w:r>
-        <w:t>{%p if initial_defense.no_standing %}</w:t>
-      </w:r>
-    </w:p>
-    <w:p>
-      <w:pPr>
-        <w:pStyle w:val="ListwithNoSpace"/>
-        <w:numPr>
-          <w:ilvl w:val="0"/>
-          <w:numId w:val="3"/>
-        </w:numPr>
-      </w:pPr>
-      <w:r>
-        <w:t>The landlord does not have a superior right to possession and/or does not have standing to bring this action.</w:t>
-      </w:r>
-    </w:p>
-    <w:p>
-      <w:pPr>
-        <w:pStyle w:val="ListwithNoSpace"/>
-        <w:numPr>
-          <w:ilvl w:val="0"/>
-          <w:numId w:val="3"/>
-        </w:numPr>
-      </w:pPr>
-      <w:r>
-        <w:t>{%p endif %}</w:t>
-      </w:r>
-    </w:p>
-    <w:p>
-      <w:pPr>
-        <w:pStyle w:val="ListwithNoSpace"/>
-        <w:numPr>
-          <w:ilvl w:val="0"/>
-          <w:numId w:val="3"/>
-        </w:numPr>
-      </w:pPr>
-      <w:r>
-        <w:t xml:space="preserve">{%p </w:t>
-      </w:r>
-      <w:r>
-        <w:t xml:space="preserve">if </w:t>
-      </w:r>
-      <w:r>
-        <w:t>showifdef</w:t>
-      </w:r>
-      <w:r>
-        <w:t>('</w:t>
-      </w:r>
-      <w:r>
-        <w:t>initial_defense.custom_reason_for_dismissal</w:t>
-      </w:r>
-      <w:r>
-        <w:t>')</w:t>
-      </w:r>
-      <w:r>
-        <w:t xml:space="preserve"> %}</w:t>
-      </w:r>
-    </w:p>
-    <w:p>
-      <w:pPr>
-        <w:pStyle w:val="ListwithNoSpace"/>
-        <w:numPr>
-          <w:ilvl w:val="0"/>
-          <w:numId w:val="3"/>
-        </w:numPr>
-      </w:pPr>
-      <w:r>
-        <w:t>The landlord’s case should be dismissed because {{ initial_defense.custom_reason_for_dismissal }}.</w:t>
-      </w:r>
-    </w:p>
-    <w:p>
-      <w:pPr>
-        <w:pStyle w:val="ListwithNoSpace"/>
-        <w:numPr>
-          <w:ilvl w:val="0"/>
-          <w:numId w:val="3"/>
-        </w:numPr>
-      </w:pPr>
-      <w:r>
-        <w:t>{%p endif %}</w:t>
-      </w:r>
-    </w:p>
-    <w:p>
-      <w:pPr>
-        <w:pStyle w:val="ListwithNoSpace"/>
-        <w:numPr>
-          <w:ilvl w:val="0"/>
-          <w:numId w:val="3"/>
-        </w:numPr>
-        <w:spacing w:after="0" w:line="240" w:lineRule="auto"/>
-      </w:pPr>
-      <w:r>
-        <w:t xml:space="preserve">{%p if </w:t>
-      </w:r>
-      <w:r>
-        <w:t>covid_cares_has_federal_mortgage</w:t>
-      </w:r>
-      <w:r>
-        <w:t>%}</w:t>
-      </w:r>
-    </w:p>
-    <w:p>
-      <w:pPr>
-        <w:pStyle w:val="ListwithNoSpace"/>
-        <w:numPr>
-          <w:ilvl w:val="0"/>
-          <w:numId w:val="3"/>
-        </w:numPr>
-        <w:spacing w:after="0" w:line="240" w:lineRule="auto"/>
-      </w:pPr>
-      <w:r>
-        <w:t>I live in property covered by the federal CARES Act</w:t>
-      </w:r>
-      <w:r>
-        <w:t xml:space="preserve"> (the CARES Act covers non-payment evictions from property with federally backed mortgages, §4023,  and certain federally assisted property § 4024) </w:t>
-      </w:r>
-      <w:r>
-        <w:t>and</w:t>
-      </w:r>
-    </w:p>
-    <w:p>
-      <w:pPr>
-        <w:pStyle w:val="ListwithNoSpace"/>
-        <w:numPr>
-          <w:ilvl w:val="1"/>
-          <w:numId w:val="3"/>
-        </w:numPr>
-        <w:spacing w:after="0" w:line="240" w:lineRule="auto"/>
-      </w:pPr>
-      <w:r>
-        <w:t xml:space="preserve">{%p if </w:t>
-      </w:r>
-      <w:r>
-        <w:t>notice_type</w:t>
-      </w:r>
-      <w:r>
-        <w:t xml:space="preserve"> != "thirty_day" %}</w:t>
-      </w:r>
-    </w:p>
-    <w:p>
-      <w:pPr>
-        <w:pStyle w:val="ListwithNoSpace"/>
-        <w:numPr>
-          <w:ilvl w:val="1"/>
-          <w:numId w:val="3"/>
-        </w:numPr>
-        <w:spacing w:after="0" w:line="240" w:lineRule="auto"/>
-      </w:pPr>
-      <w:r>
-        <w:t>I did not receive a 30 day notice to quit after July 25, 2020 which is required by the CARES Act.</w:t>
-      </w:r>
-      <w:r>
-        <w:t>;</w:t>
-      </w:r>
-    </w:p>
-    <w:p>
-      <w:pPr>
-        <w:pStyle w:val="ListwithNoSpace"/>
-        <w:numPr>
-          <w:ilvl w:val="1"/>
-          <w:numId w:val="3"/>
-        </w:numPr>
-        <w:spacing w:after="0" w:line="240" w:lineRule="auto"/>
-      </w:pPr>
-      <w:r>
-        <w:t>{%p endif %}</w:t>
-      </w:r>
-    </w:p>
-    <w:p>
-      <w:pPr>
-        <w:pStyle w:val="ListwithNoSpace"/>
-        <w:numPr>
-          <w:ilvl w:val="1"/>
-          <w:numId w:val="3"/>
-        </w:numPr>
-        <w:spacing w:after="0" w:line="240" w:lineRule="auto"/>
-      </w:pPr>
-      <w:r>
-        <w:t xml:space="preserve">{%p if </w:t>
-      </w:r>
-      <w:r>
-        <w:t>covid_cares_mortgage_in_forbearance</w:t>
-      </w:r>
-      <w:r>
-        <w:t xml:space="preserve"> %}</w:t>
-      </w:r>
-    </w:p>
-    <w:p>
-      <w:pPr>
-        <w:pStyle w:val="ListwithNoSpace"/>
-        <w:numPr>
-          <w:ilvl w:val="1"/>
-          <w:numId w:val="3"/>
-        </w:numPr>
-        <w:spacing w:after="0" w:line="240" w:lineRule="auto"/>
-      </w:pPr>
-      <w:r>
-        <w:t>The mortgage on this property is in forbearance and the landlord cannot evict me while the mortgage is in forbearance</w:t>
-      </w:r>
-    </w:p>
-    <w:p>
-      <w:pPr>
-        <w:pStyle w:val="ListwithNoSpace"/>
-        <w:numPr>
-          <w:ilvl w:val="1"/>
-          <w:numId w:val="3"/>
-        </w:numPr>
-        <w:spacing w:after="0" w:line="240" w:lineRule="auto"/>
-      </w:pPr>
-      <w:r>
-        <w:t>{%p endif %}</w:t>
-      </w:r>
-    </w:p>
-    <w:p>
-      <w:pPr>
-        <w:pStyle w:val="ListwithNoSpace"/>
-        <w:numPr>
-          <w:ilvl w:val="0"/>
-          <w:numId w:val="3"/>
-        </w:numPr>
-        <w:spacing w:after="0" w:line="240" w:lineRule="auto"/>
-      </w:pPr>
-      <w:r>
-        <w:t>{%p endif %}</w:t>
-      </w:r>
-    </w:p>
-    <w:p>
-      <w:pPr>
-        <w:pStyle w:val="ListwithNoSpace"/>
-        <w:numPr>
-          <w:ilvl w:val="0"/>
-          <w:numId w:val="3"/>
-        </w:numPr>
-        <w:spacing w:after="0" w:line="240" w:lineRule="auto"/>
-      </w:pPr>
-      <w:r>
-        <w:t xml:space="preserve">{%p if </w:t>
-      </w:r>
-      <w:r>
-        <w:t>covid_cdc_moratorium</w:t>
-      </w:r>
-      <w:r>
-        <w:t xml:space="preserve"> </w:t>
-      </w:r>
-      <w:r>
-        <w:t>%}</w:t>
-      </w:r>
-    </w:p>
-    <w:p>
-      <w:pPr>
-        <w:pStyle w:val="ListwithNoSpace"/>
-        <w:numPr>
-          <w:ilvl w:val="0"/>
-          <w:numId w:val="3"/>
-        </w:numPr>
-        <w:spacing w:after="0" w:line="240" w:lineRule="auto"/>
-      </w:pPr>
-      <w:r>
-        <w:t>I sent my landlord the CDC declaration and so, under the CDC moratorium (85 Federal Register 55292)</w:t>
-      </w:r>
-      <w:r>
-        <w:t>,</w:t>
-      </w:r>
-      <w:r>
-        <w:t xml:space="preserve"> this eviction must be dismissed</w:t>
-      </w:r>
-      <w:r>
-        <w:t xml:space="preserve"> (or in the alternative, all proceedings stayed through </w:t>
-      </w:r>
-      <w:r>
-        <w:t>January 31, 2021</w:t>
+        <w:rPr>
+          <w:rStyle w:val="normaltextrun"/>
+          <w:rFonts w:cs="Times New Roman"/>
+        </w:rPr>
+      </w:pPr>
+      <w:r>
+        <w:rPr>
+          <w:rStyle w:val="normaltextrun"/>
+          <w:rFonts w:cs="Times New Roman"/>
+          <w:shd w:val="clear" w:color="auto" w:fill="FFFFFF"/>
+        </w:rPr>
+        <w:lastRenderedPageBreak/>
+        <w:t>I received a Notice to Quit for nonpayment of rent, but did not receive with it a required form called “Form to Accompany Residential Notice to Quit” about my rights, including how to get rental</w:t>
       </w:r>
       <w:bookmarkStart w:id="0" w:name="_GoBack"/>
       <w:bookmarkEnd w:id="0"/>
       <w:r>
+        <w:rPr>
+          <w:rStyle w:val="normaltextrun"/>
+          <w:rFonts w:cs="Times New Roman"/>
+          <w:shd w:val="clear" w:color="auto" w:fill="FFFFFF"/>
+        </w:rPr>
+        <w:t xml:space="preserve"> assistance, the federal eviction moratorium, and court rules on evictions.</w:t>
+      </w:r>
+    </w:p>
+    <w:p>
+      <w:pPr>
+        <w:pStyle w:val="ListwithNoSpace"/>
+        <w:numPr>
+          <w:ilvl w:val="0"/>
+          <w:numId w:val="3"/>
+        </w:numPr>
+        <w:rPr>
+          <w:rFonts w:cs="Times New Roman"/>
+        </w:rPr>
+      </w:pPr>
+      <w:r>
+        <w:rPr>
+          <w:rStyle w:val="normaltextrun"/>
+          <w:rFonts w:cs="Times New Roman"/>
+          <w:shd w:val="clear" w:color="auto" w:fill="FFFFFF"/>
+        </w:rPr>
+        <w:t>{%p endif %}</w:t>
+      </w:r>
+    </w:p>
+    <w:p>
+      <w:pPr>
+        <w:pStyle w:val="ListwithNoSpace"/>
+        <w:numPr>
+          <w:ilvl w:val="0"/>
+          <w:numId w:val="3"/>
+        </w:numPr>
+      </w:pPr>
+      <w:r>
+        <w:t xml:space="preserve">{%p if </w:t>
+      </w:r>
+      <w:r>
+        <w:t>initial_defense.no_proper_termination</w:t>
+      </w:r>
+      <w:r>
+        <w:t xml:space="preserve"> %}</w:t>
+      </w:r>
+    </w:p>
+    <w:p>
+      <w:pPr>
+        <w:pStyle w:val="ListwithNoSpace"/>
+        <w:numPr>
+          <w:ilvl w:val="0"/>
+          <w:numId w:val="3"/>
+        </w:numPr>
+      </w:pPr>
+      <w:r>
+        <w:t>The landlord did not terminate my tenancy properly</w:t>
+      </w:r>
+      <w:r>
+        <w:t>, for reasons not limited to but including the following</w:t>
+      </w:r>
+      <w:r>
+        <w:t xml:space="preserve">: </w:t>
+      </w:r>
+    </w:p>
+    <w:p>
+      <w:pPr>
+        <w:pStyle w:val="ListwithNoSpace"/>
+        <w:numPr>
+          <w:ilvl w:val="1"/>
+          <w:numId w:val="3"/>
+        </w:numPr>
+      </w:pPr>
+      <w:r>
+        <w:t xml:space="preserve">{%p if </w:t>
+      </w:r>
+      <w:r>
+        <w:t>initial_defense.ntq_defective</w:t>
+      </w:r>
+      <w:r>
+        <w:t xml:space="preserve"> %}</w:t>
+      </w:r>
+    </w:p>
+    <w:p>
+      <w:pPr>
+        <w:pStyle w:val="ListwithNoSpace"/>
+        <w:numPr>
+          <w:ilvl w:val="1"/>
+          <w:numId w:val="3"/>
+        </w:numPr>
+      </w:pPr>
+      <w:r>
+        <w:t>The notice to quit is defective.</w:t>
+      </w:r>
+    </w:p>
+    <w:p>
+      <w:pPr>
+        <w:pStyle w:val="ListwithNoSpace"/>
+        <w:numPr>
+          <w:ilvl w:val="1"/>
+          <w:numId w:val="3"/>
+        </w:numPr>
+      </w:pPr>
+      <w:r>
+        <w:t>{%p endif %}</w:t>
+      </w:r>
+    </w:p>
+    <w:p>
+      <w:pPr>
+        <w:pStyle w:val="ListwithNoSpace"/>
+        <w:numPr>
+          <w:ilvl w:val="1"/>
+          <w:numId w:val="3"/>
+        </w:numPr>
+      </w:pPr>
+      <w:r>
+        <w:t xml:space="preserve">{%p if </w:t>
+      </w:r>
+      <w:r>
+        <w:t>initial_defense.improper_time_given</w:t>
+      </w:r>
+      <w:r>
+        <w:t xml:space="preserve"> %}</w:t>
+      </w:r>
+    </w:p>
+    <w:p>
+      <w:pPr>
+        <w:pStyle w:val="ListwithNoSpace"/>
+        <w:numPr>
+          <w:ilvl w:val="1"/>
+          <w:numId w:val="3"/>
+        </w:numPr>
+      </w:pPr>
+      <w:r>
+        <w:t>The notice to quit did not give the proper amount of time based on the terms of my tenancy and the reason provided in the notice.</w:t>
+      </w:r>
+    </w:p>
+    <w:p>
+      <w:pPr>
+        <w:pStyle w:val="ListwithNoSpace"/>
+        <w:numPr>
+          <w:ilvl w:val="1"/>
+          <w:numId w:val="3"/>
+        </w:numPr>
+      </w:pPr>
+      <w:r>
+        <w:t>{%p endif %}</w:t>
+      </w:r>
+    </w:p>
+    <w:p>
+      <w:pPr>
+        <w:pStyle w:val="ListwithNoSpace"/>
+        <w:numPr>
+          <w:ilvl w:val="1"/>
+          <w:numId w:val="3"/>
+        </w:numPr>
+      </w:pPr>
+      <w:r>
+        <w:t xml:space="preserve">{%p if </w:t>
+      </w:r>
+      <w:r>
+        <w:t>initial_defense.need_ntq and initial_defense.no_ntq</w:t>
+      </w:r>
+      <w:r>
+        <w:t xml:space="preserve"> %}</w:t>
+      </w:r>
+    </w:p>
+    <w:p>
+      <w:pPr>
+        <w:pStyle w:val="ListwithNoSpace"/>
+        <w:numPr>
+          <w:ilvl w:val="1"/>
+          <w:numId w:val="3"/>
+        </w:numPr>
+      </w:pPr>
+      <w:r>
+        <w:t>A notice to quit was required to terminate my tenancy but I never received a notice to quit.</w:t>
+      </w:r>
+    </w:p>
+    <w:p>
+      <w:pPr>
+        <w:pStyle w:val="ListwithNoSpace"/>
+        <w:numPr>
+          <w:ilvl w:val="1"/>
+          <w:numId w:val="3"/>
+        </w:numPr>
+      </w:pPr>
+      <w:r>
+        <w:t>{%p endif %}</w:t>
+      </w:r>
+    </w:p>
+    <w:p>
+      <w:pPr>
+        <w:pStyle w:val="ListwithNoSpace"/>
+        <w:numPr>
+          <w:ilvl w:val="0"/>
+          <w:numId w:val="3"/>
+        </w:numPr>
+      </w:pPr>
+      <w:r>
+        <w:t xml:space="preserve">{%p else %} </w:t>
+      </w:r>
+    </w:p>
+    <w:p>
+      <w:pPr>
+        <w:pStyle w:val="ListwithNoSpace"/>
+        <w:numPr>
+          <w:ilvl w:val="0"/>
+          <w:numId w:val="3"/>
+        </w:numPr>
+      </w:pPr>
+      <w:r>
+        <w:t>The landlord did not terminate my tenancy properly.</w:t>
+      </w:r>
+    </w:p>
+    <w:p>
+      <w:pPr>
+        <w:pStyle w:val="ListwithNoSpace"/>
+        <w:numPr>
+          <w:ilvl w:val="0"/>
+          <w:numId w:val="3"/>
+        </w:numPr>
+      </w:pPr>
+      <w:r>
+        <w:t xml:space="preserve">{%p endif %} </w:t>
+      </w:r>
+    </w:p>
+    <w:p>
+      <w:pPr>
+        <w:pStyle w:val="ListwithNoSpace"/>
+        <w:numPr>
+          <w:ilvl w:val="0"/>
+          <w:numId w:val="3"/>
+        </w:numPr>
+      </w:pPr>
+      <w:r>
+        <w:t>{%p if initial_defense.premature_commencement %}</w:t>
+      </w:r>
+    </w:p>
+    <w:p>
+      <w:pPr>
+        <w:pStyle w:val="ListwithNoSpace"/>
+        <w:numPr>
+          <w:ilvl w:val="0"/>
+          <w:numId w:val="3"/>
+        </w:numPr>
+      </w:pPr>
+      <w:r>
+        <w:t xml:space="preserve">The landlord started this case before the Notice to Quit expired. </w:t>
+      </w:r>
+    </w:p>
+    <w:p>
+      <w:pPr>
+        <w:pStyle w:val="ListwithNoSpace"/>
+        <w:numPr>
+          <w:ilvl w:val="0"/>
+          <w:numId w:val="3"/>
+        </w:numPr>
+      </w:pPr>
+      <w:r>
+        <w:t>{%p endif %}</w:t>
+      </w:r>
+    </w:p>
+    <w:p>
+      <w:pPr>
+        <w:pStyle w:val="ListwithNoSpace"/>
+        <w:numPr>
+          <w:ilvl w:val="0"/>
+          <w:numId w:val="3"/>
+        </w:numPr>
+      </w:pPr>
+      <w:r>
+        <w:t>{%p if initial_defense.varney %}</w:t>
+      </w:r>
+    </w:p>
+    <w:p>
+      <w:pPr>
+        <w:pStyle w:val="ListwithNoSpace"/>
+        <w:numPr>
+          <w:ilvl w:val="0"/>
+          <w:numId w:val="3"/>
+        </w:numPr>
+      </w:pPr>
+      <w:r>
+        <w:t>The landlord is a corporation or other business entity and this case was not brought by an attorney so it should be dismissed.</w:t>
+      </w:r>
+    </w:p>
+    <w:p>
+      <w:pPr>
+        <w:pStyle w:val="ListwithNoSpace"/>
+        <w:numPr>
+          <w:ilvl w:val="0"/>
+          <w:numId w:val="3"/>
+        </w:numPr>
+      </w:pPr>
+      <w:r>
+        <w:t>{%p endif %}</w:t>
+      </w:r>
+    </w:p>
+    <w:p>
+      <w:pPr>
+        <w:pStyle w:val="ListwithNoSpace"/>
+        <w:numPr>
+          <w:ilvl w:val="0"/>
+          <w:numId w:val="3"/>
+        </w:numPr>
+      </w:pPr>
+      <w:r>
+        <w:t>{%p if initial_defense.defective_summons %}</w:t>
+      </w:r>
+    </w:p>
+    <w:p>
+      <w:pPr>
+        <w:pStyle w:val="ListwithNoSpace"/>
+        <w:numPr>
+          <w:ilvl w:val="0"/>
+          <w:numId w:val="3"/>
+        </w:numPr>
+      </w:pPr>
+      <w:r>
+        <w:t xml:space="preserve">The Summons and Complaint is defective and/or was not properly served/filed. </w:t>
+      </w:r>
+    </w:p>
+    <w:p>
+      <w:pPr>
+        <w:pStyle w:val="ListwithNoSpace"/>
+        <w:numPr>
+          <w:ilvl w:val="0"/>
+          <w:numId w:val="3"/>
+        </w:numPr>
+      </w:pPr>
+      <w:r>
+        <w:t>{%p endif %}</w:t>
+      </w:r>
+    </w:p>
+    <w:p>
+      <w:pPr>
+        <w:pStyle w:val="ListwithNoSpace"/>
+        <w:numPr>
+          <w:ilvl w:val="0"/>
+          <w:numId w:val="3"/>
+        </w:numPr>
+      </w:pPr>
+      <w:r>
+        <w:t>{%p if eviction_reason == 'nonpayment' and initial_defense.cure %}</w:t>
+      </w:r>
+    </w:p>
+    <w:p>
+      <w:pPr>
+        <w:pStyle w:val="ListwithNoSpace"/>
+        <w:numPr>
+          <w:ilvl w:val="0"/>
+          <w:numId w:val="3"/>
+        </w:numPr>
+      </w:pPr>
+      <w:r>
+        <w:t>If I have ever owed the landlord rent, I paid or offered to pay it all within the time allowed by law.</w:t>
+      </w:r>
+    </w:p>
+    <w:p>
+      <w:pPr>
+        <w:pStyle w:val="ListwithNoSpace"/>
+        <w:numPr>
+          <w:ilvl w:val="0"/>
+          <w:numId w:val="3"/>
+        </w:numPr>
+      </w:pPr>
+      <w:r>
+        <w:t>{%p endif %}</w:t>
+      </w:r>
+    </w:p>
+    <w:p>
+      <w:pPr>
+        <w:pStyle w:val="ListwithNoSpace"/>
+        <w:numPr>
+          <w:ilvl w:val="0"/>
+          <w:numId w:val="3"/>
+        </w:numPr>
+      </w:pPr>
+      <w:r>
+        <w:t>{%p if initial_defense.new_tenancy %}</w:t>
+      </w:r>
+    </w:p>
+    <w:p>
+      <w:pPr>
+        <w:pStyle w:val="ListwithNoSpace"/>
+        <w:numPr>
+          <w:ilvl w:val="0"/>
+          <w:numId w:val="3"/>
+        </w:numPr>
+      </w:pPr>
+      <w:r>
+        <w:t>Even if my tenancy was terminated, a new tenancy was created by my landlord’s conduct.</w:t>
+      </w:r>
+    </w:p>
+    <w:p>
+      <w:pPr>
+        <w:pStyle w:val="ListwithNoSpace"/>
+        <w:numPr>
+          <w:ilvl w:val="0"/>
+          <w:numId w:val="3"/>
+        </w:numPr>
+      </w:pPr>
+      <w:r>
+        <w:t>{%p endif %}</w:t>
+      </w:r>
+    </w:p>
+    <w:p>
+      <w:pPr>
+        <w:pStyle w:val="ListwithNoSpace"/>
+        <w:numPr>
+          <w:ilvl w:val="0"/>
+          <w:numId w:val="3"/>
+        </w:numPr>
+      </w:pPr>
+      <w:r>
+        <w:t>{%p if initial_defense.inconsistent_reasons %}</w:t>
+      </w:r>
+    </w:p>
+    <w:p>
+      <w:pPr>
+        <w:pStyle w:val="ListwithNoSpace"/>
+        <w:numPr>
+          <w:ilvl w:val="0"/>
+          <w:numId w:val="3"/>
+        </w:numPr>
+      </w:pPr>
+      <w:r>
+        <w:t>The Complaint and the Notice to Quit state inconsistent reasons for eviction.</w:t>
+      </w:r>
+    </w:p>
+    <w:p>
+      <w:pPr>
+        <w:pStyle w:val="ListwithNoSpace"/>
+        <w:numPr>
+          <w:ilvl w:val="0"/>
+          <w:numId w:val="3"/>
+        </w:numPr>
+      </w:pPr>
+      <w:r>
+        <w:lastRenderedPageBreak/>
+        <w:t>{%p endif %}</w:t>
+      </w:r>
+    </w:p>
+    <w:p>
+      <w:pPr>
+        <w:pStyle w:val="ListwithNoSpace"/>
+        <w:numPr>
+          <w:ilvl w:val="0"/>
+          <w:numId w:val="3"/>
+        </w:numPr>
+      </w:pPr>
+      <w:r>
+        <w:t>{%p if initial_defense.no_standing %}</w:t>
+      </w:r>
+    </w:p>
+    <w:p>
+      <w:pPr>
+        <w:pStyle w:val="ListwithNoSpace"/>
+        <w:numPr>
+          <w:ilvl w:val="0"/>
+          <w:numId w:val="3"/>
+        </w:numPr>
+      </w:pPr>
+      <w:r>
+        <w:t>The landlord does not have a superior right to possession and/or does not have standing to bring this action.</w:t>
+      </w:r>
+    </w:p>
+    <w:p>
+      <w:pPr>
+        <w:pStyle w:val="ListwithNoSpace"/>
+        <w:numPr>
+          <w:ilvl w:val="0"/>
+          <w:numId w:val="3"/>
+        </w:numPr>
+      </w:pPr>
+      <w:r>
+        <w:t>{%p endif %}</w:t>
+      </w:r>
+    </w:p>
+    <w:p>
+      <w:pPr>
+        <w:pStyle w:val="ListwithNoSpace"/>
+        <w:numPr>
+          <w:ilvl w:val="0"/>
+          <w:numId w:val="3"/>
+        </w:numPr>
+      </w:pPr>
+      <w:r>
+        <w:t xml:space="preserve">{%p </w:t>
+      </w:r>
+      <w:r>
+        <w:t xml:space="preserve">if </w:t>
+      </w:r>
+      <w:r>
+        <w:t>showifdef</w:t>
+      </w:r>
+      <w:r>
+        <w:t>('</w:t>
+      </w:r>
+      <w:r>
+        <w:t>initial_defense.custom_reason_for_dismissal</w:t>
+      </w:r>
+      <w:r>
+        <w:t>')</w:t>
+      </w:r>
+      <w:r>
+        <w:t xml:space="preserve"> %}</w:t>
+      </w:r>
+    </w:p>
+    <w:p>
+      <w:pPr>
+        <w:pStyle w:val="ListwithNoSpace"/>
+        <w:numPr>
+          <w:ilvl w:val="0"/>
+          <w:numId w:val="3"/>
+        </w:numPr>
+      </w:pPr>
+      <w:r>
+        <w:t>The landlord’s case should be dismissed because {{ initial_defense.custom_reason_for_dismissal }}.</w:t>
+      </w:r>
+    </w:p>
+    <w:p>
+      <w:pPr>
+        <w:pStyle w:val="ListwithNoSpace"/>
+        <w:numPr>
+          <w:ilvl w:val="0"/>
+          <w:numId w:val="3"/>
+        </w:numPr>
+      </w:pPr>
+      <w:r>
+        <w:t>{%p endif %}</w:t>
+      </w:r>
+    </w:p>
+    <w:p>
+      <w:pPr>
+        <w:pStyle w:val="ListwithNoSpace"/>
+        <w:numPr>
+          <w:ilvl w:val="0"/>
+          <w:numId w:val="3"/>
+        </w:numPr>
+        <w:spacing w:after="0" w:line="240" w:lineRule="auto"/>
+      </w:pPr>
+      <w:r>
+        <w:t xml:space="preserve">{%p if </w:t>
+      </w:r>
+      <w:r>
+        <w:t>covid_cares_has_federal_mortgage</w:t>
+      </w:r>
+      <w:r>
+        <w:t>%}</w:t>
+      </w:r>
+    </w:p>
+    <w:p>
+      <w:pPr>
+        <w:pStyle w:val="ListwithNoSpace"/>
+        <w:numPr>
+          <w:ilvl w:val="0"/>
+          <w:numId w:val="3"/>
+        </w:numPr>
+        <w:spacing w:after="0" w:line="240" w:lineRule="auto"/>
+      </w:pPr>
+      <w:r>
+        <w:t>I live in property covered by the federal CARES Act</w:t>
+      </w:r>
+      <w:r>
+        <w:t xml:space="preserve"> (the CARES Act covers non-payment evictions from property with federally backed mortgages, §4023,  and certain federally assisted property § 4024) </w:t>
+      </w:r>
+      <w:r>
+        <w:t>and</w:t>
+      </w:r>
+    </w:p>
+    <w:p>
+      <w:pPr>
+        <w:pStyle w:val="ListwithNoSpace"/>
+        <w:numPr>
+          <w:ilvl w:val="1"/>
+          <w:numId w:val="3"/>
+        </w:numPr>
+        <w:spacing w:after="0" w:line="240" w:lineRule="auto"/>
+      </w:pPr>
+      <w:r>
+        <w:t xml:space="preserve">{%p if </w:t>
+      </w:r>
+      <w:r>
+        <w:t>notice_type</w:t>
+      </w:r>
+      <w:r>
+        <w:t xml:space="preserve"> != "thirty_day" %}</w:t>
+      </w:r>
+    </w:p>
+    <w:p>
+      <w:pPr>
+        <w:pStyle w:val="ListwithNoSpace"/>
+        <w:numPr>
+          <w:ilvl w:val="1"/>
+          <w:numId w:val="3"/>
+        </w:numPr>
+        <w:spacing w:after="0" w:line="240" w:lineRule="auto"/>
+      </w:pPr>
+      <w:r>
+        <w:t>I did not receive a 30 day notice to quit after July 25, 2020 which is required by the CARES Act.</w:t>
+      </w:r>
+      <w:r>
+        <w:t>;</w:t>
+      </w:r>
+    </w:p>
+    <w:p>
+      <w:pPr>
+        <w:pStyle w:val="ListwithNoSpace"/>
+        <w:numPr>
+          <w:ilvl w:val="1"/>
+          <w:numId w:val="3"/>
+        </w:numPr>
+        <w:spacing w:after="0" w:line="240" w:lineRule="auto"/>
+      </w:pPr>
+      <w:r>
+        <w:t>{%p endif %}</w:t>
+      </w:r>
+    </w:p>
+    <w:p>
+      <w:pPr>
+        <w:pStyle w:val="ListwithNoSpace"/>
+        <w:numPr>
+          <w:ilvl w:val="1"/>
+          <w:numId w:val="3"/>
+        </w:numPr>
+        <w:spacing w:after="0" w:line="240" w:lineRule="auto"/>
+      </w:pPr>
+      <w:r>
+        <w:t xml:space="preserve">{%p if </w:t>
+      </w:r>
+      <w:r>
+        <w:t>covid_cares_mortgage_in_forbearance</w:t>
+      </w:r>
+      <w:r>
+        <w:t xml:space="preserve"> %}</w:t>
+      </w:r>
+    </w:p>
+    <w:p>
+      <w:pPr>
+        <w:pStyle w:val="ListwithNoSpace"/>
+        <w:numPr>
+          <w:ilvl w:val="1"/>
+          <w:numId w:val="3"/>
+        </w:numPr>
+        <w:spacing w:after="0" w:line="240" w:lineRule="auto"/>
+      </w:pPr>
+      <w:r>
+        <w:t>The mortgage on this property is in forbearance and the landlord cannot evict me while the mortgage is in forbearance</w:t>
+      </w:r>
+    </w:p>
+    <w:p>
+      <w:pPr>
+        <w:pStyle w:val="ListwithNoSpace"/>
+        <w:numPr>
+          <w:ilvl w:val="1"/>
+          <w:numId w:val="3"/>
+        </w:numPr>
+        <w:spacing w:after="0" w:line="240" w:lineRule="auto"/>
+      </w:pPr>
+      <w:r>
+        <w:t>{%p endif %}</w:t>
+      </w:r>
+    </w:p>
+    <w:p>
+      <w:pPr>
+        <w:pStyle w:val="ListwithNoSpace"/>
+        <w:numPr>
+          <w:ilvl w:val="0"/>
+          <w:numId w:val="3"/>
+        </w:numPr>
+        <w:spacing w:after="0" w:line="240" w:lineRule="auto"/>
+      </w:pPr>
+      <w:r>
+        <w:t>{%p endif %}</w:t>
+      </w:r>
+    </w:p>
+    <w:p>
+      <w:pPr>
+        <w:pStyle w:val="ListwithNoSpace"/>
+        <w:numPr>
+          <w:ilvl w:val="0"/>
+          <w:numId w:val="3"/>
+        </w:numPr>
+        <w:spacing w:after="0" w:line="240" w:lineRule="auto"/>
+      </w:pPr>
+      <w:r>
+        <w:t xml:space="preserve">{%p if </w:t>
+      </w:r>
+      <w:r>
+        <w:t>covid_cdc_moratorium</w:t>
+      </w:r>
+      <w:r>
+        <w:t xml:space="preserve"> </w:t>
+      </w:r>
+      <w:r>
+        <w:t>%}</w:t>
+      </w:r>
+    </w:p>
+    <w:p>
+      <w:pPr>
+        <w:pStyle w:val="ListwithNoSpace"/>
+        <w:numPr>
+          <w:ilvl w:val="0"/>
+          <w:numId w:val="3"/>
+        </w:numPr>
+        <w:spacing w:after="0" w:line="240" w:lineRule="auto"/>
+      </w:pPr>
+      <w:r>
+        <w:t>I sent my landlord the CDC declaration and so, under the CDC moratorium (85 Federal Register 55292)</w:t>
+      </w:r>
+      <w:r>
+        <w:t>,</w:t>
+      </w:r>
+      <w:r>
+        <w:t xml:space="preserve"> this eviction must be dismissed</w:t>
+      </w:r>
+      <w:r>
+        <w:t xml:space="preserve"> (or in the alternative, all proceedings stayed through </w:t>
+      </w:r>
+      <w:r>
+        <w:t>January 31, 2021</w:t>
+      </w:r>
+      <w:r>
         <w:t>).</w:t>
       </w:r>
     </w:p>
@@ -1210,6 +1273,7 @@
         <w:contextualSpacing/>
       </w:pPr>
       <w:r>
+        <w:lastRenderedPageBreak/>
         <w:t>{%p endif %}</w:t>
       </w:r>
     </w:p>
@@ -1605,6 +1669,7 @@
         <w:contextualSpacing/>
       </w:pPr>
       <w:r>
+        <w:lastRenderedPageBreak/>
         <w:t>{%p endif %}</w:t>
       </w:r>
     </w:p>
@@ -1916,6 +1981,7 @@
         <w:contextualSpacing/>
       </w:pPr>
       <w:r>
+        <w:lastRenderedPageBreak/>
         <w:t>{{ class }}</w:t>
       </w:r>
     </w:p>
@@ -2234,6 +2300,7 @@
         <w:pStyle w:val="CenterTitle"/>
       </w:pPr>
       <w:r>
+        <w:lastRenderedPageBreak/>
         <w:t>Tenant Not Responsible for Alleged Behavior</w:t>
       </w:r>
     </w:p>
@@ -2560,6 +2627,7 @@
         </w:numPr>
       </w:pPr>
       <w:r>
+        <w:lastRenderedPageBreak/>
         <w:t xml:space="preserve">The landlord knew or should have known about the bad conditions because: </w:t>
       </w:r>
     </w:p>
@@ -2947,6 +3015,7 @@
         <w:pStyle w:val="BodyText"/>
       </w:pPr>
       <w:r>
+        <w:lastRenderedPageBreak/>
         <w:t>{%p if bqe.violated %}</w:t>
       </w:r>
     </w:p>
@@ -3565,6 +3634,7 @@
         </w:numPr>
       </w:pPr>
       <w:r>
+        <w:lastRenderedPageBreak/>
         <w:t xml:space="preserve">I have been billed for heat, hot water, electricity and/or gas and the landlord and I did not have a written agreement requiring me to pay for these utilities. I request that the landlord promptly start paying for such utilities.  This defense and counterclaim entitles me to damages under G.L. c. 186, §14, and c. 93A. See also Mass. Sanitary Code, 105 CMR 410.354. </w:t>
       </w:r>
     </w:p>
@@ -3836,6 +3906,7 @@
         </w:numPr>
       </w:pPr>
       <w:r>
+        <w:lastRenderedPageBreak/>
         <w:t>{%p endif %}</w:t>
       </w:r>
     </w:p>
@@ -4189,6 +4260,7 @@
         </w:numPr>
       </w:pPr>
       <w:r>
+        <w:lastRenderedPageBreak/>
         <w:t xml:space="preserve">My rent is paid by the Department of Transitional Assistance through vendor payments; therefore, I had no control over nonpayment of the rent. </w:t>
       </w:r>
     </w:p>
@@ -4566,6 +4638,7 @@
         <w:contextualSpacing/>
       </w:pPr>
       <w:r>
+        <w:lastRenderedPageBreak/>
         <w:t>{%p if postforeclosure.failure_to_comply %}</w:t>
       </w:r>
     </w:p>
@@ -4889,6 +4962,7 @@
           <w:b/>
           <w:bCs/>
         </w:rPr>
+        <w:lastRenderedPageBreak/>
         <w:t xml:space="preserve">For Tenants Post-foreclosure </w:t>
       </w:r>
       <w:r>
@@ -5180,6 +5254,7 @@
         </w:numPr>
       </w:pPr>
       <w:r>
+        <w:lastRenderedPageBreak/>
         <w:t>{%p if postforeclosure.notice_provisions.less_than_30_days %}</w:t>
       </w:r>
     </w:p>
@@ -5448,6 +5523,7 @@
         </w:numPr>
       </w:pPr>
       <w:r>
+        <w:lastRenderedPageBreak/>
         <w:t xml:space="preserve">The plaintiff’s case should be dismissed because it does not have proper title to the property and therefore it cannot prove a superior right to possession of the property and the foreclosure is void. </w:t>
       </w:r>
       <w:r>
@@ -5717,6 +5793,7 @@
         </w:numPr>
       </w:pPr>
       <w:r>
+        <w:lastRenderedPageBreak/>
         <w:t>Because the money owed to me on my counterclaims is greater than the amount of rent owed to the landlord, I win the eviction (possession of the property should be awarded to me in this action); or</w:t>
       </w:r>
     </w:p>
@@ -5948,6 +6025,7 @@
         </w:numPr>
       </w:pPr>
       <w:r>
+        <w:lastRenderedPageBreak/>
         <w:t>The court should postpone this case for at least seven days (or such longer time as needed for the tender by the government agency) and, if the rent and court costs are then tendered/offered, the landlord’s claims for rent and possession must be dismissed.  G.L. c. 186, §11 and 12.</w:t>
       </w:r>
     </w:p>
@@ -6291,7 +6369,7 @@
           <w:rPr>
             <w:noProof/>
           </w:rPr>
-          <w:t>3</w:t>
+          <w:t>2</w:t>
         </w:r>
         <w:r>
           <w:rPr>
@@ -8312,6 +8390,11 @@
     <w:link w:val="BodyText"/>
     <w:rsid w:val="00726329"/>
   </w:style>
+  <w:style w:type="character" w:customStyle="1" w:styleId="normaltextrun">
+    <w:name w:val="normaltextrun"/>
+    <w:basedOn w:val="DefaultParagraphFont"/>
+    <w:rsid w:val="000048FC"/>
+  </w:style>
 </w:styles>
 </file>
 

</xml_diff>

<commit_message>
Updated CDC moratorium expiration
</commit_message>
<xml_diff>
--- a/docassemble/MAEvictionDefense/data/templates/SummaryProcessAnswer.docx
+++ b/docassemble/MAEvictionDefense/data/templates/SummaryProcessAnswer.docx
@@ -388,17 +388,27 @@
           <w:shd w:val="clear" w:color="auto" w:fill="FFFFFF"/>
         </w:rPr>
         <w:lastRenderedPageBreak/>
-        <w:t>I received a Notice to Quit for nonpayment of rent, but did not receive with it a required form called “Form to Accompany Residential Notice to Quit” about my rights, including how to get rental</w:t>
-      </w:r>
-      <w:bookmarkStart w:id="0" w:name="_GoBack"/>
-      <w:bookmarkEnd w:id="0"/>
+        <w:t>I received a Notice to Quit for nonpayment of rent, but did not receive with it a required form called “Form to Accompany Residential Notice to Quit” about my rights, including how to get rental assistance, the federal eviction moratorium, and court rules on evictions.</w:t>
+      </w:r>
+    </w:p>
+    <w:p>
+      <w:pPr>
+        <w:pStyle w:val="ListwithNoSpace"/>
+        <w:numPr>
+          <w:ilvl w:val="0"/>
+          <w:numId w:val="3"/>
+        </w:numPr>
+        <w:rPr>
+          <w:rFonts w:cs="Times New Roman"/>
+        </w:rPr>
+      </w:pPr>
       <w:r>
         <w:rPr>
           <w:rStyle w:val="normaltextrun"/>
           <w:rFonts w:cs="Times New Roman"/>
           <w:shd w:val="clear" w:color="auto" w:fill="FFFFFF"/>
         </w:rPr>
-        <w:t xml:space="preserve"> assistance, the federal eviction moratorium, and court rules on evictions.</w:t>
+        <w:t>{%p endif %}</w:t>
       </w:r>
     </w:p>
     <w:p>
@@ -408,17 +418,15 @@
           <w:ilvl w:val="0"/>
           <w:numId w:val="3"/>
         </w:numPr>
-        <w:rPr>
-          <w:rFonts w:cs="Times New Roman"/>
-        </w:rPr>
-      </w:pPr>
-      <w:r>
-        <w:rPr>
-          <w:rStyle w:val="normaltextrun"/>
-          <w:rFonts w:cs="Times New Roman"/>
-          <w:shd w:val="clear" w:color="auto" w:fill="FFFFFF"/>
-        </w:rPr>
-        <w:t>{%p endif %}</w:t>
+      </w:pPr>
+      <w:r>
+        <w:t xml:space="preserve">{%p if </w:t>
+      </w:r>
+      <w:r>
+        <w:t>initial_defense.no_proper_termination</w:t>
+      </w:r>
+      <w:r>
+        <w:t xml:space="preserve"> %}</w:t>
       </w:r>
     </w:p>
     <w:p>
@@ -430,10 +438,28 @@
         </w:numPr>
       </w:pPr>
       <w:r>
+        <w:t>The landlord did not terminate my tenancy properly</w:t>
+      </w:r>
+      <w:r>
+        <w:t>, for reasons not limited to but including the following</w:t>
+      </w:r>
+      <w:r>
+        <w:t xml:space="preserve">: </w:t>
+      </w:r>
+    </w:p>
+    <w:p>
+      <w:pPr>
+        <w:pStyle w:val="ListwithNoSpace"/>
+        <w:numPr>
+          <w:ilvl w:val="1"/>
+          <w:numId w:val="3"/>
+        </w:numPr>
+      </w:pPr>
+      <w:r>
         <w:t xml:space="preserve">{%p if </w:t>
       </w:r>
       <w:r>
-        <w:t>initial_defense.no_proper_termination</w:t>
+        <w:t>initial_defense.ntq_defective</w:t>
       </w:r>
       <w:r>
         <w:t xml:space="preserve"> %}</w:t>
@@ -443,18 +469,12 @@
       <w:pPr>
         <w:pStyle w:val="ListwithNoSpace"/>
         <w:numPr>
-          <w:ilvl w:val="0"/>
-          <w:numId w:val="3"/>
-        </w:numPr>
-      </w:pPr>
-      <w:r>
-        <w:t>The landlord did not terminate my tenancy properly</w:t>
-      </w:r>
-      <w:r>
-        <w:t>, for reasons not limited to but including the following</w:t>
-      </w:r>
-      <w:r>
-        <w:t xml:space="preserve">: </w:t>
+          <w:ilvl w:val="1"/>
+          <w:numId w:val="3"/>
+        </w:numPr>
+      </w:pPr>
+      <w:r>
+        <w:t>The notice to quit is defective.</w:t>
       </w:r>
     </w:p>
     <w:p>
@@ -466,10 +486,22 @@
         </w:numPr>
       </w:pPr>
       <w:r>
+        <w:t>{%p endif %}</w:t>
+      </w:r>
+    </w:p>
+    <w:p>
+      <w:pPr>
+        <w:pStyle w:val="ListwithNoSpace"/>
+        <w:numPr>
+          <w:ilvl w:val="1"/>
+          <w:numId w:val="3"/>
+        </w:numPr>
+      </w:pPr>
+      <w:r>
         <w:t xml:space="preserve">{%p if </w:t>
       </w:r>
       <w:r>
-        <w:t>initial_defense.ntq_defective</w:t>
+        <w:t>initial_defense.improper_time_given</w:t>
       </w:r>
       <w:r>
         <w:t xml:space="preserve"> %}</w:t>
@@ -484,7 +516,7 @@
         </w:numPr>
       </w:pPr>
       <w:r>
-        <w:t>The notice to quit is defective.</w:t>
+        <w:t>The notice to quit did not give the proper amount of time based on the terms of my tenancy and the reason provided in the notice.</w:t>
       </w:r>
     </w:p>
     <w:p>
@@ -511,7 +543,7 @@
         <w:t xml:space="preserve">{%p if </w:t>
       </w:r>
       <w:r>
-        <w:t>initial_defense.improper_time_given</w:t>
+        <w:t>initial_defense.need_ntq and initial_defense.no_ntq</w:t>
       </w:r>
       <w:r>
         <w:t xml:space="preserve"> %}</w:t>
@@ -526,7 +558,7 @@
         </w:numPr>
       </w:pPr>
       <w:r>
-        <w:t>The notice to quit did not give the proper amount of time based on the terms of my tenancy and the reason provided in the notice.</w:t>
+        <w:t>A notice to quit was required to terminate my tenancy but I never received a notice to quit.</w:t>
       </w:r>
     </w:p>
     <w:p>
@@ -545,15 +577,445 @@
       <w:pPr>
         <w:pStyle w:val="ListwithNoSpace"/>
         <w:numPr>
-          <w:ilvl w:val="1"/>
-          <w:numId w:val="3"/>
-        </w:numPr>
+          <w:ilvl w:val="0"/>
+          <w:numId w:val="3"/>
+        </w:numPr>
+      </w:pPr>
+      <w:r>
+        <w:t xml:space="preserve">{%p else %} </w:t>
+      </w:r>
+    </w:p>
+    <w:p>
+      <w:pPr>
+        <w:pStyle w:val="ListwithNoSpace"/>
+        <w:numPr>
+          <w:ilvl w:val="0"/>
+          <w:numId w:val="3"/>
+        </w:numPr>
+      </w:pPr>
+      <w:r>
+        <w:t>The landlord did not terminate my tenancy properly.</w:t>
+      </w:r>
+    </w:p>
+    <w:p>
+      <w:pPr>
+        <w:pStyle w:val="ListwithNoSpace"/>
+        <w:numPr>
+          <w:ilvl w:val="0"/>
+          <w:numId w:val="3"/>
+        </w:numPr>
+      </w:pPr>
+      <w:r>
+        <w:t xml:space="preserve">{%p endif %} </w:t>
+      </w:r>
+    </w:p>
+    <w:p>
+      <w:pPr>
+        <w:pStyle w:val="ListwithNoSpace"/>
+        <w:numPr>
+          <w:ilvl w:val="0"/>
+          <w:numId w:val="3"/>
+        </w:numPr>
+      </w:pPr>
+      <w:r>
+        <w:t>{%p if initial_defense.premature_commencement %}</w:t>
+      </w:r>
+    </w:p>
+    <w:p>
+      <w:pPr>
+        <w:pStyle w:val="ListwithNoSpace"/>
+        <w:numPr>
+          <w:ilvl w:val="0"/>
+          <w:numId w:val="3"/>
+        </w:numPr>
+      </w:pPr>
+      <w:r>
+        <w:t xml:space="preserve">The landlord started this case before the Notice to Quit expired. </w:t>
+      </w:r>
+    </w:p>
+    <w:p>
+      <w:pPr>
+        <w:pStyle w:val="ListwithNoSpace"/>
+        <w:numPr>
+          <w:ilvl w:val="0"/>
+          <w:numId w:val="3"/>
+        </w:numPr>
+      </w:pPr>
+      <w:r>
+        <w:t>{%p endif %}</w:t>
+      </w:r>
+    </w:p>
+    <w:p>
+      <w:pPr>
+        <w:pStyle w:val="ListwithNoSpace"/>
+        <w:numPr>
+          <w:ilvl w:val="0"/>
+          <w:numId w:val="3"/>
+        </w:numPr>
+      </w:pPr>
+      <w:r>
+        <w:t>{%p if initial_defense.varney %}</w:t>
+      </w:r>
+    </w:p>
+    <w:p>
+      <w:pPr>
+        <w:pStyle w:val="ListwithNoSpace"/>
+        <w:numPr>
+          <w:ilvl w:val="0"/>
+          <w:numId w:val="3"/>
+        </w:numPr>
+      </w:pPr>
+      <w:r>
+        <w:t>The landlord is a corporation or other business entity and this case was not brought by an attorney so it should be dismissed.</w:t>
+      </w:r>
+    </w:p>
+    <w:p>
+      <w:pPr>
+        <w:pStyle w:val="ListwithNoSpace"/>
+        <w:numPr>
+          <w:ilvl w:val="0"/>
+          <w:numId w:val="3"/>
+        </w:numPr>
+      </w:pPr>
+      <w:r>
+        <w:t>{%p endif %}</w:t>
+      </w:r>
+    </w:p>
+    <w:p>
+      <w:pPr>
+        <w:pStyle w:val="ListwithNoSpace"/>
+        <w:numPr>
+          <w:ilvl w:val="0"/>
+          <w:numId w:val="3"/>
+        </w:numPr>
+      </w:pPr>
+      <w:r>
+        <w:t>{%p if initial_defense.defective_summons %}</w:t>
+      </w:r>
+    </w:p>
+    <w:p>
+      <w:pPr>
+        <w:pStyle w:val="ListwithNoSpace"/>
+        <w:numPr>
+          <w:ilvl w:val="0"/>
+          <w:numId w:val="3"/>
+        </w:numPr>
+      </w:pPr>
+      <w:r>
+        <w:t xml:space="preserve">The Summons and Complaint is defective and/or was not properly served/filed. </w:t>
+      </w:r>
+    </w:p>
+    <w:p>
+      <w:pPr>
+        <w:pStyle w:val="ListwithNoSpace"/>
+        <w:numPr>
+          <w:ilvl w:val="0"/>
+          <w:numId w:val="3"/>
+        </w:numPr>
+      </w:pPr>
+      <w:r>
+        <w:t>{%p endif %}</w:t>
+      </w:r>
+    </w:p>
+    <w:p>
+      <w:pPr>
+        <w:pStyle w:val="ListwithNoSpace"/>
+        <w:numPr>
+          <w:ilvl w:val="0"/>
+          <w:numId w:val="3"/>
+        </w:numPr>
+      </w:pPr>
+      <w:r>
+        <w:t>{%p if eviction_reason == 'nonpayment' and initial_defense.cure %}</w:t>
+      </w:r>
+    </w:p>
+    <w:p>
+      <w:pPr>
+        <w:pStyle w:val="ListwithNoSpace"/>
+        <w:numPr>
+          <w:ilvl w:val="0"/>
+          <w:numId w:val="3"/>
+        </w:numPr>
+      </w:pPr>
+      <w:r>
+        <w:t>If I have ever owed the landlord rent, I paid or offered to pay it all within the time allowed by law.</w:t>
+      </w:r>
+    </w:p>
+    <w:p>
+      <w:pPr>
+        <w:pStyle w:val="ListwithNoSpace"/>
+        <w:numPr>
+          <w:ilvl w:val="0"/>
+          <w:numId w:val="3"/>
+        </w:numPr>
+      </w:pPr>
+      <w:r>
+        <w:t>{%p endif %}</w:t>
+      </w:r>
+    </w:p>
+    <w:p>
+      <w:pPr>
+        <w:pStyle w:val="ListwithNoSpace"/>
+        <w:numPr>
+          <w:ilvl w:val="0"/>
+          <w:numId w:val="3"/>
+        </w:numPr>
+      </w:pPr>
+      <w:r>
+        <w:t>{%p if initial_defense.new_tenancy %}</w:t>
+      </w:r>
+    </w:p>
+    <w:p>
+      <w:pPr>
+        <w:pStyle w:val="ListwithNoSpace"/>
+        <w:numPr>
+          <w:ilvl w:val="0"/>
+          <w:numId w:val="3"/>
+        </w:numPr>
+      </w:pPr>
+      <w:r>
+        <w:t>Even if my tenancy was terminated, a new tenancy was created by my landlord’s conduct.</w:t>
+      </w:r>
+    </w:p>
+    <w:p>
+      <w:pPr>
+        <w:pStyle w:val="ListwithNoSpace"/>
+        <w:numPr>
+          <w:ilvl w:val="0"/>
+          <w:numId w:val="3"/>
+        </w:numPr>
+      </w:pPr>
+      <w:r>
+        <w:t>{%p endif %}</w:t>
+      </w:r>
+    </w:p>
+    <w:p>
+      <w:pPr>
+        <w:pStyle w:val="ListwithNoSpace"/>
+        <w:numPr>
+          <w:ilvl w:val="0"/>
+          <w:numId w:val="3"/>
+        </w:numPr>
+      </w:pPr>
+      <w:r>
+        <w:t>{%p if initial_defense.inconsistent_reasons %}</w:t>
+      </w:r>
+    </w:p>
+    <w:p>
+      <w:pPr>
+        <w:pStyle w:val="ListwithNoSpace"/>
+        <w:numPr>
+          <w:ilvl w:val="0"/>
+          <w:numId w:val="3"/>
+        </w:numPr>
+      </w:pPr>
+      <w:r>
+        <w:t>The Complaint and the Notice to Quit state inconsistent reasons for eviction.</w:t>
+      </w:r>
+    </w:p>
+    <w:p>
+      <w:pPr>
+        <w:pStyle w:val="ListwithNoSpace"/>
+        <w:numPr>
+          <w:ilvl w:val="0"/>
+          <w:numId w:val="3"/>
+        </w:numPr>
+      </w:pPr>
+      <w:r>
+        <w:lastRenderedPageBreak/>
+        <w:t>{%p endif %}</w:t>
+      </w:r>
+    </w:p>
+    <w:p>
+      <w:pPr>
+        <w:pStyle w:val="ListwithNoSpace"/>
+        <w:numPr>
+          <w:ilvl w:val="0"/>
+          <w:numId w:val="3"/>
+        </w:numPr>
+      </w:pPr>
+      <w:r>
+        <w:t>{%p if initial_defense.no_standing %}</w:t>
+      </w:r>
+    </w:p>
+    <w:p>
+      <w:pPr>
+        <w:pStyle w:val="ListwithNoSpace"/>
+        <w:numPr>
+          <w:ilvl w:val="0"/>
+          <w:numId w:val="3"/>
+        </w:numPr>
+      </w:pPr>
+      <w:r>
+        <w:t>The landlord does not have a superior right to possession and/or does not have standing to bring this action.</w:t>
+      </w:r>
+    </w:p>
+    <w:p>
+      <w:pPr>
+        <w:pStyle w:val="ListwithNoSpace"/>
+        <w:numPr>
+          <w:ilvl w:val="0"/>
+          <w:numId w:val="3"/>
+        </w:numPr>
+      </w:pPr>
+      <w:r>
+        <w:t>{%p endif %}</w:t>
+      </w:r>
+    </w:p>
+    <w:p>
+      <w:pPr>
+        <w:pStyle w:val="ListwithNoSpace"/>
+        <w:numPr>
+          <w:ilvl w:val="0"/>
+          <w:numId w:val="3"/>
+        </w:numPr>
+      </w:pPr>
+      <w:r>
+        <w:t xml:space="preserve">{%p </w:t>
+      </w:r>
+      <w:r>
+        <w:t xml:space="preserve">if </w:t>
+      </w:r>
+      <w:r>
+        <w:t>showifdef</w:t>
+      </w:r>
+      <w:r>
+        <w:t>('</w:t>
+      </w:r>
+      <w:r>
+        <w:t>initial_defense.custom_reason_for_dismissal</w:t>
+      </w:r>
+      <w:r>
+        <w:t>')</w:t>
+      </w:r>
+      <w:r>
+        <w:t xml:space="preserve"> %}</w:t>
+      </w:r>
+    </w:p>
+    <w:p>
+      <w:pPr>
+        <w:pStyle w:val="ListwithNoSpace"/>
+        <w:numPr>
+          <w:ilvl w:val="0"/>
+          <w:numId w:val="3"/>
+        </w:numPr>
+      </w:pPr>
+      <w:r>
+        <w:t>The landlord’s case should be dismissed because {{ initial_defense.custom_reason_for_dismissal }}.</w:t>
+      </w:r>
+    </w:p>
+    <w:p>
+      <w:pPr>
+        <w:pStyle w:val="ListwithNoSpace"/>
+        <w:numPr>
+          <w:ilvl w:val="0"/>
+          <w:numId w:val="3"/>
+        </w:numPr>
+      </w:pPr>
+      <w:r>
+        <w:t>{%p endif %}</w:t>
+      </w:r>
+    </w:p>
+    <w:p>
+      <w:pPr>
+        <w:pStyle w:val="ListwithNoSpace"/>
+        <w:numPr>
+          <w:ilvl w:val="0"/>
+          <w:numId w:val="3"/>
+        </w:numPr>
+        <w:spacing w:after="0" w:line="240" w:lineRule="auto"/>
       </w:pPr>
       <w:r>
         <w:t xml:space="preserve">{%p if </w:t>
       </w:r>
       <w:r>
-        <w:t>initial_defense.need_ntq and initial_defense.no_ntq</w:t>
+        <w:t>covid_cares_has_federal_mortgage</w:t>
+      </w:r>
+      <w:r>
+        <w:t>%}</w:t>
+      </w:r>
+    </w:p>
+    <w:p>
+      <w:pPr>
+        <w:pStyle w:val="ListwithNoSpace"/>
+        <w:numPr>
+          <w:ilvl w:val="0"/>
+          <w:numId w:val="3"/>
+        </w:numPr>
+        <w:spacing w:after="0" w:line="240" w:lineRule="auto"/>
+      </w:pPr>
+      <w:r>
+        <w:t>I live in property covered by the federal CARES Act</w:t>
+      </w:r>
+      <w:r>
+        <w:t xml:space="preserve"> (the CARES Act covers non-payment evictions from property with federally backed mortgages, §4023,  and certain federally assisted property § 4024) </w:t>
+      </w:r>
+      <w:r>
+        <w:t>and</w:t>
+      </w:r>
+    </w:p>
+    <w:p>
+      <w:pPr>
+        <w:pStyle w:val="ListwithNoSpace"/>
+        <w:numPr>
+          <w:ilvl w:val="1"/>
+          <w:numId w:val="3"/>
+        </w:numPr>
+        <w:spacing w:after="0" w:line="240" w:lineRule="auto"/>
+      </w:pPr>
+      <w:r>
+        <w:t xml:space="preserve">{%p if </w:t>
+      </w:r>
+      <w:r>
+        <w:t>notice_type</w:t>
+      </w:r>
+      <w:r>
+        <w:t xml:space="preserve"> != "thirty_day" %}</w:t>
+      </w:r>
+    </w:p>
+    <w:p>
+      <w:pPr>
+        <w:pStyle w:val="ListwithNoSpace"/>
+        <w:numPr>
+          <w:ilvl w:val="1"/>
+          <w:numId w:val="3"/>
+        </w:numPr>
+        <w:spacing w:after="0" w:line="240" w:lineRule="auto"/>
+      </w:pPr>
+      <w:r>
+        <w:t>I did not receive a 30 day notice to quit after July 25, 2020 which is required by the CARES Act.</w:t>
+      </w:r>
+      <w:r>
+        <w:t>;</w:t>
+      </w:r>
+    </w:p>
+    <w:p>
+      <w:pPr>
+        <w:pStyle w:val="ListwithNoSpace"/>
+        <w:numPr>
+          <w:ilvl w:val="1"/>
+          <w:numId w:val="3"/>
+        </w:numPr>
+        <w:spacing w:after="0" w:line="240" w:lineRule="auto"/>
+      </w:pPr>
+      <w:r>
+        <w:t>{%p endif %}</w:t>
+      </w:r>
+    </w:p>
+    <w:p>
+      <w:pPr>
+        <w:pStyle w:val="ListwithNoSpace"/>
+        <w:numPr>
+          <w:ilvl w:val="1"/>
+          <w:numId w:val="3"/>
+        </w:numPr>
+        <w:spacing w:after="0" w:line="240" w:lineRule="auto"/>
+      </w:pPr>
+      <w:r>
+        <w:t xml:space="preserve">{%p if </w:t>
+      </w:r>
+      <w:r>
+        <w:t>covid_cares_mortgage_in_forbearance</w:t>
       </w:r>
       <w:r>
         <w:t xml:space="preserve"> %}</w:t>
@@ -566,9 +1028,10 @@
           <w:ilvl w:val="1"/>
           <w:numId w:val="3"/>
         </w:numPr>
-      </w:pPr>
-      <w:r>
-        <w:t>A notice to quit was required to terminate my tenancy but I never received a notice to quit.</w:t>
+        <w:spacing w:after="0" w:line="240" w:lineRule="auto"/>
+      </w:pPr>
+      <w:r>
+        <w:t>The mortgage on this property is in forbearance and the landlord cannot evict me while the mortgage is in forbearance</w:t>
       </w:r>
     </w:p>
     <w:p>
@@ -578,6 +1041,7 @@
           <w:ilvl w:val="1"/>
           <w:numId w:val="3"/>
         </w:numPr>
+        <w:spacing w:after="0" w:line="240" w:lineRule="auto"/>
       </w:pPr>
       <w:r>
         <w:t>{%p endif %}</w:t>
@@ -590,9 +1054,10 @@
           <w:ilvl w:val="0"/>
           <w:numId w:val="3"/>
         </w:numPr>
-      </w:pPr>
-      <w:r>
-        <w:t xml:space="preserve">{%p else %} </w:t>
+        <w:spacing w:after="0" w:line="240" w:lineRule="auto"/>
+      </w:pPr>
+      <w:r>
+        <w:t>{%p endif %}</w:t>
       </w:r>
     </w:p>
     <w:p>
@@ -602,9 +1067,19 @@
           <w:ilvl w:val="0"/>
           <w:numId w:val="3"/>
         </w:numPr>
-      </w:pPr>
-      <w:r>
-        <w:t>The landlord did not terminate my tenancy properly.</w:t>
+        <w:spacing w:after="0" w:line="240" w:lineRule="auto"/>
+      </w:pPr>
+      <w:r>
+        <w:t xml:space="preserve">{%p if </w:t>
+      </w:r>
+      <w:r>
+        <w:t>covid_cdc_moratorium</w:t>
+      </w:r>
+      <w:r>
+        <w:t xml:space="preserve"> </w:t>
+      </w:r>
+      <w:r>
+        <w:t>%}</w:t>
       </w:r>
     </w:p>
     <w:p>
@@ -614,9 +1089,28 @@
           <w:ilvl w:val="0"/>
           <w:numId w:val="3"/>
         </w:numPr>
-      </w:pPr>
-      <w:r>
-        <w:t xml:space="preserve">{%p endif %} </w:t>
+        <w:spacing w:after="0" w:line="240" w:lineRule="auto"/>
+      </w:pPr>
+      <w:r>
+        <w:t>I sent my landlord the CDC declaration and so, under the CDC moratorium (85 Federal Register 55292)</w:t>
+      </w:r>
+      <w:r>
+        <w:t>,</w:t>
+      </w:r>
+      <w:r>
+        <w:t xml:space="preserve"> this eviction must be dismissed</w:t>
+      </w:r>
+      <w:r>
+        <w:t xml:space="preserve"> (or in the alternative, all proceedings stayed through </w:t>
+      </w:r>
+      <w:r>
+        <w:t>March</w:t>
+      </w:r>
+      <w:r>
+        <w:t xml:space="preserve"> 31, 2021</w:t>
+      </w:r>
+      <w:r>
+        <w:t>).</w:t>
       </w:r>
     </w:p>
     <w:p>
@@ -626,512 +1120,13 @@
           <w:ilvl w:val="0"/>
           <w:numId w:val="3"/>
         </w:numPr>
-      </w:pPr>
-      <w:r>
-        <w:t>{%p if initial_defense.premature_commencement %}</w:t>
-      </w:r>
-    </w:p>
-    <w:p>
-      <w:pPr>
-        <w:pStyle w:val="ListwithNoSpace"/>
-        <w:numPr>
-          <w:ilvl w:val="0"/>
-          <w:numId w:val="3"/>
-        </w:numPr>
-      </w:pPr>
-      <w:r>
-        <w:t xml:space="preserve">The landlord started this case before the Notice to Quit expired. </w:t>
-      </w:r>
-    </w:p>
-    <w:p>
-      <w:pPr>
-        <w:pStyle w:val="ListwithNoSpace"/>
-        <w:numPr>
-          <w:ilvl w:val="0"/>
-          <w:numId w:val="3"/>
-        </w:numPr>
-      </w:pPr>
-      <w:r>
-        <w:t>{%p endif %}</w:t>
-      </w:r>
-    </w:p>
-    <w:p>
-      <w:pPr>
-        <w:pStyle w:val="ListwithNoSpace"/>
-        <w:numPr>
-          <w:ilvl w:val="0"/>
-          <w:numId w:val="3"/>
-        </w:numPr>
-      </w:pPr>
-      <w:r>
-        <w:t>{%p if initial_defense.varney %}</w:t>
-      </w:r>
-    </w:p>
-    <w:p>
-      <w:pPr>
-        <w:pStyle w:val="ListwithNoSpace"/>
-        <w:numPr>
-          <w:ilvl w:val="0"/>
-          <w:numId w:val="3"/>
-        </w:numPr>
-      </w:pPr>
-      <w:r>
-        <w:t>The landlord is a corporation or other business entity and this case was not brought by an attorney so it should be dismissed.</w:t>
-      </w:r>
-    </w:p>
-    <w:p>
-      <w:pPr>
-        <w:pStyle w:val="ListwithNoSpace"/>
-        <w:numPr>
-          <w:ilvl w:val="0"/>
-          <w:numId w:val="3"/>
-        </w:numPr>
-      </w:pPr>
-      <w:r>
-        <w:t>{%p endif %}</w:t>
-      </w:r>
-    </w:p>
-    <w:p>
-      <w:pPr>
-        <w:pStyle w:val="ListwithNoSpace"/>
-        <w:numPr>
-          <w:ilvl w:val="0"/>
-          <w:numId w:val="3"/>
-        </w:numPr>
-      </w:pPr>
-      <w:r>
-        <w:t>{%p if initial_defense.defective_summons %}</w:t>
-      </w:r>
-    </w:p>
-    <w:p>
-      <w:pPr>
-        <w:pStyle w:val="ListwithNoSpace"/>
-        <w:numPr>
-          <w:ilvl w:val="0"/>
-          <w:numId w:val="3"/>
-        </w:numPr>
-      </w:pPr>
-      <w:r>
-        <w:t xml:space="preserve">The Summons and Complaint is defective and/or was not properly served/filed. </w:t>
-      </w:r>
-    </w:p>
-    <w:p>
-      <w:pPr>
-        <w:pStyle w:val="ListwithNoSpace"/>
-        <w:numPr>
-          <w:ilvl w:val="0"/>
-          <w:numId w:val="3"/>
-        </w:numPr>
-      </w:pPr>
-      <w:r>
-        <w:t>{%p endif %}</w:t>
-      </w:r>
-    </w:p>
-    <w:p>
-      <w:pPr>
-        <w:pStyle w:val="ListwithNoSpace"/>
-        <w:numPr>
-          <w:ilvl w:val="0"/>
-          <w:numId w:val="3"/>
-        </w:numPr>
-      </w:pPr>
-      <w:r>
-        <w:t>{%p if eviction_reason == 'nonpayment' and initial_defense.cure %}</w:t>
-      </w:r>
-    </w:p>
-    <w:p>
-      <w:pPr>
-        <w:pStyle w:val="ListwithNoSpace"/>
-        <w:numPr>
-          <w:ilvl w:val="0"/>
-          <w:numId w:val="3"/>
-        </w:numPr>
-      </w:pPr>
-      <w:r>
-        <w:t>If I have ever owed the landlord rent, I paid or offered to pay it all within the time allowed by law.</w:t>
-      </w:r>
-    </w:p>
-    <w:p>
-      <w:pPr>
-        <w:pStyle w:val="ListwithNoSpace"/>
-        <w:numPr>
-          <w:ilvl w:val="0"/>
-          <w:numId w:val="3"/>
-        </w:numPr>
-      </w:pPr>
-      <w:r>
-        <w:t>{%p endif %}</w:t>
-      </w:r>
-    </w:p>
-    <w:p>
-      <w:pPr>
-        <w:pStyle w:val="ListwithNoSpace"/>
-        <w:numPr>
-          <w:ilvl w:val="0"/>
-          <w:numId w:val="3"/>
-        </w:numPr>
-      </w:pPr>
-      <w:r>
-        <w:t>{%p if initial_defense.new_tenancy %}</w:t>
-      </w:r>
-    </w:p>
-    <w:p>
-      <w:pPr>
-        <w:pStyle w:val="ListwithNoSpace"/>
-        <w:numPr>
-          <w:ilvl w:val="0"/>
-          <w:numId w:val="3"/>
-        </w:numPr>
-      </w:pPr>
-      <w:r>
-        <w:t>Even if my tenancy was terminated, a new tenancy was created by my landlord’s conduct.</w:t>
-      </w:r>
-    </w:p>
-    <w:p>
-      <w:pPr>
-        <w:pStyle w:val="ListwithNoSpace"/>
-        <w:numPr>
-          <w:ilvl w:val="0"/>
-          <w:numId w:val="3"/>
-        </w:numPr>
-      </w:pPr>
-      <w:r>
-        <w:t>{%p endif %}</w:t>
-      </w:r>
-    </w:p>
-    <w:p>
-      <w:pPr>
-        <w:pStyle w:val="ListwithNoSpace"/>
-        <w:numPr>
-          <w:ilvl w:val="0"/>
-          <w:numId w:val="3"/>
-        </w:numPr>
-      </w:pPr>
-      <w:r>
-        <w:t>{%p if initial_defense.inconsistent_reasons %}</w:t>
-      </w:r>
-    </w:p>
-    <w:p>
-      <w:pPr>
-        <w:pStyle w:val="ListwithNoSpace"/>
-        <w:numPr>
-          <w:ilvl w:val="0"/>
-          <w:numId w:val="3"/>
-        </w:numPr>
-      </w:pPr>
-      <w:r>
-        <w:t>The Complaint and the Notice to Quit state inconsistent reasons for eviction.</w:t>
-      </w:r>
-    </w:p>
-    <w:p>
-      <w:pPr>
-        <w:pStyle w:val="ListwithNoSpace"/>
-        <w:numPr>
-          <w:ilvl w:val="0"/>
-          <w:numId w:val="3"/>
-        </w:numPr>
-      </w:pPr>
-      <w:r>
-        <w:lastRenderedPageBreak/>
-        <w:t>{%p endif %}</w:t>
-      </w:r>
-    </w:p>
-    <w:p>
-      <w:pPr>
-        <w:pStyle w:val="ListwithNoSpace"/>
-        <w:numPr>
-          <w:ilvl w:val="0"/>
-          <w:numId w:val="3"/>
-        </w:numPr>
-      </w:pPr>
-      <w:r>
-        <w:t>{%p if initial_defense.no_standing %}</w:t>
-      </w:r>
-    </w:p>
-    <w:p>
-      <w:pPr>
-        <w:pStyle w:val="ListwithNoSpace"/>
-        <w:numPr>
-          <w:ilvl w:val="0"/>
-          <w:numId w:val="3"/>
-        </w:numPr>
-      </w:pPr>
-      <w:r>
-        <w:t>The landlord does not have a superior right to possession and/or does not have standing to bring this action.</w:t>
-      </w:r>
-    </w:p>
-    <w:p>
-      <w:pPr>
-        <w:pStyle w:val="ListwithNoSpace"/>
-        <w:numPr>
-          <w:ilvl w:val="0"/>
-          <w:numId w:val="3"/>
-        </w:numPr>
-      </w:pPr>
-      <w:r>
-        <w:t>{%p endif %}</w:t>
-      </w:r>
-    </w:p>
-    <w:p>
-      <w:pPr>
-        <w:pStyle w:val="ListwithNoSpace"/>
-        <w:numPr>
-          <w:ilvl w:val="0"/>
-          <w:numId w:val="3"/>
-        </w:numPr>
-      </w:pPr>
-      <w:r>
-        <w:t xml:space="preserve">{%p </w:t>
-      </w:r>
-      <w:r>
-        <w:t xml:space="preserve">if </w:t>
-      </w:r>
-      <w:r>
-        <w:t>showifdef</w:t>
-      </w:r>
-      <w:r>
-        <w:t>('</w:t>
-      </w:r>
-      <w:r>
-        <w:t>initial_defense.custom_reason_for_dismissal</w:t>
-      </w:r>
-      <w:r>
-        <w:t>')</w:t>
-      </w:r>
-      <w:r>
-        <w:t xml:space="preserve"> %}</w:t>
-      </w:r>
-    </w:p>
-    <w:p>
-      <w:pPr>
-        <w:pStyle w:val="ListwithNoSpace"/>
-        <w:numPr>
-          <w:ilvl w:val="0"/>
-          <w:numId w:val="3"/>
-        </w:numPr>
-      </w:pPr>
-      <w:r>
-        <w:t>The landlord’s case should be dismissed because {{ initial_defense.custom_reason_for_dismissal }}.</w:t>
-      </w:r>
-    </w:p>
-    <w:p>
-      <w:pPr>
-        <w:pStyle w:val="ListwithNoSpace"/>
-        <w:numPr>
-          <w:ilvl w:val="0"/>
-          <w:numId w:val="3"/>
-        </w:numPr>
-      </w:pPr>
-      <w:r>
-        <w:t>{%p endif %}</w:t>
-      </w:r>
-    </w:p>
-    <w:p>
-      <w:pPr>
-        <w:pStyle w:val="ListwithNoSpace"/>
-        <w:numPr>
-          <w:ilvl w:val="0"/>
-          <w:numId w:val="3"/>
-        </w:numPr>
         <w:spacing w:after="0" w:line="240" w:lineRule="auto"/>
       </w:pPr>
       <w:r>
-        <w:t xml:space="preserve">{%p if </w:t>
-      </w:r>
-      <w:r>
-        <w:t>covid_cares_has_federal_mortgage</w:t>
-      </w:r>
-      <w:r>
-        <w:t>%}</w:t>
-      </w:r>
-    </w:p>
-    <w:p>
-      <w:pPr>
-        <w:pStyle w:val="ListwithNoSpace"/>
-        <w:numPr>
-          <w:ilvl w:val="0"/>
-          <w:numId w:val="3"/>
-        </w:numPr>
-        <w:spacing w:after="0" w:line="240" w:lineRule="auto"/>
-      </w:pPr>
-      <w:r>
-        <w:t>I live in property covered by the federal CARES Act</w:t>
-      </w:r>
-      <w:r>
-        <w:t xml:space="preserve"> (the CARES Act covers non-payment evictions from property with federally backed mortgages, §4023,  and certain federally assisted property § 4024) </w:t>
-      </w:r>
-      <w:r>
-        <w:t>and</w:t>
-      </w:r>
-    </w:p>
-    <w:p>
-      <w:pPr>
-        <w:pStyle w:val="ListwithNoSpace"/>
-        <w:numPr>
-          <w:ilvl w:val="1"/>
-          <w:numId w:val="3"/>
-        </w:numPr>
-        <w:spacing w:after="0" w:line="240" w:lineRule="auto"/>
-      </w:pPr>
-      <w:r>
-        <w:t xml:space="preserve">{%p if </w:t>
-      </w:r>
-      <w:r>
-        <w:t>notice_type</w:t>
-      </w:r>
-      <w:r>
-        <w:t xml:space="preserve"> != "thirty_day" %}</w:t>
-      </w:r>
-    </w:p>
-    <w:p>
-      <w:pPr>
-        <w:pStyle w:val="ListwithNoSpace"/>
-        <w:numPr>
-          <w:ilvl w:val="1"/>
-          <w:numId w:val="3"/>
-        </w:numPr>
-        <w:spacing w:after="0" w:line="240" w:lineRule="auto"/>
-      </w:pPr>
-      <w:r>
-        <w:t>I did not receive a 30 day notice to quit after July 25, 2020 which is required by the CARES Act.</w:t>
-      </w:r>
-      <w:r>
-        <w:t>;</w:t>
-      </w:r>
-    </w:p>
-    <w:p>
-      <w:pPr>
-        <w:pStyle w:val="ListwithNoSpace"/>
-        <w:numPr>
-          <w:ilvl w:val="1"/>
-          <w:numId w:val="3"/>
-        </w:numPr>
-        <w:spacing w:after="0" w:line="240" w:lineRule="auto"/>
-      </w:pPr>
-      <w:r>
-        <w:t>{%p endif %}</w:t>
-      </w:r>
-    </w:p>
-    <w:p>
-      <w:pPr>
-        <w:pStyle w:val="ListwithNoSpace"/>
-        <w:numPr>
-          <w:ilvl w:val="1"/>
-          <w:numId w:val="3"/>
-        </w:numPr>
-        <w:spacing w:after="0" w:line="240" w:lineRule="auto"/>
-      </w:pPr>
-      <w:r>
-        <w:t xml:space="preserve">{%p if </w:t>
-      </w:r>
-      <w:r>
-        <w:t>covid_cares_mortgage_in_forbearance</w:t>
-      </w:r>
-      <w:r>
-        <w:t xml:space="preserve"> %}</w:t>
-      </w:r>
-    </w:p>
-    <w:p>
-      <w:pPr>
-        <w:pStyle w:val="ListwithNoSpace"/>
-        <w:numPr>
-          <w:ilvl w:val="1"/>
-          <w:numId w:val="3"/>
-        </w:numPr>
-        <w:spacing w:after="0" w:line="240" w:lineRule="auto"/>
-      </w:pPr>
-      <w:r>
-        <w:t>The mortgage on this property is in forbearance and the landlord cannot evict me while the mortgage is in forbearance</w:t>
-      </w:r>
-    </w:p>
-    <w:p>
-      <w:pPr>
-        <w:pStyle w:val="ListwithNoSpace"/>
-        <w:numPr>
-          <w:ilvl w:val="1"/>
-          <w:numId w:val="3"/>
-        </w:numPr>
-        <w:spacing w:after="0" w:line="240" w:lineRule="auto"/>
-      </w:pPr>
-      <w:r>
-        <w:t>{%p endif %}</w:t>
-      </w:r>
-    </w:p>
-    <w:p>
-      <w:pPr>
-        <w:pStyle w:val="ListwithNoSpace"/>
-        <w:numPr>
-          <w:ilvl w:val="0"/>
-          <w:numId w:val="3"/>
-        </w:numPr>
-        <w:spacing w:after="0" w:line="240" w:lineRule="auto"/>
-      </w:pPr>
-      <w:r>
-        <w:t>{%p endif %}</w:t>
-      </w:r>
-    </w:p>
-    <w:p>
-      <w:pPr>
-        <w:pStyle w:val="ListwithNoSpace"/>
-        <w:numPr>
-          <w:ilvl w:val="0"/>
-          <w:numId w:val="3"/>
-        </w:numPr>
-        <w:spacing w:after="0" w:line="240" w:lineRule="auto"/>
-      </w:pPr>
-      <w:r>
-        <w:t xml:space="preserve">{%p if </w:t>
-      </w:r>
-      <w:r>
-        <w:t>covid_cdc_moratorium</w:t>
-      </w:r>
-      <w:r>
-        <w:t xml:space="preserve"> </w:t>
-      </w:r>
-      <w:r>
-        <w:t>%}</w:t>
-      </w:r>
-    </w:p>
-    <w:p>
-      <w:pPr>
-        <w:pStyle w:val="ListwithNoSpace"/>
-        <w:numPr>
-          <w:ilvl w:val="0"/>
-          <w:numId w:val="3"/>
-        </w:numPr>
-        <w:spacing w:after="0" w:line="240" w:lineRule="auto"/>
-      </w:pPr>
-      <w:r>
-        <w:t>I sent my landlord the CDC declaration and so, under the CDC moratorium (85 Federal Register 55292)</w:t>
-      </w:r>
-      <w:r>
-        <w:t>,</w:t>
-      </w:r>
-      <w:r>
-        <w:t xml:space="preserve"> this eviction must be dismissed</w:t>
-      </w:r>
-      <w:r>
-        <w:t xml:space="preserve"> (or in the alternative, all proceedings stayed through </w:t>
-      </w:r>
-      <w:r>
-        <w:t>January 31, 2021</w:t>
-      </w:r>
-      <w:r>
-        <w:t>).</w:t>
-      </w:r>
-    </w:p>
-    <w:p>
-      <w:pPr>
-        <w:pStyle w:val="ListwithNoSpace"/>
-        <w:numPr>
-          <w:ilvl w:val="0"/>
-          <w:numId w:val="3"/>
-        </w:numPr>
-        <w:spacing w:after="0" w:line="240" w:lineRule="auto"/>
-      </w:pPr>
-      <w:r>
-        <w:t>{%p endif %}</w:t>
-      </w:r>
+        <w:t>{%p endif %}</w:t>
+      </w:r>
+      <w:bookmarkStart w:id="0" w:name="_GoBack"/>
+      <w:bookmarkEnd w:id="0"/>
     </w:p>
     <w:p>
       <w:pPr>
@@ -6369,7 +6364,7 @@
           <w:rPr>
             <w:noProof/>
           </w:rPr>
-          <w:t>2</w:t>
+          <w:t>3</w:t>
         </w:r>
         <w:r>
           <w:rPr>

</xml_diff>